<commit_message>
Une modif utile, toujours
Ajout de l'introduction du TFE
</commit_message>
<xml_diff>
--- a/B__Analyse/builder.docx
+++ b/B__Analyse/builder.docx
@@ -38,16 +38,16 @@
             <mc:AlternateContent>
               <mc:Choice Requires="wpg">
                 <w:drawing>
-                  <wp:anchor distT="0" distB="0" distL="114300" distR="114300" simplePos="0" relativeHeight="251659264" behindDoc="0" locked="0" layoutInCell="1" allowOverlap="1" wp14:anchorId="79A35E39" wp14:editId="0B62A779">
+                  <wp:anchor distT="0" distB="0" distL="114300" distR="114300" simplePos="0" relativeHeight="251659264" behindDoc="0" locked="0" layoutInCell="1" allowOverlap="1" wp14:anchorId="79A35E39" wp14:editId="210AB5A1">
                     <wp:simplePos x="0" y="0"/>
                     <wp:positionH relativeFrom="page">
-                      <wp:align>center</wp:align>
+                      <wp:align>left</wp:align>
                     </wp:positionH>
                     <wp:positionV relativeFrom="page">
-                      <wp:align>center</wp:align>
+                      <wp:align>top</wp:align>
                     </wp:positionV>
-                    <wp:extent cx="6858000" cy="9144000"/>
-                    <wp:effectExtent l="0" t="0" r="2540" b="635"/>
+                    <wp:extent cx="7553325" cy="10696575"/>
+                    <wp:effectExtent l="0" t="0" r="9525" b="9525"/>
                     <wp:wrapNone/>
                     <wp:docPr id="11" name="Groupe 6"/>
                     <wp:cNvGraphicFramePr/>
@@ -58,7 +58,7 @@
                           <wpg:grpSpPr>
                             <a:xfrm>
                               <a:off x="0" y="0"/>
-                              <a:ext cx="6858000" cy="9144000"/>
+                              <a:ext cx="7553325" cy="10696575"/>
                               <a:chOff x="0" y="0"/>
                               <a:chExt cx="6858000" cy="9144000"/>
                             </a:xfrm>
@@ -110,7 +110,6 @@
                                     <w:alias w:val="Titre"/>
                                     <w:tag w:val=""/>
                                     <w:id w:val="-960264625"/>
-                                    <w:showingPlcHdr/>
                                     <w:dataBinding w:prefixMappings="xmlns:ns0='http://purl.org/dc/elements/1.1/' xmlns:ns1='http://schemas.openxmlformats.org/package/2006/metadata/core-properties' " w:xpath="/ns1:coreProperties[1]/ns0:title[1]" w:storeItemID="{6C3C8BC8-F283-45AE-878A-BAB7291924A1}"/>
                                     <w:text/>
                                   </w:sdtPr>
@@ -132,9 +131,8 @@
                                           <w:color w:val="FFFFFF" w:themeColor="background1"/>
                                           <w:sz w:val="84"/>
                                           <w:szCs w:val="84"/>
-                                          <w:lang w:val="fr-FR"/>
                                         </w:rPr>
-                                        <w:t>[Titre du document]</w:t>
+                                        <w:t>Build And Drive</w:t>
                                       </w:r>
                                     </w:p>
                                   </w:sdtContent>
@@ -149,7 +147,6 @@
                                     <w:alias w:val="Sous-titre"/>
                                     <w:tag w:val=""/>
                                     <w:id w:val="1611937615"/>
-                                    <w:showingPlcHdr/>
                                     <w:dataBinding w:prefixMappings="xmlns:ns0='http://purl.org/dc/elements/1.1/' xmlns:ns1='http://schemas.openxmlformats.org/package/2006/metadata/core-properties' " w:xpath="/ns1:coreProperties[1]/ns0:subject[1]" w:storeItemID="{6C3C8BC8-F283-45AE-878A-BAB7291924A1}"/>
                                     <w:text/>
                                   </w:sdtPr>
@@ -168,9 +165,8 @@
                                           <w:color w:val="FFFFFF" w:themeColor="background1"/>
                                           <w:sz w:val="28"/>
                                           <w:szCs w:val="28"/>
-                                          <w:lang w:val="fr-FR"/>
                                         </w:rPr>
-                                        <w:t>[Sous-titre du document]</w:t>
+                                        <w:t>TFE</w:t>
                                       </w:r>
                                     </w:p>
                                   </w:sdtContent>
@@ -292,6 +288,14 @@
                                         </w:rPr>
                                         <w:t>Rigaux Amory</w:t>
                                       </w:r>
+                                      <w:r>
+                                        <w:rPr>
+                                          <w:color w:val="FFFFFF" w:themeColor="background1"/>
+                                          <w:sz w:val="32"/>
+                                          <w:szCs w:val="32"/>
+                                        </w:rPr>
+                                        <w:t xml:space="preserve"> et Nathan Lebrun</w:t>
+                                      </w:r>
                                     </w:p>
                                   </w:sdtContent>
                                 </w:sdt>
@@ -315,7 +319,6 @@
                                       <w:alias w:val="Société"/>
                                       <w:tag w:val=""/>
                                       <w:id w:val="-775099975"/>
-                                      <w:showingPlcHdr/>
                                       <w:dataBinding w:prefixMappings="xmlns:ns0='http://schemas.openxmlformats.org/officeDocument/2006/extended-properties' " w:xpath="/ns0:Properties[1]/ns0:Company[1]" w:storeItemID="{6668398D-A668-4E3E-A5EB-62B293D839F1}"/>
                                       <w:text/>
                                     </w:sdtPr>
@@ -326,9 +329,8 @@
                                           <w:color w:val="FFFFFF" w:themeColor="background1"/>
                                           <w:sz w:val="18"/>
                                           <w:szCs w:val="18"/>
-                                          <w:lang w:val="fr-FR"/>
                                         </w:rPr>
-                                        <w:t>[Nom de la société]</w:t>
+                                        <w:t>IPET : 6INFO1</w:t>
                                       </w:r>
                                     </w:sdtContent>
                                   </w:sdt>
@@ -341,32 +343,6 @@
                                     </w:rPr>
                                     <w:t>  </w:t>
                                   </w:r>
-                                  <w:sdt>
-                                    <w:sdtPr>
-                                      <w:rPr>
-                                        <w:color w:val="FFFFFF" w:themeColor="background1"/>
-                                        <w:sz w:val="18"/>
-                                        <w:szCs w:val="18"/>
-                                      </w:rPr>
-                                      <w:alias w:val="Adresse"/>
-                                      <w:tag w:val=""/>
-                                      <w:id w:val="-669564449"/>
-                                      <w:showingPlcHdr/>
-                                      <w:dataBinding w:prefixMappings="xmlns:ns0='http://schemas.microsoft.com/office/2006/coverPageProps' " w:xpath="/ns0:CoverPageProperties[1]/ns0:CompanyAddress[1]" w:storeItemID="{55AF091B-3C7A-41E3-B477-F2FDAA23CFDA}"/>
-                                      <w:text/>
-                                    </w:sdtPr>
-                                    <w:sdtContent>
-                                      <w:r>
-                                        <w:rPr>
-                                          <w:color w:val="FFFFFF" w:themeColor="background1"/>
-                                          <w:sz w:val="18"/>
-                                          <w:szCs w:val="18"/>
-                                          <w:lang w:val="fr-FR"/>
-                                        </w:rPr>
-                                        <w:t>[Adresse de la société]</w:t>
-                                      </w:r>
-                                    </w:sdtContent>
-                                  </w:sdt>
                                 </w:p>
                               </w:txbxContent>
                             </wps:txbx>
@@ -381,17 +357,17 @@
                       </a:graphicData>
                     </a:graphic>
                     <wp14:sizeRelH relativeFrom="page">
-                      <wp14:pctWidth>88200</wp14:pctWidth>
+                      <wp14:pctWidth>0</wp14:pctWidth>
                     </wp14:sizeRelH>
                     <wp14:sizeRelV relativeFrom="page">
-                      <wp14:pctHeight>90900</wp14:pctHeight>
+                      <wp14:pctHeight>0</wp14:pctHeight>
                     </wp14:sizeRelV>
                   </wp:anchor>
                 </w:drawing>
               </mc:Choice>
               <mc:Fallback>
                 <w:pict>
-                  <v:group w14:anchorId="79A35E39" id="Groupe 6" o:spid="_x0000_s1026" style="position:absolute;margin-left:0;margin-top:0;width:540pt;height:10in;z-index:251659264;mso-width-percent:882;mso-height-percent:909;mso-position-horizontal:center;mso-position-horizontal-relative:page;mso-position-vertical:center;mso-position-vertical-relative:page;mso-width-percent:882;mso-height-percent:909" coordsize="68580,91440" o:gfxdata="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">
+                  <v:group w14:anchorId="79A35E39" id="Groupe 6" o:spid="_x0000_s1026" style="position:absolute;margin-left:0;margin-top:0;width:594.75pt;height:842.25pt;z-index:251659264;mso-position-horizontal:left;mso-position-horizontal-relative:page;mso-position-vertical:top;mso-position-vertical-relative:page" coordsize="68580,91440" o:gfxdata="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">
                     <v:rect id="Rectangle 33" o:spid="_x0000_s1027" style="position:absolute;left:2286;width:66294;height:91440;visibility:visible;mso-wrap-style:square;v-text-anchor:bottom" o:gfxdata="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" fillcolor="black [3213]" stroked="f" strokeweight="1pt">
                       <v:textbox inset="36pt,1in,1in,208.8pt">
                         <w:txbxContent>
@@ -406,7 +382,6 @@
                               <w:alias w:val="Titre"/>
                               <w:tag w:val=""/>
                               <w:id w:val="-960264625"/>
-                              <w:showingPlcHdr/>
                               <w:dataBinding w:prefixMappings="xmlns:ns0='http://purl.org/dc/elements/1.1/' xmlns:ns1='http://schemas.openxmlformats.org/package/2006/metadata/core-properties' " w:xpath="/ns1:coreProperties[1]/ns0:title[1]" w:storeItemID="{6C3C8BC8-F283-45AE-878A-BAB7291924A1}"/>
                               <w:text/>
                             </w:sdtPr>
@@ -428,9 +403,8 @@
                                     <w:color w:val="FFFFFF" w:themeColor="background1"/>
                                     <w:sz w:val="84"/>
                                     <w:szCs w:val="84"/>
-                                    <w:lang w:val="fr-FR"/>
                                   </w:rPr>
-                                  <w:t>[Titre du document]</w:t>
+                                  <w:t>Build And Drive</w:t>
                                 </w:r>
                               </w:p>
                             </w:sdtContent>
@@ -445,7 +419,6 @@
                               <w:alias w:val="Sous-titre"/>
                               <w:tag w:val=""/>
                               <w:id w:val="1611937615"/>
-                              <w:showingPlcHdr/>
                               <w:dataBinding w:prefixMappings="xmlns:ns0='http://purl.org/dc/elements/1.1/' xmlns:ns1='http://schemas.openxmlformats.org/package/2006/metadata/core-properties' " w:xpath="/ns1:coreProperties[1]/ns0:subject[1]" w:storeItemID="{6C3C8BC8-F283-45AE-878A-BAB7291924A1}"/>
                               <w:text/>
                             </w:sdtPr>
@@ -464,9 +437,8 @@
                                     <w:color w:val="FFFFFF" w:themeColor="background1"/>
                                     <w:sz w:val="28"/>
                                     <w:szCs w:val="28"/>
-                                    <w:lang w:val="fr-FR"/>
                                   </w:rPr>
-                                  <w:t>[Sous-titre du document]</w:t>
+                                  <w:t>TFE</w:t>
                                 </w:r>
                               </w:p>
                             </w:sdtContent>
@@ -513,6 +485,14 @@
                                   </w:rPr>
                                   <w:t>Rigaux Amory</w:t>
                                 </w:r>
+                                <w:r>
+                                  <w:rPr>
+                                    <w:color w:val="FFFFFF" w:themeColor="background1"/>
+                                    <w:sz w:val="32"/>
+                                    <w:szCs w:val="32"/>
+                                  </w:rPr>
+                                  <w:t xml:space="preserve"> et Nathan Lebrun</w:t>
+                                </w:r>
                               </w:p>
                             </w:sdtContent>
                           </w:sdt>
@@ -536,7 +516,6 @@
                                 <w:alias w:val="Société"/>
                                 <w:tag w:val=""/>
                                 <w:id w:val="-775099975"/>
-                                <w:showingPlcHdr/>
                                 <w:dataBinding w:prefixMappings="xmlns:ns0='http://schemas.openxmlformats.org/officeDocument/2006/extended-properties' " w:xpath="/ns0:Properties[1]/ns0:Company[1]" w:storeItemID="{6668398D-A668-4E3E-A5EB-62B293D839F1}"/>
                                 <w:text/>
                               </w:sdtPr>
@@ -547,9 +526,8 @@
                                     <w:color w:val="FFFFFF" w:themeColor="background1"/>
                                     <w:sz w:val="18"/>
                                     <w:szCs w:val="18"/>
-                                    <w:lang w:val="fr-FR"/>
                                   </w:rPr>
-                                  <w:t>[Nom de la société]</w:t>
+                                  <w:t>IPET : 6INFO1</w:t>
                                 </w:r>
                               </w:sdtContent>
                             </w:sdt>
@@ -562,32 +540,6 @@
                               </w:rPr>
                               <w:t>  </w:t>
                             </w:r>
-                            <w:sdt>
-                              <w:sdtPr>
-                                <w:rPr>
-                                  <w:color w:val="FFFFFF" w:themeColor="background1"/>
-                                  <w:sz w:val="18"/>
-                                  <w:szCs w:val="18"/>
-                                </w:rPr>
-                                <w:alias w:val="Adresse"/>
-                                <w:tag w:val=""/>
-                                <w:id w:val="-669564449"/>
-                                <w:showingPlcHdr/>
-                                <w:dataBinding w:prefixMappings="xmlns:ns0='http://schemas.microsoft.com/office/2006/coverPageProps' " w:xpath="/ns0:CoverPageProperties[1]/ns0:CompanyAddress[1]" w:storeItemID="{55AF091B-3C7A-41E3-B477-F2FDAA23CFDA}"/>
-                                <w:text/>
-                              </w:sdtPr>
-                              <w:sdtContent>
-                                <w:r>
-                                  <w:rPr>
-                                    <w:color w:val="FFFFFF" w:themeColor="background1"/>
-                                    <w:sz w:val="18"/>
-                                    <w:szCs w:val="18"/>
-                                    <w:lang w:val="fr-FR"/>
-                                  </w:rPr>
-                                  <w:t>[Adresse de la société]</w:t>
-                                </w:r>
-                              </w:sdtContent>
-                            </w:sdt>
                           </w:p>
                         </w:txbxContent>
                       </v:textbox>
@@ -620,27 +572,85 @@
           <w:lang w:val="fr-FR"/>
         </w:rPr>
       </w:pPr>
+    </w:p>
+    <w:p>
+      <w:pPr>
+        <w:jc w:val="center"/>
+        <w:rPr>
+          <w:rFonts w:ascii="Times New Roman" w:hAnsi="Times New Roman" w:cs="Times New Roman"/>
+          <w:sz w:val="48"/>
+          <w:szCs w:val="48"/>
+          <w:lang w:val="fr-FR"/>
+        </w:rPr>
+      </w:pPr>
       <w:r>
         <w:rPr>
           <w:rFonts w:ascii="Times New Roman" w:hAnsi="Times New Roman" w:cs="Times New Roman"/>
-          <w:sz w:val="28"/>
-          <w:szCs w:val="28"/>
-          <w:lang w:val="fr-FR"/>
-        </w:rPr>
-        <w:lastRenderedPageBreak/>
-        <w:t xml:space="preserve">Le </w:t>
+          <w:sz w:val="48"/>
+          <w:szCs w:val="48"/>
+          <w:lang w:val="fr-FR"/>
+        </w:rPr>
+        <w:t>Introduction du sujet</w:t>
       </w:r>
-      <w:proofErr w:type="spellStart"/>
+    </w:p>
+    <w:p>
+      <w:pPr>
+        <w:jc w:val="center"/>
+        <w:rPr>
+          <w:rFonts w:ascii="Times New Roman" w:hAnsi="Times New Roman" w:cs="Times New Roman"/>
+          <w:sz w:val="28"/>
+          <w:szCs w:val="28"/>
+          <w:lang w:val="fr-FR"/>
+        </w:rPr>
+      </w:pPr>
+    </w:p>
+    <w:p>
+      <w:pPr>
+        <w:jc w:val="both"/>
+        <w:rPr>
+          <w:rFonts w:ascii="Times New Roman" w:hAnsi="Times New Roman" w:cs="Times New Roman"/>
+          <w:b/>
+          <w:bCs/>
+          <w:sz w:val="28"/>
+          <w:szCs w:val="28"/>
+          <w:u w:val="single"/>
+          <w:lang w:val="fr-FR"/>
+        </w:rPr>
+      </w:pPr>
       <w:r>
         <w:rPr>
           <w:rFonts w:ascii="Times New Roman" w:hAnsi="Times New Roman" w:cs="Times New Roman"/>
-          <w:sz w:val="28"/>
-          <w:szCs w:val="28"/>
-          <w:lang w:val="fr-FR"/>
-        </w:rPr>
-        <w:t>Monoply</w:t>
+          <w:b/>
+          <w:bCs/>
+          <w:sz w:val="28"/>
+          <w:szCs w:val="28"/>
+          <w:u w:val="single"/>
+          <w:lang w:val="fr-FR"/>
+        </w:rPr>
+        <w:t>Qu’est-ce qui différencie le Monopoly Builder du Monopoly classique ?</w:t>
       </w:r>
-      <w:proofErr w:type="spellEnd"/>
+    </w:p>
+    <w:p>
+      <w:pPr>
+        <w:jc w:val="both"/>
+        <w:rPr>
+          <w:rFonts w:ascii="Times New Roman" w:hAnsi="Times New Roman" w:cs="Times New Roman"/>
+          <w:sz w:val="28"/>
+          <w:szCs w:val="28"/>
+          <w:lang w:val="fr-FR"/>
+        </w:rPr>
+      </w:pPr>
+    </w:p>
+    <w:p>
+      <w:pPr>
+        <w:jc w:val="both"/>
+        <w:rPr>
+          <w:rFonts w:ascii="Times New Roman" w:hAnsi="Times New Roman" w:cs="Times New Roman"/>
+          <w:sz w:val="28"/>
+          <w:szCs w:val="28"/>
+          <w:lang w:val="fr-FR"/>
+        </w:rPr>
+      </w:pPr>
       <w:r>
         <w:rPr>
           <w:rFonts w:ascii="Times New Roman" w:hAnsi="Times New Roman" w:cs="Times New Roman"/>
@@ -648,7 +658,931 @@
           <w:szCs w:val="28"/>
           <w:lang w:val="fr-FR"/>
         </w:rPr>
-        <w:t xml:space="preserve"> Builder est un jeu de plateau qui se joue entre 2 et 4 joueurs pour un publique âgé de plus de 8 ans. </w:t>
+        <w:t xml:space="preserve">Le jeu que nous avons choisi est le Monopoly Builder, il s’agit d’une variante du Monopoly classique car il possède des règles propres à lui. Pour la condition de victoire, il s’agit d’un système de point, par exemple : Construire </w:t>
+      </w:r>
+      <w:r>
+        <w:rPr>
+          <w:rFonts w:ascii="Times New Roman" w:hAnsi="Times New Roman" w:cs="Times New Roman"/>
+          <w:sz w:val="28"/>
+          <w:szCs w:val="28"/>
+          <w:lang w:val="fr-FR"/>
+        </w:rPr>
+        <w:t>un bâtiment complet rapporte 16 points à la fin de la partie (cela met aussi fin à la partie si l’un des joueurs construit le penthouse), il y a aussi un nombre de point qu’un joueur peut gagner s’il a un certain groupe de couleur (groupe de couleur rose = 3 points.)</w:t>
+      </w:r>
+    </w:p>
+    <w:p>
+      <w:pPr>
+        <w:jc w:val="both"/>
+        <w:rPr>
+          <w:rFonts w:ascii="Times New Roman" w:hAnsi="Times New Roman" w:cs="Times New Roman"/>
+          <w:sz w:val="28"/>
+          <w:szCs w:val="28"/>
+          <w:lang w:val="fr-FR"/>
+        </w:rPr>
+      </w:pPr>
+    </w:p>
+    <w:p>
+      <w:pPr>
+        <w:jc w:val="both"/>
+        <w:rPr>
+          <w:rFonts w:ascii="Times New Roman" w:hAnsi="Times New Roman" w:cs="Times New Roman"/>
+          <w:sz w:val="28"/>
+          <w:szCs w:val="28"/>
+          <w:lang w:val="fr-FR"/>
+        </w:rPr>
+      </w:pPr>
+      <w:r>
+        <w:rPr>
+          <w:rFonts w:ascii="Times New Roman" w:hAnsi="Times New Roman" w:cs="Times New Roman"/>
+          <w:b/>
+          <w:bCs/>
+          <w:sz w:val="28"/>
+          <w:szCs w:val="28"/>
+          <w:u w:val="single"/>
+          <w:lang w:val="fr-FR"/>
+        </w:rPr>
+        <w:t>Pourquoi avons-nous choisi cette variante du Monopoly ?</w:t>
+      </w:r>
+    </w:p>
+    <w:p>
+      <w:pPr>
+        <w:jc w:val="both"/>
+        <w:rPr>
+          <w:rFonts w:ascii="Times New Roman" w:hAnsi="Times New Roman" w:cs="Times New Roman"/>
+          <w:sz w:val="28"/>
+          <w:szCs w:val="28"/>
+          <w:lang w:val="fr-FR"/>
+        </w:rPr>
+      </w:pPr>
+    </w:p>
+    <w:p>
+      <w:pPr>
+        <w:jc w:val="both"/>
+        <w:rPr>
+          <w:rFonts w:ascii="Times New Roman" w:hAnsi="Times New Roman" w:cs="Times New Roman"/>
+          <w:sz w:val="28"/>
+          <w:szCs w:val="28"/>
+          <w:lang w:val="fr-FR"/>
+        </w:rPr>
+      </w:pPr>
+      <w:r>
+        <w:rPr>
+          <w:rFonts w:ascii="Times New Roman" w:hAnsi="Times New Roman" w:cs="Times New Roman"/>
+          <w:sz w:val="28"/>
+          <w:szCs w:val="28"/>
+          <w:lang w:val="fr-FR"/>
+        </w:rPr>
+        <w:t>N</w:t>
+      </w:r>
+      <w:r>
+        <w:rPr>
+          <w:rFonts w:ascii="Times New Roman" w:hAnsi="Times New Roman" w:cs="Times New Roman"/>
+          <w:sz w:val="28"/>
+          <w:szCs w:val="28"/>
+          <w:lang w:val="fr-FR"/>
+        </w:rPr>
+        <w:t xml:space="preserve">ous l’avons </w:t>
+      </w:r>
+      <w:r>
+        <w:rPr>
+          <w:rFonts w:ascii="Times New Roman" w:hAnsi="Times New Roman" w:cs="Times New Roman"/>
+          <w:sz w:val="28"/>
+          <w:szCs w:val="28"/>
+          <w:lang w:val="fr-FR"/>
+        </w:rPr>
+        <w:t>choisi</w:t>
+      </w:r>
+      <w:r>
+        <w:rPr>
+          <w:rFonts w:ascii="Times New Roman" w:hAnsi="Times New Roman" w:cs="Times New Roman"/>
+          <w:sz w:val="28"/>
+          <w:szCs w:val="28"/>
+          <w:lang w:val="fr-FR"/>
+        </w:rPr>
+        <w:t xml:space="preserve"> car nous n’avions plus beaucoup de choix, mais il nous plaisait quand même donc nous avons décidé de le prendre</w:t>
+      </w:r>
+      <w:r>
+        <w:rPr>
+          <w:rFonts w:ascii="Times New Roman" w:hAnsi="Times New Roman" w:cs="Times New Roman"/>
+          <w:sz w:val="28"/>
+          <w:szCs w:val="28"/>
+          <w:lang w:val="fr-FR"/>
+        </w:rPr>
+        <w:t>. Car sa spécificité à pouvoir construire des bâtiments grâce à l’acquisition de propriété est génial.</w:t>
+      </w:r>
+    </w:p>
+    <w:p>
+      <w:pPr>
+        <w:jc w:val="both"/>
+        <w:rPr>
+          <w:rFonts w:ascii="Times New Roman" w:hAnsi="Times New Roman" w:cs="Times New Roman"/>
+          <w:sz w:val="28"/>
+          <w:szCs w:val="28"/>
+          <w:lang w:val="fr-FR"/>
+        </w:rPr>
+      </w:pPr>
+    </w:p>
+    <w:p>
+      <w:pPr>
+        <w:jc w:val="both"/>
+        <w:rPr>
+          <w:rFonts w:ascii="Times New Roman" w:hAnsi="Times New Roman" w:cs="Times New Roman"/>
+          <w:sz w:val="28"/>
+          <w:szCs w:val="28"/>
+          <w:lang w:val="fr-FR"/>
+        </w:rPr>
+      </w:pPr>
+      <w:r>
+        <w:rPr>
+          <w:rFonts w:ascii="Times New Roman" w:hAnsi="Times New Roman" w:cs="Times New Roman"/>
+          <w:b/>
+          <w:bCs/>
+          <w:sz w:val="28"/>
+          <w:szCs w:val="28"/>
+          <w:u w:val="single"/>
+          <w:lang w:val="fr-FR"/>
+        </w:rPr>
+        <w:t>Quels sont nos motivations par rapport au TFE ?</w:t>
+      </w:r>
+    </w:p>
+    <w:p>
+      <w:pPr>
+        <w:tabs>
+          <w:tab w:val="left" w:pos="2310"/>
+        </w:tabs>
+        <w:jc w:val="both"/>
+        <w:rPr>
+          <w:rFonts w:ascii="Times New Roman" w:hAnsi="Times New Roman" w:cs="Times New Roman"/>
+          <w:sz w:val="28"/>
+          <w:szCs w:val="28"/>
+          <w:lang w:val="fr-FR"/>
+        </w:rPr>
+      </w:pPr>
+    </w:p>
+    <w:p>
+      <w:pPr>
+        <w:jc w:val="both"/>
+        <w:rPr>
+          <w:rFonts w:ascii="Times New Roman" w:hAnsi="Times New Roman" w:cs="Times New Roman"/>
+          <w:sz w:val="28"/>
+          <w:szCs w:val="28"/>
+          <w:lang w:val="fr-FR"/>
+        </w:rPr>
+      </w:pPr>
+      <w:r>
+        <w:rPr>
+          <w:rFonts w:ascii="Times New Roman" w:hAnsi="Times New Roman" w:cs="Times New Roman"/>
+          <w:sz w:val="28"/>
+          <w:szCs w:val="28"/>
+          <w:lang w:val="fr-FR"/>
+        </w:rPr>
+        <w:t>Le fait que l’on puisse construire des building nous offre la possibilité de nous tourner vers des graphismes 3D et le fait que l’on puisse rajouter quelques une de nos idées dans le jeu.</w:t>
+      </w:r>
+    </w:p>
+    <w:p>
+      <w:pPr>
+        <w:jc w:val="both"/>
+        <w:rPr>
+          <w:rFonts w:ascii="Times New Roman" w:hAnsi="Times New Roman" w:cs="Times New Roman"/>
+          <w:sz w:val="28"/>
+          <w:szCs w:val="28"/>
+          <w:lang w:val="fr-FR"/>
+        </w:rPr>
+      </w:pPr>
+    </w:p>
+    <w:p>
+      <w:pPr>
+        <w:jc w:val="both"/>
+        <w:rPr>
+          <w:rFonts w:ascii="Times New Roman" w:hAnsi="Times New Roman" w:cs="Times New Roman"/>
+          <w:sz w:val="28"/>
+          <w:szCs w:val="28"/>
+          <w:lang w:val="fr-FR"/>
+        </w:rPr>
+      </w:pPr>
+    </w:p>
+    <w:p>
+      <w:pPr>
+        <w:jc w:val="both"/>
+        <w:rPr>
+          <w:rFonts w:ascii="Times New Roman" w:hAnsi="Times New Roman" w:cs="Times New Roman"/>
+          <w:sz w:val="28"/>
+          <w:szCs w:val="28"/>
+          <w:lang w:val="fr-FR"/>
+        </w:rPr>
+      </w:pPr>
+    </w:p>
+    <w:p>
+      <w:pPr>
+        <w:jc w:val="both"/>
+        <w:rPr>
+          <w:rFonts w:ascii="Times New Roman" w:hAnsi="Times New Roman" w:cs="Times New Roman"/>
+          <w:sz w:val="28"/>
+          <w:szCs w:val="28"/>
+          <w:lang w:val="fr-FR"/>
+        </w:rPr>
+      </w:pPr>
+    </w:p>
+    <w:p>
+      <w:pPr>
+        <w:jc w:val="both"/>
+        <w:rPr>
+          <w:rFonts w:ascii="Times New Roman" w:hAnsi="Times New Roman" w:cs="Times New Roman"/>
+          <w:sz w:val="28"/>
+          <w:szCs w:val="28"/>
+          <w:lang w:val="fr-FR"/>
+        </w:rPr>
+      </w:pPr>
+    </w:p>
+    <w:p>
+      <w:pPr>
+        <w:jc w:val="both"/>
+        <w:rPr>
+          <w:rFonts w:ascii="Times New Roman" w:hAnsi="Times New Roman" w:cs="Times New Roman"/>
+          <w:sz w:val="28"/>
+          <w:szCs w:val="28"/>
+          <w:lang w:val="fr-FR"/>
+        </w:rPr>
+      </w:pPr>
+    </w:p>
+    <w:p>
+      <w:pPr>
+        <w:jc w:val="both"/>
+        <w:rPr>
+          <w:rFonts w:ascii="Times New Roman" w:hAnsi="Times New Roman" w:cs="Times New Roman"/>
+          <w:sz w:val="28"/>
+          <w:szCs w:val="28"/>
+          <w:lang w:val="fr-FR"/>
+        </w:rPr>
+      </w:pPr>
+    </w:p>
+    <w:p>
+      <w:pPr>
+        <w:jc w:val="both"/>
+        <w:rPr>
+          <w:rFonts w:ascii="Times New Roman" w:hAnsi="Times New Roman" w:cs="Times New Roman"/>
+          <w:sz w:val="28"/>
+          <w:szCs w:val="28"/>
+          <w:lang w:val="fr-FR"/>
+        </w:rPr>
+      </w:pPr>
+    </w:p>
+    <w:p>
+      <w:pPr>
+        <w:jc w:val="both"/>
+        <w:rPr>
+          <w:rFonts w:ascii="Times New Roman" w:hAnsi="Times New Roman" w:cs="Times New Roman"/>
+          <w:sz w:val="28"/>
+          <w:szCs w:val="28"/>
+          <w:lang w:val="fr-FR"/>
+        </w:rPr>
+      </w:pPr>
+    </w:p>
+    <w:p>
+      <w:pPr>
+        <w:jc w:val="both"/>
+        <w:rPr>
+          <w:rFonts w:ascii="Times New Roman" w:hAnsi="Times New Roman" w:cs="Times New Roman"/>
+          <w:sz w:val="28"/>
+          <w:szCs w:val="28"/>
+          <w:lang w:val="fr-FR"/>
+        </w:rPr>
+      </w:pPr>
+    </w:p>
+    <w:p>
+      <w:pPr>
+        <w:jc w:val="both"/>
+        <w:rPr>
+          <w:rFonts w:ascii="Times New Roman" w:hAnsi="Times New Roman" w:cs="Times New Roman"/>
+          <w:sz w:val="28"/>
+          <w:szCs w:val="28"/>
+          <w:lang w:val="fr-FR"/>
+        </w:rPr>
+      </w:pPr>
+    </w:p>
+    <w:p>
+      <w:pPr>
+        <w:jc w:val="both"/>
+        <w:rPr>
+          <w:rFonts w:ascii="Times New Roman" w:hAnsi="Times New Roman" w:cs="Times New Roman"/>
+          <w:sz w:val="28"/>
+          <w:szCs w:val="28"/>
+          <w:lang w:val="fr-FR"/>
+        </w:rPr>
+      </w:pPr>
+    </w:p>
+    <w:p>
+      <w:pPr>
+        <w:jc w:val="both"/>
+        <w:rPr>
+          <w:rFonts w:ascii="Times New Roman" w:hAnsi="Times New Roman" w:cs="Times New Roman"/>
+          <w:sz w:val="28"/>
+          <w:szCs w:val="28"/>
+          <w:lang w:val="fr-FR"/>
+        </w:rPr>
+      </w:pPr>
+    </w:p>
+    <w:p>
+      <w:pPr>
+        <w:jc w:val="both"/>
+        <w:rPr>
+          <w:rFonts w:ascii="Times New Roman" w:hAnsi="Times New Roman" w:cs="Times New Roman"/>
+          <w:sz w:val="28"/>
+          <w:szCs w:val="28"/>
+          <w:lang w:val="fr-FR"/>
+        </w:rPr>
+      </w:pPr>
+    </w:p>
+    <w:p>
+      <w:pPr>
+        <w:jc w:val="both"/>
+        <w:rPr>
+          <w:rFonts w:ascii="Times New Roman" w:hAnsi="Times New Roman" w:cs="Times New Roman"/>
+          <w:sz w:val="28"/>
+          <w:szCs w:val="28"/>
+          <w:lang w:val="fr-FR"/>
+        </w:rPr>
+      </w:pPr>
+    </w:p>
+    <w:p>
+      <w:pPr>
+        <w:jc w:val="both"/>
+        <w:rPr>
+          <w:rFonts w:ascii="Times New Roman" w:hAnsi="Times New Roman" w:cs="Times New Roman"/>
+          <w:sz w:val="28"/>
+          <w:szCs w:val="28"/>
+          <w:lang w:val="fr-FR"/>
+        </w:rPr>
+      </w:pPr>
+    </w:p>
+    <w:p>
+      <w:pPr>
+        <w:jc w:val="both"/>
+        <w:rPr>
+          <w:rFonts w:ascii="Times New Roman" w:hAnsi="Times New Roman" w:cs="Times New Roman"/>
+          <w:sz w:val="28"/>
+          <w:szCs w:val="28"/>
+          <w:lang w:val="fr-FR"/>
+        </w:rPr>
+      </w:pPr>
+    </w:p>
+    <w:p>
+      <w:pPr>
+        <w:jc w:val="both"/>
+        <w:rPr>
+          <w:rFonts w:ascii="Times New Roman" w:hAnsi="Times New Roman" w:cs="Times New Roman"/>
+          <w:sz w:val="28"/>
+          <w:szCs w:val="28"/>
+          <w:lang w:val="fr-FR"/>
+        </w:rPr>
+      </w:pPr>
+    </w:p>
+    <w:p>
+      <w:pPr>
+        <w:jc w:val="both"/>
+        <w:rPr>
+          <w:rFonts w:ascii="Times New Roman" w:hAnsi="Times New Roman" w:cs="Times New Roman"/>
+          <w:sz w:val="28"/>
+          <w:szCs w:val="28"/>
+          <w:lang w:val="fr-FR"/>
+        </w:rPr>
+      </w:pPr>
+    </w:p>
+    <w:p>
+      <w:pPr>
+        <w:jc w:val="both"/>
+        <w:rPr>
+          <w:rFonts w:ascii="Times New Roman" w:hAnsi="Times New Roman" w:cs="Times New Roman"/>
+          <w:sz w:val="28"/>
+          <w:szCs w:val="28"/>
+          <w:lang w:val="fr-FR"/>
+        </w:rPr>
+      </w:pPr>
+    </w:p>
+    <w:p>
+      <w:pPr>
+        <w:jc w:val="both"/>
+        <w:rPr>
+          <w:rFonts w:ascii="Times New Roman" w:hAnsi="Times New Roman" w:cs="Times New Roman"/>
+          <w:sz w:val="28"/>
+          <w:szCs w:val="28"/>
+          <w:lang w:val="fr-FR"/>
+        </w:rPr>
+      </w:pPr>
+    </w:p>
+    <w:p>
+      <w:pPr>
+        <w:jc w:val="both"/>
+        <w:rPr>
+          <w:rFonts w:ascii="Times New Roman" w:hAnsi="Times New Roman" w:cs="Times New Roman"/>
+          <w:sz w:val="28"/>
+          <w:szCs w:val="28"/>
+          <w:lang w:val="fr-FR"/>
+        </w:rPr>
+      </w:pPr>
+    </w:p>
+    <w:p>
+      <w:pPr>
+        <w:jc w:val="both"/>
+        <w:rPr>
+          <w:rFonts w:ascii="Times New Roman" w:hAnsi="Times New Roman" w:cs="Times New Roman"/>
+          <w:sz w:val="28"/>
+          <w:szCs w:val="28"/>
+          <w:lang w:val="fr-FR"/>
+        </w:rPr>
+      </w:pPr>
+    </w:p>
+    <w:p>
+      <w:pPr>
+        <w:jc w:val="both"/>
+        <w:rPr>
+          <w:rFonts w:ascii="Times New Roman" w:hAnsi="Times New Roman" w:cs="Times New Roman"/>
+          <w:sz w:val="28"/>
+          <w:szCs w:val="28"/>
+          <w:lang w:val="fr-FR"/>
+        </w:rPr>
+      </w:pPr>
+    </w:p>
+    <w:p>
+      <w:pPr>
+        <w:jc w:val="both"/>
+        <w:rPr>
+          <w:rFonts w:ascii="Times New Roman" w:hAnsi="Times New Roman" w:cs="Times New Roman"/>
+          <w:sz w:val="28"/>
+          <w:szCs w:val="28"/>
+          <w:lang w:val="fr-FR"/>
+        </w:rPr>
+      </w:pPr>
+    </w:p>
+    <w:p>
+      <w:pPr>
+        <w:jc w:val="both"/>
+        <w:rPr>
+          <w:rFonts w:ascii="Times New Roman" w:hAnsi="Times New Roman" w:cs="Times New Roman"/>
+          <w:sz w:val="28"/>
+          <w:szCs w:val="28"/>
+          <w:lang w:val="fr-FR"/>
+        </w:rPr>
+      </w:pPr>
+    </w:p>
+    <w:p>
+      <w:pPr>
+        <w:jc w:val="both"/>
+        <w:rPr>
+          <w:rFonts w:ascii="Times New Roman" w:hAnsi="Times New Roman" w:cs="Times New Roman"/>
+          <w:sz w:val="28"/>
+          <w:szCs w:val="28"/>
+          <w:lang w:val="fr-FR"/>
+        </w:rPr>
+      </w:pPr>
+    </w:p>
+    <w:p>
+      <w:pPr>
+        <w:jc w:val="both"/>
+        <w:rPr>
+          <w:rFonts w:ascii="Times New Roman" w:hAnsi="Times New Roman" w:cs="Times New Roman"/>
+          <w:sz w:val="28"/>
+          <w:szCs w:val="28"/>
+          <w:lang w:val="fr-FR"/>
+        </w:rPr>
+      </w:pPr>
+    </w:p>
+    <w:p>
+      <w:pPr>
+        <w:jc w:val="both"/>
+        <w:rPr>
+          <w:rFonts w:ascii="Times New Roman" w:hAnsi="Times New Roman" w:cs="Times New Roman"/>
+          <w:sz w:val="28"/>
+          <w:szCs w:val="28"/>
+          <w:lang w:val="fr-FR"/>
+        </w:rPr>
+      </w:pPr>
+    </w:p>
+    <w:p>
+      <w:pPr>
+        <w:jc w:val="both"/>
+        <w:rPr>
+          <w:rFonts w:ascii="Times New Roman" w:hAnsi="Times New Roman" w:cs="Times New Roman"/>
+          <w:sz w:val="28"/>
+          <w:szCs w:val="28"/>
+          <w:lang w:val="fr-FR"/>
+        </w:rPr>
+      </w:pPr>
+    </w:p>
+    <w:p>
+      <w:pPr>
+        <w:jc w:val="both"/>
+        <w:rPr>
+          <w:rFonts w:ascii="Times New Roman" w:hAnsi="Times New Roman" w:cs="Times New Roman"/>
+          <w:sz w:val="28"/>
+          <w:szCs w:val="28"/>
+          <w:lang w:val="fr-FR"/>
+        </w:rPr>
+      </w:pPr>
+    </w:p>
+    <w:p>
+      <w:pPr>
+        <w:jc w:val="both"/>
+        <w:rPr>
+          <w:rFonts w:ascii="Times New Roman" w:hAnsi="Times New Roman" w:cs="Times New Roman"/>
+          <w:sz w:val="28"/>
+          <w:szCs w:val="28"/>
+          <w:lang w:val="fr-FR"/>
+        </w:rPr>
+      </w:pPr>
+    </w:p>
+    <w:p>
+      <w:pPr>
+        <w:jc w:val="both"/>
+        <w:rPr>
+          <w:rFonts w:ascii="Times New Roman" w:hAnsi="Times New Roman" w:cs="Times New Roman"/>
+          <w:sz w:val="28"/>
+          <w:szCs w:val="28"/>
+          <w:lang w:val="fr-FR"/>
+        </w:rPr>
+      </w:pPr>
+    </w:p>
+    <w:p>
+      <w:pPr>
+        <w:jc w:val="both"/>
+        <w:rPr>
+          <w:rFonts w:ascii="Times New Roman" w:hAnsi="Times New Roman" w:cs="Times New Roman"/>
+          <w:sz w:val="28"/>
+          <w:szCs w:val="28"/>
+          <w:lang w:val="fr-FR"/>
+        </w:rPr>
+      </w:pPr>
+    </w:p>
+    <w:p>
+      <w:pPr>
+        <w:jc w:val="both"/>
+        <w:rPr>
+          <w:rFonts w:ascii="Times New Roman" w:hAnsi="Times New Roman" w:cs="Times New Roman"/>
+          <w:sz w:val="28"/>
+          <w:szCs w:val="28"/>
+          <w:lang w:val="fr-FR"/>
+        </w:rPr>
+      </w:pPr>
+    </w:p>
+    <w:p>
+      <w:pPr>
+        <w:jc w:val="both"/>
+        <w:rPr>
+          <w:rFonts w:ascii="Times New Roman" w:hAnsi="Times New Roman" w:cs="Times New Roman"/>
+          <w:sz w:val="28"/>
+          <w:szCs w:val="28"/>
+          <w:lang w:val="fr-FR"/>
+        </w:rPr>
+      </w:pPr>
+    </w:p>
+    <w:p>
+      <w:pPr>
+        <w:jc w:val="both"/>
+        <w:rPr>
+          <w:rFonts w:ascii="Times New Roman" w:hAnsi="Times New Roman" w:cs="Times New Roman"/>
+          <w:sz w:val="28"/>
+          <w:szCs w:val="28"/>
+          <w:lang w:val="fr-FR"/>
+        </w:rPr>
+      </w:pPr>
+    </w:p>
+    <w:p>
+      <w:pPr>
+        <w:jc w:val="both"/>
+        <w:rPr>
+          <w:rFonts w:ascii="Times New Roman" w:hAnsi="Times New Roman" w:cs="Times New Roman"/>
+          <w:sz w:val="28"/>
+          <w:szCs w:val="28"/>
+          <w:lang w:val="fr-FR"/>
+        </w:rPr>
+      </w:pPr>
+    </w:p>
+    <w:p>
+      <w:pPr>
+        <w:jc w:val="both"/>
+        <w:rPr>
+          <w:rFonts w:ascii="Times New Roman" w:hAnsi="Times New Roman" w:cs="Times New Roman"/>
+          <w:sz w:val="28"/>
+          <w:szCs w:val="28"/>
+          <w:lang w:val="fr-FR"/>
+        </w:rPr>
+      </w:pPr>
+    </w:p>
+    <w:p>
+      <w:pPr>
+        <w:jc w:val="both"/>
+        <w:rPr>
+          <w:rFonts w:ascii="Times New Roman" w:hAnsi="Times New Roman" w:cs="Times New Roman"/>
+          <w:sz w:val="28"/>
+          <w:szCs w:val="28"/>
+          <w:lang w:val="fr-FR"/>
+        </w:rPr>
+      </w:pPr>
+    </w:p>
+    <w:p>
+      <w:pPr>
+        <w:jc w:val="both"/>
+        <w:rPr>
+          <w:rFonts w:ascii="Times New Roman" w:hAnsi="Times New Roman" w:cs="Times New Roman"/>
+          <w:sz w:val="28"/>
+          <w:szCs w:val="28"/>
+          <w:lang w:val="fr-FR"/>
+        </w:rPr>
+      </w:pPr>
+    </w:p>
+    <w:p>
+      <w:pPr>
+        <w:jc w:val="both"/>
+        <w:rPr>
+          <w:rFonts w:ascii="Times New Roman" w:hAnsi="Times New Roman" w:cs="Times New Roman"/>
+          <w:sz w:val="28"/>
+          <w:szCs w:val="28"/>
+          <w:lang w:val="fr-FR"/>
+        </w:rPr>
+      </w:pPr>
+    </w:p>
+    <w:p>
+      <w:pPr>
+        <w:jc w:val="both"/>
+        <w:rPr>
+          <w:rFonts w:ascii="Times New Roman" w:hAnsi="Times New Roman" w:cs="Times New Roman"/>
+          <w:sz w:val="28"/>
+          <w:szCs w:val="28"/>
+          <w:lang w:val="fr-FR"/>
+        </w:rPr>
+      </w:pPr>
+    </w:p>
+    <w:p>
+      <w:pPr>
+        <w:jc w:val="both"/>
+        <w:rPr>
+          <w:rFonts w:ascii="Times New Roman" w:hAnsi="Times New Roman" w:cs="Times New Roman"/>
+          <w:sz w:val="28"/>
+          <w:szCs w:val="28"/>
+          <w:lang w:val="fr-FR"/>
+        </w:rPr>
+      </w:pPr>
+    </w:p>
+    <w:p>
+      <w:pPr>
+        <w:jc w:val="both"/>
+        <w:rPr>
+          <w:rFonts w:ascii="Times New Roman" w:hAnsi="Times New Roman" w:cs="Times New Roman"/>
+          <w:sz w:val="28"/>
+          <w:szCs w:val="28"/>
+          <w:lang w:val="fr-FR"/>
+        </w:rPr>
+      </w:pPr>
+    </w:p>
+    <w:p>
+      <w:pPr>
+        <w:jc w:val="both"/>
+        <w:rPr>
+          <w:rFonts w:ascii="Times New Roman" w:hAnsi="Times New Roman" w:cs="Times New Roman"/>
+          <w:sz w:val="28"/>
+          <w:szCs w:val="28"/>
+          <w:lang w:val="fr-FR"/>
+        </w:rPr>
+      </w:pPr>
+    </w:p>
+    <w:p>
+      <w:pPr>
+        <w:jc w:val="both"/>
+        <w:rPr>
+          <w:rFonts w:ascii="Times New Roman" w:hAnsi="Times New Roman" w:cs="Times New Roman"/>
+          <w:sz w:val="28"/>
+          <w:szCs w:val="28"/>
+          <w:lang w:val="fr-FR"/>
+        </w:rPr>
+      </w:pPr>
+    </w:p>
+    <w:p>
+      <w:pPr>
+        <w:jc w:val="both"/>
+        <w:rPr>
+          <w:rFonts w:ascii="Times New Roman" w:hAnsi="Times New Roman" w:cs="Times New Roman"/>
+          <w:sz w:val="28"/>
+          <w:szCs w:val="28"/>
+          <w:lang w:val="fr-FR"/>
+        </w:rPr>
+      </w:pPr>
+    </w:p>
+    <w:p>
+      <w:pPr>
+        <w:jc w:val="both"/>
+        <w:rPr>
+          <w:rFonts w:ascii="Times New Roman" w:hAnsi="Times New Roman" w:cs="Times New Roman"/>
+          <w:sz w:val="28"/>
+          <w:szCs w:val="28"/>
+          <w:lang w:val="fr-FR"/>
+        </w:rPr>
+      </w:pPr>
+    </w:p>
+    <w:p>
+      <w:pPr>
+        <w:jc w:val="both"/>
+        <w:rPr>
+          <w:rFonts w:ascii="Times New Roman" w:hAnsi="Times New Roman" w:cs="Times New Roman"/>
+          <w:sz w:val="28"/>
+          <w:szCs w:val="28"/>
+          <w:lang w:val="fr-FR"/>
+        </w:rPr>
+      </w:pPr>
+    </w:p>
+    <w:p>
+      <w:pPr>
+        <w:jc w:val="both"/>
+        <w:rPr>
+          <w:rFonts w:ascii="Times New Roman" w:hAnsi="Times New Roman" w:cs="Times New Roman"/>
+          <w:sz w:val="28"/>
+          <w:szCs w:val="28"/>
+          <w:lang w:val="fr-FR"/>
+        </w:rPr>
+      </w:pPr>
+    </w:p>
+    <w:p>
+      <w:pPr>
+        <w:jc w:val="both"/>
+        <w:rPr>
+          <w:rFonts w:ascii="Times New Roman" w:hAnsi="Times New Roman" w:cs="Times New Roman"/>
+          <w:sz w:val="28"/>
+          <w:szCs w:val="28"/>
+          <w:lang w:val="fr-FR"/>
+        </w:rPr>
+      </w:pPr>
+    </w:p>
+    <w:p>
+      <w:pPr>
+        <w:jc w:val="both"/>
+        <w:rPr>
+          <w:rFonts w:ascii="Times New Roman" w:hAnsi="Times New Roman" w:cs="Times New Roman"/>
+          <w:sz w:val="28"/>
+          <w:szCs w:val="28"/>
+          <w:lang w:val="fr-FR"/>
+        </w:rPr>
+      </w:pPr>
+    </w:p>
+    <w:p>
+      <w:pPr>
+        <w:jc w:val="both"/>
+        <w:rPr>
+          <w:rFonts w:ascii="Times New Roman" w:hAnsi="Times New Roman" w:cs="Times New Roman"/>
+          <w:sz w:val="28"/>
+          <w:szCs w:val="28"/>
+          <w:lang w:val="fr-FR"/>
+        </w:rPr>
+      </w:pPr>
+    </w:p>
+    <w:p>
+      <w:pPr>
+        <w:jc w:val="both"/>
+        <w:rPr>
+          <w:rFonts w:ascii="Times New Roman" w:hAnsi="Times New Roman" w:cs="Times New Roman"/>
+          <w:sz w:val="28"/>
+          <w:szCs w:val="28"/>
+          <w:lang w:val="fr-FR"/>
+        </w:rPr>
+      </w:pPr>
+    </w:p>
+    <w:p>
+      <w:pPr>
+        <w:jc w:val="both"/>
+        <w:rPr>
+          <w:rFonts w:ascii="Times New Roman" w:hAnsi="Times New Roman" w:cs="Times New Roman"/>
+          <w:sz w:val="28"/>
+          <w:szCs w:val="28"/>
+          <w:lang w:val="fr-FR"/>
+        </w:rPr>
+      </w:pPr>
+    </w:p>
+    <w:p>
+      <w:pPr>
+        <w:jc w:val="both"/>
+        <w:rPr>
+          <w:rFonts w:ascii="Times New Roman" w:hAnsi="Times New Roman" w:cs="Times New Roman"/>
+          <w:sz w:val="28"/>
+          <w:szCs w:val="28"/>
+          <w:lang w:val="fr-FR"/>
+        </w:rPr>
+      </w:pPr>
+    </w:p>
+    <w:p>
+      <w:pPr>
+        <w:jc w:val="both"/>
+        <w:rPr>
+          <w:rFonts w:ascii="Times New Roman" w:hAnsi="Times New Roman" w:cs="Times New Roman"/>
+          <w:sz w:val="28"/>
+          <w:szCs w:val="28"/>
+          <w:lang w:val="fr-FR"/>
+        </w:rPr>
+      </w:pPr>
+    </w:p>
+    <w:p>
+      <w:pPr>
+        <w:jc w:val="both"/>
+        <w:rPr>
+          <w:rFonts w:ascii="Times New Roman" w:hAnsi="Times New Roman" w:cs="Times New Roman"/>
+          <w:sz w:val="28"/>
+          <w:szCs w:val="28"/>
+          <w:lang w:val="fr-FR"/>
+        </w:rPr>
+      </w:pPr>
+    </w:p>
+    <w:p>
+      <w:pPr>
+        <w:jc w:val="both"/>
+        <w:rPr>
+          <w:rFonts w:ascii="Times New Roman" w:hAnsi="Times New Roman" w:cs="Times New Roman"/>
+          <w:sz w:val="28"/>
+          <w:szCs w:val="28"/>
+          <w:lang w:val="fr-FR"/>
+        </w:rPr>
+      </w:pPr>
+    </w:p>
+    <w:p>
+      <w:pPr>
+        <w:jc w:val="both"/>
+        <w:rPr>
+          <w:rFonts w:ascii="Times New Roman" w:hAnsi="Times New Roman" w:cs="Times New Roman"/>
+          <w:sz w:val="28"/>
+          <w:szCs w:val="28"/>
+          <w:lang w:val="fr-FR"/>
+        </w:rPr>
+      </w:pPr>
+    </w:p>
+    <w:p>
+      <w:pPr>
+        <w:jc w:val="both"/>
+        <w:rPr>
+          <w:rFonts w:ascii="Times New Roman" w:hAnsi="Times New Roman" w:cs="Times New Roman"/>
+          <w:sz w:val="28"/>
+          <w:szCs w:val="28"/>
+          <w:lang w:val="fr-FR"/>
+        </w:rPr>
+      </w:pPr>
+    </w:p>
+    <w:p>
+      <w:pPr>
+        <w:jc w:val="both"/>
+        <w:rPr>
+          <w:rFonts w:ascii="Times New Roman" w:hAnsi="Times New Roman" w:cs="Times New Roman"/>
+          <w:sz w:val="28"/>
+          <w:szCs w:val="28"/>
+          <w:lang w:val="fr-FR"/>
+        </w:rPr>
+      </w:pPr>
+    </w:p>
+    <w:p>
+      <w:pPr>
+        <w:jc w:val="both"/>
+        <w:rPr>
+          <w:rFonts w:ascii="Times New Roman" w:hAnsi="Times New Roman" w:cs="Times New Roman"/>
+          <w:sz w:val="28"/>
+          <w:szCs w:val="28"/>
+          <w:lang w:val="fr-FR"/>
+        </w:rPr>
+      </w:pPr>
+    </w:p>
+    <w:p>
+      <w:pPr>
+        <w:jc w:val="both"/>
+        <w:rPr>
+          <w:rFonts w:ascii="Times New Roman" w:hAnsi="Times New Roman" w:cs="Times New Roman"/>
+          <w:sz w:val="28"/>
+          <w:szCs w:val="28"/>
+          <w:lang w:val="fr-FR"/>
+        </w:rPr>
+      </w:pPr>
+    </w:p>
+    <w:p>
+      <w:pPr>
+        <w:jc w:val="both"/>
+        <w:rPr>
+          <w:rFonts w:ascii="Times New Roman" w:hAnsi="Times New Roman" w:cs="Times New Roman"/>
+          <w:sz w:val="28"/>
+          <w:szCs w:val="28"/>
+          <w:lang w:val="fr-FR"/>
+        </w:rPr>
+      </w:pPr>
+    </w:p>
+    <w:p>
+      <w:pPr>
+        <w:jc w:val="both"/>
+        <w:rPr>
+          <w:rFonts w:ascii="Times New Roman" w:hAnsi="Times New Roman" w:cs="Times New Roman"/>
+          <w:sz w:val="28"/>
+          <w:szCs w:val="28"/>
+          <w:lang w:val="fr-FR"/>
+        </w:rPr>
+      </w:pPr>
+      <w:r>
+        <w:rPr>
+          <w:rFonts w:ascii="Times New Roman" w:hAnsi="Times New Roman" w:cs="Times New Roman"/>
+          <w:sz w:val="28"/>
+          <w:szCs w:val="28"/>
+          <w:lang w:val="fr-FR"/>
+        </w:rPr>
+        <w:t xml:space="preserve">Le Monoply Builder est un jeu de plateau qui se joue entre 2 et 4 joueurs pour un publique âgé de plus de 8 ans. </w:t>
       </w:r>
       <w:r>
         <w:rPr>

</xml_diff>

<commit_message>
Encore une update !
Ajout de trucs bidules chouette
</commit_message>
<xml_diff>
--- a/B__Analyse/builder.docx
+++ b/B__Analyse/builder.docx
@@ -30,7 +30,7 @@
             <w:rPr>
               <w:rFonts w:ascii="Times New Roman" w:hAnsi="Times New Roman" w:cs="Times New Roman"/>
               <w:noProof/>
-              <w:color w:val="000000" w:themeColor="background1"/>
+              <w:color w:val="FFFFFF" w:themeColor="background1"/>
               <w:sz w:val="48"/>
               <w:szCs w:val="48"/>
               <w:lang w:val="fr-FR"/>
@@ -103,7 +103,7 @@
                                   <w:sdtPr>
                                     <w:rPr>
                                       <w:rFonts w:asciiTheme="majorHAnsi" w:eastAsiaTheme="majorEastAsia" w:hAnsiTheme="majorHAnsi" w:cstheme="majorBidi"/>
-                                      <w:color w:val="000000" w:themeColor="background1"/>
+                                      <w:color w:val="FFFFFF" w:themeColor="background1"/>
                                       <w:sz w:val="84"/>
                                       <w:szCs w:val="84"/>
                                     </w:rPr>
@@ -116,11 +116,11 @@
                                   <w:sdtContent>
                                     <w:p>
                                       <w:pPr>
-                                        <w:pStyle w:val="NoSpacing"/>
+                                        <w:pStyle w:val="Sansinterligne"/>
                                         <w:spacing w:after="120"/>
                                         <w:rPr>
                                           <w:rFonts w:asciiTheme="majorHAnsi" w:eastAsiaTheme="majorEastAsia" w:hAnsiTheme="majorHAnsi" w:cstheme="majorBidi"/>
-                                          <w:color w:val="000000" w:themeColor="background1"/>
+                                          <w:color w:val="FFFFFF" w:themeColor="background1"/>
                                           <w:sz w:val="84"/>
                                           <w:szCs w:val="84"/>
                                         </w:rPr>
@@ -128,7 +128,7 @@
                                       <w:r>
                                         <w:rPr>
                                           <w:rFonts w:asciiTheme="majorHAnsi" w:eastAsiaTheme="majorEastAsia" w:hAnsiTheme="majorHAnsi" w:cstheme="majorBidi"/>
-                                          <w:color w:val="000000" w:themeColor="background1"/>
+                                          <w:color w:val="FFFFFF" w:themeColor="background1"/>
                                           <w:sz w:val="84"/>
                                           <w:szCs w:val="84"/>
                                         </w:rPr>
@@ -140,7 +140,7 @@
                                 <w:sdt>
                                   <w:sdtPr>
                                     <w:rPr>
-                                      <w:color w:val="000000" w:themeColor="background1"/>
+                                      <w:color w:val="FFFFFF" w:themeColor="background1"/>
                                       <w:sz w:val="28"/>
                                       <w:szCs w:val="28"/>
                                     </w:rPr>
@@ -153,16 +153,16 @@
                                   <w:sdtContent>
                                     <w:p>
                                       <w:pPr>
-                                        <w:pStyle w:val="NoSpacing"/>
+                                        <w:pStyle w:val="Sansinterligne"/>
                                         <w:rPr>
-                                          <w:color w:val="000000" w:themeColor="background1"/>
+                                          <w:color w:val="FFFFFF" w:themeColor="background1"/>
                                           <w:sz w:val="28"/>
                                           <w:szCs w:val="28"/>
                                         </w:rPr>
                                       </w:pPr>
                                       <w:r>
                                         <w:rPr>
-                                          <w:color w:val="000000" w:themeColor="background1"/>
+                                          <w:color w:val="FFFFFF" w:themeColor="background1"/>
                                           <w:sz w:val="28"/>
                                           <w:szCs w:val="28"/>
                                         </w:rPr>
@@ -260,7 +260,7 @@
                                 <w:sdt>
                                   <w:sdtPr>
                                     <w:rPr>
-                                      <w:color w:val="000000" w:themeColor="background1"/>
+                                      <w:color w:val="FFFFFF" w:themeColor="background1"/>
                                       <w:sz w:val="32"/>
                                       <w:szCs w:val="32"/>
                                     </w:rPr>
@@ -273,34 +273,24 @@
                                   <w:sdtContent>
                                     <w:p>
                                       <w:pPr>
-                                        <w:pStyle w:val="NoSpacing"/>
+                                        <w:pStyle w:val="Sansinterligne"/>
                                         <w:rPr>
-                                          <w:color w:val="000000" w:themeColor="background1"/>
+                                          <w:color w:val="FFFFFF" w:themeColor="background1"/>
                                           <w:sz w:val="32"/>
                                           <w:szCs w:val="32"/>
                                         </w:rPr>
                                       </w:pPr>
-                                      <w:proofErr w:type="spellStart"/>
                                       <w:r>
                                         <w:rPr>
-                                          <w:color w:val="000000" w:themeColor="background1"/>
+                                          <w:color w:val="FFFFFF" w:themeColor="background1"/>
                                           <w:sz w:val="32"/>
                                           <w:szCs w:val="32"/>
                                         </w:rPr>
-                                        <w:t>Rigaux</w:t>
-                                      </w:r>
-                                      <w:proofErr w:type="spellEnd"/>
-                                      <w:r>
-                                        <w:rPr>
-                                          <w:color w:val="000000" w:themeColor="background1"/>
-                                          <w:sz w:val="32"/>
-                                          <w:szCs w:val="32"/>
-                                        </w:rPr>
-                                        <w:t xml:space="preserve"> Amory</w:t>
+                                        <w:t>Rigaux Amory</w:t>
                                       </w:r>
                                       <w:r>
                                         <w:rPr>
-                                          <w:color w:val="000000" w:themeColor="background1"/>
+                                          <w:color w:val="FFFFFF" w:themeColor="background1"/>
                                           <w:sz w:val="32"/>
                                           <w:szCs w:val="32"/>
                                         </w:rPr>
@@ -311,9 +301,9 @@
                                 </w:sdt>
                                 <w:p>
                                   <w:pPr>
-                                    <w:pStyle w:val="NoSpacing"/>
+                                    <w:pStyle w:val="Sansinterligne"/>
                                     <w:rPr>
-                                      <w:color w:val="000000" w:themeColor="background1"/>
+                                      <w:color w:val="FFFFFF" w:themeColor="background1"/>
                                       <w:sz w:val="18"/>
                                       <w:szCs w:val="18"/>
                                     </w:rPr>
@@ -322,7 +312,7 @@
                                     <w:sdtPr>
                                       <w:rPr>
                                         <w:caps/>
-                                        <w:color w:val="000000" w:themeColor="background1"/>
+                                        <w:color w:val="FFFFFF" w:themeColor="background1"/>
                                         <w:sz w:val="18"/>
                                         <w:szCs w:val="18"/>
                                       </w:rPr>
@@ -337,7 +327,7 @@
                                       <w:r>
                                         <w:rPr>
                                           <w:caps/>
-                                          <w:color w:val="000000" w:themeColor="background1"/>
+                                          <w:color w:val="FFFFFF" w:themeColor="background1"/>
                                           <w:sz w:val="18"/>
                                           <w:szCs w:val="18"/>
                                         </w:rPr>
@@ -347,7 +337,7 @@
                                   </w:sdt>
                                   <w:r>
                                     <w:rPr>
-                                      <w:color w:val="000000" w:themeColor="background1"/>
+                                      <w:color w:val="FFFFFF" w:themeColor="background1"/>
                                       <w:sz w:val="18"/>
                                       <w:szCs w:val="18"/>
                                       <w:lang w:val="fr-FR"/>
@@ -379,14 +369,14 @@
               <mc:Fallback>
                 <w:pict>
                   <v:group w14:anchorId="79A35E39" id="Groupe 6" o:spid="_x0000_s1026" style="position:absolute;margin-left:0;margin-top:0;width:594.75pt;height:842.25pt;z-index:251659264;mso-position-horizontal:left;mso-position-horizontal-relative:page;mso-position-vertical:top;mso-position-vertical-relative:page" coordsize="68580,91440" o:gfxdata="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">
-                    <v:rect id="Rectangle 33" o:spid="_x0000_s1027" style="position:absolute;left:2286;width:66294;height:91440;visibility:visible;mso-wrap-style:square;v-text-anchor:bottom" o:gfxdata="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" fillcolor="silver [3213]" stroked="f" strokeweight="1pt">
+                    <v:rect id="Rectangle 33" o:spid="_x0000_s1027" style="position:absolute;left:2286;width:66294;height:91440;visibility:visible;mso-wrap-style:square;v-text-anchor:bottom" o:gfxdata="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" fillcolor="black [3213]" stroked="f" strokeweight="1pt">
                       <v:textbox inset="36pt,1in,1in,208.8pt">
                         <w:txbxContent>
                           <w:sdt>
                             <w:sdtPr>
                               <w:rPr>
                                 <w:rFonts w:asciiTheme="majorHAnsi" w:eastAsiaTheme="majorEastAsia" w:hAnsiTheme="majorHAnsi" w:cstheme="majorBidi"/>
-                                <w:color w:val="000000" w:themeColor="background1"/>
+                                <w:color w:val="FFFFFF" w:themeColor="background1"/>
                                 <w:sz w:val="84"/>
                                 <w:szCs w:val="84"/>
                               </w:rPr>
@@ -399,11 +389,11 @@
                             <w:sdtContent>
                               <w:p>
                                 <w:pPr>
-                                  <w:pStyle w:val="NoSpacing"/>
+                                  <w:pStyle w:val="Sansinterligne"/>
                                   <w:spacing w:after="120"/>
                                   <w:rPr>
                                     <w:rFonts w:asciiTheme="majorHAnsi" w:eastAsiaTheme="majorEastAsia" w:hAnsiTheme="majorHAnsi" w:cstheme="majorBidi"/>
-                                    <w:color w:val="000000" w:themeColor="background1"/>
+                                    <w:color w:val="FFFFFF" w:themeColor="background1"/>
                                     <w:sz w:val="84"/>
                                     <w:szCs w:val="84"/>
                                   </w:rPr>
@@ -411,7 +401,7 @@
                                 <w:r>
                                   <w:rPr>
                                     <w:rFonts w:asciiTheme="majorHAnsi" w:eastAsiaTheme="majorEastAsia" w:hAnsiTheme="majorHAnsi" w:cstheme="majorBidi"/>
-                                    <w:color w:val="000000" w:themeColor="background1"/>
+                                    <w:color w:val="FFFFFF" w:themeColor="background1"/>
                                     <w:sz w:val="84"/>
                                     <w:szCs w:val="84"/>
                                   </w:rPr>
@@ -423,7 +413,7 @@
                           <w:sdt>
                             <w:sdtPr>
                               <w:rPr>
-                                <w:color w:val="000000" w:themeColor="background1"/>
+                                <w:color w:val="FFFFFF" w:themeColor="background1"/>
                                 <w:sz w:val="28"/>
                                 <w:szCs w:val="28"/>
                               </w:rPr>
@@ -436,16 +426,16 @@
                             <w:sdtContent>
                               <w:p>
                                 <w:pPr>
-                                  <w:pStyle w:val="NoSpacing"/>
+                                  <w:pStyle w:val="Sansinterligne"/>
                                   <w:rPr>
-                                    <w:color w:val="000000" w:themeColor="background1"/>
+                                    <w:color w:val="FFFFFF" w:themeColor="background1"/>
                                     <w:sz w:val="28"/>
                                     <w:szCs w:val="28"/>
                                   </w:rPr>
                                 </w:pPr>
                                 <w:r>
                                   <w:rPr>
-                                    <w:color w:val="000000" w:themeColor="background1"/>
+                                    <w:color w:val="FFFFFF" w:themeColor="background1"/>
                                     <w:sz w:val="28"/>
                                     <w:szCs w:val="28"/>
                                   </w:rPr>
@@ -457,7 +447,7 @@
                         </w:txbxContent>
                       </v:textbox>
                     </v:rect>
-                    <v:rect id="Rectangle 34" o:spid="_x0000_s1028" style="position:absolute;width:2286;height:91440;visibility:visible;mso-wrap-style:square;v-text-anchor:middle" o:gfxdata="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" fillcolor="#dfdfdf [1629]" stroked="f" strokeweight="1pt"/>
+                    <v:rect id="Rectangle 34" o:spid="_x0000_s1028" style="position:absolute;width:2286;height:91440;visibility:visible;mso-wrap-style:square;v-text-anchor:middle" o:gfxdata="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" fillcolor="gray [1629]" stroked="f" strokeweight="1pt"/>
                     <v:shapetype id="_x0000_t202" coordsize="21600,21600" o:spt="202" path="m,l,21600r21600,l21600,xe">
                       <v:stroke joinstyle="miter"/>
                       <v:path gradientshapeok="t" o:connecttype="rect"/>
@@ -468,7 +458,7 @@
                           <w:sdt>
                             <w:sdtPr>
                               <w:rPr>
-                                <w:color w:val="000000" w:themeColor="background1"/>
+                                <w:color w:val="FFFFFF" w:themeColor="background1"/>
                                 <w:sz w:val="32"/>
                                 <w:szCs w:val="32"/>
                               </w:rPr>
@@ -481,34 +471,24 @@
                             <w:sdtContent>
                               <w:p>
                                 <w:pPr>
-                                  <w:pStyle w:val="NoSpacing"/>
+                                  <w:pStyle w:val="Sansinterligne"/>
                                   <w:rPr>
-                                    <w:color w:val="000000" w:themeColor="background1"/>
+                                    <w:color w:val="FFFFFF" w:themeColor="background1"/>
                                     <w:sz w:val="32"/>
                                     <w:szCs w:val="32"/>
                                   </w:rPr>
                                 </w:pPr>
-                                <w:proofErr w:type="spellStart"/>
                                 <w:r>
                                   <w:rPr>
-                                    <w:color w:val="000000" w:themeColor="background1"/>
+                                    <w:color w:val="FFFFFF" w:themeColor="background1"/>
                                     <w:sz w:val="32"/>
                                     <w:szCs w:val="32"/>
                                   </w:rPr>
-                                  <w:t>Rigaux</w:t>
-                                </w:r>
-                                <w:proofErr w:type="spellEnd"/>
-                                <w:r>
-                                  <w:rPr>
-                                    <w:color w:val="000000" w:themeColor="background1"/>
-                                    <w:sz w:val="32"/>
-                                    <w:szCs w:val="32"/>
-                                  </w:rPr>
-                                  <w:t xml:space="preserve"> Amory</w:t>
+                                  <w:t>Rigaux Amory</w:t>
                                 </w:r>
                                 <w:r>
                                   <w:rPr>
-                                    <w:color w:val="000000" w:themeColor="background1"/>
+                                    <w:color w:val="FFFFFF" w:themeColor="background1"/>
                                     <w:sz w:val="32"/>
                                     <w:szCs w:val="32"/>
                                   </w:rPr>
@@ -519,9 +499,9 @@
                           </w:sdt>
                           <w:p>
                             <w:pPr>
-                              <w:pStyle w:val="NoSpacing"/>
+                              <w:pStyle w:val="Sansinterligne"/>
                               <w:rPr>
-                                <w:color w:val="000000" w:themeColor="background1"/>
+                                <w:color w:val="FFFFFF" w:themeColor="background1"/>
                                 <w:sz w:val="18"/>
                                 <w:szCs w:val="18"/>
                               </w:rPr>
@@ -530,7 +510,7 @@
                               <w:sdtPr>
                                 <w:rPr>
                                   <w:caps/>
-                                  <w:color w:val="000000" w:themeColor="background1"/>
+                                  <w:color w:val="FFFFFF" w:themeColor="background1"/>
                                   <w:sz w:val="18"/>
                                   <w:szCs w:val="18"/>
                                 </w:rPr>
@@ -545,7 +525,7 @@
                                 <w:r>
                                   <w:rPr>
                                     <w:caps/>
-                                    <w:color w:val="000000" w:themeColor="background1"/>
+                                    <w:color w:val="FFFFFF" w:themeColor="background1"/>
                                     <w:sz w:val="18"/>
                                     <w:szCs w:val="18"/>
                                   </w:rPr>
@@ -555,7 +535,7 @@
                             </w:sdt>
                             <w:r>
                               <w:rPr>
-                                <w:color w:val="000000" w:themeColor="background1"/>
+                                <w:color w:val="FFFFFF" w:themeColor="background1"/>
                                 <w:sz w:val="18"/>
                                 <w:szCs w:val="18"/>
                                 <w:lang w:val="fr-FR"/>
@@ -602,6 +582,7 @@
           <w:rFonts w:ascii="Times New Roman" w:hAnsi="Times New Roman" w:cs="Times New Roman"/>
           <w:sz w:val="48"/>
           <w:szCs w:val="48"/>
+          <w:u w:val="single"/>
           <w:lang w:val="fr-FR"/>
         </w:rPr>
       </w:pPr>
@@ -610,6 +591,7 @@
           <w:rFonts w:ascii="Times New Roman" w:hAnsi="Times New Roman" w:cs="Times New Roman"/>
           <w:sz w:val="48"/>
           <w:szCs w:val="48"/>
+          <w:u w:val="single"/>
           <w:lang w:val="fr-FR"/>
         </w:rPr>
         <w:t>Introduction du sujet</w:t>
@@ -710,6 +692,39 @@
     </w:p>
     <w:p>
       <w:pPr>
+        <w:jc w:val="center"/>
+        <w:rPr>
+          <w:rFonts w:ascii="Times New Roman" w:hAnsi="Times New Roman" w:cs="Times New Roman"/>
+          <w:sz w:val="48"/>
+          <w:szCs w:val="48"/>
+          <w:u w:val="single"/>
+          <w:lang w:val="fr-FR"/>
+        </w:rPr>
+      </w:pPr>
+      <w:r>
+        <w:rPr>
+          <w:rFonts w:ascii="Times New Roman" w:hAnsi="Times New Roman" w:cs="Times New Roman"/>
+          <w:sz w:val="28"/>
+          <w:szCs w:val="28"/>
+          <w:u w:val="single"/>
+          <w:lang w:val="fr-FR"/>
+        </w:rPr>
+        <w:br w:type="page"/>
+      </w:r>
+      <w:r>
+        <w:rPr>
+          <w:rFonts w:ascii="Times New Roman" w:hAnsi="Times New Roman" w:cs="Times New Roman"/>
+          <w:sz w:val="48"/>
+          <w:szCs w:val="48"/>
+          <w:u w:val="single"/>
+          <w:lang w:val="fr-FR"/>
+        </w:rPr>
+        <w:lastRenderedPageBreak/>
+        <w:t>Participants au projet :</w:t>
+      </w:r>
+    </w:p>
+    <w:p>
+      <w:pPr>
         <w:jc w:val="both"/>
         <w:rPr>
           <w:rFonts w:ascii="Times New Roman" w:hAnsi="Times New Roman" w:cs="Times New Roman"/>
@@ -721,10 +736,308 @@
     </w:p>
     <w:p>
       <w:pPr>
-        <w:rPr>
-          <w:rFonts w:ascii="Times New Roman" w:hAnsi="Times New Roman" w:cs="Times New Roman"/>
-          <w:sz w:val="28"/>
-          <w:szCs w:val="28"/>
+        <w:jc w:val="both"/>
+        <w:rPr>
+          <w:rFonts w:ascii="Times New Roman" w:hAnsi="Times New Roman" w:cs="Times New Roman"/>
+          <w:sz w:val="28"/>
+          <w:szCs w:val="28"/>
+          <w:lang w:val="fr-FR"/>
+        </w:rPr>
+      </w:pPr>
+      <w:r>
+        <w:rPr>
+          <w:rFonts w:ascii="Times New Roman" w:hAnsi="Times New Roman" w:cs="Times New Roman"/>
+          <w:sz w:val="28"/>
+          <w:szCs w:val="28"/>
+          <w:lang w:val="fr-FR"/>
+        </w:rPr>
+        <w:t>1</w:t>
+      </w:r>
+      <w:r>
+        <w:rPr>
+          <w:rFonts w:ascii="Times New Roman" w:hAnsi="Times New Roman" w:cs="Times New Roman"/>
+          <w:sz w:val="28"/>
+          <w:szCs w:val="28"/>
+          <w:vertAlign w:val="superscript"/>
+          <w:lang w:val="fr-FR"/>
+        </w:rPr>
+        <w:t>er</w:t>
+      </w:r>
+      <w:r>
+        <w:rPr>
+          <w:rFonts w:ascii="Times New Roman" w:hAnsi="Times New Roman" w:cs="Times New Roman"/>
+          <w:sz w:val="28"/>
+          <w:szCs w:val="28"/>
+          <w:lang w:val="fr-FR"/>
+        </w:rPr>
+        <w:t xml:space="preserve"> participant :</w:t>
+      </w:r>
+    </w:p>
+    <w:p>
+      <w:pPr>
+        <w:jc w:val="both"/>
+        <w:rPr>
+          <w:rFonts w:ascii="Times New Roman" w:hAnsi="Times New Roman" w:cs="Times New Roman"/>
+          <w:sz w:val="28"/>
+          <w:szCs w:val="28"/>
+          <w:lang w:val="fr-FR"/>
+        </w:rPr>
+      </w:pPr>
+    </w:p>
+    <w:p>
+      <w:pPr>
+        <w:rPr>
+          <w:rFonts w:ascii="Times New Roman" w:hAnsi="Times New Roman" w:cs="Times New Roman"/>
+          <w:sz w:val="28"/>
+          <w:szCs w:val="28"/>
+          <w:lang w:val="fr-FR"/>
+        </w:rPr>
+      </w:pPr>
+      <w:r>
+        <w:rPr>
+          <w:rFonts w:ascii="Times New Roman" w:hAnsi="Times New Roman" w:cs="Times New Roman"/>
+          <w:sz w:val="28"/>
+          <w:szCs w:val="28"/>
+          <w:lang w:val="fr-FR"/>
+        </w:rPr>
+        <w:t xml:space="preserve">Amory Rigaux : </w:t>
+      </w:r>
+      <w:r>
+        <w:rPr>
+          <w:rFonts w:ascii="Times New Roman" w:eastAsia="Times New Roman" w:hAnsi="Times New Roman" w:cs="Times New Roman"/>
+          <w:kern w:val="0"/>
+          <w:sz w:val="28"/>
+          <w:szCs w:val="28"/>
+          <w:lang w:eastAsia="fr-BE"/>
+          <w14:ligatures w14:val="none"/>
+        </w:rPr>
+        <w:t>Élève d’informatique en rhéto à L’IPET</w:t>
+      </w:r>
+      <w:r>
+        <w:rPr>
+          <w:rFonts w:ascii="Times New Roman" w:eastAsia="Times New Roman" w:hAnsi="Times New Roman" w:cs="Times New Roman"/>
+          <w:kern w:val="0"/>
+          <w:sz w:val="28"/>
+          <w:szCs w:val="28"/>
+          <w:lang w:eastAsia="fr-BE"/>
+          <w14:ligatures w14:val="none"/>
+        </w:rPr>
+        <w:t xml:space="preserve"> en 6eme année d’informatique</w:t>
+      </w:r>
+      <w:r>
+        <w:rPr>
+          <w:rFonts w:ascii="Times New Roman" w:eastAsia="Times New Roman" w:hAnsi="Times New Roman" w:cs="Times New Roman"/>
+          <w:kern w:val="0"/>
+          <w:sz w:val="28"/>
+          <w:szCs w:val="28"/>
+          <w:lang w:eastAsia="fr-BE"/>
+          <w14:ligatures w14:val="none"/>
+        </w:rPr>
+        <w:t>,</w:t>
+      </w:r>
+      <w:r>
+        <w:rPr>
+          <w:rFonts w:ascii="Times New Roman" w:eastAsia="Times New Roman" w:hAnsi="Times New Roman" w:cs="Times New Roman"/>
+          <w:kern w:val="0"/>
+          <w:sz w:val="28"/>
+          <w:szCs w:val="28"/>
+          <w:lang w:eastAsia="fr-BE"/>
+          <w14:ligatures w14:val="none"/>
+        </w:rPr>
+        <w:t xml:space="preserve"> </w:t>
+      </w:r>
+      <w:r>
+        <w:rPr>
+          <w:rFonts w:ascii="Times New Roman" w:eastAsia="Times New Roman" w:hAnsi="Times New Roman" w:cs="Times New Roman"/>
+          <w:kern w:val="0"/>
+          <w:sz w:val="28"/>
+          <w:szCs w:val="28"/>
+          <w:lang w:eastAsia="fr-BE"/>
+          <w14:ligatures w14:val="none"/>
+        </w:rPr>
+        <w:t xml:space="preserve">je me suis intéressé à l’informatique pour savoir tout le travail qui pouvait se cacher derrière chaque programme ou jeux-vidéos. Pour mes forces, je suis quelqu’un qui va essayer de simplifier au maximum (que ce soit pour une analyse ou bien même dans le code.) Et </w:t>
+      </w:r>
+      <w:r>
+        <w:rPr>
+          <w:rFonts w:ascii="Times New Roman" w:eastAsia="Times New Roman" w:hAnsi="Times New Roman" w:cs="Times New Roman"/>
+          <w:kern w:val="0"/>
+          <w:sz w:val="28"/>
+          <w:szCs w:val="28"/>
+          <w:lang w:eastAsia="fr-BE"/>
+          <w14:ligatures w14:val="none"/>
+        </w:rPr>
+        <w:t>je ne suis pas</w:t>
+      </w:r>
+      <w:r>
+        <w:rPr>
+          <w:rFonts w:ascii="Times New Roman" w:eastAsia="Times New Roman" w:hAnsi="Times New Roman" w:cs="Times New Roman"/>
+          <w:kern w:val="0"/>
+          <w:sz w:val="28"/>
+          <w:szCs w:val="28"/>
+          <w:lang w:eastAsia="fr-BE"/>
+          <w14:ligatures w14:val="none"/>
+        </w:rPr>
+        <w:t xml:space="preserve"> mauvais en analyse.</w:t>
+      </w:r>
+    </w:p>
+    <w:p>
+      <w:pPr>
+        <w:rPr>
+          <w:rFonts w:ascii="Times New Roman" w:hAnsi="Times New Roman" w:cs="Times New Roman"/>
+          <w:sz w:val="28"/>
+          <w:szCs w:val="28"/>
+          <w:lang w:val="fr-FR"/>
+        </w:rPr>
+      </w:pPr>
+    </w:p>
+    <w:p>
+      <w:pPr>
+        <w:rPr>
+          <w:rFonts w:ascii="Times New Roman" w:hAnsi="Times New Roman" w:cs="Times New Roman"/>
+          <w:sz w:val="28"/>
+          <w:szCs w:val="28"/>
+          <w:lang w:val="fr-FR"/>
+        </w:rPr>
+      </w:pPr>
+      <w:r>
+        <w:rPr>
+          <w:rFonts w:ascii="Times New Roman" w:hAnsi="Times New Roman" w:cs="Times New Roman"/>
+          <w:sz w:val="28"/>
+          <w:szCs w:val="28"/>
+          <w:lang w:val="fr-FR"/>
+        </w:rPr>
+        <w:t>2</w:t>
+      </w:r>
+      <w:r>
+        <w:rPr>
+          <w:rFonts w:ascii="Times New Roman" w:hAnsi="Times New Roman" w:cs="Times New Roman"/>
+          <w:sz w:val="28"/>
+          <w:szCs w:val="28"/>
+          <w:vertAlign w:val="superscript"/>
+          <w:lang w:val="fr-FR"/>
+        </w:rPr>
+        <w:t>eme</w:t>
+      </w:r>
+      <w:r>
+        <w:rPr>
+          <w:rFonts w:ascii="Times New Roman" w:hAnsi="Times New Roman" w:cs="Times New Roman"/>
+          <w:sz w:val="28"/>
+          <w:szCs w:val="28"/>
+          <w:lang w:val="fr-FR"/>
+        </w:rPr>
+        <w:t xml:space="preserve"> participant :</w:t>
+      </w:r>
+    </w:p>
+    <w:p>
+      <w:pPr>
+        <w:rPr>
+          <w:rFonts w:ascii="Times New Roman" w:hAnsi="Times New Roman" w:cs="Times New Roman"/>
+          <w:sz w:val="28"/>
+          <w:szCs w:val="28"/>
+          <w:lang w:val="fr-FR"/>
+        </w:rPr>
+      </w:pPr>
+    </w:p>
+    <w:p>
+      <w:pPr>
+        <w:spacing w:after="0" w:line="240" w:lineRule="auto"/>
+        <w:rPr>
+          <w:rFonts w:ascii="Times New Roman" w:eastAsia="Times New Roman" w:hAnsi="Times New Roman" w:cs="Times New Roman"/>
+          <w:kern w:val="0"/>
+          <w:sz w:val="28"/>
+          <w:szCs w:val="28"/>
+          <w:lang w:eastAsia="fr-BE"/>
+          <w14:ligatures w14:val="none"/>
+        </w:rPr>
+      </w:pPr>
+      <w:r>
+        <w:rPr>
+          <w:rFonts w:ascii="Times New Roman" w:eastAsia="Times New Roman" w:hAnsi="Times New Roman" w:cs="Times New Roman"/>
+          <w:kern w:val="0"/>
+          <w:sz w:val="28"/>
+          <w:szCs w:val="28"/>
+          <w:lang w:eastAsia="fr-BE"/>
+          <w14:ligatures w14:val="none"/>
+        </w:rPr>
+        <w:t xml:space="preserve">Nathan </w:t>
+      </w:r>
+      <w:proofErr w:type="gramStart"/>
+      <w:r>
+        <w:rPr>
+          <w:rFonts w:ascii="Times New Roman" w:eastAsia="Times New Roman" w:hAnsi="Times New Roman" w:cs="Times New Roman"/>
+          <w:kern w:val="0"/>
+          <w:sz w:val="28"/>
+          <w:szCs w:val="28"/>
+          <w:lang w:eastAsia="fr-BE"/>
+          <w14:ligatures w14:val="none"/>
+        </w:rPr>
+        <w:t>Lebrun:</w:t>
+      </w:r>
+      <w:proofErr w:type="gramEnd"/>
+      <w:r>
+        <w:rPr>
+          <w:rFonts w:ascii="Times New Roman" w:eastAsia="Times New Roman" w:hAnsi="Times New Roman" w:cs="Times New Roman"/>
+          <w:kern w:val="0"/>
+          <w:sz w:val="28"/>
+          <w:szCs w:val="28"/>
+          <w:lang w:eastAsia="fr-BE"/>
+          <w14:ligatures w14:val="none"/>
+        </w:rPr>
+        <w:t xml:space="preserve"> Élève d’informatique en rhéto à L’IPET</w:t>
+      </w:r>
+      <w:r>
+        <w:rPr>
+          <w:rFonts w:ascii="Times New Roman" w:eastAsia="Times New Roman" w:hAnsi="Times New Roman" w:cs="Times New Roman"/>
+          <w:kern w:val="0"/>
+          <w:sz w:val="28"/>
+          <w:szCs w:val="28"/>
+          <w:lang w:eastAsia="fr-BE"/>
+          <w14:ligatures w14:val="none"/>
+        </w:rPr>
+        <w:t xml:space="preserve"> en 6eme année d’informatique</w:t>
+      </w:r>
+      <w:r>
+        <w:rPr>
+          <w:rFonts w:ascii="Times New Roman" w:eastAsia="Times New Roman" w:hAnsi="Times New Roman" w:cs="Times New Roman"/>
+          <w:kern w:val="0"/>
+          <w:sz w:val="28"/>
+          <w:szCs w:val="28"/>
+          <w:lang w:eastAsia="fr-BE"/>
+          <w14:ligatures w14:val="none"/>
+        </w:rPr>
+        <w:t xml:space="preserve">, je m'intéresse à l’informatique depuis mon plus jeune âge. Je suis passé par le code </w:t>
+      </w:r>
+      <w:r>
+        <w:rPr>
+          <w:rFonts w:ascii="Times New Roman" w:eastAsia="Times New Roman" w:hAnsi="Times New Roman" w:cs="Times New Roman"/>
+          <w:kern w:val="0"/>
+          <w:sz w:val="28"/>
+          <w:szCs w:val="28"/>
+          <w:lang w:eastAsia="fr-BE"/>
+          <w14:ligatures w14:val="none"/>
+        </w:rPr>
+        <w:t>d’Arduino</w:t>
+      </w:r>
+      <w:r>
+        <w:rPr>
+          <w:rFonts w:ascii="Times New Roman" w:eastAsia="Times New Roman" w:hAnsi="Times New Roman" w:cs="Times New Roman"/>
+          <w:kern w:val="0"/>
+          <w:sz w:val="28"/>
+          <w:szCs w:val="28"/>
+          <w:lang w:eastAsia="fr-BE"/>
+          <w14:ligatures w14:val="none"/>
+        </w:rPr>
+        <w:t>, de jeux, de logiciels, et de pages/app web. Pour mes forces et atouts pour le projet, je me sens compétent dans la gestion, l’analyse et le code. De plus, je m'attarderais aussi beaucoup sur la partie 3D de l’interface graphique.</w:t>
+      </w:r>
+    </w:p>
+    <w:p>
+      <w:pPr>
+        <w:jc w:val="center"/>
+        <w:rPr>
+          <w:rFonts w:ascii="Times New Roman" w:hAnsi="Times New Roman" w:cs="Times New Roman"/>
+          <w:sz w:val="48"/>
+          <w:szCs w:val="48"/>
+          <w:u w:val="single"/>
           <w:lang w:val="fr-FR"/>
         </w:rPr>
       </w:pPr>
@@ -737,6 +1050,17 @@
         </w:rPr>
         <w:br w:type="page"/>
       </w:r>
+      <w:r>
+        <w:rPr>
+          <w:rFonts w:ascii="Times New Roman" w:hAnsi="Times New Roman" w:cs="Times New Roman"/>
+          <w:sz w:val="48"/>
+          <w:szCs w:val="48"/>
+          <w:u w:val="single"/>
+          <w:lang w:val="fr-FR"/>
+        </w:rPr>
+        <w:lastRenderedPageBreak/>
+        <w:t>Contexte du TFE</w:t>
+      </w:r>
     </w:p>
     <w:p>
       <w:pPr>
@@ -748,44 +1072,1227 @@
           <w:lang w:val="fr-FR"/>
         </w:rPr>
       </w:pPr>
-      <w:r>
-        <w:rPr>
-          <w:rFonts w:ascii="Times New Roman" w:hAnsi="Times New Roman" w:cs="Times New Roman"/>
-          <w:sz w:val="28"/>
-          <w:szCs w:val="28"/>
+    </w:p>
+    <w:p>
+      <w:pPr>
+        <w:jc w:val="both"/>
+        <w:rPr>
+          <w:rFonts w:ascii="Times New Roman" w:hAnsi="Times New Roman" w:cs="Times New Roman"/>
+          <w:sz w:val="28"/>
+          <w:szCs w:val="28"/>
+          <w:lang w:val="fr-FR"/>
+        </w:rPr>
+      </w:pPr>
+      <w:r>
+        <w:rPr>
+          <w:rFonts w:ascii="Times New Roman" w:hAnsi="Times New Roman" w:cs="Times New Roman"/>
+          <w:sz w:val="28"/>
+          <w:szCs w:val="28"/>
+          <w:lang w:val="fr-FR"/>
+        </w:rPr>
+        <w:t xml:space="preserve">Notre TFE est de coder une variante d’un Monopoly en </w:t>
+      </w:r>
+      <w:r>
+        <w:rPr>
+          <w:rFonts w:ascii="Times New Roman" w:hAnsi="Times New Roman" w:cs="Times New Roman"/>
+          <w:sz w:val="28"/>
+          <w:szCs w:val="28"/>
+          <w:lang w:val="fr-FR"/>
+        </w:rPr>
+        <w:t>P</w:t>
+      </w:r>
+      <w:r>
+        <w:rPr>
+          <w:rFonts w:ascii="Times New Roman" w:hAnsi="Times New Roman" w:cs="Times New Roman"/>
+          <w:sz w:val="28"/>
+          <w:szCs w:val="28"/>
+          <w:lang w:val="fr-FR"/>
+        </w:rPr>
+        <w:t>ython</w:t>
+      </w:r>
+      <w:r>
+        <w:rPr>
+          <w:rFonts w:ascii="Times New Roman" w:hAnsi="Times New Roman" w:cs="Times New Roman"/>
+          <w:sz w:val="28"/>
+          <w:szCs w:val="28"/>
+          <w:lang w:val="fr-FR"/>
+        </w:rPr>
+        <w:t xml:space="preserve"> (nous utiliserons </w:t>
+      </w:r>
+      <w:proofErr w:type="spellStart"/>
+      <w:r>
+        <w:rPr>
+          <w:rFonts w:ascii="Times New Roman" w:hAnsi="Times New Roman" w:cs="Times New Roman"/>
+          <w:sz w:val="28"/>
+          <w:szCs w:val="28"/>
+          <w:lang w:val="fr-FR"/>
+        </w:rPr>
+        <w:t>Ursina</w:t>
+      </w:r>
+      <w:proofErr w:type="spellEnd"/>
+      <w:r>
+        <w:rPr>
+          <w:rFonts w:ascii="Times New Roman" w:hAnsi="Times New Roman" w:cs="Times New Roman"/>
+          <w:sz w:val="28"/>
+          <w:szCs w:val="28"/>
+          <w:lang w:val="fr-FR"/>
+        </w:rPr>
+        <w:t xml:space="preserve"> Engine pour la partie graphique qui sera en 3D)</w:t>
+      </w:r>
+      <w:r>
+        <w:rPr>
+          <w:rFonts w:ascii="Times New Roman" w:hAnsi="Times New Roman" w:cs="Times New Roman"/>
+          <w:sz w:val="28"/>
+          <w:szCs w:val="28"/>
+          <w:lang w:val="fr-FR"/>
+        </w:rPr>
+        <w:t xml:space="preserve"> et devoir en faire un site Web </w:t>
+      </w:r>
+      <w:r>
+        <w:rPr>
+          <w:rFonts w:ascii="Times New Roman" w:hAnsi="Times New Roman" w:cs="Times New Roman"/>
+          <w:sz w:val="28"/>
+          <w:szCs w:val="28"/>
+          <w:lang w:val="fr-FR"/>
+        </w:rPr>
+        <w:t>statique et dynamique en HTML, CSS, JS et PHP</w:t>
+      </w:r>
+      <w:r>
+        <w:rPr>
+          <w:rFonts w:ascii="Times New Roman" w:hAnsi="Times New Roman" w:cs="Times New Roman"/>
+          <w:sz w:val="28"/>
+          <w:szCs w:val="28"/>
+          <w:lang w:val="fr-FR"/>
+        </w:rPr>
+        <w:t>. Nous réalisons ce TFE dans le cadre du cours d’informatique pour pouvoir réussir notre année scolaire.</w:t>
+      </w:r>
+    </w:p>
+    <w:p>
+      <w:pPr>
+        <w:jc w:val="both"/>
+        <w:rPr>
+          <w:rFonts w:ascii="Times New Roman" w:hAnsi="Times New Roman" w:cs="Times New Roman"/>
+          <w:sz w:val="28"/>
+          <w:szCs w:val="28"/>
+          <w:lang w:val="fr-FR"/>
+        </w:rPr>
+      </w:pPr>
+    </w:p>
+    <w:p>
+      <w:pPr>
+        <w:rPr>
+          <w:rFonts w:ascii="Times New Roman" w:hAnsi="Times New Roman" w:cs="Times New Roman"/>
+          <w:b/>
+          <w:bCs/>
+          <w:sz w:val="28"/>
+          <w:szCs w:val="28"/>
+          <w:lang w:val="fr-FR"/>
+        </w:rPr>
+      </w:pPr>
+      <w:r>
+        <w:rPr>
+          <w:rFonts w:ascii="Times New Roman" w:hAnsi="Times New Roman" w:cs="Times New Roman"/>
+          <w:b/>
+          <w:bCs/>
+          <w:sz w:val="28"/>
+          <w:szCs w:val="28"/>
+          <w:lang w:val="fr-FR"/>
+        </w:rPr>
+        <w:t>Directeurs de projet :</w:t>
+      </w:r>
+    </w:p>
+    <w:p>
+      <w:pPr>
+        <w:jc w:val="both"/>
+        <w:rPr>
+          <w:rFonts w:ascii="Times New Roman" w:hAnsi="Times New Roman" w:cs="Times New Roman"/>
+          <w:sz w:val="28"/>
+          <w:szCs w:val="28"/>
+          <w:lang w:val="fr-FR"/>
+        </w:rPr>
+      </w:pPr>
+      <w:r>
+        <w:rPr>
+          <w:rFonts w:ascii="Times New Roman" w:hAnsi="Times New Roman" w:cs="Times New Roman"/>
+          <w:sz w:val="28"/>
+          <w:szCs w:val="28"/>
+          <w:lang w:val="fr-FR"/>
+        </w:rPr>
+        <w:t>M. Lorie : Professeur de Traitement de problèmes technique (TPT) et de Laboratoire</w:t>
+      </w:r>
+    </w:p>
+    <w:p>
+      <w:pPr>
+        <w:jc w:val="both"/>
+        <w:rPr>
+          <w:rFonts w:ascii="Times New Roman" w:hAnsi="Times New Roman" w:cs="Times New Roman"/>
+          <w:sz w:val="28"/>
+          <w:szCs w:val="28"/>
+          <w:lang w:val="fr-FR"/>
+        </w:rPr>
+      </w:pPr>
+      <w:r>
+        <w:rPr>
+          <w:rFonts w:ascii="Times New Roman" w:hAnsi="Times New Roman" w:cs="Times New Roman"/>
+          <w:sz w:val="28"/>
+          <w:szCs w:val="28"/>
+          <w:lang w:val="fr-FR"/>
+        </w:rPr>
+        <w:t xml:space="preserve">M. </w:t>
+      </w:r>
+      <w:proofErr w:type="spellStart"/>
+      <w:r>
+        <w:rPr>
+          <w:rFonts w:ascii="Times New Roman" w:hAnsi="Times New Roman" w:cs="Times New Roman"/>
+          <w:sz w:val="28"/>
+          <w:szCs w:val="28"/>
+          <w:lang w:val="fr-FR"/>
+        </w:rPr>
+        <w:t>Benidir</w:t>
+      </w:r>
+      <w:proofErr w:type="spellEnd"/>
+      <w:r>
+        <w:rPr>
+          <w:rFonts w:ascii="Times New Roman" w:hAnsi="Times New Roman" w:cs="Times New Roman"/>
+          <w:sz w:val="28"/>
+          <w:szCs w:val="28"/>
+          <w:lang w:val="fr-FR"/>
+        </w:rPr>
+        <w:t> : Professeur d’informatique et de laboratoire logique</w:t>
+      </w:r>
+    </w:p>
+    <w:p>
+      <w:pPr>
+        <w:jc w:val="both"/>
+        <w:rPr>
+          <w:rFonts w:ascii="Times New Roman" w:hAnsi="Times New Roman" w:cs="Times New Roman"/>
+          <w:sz w:val="28"/>
+          <w:szCs w:val="28"/>
+          <w:lang w:val="fr-FR"/>
+        </w:rPr>
+      </w:pPr>
+    </w:p>
+    <w:p>
+      <w:pPr>
+        <w:jc w:val="both"/>
+        <w:rPr>
+          <w:rFonts w:ascii="Times New Roman" w:hAnsi="Times New Roman" w:cs="Times New Roman"/>
+          <w:b/>
+          <w:bCs/>
+          <w:sz w:val="28"/>
+          <w:szCs w:val="28"/>
+          <w:lang w:val="fr-FR"/>
+        </w:rPr>
+      </w:pPr>
+      <w:r>
+        <w:rPr>
+          <w:rFonts w:ascii="Times New Roman" w:hAnsi="Times New Roman" w:cs="Times New Roman"/>
+          <w:b/>
+          <w:bCs/>
+          <w:sz w:val="28"/>
+          <w:szCs w:val="28"/>
+          <w:lang w:val="fr-FR"/>
+        </w:rPr>
+        <w:t>Référent(s) :</w:t>
+      </w:r>
+    </w:p>
+    <w:p>
+      <w:pPr>
+        <w:rPr>
+          <w:rFonts w:ascii="Times New Roman" w:hAnsi="Times New Roman" w:cs="Times New Roman"/>
+          <w:b/>
+          <w:bCs/>
+          <w:sz w:val="28"/>
+          <w:szCs w:val="28"/>
+          <w:lang w:val="fr-FR"/>
+        </w:rPr>
+      </w:pPr>
+      <w:r>
+        <w:rPr>
+          <w:rFonts w:ascii="Times New Roman" w:hAnsi="Times New Roman" w:cs="Times New Roman"/>
+          <w:b/>
+          <w:bCs/>
+          <w:sz w:val="28"/>
+          <w:szCs w:val="28"/>
+          <w:lang w:val="fr-FR"/>
+        </w:rPr>
+        <w:br w:type="page"/>
+      </w:r>
+    </w:p>
+    <w:p>
+      <w:pPr>
+        <w:jc w:val="center"/>
+        <w:rPr>
+          <w:rFonts w:ascii="Times New Roman" w:hAnsi="Times New Roman" w:cs="Times New Roman"/>
+          <w:b/>
+          <w:bCs/>
+          <w:sz w:val="48"/>
+          <w:szCs w:val="48"/>
+          <w:u w:val="single"/>
+          <w:lang w:val="fr-FR"/>
+        </w:rPr>
+      </w:pPr>
+      <w:r>
+        <w:rPr>
+          <w:rFonts w:ascii="Times New Roman" w:hAnsi="Times New Roman" w:cs="Times New Roman"/>
+          <w:b/>
+          <w:bCs/>
+          <w:sz w:val="48"/>
+          <w:szCs w:val="48"/>
+          <w:u w:val="single"/>
           <w:lang w:val="fr-FR"/>
         </w:rPr>
         <w:lastRenderedPageBreak/>
-        <w:t xml:space="preserve">Le </w:t>
-      </w:r>
-      <w:proofErr w:type="spellStart"/>
-      <w:r>
-        <w:rPr>
-          <w:rFonts w:ascii="Times New Roman" w:hAnsi="Times New Roman" w:cs="Times New Roman"/>
-          <w:sz w:val="28"/>
-          <w:szCs w:val="28"/>
-          <w:lang w:val="fr-FR"/>
-        </w:rPr>
-        <w:t>Monoply</w:t>
-      </w:r>
-      <w:proofErr w:type="spellEnd"/>
-      <w:r>
-        <w:rPr>
-          <w:rFonts w:ascii="Times New Roman" w:hAnsi="Times New Roman" w:cs="Times New Roman"/>
-          <w:sz w:val="28"/>
-          <w:szCs w:val="28"/>
-          <w:lang w:val="fr-FR"/>
-        </w:rPr>
-        <w:t xml:space="preserve"> Builder est un jeu de plateau qui se joue entre 2 et 4 joueurs pour un publique âgé de plus de 8 ans. </w:t>
-      </w:r>
-      <w:r>
-        <w:rPr>
-          <w:rFonts w:ascii="Times New Roman" w:hAnsi="Times New Roman" w:cs="Times New Roman"/>
-          <w:sz w:val="28"/>
-          <w:szCs w:val="28"/>
-          <w:lang w:val="fr-FR"/>
-        </w:rPr>
-        <w:t>Chaque choisis un pion avec lequel il va jouer durant toute la partie, il recevra 2 jetons dit ressource que leur pion permet d’avoir en début de partie (ces ressources permettront de construire des bâtiments pour pouvoir accumuler des points et espérer gagner la partie</w:t>
+        <w:t>Planificateur de tâches</w:t>
+      </w:r>
+    </w:p>
+    <w:p>
+      <w:pPr>
+        <w:jc w:val="center"/>
+        <w:rPr>
+          <w:rFonts w:ascii="Times New Roman" w:hAnsi="Times New Roman" w:cs="Times New Roman"/>
+          <w:b/>
+          <w:bCs/>
+          <w:sz w:val="48"/>
+          <w:szCs w:val="48"/>
+          <w:u w:val="single"/>
+          <w:lang w:val="fr-FR"/>
+        </w:rPr>
+      </w:pPr>
+    </w:p>
+    <w:tbl>
+      <w:tblPr>
+        <w:tblStyle w:val="Grilledutableau"/>
+        <w:tblW w:w="0" w:type="auto"/>
+        <w:tblLook w:val="04A0" w:firstRow="1" w:lastRow="0" w:firstColumn="1" w:lastColumn="0" w:noHBand="0" w:noVBand="1"/>
+      </w:tblPr>
+      <w:tblGrid>
+        <w:gridCol w:w="1510"/>
+        <w:gridCol w:w="1510"/>
+        <w:gridCol w:w="1510"/>
+        <w:gridCol w:w="1510"/>
+        <w:gridCol w:w="1511"/>
+        <w:gridCol w:w="1511"/>
+      </w:tblGrid>
+      <w:tr>
+        <w:tc>
+          <w:tcPr>
+            <w:tcW w:w="1510" w:type="dxa"/>
+          </w:tcPr>
+          <w:p>
+            <w:pPr>
+              <w:jc w:val="center"/>
+              <w:rPr>
+                <w:rFonts w:ascii="Times New Roman" w:hAnsi="Times New Roman" w:cs="Times New Roman"/>
+                <w:b/>
+                <w:bCs/>
+                <w:sz w:val="48"/>
+                <w:szCs w:val="48"/>
+                <w:u w:val="single"/>
+                <w:lang w:val="fr-FR"/>
+              </w:rPr>
+            </w:pPr>
+          </w:p>
+        </w:tc>
+        <w:tc>
+          <w:tcPr>
+            <w:tcW w:w="1510" w:type="dxa"/>
+          </w:tcPr>
+          <w:p>
+            <w:pPr>
+              <w:jc w:val="center"/>
+              <w:rPr>
+                <w:rFonts w:ascii="Times New Roman" w:hAnsi="Times New Roman" w:cs="Times New Roman"/>
+                <w:b/>
+                <w:bCs/>
+                <w:sz w:val="48"/>
+                <w:szCs w:val="48"/>
+                <w:u w:val="single"/>
+                <w:lang w:val="fr-FR"/>
+              </w:rPr>
+            </w:pPr>
+          </w:p>
+        </w:tc>
+        <w:tc>
+          <w:tcPr>
+            <w:tcW w:w="1510" w:type="dxa"/>
+          </w:tcPr>
+          <w:p>
+            <w:pPr>
+              <w:jc w:val="center"/>
+              <w:rPr>
+                <w:rFonts w:ascii="Times New Roman" w:hAnsi="Times New Roman" w:cs="Times New Roman"/>
+                <w:b/>
+                <w:bCs/>
+                <w:sz w:val="48"/>
+                <w:szCs w:val="48"/>
+                <w:u w:val="single"/>
+                <w:lang w:val="fr-FR"/>
+              </w:rPr>
+            </w:pPr>
+          </w:p>
+        </w:tc>
+        <w:tc>
+          <w:tcPr>
+            <w:tcW w:w="1510" w:type="dxa"/>
+          </w:tcPr>
+          <w:p>
+            <w:pPr>
+              <w:jc w:val="center"/>
+              <w:rPr>
+                <w:rFonts w:ascii="Times New Roman" w:hAnsi="Times New Roman" w:cs="Times New Roman"/>
+                <w:b/>
+                <w:bCs/>
+                <w:sz w:val="48"/>
+                <w:szCs w:val="48"/>
+                <w:u w:val="single"/>
+                <w:lang w:val="fr-FR"/>
+              </w:rPr>
+            </w:pPr>
+          </w:p>
+        </w:tc>
+        <w:tc>
+          <w:tcPr>
+            <w:tcW w:w="1511" w:type="dxa"/>
+          </w:tcPr>
+          <w:p>
+            <w:pPr>
+              <w:jc w:val="center"/>
+              <w:rPr>
+                <w:rFonts w:ascii="Times New Roman" w:hAnsi="Times New Roman" w:cs="Times New Roman"/>
+                <w:b/>
+                <w:bCs/>
+                <w:sz w:val="48"/>
+                <w:szCs w:val="48"/>
+                <w:u w:val="single"/>
+                <w:lang w:val="fr-FR"/>
+              </w:rPr>
+            </w:pPr>
+          </w:p>
+        </w:tc>
+        <w:tc>
+          <w:tcPr>
+            <w:tcW w:w="1511" w:type="dxa"/>
+          </w:tcPr>
+          <w:p>
+            <w:pPr>
+              <w:jc w:val="center"/>
+              <w:rPr>
+                <w:rFonts w:ascii="Times New Roman" w:hAnsi="Times New Roman" w:cs="Times New Roman"/>
+                <w:b/>
+                <w:bCs/>
+                <w:sz w:val="48"/>
+                <w:szCs w:val="48"/>
+                <w:u w:val="single"/>
+                <w:lang w:val="fr-FR"/>
+              </w:rPr>
+            </w:pPr>
+          </w:p>
+        </w:tc>
+      </w:tr>
+      <w:tr>
+        <w:tc>
+          <w:tcPr>
+            <w:tcW w:w="1510" w:type="dxa"/>
+          </w:tcPr>
+          <w:p>
+            <w:pPr>
+              <w:jc w:val="center"/>
+              <w:rPr>
+                <w:rFonts w:ascii="Times New Roman" w:hAnsi="Times New Roman" w:cs="Times New Roman"/>
+                <w:b/>
+                <w:bCs/>
+                <w:sz w:val="48"/>
+                <w:szCs w:val="48"/>
+                <w:u w:val="single"/>
+                <w:lang w:val="fr-FR"/>
+              </w:rPr>
+            </w:pPr>
+          </w:p>
+        </w:tc>
+        <w:tc>
+          <w:tcPr>
+            <w:tcW w:w="1510" w:type="dxa"/>
+          </w:tcPr>
+          <w:p>
+            <w:pPr>
+              <w:jc w:val="center"/>
+              <w:rPr>
+                <w:rFonts w:ascii="Times New Roman" w:hAnsi="Times New Roman" w:cs="Times New Roman"/>
+                <w:b/>
+                <w:bCs/>
+                <w:sz w:val="48"/>
+                <w:szCs w:val="48"/>
+                <w:u w:val="single"/>
+                <w:lang w:val="fr-FR"/>
+              </w:rPr>
+            </w:pPr>
+          </w:p>
+        </w:tc>
+        <w:tc>
+          <w:tcPr>
+            <w:tcW w:w="1510" w:type="dxa"/>
+          </w:tcPr>
+          <w:p>
+            <w:pPr>
+              <w:jc w:val="center"/>
+              <w:rPr>
+                <w:rFonts w:ascii="Times New Roman" w:hAnsi="Times New Roman" w:cs="Times New Roman"/>
+                <w:b/>
+                <w:bCs/>
+                <w:sz w:val="48"/>
+                <w:szCs w:val="48"/>
+                <w:u w:val="single"/>
+                <w:lang w:val="fr-FR"/>
+              </w:rPr>
+            </w:pPr>
+          </w:p>
+        </w:tc>
+        <w:tc>
+          <w:tcPr>
+            <w:tcW w:w="1510" w:type="dxa"/>
+          </w:tcPr>
+          <w:p>
+            <w:pPr>
+              <w:jc w:val="center"/>
+              <w:rPr>
+                <w:rFonts w:ascii="Times New Roman" w:hAnsi="Times New Roman" w:cs="Times New Roman"/>
+                <w:b/>
+                <w:bCs/>
+                <w:sz w:val="48"/>
+                <w:szCs w:val="48"/>
+                <w:u w:val="single"/>
+                <w:lang w:val="fr-FR"/>
+              </w:rPr>
+            </w:pPr>
+          </w:p>
+        </w:tc>
+        <w:tc>
+          <w:tcPr>
+            <w:tcW w:w="1511" w:type="dxa"/>
+          </w:tcPr>
+          <w:p>
+            <w:pPr>
+              <w:jc w:val="center"/>
+              <w:rPr>
+                <w:rFonts w:ascii="Times New Roman" w:hAnsi="Times New Roman" w:cs="Times New Roman"/>
+                <w:b/>
+                <w:bCs/>
+                <w:sz w:val="48"/>
+                <w:szCs w:val="48"/>
+                <w:u w:val="single"/>
+                <w:lang w:val="fr-FR"/>
+              </w:rPr>
+            </w:pPr>
+          </w:p>
+        </w:tc>
+        <w:tc>
+          <w:tcPr>
+            <w:tcW w:w="1511" w:type="dxa"/>
+          </w:tcPr>
+          <w:p>
+            <w:pPr>
+              <w:jc w:val="center"/>
+              <w:rPr>
+                <w:rFonts w:ascii="Times New Roman" w:hAnsi="Times New Roman" w:cs="Times New Roman"/>
+                <w:b/>
+                <w:bCs/>
+                <w:sz w:val="48"/>
+                <w:szCs w:val="48"/>
+                <w:u w:val="single"/>
+                <w:lang w:val="fr-FR"/>
+              </w:rPr>
+            </w:pPr>
+          </w:p>
+        </w:tc>
+      </w:tr>
+      <w:tr>
+        <w:tc>
+          <w:tcPr>
+            <w:tcW w:w="1510" w:type="dxa"/>
+          </w:tcPr>
+          <w:p>
+            <w:pPr>
+              <w:jc w:val="center"/>
+              <w:rPr>
+                <w:rFonts w:ascii="Times New Roman" w:hAnsi="Times New Roman" w:cs="Times New Roman"/>
+                <w:b/>
+                <w:bCs/>
+                <w:sz w:val="48"/>
+                <w:szCs w:val="48"/>
+                <w:u w:val="single"/>
+                <w:lang w:val="fr-FR"/>
+              </w:rPr>
+            </w:pPr>
+          </w:p>
+        </w:tc>
+        <w:tc>
+          <w:tcPr>
+            <w:tcW w:w="1510" w:type="dxa"/>
+          </w:tcPr>
+          <w:p>
+            <w:pPr>
+              <w:jc w:val="center"/>
+              <w:rPr>
+                <w:rFonts w:ascii="Times New Roman" w:hAnsi="Times New Roman" w:cs="Times New Roman"/>
+                <w:b/>
+                <w:bCs/>
+                <w:sz w:val="48"/>
+                <w:szCs w:val="48"/>
+                <w:u w:val="single"/>
+                <w:lang w:val="fr-FR"/>
+              </w:rPr>
+            </w:pPr>
+          </w:p>
+        </w:tc>
+        <w:tc>
+          <w:tcPr>
+            <w:tcW w:w="1510" w:type="dxa"/>
+          </w:tcPr>
+          <w:p>
+            <w:pPr>
+              <w:jc w:val="center"/>
+              <w:rPr>
+                <w:rFonts w:ascii="Times New Roman" w:hAnsi="Times New Roman" w:cs="Times New Roman"/>
+                <w:b/>
+                <w:bCs/>
+                <w:sz w:val="48"/>
+                <w:szCs w:val="48"/>
+                <w:u w:val="single"/>
+                <w:lang w:val="fr-FR"/>
+              </w:rPr>
+            </w:pPr>
+          </w:p>
+        </w:tc>
+        <w:tc>
+          <w:tcPr>
+            <w:tcW w:w="1510" w:type="dxa"/>
+          </w:tcPr>
+          <w:p>
+            <w:pPr>
+              <w:jc w:val="center"/>
+              <w:rPr>
+                <w:rFonts w:ascii="Times New Roman" w:hAnsi="Times New Roman" w:cs="Times New Roman"/>
+                <w:b/>
+                <w:bCs/>
+                <w:sz w:val="48"/>
+                <w:szCs w:val="48"/>
+                <w:u w:val="single"/>
+                <w:lang w:val="fr-FR"/>
+              </w:rPr>
+            </w:pPr>
+          </w:p>
+        </w:tc>
+        <w:tc>
+          <w:tcPr>
+            <w:tcW w:w="1511" w:type="dxa"/>
+          </w:tcPr>
+          <w:p>
+            <w:pPr>
+              <w:jc w:val="center"/>
+              <w:rPr>
+                <w:rFonts w:ascii="Times New Roman" w:hAnsi="Times New Roman" w:cs="Times New Roman"/>
+                <w:b/>
+                <w:bCs/>
+                <w:sz w:val="48"/>
+                <w:szCs w:val="48"/>
+                <w:u w:val="single"/>
+                <w:lang w:val="fr-FR"/>
+              </w:rPr>
+            </w:pPr>
+          </w:p>
+        </w:tc>
+        <w:tc>
+          <w:tcPr>
+            <w:tcW w:w="1511" w:type="dxa"/>
+          </w:tcPr>
+          <w:p>
+            <w:pPr>
+              <w:jc w:val="center"/>
+              <w:rPr>
+                <w:rFonts w:ascii="Times New Roman" w:hAnsi="Times New Roman" w:cs="Times New Roman"/>
+                <w:b/>
+                <w:bCs/>
+                <w:sz w:val="48"/>
+                <w:szCs w:val="48"/>
+                <w:u w:val="single"/>
+                <w:lang w:val="fr-FR"/>
+              </w:rPr>
+            </w:pPr>
+          </w:p>
+        </w:tc>
+      </w:tr>
+      <w:tr>
+        <w:tc>
+          <w:tcPr>
+            <w:tcW w:w="1510" w:type="dxa"/>
+          </w:tcPr>
+          <w:p>
+            <w:pPr>
+              <w:jc w:val="center"/>
+              <w:rPr>
+                <w:rFonts w:ascii="Times New Roman" w:hAnsi="Times New Roman" w:cs="Times New Roman"/>
+                <w:b/>
+                <w:bCs/>
+                <w:sz w:val="48"/>
+                <w:szCs w:val="48"/>
+                <w:u w:val="single"/>
+                <w:lang w:val="fr-FR"/>
+              </w:rPr>
+            </w:pPr>
+          </w:p>
+        </w:tc>
+        <w:tc>
+          <w:tcPr>
+            <w:tcW w:w="1510" w:type="dxa"/>
+          </w:tcPr>
+          <w:p>
+            <w:pPr>
+              <w:jc w:val="center"/>
+              <w:rPr>
+                <w:rFonts w:ascii="Times New Roman" w:hAnsi="Times New Roman" w:cs="Times New Roman"/>
+                <w:b/>
+                <w:bCs/>
+                <w:sz w:val="48"/>
+                <w:szCs w:val="48"/>
+                <w:u w:val="single"/>
+                <w:lang w:val="fr-FR"/>
+              </w:rPr>
+            </w:pPr>
+          </w:p>
+        </w:tc>
+        <w:tc>
+          <w:tcPr>
+            <w:tcW w:w="1510" w:type="dxa"/>
+          </w:tcPr>
+          <w:p>
+            <w:pPr>
+              <w:jc w:val="center"/>
+              <w:rPr>
+                <w:rFonts w:ascii="Times New Roman" w:hAnsi="Times New Roman" w:cs="Times New Roman"/>
+                <w:b/>
+                <w:bCs/>
+                <w:sz w:val="48"/>
+                <w:szCs w:val="48"/>
+                <w:u w:val="single"/>
+                <w:lang w:val="fr-FR"/>
+              </w:rPr>
+            </w:pPr>
+          </w:p>
+        </w:tc>
+        <w:tc>
+          <w:tcPr>
+            <w:tcW w:w="1510" w:type="dxa"/>
+          </w:tcPr>
+          <w:p>
+            <w:pPr>
+              <w:jc w:val="center"/>
+              <w:rPr>
+                <w:rFonts w:ascii="Times New Roman" w:hAnsi="Times New Roman" w:cs="Times New Roman"/>
+                <w:b/>
+                <w:bCs/>
+                <w:sz w:val="48"/>
+                <w:szCs w:val="48"/>
+                <w:u w:val="single"/>
+                <w:lang w:val="fr-FR"/>
+              </w:rPr>
+            </w:pPr>
+          </w:p>
+        </w:tc>
+        <w:tc>
+          <w:tcPr>
+            <w:tcW w:w="1511" w:type="dxa"/>
+          </w:tcPr>
+          <w:p>
+            <w:pPr>
+              <w:jc w:val="center"/>
+              <w:rPr>
+                <w:rFonts w:ascii="Times New Roman" w:hAnsi="Times New Roman" w:cs="Times New Roman"/>
+                <w:b/>
+                <w:bCs/>
+                <w:sz w:val="48"/>
+                <w:szCs w:val="48"/>
+                <w:u w:val="single"/>
+                <w:lang w:val="fr-FR"/>
+              </w:rPr>
+            </w:pPr>
+          </w:p>
+        </w:tc>
+        <w:tc>
+          <w:tcPr>
+            <w:tcW w:w="1511" w:type="dxa"/>
+          </w:tcPr>
+          <w:p>
+            <w:pPr>
+              <w:jc w:val="center"/>
+              <w:rPr>
+                <w:rFonts w:ascii="Times New Roman" w:hAnsi="Times New Roman" w:cs="Times New Roman"/>
+                <w:b/>
+                <w:bCs/>
+                <w:sz w:val="48"/>
+                <w:szCs w:val="48"/>
+                <w:u w:val="single"/>
+                <w:lang w:val="fr-FR"/>
+              </w:rPr>
+            </w:pPr>
+          </w:p>
+        </w:tc>
+      </w:tr>
+      <w:tr>
+        <w:tc>
+          <w:tcPr>
+            <w:tcW w:w="1510" w:type="dxa"/>
+          </w:tcPr>
+          <w:p>
+            <w:pPr>
+              <w:jc w:val="center"/>
+              <w:rPr>
+                <w:rFonts w:ascii="Times New Roman" w:hAnsi="Times New Roman" w:cs="Times New Roman"/>
+                <w:b/>
+                <w:bCs/>
+                <w:sz w:val="48"/>
+                <w:szCs w:val="48"/>
+                <w:u w:val="single"/>
+                <w:lang w:val="fr-FR"/>
+              </w:rPr>
+            </w:pPr>
+          </w:p>
+        </w:tc>
+        <w:tc>
+          <w:tcPr>
+            <w:tcW w:w="1510" w:type="dxa"/>
+          </w:tcPr>
+          <w:p>
+            <w:pPr>
+              <w:jc w:val="center"/>
+              <w:rPr>
+                <w:rFonts w:ascii="Times New Roman" w:hAnsi="Times New Roman" w:cs="Times New Roman"/>
+                <w:b/>
+                <w:bCs/>
+                <w:sz w:val="48"/>
+                <w:szCs w:val="48"/>
+                <w:u w:val="single"/>
+                <w:lang w:val="fr-FR"/>
+              </w:rPr>
+            </w:pPr>
+          </w:p>
+        </w:tc>
+        <w:tc>
+          <w:tcPr>
+            <w:tcW w:w="1510" w:type="dxa"/>
+          </w:tcPr>
+          <w:p>
+            <w:pPr>
+              <w:jc w:val="center"/>
+              <w:rPr>
+                <w:rFonts w:ascii="Times New Roman" w:hAnsi="Times New Roman" w:cs="Times New Roman"/>
+                <w:b/>
+                <w:bCs/>
+                <w:sz w:val="48"/>
+                <w:szCs w:val="48"/>
+                <w:u w:val="single"/>
+                <w:lang w:val="fr-FR"/>
+              </w:rPr>
+            </w:pPr>
+          </w:p>
+        </w:tc>
+        <w:tc>
+          <w:tcPr>
+            <w:tcW w:w="1510" w:type="dxa"/>
+          </w:tcPr>
+          <w:p>
+            <w:pPr>
+              <w:jc w:val="center"/>
+              <w:rPr>
+                <w:rFonts w:ascii="Times New Roman" w:hAnsi="Times New Roman" w:cs="Times New Roman"/>
+                <w:b/>
+                <w:bCs/>
+                <w:sz w:val="48"/>
+                <w:szCs w:val="48"/>
+                <w:u w:val="single"/>
+                <w:lang w:val="fr-FR"/>
+              </w:rPr>
+            </w:pPr>
+          </w:p>
+        </w:tc>
+        <w:tc>
+          <w:tcPr>
+            <w:tcW w:w="1511" w:type="dxa"/>
+          </w:tcPr>
+          <w:p>
+            <w:pPr>
+              <w:jc w:val="center"/>
+              <w:rPr>
+                <w:rFonts w:ascii="Times New Roman" w:hAnsi="Times New Roman" w:cs="Times New Roman"/>
+                <w:b/>
+                <w:bCs/>
+                <w:sz w:val="48"/>
+                <w:szCs w:val="48"/>
+                <w:u w:val="single"/>
+                <w:lang w:val="fr-FR"/>
+              </w:rPr>
+            </w:pPr>
+          </w:p>
+        </w:tc>
+        <w:tc>
+          <w:tcPr>
+            <w:tcW w:w="1511" w:type="dxa"/>
+          </w:tcPr>
+          <w:p>
+            <w:pPr>
+              <w:jc w:val="center"/>
+              <w:rPr>
+                <w:rFonts w:ascii="Times New Roman" w:hAnsi="Times New Roman" w:cs="Times New Roman"/>
+                <w:b/>
+                <w:bCs/>
+                <w:sz w:val="48"/>
+                <w:szCs w:val="48"/>
+                <w:u w:val="single"/>
+                <w:lang w:val="fr-FR"/>
+              </w:rPr>
+            </w:pPr>
+          </w:p>
+        </w:tc>
+      </w:tr>
+      <w:tr>
+        <w:tc>
+          <w:tcPr>
+            <w:tcW w:w="1510" w:type="dxa"/>
+          </w:tcPr>
+          <w:p>
+            <w:pPr>
+              <w:jc w:val="center"/>
+              <w:rPr>
+                <w:rFonts w:ascii="Times New Roman" w:hAnsi="Times New Roman" w:cs="Times New Roman"/>
+                <w:b/>
+                <w:bCs/>
+                <w:sz w:val="48"/>
+                <w:szCs w:val="48"/>
+                <w:u w:val="single"/>
+                <w:lang w:val="fr-FR"/>
+              </w:rPr>
+            </w:pPr>
+          </w:p>
+        </w:tc>
+        <w:tc>
+          <w:tcPr>
+            <w:tcW w:w="1510" w:type="dxa"/>
+          </w:tcPr>
+          <w:p>
+            <w:pPr>
+              <w:jc w:val="center"/>
+              <w:rPr>
+                <w:rFonts w:ascii="Times New Roman" w:hAnsi="Times New Roman" w:cs="Times New Roman"/>
+                <w:b/>
+                <w:bCs/>
+                <w:sz w:val="48"/>
+                <w:szCs w:val="48"/>
+                <w:u w:val="single"/>
+                <w:lang w:val="fr-FR"/>
+              </w:rPr>
+            </w:pPr>
+          </w:p>
+        </w:tc>
+        <w:tc>
+          <w:tcPr>
+            <w:tcW w:w="1510" w:type="dxa"/>
+          </w:tcPr>
+          <w:p>
+            <w:pPr>
+              <w:jc w:val="center"/>
+              <w:rPr>
+                <w:rFonts w:ascii="Times New Roman" w:hAnsi="Times New Roman" w:cs="Times New Roman"/>
+                <w:b/>
+                <w:bCs/>
+                <w:sz w:val="48"/>
+                <w:szCs w:val="48"/>
+                <w:u w:val="single"/>
+                <w:lang w:val="fr-FR"/>
+              </w:rPr>
+            </w:pPr>
+          </w:p>
+        </w:tc>
+        <w:tc>
+          <w:tcPr>
+            <w:tcW w:w="1510" w:type="dxa"/>
+          </w:tcPr>
+          <w:p>
+            <w:pPr>
+              <w:jc w:val="center"/>
+              <w:rPr>
+                <w:rFonts w:ascii="Times New Roman" w:hAnsi="Times New Roman" w:cs="Times New Roman"/>
+                <w:b/>
+                <w:bCs/>
+                <w:sz w:val="48"/>
+                <w:szCs w:val="48"/>
+                <w:u w:val="single"/>
+                <w:lang w:val="fr-FR"/>
+              </w:rPr>
+            </w:pPr>
+          </w:p>
+        </w:tc>
+        <w:tc>
+          <w:tcPr>
+            <w:tcW w:w="1511" w:type="dxa"/>
+          </w:tcPr>
+          <w:p>
+            <w:pPr>
+              <w:jc w:val="center"/>
+              <w:rPr>
+                <w:rFonts w:ascii="Times New Roman" w:hAnsi="Times New Roman" w:cs="Times New Roman"/>
+                <w:b/>
+                <w:bCs/>
+                <w:sz w:val="48"/>
+                <w:szCs w:val="48"/>
+                <w:u w:val="single"/>
+                <w:lang w:val="fr-FR"/>
+              </w:rPr>
+            </w:pPr>
+          </w:p>
+        </w:tc>
+        <w:tc>
+          <w:tcPr>
+            <w:tcW w:w="1511" w:type="dxa"/>
+          </w:tcPr>
+          <w:p>
+            <w:pPr>
+              <w:jc w:val="center"/>
+              <w:rPr>
+                <w:rFonts w:ascii="Times New Roman" w:hAnsi="Times New Roman" w:cs="Times New Roman"/>
+                <w:b/>
+                <w:bCs/>
+                <w:sz w:val="48"/>
+                <w:szCs w:val="48"/>
+                <w:u w:val="single"/>
+                <w:lang w:val="fr-FR"/>
+              </w:rPr>
+            </w:pPr>
+          </w:p>
+        </w:tc>
+      </w:tr>
+      <w:tr>
+        <w:tc>
+          <w:tcPr>
+            <w:tcW w:w="1510" w:type="dxa"/>
+          </w:tcPr>
+          <w:p>
+            <w:pPr>
+              <w:jc w:val="center"/>
+              <w:rPr>
+                <w:rFonts w:ascii="Times New Roman" w:hAnsi="Times New Roman" w:cs="Times New Roman"/>
+                <w:b/>
+                <w:bCs/>
+                <w:sz w:val="48"/>
+                <w:szCs w:val="48"/>
+                <w:u w:val="single"/>
+                <w:lang w:val="fr-FR"/>
+              </w:rPr>
+            </w:pPr>
+          </w:p>
+        </w:tc>
+        <w:tc>
+          <w:tcPr>
+            <w:tcW w:w="1510" w:type="dxa"/>
+          </w:tcPr>
+          <w:p>
+            <w:pPr>
+              <w:jc w:val="center"/>
+              <w:rPr>
+                <w:rFonts w:ascii="Times New Roman" w:hAnsi="Times New Roman" w:cs="Times New Roman"/>
+                <w:b/>
+                <w:bCs/>
+                <w:sz w:val="48"/>
+                <w:szCs w:val="48"/>
+                <w:u w:val="single"/>
+                <w:lang w:val="fr-FR"/>
+              </w:rPr>
+            </w:pPr>
+          </w:p>
+        </w:tc>
+        <w:tc>
+          <w:tcPr>
+            <w:tcW w:w="1510" w:type="dxa"/>
+          </w:tcPr>
+          <w:p>
+            <w:pPr>
+              <w:jc w:val="center"/>
+              <w:rPr>
+                <w:rFonts w:ascii="Times New Roman" w:hAnsi="Times New Roman" w:cs="Times New Roman"/>
+                <w:b/>
+                <w:bCs/>
+                <w:sz w:val="48"/>
+                <w:szCs w:val="48"/>
+                <w:u w:val="single"/>
+                <w:lang w:val="fr-FR"/>
+              </w:rPr>
+            </w:pPr>
+          </w:p>
+        </w:tc>
+        <w:tc>
+          <w:tcPr>
+            <w:tcW w:w="1510" w:type="dxa"/>
+          </w:tcPr>
+          <w:p>
+            <w:pPr>
+              <w:jc w:val="center"/>
+              <w:rPr>
+                <w:rFonts w:ascii="Times New Roman" w:hAnsi="Times New Roman" w:cs="Times New Roman"/>
+                <w:b/>
+                <w:bCs/>
+                <w:sz w:val="48"/>
+                <w:szCs w:val="48"/>
+                <w:u w:val="single"/>
+                <w:lang w:val="fr-FR"/>
+              </w:rPr>
+            </w:pPr>
+          </w:p>
+        </w:tc>
+        <w:tc>
+          <w:tcPr>
+            <w:tcW w:w="1511" w:type="dxa"/>
+          </w:tcPr>
+          <w:p>
+            <w:pPr>
+              <w:jc w:val="center"/>
+              <w:rPr>
+                <w:rFonts w:ascii="Times New Roman" w:hAnsi="Times New Roman" w:cs="Times New Roman"/>
+                <w:b/>
+                <w:bCs/>
+                <w:sz w:val="48"/>
+                <w:szCs w:val="48"/>
+                <w:u w:val="single"/>
+                <w:lang w:val="fr-FR"/>
+              </w:rPr>
+            </w:pPr>
+          </w:p>
+        </w:tc>
+        <w:tc>
+          <w:tcPr>
+            <w:tcW w:w="1511" w:type="dxa"/>
+          </w:tcPr>
+          <w:p>
+            <w:pPr>
+              <w:jc w:val="center"/>
+              <w:rPr>
+                <w:rFonts w:ascii="Times New Roman" w:hAnsi="Times New Roman" w:cs="Times New Roman"/>
+                <w:b/>
+                <w:bCs/>
+                <w:sz w:val="48"/>
+                <w:szCs w:val="48"/>
+                <w:u w:val="single"/>
+                <w:lang w:val="fr-FR"/>
+              </w:rPr>
+            </w:pPr>
+          </w:p>
+        </w:tc>
+      </w:tr>
+    </w:tbl>
+    <w:p>
+      <w:pPr>
+        <w:jc w:val="center"/>
+        <w:rPr>
+          <w:rFonts w:ascii="Times New Roman" w:hAnsi="Times New Roman" w:cs="Times New Roman"/>
+          <w:sz w:val="48"/>
+          <w:szCs w:val="48"/>
+          <w:lang w:val="fr-FR"/>
+        </w:rPr>
+      </w:pPr>
+      <w:r>
+        <w:rPr>
+          <w:rFonts w:ascii="Times New Roman" w:hAnsi="Times New Roman" w:cs="Times New Roman"/>
+          <w:b/>
+          <w:bCs/>
+          <w:sz w:val="48"/>
+          <w:szCs w:val="48"/>
+          <w:u w:val="single"/>
+          <w:lang w:val="fr-FR"/>
+        </w:rPr>
+        <w:br w:type="page"/>
+      </w:r>
+    </w:p>
+    <w:p>
+      <w:pPr>
+        <w:rPr>
+          <w:rFonts w:ascii="Times New Roman" w:hAnsi="Times New Roman" w:cs="Times New Roman"/>
+          <w:sz w:val="28"/>
+          <w:szCs w:val="28"/>
+          <w:lang w:val="fr-FR"/>
+        </w:rPr>
+      </w:pPr>
+    </w:p>
+    <w:p>
+      <w:pPr>
+        <w:rPr>
+          <w:rFonts w:ascii="Times New Roman" w:hAnsi="Times New Roman" w:cs="Times New Roman"/>
+          <w:sz w:val="28"/>
+          <w:szCs w:val="28"/>
+          <w:lang w:val="fr-FR"/>
+        </w:rPr>
+      </w:pPr>
+    </w:p>
+    <w:p>
+      <w:pPr>
+        <w:jc w:val="both"/>
+        <w:rPr>
+          <w:rFonts w:ascii="Times New Roman" w:hAnsi="Times New Roman" w:cs="Times New Roman"/>
+          <w:sz w:val="28"/>
+          <w:szCs w:val="28"/>
+          <w:lang w:val="fr-FR"/>
+        </w:rPr>
+      </w:pPr>
+      <w:r>
+        <w:rPr>
+          <w:rFonts w:ascii="Times New Roman" w:hAnsi="Times New Roman" w:cs="Times New Roman"/>
+          <w:sz w:val="28"/>
+          <w:szCs w:val="28"/>
+          <w:lang w:val="fr-FR"/>
+        </w:rPr>
+        <w:t>Le Monop</w:t>
+      </w:r>
+      <w:r>
+        <w:rPr>
+          <w:rFonts w:ascii="Times New Roman" w:hAnsi="Times New Roman" w:cs="Times New Roman"/>
+          <w:sz w:val="28"/>
+          <w:szCs w:val="28"/>
+          <w:lang w:val="fr-FR"/>
+        </w:rPr>
+        <w:t>o</w:t>
+      </w:r>
+      <w:r>
+        <w:rPr>
+          <w:rFonts w:ascii="Times New Roman" w:hAnsi="Times New Roman" w:cs="Times New Roman"/>
+          <w:sz w:val="28"/>
+          <w:szCs w:val="28"/>
+          <w:lang w:val="fr-FR"/>
+        </w:rPr>
+        <w:t xml:space="preserve">ly Builder est un jeu de plateau qui se joue entre 2 et 4 joueurs pour un publique âgé de plus de 8 ans. </w:t>
+      </w:r>
+      <w:r>
+        <w:rPr>
+          <w:rFonts w:ascii="Times New Roman" w:hAnsi="Times New Roman" w:cs="Times New Roman"/>
+          <w:sz w:val="28"/>
+          <w:szCs w:val="28"/>
+          <w:lang w:val="fr-FR"/>
+        </w:rPr>
+        <w:t xml:space="preserve">Chaque </w:t>
+      </w:r>
+      <w:r>
+        <w:rPr>
+          <w:rFonts w:ascii="Times New Roman" w:hAnsi="Times New Roman" w:cs="Times New Roman"/>
+          <w:sz w:val="28"/>
+          <w:szCs w:val="28"/>
+          <w:lang w:val="fr-FR"/>
+        </w:rPr>
+        <w:t xml:space="preserve">joueur </w:t>
+      </w:r>
+      <w:r>
+        <w:rPr>
+          <w:rFonts w:ascii="Times New Roman" w:hAnsi="Times New Roman" w:cs="Times New Roman"/>
+          <w:sz w:val="28"/>
+          <w:szCs w:val="28"/>
+          <w:lang w:val="fr-FR"/>
+        </w:rPr>
+        <w:t>choisis un pion avec lequel il va jouer durant toute la partie, il recevra 2 jetons dit ressource que leur pion permet d’avoir en début de partie (ces ressources permettront de construire des bâtiments pour pouvoir accumuler des points et espérer gagner la partie</w:t>
       </w:r>
       <w:r>
         <w:rPr>
@@ -812,7 +2319,25 @@
           <w:szCs w:val="28"/>
           <w:lang w:val="fr-FR"/>
         </w:rPr>
-        <w:t xml:space="preserve"> Les joueurs recevront aussi un montant de 2000 pour pouvoir acheter des bâtiments lors de la partie.</w:t>
+        <w:t xml:space="preserve"> Les joueurs recevront aussi un montant de 2000 </w:t>
+      </w:r>
+      <w:r>
+        <w:rPr>
+          <w:rFonts w:ascii="Times New Roman" w:hAnsi="Times New Roman" w:cs="Times New Roman"/>
+          <w:sz w:val="28"/>
+          <w:szCs w:val="28"/>
+          <w:lang w:val="fr-FR"/>
+        </w:rPr>
+        <w:t xml:space="preserve">Monopoly dollars </w:t>
+      </w:r>
+      <w:r>
+        <w:rPr>
+          <w:rFonts w:ascii="Times New Roman" w:hAnsi="Times New Roman" w:cs="Times New Roman"/>
+          <w:sz w:val="28"/>
+          <w:szCs w:val="28"/>
+          <w:lang w:val="fr-FR"/>
+        </w:rPr>
+        <w:t>pour pouvoir acheter des bâtiments lors de la partie.</w:t>
       </w:r>
       <w:r>
         <w:rPr>
@@ -830,16 +2355,70 @@
           <w:szCs w:val="28"/>
           <w:lang w:val="fr-FR"/>
         </w:rPr>
-        <w:t xml:space="preserve">Pour savoir qui commence la partie, on choisit soit le plus jeune jouer, soit celui qui fait le plus grand score en lançant un dé. </w:t>
-      </w:r>
-      <w:r>
-        <w:rPr>
-          <w:rFonts w:ascii="Times New Roman" w:hAnsi="Times New Roman" w:cs="Times New Roman"/>
-          <w:sz w:val="28"/>
-          <w:szCs w:val="28"/>
-          <w:lang w:val="fr-FR"/>
-        </w:rPr>
-        <w:t xml:space="preserve">À chaque fois qu’un joueur commence à jouer quand c’est son tour, il lance les 2 dés, ce qui comptabilisera un certain nombre de case que le joueur peut faire avancer son pion depuis la case où il est. </w:t>
+        <w:t>Pour savoir qui commence la partie, on choisit soit le plus jeune joue</w:t>
+      </w:r>
+      <w:r>
+        <w:rPr>
+          <w:rFonts w:ascii="Times New Roman" w:hAnsi="Times New Roman" w:cs="Times New Roman"/>
+          <w:sz w:val="28"/>
+          <w:szCs w:val="28"/>
+          <w:lang w:val="fr-FR"/>
+        </w:rPr>
+        <w:t>u</w:t>
+      </w:r>
+      <w:r>
+        <w:rPr>
+          <w:rFonts w:ascii="Times New Roman" w:hAnsi="Times New Roman" w:cs="Times New Roman"/>
+          <w:sz w:val="28"/>
+          <w:szCs w:val="28"/>
+          <w:lang w:val="fr-FR"/>
+        </w:rPr>
+        <w:t xml:space="preserve">r, soit celui qui fait le plus grand score en lançant un dé. </w:t>
+      </w:r>
+      <w:r>
+        <w:rPr>
+          <w:rFonts w:ascii="Times New Roman" w:hAnsi="Times New Roman" w:cs="Times New Roman"/>
+          <w:sz w:val="28"/>
+          <w:szCs w:val="28"/>
+          <w:lang w:val="fr-FR"/>
+        </w:rPr>
+        <w:t>À chaque fois qu’un joueur commence à jouer quand c’est son tour, il lance les 2 dés, ce qui comptabilisera un certain nombre de case que le joueur peut faire avancer son pion depuis la case où il est</w:t>
+      </w:r>
+      <w:r>
+        <w:rPr>
+          <w:rFonts w:ascii="Times New Roman" w:hAnsi="Times New Roman" w:cs="Times New Roman"/>
+          <w:sz w:val="28"/>
+          <w:szCs w:val="28"/>
+          <w:lang w:val="fr-FR"/>
+        </w:rPr>
+        <w:t xml:space="preserve"> (tous les joueurs commencent à la case départ quand la partie commence</w:t>
+      </w:r>
+      <w:r>
+        <w:rPr>
+          <w:rFonts w:ascii="Times New Roman" w:hAnsi="Times New Roman" w:cs="Times New Roman"/>
+          <w:sz w:val="28"/>
+          <w:szCs w:val="28"/>
+          <w:lang w:val="fr-FR"/>
+        </w:rPr>
+        <w:t>.</w:t>
+      </w:r>
+      <w:r>
+        <w:rPr>
+          <w:rFonts w:ascii="Times New Roman" w:hAnsi="Times New Roman" w:cs="Times New Roman"/>
+          <w:sz w:val="28"/>
+          <w:szCs w:val="28"/>
+          <w:lang w:val="fr-FR"/>
+        </w:rPr>
+        <w:t>)</w:t>
+      </w:r>
+      <w:r>
+        <w:rPr>
+          <w:rFonts w:ascii="Times New Roman" w:hAnsi="Times New Roman" w:cs="Times New Roman"/>
+          <w:sz w:val="28"/>
+          <w:szCs w:val="28"/>
+          <w:lang w:val="fr-FR"/>
+        </w:rPr>
+        <w:t xml:space="preserve"> </w:t>
       </w:r>
     </w:p>
     <w:p>
@@ -881,6 +2460,98 @@
         </w:rPr>
         <w:t>e plateau, notamment les cases propriété qui peuvent être acheté par les joueurs (s’ils ont assez d’argent) s’ils tombent dessus en déplaçant leur pion, sauf si un autre joueur possède déjà cette propriété, il devra alors payer la somme indiquée au joueur qui possède déjà cette propriété. Il y a aussi les cases « chance » qui permette de recevoir des bonus ou des malus (tout dépend de la chance que vous avez), ces bonus et malus permettront de progresser dans la partie pour peut-être se rapprocher de la victoire.</w:t>
       </w:r>
+    </w:p>
+    <w:p>
+      <w:pPr>
+        <w:jc w:val="both"/>
+        <w:rPr>
+          <w:rFonts w:ascii="Times New Roman" w:hAnsi="Times New Roman" w:cs="Times New Roman"/>
+          <w:sz w:val="28"/>
+          <w:szCs w:val="28"/>
+          <w:lang w:val="fr-FR"/>
+        </w:rPr>
+      </w:pPr>
+      <w:r>
+        <w:rPr>
+          <w:noProof/>
+        </w:rPr>
+        <w:drawing>
+          <wp:anchor distT="0" distB="0" distL="114300" distR="114300" simplePos="0" relativeHeight="251660288" behindDoc="0" locked="0" layoutInCell="1" allowOverlap="1" wp14:anchorId="30651855" wp14:editId="66A2606B">
+            <wp:simplePos x="0" y="0"/>
+            <wp:positionH relativeFrom="margin">
+              <wp:align>center</wp:align>
+            </wp:positionH>
+            <wp:positionV relativeFrom="paragraph">
+              <wp:posOffset>129540</wp:posOffset>
+            </wp:positionV>
+            <wp:extent cx="5124450" cy="3705225"/>
+            <wp:effectExtent l="0" t="0" r="0" b="9525"/>
+            <wp:wrapNone/>
+            <wp:docPr id="1254628983" name="Image 2" descr="Case Départ | MONOPOLY : BUILDER"/>
+            <wp:cNvGraphicFramePr>
+              <a:graphicFrameLocks xmlns:a="http://schemas.openxmlformats.org/drawingml/2006/main" noChangeAspect="1"/>
+            </wp:cNvGraphicFramePr>
+            <a:graphic xmlns:a="http://schemas.openxmlformats.org/drawingml/2006/main">
+              <a:graphicData uri="http://schemas.openxmlformats.org/drawingml/2006/picture">
+                <pic:pic xmlns:pic="http://schemas.openxmlformats.org/drawingml/2006/picture">
+                  <pic:nvPicPr>
+                    <pic:cNvPr id="0" name="Picture 1" descr="Case Départ | MONOPOLY : BUILDER"/>
+                    <pic:cNvPicPr>
+                      <a:picLocks noChangeAspect="1" noChangeArrowheads="1"/>
+                    </pic:cNvPicPr>
+                  </pic:nvPicPr>
+                  <pic:blipFill rotWithShape="1">
+                    <a:blip r:embed="rId4">
+                      <a:extLst>
+                        <a:ext uri="{28A0092B-C50C-407E-A947-70E740481C1C}">
+                          <a14:useLocalDpi xmlns:a14="http://schemas.microsoft.com/office/drawing/2010/main" val="0"/>
+                        </a:ext>
+                      </a:extLst>
+                    </a:blip>
+                    <a:srcRect l="-19152" r="-19152"/>
+                    <a:stretch/>
+                  </pic:blipFill>
+                  <pic:spPr bwMode="auto">
+                    <a:xfrm>
+                      <a:off x="0" y="0"/>
+                      <a:ext cx="5124450" cy="3705225"/>
+                    </a:xfrm>
+                    <a:prstGeom prst="rect">
+                      <a:avLst/>
+                    </a:prstGeom>
+                    <a:noFill/>
+                    <a:ln>
+                      <a:noFill/>
+                    </a:ln>
+                    <a:extLst>
+                      <a:ext uri="{53640926-AAD7-44D8-BBD7-CCE9431645EC}">
+                        <a14:shadowObscured xmlns:a14="http://schemas.microsoft.com/office/drawing/2010/main"/>
+                      </a:ext>
+                    </a:extLst>
+                  </pic:spPr>
+                </pic:pic>
+              </a:graphicData>
+            </a:graphic>
+            <wp14:sizeRelH relativeFrom="page">
+              <wp14:pctWidth>0</wp14:pctWidth>
+            </wp14:sizeRelH>
+            <wp14:sizeRelV relativeFrom="page">
+              <wp14:pctHeight>0</wp14:pctHeight>
+            </wp14:sizeRelV>
+          </wp:anchor>
+        </w:drawing>
+      </w:r>
+    </w:p>
+    <w:p>
+      <w:pPr>
+        <w:jc w:val="both"/>
+        <w:rPr>
+          <w:rFonts w:ascii="Times New Roman" w:hAnsi="Times New Roman" w:cs="Times New Roman"/>
+          <w:sz w:val="28"/>
+          <w:szCs w:val="28"/>
+          <w:lang w:val="fr-FR"/>
+        </w:rPr>
+      </w:pPr>
     </w:p>
     <w:sectPr>
       <w:pgSz w:w="11906" w:h="16838"/>
@@ -1295,13 +2966,13 @@
     <w:name w:val="Normal"/>
     <w:qFormat/>
   </w:style>
-  <w:style w:type="character" w:default="1" w:styleId="DefaultParagraphFont">
+  <w:style w:type="character" w:default="1" w:styleId="Policepardfaut">
     <w:name w:val="Default Paragraph Font"/>
     <w:uiPriority w:val="1"/>
     <w:semiHidden/>
     <w:unhideWhenUsed/>
   </w:style>
-  <w:style w:type="table" w:default="1" w:styleId="TableNormal">
+  <w:style w:type="table" w:default="1" w:styleId="TableauNormal">
     <w:name w:val="Normal Table"/>
     <w:uiPriority w:val="99"/>
     <w:semiHidden/>
@@ -1316,15 +2987,15 @@
       </w:tblCellMar>
     </w:tblPr>
   </w:style>
-  <w:style w:type="numbering" w:default="1" w:styleId="NoList">
+  <w:style w:type="numbering" w:default="1" w:styleId="Aucuneliste">
     <w:name w:val="No List"/>
     <w:uiPriority w:val="99"/>
     <w:semiHidden/>
     <w:unhideWhenUsed/>
   </w:style>
-  <w:style w:type="paragraph" w:styleId="NoSpacing">
+  <w:style w:type="paragraph" w:styleId="Sansinterligne">
     <w:name w:val="No Spacing"/>
-    <w:link w:val="NoSpacingChar"/>
+    <w:link w:val="SansinterligneCar"/>
     <w:uiPriority w:val="1"/>
     <w:qFormat/>
     <w:rsid w:val="003E2D94"/>
@@ -1338,10 +3009,10 @@
       <w14:ligatures w14:val="none"/>
     </w:rPr>
   </w:style>
-  <w:style w:type="character" w:customStyle="1" w:styleId="NoSpacingChar">
-    <w:name w:val="No Spacing Char"/>
-    <w:basedOn w:val="DefaultParagraphFont"/>
-    <w:link w:val="NoSpacing"/>
+  <w:style w:type="character" w:customStyle="1" w:styleId="SansinterligneCar">
+    <w:name w:val="Sans interligne Car"/>
+    <w:basedOn w:val="Policepardfaut"/>
+    <w:link w:val="Sansinterligne"/>
     <w:uiPriority w:val="1"/>
     <w:rsid w:val="003E2D94"/>
     <w:rPr>
@@ -1351,6 +3022,25 @@
       <w14:ligatures w14:val="none"/>
     </w:rPr>
   </w:style>
+  <w:style w:type="table" w:styleId="Grilledutableau">
+    <w:name w:val="Table Grid"/>
+    <w:basedOn w:val="TableauNormal"/>
+    <w:uiPriority w:val="39"/>
+    <w:rsid w:val="00F769BE"/>
+    <w:pPr>
+      <w:spacing w:after="0" w:line="240" w:lineRule="auto"/>
+    </w:pPr>
+    <w:tblPr>
+      <w:tblBorders>
+        <w:top w:val="single" w:sz="4" w:space="0" w:color="auto"/>
+        <w:left w:val="single" w:sz="4" w:space="0" w:color="auto"/>
+        <w:bottom w:val="single" w:sz="4" w:space="0" w:color="auto"/>
+        <w:right w:val="single" w:sz="4" w:space="0" w:color="auto"/>
+        <w:insideH w:val="single" w:sz="4" w:space="0" w:color="auto"/>
+        <w:insideV w:val="single" w:sz="4" w:space="0" w:color="auto"/>
+      </w:tblBorders>
+    </w:tblPr>
+  </w:style>
 </w:styles>
 </file>
 
@@ -1359,10 +3049,10 @@
   <a:themeElements>
     <a:clrScheme name="Office">
       <a:dk1>
-        <a:sysClr val="windowText" lastClr="C0C0C0"/>
+        <a:sysClr val="windowText" lastClr="000000"/>
       </a:dk1>
       <a:lt1>
-        <a:sysClr val="window" lastClr="000000"/>
+        <a:sysClr val="window" lastClr="FFFFFF"/>
       </a:lt1>
       <a:dk2>
         <a:srgbClr val="44546A"/>

</xml_diff>

<commit_message>
Il manquait un titre
Bah ouais
</commit_message>
<xml_diff>
--- a/B__Analyse/builder.docx
+++ b/B__Analyse/builder.docx
@@ -959,31 +959,7 @@
           <w:lang w:eastAsia="fr-BE"/>
           <w14:ligatures w14:val="none"/>
         </w:rPr>
-        <w:t xml:space="preserve">Nathan </w:t>
-      </w:r>
-      <w:proofErr w:type="gramStart"/>
-      <w:r>
-        <w:rPr>
-          <w:rFonts w:ascii="Times New Roman" w:eastAsia="Times New Roman" w:hAnsi="Times New Roman" w:cs="Times New Roman"/>
-          <w:kern w:val="0"/>
-          <w:sz w:val="28"/>
-          <w:szCs w:val="28"/>
-          <w:lang w:eastAsia="fr-BE"/>
-          <w14:ligatures w14:val="none"/>
-        </w:rPr>
-        <w:t>Lebrun:</w:t>
-      </w:r>
-      <w:proofErr w:type="gramEnd"/>
-      <w:r>
-        <w:rPr>
-          <w:rFonts w:ascii="Times New Roman" w:eastAsia="Times New Roman" w:hAnsi="Times New Roman" w:cs="Times New Roman"/>
-          <w:kern w:val="0"/>
-          <w:sz w:val="28"/>
-          <w:szCs w:val="28"/>
-          <w:lang w:eastAsia="fr-BE"/>
-          <w14:ligatures w14:val="none"/>
-        </w:rPr>
-        <w:t xml:space="preserve"> Élève d’informatique en rhéto à L’IPET</w:t>
+        <w:t>Nathan Lebrun: Élève d’informatique en rhéto à L’IPET</w:t>
       </w:r>
       <w:r>
         <w:rPr>
@@ -1117,27 +1093,7 @@
           <w:szCs w:val="28"/>
           <w:lang w:val="fr-FR"/>
         </w:rPr>
-        <w:t xml:space="preserve"> (nous utiliserons </w:t>
-      </w:r>
-      <w:proofErr w:type="spellStart"/>
-      <w:r>
-        <w:rPr>
-          <w:rFonts w:ascii="Times New Roman" w:hAnsi="Times New Roman" w:cs="Times New Roman"/>
-          <w:sz w:val="28"/>
-          <w:szCs w:val="28"/>
-          <w:lang w:val="fr-FR"/>
-        </w:rPr>
-        <w:t>Ursina</w:t>
-      </w:r>
-      <w:proofErr w:type="spellEnd"/>
-      <w:r>
-        <w:rPr>
-          <w:rFonts w:ascii="Times New Roman" w:hAnsi="Times New Roman" w:cs="Times New Roman"/>
-          <w:sz w:val="28"/>
-          <w:szCs w:val="28"/>
-          <w:lang w:val="fr-FR"/>
-        </w:rPr>
-        <w:t xml:space="preserve"> Engine pour la partie graphique qui sera en 3D)</w:t>
+        <w:t xml:space="preserve"> (nous utiliserons Ursina Engine pour la partie graphique qui sera en 3D)</w:t>
       </w:r>
       <w:r>
         <w:rPr>
@@ -1238,27 +1194,7 @@
           <w:szCs w:val="28"/>
           <w:lang w:val="fr-FR"/>
         </w:rPr>
-        <w:t xml:space="preserve">M. </w:t>
-      </w:r>
-      <w:proofErr w:type="spellStart"/>
-      <w:r>
-        <w:rPr>
-          <w:rFonts w:ascii="Times New Roman" w:hAnsi="Times New Roman" w:cs="Times New Roman"/>
-          <w:sz w:val="28"/>
-          <w:szCs w:val="28"/>
-          <w:lang w:val="fr-FR"/>
-        </w:rPr>
-        <w:t>Benidir</w:t>
-      </w:r>
-      <w:proofErr w:type="spellEnd"/>
-      <w:r>
-        <w:rPr>
-          <w:rFonts w:ascii="Times New Roman" w:hAnsi="Times New Roman" w:cs="Times New Roman"/>
-          <w:sz w:val="28"/>
-          <w:szCs w:val="28"/>
-          <w:lang w:val="fr-FR"/>
-        </w:rPr>
-        <w:t> : Professeur d’informatique et de laboratoire logique</w:t>
+        <w:t>M. Benidir : Professeur d’informatique et de laboratoire logique</w:t>
       </w:r>
     </w:p>
     <w:p>
@@ -2212,13 +2148,30 @@
     </w:p>
     <w:p>
       <w:pPr>
-        <w:rPr>
-          <w:rFonts w:ascii="Times New Roman" w:hAnsi="Times New Roman" w:cs="Times New Roman"/>
-          <w:sz w:val="28"/>
-          <w:szCs w:val="28"/>
-          <w:lang w:val="fr-FR"/>
-        </w:rPr>
-      </w:pPr>
+        <w:jc w:val="center"/>
+        <w:rPr>
+          <w:rFonts w:ascii="Times New Roman" w:hAnsi="Times New Roman" w:cs="Times New Roman"/>
+          <w:b/>
+          <w:bCs/>
+          <w:sz w:val="48"/>
+          <w:szCs w:val="48"/>
+          <w:u w:val="single"/>
+          <w:lang w:val="fr-FR"/>
+        </w:rPr>
+      </w:pPr>
+      <w:r>
+        <w:rPr>
+          <w:rFonts w:ascii="Times New Roman" w:hAnsi="Times New Roman" w:cs="Times New Roman"/>
+          <w:b/>
+          <w:bCs/>
+          <w:sz w:val="48"/>
+          <w:szCs w:val="48"/>
+          <w:u w:val="single"/>
+          <w:lang w:val="fr-FR"/>
+        </w:rPr>
+        <w:lastRenderedPageBreak/>
+        <w:t>Description de notre jeu</w:t>
+      </w:r>
     </w:p>
     <w:p>
       <w:pPr>

</xml_diff>

<commit_message>
Ajout des logiciels utilisé et d'une source
Ouais, la vie est géniale quand même quand on y pense. Pour ça qu'il faut manger des frites
</commit_message>
<xml_diff>
--- a/B__Analyse/builder.docx
+++ b/B__Analyse/builder.docx
@@ -1093,7 +1093,27 @@
           <w:szCs w:val="28"/>
           <w:lang w:val="fr-FR"/>
         </w:rPr>
-        <w:t xml:space="preserve"> (nous utiliserons Ursina Engine pour la partie graphique qui sera en 3D)</w:t>
+        <w:t xml:space="preserve"> (nous utiliserons </w:t>
+      </w:r>
+      <w:proofErr w:type="spellStart"/>
+      <w:r>
+        <w:rPr>
+          <w:rFonts w:ascii="Times New Roman" w:hAnsi="Times New Roman" w:cs="Times New Roman"/>
+          <w:sz w:val="28"/>
+          <w:szCs w:val="28"/>
+          <w:lang w:val="fr-FR"/>
+        </w:rPr>
+        <w:t>Ursina</w:t>
+      </w:r>
+      <w:proofErr w:type="spellEnd"/>
+      <w:r>
+        <w:rPr>
+          <w:rFonts w:ascii="Times New Roman" w:hAnsi="Times New Roman" w:cs="Times New Roman"/>
+          <w:sz w:val="28"/>
+          <w:szCs w:val="28"/>
+          <w:lang w:val="fr-FR"/>
+        </w:rPr>
+        <w:t xml:space="preserve"> Engine pour la partie graphique qui sera en 3D)</w:t>
       </w:r>
       <w:r>
         <w:rPr>
@@ -1194,7 +1214,27 @@
           <w:szCs w:val="28"/>
           <w:lang w:val="fr-FR"/>
         </w:rPr>
-        <w:t>M. Benidir : Professeur d’informatique et de laboratoire logique</w:t>
+        <w:t xml:space="preserve">M. </w:t>
+      </w:r>
+      <w:proofErr w:type="spellStart"/>
+      <w:r>
+        <w:rPr>
+          <w:rFonts w:ascii="Times New Roman" w:hAnsi="Times New Roman" w:cs="Times New Roman"/>
+          <w:sz w:val="28"/>
+          <w:szCs w:val="28"/>
+          <w:lang w:val="fr-FR"/>
+        </w:rPr>
+        <w:t>Benidir</w:t>
+      </w:r>
+      <w:proofErr w:type="spellEnd"/>
+      <w:r>
+        <w:rPr>
+          <w:rFonts w:ascii="Times New Roman" w:hAnsi="Times New Roman" w:cs="Times New Roman"/>
+          <w:sz w:val="28"/>
+          <w:szCs w:val="28"/>
+          <w:lang w:val="fr-FR"/>
+        </w:rPr>
+        <w:t> : Professeur d’informatique et de laboratoire logique</w:t>
       </w:r>
     </w:p>
     <w:p>
@@ -2497,6 +2537,52 @@
     </w:p>
     <w:p>
       <w:pPr>
+        <w:rPr>
+          <w:rFonts w:ascii="Times New Roman" w:hAnsi="Times New Roman" w:cs="Times New Roman"/>
+          <w:sz w:val="28"/>
+          <w:szCs w:val="28"/>
+          <w:lang w:val="fr-FR"/>
+        </w:rPr>
+      </w:pPr>
+      <w:r>
+        <w:rPr>
+          <w:rFonts w:ascii="Times New Roman" w:hAnsi="Times New Roman" w:cs="Times New Roman"/>
+          <w:sz w:val="28"/>
+          <w:szCs w:val="28"/>
+          <w:lang w:val="fr-FR"/>
+        </w:rPr>
+        <w:br w:type="page"/>
+      </w:r>
+    </w:p>
+    <w:p>
+      <w:pPr>
+        <w:jc w:val="center"/>
+        <w:rPr>
+          <w:rFonts w:ascii="Times New Roman" w:hAnsi="Times New Roman" w:cs="Times New Roman"/>
+          <w:b/>
+          <w:bCs/>
+          <w:sz w:val="48"/>
+          <w:szCs w:val="48"/>
+          <w:u w:val="single"/>
+          <w:lang w:val="fr-FR"/>
+        </w:rPr>
+      </w:pPr>
+      <w:r>
+        <w:rPr>
+          <w:rFonts w:ascii="Times New Roman" w:hAnsi="Times New Roman" w:cs="Times New Roman"/>
+          <w:b/>
+          <w:bCs/>
+          <w:sz w:val="48"/>
+          <w:szCs w:val="48"/>
+          <w:u w:val="single"/>
+          <w:lang w:val="fr-FR"/>
+        </w:rPr>
+        <w:lastRenderedPageBreak/>
+        <w:t>Logiciels utilisés</w:t>
+      </w:r>
+    </w:p>
+    <w:p>
+      <w:pPr>
         <w:jc w:val="both"/>
         <w:rPr>
           <w:rFonts w:ascii="Times New Roman" w:hAnsi="Times New Roman" w:cs="Times New Roman"/>
@@ -2505,6 +2591,382 @@
           <w:lang w:val="fr-FR"/>
         </w:rPr>
       </w:pPr>
+    </w:p>
+    <w:p>
+      <w:pPr>
+        <w:spacing w:after="0" w:line="240" w:lineRule="auto"/>
+        <w:rPr>
+          <w:rFonts w:ascii="Times New Roman" w:eastAsia="Times New Roman" w:hAnsi="Times New Roman" w:cs="Times New Roman"/>
+          <w:kern w:val="0"/>
+          <w:sz w:val="28"/>
+          <w:szCs w:val="28"/>
+          <w:lang w:eastAsia="fr-BE"/>
+          <w14:ligatures w14:val="none"/>
+        </w:rPr>
+      </w:pPr>
+      <w:proofErr w:type="spellStart"/>
+      <w:r>
+        <w:rPr>
+          <w:rFonts w:ascii="Times New Roman" w:eastAsia="Times New Roman" w:hAnsi="Times New Roman" w:cs="Times New Roman"/>
+          <w:kern w:val="0"/>
+          <w:sz w:val="28"/>
+          <w:szCs w:val="28"/>
+          <w:lang w:eastAsia="fr-BE"/>
+          <w14:ligatures w14:val="none"/>
+        </w:rPr>
+        <w:t>Github</w:t>
+      </w:r>
+      <w:proofErr w:type="spellEnd"/>
+      <w:r>
+        <w:rPr>
+          <w:rFonts w:ascii="Times New Roman" w:eastAsia="Times New Roman" w:hAnsi="Times New Roman" w:cs="Times New Roman"/>
+          <w:kern w:val="0"/>
+          <w:sz w:val="28"/>
+          <w:szCs w:val="28"/>
+          <w:lang w:eastAsia="fr-BE"/>
+          <w14:ligatures w14:val="none"/>
+        </w:rPr>
+        <w:t xml:space="preserve">: Gestionnaire de fichier et de versioning pour projets | Nous l’utilisons pour gérer notre projet. </w:t>
+      </w:r>
+    </w:p>
+    <w:p>
+      <w:pPr>
+        <w:spacing w:after="0" w:line="240" w:lineRule="auto"/>
+        <w:rPr>
+          <w:rFonts w:ascii="Times New Roman" w:eastAsia="Times New Roman" w:hAnsi="Times New Roman" w:cs="Times New Roman"/>
+          <w:kern w:val="0"/>
+          <w:sz w:val="28"/>
+          <w:szCs w:val="28"/>
+          <w:lang w:eastAsia="fr-BE"/>
+          <w14:ligatures w14:val="none"/>
+        </w:rPr>
+      </w:pPr>
+    </w:p>
+    <w:p>
+      <w:pPr>
+        <w:spacing w:after="0" w:line="240" w:lineRule="auto"/>
+        <w:rPr>
+          <w:rFonts w:ascii="Times New Roman" w:eastAsia="Times New Roman" w:hAnsi="Times New Roman" w:cs="Times New Roman"/>
+          <w:kern w:val="0"/>
+          <w:sz w:val="28"/>
+          <w:szCs w:val="28"/>
+          <w:lang w:eastAsia="fr-BE"/>
+          <w14:ligatures w14:val="none"/>
+        </w:rPr>
+      </w:pPr>
+      <w:proofErr w:type="spellStart"/>
+      <w:r>
+        <w:rPr>
+          <w:rFonts w:ascii="Times New Roman" w:eastAsia="Times New Roman" w:hAnsi="Times New Roman" w:cs="Times New Roman"/>
+          <w:kern w:val="0"/>
+          <w:sz w:val="28"/>
+          <w:szCs w:val="28"/>
+          <w:lang w:eastAsia="fr-BE"/>
+          <w14:ligatures w14:val="none"/>
+        </w:rPr>
+        <w:t>Sharepoint</w:t>
+      </w:r>
+      <w:proofErr w:type="spellEnd"/>
+      <w:r>
+        <w:rPr>
+          <w:rFonts w:ascii="Times New Roman" w:eastAsia="Times New Roman" w:hAnsi="Times New Roman" w:cs="Times New Roman"/>
+          <w:kern w:val="0"/>
+          <w:sz w:val="28"/>
+          <w:szCs w:val="28"/>
+          <w:lang w:eastAsia="fr-BE"/>
+          <w14:ligatures w14:val="none"/>
+        </w:rPr>
+        <w:t xml:space="preserve">: Plateforme de partage de fichier pour entreprise de Microsoft | Nous l'utilisons pour partager au échéances les fichiers à nos professeurs. </w:t>
+      </w:r>
+    </w:p>
+    <w:p>
+      <w:pPr>
+        <w:spacing w:after="0" w:line="240" w:lineRule="auto"/>
+        <w:rPr>
+          <w:rFonts w:ascii="Times New Roman" w:eastAsia="Times New Roman" w:hAnsi="Times New Roman" w:cs="Times New Roman"/>
+          <w:kern w:val="0"/>
+          <w:sz w:val="28"/>
+          <w:szCs w:val="28"/>
+          <w:lang w:eastAsia="fr-BE"/>
+          <w14:ligatures w14:val="none"/>
+        </w:rPr>
+      </w:pPr>
+    </w:p>
+    <w:p>
+      <w:pPr>
+        <w:spacing w:after="0" w:line="240" w:lineRule="auto"/>
+        <w:rPr>
+          <w:rFonts w:ascii="Times New Roman" w:eastAsia="Times New Roman" w:hAnsi="Times New Roman" w:cs="Times New Roman"/>
+          <w:kern w:val="0"/>
+          <w:sz w:val="28"/>
+          <w:szCs w:val="28"/>
+          <w:lang w:eastAsia="fr-BE"/>
+          <w14:ligatures w14:val="none"/>
+        </w:rPr>
+      </w:pPr>
+      <w:proofErr w:type="spellStart"/>
+      <w:r>
+        <w:rPr>
+          <w:rFonts w:ascii="Times New Roman" w:eastAsia="Times New Roman" w:hAnsi="Times New Roman" w:cs="Times New Roman"/>
+          <w:kern w:val="0"/>
+          <w:sz w:val="28"/>
+          <w:szCs w:val="28"/>
+          <w:lang w:eastAsia="fr-BE"/>
+          <w14:ligatures w14:val="none"/>
+        </w:rPr>
+        <w:t>PHPmyAdmin</w:t>
+      </w:r>
+      <w:proofErr w:type="spellEnd"/>
+      <w:r>
+        <w:rPr>
+          <w:rFonts w:ascii="Times New Roman" w:eastAsia="Times New Roman" w:hAnsi="Times New Roman" w:cs="Times New Roman"/>
+          <w:kern w:val="0"/>
+          <w:sz w:val="28"/>
+          <w:szCs w:val="28"/>
+          <w:lang w:eastAsia="fr-BE"/>
+          <w14:ligatures w14:val="none"/>
+        </w:rPr>
+        <w:t xml:space="preserve">: Logiciel de gestion de base de </w:t>
+      </w:r>
+      <w:proofErr w:type="spellStart"/>
+      <w:r>
+        <w:rPr>
+          <w:rFonts w:ascii="Times New Roman" w:eastAsia="Times New Roman" w:hAnsi="Times New Roman" w:cs="Times New Roman"/>
+          <w:kern w:val="0"/>
+          <w:sz w:val="28"/>
+          <w:szCs w:val="28"/>
+          <w:lang w:eastAsia="fr-BE"/>
+          <w14:ligatures w14:val="none"/>
+        </w:rPr>
+        <w:t>donée</w:t>
+      </w:r>
+      <w:proofErr w:type="spellEnd"/>
+      <w:r>
+        <w:rPr>
+          <w:rFonts w:ascii="Times New Roman" w:eastAsia="Times New Roman" w:hAnsi="Times New Roman" w:cs="Times New Roman"/>
+          <w:kern w:val="0"/>
+          <w:sz w:val="28"/>
+          <w:szCs w:val="28"/>
+          <w:lang w:eastAsia="fr-BE"/>
+          <w14:ligatures w14:val="none"/>
+        </w:rPr>
+        <w:t xml:space="preserve"> pour PHP | Nous l’utiliserons pour ceci </w:t>
+      </w:r>
+    </w:p>
+    <w:p>
+      <w:pPr>
+        <w:spacing w:after="0" w:line="240" w:lineRule="auto"/>
+        <w:rPr>
+          <w:rFonts w:ascii="Times New Roman" w:eastAsia="Times New Roman" w:hAnsi="Times New Roman" w:cs="Times New Roman"/>
+          <w:kern w:val="0"/>
+          <w:sz w:val="28"/>
+          <w:szCs w:val="28"/>
+          <w:lang w:eastAsia="fr-BE"/>
+          <w14:ligatures w14:val="none"/>
+        </w:rPr>
+      </w:pPr>
+    </w:p>
+    <w:p>
+      <w:pPr>
+        <w:spacing w:after="0" w:line="240" w:lineRule="auto"/>
+        <w:rPr>
+          <w:rFonts w:ascii="Times New Roman" w:eastAsia="Times New Roman" w:hAnsi="Times New Roman" w:cs="Times New Roman"/>
+          <w:kern w:val="0"/>
+          <w:sz w:val="28"/>
+          <w:szCs w:val="28"/>
+          <w:lang w:eastAsia="fr-BE"/>
+          <w14:ligatures w14:val="none"/>
+        </w:rPr>
+      </w:pPr>
+      <w:proofErr w:type="spellStart"/>
+      <w:r>
+        <w:rPr>
+          <w:rFonts w:ascii="Times New Roman" w:eastAsia="Times New Roman" w:hAnsi="Times New Roman" w:cs="Times New Roman"/>
+          <w:kern w:val="0"/>
+          <w:sz w:val="28"/>
+          <w:szCs w:val="28"/>
+          <w:lang w:eastAsia="fr-BE"/>
+          <w14:ligatures w14:val="none"/>
+        </w:rPr>
+        <w:t>Pycharm</w:t>
+      </w:r>
+      <w:proofErr w:type="spellEnd"/>
+      <w:r>
+        <w:rPr>
+          <w:rFonts w:ascii="Times New Roman" w:eastAsia="Times New Roman" w:hAnsi="Times New Roman" w:cs="Times New Roman"/>
+          <w:kern w:val="0"/>
+          <w:sz w:val="28"/>
+          <w:szCs w:val="28"/>
+          <w:lang w:eastAsia="fr-BE"/>
+          <w14:ligatures w14:val="none"/>
+        </w:rPr>
+        <w:t xml:space="preserve">: Éditeur de code spécialisé pour python | Nous l’utiliserons pour coder le jeux </w:t>
+      </w:r>
+    </w:p>
+    <w:p>
+      <w:pPr>
+        <w:spacing w:after="0" w:line="240" w:lineRule="auto"/>
+        <w:rPr>
+          <w:rFonts w:ascii="Times New Roman" w:eastAsia="Times New Roman" w:hAnsi="Times New Roman" w:cs="Times New Roman"/>
+          <w:kern w:val="0"/>
+          <w:sz w:val="28"/>
+          <w:szCs w:val="28"/>
+          <w:lang w:eastAsia="fr-BE"/>
+          <w14:ligatures w14:val="none"/>
+        </w:rPr>
+      </w:pPr>
+    </w:p>
+    <w:p>
+      <w:pPr>
+        <w:spacing w:after="0" w:line="240" w:lineRule="auto"/>
+        <w:rPr>
+          <w:rFonts w:ascii="Times New Roman" w:eastAsia="Times New Roman" w:hAnsi="Times New Roman" w:cs="Times New Roman"/>
+          <w:kern w:val="0"/>
+          <w:sz w:val="28"/>
+          <w:szCs w:val="28"/>
+          <w:lang w:eastAsia="fr-BE"/>
+          <w14:ligatures w14:val="none"/>
+        </w:rPr>
+      </w:pPr>
+      <w:proofErr w:type="spellStart"/>
+      <w:r>
+        <w:rPr>
+          <w:rFonts w:ascii="Times New Roman" w:eastAsia="Times New Roman" w:hAnsi="Times New Roman" w:cs="Times New Roman"/>
+          <w:kern w:val="0"/>
+          <w:sz w:val="28"/>
+          <w:szCs w:val="28"/>
+          <w:lang w:eastAsia="fr-BE"/>
+          <w14:ligatures w14:val="none"/>
+        </w:rPr>
+        <w:t>Ursina</w:t>
+      </w:r>
+      <w:proofErr w:type="spellEnd"/>
+      <w:r>
+        <w:rPr>
+          <w:rFonts w:ascii="Times New Roman" w:eastAsia="Times New Roman" w:hAnsi="Times New Roman" w:cs="Times New Roman"/>
+          <w:kern w:val="0"/>
+          <w:sz w:val="28"/>
+          <w:szCs w:val="28"/>
+          <w:lang w:eastAsia="fr-BE"/>
+          <w14:ligatures w14:val="none"/>
+        </w:rPr>
+        <w:t xml:space="preserve"> Engine: Moteur de jeu 3D pour python | Nous l'utiliserons pour rendre le jeu plus immersif</w:t>
+      </w:r>
+    </w:p>
+    <w:p>
+      <w:pPr>
+        <w:rPr>
+          <w:rFonts w:ascii="Times New Roman" w:hAnsi="Times New Roman" w:cs="Times New Roman"/>
+          <w:sz w:val="28"/>
+          <w:szCs w:val="28"/>
+          <w:lang w:val="fr-FR"/>
+        </w:rPr>
+      </w:pPr>
+      <w:r>
+        <w:rPr>
+          <w:rFonts w:ascii="Times New Roman" w:hAnsi="Times New Roman" w:cs="Times New Roman"/>
+          <w:sz w:val="28"/>
+          <w:szCs w:val="28"/>
+          <w:lang w:val="fr-FR"/>
+        </w:rPr>
+        <w:br w:type="page"/>
+      </w:r>
+    </w:p>
+    <w:p>
+      <w:pPr>
+        <w:jc w:val="center"/>
+        <w:rPr>
+          <w:rFonts w:ascii="Times New Roman" w:hAnsi="Times New Roman" w:cs="Times New Roman"/>
+          <w:b/>
+          <w:bCs/>
+          <w:sz w:val="48"/>
+          <w:szCs w:val="48"/>
+          <w:u w:val="single"/>
+          <w:lang w:val="fr-FR"/>
+        </w:rPr>
+      </w:pPr>
+      <w:r>
+        <w:rPr>
+          <w:rFonts w:ascii="Times New Roman" w:hAnsi="Times New Roman" w:cs="Times New Roman"/>
+          <w:b/>
+          <w:bCs/>
+          <w:sz w:val="48"/>
+          <w:szCs w:val="48"/>
+          <w:u w:val="single"/>
+          <w:lang w:val="fr-FR"/>
+        </w:rPr>
+        <w:lastRenderedPageBreak/>
+        <w:t>SOURCES</w:t>
+      </w:r>
+    </w:p>
+    <w:p>
+      <w:pPr>
+        <w:jc w:val="center"/>
+        <w:rPr>
+          <w:rFonts w:ascii="Times New Roman" w:hAnsi="Times New Roman" w:cs="Times New Roman"/>
+          <w:sz w:val="28"/>
+          <w:szCs w:val="28"/>
+          <w:lang w:val="fr-FR"/>
+        </w:rPr>
+      </w:pPr>
+    </w:p>
+    <w:p>
+      <w:pPr>
+        <w:jc w:val="both"/>
+        <w:rPr>
+          <w:rFonts w:ascii="Times New Roman" w:hAnsi="Times New Roman" w:cs="Times New Roman"/>
+          <w:sz w:val="28"/>
+          <w:szCs w:val="28"/>
+          <w:lang w:val="fr-FR"/>
+        </w:rPr>
+      </w:pPr>
+      <w:r>
+        <w:rPr>
+          <w:rFonts w:ascii="Times New Roman" w:hAnsi="Times New Roman" w:cs="Times New Roman"/>
+          <w:sz w:val="28"/>
+          <w:szCs w:val="28"/>
+          <w:lang w:val="fr-FR"/>
+        </w:rPr>
+        <w:t xml:space="preserve">Image du jeu Monopoly Builder : </w:t>
+      </w:r>
+    </w:p>
+    <w:p>
+      <w:pPr>
+        <w:jc w:val="both"/>
+        <w:rPr>
+          <w:rFonts w:ascii="Times New Roman" w:hAnsi="Times New Roman" w:cs="Times New Roman"/>
+          <w:sz w:val="28"/>
+          <w:szCs w:val="28"/>
+          <w:lang w:val="fr-FR"/>
+        </w:rPr>
+      </w:pPr>
+      <w:r>
+        <w:rPr>
+          <w:rFonts w:ascii="Times New Roman" w:hAnsi="Times New Roman" w:cs="Times New Roman"/>
+          <w:sz w:val="28"/>
+          <w:szCs w:val="28"/>
+          <w:lang w:val="fr-FR"/>
+        </w:rPr>
+        <w:t>https://casedepart.be/images/ashx/monopoly-builder</w:t>
+      </w:r>
+      <w:r>
+        <w:rPr>
+          <w:rFonts w:ascii="Times New Roman" w:hAnsi="Times New Roman" w:cs="Times New Roman"/>
+          <w:sz w:val="28"/>
+          <w:szCs w:val="28"/>
+          <w:lang w:val="fr-FR"/>
+        </w:rPr>
+        <w:t>-</w:t>
+      </w:r>
+      <w:r>
+        <w:rPr>
+          <w:rFonts w:ascii="Times New Roman" w:hAnsi="Times New Roman" w:cs="Times New Roman"/>
+          <w:sz w:val="28"/>
+          <w:szCs w:val="28"/>
+          <w:lang w:val="fr-FR"/>
+        </w:rPr>
+        <w:t>2.jpeg?s_id=10025574&amp;imgfield=s_image2&amp;imgwidth=700&amp;imgheight=700</w:t>
+      </w:r>
     </w:p>
     <w:sectPr>
       <w:pgSz w:w="11906" w:h="16838"/>

</xml_diff>

<commit_message>
Update du Word :D
:100:  :100: :100:
</commit_message>
<xml_diff>
--- a/B__Analyse/builder.docx
+++ b/B__Analyse/builder.docx
@@ -959,8 +959,9 @@
           <w:lang w:eastAsia="fr-BE"/>
           <w14:ligatures w14:val="none"/>
         </w:rPr>
-        <w:t>Nathan Lebrun: Élève d’informatique en rhéto à L’IPET</w:t>
-      </w:r>
+        <w:t xml:space="preserve">Nathan </w:t>
+      </w:r>
+      <w:proofErr w:type="gramStart"/>
       <w:r>
         <w:rPr>
           <w:rFonts w:ascii="Times New Roman" w:eastAsia="Times New Roman" w:hAnsi="Times New Roman" w:cs="Times New Roman"/>
@@ -970,8 +971,9 @@
           <w:lang w:eastAsia="fr-BE"/>
           <w14:ligatures w14:val="none"/>
         </w:rPr>
-        <w:t xml:space="preserve"> en 6eme année d’informatique</w:t>
-      </w:r>
+        <w:t>Lebrun:</w:t>
+      </w:r>
+      <w:proofErr w:type="gramEnd"/>
       <w:r>
         <w:rPr>
           <w:rFonts w:ascii="Times New Roman" w:eastAsia="Times New Roman" w:hAnsi="Times New Roman" w:cs="Times New Roman"/>
@@ -981,7 +983,7 @@
           <w:lang w:eastAsia="fr-BE"/>
           <w14:ligatures w14:val="none"/>
         </w:rPr>
-        <w:t xml:space="preserve">, je m'intéresse à l’informatique depuis mon plus jeune âge. Je suis passé par le code </w:t>
+        <w:t xml:space="preserve"> Élève d’informatique en rhéto à L’IPET</w:t>
       </w:r>
       <w:r>
         <w:rPr>
@@ -992,7 +994,7 @@
           <w:lang w:eastAsia="fr-BE"/>
           <w14:ligatures w14:val="none"/>
         </w:rPr>
-        <w:t>d’Arduino</w:t>
+        <w:t xml:space="preserve"> en 6eme année d’informatique</w:t>
       </w:r>
       <w:r>
         <w:rPr>
@@ -1003,7 +1005,7 @@
           <w:lang w:eastAsia="fr-BE"/>
           <w14:ligatures w14:val="none"/>
         </w:rPr>
-        <w:t>, de jeux, de logiciels, et de pages/app web. Pour mes forces et atouts pour le projet, je me sens compétent dans la gestion, l’analyse et le code. De plus, je m'attarderais aussi beaucoup sur la partie 3D de l’interface graphique.</w:t>
+        <w:t>, je m'intéresse à l’informatique depuis mon plus jeune âge. Je suis passé par le code d’Arduino, de jeux, de logiciels, et de pages/app web. Pour mes forces et atouts pour le projet, je me sens compétent dans la gestion, l’analyse et le code. De plus, je m'attarderais aussi beaucoup sur la partie 3D de l’interface graphique.</w:t>
       </w:r>
     </w:p>
     <w:p>
@@ -1324,17 +1326,26 @@
     </w:p>
     <w:p>
       <w:pPr>
-        <w:jc w:val="center"/>
-        <w:rPr>
-          <w:rFonts w:ascii="Times New Roman" w:hAnsi="Times New Roman" w:cs="Times New Roman"/>
-          <w:b/>
-          <w:bCs/>
-          <w:sz w:val="48"/>
-          <w:szCs w:val="48"/>
-          <w:u w:val="single"/>
-          <w:lang w:val="fr-FR"/>
-        </w:rPr>
-      </w:pPr>
+        <w:shd w:val="clear" w:color="auto" w:fill="FFFFFF" w:themeFill="background1"/>
+        <w:tabs>
+          <w:tab w:val="left" w:pos="2640"/>
+        </w:tabs>
+        <w:rPr>
+          <w:rFonts w:ascii="Times New Roman" w:hAnsi="Times New Roman" w:cs="Times New Roman"/>
+          <w:sz w:val="28"/>
+          <w:szCs w:val="28"/>
+          <w:lang w:val="fr-FR"/>
+        </w:rPr>
+      </w:pPr>
+      <w:r>
+        <w:rPr>
+          <w:rFonts w:ascii="Times New Roman" w:hAnsi="Times New Roman" w:cs="Times New Roman"/>
+          <w:sz w:val="28"/>
+          <w:szCs w:val="28"/>
+          <w:lang w:val="fr-FR"/>
+        </w:rPr>
+        <w:tab/>
+      </w:r>
     </w:p>
     <w:tbl>
       <w:tblPr>
@@ -1351,484 +1362,728 @@
         <w:gridCol w:w="1511"/>
       </w:tblGrid>
       <w:tr>
+        <w:trPr>
+          <w:trHeight w:val="567"/>
+        </w:trPr>
         <w:tc>
           <w:tcPr>
             <w:tcW w:w="1510" w:type="dxa"/>
-          </w:tcPr>
-          <w:p>
-            <w:pPr>
-              <w:jc w:val="center"/>
-              <w:rPr>
-                <w:rFonts w:ascii="Times New Roman" w:hAnsi="Times New Roman" w:cs="Times New Roman"/>
-                <w:b/>
-                <w:bCs/>
-                <w:sz w:val="48"/>
-                <w:szCs w:val="48"/>
-                <w:u w:val="single"/>
-                <w:lang w:val="fr-FR"/>
-              </w:rPr>
-            </w:pPr>
+            <w:shd w:val="clear" w:color="auto" w:fill="858585"/>
+            <w:vAlign w:val="center"/>
+          </w:tcPr>
+          <w:p>
+            <w:pPr>
+              <w:jc w:val="center"/>
+              <w:rPr>
+                <w:rFonts w:ascii="Times New Roman" w:hAnsi="Times New Roman" w:cs="Times New Roman"/>
+                <w:color w:val="FFFFFF" w:themeColor="background1"/>
+                <w:sz w:val="28"/>
+                <w:szCs w:val="28"/>
+                <w:lang w:val="fr-FR"/>
+              </w:rPr>
+            </w:pPr>
+            <w:r>
+              <w:rPr>
+                <w:rFonts w:ascii="Times New Roman" w:hAnsi="Times New Roman" w:cs="Times New Roman"/>
+                <w:color w:val="FFFFFF" w:themeColor="background1"/>
+                <w:sz w:val="28"/>
+                <w:szCs w:val="28"/>
+                <w:lang w:val="fr-FR"/>
+              </w:rPr>
+              <w:t>Tâche</w:t>
+            </w:r>
           </w:p>
         </w:tc>
         <w:tc>
           <w:tcPr>
             <w:tcW w:w="1510" w:type="dxa"/>
-          </w:tcPr>
-          <w:p>
-            <w:pPr>
-              <w:jc w:val="center"/>
-              <w:rPr>
-                <w:rFonts w:ascii="Times New Roman" w:hAnsi="Times New Roman" w:cs="Times New Roman"/>
-                <w:b/>
-                <w:bCs/>
-                <w:sz w:val="48"/>
-                <w:szCs w:val="48"/>
-                <w:u w:val="single"/>
-                <w:lang w:val="fr-FR"/>
-              </w:rPr>
-            </w:pPr>
+            <w:shd w:val="clear" w:color="auto" w:fill="858585"/>
+            <w:vAlign w:val="center"/>
+          </w:tcPr>
+          <w:p>
+            <w:pPr>
+              <w:jc w:val="center"/>
+              <w:rPr>
+                <w:rFonts w:ascii="Times New Roman" w:hAnsi="Times New Roman" w:cs="Times New Roman"/>
+                <w:color w:val="FFFFFF" w:themeColor="background1"/>
+                <w:sz w:val="28"/>
+                <w:szCs w:val="28"/>
+                <w:lang w:val="fr-FR"/>
+              </w:rPr>
+            </w:pPr>
+            <w:r>
+              <w:rPr>
+                <w:rFonts w:ascii="Times New Roman" w:hAnsi="Times New Roman" w:cs="Times New Roman"/>
+                <w:color w:val="FFFFFF" w:themeColor="background1"/>
+                <w:sz w:val="28"/>
+                <w:szCs w:val="28"/>
+                <w:lang w:val="fr-FR"/>
+              </w:rPr>
+              <w:t>Statut</w:t>
+            </w:r>
           </w:p>
         </w:tc>
         <w:tc>
           <w:tcPr>
             <w:tcW w:w="1510" w:type="dxa"/>
-          </w:tcPr>
-          <w:p>
-            <w:pPr>
-              <w:jc w:val="center"/>
-              <w:rPr>
-                <w:rFonts w:ascii="Times New Roman" w:hAnsi="Times New Roman" w:cs="Times New Roman"/>
-                <w:b/>
-                <w:bCs/>
-                <w:sz w:val="48"/>
-                <w:szCs w:val="48"/>
-                <w:u w:val="single"/>
-                <w:lang w:val="fr-FR"/>
-              </w:rPr>
-            </w:pPr>
+            <w:shd w:val="clear" w:color="auto" w:fill="858585"/>
+            <w:vAlign w:val="center"/>
+          </w:tcPr>
+          <w:p>
+            <w:pPr>
+              <w:jc w:val="center"/>
+              <w:rPr>
+                <w:rFonts w:ascii="Times New Roman" w:hAnsi="Times New Roman" w:cs="Times New Roman"/>
+                <w:color w:val="FFFFFF" w:themeColor="background1"/>
+                <w:sz w:val="28"/>
+                <w:szCs w:val="28"/>
+                <w:lang w:val="fr-FR"/>
+              </w:rPr>
+            </w:pPr>
+            <w:r>
+              <w:rPr>
+                <w:rFonts w:ascii="Times New Roman" w:hAnsi="Times New Roman" w:cs="Times New Roman"/>
+                <w:color w:val="FFFFFF" w:themeColor="background1"/>
+                <w:sz w:val="28"/>
+                <w:szCs w:val="28"/>
+                <w:lang w:val="fr-FR"/>
+              </w:rPr>
+              <w:t>Partie</w:t>
+            </w:r>
           </w:p>
         </w:tc>
         <w:tc>
           <w:tcPr>
             <w:tcW w:w="1510" w:type="dxa"/>
-          </w:tcPr>
-          <w:p>
-            <w:pPr>
-              <w:jc w:val="center"/>
-              <w:rPr>
-                <w:rFonts w:ascii="Times New Roman" w:hAnsi="Times New Roman" w:cs="Times New Roman"/>
-                <w:b/>
-                <w:bCs/>
-                <w:sz w:val="48"/>
-                <w:szCs w:val="48"/>
-                <w:u w:val="single"/>
-                <w:lang w:val="fr-FR"/>
-              </w:rPr>
-            </w:pPr>
+            <w:shd w:val="clear" w:color="auto" w:fill="858585"/>
+            <w:vAlign w:val="center"/>
+          </w:tcPr>
+          <w:p>
+            <w:pPr>
+              <w:jc w:val="center"/>
+              <w:rPr>
+                <w:rFonts w:ascii="Times New Roman" w:hAnsi="Times New Roman" w:cs="Times New Roman"/>
+                <w:color w:val="FFFFFF" w:themeColor="background1"/>
+                <w:sz w:val="28"/>
+                <w:szCs w:val="28"/>
+                <w:lang w:val="fr-FR"/>
+              </w:rPr>
+            </w:pPr>
+            <w:r>
+              <w:rPr>
+                <w:rFonts w:ascii="Times New Roman" w:hAnsi="Times New Roman" w:cs="Times New Roman"/>
+                <w:color w:val="FFFFFF" w:themeColor="background1"/>
+                <w:sz w:val="28"/>
+                <w:szCs w:val="28"/>
+                <w:lang w:val="fr-FR"/>
+              </w:rPr>
+              <w:t>Dernière update</w:t>
+            </w:r>
           </w:p>
         </w:tc>
         <w:tc>
           <w:tcPr>
             <w:tcW w:w="1511" w:type="dxa"/>
-          </w:tcPr>
-          <w:p>
-            <w:pPr>
-              <w:jc w:val="center"/>
-              <w:rPr>
-                <w:rFonts w:ascii="Times New Roman" w:hAnsi="Times New Roman" w:cs="Times New Roman"/>
-                <w:b/>
-                <w:bCs/>
-                <w:sz w:val="48"/>
-                <w:szCs w:val="48"/>
-                <w:u w:val="single"/>
-                <w:lang w:val="fr-FR"/>
-              </w:rPr>
-            </w:pPr>
+            <w:shd w:val="clear" w:color="auto" w:fill="858585"/>
+            <w:vAlign w:val="center"/>
+          </w:tcPr>
+          <w:p>
+            <w:pPr>
+              <w:jc w:val="center"/>
+              <w:rPr>
+                <w:rFonts w:ascii="Times New Roman" w:hAnsi="Times New Roman" w:cs="Times New Roman"/>
+                <w:color w:val="FFFFFF" w:themeColor="background1"/>
+                <w:sz w:val="28"/>
+                <w:szCs w:val="28"/>
+                <w:lang w:val="fr-FR"/>
+              </w:rPr>
+            </w:pPr>
+            <w:r>
+              <w:rPr>
+                <w:rFonts w:ascii="Times New Roman" w:hAnsi="Times New Roman" w:cs="Times New Roman"/>
+                <w:color w:val="FFFFFF" w:themeColor="background1"/>
+                <w:sz w:val="28"/>
+                <w:szCs w:val="28"/>
+                <w:lang w:val="fr-FR"/>
+              </w:rPr>
+              <w:t>Echéance</w:t>
+            </w:r>
           </w:p>
         </w:tc>
         <w:tc>
           <w:tcPr>
             <w:tcW w:w="1511" w:type="dxa"/>
-          </w:tcPr>
-          <w:p>
-            <w:pPr>
-              <w:jc w:val="center"/>
-              <w:rPr>
-                <w:rFonts w:ascii="Times New Roman" w:hAnsi="Times New Roman" w:cs="Times New Roman"/>
-                <w:b/>
-                <w:bCs/>
-                <w:sz w:val="48"/>
-                <w:szCs w:val="48"/>
-                <w:u w:val="single"/>
-                <w:lang w:val="fr-FR"/>
-              </w:rPr>
-            </w:pPr>
+            <w:shd w:val="clear" w:color="auto" w:fill="858585"/>
+            <w:vAlign w:val="center"/>
+          </w:tcPr>
+          <w:p>
+            <w:pPr>
+              <w:jc w:val="center"/>
+              <w:rPr>
+                <w:rFonts w:ascii="Times New Roman" w:hAnsi="Times New Roman" w:cs="Times New Roman"/>
+                <w:color w:val="FFFFFF" w:themeColor="background1"/>
+                <w:sz w:val="28"/>
+                <w:szCs w:val="28"/>
+                <w:lang w:val="fr-FR"/>
+              </w:rPr>
+            </w:pPr>
+            <w:r>
+              <w:rPr>
+                <w:rFonts w:ascii="Times New Roman" w:hAnsi="Times New Roman" w:cs="Times New Roman"/>
+                <w:color w:val="FFFFFF" w:themeColor="background1"/>
+                <w:sz w:val="28"/>
+                <w:szCs w:val="28"/>
+                <w:lang w:val="fr-FR"/>
+              </w:rPr>
+              <w:t>Qui ?</w:t>
+            </w:r>
           </w:p>
         </w:tc>
       </w:tr>
       <w:tr>
+        <w:trPr>
+          <w:trHeight w:val="567"/>
+        </w:trPr>
         <w:tc>
           <w:tcPr>
             <w:tcW w:w="1510" w:type="dxa"/>
-          </w:tcPr>
-          <w:p>
-            <w:pPr>
-              <w:jc w:val="center"/>
-              <w:rPr>
-                <w:rFonts w:ascii="Times New Roman" w:hAnsi="Times New Roman" w:cs="Times New Roman"/>
-                <w:b/>
-                <w:bCs/>
-                <w:sz w:val="48"/>
-                <w:szCs w:val="48"/>
-                <w:u w:val="single"/>
-                <w:lang w:val="fr-FR"/>
-              </w:rPr>
-            </w:pPr>
+            <w:vAlign w:val="center"/>
+          </w:tcPr>
+          <w:p>
+            <w:pPr>
+              <w:jc w:val="center"/>
+              <w:rPr>
+                <w:rFonts w:ascii="Times New Roman" w:hAnsi="Times New Roman" w:cs="Times New Roman"/>
+                <w:sz w:val="28"/>
+                <w:szCs w:val="28"/>
+                <w:lang w:val="fr-FR"/>
+              </w:rPr>
+            </w:pPr>
+            <w:r>
+              <w:rPr>
+                <w:rFonts w:ascii="Times New Roman" w:hAnsi="Times New Roman" w:cs="Times New Roman"/>
+                <w:sz w:val="28"/>
+                <w:szCs w:val="28"/>
+                <w:lang w:val="fr-FR"/>
+              </w:rPr>
+              <w:t>Cahier des charges</w:t>
+            </w:r>
           </w:p>
         </w:tc>
         <w:tc>
           <w:tcPr>
             <w:tcW w:w="1510" w:type="dxa"/>
-          </w:tcPr>
-          <w:p>
-            <w:pPr>
-              <w:jc w:val="center"/>
-              <w:rPr>
-                <w:rFonts w:ascii="Times New Roman" w:hAnsi="Times New Roman" w:cs="Times New Roman"/>
-                <w:b/>
-                <w:bCs/>
-                <w:sz w:val="48"/>
-                <w:szCs w:val="48"/>
-                <w:u w:val="single"/>
-                <w:lang w:val="fr-FR"/>
-              </w:rPr>
-            </w:pPr>
+            <w:vAlign w:val="center"/>
+          </w:tcPr>
+          <w:p>
+            <w:pPr>
+              <w:jc w:val="center"/>
+              <w:rPr>
+                <w:rFonts w:ascii="Times New Roman" w:hAnsi="Times New Roman" w:cs="Times New Roman"/>
+                <w:sz w:val="28"/>
+                <w:szCs w:val="28"/>
+                <w:lang w:val="fr-FR"/>
+              </w:rPr>
+            </w:pPr>
+            <w:r>
+              <w:rPr>
+                <w:rFonts w:ascii="Times New Roman" w:hAnsi="Times New Roman" w:cs="Times New Roman"/>
+                <w:color w:val="F4B083" w:themeColor="accent2" w:themeTint="99"/>
+                <w:sz w:val="28"/>
+                <w:szCs w:val="28"/>
+                <w:lang w:val="fr-FR"/>
+              </w:rPr>
+              <w:t>En cours</w:t>
+            </w:r>
           </w:p>
         </w:tc>
         <w:tc>
           <w:tcPr>
             <w:tcW w:w="1510" w:type="dxa"/>
-          </w:tcPr>
-          <w:p>
-            <w:pPr>
-              <w:jc w:val="center"/>
-              <w:rPr>
-                <w:rFonts w:ascii="Times New Roman" w:hAnsi="Times New Roman" w:cs="Times New Roman"/>
-                <w:b/>
-                <w:bCs/>
-                <w:sz w:val="48"/>
-                <w:szCs w:val="48"/>
-                <w:u w:val="single"/>
-                <w:lang w:val="fr-FR"/>
-              </w:rPr>
-            </w:pPr>
+            <w:shd w:val="clear" w:color="auto" w:fill="auto"/>
+            <w:vAlign w:val="center"/>
+          </w:tcPr>
+          <w:p>
+            <w:pPr>
+              <w:jc w:val="center"/>
+              <w:rPr>
+                <w:rFonts w:ascii="Times New Roman" w:hAnsi="Times New Roman" w:cs="Times New Roman"/>
+                <w:color w:val="FFA500"/>
+                <w:sz w:val="28"/>
+                <w:szCs w:val="28"/>
+                <w:lang w:val="fr-FR"/>
+              </w:rPr>
+            </w:pPr>
+            <w:r>
+              <w:rPr>
+                <w:rFonts w:ascii="Times New Roman" w:hAnsi="Times New Roman" w:cs="Times New Roman"/>
+                <w:color w:val="FFA500"/>
+                <w:sz w:val="28"/>
+                <w:szCs w:val="28"/>
+                <w:lang w:val="fr-FR"/>
+              </w:rPr>
+              <w:t>Analyse</w:t>
+            </w:r>
           </w:p>
         </w:tc>
         <w:tc>
           <w:tcPr>
             <w:tcW w:w="1510" w:type="dxa"/>
-          </w:tcPr>
-          <w:p>
-            <w:pPr>
-              <w:jc w:val="center"/>
-              <w:rPr>
-                <w:rFonts w:ascii="Times New Roman" w:hAnsi="Times New Roman" w:cs="Times New Roman"/>
-                <w:b/>
-                <w:bCs/>
-                <w:sz w:val="48"/>
-                <w:szCs w:val="48"/>
-                <w:u w:val="single"/>
-                <w:lang w:val="fr-FR"/>
-              </w:rPr>
-            </w:pPr>
+            <w:vAlign w:val="center"/>
+          </w:tcPr>
+          <w:p>
+            <w:pPr>
+              <w:jc w:val="center"/>
+              <w:rPr>
+                <w:rFonts w:ascii="Times New Roman" w:hAnsi="Times New Roman" w:cs="Times New Roman"/>
+                <w:sz w:val="28"/>
+                <w:szCs w:val="28"/>
+                <w:lang w:val="fr-FR"/>
+              </w:rPr>
+            </w:pPr>
+            <w:r>
+              <w:rPr>
+                <w:rFonts w:ascii="Times New Roman" w:hAnsi="Times New Roman" w:cs="Times New Roman"/>
+                <w:sz w:val="28"/>
+                <w:szCs w:val="28"/>
+                <w:lang w:val="fr-FR"/>
+              </w:rPr>
+              <w:t>07/11/23</w:t>
+            </w:r>
           </w:p>
         </w:tc>
         <w:tc>
           <w:tcPr>
             <w:tcW w:w="1511" w:type="dxa"/>
-          </w:tcPr>
-          <w:p>
-            <w:pPr>
-              <w:jc w:val="center"/>
-              <w:rPr>
-                <w:rFonts w:ascii="Times New Roman" w:hAnsi="Times New Roman" w:cs="Times New Roman"/>
-                <w:b/>
-                <w:bCs/>
-                <w:sz w:val="48"/>
-                <w:szCs w:val="48"/>
-                <w:u w:val="single"/>
-                <w:lang w:val="fr-FR"/>
-              </w:rPr>
-            </w:pPr>
+            <w:vAlign w:val="center"/>
+          </w:tcPr>
+          <w:p>
+            <w:pPr>
+              <w:jc w:val="center"/>
+              <w:rPr>
+                <w:rFonts w:ascii="Times New Roman" w:hAnsi="Times New Roman" w:cs="Times New Roman"/>
+                <w:sz w:val="28"/>
+                <w:szCs w:val="28"/>
+                <w:lang w:val="fr-FR"/>
+              </w:rPr>
+            </w:pPr>
+            <w:r>
+              <w:rPr>
+                <w:rFonts w:ascii="Times New Roman" w:hAnsi="Times New Roman" w:cs="Times New Roman"/>
+                <w:sz w:val="28"/>
+                <w:szCs w:val="28"/>
+                <w:lang w:val="fr-FR"/>
+              </w:rPr>
+              <w:t>12/11/23</w:t>
+            </w:r>
           </w:p>
         </w:tc>
         <w:tc>
           <w:tcPr>
             <w:tcW w:w="1511" w:type="dxa"/>
-          </w:tcPr>
-          <w:p>
-            <w:pPr>
-              <w:jc w:val="center"/>
-              <w:rPr>
-                <w:rFonts w:ascii="Times New Roman" w:hAnsi="Times New Roman" w:cs="Times New Roman"/>
-                <w:b/>
-                <w:bCs/>
-                <w:sz w:val="48"/>
-                <w:szCs w:val="48"/>
-                <w:u w:val="single"/>
-                <w:lang w:val="fr-FR"/>
-              </w:rPr>
-            </w:pPr>
+            <w:vAlign w:val="center"/>
+          </w:tcPr>
+          <w:p>
+            <w:pPr>
+              <w:jc w:val="center"/>
+              <w:rPr>
+                <w:rFonts w:ascii="Times New Roman" w:hAnsi="Times New Roman" w:cs="Times New Roman"/>
+                <w:sz w:val="28"/>
+                <w:szCs w:val="28"/>
+                <w:lang w:val="fr-FR"/>
+              </w:rPr>
+            </w:pPr>
+            <w:r>
+              <w:rPr>
+                <w:rFonts w:ascii="Times New Roman" w:hAnsi="Times New Roman" w:cs="Times New Roman"/>
+                <w:sz w:val="28"/>
+                <w:szCs w:val="28"/>
+                <w:lang w:val="fr-FR"/>
+              </w:rPr>
+              <w:t>Amory et Nathan</w:t>
+            </w:r>
           </w:p>
         </w:tc>
       </w:tr>
       <w:tr>
+        <w:trPr>
+          <w:trHeight w:val="567"/>
+        </w:trPr>
         <w:tc>
           <w:tcPr>
             <w:tcW w:w="1510" w:type="dxa"/>
-          </w:tcPr>
-          <w:p>
-            <w:pPr>
-              <w:jc w:val="center"/>
-              <w:rPr>
-                <w:rFonts w:ascii="Times New Roman" w:hAnsi="Times New Roman" w:cs="Times New Roman"/>
-                <w:b/>
-                <w:bCs/>
-                <w:sz w:val="48"/>
-                <w:szCs w:val="48"/>
-                <w:u w:val="single"/>
-                <w:lang w:val="fr-FR"/>
-              </w:rPr>
-            </w:pPr>
+            <w:vAlign w:val="center"/>
+          </w:tcPr>
+          <w:p>
+            <w:pPr>
+              <w:jc w:val="center"/>
+              <w:rPr>
+                <w:rFonts w:ascii="Times New Roman" w:hAnsi="Times New Roman" w:cs="Times New Roman"/>
+                <w:sz w:val="28"/>
+                <w:szCs w:val="28"/>
+                <w:lang w:val="fr-FR"/>
+              </w:rPr>
+            </w:pPr>
+            <w:proofErr w:type="spellStart"/>
+            <w:r>
+              <w:rPr>
+                <w:rFonts w:ascii="Times New Roman" w:hAnsi="Times New Roman" w:cs="Times New Roman"/>
+                <w:sz w:val="28"/>
+                <w:szCs w:val="28"/>
+                <w:lang w:val="fr-FR"/>
+              </w:rPr>
+              <w:t>UseCase</w:t>
+            </w:r>
+            <w:proofErr w:type="spellEnd"/>
+            <w:r>
+              <w:rPr>
+                <w:rFonts w:ascii="Times New Roman" w:hAnsi="Times New Roman" w:cs="Times New Roman"/>
+                <w:sz w:val="28"/>
+                <w:szCs w:val="28"/>
+                <w:lang w:val="fr-FR"/>
+              </w:rPr>
+              <w:t xml:space="preserve"> </w:t>
+            </w:r>
+            <w:proofErr w:type="spellStart"/>
+            <w:r>
+              <w:rPr>
+                <w:rFonts w:ascii="Times New Roman" w:hAnsi="Times New Roman" w:cs="Times New Roman"/>
+                <w:sz w:val="28"/>
+                <w:szCs w:val="28"/>
+                <w:lang w:val="fr-FR"/>
+              </w:rPr>
+              <w:t>diagram</w:t>
+            </w:r>
+            <w:proofErr w:type="spellEnd"/>
           </w:p>
         </w:tc>
         <w:tc>
           <w:tcPr>
             <w:tcW w:w="1510" w:type="dxa"/>
-          </w:tcPr>
-          <w:p>
-            <w:pPr>
-              <w:jc w:val="center"/>
-              <w:rPr>
-                <w:rFonts w:ascii="Times New Roman" w:hAnsi="Times New Roman" w:cs="Times New Roman"/>
-                <w:b/>
-                <w:bCs/>
-                <w:sz w:val="48"/>
-                <w:szCs w:val="48"/>
-                <w:u w:val="single"/>
-                <w:lang w:val="fr-FR"/>
-              </w:rPr>
-            </w:pPr>
+            <w:vAlign w:val="center"/>
+          </w:tcPr>
+          <w:p>
+            <w:pPr>
+              <w:jc w:val="center"/>
+              <w:rPr>
+                <w:rFonts w:ascii="Times New Roman" w:hAnsi="Times New Roman" w:cs="Times New Roman"/>
+                <w:sz w:val="28"/>
+                <w:szCs w:val="28"/>
+                <w:lang w:val="fr-FR"/>
+              </w:rPr>
+            </w:pPr>
+            <w:r>
+              <w:rPr>
+                <w:rFonts w:ascii="Times New Roman" w:hAnsi="Times New Roman" w:cs="Times New Roman"/>
+                <w:color w:val="A8D08D" w:themeColor="accent6" w:themeTint="99"/>
+                <w:sz w:val="28"/>
+                <w:szCs w:val="28"/>
+                <w:lang w:val="fr-FR"/>
+              </w:rPr>
+              <w:t>Fait</w:t>
+            </w:r>
           </w:p>
         </w:tc>
         <w:tc>
           <w:tcPr>
             <w:tcW w:w="1510" w:type="dxa"/>
-          </w:tcPr>
-          <w:p>
-            <w:pPr>
-              <w:jc w:val="center"/>
-              <w:rPr>
-                <w:rFonts w:ascii="Times New Roman" w:hAnsi="Times New Roman" w:cs="Times New Roman"/>
-                <w:b/>
-                <w:bCs/>
-                <w:sz w:val="48"/>
-                <w:szCs w:val="48"/>
-                <w:u w:val="single"/>
-                <w:lang w:val="fr-FR"/>
-              </w:rPr>
-            </w:pPr>
+            <w:shd w:val="clear" w:color="auto" w:fill="auto"/>
+            <w:vAlign w:val="center"/>
+          </w:tcPr>
+          <w:p>
+            <w:pPr>
+              <w:jc w:val="center"/>
+              <w:rPr>
+                <w:rFonts w:ascii="Times New Roman" w:hAnsi="Times New Roman" w:cs="Times New Roman"/>
+                <w:color w:val="FFA500"/>
+                <w:sz w:val="28"/>
+                <w:szCs w:val="28"/>
+                <w:lang w:val="fr-FR"/>
+              </w:rPr>
+            </w:pPr>
+            <w:r>
+              <w:rPr>
+                <w:rFonts w:ascii="Times New Roman" w:hAnsi="Times New Roman" w:cs="Times New Roman"/>
+                <w:color w:val="FFA500"/>
+                <w:sz w:val="28"/>
+                <w:szCs w:val="28"/>
+                <w:lang w:val="fr-FR"/>
+              </w:rPr>
+              <w:t>Analyse</w:t>
+            </w:r>
           </w:p>
         </w:tc>
         <w:tc>
           <w:tcPr>
             <w:tcW w:w="1510" w:type="dxa"/>
-          </w:tcPr>
-          <w:p>
-            <w:pPr>
-              <w:jc w:val="center"/>
-              <w:rPr>
-                <w:rFonts w:ascii="Times New Roman" w:hAnsi="Times New Roman" w:cs="Times New Roman"/>
-                <w:b/>
-                <w:bCs/>
-                <w:sz w:val="48"/>
-                <w:szCs w:val="48"/>
-                <w:u w:val="single"/>
-                <w:lang w:val="fr-FR"/>
-              </w:rPr>
-            </w:pPr>
+            <w:vAlign w:val="center"/>
+          </w:tcPr>
+          <w:p>
+            <w:pPr>
+              <w:jc w:val="center"/>
+              <w:rPr>
+                <w:rFonts w:ascii="Times New Roman" w:hAnsi="Times New Roman" w:cs="Times New Roman"/>
+                <w:sz w:val="28"/>
+                <w:szCs w:val="28"/>
+                <w:lang w:val="fr-FR"/>
+              </w:rPr>
+            </w:pPr>
+            <w:r>
+              <w:rPr>
+                <w:rFonts w:ascii="Times New Roman" w:hAnsi="Times New Roman" w:cs="Times New Roman"/>
+                <w:sz w:val="28"/>
+                <w:szCs w:val="28"/>
+                <w:lang w:val="fr-FR"/>
+              </w:rPr>
+              <w:t>07/11/23</w:t>
+            </w:r>
           </w:p>
         </w:tc>
         <w:tc>
           <w:tcPr>
             <w:tcW w:w="1511" w:type="dxa"/>
-          </w:tcPr>
-          <w:p>
-            <w:pPr>
-              <w:jc w:val="center"/>
-              <w:rPr>
-                <w:rFonts w:ascii="Times New Roman" w:hAnsi="Times New Roman" w:cs="Times New Roman"/>
-                <w:b/>
-                <w:bCs/>
-                <w:sz w:val="48"/>
-                <w:szCs w:val="48"/>
-                <w:u w:val="single"/>
-                <w:lang w:val="fr-FR"/>
-              </w:rPr>
-            </w:pPr>
+            <w:vAlign w:val="center"/>
+          </w:tcPr>
+          <w:p>
+            <w:pPr>
+              <w:jc w:val="center"/>
+              <w:rPr>
+                <w:rFonts w:ascii="Times New Roman" w:hAnsi="Times New Roman" w:cs="Times New Roman"/>
+                <w:sz w:val="28"/>
+                <w:szCs w:val="28"/>
+                <w:lang w:val="fr-FR"/>
+              </w:rPr>
+            </w:pPr>
+            <w:r>
+              <w:rPr>
+                <w:rFonts w:ascii="Times New Roman" w:hAnsi="Times New Roman" w:cs="Times New Roman"/>
+                <w:sz w:val="28"/>
+                <w:szCs w:val="28"/>
+                <w:lang w:val="fr-FR"/>
+              </w:rPr>
+              <w:t>12/11/23</w:t>
+            </w:r>
           </w:p>
         </w:tc>
         <w:tc>
           <w:tcPr>
             <w:tcW w:w="1511" w:type="dxa"/>
-          </w:tcPr>
-          <w:p>
-            <w:pPr>
-              <w:jc w:val="center"/>
-              <w:rPr>
-                <w:rFonts w:ascii="Times New Roman" w:hAnsi="Times New Roman" w:cs="Times New Roman"/>
-                <w:b/>
-                <w:bCs/>
-                <w:sz w:val="48"/>
-                <w:szCs w:val="48"/>
-                <w:u w:val="single"/>
-                <w:lang w:val="fr-FR"/>
-              </w:rPr>
-            </w:pPr>
+            <w:vAlign w:val="center"/>
+          </w:tcPr>
+          <w:p>
+            <w:pPr>
+              <w:jc w:val="center"/>
+              <w:rPr>
+                <w:rFonts w:ascii="Times New Roman" w:hAnsi="Times New Roman" w:cs="Times New Roman"/>
+                <w:sz w:val="28"/>
+                <w:szCs w:val="28"/>
+                <w:lang w:val="fr-FR"/>
+              </w:rPr>
+            </w:pPr>
+            <w:r>
+              <w:rPr>
+                <w:rFonts w:ascii="Times New Roman" w:hAnsi="Times New Roman" w:cs="Times New Roman"/>
+                <w:sz w:val="28"/>
+                <w:szCs w:val="28"/>
+                <w:lang w:val="fr-FR"/>
+              </w:rPr>
+              <w:t>Amory et Nathan</w:t>
+            </w:r>
           </w:p>
         </w:tc>
       </w:tr>
       <w:tr>
+        <w:trPr>
+          <w:trHeight w:val="567"/>
+        </w:trPr>
         <w:tc>
           <w:tcPr>
             <w:tcW w:w="1510" w:type="dxa"/>
-          </w:tcPr>
-          <w:p>
-            <w:pPr>
-              <w:jc w:val="center"/>
-              <w:rPr>
-                <w:rFonts w:ascii="Times New Roman" w:hAnsi="Times New Roman" w:cs="Times New Roman"/>
-                <w:b/>
-                <w:bCs/>
-                <w:sz w:val="48"/>
-                <w:szCs w:val="48"/>
-                <w:u w:val="single"/>
-                <w:lang w:val="fr-FR"/>
-              </w:rPr>
-            </w:pPr>
+            <w:vAlign w:val="center"/>
+          </w:tcPr>
+          <w:p>
+            <w:pPr>
+              <w:jc w:val="center"/>
+              <w:rPr>
+                <w:rFonts w:ascii="Times New Roman" w:hAnsi="Times New Roman" w:cs="Times New Roman"/>
+                <w:sz w:val="28"/>
+                <w:szCs w:val="28"/>
+                <w:lang w:val="fr-FR"/>
+              </w:rPr>
+            </w:pPr>
+            <w:r>
+              <w:rPr>
+                <w:rFonts w:ascii="Times New Roman" w:hAnsi="Times New Roman" w:cs="Times New Roman"/>
+                <w:sz w:val="28"/>
+                <w:szCs w:val="28"/>
+                <w:lang w:val="fr-FR"/>
+              </w:rPr>
+              <w:t xml:space="preserve">Class </w:t>
+            </w:r>
+            <w:proofErr w:type="spellStart"/>
+            <w:r>
+              <w:rPr>
+                <w:rFonts w:ascii="Times New Roman" w:hAnsi="Times New Roman" w:cs="Times New Roman"/>
+                <w:sz w:val="28"/>
+                <w:szCs w:val="28"/>
+                <w:lang w:val="fr-FR"/>
+              </w:rPr>
+              <w:t>diagram</w:t>
+            </w:r>
+            <w:proofErr w:type="spellEnd"/>
           </w:p>
         </w:tc>
         <w:tc>
           <w:tcPr>
             <w:tcW w:w="1510" w:type="dxa"/>
-          </w:tcPr>
-          <w:p>
-            <w:pPr>
-              <w:jc w:val="center"/>
-              <w:rPr>
-                <w:rFonts w:ascii="Times New Roman" w:hAnsi="Times New Roman" w:cs="Times New Roman"/>
-                <w:b/>
-                <w:bCs/>
-                <w:sz w:val="48"/>
-                <w:szCs w:val="48"/>
-                <w:u w:val="single"/>
-                <w:lang w:val="fr-FR"/>
-              </w:rPr>
-            </w:pPr>
+            <w:vAlign w:val="center"/>
+          </w:tcPr>
+          <w:p>
+            <w:pPr>
+              <w:jc w:val="center"/>
+              <w:rPr>
+                <w:rFonts w:ascii="Times New Roman" w:hAnsi="Times New Roman" w:cs="Times New Roman"/>
+                <w:sz w:val="28"/>
+                <w:szCs w:val="28"/>
+                <w:lang w:val="fr-FR"/>
+              </w:rPr>
+            </w:pPr>
+            <w:r>
+              <w:rPr>
+                <w:rFonts w:ascii="Times New Roman" w:hAnsi="Times New Roman" w:cs="Times New Roman"/>
+                <w:color w:val="F4B083" w:themeColor="accent2" w:themeTint="99"/>
+                <w:sz w:val="28"/>
+                <w:szCs w:val="28"/>
+                <w:lang w:val="fr-FR"/>
+              </w:rPr>
+              <w:t>En cours</w:t>
+            </w:r>
           </w:p>
         </w:tc>
         <w:tc>
           <w:tcPr>
             <w:tcW w:w="1510" w:type="dxa"/>
-          </w:tcPr>
-          <w:p>
-            <w:pPr>
-              <w:jc w:val="center"/>
-              <w:rPr>
-                <w:rFonts w:ascii="Times New Roman" w:hAnsi="Times New Roman" w:cs="Times New Roman"/>
-                <w:b/>
-                <w:bCs/>
-                <w:sz w:val="48"/>
-                <w:szCs w:val="48"/>
-                <w:u w:val="single"/>
-                <w:lang w:val="fr-FR"/>
-              </w:rPr>
-            </w:pPr>
+            <w:shd w:val="clear" w:color="auto" w:fill="auto"/>
+            <w:vAlign w:val="center"/>
+          </w:tcPr>
+          <w:p>
+            <w:pPr>
+              <w:jc w:val="center"/>
+              <w:rPr>
+                <w:rFonts w:ascii="Times New Roman" w:hAnsi="Times New Roman" w:cs="Times New Roman"/>
+                <w:color w:val="FFA500"/>
+                <w:sz w:val="28"/>
+                <w:szCs w:val="28"/>
+                <w:lang w:val="fr-FR"/>
+              </w:rPr>
+            </w:pPr>
+            <w:r>
+              <w:rPr>
+                <w:rFonts w:ascii="Times New Roman" w:hAnsi="Times New Roman" w:cs="Times New Roman"/>
+                <w:color w:val="FFA500"/>
+                <w:sz w:val="28"/>
+                <w:szCs w:val="28"/>
+                <w:lang w:val="fr-FR"/>
+              </w:rPr>
+              <w:t>Analyse</w:t>
+            </w:r>
           </w:p>
         </w:tc>
         <w:tc>
           <w:tcPr>
             <w:tcW w:w="1510" w:type="dxa"/>
-          </w:tcPr>
-          <w:p>
-            <w:pPr>
-              <w:jc w:val="center"/>
-              <w:rPr>
-                <w:rFonts w:ascii="Times New Roman" w:hAnsi="Times New Roman" w:cs="Times New Roman"/>
-                <w:b/>
-                <w:bCs/>
-                <w:sz w:val="48"/>
-                <w:szCs w:val="48"/>
-                <w:u w:val="single"/>
-                <w:lang w:val="fr-FR"/>
-              </w:rPr>
-            </w:pPr>
+            <w:vAlign w:val="center"/>
+          </w:tcPr>
+          <w:p>
+            <w:pPr>
+              <w:jc w:val="center"/>
+              <w:rPr>
+                <w:rFonts w:ascii="Times New Roman" w:hAnsi="Times New Roman" w:cs="Times New Roman"/>
+                <w:sz w:val="28"/>
+                <w:szCs w:val="28"/>
+                <w:lang w:val="fr-FR"/>
+              </w:rPr>
+            </w:pPr>
+            <w:r>
+              <w:rPr>
+                <w:rFonts w:ascii="Times New Roman" w:hAnsi="Times New Roman" w:cs="Times New Roman"/>
+                <w:sz w:val="28"/>
+                <w:szCs w:val="28"/>
+                <w:lang w:val="fr-FR"/>
+              </w:rPr>
+              <w:t>07/11/23</w:t>
+            </w:r>
           </w:p>
         </w:tc>
         <w:tc>
           <w:tcPr>
             <w:tcW w:w="1511" w:type="dxa"/>
-          </w:tcPr>
-          <w:p>
-            <w:pPr>
-              <w:jc w:val="center"/>
-              <w:rPr>
-                <w:rFonts w:ascii="Times New Roman" w:hAnsi="Times New Roman" w:cs="Times New Roman"/>
-                <w:b/>
-                <w:bCs/>
-                <w:sz w:val="48"/>
-                <w:szCs w:val="48"/>
-                <w:u w:val="single"/>
-                <w:lang w:val="fr-FR"/>
-              </w:rPr>
-            </w:pPr>
+            <w:vAlign w:val="center"/>
+          </w:tcPr>
+          <w:p>
+            <w:pPr>
+              <w:jc w:val="center"/>
+              <w:rPr>
+                <w:rFonts w:ascii="Times New Roman" w:hAnsi="Times New Roman" w:cs="Times New Roman"/>
+                <w:sz w:val="28"/>
+                <w:szCs w:val="28"/>
+                <w:lang w:val="fr-FR"/>
+              </w:rPr>
+            </w:pPr>
+            <w:r>
+              <w:rPr>
+                <w:rFonts w:ascii="Times New Roman" w:hAnsi="Times New Roman" w:cs="Times New Roman"/>
+                <w:sz w:val="28"/>
+                <w:szCs w:val="28"/>
+                <w:lang w:val="fr-FR"/>
+              </w:rPr>
+              <w:t>12/11/23</w:t>
+            </w:r>
           </w:p>
         </w:tc>
         <w:tc>
           <w:tcPr>
             <w:tcW w:w="1511" w:type="dxa"/>
-          </w:tcPr>
-          <w:p>
-            <w:pPr>
-              <w:jc w:val="center"/>
-              <w:rPr>
-                <w:rFonts w:ascii="Times New Roman" w:hAnsi="Times New Roman" w:cs="Times New Roman"/>
-                <w:b/>
-                <w:bCs/>
-                <w:sz w:val="48"/>
-                <w:szCs w:val="48"/>
-                <w:u w:val="single"/>
-                <w:lang w:val="fr-FR"/>
-              </w:rPr>
-            </w:pPr>
+            <w:vAlign w:val="center"/>
+          </w:tcPr>
+          <w:p>
+            <w:pPr>
+              <w:jc w:val="center"/>
+              <w:rPr>
+                <w:rFonts w:ascii="Times New Roman" w:hAnsi="Times New Roman" w:cs="Times New Roman"/>
+                <w:sz w:val="28"/>
+                <w:szCs w:val="28"/>
+                <w:lang w:val="fr-FR"/>
+              </w:rPr>
+            </w:pPr>
+            <w:r>
+              <w:rPr>
+                <w:rFonts w:ascii="Times New Roman" w:hAnsi="Times New Roman" w:cs="Times New Roman"/>
+                <w:sz w:val="28"/>
+                <w:szCs w:val="28"/>
+                <w:lang w:val="fr-FR"/>
+              </w:rPr>
+              <w:t>Amory et Nathan</w:t>
+            </w:r>
           </w:p>
         </w:tc>
       </w:tr>
       <w:tr>
+        <w:trPr>
+          <w:trHeight w:val="567"/>
+        </w:trPr>
         <w:tc>
           <w:tcPr>
             <w:tcW w:w="1510" w:type="dxa"/>
-          </w:tcPr>
-          <w:p>
-            <w:pPr>
-              <w:jc w:val="center"/>
-              <w:rPr>
-                <w:rFonts w:ascii="Times New Roman" w:hAnsi="Times New Roman" w:cs="Times New Roman"/>
-                <w:b/>
-                <w:bCs/>
-                <w:sz w:val="48"/>
-                <w:szCs w:val="48"/>
-                <w:u w:val="single"/>
+            <w:vAlign w:val="center"/>
+          </w:tcPr>
+          <w:p>
+            <w:pPr>
+              <w:jc w:val="center"/>
+              <w:rPr>
+                <w:rFonts w:ascii="Times New Roman" w:hAnsi="Times New Roman" w:cs="Times New Roman"/>
+                <w:sz w:val="28"/>
+                <w:szCs w:val="28"/>
                 <w:lang w:val="fr-FR"/>
               </w:rPr>
             </w:pPr>
@@ -1837,17 +2092,15 @@
         <w:tc>
           <w:tcPr>
             <w:tcW w:w="1510" w:type="dxa"/>
-          </w:tcPr>
-          <w:p>
-            <w:pPr>
-              <w:jc w:val="center"/>
-              <w:rPr>
-                <w:rFonts w:ascii="Times New Roman" w:hAnsi="Times New Roman" w:cs="Times New Roman"/>
-                <w:b/>
-                <w:bCs/>
-                <w:sz w:val="48"/>
-                <w:szCs w:val="48"/>
-                <w:u w:val="single"/>
+            <w:vAlign w:val="center"/>
+          </w:tcPr>
+          <w:p>
+            <w:pPr>
+              <w:jc w:val="center"/>
+              <w:rPr>
+                <w:rFonts w:ascii="Times New Roman" w:hAnsi="Times New Roman" w:cs="Times New Roman"/>
+                <w:sz w:val="28"/>
+                <w:szCs w:val="28"/>
                 <w:lang w:val="fr-FR"/>
               </w:rPr>
             </w:pPr>
@@ -1856,17 +2109,15 @@
         <w:tc>
           <w:tcPr>
             <w:tcW w:w="1510" w:type="dxa"/>
-          </w:tcPr>
-          <w:p>
-            <w:pPr>
-              <w:jc w:val="center"/>
-              <w:rPr>
-                <w:rFonts w:ascii="Times New Roman" w:hAnsi="Times New Roman" w:cs="Times New Roman"/>
-                <w:b/>
-                <w:bCs/>
-                <w:sz w:val="48"/>
-                <w:szCs w:val="48"/>
-                <w:u w:val="single"/>
+            <w:vAlign w:val="center"/>
+          </w:tcPr>
+          <w:p>
+            <w:pPr>
+              <w:jc w:val="center"/>
+              <w:rPr>
+                <w:rFonts w:ascii="Times New Roman" w:hAnsi="Times New Roman" w:cs="Times New Roman"/>
+                <w:sz w:val="28"/>
+                <w:szCs w:val="28"/>
                 <w:lang w:val="fr-FR"/>
               </w:rPr>
             </w:pPr>
@@ -1875,17 +2126,15 @@
         <w:tc>
           <w:tcPr>
             <w:tcW w:w="1510" w:type="dxa"/>
-          </w:tcPr>
-          <w:p>
-            <w:pPr>
-              <w:jc w:val="center"/>
-              <w:rPr>
-                <w:rFonts w:ascii="Times New Roman" w:hAnsi="Times New Roman" w:cs="Times New Roman"/>
-                <w:b/>
-                <w:bCs/>
-                <w:sz w:val="48"/>
-                <w:szCs w:val="48"/>
-                <w:u w:val="single"/>
+            <w:vAlign w:val="center"/>
+          </w:tcPr>
+          <w:p>
+            <w:pPr>
+              <w:jc w:val="center"/>
+              <w:rPr>
+                <w:rFonts w:ascii="Times New Roman" w:hAnsi="Times New Roman" w:cs="Times New Roman"/>
+                <w:sz w:val="28"/>
+                <w:szCs w:val="28"/>
                 <w:lang w:val="fr-FR"/>
               </w:rPr>
             </w:pPr>
@@ -1894,17 +2143,15 @@
         <w:tc>
           <w:tcPr>
             <w:tcW w:w="1511" w:type="dxa"/>
-          </w:tcPr>
-          <w:p>
-            <w:pPr>
-              <w:jc w:val="center"/>
-              <w:rPr>
-                <w:rFonts w:ascii="Times New Roman" w:hAnsi="Times New Roman" w:cs="Times New Roman"/>
-                <w:b/>
-                <w:bCs/>
-                <w:sz w:val="48"/>
-                <w:szCs w:val="48"/>
-                <w:u w:val="single"/>
+            <w:vAlign w:val="center"/>
+          </w:tcPr>
+          <w:p>
+            <w:pPr>
+              <w:jc w:val="center"/>
+              <w:rPr>
+                <w:rFonts w:ascii="Times New Roman" w:hAnsi="Times New Roman" w:cs="Times New Roman"/>
+                <w:sz w:val="28"/>
+                <w:szCs w:val="28"/>
                 <w:lang w:val="fr-FR"/>
               </w:rPr>
             </w:pPr>
@@ -1913,17 +2160,15 @@
         <w:tc>
           <w:tcPr>
             <w:tcW w:w="1511" w:type="dxa"/>
-          </w:tcPr>
-          <w:p>
-            <w:pPr>
-              <w:jc w:val="center"/>
-              <w:rPr>
-                <w:rFonts w:ascii="Times New Roman" w:hAnsi="Times New Roman" w:cs="Times New Roman"/>
-                <w:b/>
-                <w:bCs/>
-                <w:sz w:val="48"/>
-                <w:szCs w:val="48"/>
-                <w:u w:val="single"/>
+            <w:vAlign w:val="center"/>
+          </w:tcPr>
+          <w:p>
+            <w:pPr>
+              <w:jc w:val="center"/>
+              <w:rPr>
+                <w:rFonts w:ascii="Times New Roman" w:hAnsi="Times New Roman" w:cs="Times New Roman"/>
+                <w:sz w:val="28"/>
+                <w:szCs w:val="28"/>
                 <w:lang w:val="fr-FR"/>
               </w:rPr>
             </w:pPr>
@@ -1931,20 +2176,21 @@
         </w:tc>
       </w:tr>
       <w:tr>
+        <w:trPr>
+          <w:trHeight w:val="567"/>
+        </w:trPr>
         <w:tc>
           <w:tcPr>
             <w:tcW w:w="1510" w:type="dxa"/>
-          </w:tcPr>
-          <w:p>
-            <w:pPr>
-              <w:jc w:val="center"/>
-              <w:rPr>
-                <w:rFonts w:ascii="Times New Roman" w:hAnsi="Times New Roman" w:cs="Times New Roman"/>
-                <w:b/>
-                <w:bCs/>
-                <w:sz w:val="48"/>
-                <w:szCs w:val="48"/>
-                <w:u w:val="single"/>
+            <w:vAlign w:val="center"/>
+          </w:tcPr>
+          <w:p>
+            <w:pPr>
+              <w:jc w:val="center"/>
+              <w:rPr>
+                <w:rFonts w:ascii="Times New Roman" w:hAnsi="Times New Roman" w:cs="Times New Roman"/>
+                <w:sz w:val="28"/>
+                <w:szCs w:val="28"/>
                 <w:lang w:val="fr-FR"/>
               </w:rPr>
             </w:pPr>
@@ -1953,17 +2199,15 @@
         <w:tc>
           <w:tcPr>
             <w:tcW w:w="1510" w:type="dxa"/>
-          </w:tcPr>
-          <w:p>
-            <w:pPr>
-              <w:jc w:val="center"/>
-              <w:rPr>
-                <w:rFonts w:ascii="Times New Roman" w:hAnsi="Times New Roman" w:cs="Times New Roman"/>
-                <w:b/>
-                <w:bCs/>
-                <w:sz w:val="48"/>
-                <w:szCs w:val="48"/>
-                <w:u w:val="single"/>
+            <w:vAlign w:val="center"/>
+          </w:tcPr>
+          <w:p>
+            <w:pPr>
+              <w:jc w:val="center"/>
+              <w:rPr>
+                <w:rFonts w:ascii="Times New Roman" w:hAnsi="Times New Roman" w:cs="Times New Roman"/>
+                <w:sz w:val="28"/>
+                <w:szCs w:val="28"/>
                 <w:lang w:val="fr-FR"/>
               </w:rPr>
             </w:pPr>
@@ -1972,17 +2216,15 @@
         <w:tc>
           <w:tcPr>
             <w:tcW w:w="1510" w:type="dxa"/>
-          </w:tcPr>
-          <w:p>
-            <w:pPr>
-              <w:jc w:val="center"/>
-              <w:rPr>
-                <w:rFonts w:ascii="Times New Roman" w:hAnsi="Times New Roman" w:cs="Times New Roman"/>
-                <w:b/>
-                <w:bCs/>
-                <w:sz w:val="48"/>
-                <w:szCs w:val="48"/>
-                <w:u w:val="single"/>
+            <w:vAlign w:val="center"/>
+          </w:tcPr>
+          <w:p>
+            <w:pPr>
+              <w:jc w:val="center"/>
+              <w:rPr>
+                <w:rFonts w:ascii="Times New Roman" w:hAnsi="Times New Roman" w:cs="Times New Roman"/>
+                <w:sz w:val="28"/>
+                <w:szCs w:val="28"/>
                 <w:lang w:val="fr-FR"/>
               </w:rPr>
             </w:pPr>
@@ -1991,17 +2233,15 @@
         <w:tc>
           <w:tcPr>
             <w:tcW w:w="1510" w:type="dxa"/>
-          </w:tcPr>
-          <w:p>
-            <w:pPr>
-              <w:jc w:val="center"/>
-              <w:rPr>
-                <w:rFonts w:ascii="Times New Roman" w:hAnsi="Times New Roman" w:cs="Times New Roman"/>
-                <w:b/>
-                <w:bCs/>
-                <w:sz w:val="48"/>
-                <w:szCs w:val="48"/>
-                <w:u w:val="single"/>
+            <w:vAlign w:val="center"/>
+          </w:tcPr>
+          <w:p>
+            <w:pPr>
+              <w:jc w:val="center"/>
+              <w:rPr>
+                <w:rFonts w:ascii="Times New Roman" w:hAnsi="Times New Roman" w:cs="Times New Roman"/>
+                <w:sz w:val="28"/>
+                <w:szCs w:val="28"/>
                 <w:lang w:val="fr-FR"/>
               </w:rPr>
             </w:pPr>
@@ -2010,17 +2250,15 @@
         <w:tc>
           <w:tcPr>
             <w:tcW w:w="1511" w:type="dxa"/>
-          </w:tcPr>
-          <w:p>
-            <w:pPr>
-              <w:jc w:val="center"/>
-              <w:rPr>
-                <w:rFonts w:ascii="Times New Roman" w:hAnsi="Times New Roman" w:cs="Times New Roman"/>
-                <w:b/>
-                <w:bCs/>
-                <w:sz w:val="48"/>
-                <w:szCs w:val="48"/>
-                <w:u w:val="single"/>
+            <w:vAlign w:val="center"/>
+          </w:tcPr>
+          <w:p>
+            <w:pPr>
+              <w:jc w:val="center"/>
+              <w:rPr>
+                <w:rFonts w:ascii="Times New Roman" w:hAnsi="Times New Roman" w:cs="Times New Roman"/>
+                <w:sz w:val="28"/>
+                <w:szCs w:val="28"/>
                 <w:lang w:val="fr-FR"/>
               </w:rPr>
             </w:pPr>
@@ -2029,17 +2267,15 @@
         <w:tc>
           <w:tcPr>
             <w:tcW w:w="1511" w:type="dxa"/>
-          </w:tcPr>
-          <w:p>
-            <w:pPr>
-              <w:jc w:val="center"/>
-              <w:rPr>
-                <w:rFonts w:ascii="Times New Roman" w:hAnsi="Times New Roman" w:cs="Times New Roman"/>
-                <w:b/>
-                <w:bCs/>
-                <w:sz w:val="48"/>
-                <w:szCs w:val="48"/>
-                <w:u w:val="single"/>
+            <w:vAlign w:val="center"/>
+          </w:tcPr>
+          <w:p>
+            <w:pPr>
+              <w:jc w:val="center"/>
+              <w:rPr>
+                <w:rFonts w:ascii="Times New Roman" w:hAnsi="Times New Roman" w:cs="Times New Roman"/>
+                <w:sz w:val="28"/>
+                <w:szCs w:val="28"/>
                 <w:lang w:val="fr-FR"/>
               </w:rPr>
             </w:pPr>
@@ -2047,20 +2283,21 @@
         </w:tc>
       </w:tr>
       <w:tr>
+        <w:trPr>
+          <w:trHeight w:val="567"/>
+        </w:trPr>
         <w:tc>
           <w:tcPr>
             <w:tcW w:w="1510" w:type="dxa"/>
-          </w:tcPr>
-          <w:p>
-            <w:pPr>
-              <w:jc w:val="center"/>
-              <w:rPr>
-                <w:rFonts w:ascii="Times New Roman" w:hAnsi="Times New Roman" w:cs="Times New Roman"/>
-                <w:b/>
-                <w:bCs/>
-                <w:sz w:val="48"/>
-                <w:szCs w:val="48"/>
-                <w:u w:val="single"/>
+            <w:vAlign w:val="center"/>
+          </w:tcPr>
+          <w:p>
+            <w:pPr>
+              <w:jc w:val="center"/>
+              <w:rPr>
+                <w:rFonts w:ascii="Times New Roman" w:hAnsi="Times New Roman" w:cs="Times New Roman"/>
+                <w:sz w:val="28"/>
+                <w:szCs w:val="28"/>
                 <w:lang w:val="fr-FR"/>
               </w:rPr>
             </w:pPr>
@@ -2069,17 +2306,15 @@
         <w:tc>
           <w:tcPr>
             <w:tcW w:w="1510" w:type="dxa"/>
-          </w:tcPr>
-          <w:p>
-            <w:pPr>
-              <w:jc w:val="center"/>
-              <w:rPr>
-                <w:rFonts w:ascii="Times New Roman" w:hAnsi="Times New Roman" w:cs="Times New Roman"/>
-                <w:b/>
-                <w:bCs/>
-                <w:sz w:val="48"/>
-                <w:szCs w:val="48"/>
-                <w:u w:val="single"/>
+            <w:vAlign w:val="center"/>
+          </w:tcPr>
+          <w:p>
+            <w:pPr>
+              <w:jc w:val="center"/>
+              <w:rPr>
+                <w:rFonts w:ascii="Times New Roman" w:hAnsi="Times New Roman" w:cs="Times New Roman"/>
+                <w:sz w:val="28"/>
+                <w:szCs w:val="28"/>
                 <w:lang w:val="fr-FR"/>
               </w:rPr>
             </w:pPr>
@@ -2088,17 +2323,15 @@
         <w:tc>
           <w:tcPr>
             <w:tcW w:w="1510" w:type="dxa"/>
-          </w:tcPr>
-          <w:p>
-            <w:pPr>
-              <w:jc w:val="center"/>
-              <w:rPr>
-                <w:rFonts w:ascii="Times New Roman" w:hAnsi="Times New Roman" w:cs="Times New Roman"/>
-                <w:b/>
-                <w:bCs/>
-                <w:sz w:val="48"/>
-                <w:szCs w:val="48"/>
-                <w:u w:val="single"/>
+            <w:vAlign w:val="center"/>
+          </w:tcPr>
+          <w:p>
+            <w:pPr>
+              <w:jc w:val="center"/>
+              <w:rPr>
+                <w:rFonts w:ascii="Times New Roman" w:hAnsi="Times New Roman" w:cs="Times New Roman"/>
+                <w:sz w:val="28"/>
+                <w:szCs w:val="28"/>
                 <w:lang w:val="fr-FR"/>
               </w:rPr>
             </w:pPr>
@@ -2107,17 +2340,16 @@
         <w:tc>
           <w:tcPr>
             <w:tcW w:w="1510" w:type="dxa"/>
-          </w:tcPr>
-          <w:p>
-            <w:pPr>
-              <w:jc w:val="center"/>
-              <w:rPr>
-                <w:rFonts w:ascii="Times New Roman" w:hAnsi="Times New Roman" w:cs="Times New Roman"/>
-                <w:b/>
-                <w:bCs/>
-                <w:sz w:val="48"/>
-                <w:szCs w:val="48"/>
-                <w:u w:val="single"/>
+            <w:vAlign w:val="center"/>
+          </w:tcPr>
+          <w:p>
+            <w:pPr>
+              <w:jc w:val="center"/>
+              <w:rPr>
+                <w:rFonts w:ascii="Times New Roman" w:hAnsi="Times New Roman" w:cs="Times New Roman"/>
+                <w:color w:val="2F5496" w:themeColor="accent1" w:themeShade="BF"/>
+                <w:sz w:val="28"/>
+                <w:szCs w:val="28"/>
                 <w:lang w:val="fr-FR"/>
               </w:rPr>
             </w:pPr>
@@ -2126,17 +2358,15 @@
         <w:tc>
           <w:tcPr>
             <w:tcW w:w="1511" w:type="dxa"/>
-          </w:tcPr>
-          <w:p>
-            <w:pPr>
-              <w:jc w:val="center"/>
-              <w:rPr>
-                <w:rFonts w:ascii="Times New Roman" w:hAnsi="Times New Roman" w:cs="Times New Roman"/>
-                <w:b/>
-                <w:bCs/>
-                <w:sz w:val="48"/>
-                <w:szCs w:val="48"/>
-                <w:u w:val="single"/>
+            <w:vAlign w:val="center"/>
+          </w:tcPr>
+          <w:p>
+            <w:pPr>
+              <w:jc w:val="center"/>
+              <w:rPr>
+                <w:rFonts w:ascii="Times New Roman" w:hAnsi="Times New Roman" w:cs="Times New Roman"/>
+                <w:sz w:val="28"/>
+                <w:szCs w:val="28"/>
                 <w:lang w:val="fr-FR"/>
               </w:rPr>
             </w:pPr>
@@ -2145,17 +2375,122 @@
         <w:tc>
           <w:tcPr>
             <w:tcW w:w="1511" w:type="dxa"/>
-          </w:tcPr>
-          <w:p>
-            <w:pPr>
-              <w:jc w:val="center"/>
-              <w:rPr>
-                <w:rFonts w:ascii="Times New Roman" w:hAnsi="Times New Roman" w:cs="Times New Roman"/>
-                <w:b/>
-                <w:bCs/>
-                <w:sz w:val="48"/>
-                <w:szCs w:val="48"/>
-                <w:u w:val="single"/>
+            <w:vAlign w:val="center"/>
+          </w:tcPr>
+          <w:p>
+            <w:pPr>
+              <w:jc w:val="center"/>
+              <w:rPr>
+                <w:rFonts w:ascii="Times New Roman" w:hAnsi="Times New Roman" w:cs="Times New Roman"/>
+                <w:sz w:val="28"/>
+                <w:szCs w:val="28"/>
+                <w:lang w:val="fr-FR"/>
+              </w:rPr>
+            </w:pPr>
+          </w:p>
+        </w:tc>
+      </w:tr>
+      <w:tr>
+        <w:trPr>
+          <w:trHeight w:val="567"/>
+        </w:trPr>
+        <w:tc>
+          <w:tcPr>
+            <w:tcW w:w="1510" w:type="dxa"/>
+            <w:vAlign w:val="center"/>
+          </w:tcPr>
+          <w:p>
+            <w:pPr>
+              <w:jc w:val="center"/>
+              <w:rPr>
+                <w:rFonts w:ascii="Times New Roman" w:hAnsi="Times New Roman" w:cs="Times New Roman"/>
+                <w:sz w:val="28"/>
+                <w:szCs w:val="28"/>
+                <w:lang w:val="fr-FR"/>
+              </w:rPr>
+            </w:pPr>
+          </w:p>
+        </w:tc>
+        <w:tc>
+          <w:tcPr>
+            <w:tcW w:w="1510" w:type="dxa"/>
+            <w:vAlign w:val="center"/>
+          </w:tcPr>
+          <w:p>
+            <w:pPr>
+              <w:jc w:val="center"/>
+              <w:rPr>
+                <w:rFonts w:ascii="Times New Roman" w:hAnsi="Times New Roman" w:cs="Times New Roman"/>
+                <w:sz w:val="28"/>
+                <w:szCs w:val="28"/>
+                <w:lang w:val="fr-FR"/>
+              </w:rPr>
+            </w:pPr>
+          </w:p>
+        </w:tc>
+        <w:tc>
+          <w:tcPr>
+            <w:tcW w:w="1510" w:type="dxa"/>
+            <w:vAlign w:val="center"/>
+          </w:tcPr>
+          <w:p>
+            <w:pPr>
+              <w:jc w:val="center"/>
+              <w:rPr>
+                <w:rFonts w:ascii="Times New Roman" w:hAnsi="Times New Roman" w:cs="Times New Roman"/>
+                <w:sz w:val="28"/>
+                <w:szCs w:val="28"/>
+                <w:lang w:val="fr-FR"/>
+              </w:rPr>
+            </w:pPr>
+          </w:p>
+        </w:tc>
+        <w:tc>
+          <w:tcPr>
+            <w:tcW w:w="1510" w:type="dxa"/>
+            <w:vAlign w:val="center"/>
+          </w:tcPr>
+          <w:p>
+            <w:pPr>
+              <w:jc w:val="center"/>
+              <w:rPr>
+                <w:rFonts w:ascii="Times New Roman" w:hAnsi="Times New Roman" w:cs="Times New Roman"/>
+                <w:sz w:val="28"/>
+                <w:szCs w:val="28"/>
+                <w:lang w:val="fr-FR"/>
+              </w:rPr>
+            </w:pPr>
+          </w:p>
+        </w:tc>
+        <w:tc>
+          <w:tcPr>
+            <w:tcW w:w="1511" w:type="dxa"/>
+            <w:vAlign w:val="center"/>
+          </w:tcPr>
+          <w:p>
+            <w:pPr>
+              <w:jc w:val="center"/>
+              <w:rPr>
+                <w:rFonts w:ascii="Times New Roman" w:hAnsi="Times New Roman" w:cs="Times New Roman"/>
+                <w:sz w:val="28"/>
+                <w:szCs w:val="28"/>
+                <w:lang w:val="fr-FR"/>
+              </w:rPr>
+            </w:pPr>
+          </w:p>
+        </w:tc>
+        <w:tc>
+          <w:tcPr>
+            <w:tcW w:w="1511" w:type="dxa"/>
+            <w:vAlign w:val="center"/>
+          </w:tcPr>
+          <w:p>
+            <w:pPr>
+              <w:jc w:val="center"/>
+              <w:rPr>
+                <w:rFonts w:ascii="Times New Roman" w:hAnsi="Times New Roman" w:cs="Times New Roman"/>
+                <w:sz w:val="28"/>
+                <w:szCs w:val="28"/>
                 <w:lang w:val="fr-FR"/>
               </w:rPr>
             </w:pPr>
@@ -2605,6 +2940,7 @@
         </w:rPr>
       </w:pPr>
       <w:proofErr w:type="spellStart"/>
+      <w:proofErr w:type="gramStart"/>
       <w:r>
         <w:rPr>
           <w:rFonts w:ascii="Times New Roman" w:eastAsia="Times New Roman" w:hAnsi="Times New Roman" w:cs="Times New Roman"/>
@@ -2626,12 +2962,10 @@
           <w:lang w:eastAsia="fr-BE"/>
           <w14:ligatures w14:val="none"/>
         </w:rPr>
-        <w:t xml:space="preserve">: Gestionnaire de fichier et de versioning pour projets | Nous l’utilisons pour gérer notre projet. </w:t>
-      </w:r>
-    </w:p>
-    <w:p>
-      <w:pPr>
-        <w:spacing w:after="0" w:line="240" w:lineRule="auto"/>
+        <w:t>:</w:t>
+      </w:r>
+      <w:proofErr w:type="gramEnd"/>
+      <w:r>
         <w:rPr>
           <w:rFonts w:ascii="Times New Roman" w:eastAsia="Times New Roman" w:hAnsi="Times New Roman" w:cs="Times New Roman"/>
           <w:kern w:val="0"/>
@@ -2640,7 +2974,8 @@
           <w:lang w:eastAsia="fr-BE"/>
           <w14:ligatures w14:val="none"/>
         </w:rPr>
-      </w:pPr>
+        <w:t xml:space="preserve"> Gestionnaire de fichier et de versioning pour projets | Nous l’utilisons pour gérer notre projet. </w:t>
+      </w:r>
     </w:p>
     <w:p>
       <w:pPr>
@@ -2654,8 +2989,10 @@
           <w14:ligatures w14:val="none"/>
         </w:rPr>
       </w:pPr>
-      <w:proofErr w:type="spellStart"/>
-      <w:r>
+    </w:p>
+    <w:p>
+      <w:pPr>
+        <w:spacing w:after="0" w:line="240" w:lineRule="auto"/>
         <w:rPr>
           <w:rFonts w:ascii="Times New Roman" w:eastAsia="Times New Roman" w:hAnsi="Times New Roman" w:cs="Times New Roman"/>
           <w:kern w:val="0"/>
@@ -2664,9 +3001,9 @@
           <w:lang w:eastAsia="fr-BE"/>
           <w14:ligatures w14:val="none"/>
         </w:rPr>
-        <w:t>Sharepoint</w:t>
-      </w:r>
-      <w:proofErr w:type="spellEnd"/>
+      </w:pPr>
+      <w:proofErr w:type="spellStart"/>
+      <w:proofErr w:type="gramStart"/>
       <w:r>
         <w:rPr>
           <w:rFonts w:ascii="Times New Roman" w:eastAsia="Times New Roman" w:hAnsi="Times New Roman" w:cs="Times New Roman"/>
@@ -2676,12 +3013,10 @@
           <w:lang w:eastAsia="fr-BE"/>
           <w14:ligatures w14:val="none"/>
         </w:rPr>
-        <w:t xml:space="preserve">: Plateforme de partage de fichier pour entreprise de Microsoft | Nous l'utilisons pour partager au échéances les fichiers à nos professeurs. </w:t>
-      </w:r>
-    </w:p>
-    <w:p>
-      <w:pPr>
-        <w:spacing w:after="0" w:line="240" w:lineRule="auto"/>
+        <w:t>Sharepoint</w:t>
+      </w:r>
+      <w:proofErr w:type="spellEnd"/>
+      <w:r>
         <w:rPr>
           <w:rFonts w:ascii="Times New Roman" w:eastAsia="Times New Roman" w:hAnsi="Times New Roman" w:cs="Times New Roman"/>
           <w:kern w:val="0"/>
@@ -2690,11 +3025,10 @@
           <w:lang w:eastAsia="fr-BE"/>
           <w14:ligatures w14:val="none"/>
         </w:rPr>
-      </w:pPr>
-    </w:p>
-    <w:p>
-      <w:pPr>
-        <w:spacing w:after="0" w:line="240" w:lineRule="auto"/>
+        <w:t>:</w:t>
+      </w:r>
+      <w:proofErr w:type="gramEnd"/>
+      <w:r>
         <w:rPr>
           <w:rFonts w:ascii="Times New Roman" w:eastAsia="Times New Roman" w:hAnsi="Times New Roman" w:cs="Times New Roman"/>
           <w:kern w:val="0"/>
@@ -2703,9 +3037,12 @@
           <w:lang w:eastAsia="fr-BE"/>
           <w14:ligatures w14:val="none"/>
         </w:rPr>
-      </w:pPr>
-      <w:proofErr w:type="spellStart"/>
-      <w:r>
+        <w:t xml:space="preserve"> Plateforme de partage de fichier pour entreprise de Microsoft | Nous l'utilisons pour partager au échéances les fichiers à nos professeurs. </w:t>
+      </w:r>
+    </w:p>
+    <w:p>
+      <w:pPr>
+        <w:spacing w:after="0" w:line="240" w:lineRule="auto"/>
         <w:rPr>
           <w:rFonts w:ascii="Times New Roman" w:eastAsia="Times New Roman" w:hAnsi="Times New Roman" w:cs="Times New Roman"/>
           <w:kern w:val="0"/>
@@ -2714,10 +3051,11 @@
           <w:lang w:eastAsia="fr-BE"/>
           <w14:ligatures w14:val="none"/>
         </w:rPr>
-        <w:t>PHPmyAdmin</w:t>
-      </w:r>
-      <w:proofErr w:type="spellEnd"/>
-      <w:r>
+      </w:pPr>
+    </w:p>
+    <w:p>
+      <w:pPr>
+        <w:spacing w:after="0" w:line="240" w:lineRule="auto"/>
         <w:rPr>
           <w:rFonts w:ascii="Times New Roman" w:eastAsia="Times New Roman" w:hAnsi="Times New Roman" w:cs="Times New Roman"/>
           <w:kern w:val="0"/>
@@ -2726,9 +3064,9 @@
           <w:lang w:eastAsia="fr-BE"/>
           <w14:ligatures w14:val="none"/>
         </w:rPr>
-        <w:t xml:space="preserve">: Logiciel de gestion de base de </w:t>
-      </w:r>
+      </w:pPr>
       <w:proofErr w:type="spellStart"/>
+      <w:proofErr w:type="gramStart"/>
       <w:r>
         <w:rPr>
           <w:rFonts w:ascii="Times New Roman" w:eastAsia="Times New Roman" w:hAnsi="Times New Roman" w:cs="Times New Roman"/>
@@ -2738,7 +3076,7 @@
           <w:lang w:eastAsia="fr-BE"/>
           <w14:ligatures w14:val="none"/>
         </w:rPr>
-        <w:t>donée</w:t>
+        <w:t>PHPmyAdmin</w:t>
       </w:r>
       <w:proofErr w:type="spellEnd"/>
       <w:r>
@@ -2750,12 +3088,10 @@
           <w:lang w:eastAsia="fr-BE"/>
           <w14:ligatures w14:val="none"/>
         </w:rPr>
-        <w:t xml:space="preserve"> pour PHP | Nous l’utiliserons pour ceci </w:t>
-      </w:r>
-    </w:p>
-    <w:p>
-      <w:pPr>
-        <w:spacing w:after="0" w:line="240" w:lineRule="auto"/>
+        <w:t>:</w:t>
+      </w:r>
+      <w:proofErr w:type="gramEnd"/>
+      <w:r>
         <w:rPr>
           <w:rFonts w:ascii="Times New Roman" w:eastAsia="Times New Roman" w:hAnsi="Times New Roman" w:cs="Times New Roman"/>
           <w:kern w:val="0"/>
@@ -2764,11 +3100,10 @@
           <w:lang w:eastAsia="fr-BE"/>
           <w14:ligatures w14:val="none"/>
         </w:rPr>
-      </w:pPr>
-    </w:p>
-    <w:p>
-      <w:pPr>
-        <w:spacing w:after="0" w:line="240" w:lineRule="auto"/>
+        <w:t xml:space="preserve"> Logiciel de gestion de base de </w:t>
+      </w:r>
+      <w:proofErr w:type="spellStart"/>
+      <w:r>
         <w:rPr>
           <w:rFonts w:ascii="Times New Roman" w:eastAsia="Times New Roman" w:hAnsi="Times New Roman" w:cs="Times New Roman"/>
           <w:kern w:val="0"/>
@@ -2777,8 +3112,9 @@
           <w:lang w:eastAsia="fr-BE"/>
           <w14:ligatures w14:val="none"/>
         </w:rPr>
-      </w:pPr>
-      <w:proofErr w:type="spellStart"/>
+        <w:t>donée</w:t>
+      </w:r>
+      <w:proofErr w:type="spellEnd"/>
       <w:r>
         <w:rPr>
           <w:rFonts w:ascii="Times New Roman" w:eastAsia="Times New Roman" w:hAnsi="Times New Roman" w:cs="Times New Roman"/>
@@ -2788,10 +3124,12 @@
           <w:lang w:eastAsia="fr-BE"/>
           <w14:ligatures w14:val="none"/>
         </w:rPr>
-        <w:t>Pycharm</w:t>
-      </w:r>
-      <w:proofErr w:type="spellEnd"/>
-      <w:r>
+        <w:t xml:space="preserve"> pour PHP | Nous l’utiliserons pour ceci </w:t>
+      </w:r>
+    </w:p>
+    <w:p>
+      <w:pPr>
+        <w:spacing w:after="0" w:line="240" w:lineRule="auto"/>
         <w:rPr>
           <w:rFonts w:ascii="Times New Roman" w:eastAsia="Times New Roman" w:hAnsi="Times New Roman" w:cs="Times New Roman"/>
           <w:kern w:val="0"/>
@@ -2800,8 +3138,7 @@
           <w:lang w:eastAsia="fr-BE"/>
           <w14:ligatures w14:val="none"/>
         </w:rPr>
-        <w:t xml:space="preserve">: Éditeur de code spécialisé pour python | Nous l’utiliserons pour coder le jeux </w:t>
-      </w:r>
+      </w:pPr>
     </w:p>
     <w:p>
       <w:pPr>
@@ -2815,10 +3152,9 @@
           <w14:ligatures w14:val="none"/>
         </w:rPr>
       </w:pPr>
-    </w:p>
-    <w:p>
-      <w:pPr>
-        <w:spacing w:after="0" w:line="240" w:lineRule="auto"/>
+      <w:proofErr w:type="spellStart"/>
+      <w:proofErr w:type="gramStart"/>
+      <w:r>
         <w:rPr>
           <w:rFonts w:ascii="Times New Roman" w:eastAsia="Times New Roman" w:hAnsi="Times New Roman" w:cs="Times New Roman"/>
           <w:kern w:val="0"/>
@@ -2827,8 +3163,9 @@
           <w:lang w:eastAsia="fr-BE"/>
           <w14:ligatures w14:val="none"/>
         </w:rPr>
-      </w:pPr>
-      <w:proofErr w:type="spellStart"/>
+        <w:t>Pycharm</w:t>
+      </w:r>
+      <w:proofErr w:type="spellEnd"/>
       <w:r>
         <w:rPr>
           <w:rFonts w:ascii="Times New Roman" w:eastAsia="Times New Roman" w:hAnsi="Times New Roman" w:cs="Times New Roman"/>
@@ -2838,9 +3175,9 @@
           <w:lang w:eastAsia="fr-BE"/>
           <w14:ligatures w14:val="none"/>
         </w:rPr>
-        <w:t>Ursina</w:t>
-      </w:r>
-      <w:proofErr w:type="spellEnd"/>
+        <w:t>:</w:t>
+      </w:r>
+      <w:proofErr w:type="gramEnd"/>
       <w:r>
         <w:rPr>
           <w:rFonts w:ascii="Times New Roman" w:eastAsia="Times New Roman" w:hAnsi="Times New Roman" w:cs="Times New Roman"/>
@@ -2850,7 +3187,81 @@
           <w:lang w:eastAsia="fr-BE"/>
           <w14:ligatures w14:val="none"/>
         </w:rPr>
-        <w:t xml:space="preserve"> Engine: Moteur de jeu 3D pour python | Nous l'utiliserons pour rendre le jeu plus immersif</w:t>
+        <w:t xml:space="preserve"> Éditeur de code spécialisé pour python | Nous l’utiliserons pour coder le jeux </w:t>
+      </w:r>
+    </w:p>
+    <w:p>
+      <w:pPr>
+        <w:spacing w:after="0" w:line="240" w:lineRule="auto"/>
+        <w:rPr>
+          <w:rFonts w:ascii="Times New Roman" w:eastAsia="Times New Roman" w:hAnsi="Times New Roman" w:cs="Times New Roman"/>
+          <w:kern w:val="0"/>
+          <w:sz w:val="28"/>
+          <w:szCs w:val="28"/>
+          <w:lang w:eastAsia="fr-BE"/>
+          <w14:ligatures w14:val="none"/>
+        </w:rPr>
+      </w:pPr>
+    </w:p>
+    <w:p>
+      <w:pPr>
+        <w:spacing w:after="0" w:line="240" w:lineRule="auto"/>
+        <w:rPr>
+          <w:rFonts w:ascii="Times New Roman" w:eastAsia="Times New Roman" w:hAnsi="Times New Roman" w:cs="Times New Roman"/>
+          <w:kern w:val="0"/>
+          <w:sz w:val="28"/>
+          <w:szCs w:val="28"/>
+          <w:lang w:eastAsia="fr-BE"/>
+          <w14:ligatures w14:val="none"/>
+        </w:rPr>
+      </w:pPr>
+      <w:proofErr w:type="spellStart"/>
+      <w:r>
+        <w:rPr>
+          <w:rFonts w:ascii="Times New Roman" w:eastAsia="Times New Roman" w:hAnsi="Times New Roman" w:cs="Times New Roman"/>
+          <w:kern w:val="0"/>
+          <w:sz w:val="28"/>
+          <w:szCs w:val="28"/>
+          <w:lang w:eastAsia="fr-BE"/>
+          <w14:ligatures w14:val="none"/>
+        </w:rPr>
+        <w:t>Ursina</w:t>
+      </w:r>
+      <w:proofErr w:type="spellEnd"/>
+      <w:r>
+        <w:rPr>
+          <w:rFonts w:ascii="Times New Roman" w:eastAsia="Times New Roman" w:hAnsi="Times New Roman" w:cs="Times New Roman"/>
+          <w:kern w:val="0"/>
+          <w:sz w:val="28"/>
+          <w:szCs w:val="28"/>
+          <w:lang w:eastAsia="fr-BE"/>
+          <w14:ligatures w14:val="none"/>
+        </w:rPr>
+        <w:t xml:space="preserve"> </w:t>
+      </w:r>
+      <w:proofErr w:type="gramStart"/>
+      <w:r>
+        <w:rPr>
+          <w:rFonts w:ascii="Times New Roman" w:eastAsia="Times New Roman" w:hAnsi="Times New Roman" w:cs="Times New Roman"/>
+          <w:kern w:val="0"/>
+          <w:sz w:val="28"/>
+          <w:szCs w:val="28"/>
+          <w:lang w:eastAsia="fr-BE"/>
+          <w14:ligatures w14:val="none"/>
+        </w:rPr>
+        <w:t>Engine:</w:t>
+      </w:r>
+      <w:proofErr w:type="gramEnd"/>
+      <w:r>
+        <w:rPr>
+          <w:rFonts w:ascii="Times New Roman" w:eastAsia="Times New Roman" w:hAnsi="Times New Roman" w:cs="Times New Roman"/>
+          <w:kern w:val="0"/>
+          <w:sz w:val="28"/>
+          <w:szCs w:val="28"/>
+          <w:lang w:eastAsia="fr-BE"/>
+          <w14:ligatures w14:val="none"/>
+        </w:rPr>
+        <w:t xml:space="preserve"> Moteur de jeu 3D pour python | Nous l'utiliserons pour rendre le jeu plus immersif</w:t>
       </w:r>
     </w:p>
     <w:p>

</xml_diff>

<commit_message>
Ajout du matériel du jeu (conditions de victoire/défaite à ajouter)
:kissing: :kissing: :kissing:
</commit_message>
<xml_diff>
--- a/B__Analyse/builder.docx
+++ b/B__Analyse/builder.docx
@@ -959,31 +959,7 @@
           <w:lang w:eastAsia="fr-BE"/>
           <w14:ligatures w14:val="none"/>
         </w:rPr>
-        <w:t xml:space="preserve">Nathan </w:t>
-      </w:r>
-      <w:proofErr w:type="gramStart"/>
-      <w:r>
-        <w:rPr>
-          <w:rFonts w:ascii="Times New Roman" w:eastAsia="Times New Roman" w:hAnsi="Times New Roman" w:cs="Times New Roman"/>
-          <w:kern w:val="0"/>
-          <w:sz w:val="28"/>
-          <w:szCs w:val="28"/>
-          <w:lang w:eastAsia="fr-BE"/>
-          <w14:ligatures w14:val="none"/>
-        </w:rPr>
-        <w:t>Lebrun:</w:t>
-      </w:r>
-      <w:proofErr w:type="gramEnd"/>
-      <w:r>
-        <w:rPr>
-          <w:rFonts w:ascii="Times New Roman" w:eastAsia="Times New Roman" w:hAnsi="Times New Roman" w:cs="Times New Roman"/>
-          <w:kern w:val="0"/>
-          <w:sz w:val="28"/>
-          <w:szCs w:val="28"/>
-          <w:lang w:eastAsia="fr-BE"/>
-          <w14:ligatures w14:val="none"/>
-        </w:rPr>
-        <w:t xml:space="preserve"> Élève d’informatique en rhéto à L’IPET</w:t>
+        <w:t>Nathan Lebrun: Élève d’informatique en rhéto à L’IPET</w:t>
       </w:r>
       <w:r>
         <w:rPr>
@@ -1095,27 +1071,7 @@
           <w:szCs w:val="28"/>
           <w:lang w:val="fr-FR"/>
         </w:rPr>
-        <w:t xml:space="preserve"> (nous utiliserons </w:t>
-      </w:r>
-      <w:proofErr w:type="spellStart"/>
-      <w:r>
-        <w:rPr>
-          <w:rFonts w:ascii="Times New Roman" w:hAnsi="Times New Roman" w:cs="Times New Roman"/>
-          <w:sz w:val="28"/>
-          <w:szCs w:val="28"/>
-          <w:lang w:val="fr-FR"/>
-        </w:rPr>
-        <w:t>Ursina</w:t>
-      </w:r>
-      <w:proofErr w:type="spellEnd"/>
-      <w:r>
-        <w:rPr>
-          <w:rFonts w:ascii="Times New Roman" w:hAnsi="Times New Roman" w:cs="Times New Roman"/>
-          <w:sz w:val="28"/>
-          <w:szCs w:val="28"/>
-          <w:lang w:val="fr-FR"/>
-        </w:rPr>
-        <w:t xml:space="preserve"> Engine pour la partie graphique qui sera en 3D)</w:t>
+        <w:t xml:space="preserve"> (nous utiliserons Ursina Engine pour la partie graphique qui sera en 3D)</w:t>
       </w:r>
       <w:r>
         <w:rPr>
@@ -1216,27 +1172,7 @@
           <w:szCs w:val="28"/>
           <w:lang w:val="fr-FR"/>
         </w:rPr>
-        <w:t xml:space="preserve">M. </w:t>
-      </w:r>
-      <w:proofErr w:type="spellStart"/>
-      <w:r>
-        <w:rPr>
-          <w:rFonts w:ascii="Times New Roman" w:hAnsi="Times New Roman" w:cs="Times New Roman"/>
-          <w:sz w:val="28"/>
-          <w:szCs w:val="28"/>
-          <w:lang w:val="fr-FR"/>
-        </w:rPr>
-        <w:t>Benidir</w:t>
-      </w:r>
-      <w:proofErr w:type="spellEnd"/>
-      <w:r>
-        <w:rPr>
-          <w:rFonts w:ascii="Times New Roman" w:hAnsi="Times New Roman" w:cs="Times New Roman"/>
-          <w:sz w:val="28"/>
-          <w:szCs w:val="28"/>
-          <w:lang w:val="fr-FR"/>
-        </w:rPr>
-        <w:t> : Professeur d’informatique et de laboratoire logique</w:t>
+        <w:t>M. Benidir : Professeur d’informatique et de laboratoire logique</w:t>
       </w:r>
     </w:p>
     <w:p>
@@ -1724,7 +1660,6 @@
                 <w:lang w:val="fr-FR"/>
               </w:rPr>
             </w:pPr>
-            <w:proofErr w:type="spellStart"/>
             <w:r>
               <w:rPr>
                 <w:rFonts w:ascii="Times New Roman" w:hAnsi="Times New Roman" w:cs="Times New Roman"/>
@@ -1732,29 +1667,8 @@
                 <w:szCs w:val="28"/>
                 <w:lang w:val="fr-FR"/>
               </w:rPr>
-              <w:t>UseCase</w:t>
+              <w:t>UseCase diagram</w:t>
             </w:r>
-            <w:proofErr w:type="spellEnd"/>
-            <w:r>
-              <w:rPr>
-                <w:rFonts w:ascii="Times New Roman" w:hAnsi="Times New Roman" w:cs="Times New Roman"/>
-                <w:sz w:val="28"/>
-                <w:szCs w:val="28"/>
-                <w:lang w:val="fr-FR"/>
-              </w:rPr>
-              <w:t xml:space="preserve"> </w:t>
-            </w:r>
-            <w:proofErr w:type="spellStart"/>
-            <w:r>
-              <w:rPr>
-                <w:rFonts w:ascii="Times New Roman" w:hAnsi="Times New Roman" w:cs="Times New Roman"/>
-                <w:sz w:val="28"/>
-                <w:szCs w:val="28"/>
-                <w:lang w:val="fr-FR"/>
-              </w:rPr>
-              <w:t>diagram</w:t>
-            </w:r>
-            <w:proofErr w:type="spellEnd"/>
           </w:p>
         </w:tc>
         <w:tc>
@@ -1918,19 +1832,8 @@
                 <w:szCs w:val="28"/>
                 <w:lang w:val="fr-FR"/>
               </w:rPr>
-              <w:t xml:space="preserve">Class </w:t>
+              <w:t>Class diagram</w:t>
             </w:r>
-            <w:proofErr w:type="spellStart"/>
-            <w:r>
-              <w:rPr>
-                <w:rFonts w:ascii="Times New Roman" w:hAnsi="Times New Roman" w:cs="Times New Roman"/>
-                <w:sz w:val="28"/>
-                <w:szCs w:val="28"/>
-                <w:lang w:val="fr-FR"/>
-              </w:rPr>
-              <w:t>diagram</w:t>
-            </w:r>
-            <w:proofErr w:type="spellEnd"/>
           </w:p>
         </w:tc>
         <w:tc>
@@ -2620,7 +2523,25 @@
           <w:szCs w:val="28"/>
           <w:lang w:val="fr-FR"/>
         </w:rPr>
-        <w:t>choisis un pion avec lequel il va jouer durant toute la partie, il recevra 2 jetons dit ressource que leur pion permet d’avoir en début de partie (ces ressources permettront de construire des bâtiments pour pouvoir accumuler des points et espérer gagner la partie</w:t>
+        <w:t xml:space="preserve">choisis un pion avec lequel il va jouer durant toute la partie, il recevra </w:t>
+      </w:r>
+      <w:r>
+        <w:rPr>
+          <w:rFonts w:ascii="Times New Roman" w:hAnsi="Times New Roman" w:cs="Times New Roman"/>
+          <w:sz w:val="28"/>
+          <w:szCs w:val="28"/>
+          <w:lang w:val="fr-FR"/>
+        </w:rPr>
+        <w:t>4</w:t>
+      </w:r>
+      <w:r>
+        <w:rPr>
+          <w:rFonts w:ascii="Times New Roman" w:hAnsi="Times New Roman" w:cs="Times New Roman"/>
+          <w:sz w:val="28"/>
+          <w:szCs w:val="28"/>
+          <w:lang w:val="fr-FR"/>
+        </w:rPr>
+        <w:t xml:space="preserve"> jetons dit ressource que leur pion permet d’avoir en début de partie (ces ressources permettront de construire des bâtiments pour pouvoir accumuler des points et espérer gagner la partie</w:t>
       </w:r>
       <w:r>
         <w:rPr>
@@ -2829,7 +2750,7 @@
                     </pic:cNvPicPr>
                   </pic:nvPicPr>
                   <pic:blipFill rotWithShape="1">
-                    <a:blip r:embed="rId4">
+                    <a:blip r:embed="rId5">
                       <a:extLst>
                         <a:ext uri="{28A0092B-C50C-407E-A947-70E740481C1C}">
                           <a14:useLocalDpi xmlns:a14="http://schemas.microsoft.com/office/drawing/2010/main" val="0"/>
@@ -2874,26 +2795,6 @@
       <w:pPr>
         <w:rPr>
           <w:rFonts w:ascii="Times New Roman" w:hAnsi="Times New Roman" w:cs="Times New Roman"/>
-          <w:sz w:val="28"/>
-          <w:szCs w:val="28"/>
-          <w:lang w:val="fr-FR"/>
-        </w:rPr>
-      </w:pPr>
-      <w:r>
-        <w:rPr>
-          <w:rFonts w:ascii="Times New Roman" w:hAnsi="Times New Roman" w:cs="Times New Roman"/>
-          <w:sz w:val="28"/>
-          <w:szCs w:val="28"/>
-          <w:lang w:val="fr-FR"/>
-        </w:rPr>
-        <w:br w:type="page"/>
-      </w:r>
-    </w:p>
-    <w:p>
-      <w:pPr>
-        <w:jc w:val="center"/>
-        <w:rPr>
-          <w:rFonts w:ascii="Times New Roman" w:hAnsi="Times New Roman" w:cs="Times New Roman"/>
           <w:b/>
           <w:bCs/>
           <w:sz w:val="48"/>
@@ -2905,6 +2806,18 @@
       <w:r>
         <w:rPr>
           <w:rFonts w:ascii="Times New Roman" w:hAnsi="Times New Roman" w:cs="Times New Roman"/>
+          <w:sz w:val="28"/>
+          <w:szCs w:val="28"/>
+          <w:lang w:val="fr-FR"/>
+        </w:rPr>
+        <w:br w:type="page"/>
+      </w:r>
+    </w:p>
+    <w:p>
+      <w:pPr>
+        <w:jc w:val="center"/>
+        <w:rPr>
+          <w:rFonts w:ascii="Times New Roman" w:hAnsi="Times New Roman" w:cs="Times New Roman"/>
           <w:b/>
           <w:bCs/>
           <w:sz w:val="48"/>
@@ -2912,7 +2825,618 @@
           <w:u w:val="single"/>
           <w:lang w:val="fr-FR"/>
         </w:rPr>
+      </w:pPr>
+      <w:r>
+        <w:rPr>
+          <w:rFonts w:ascii="Times New Roman" w:hAnsi="Times New Roman" w:cs="Times New Roman"/>
+          <w:b/>
+          <w:bCs/>
+          <w:sz w:val="48"/>
+          <w:szCs w:val="48"/>
+          <w:u w:val="single"/>
+          <w:lang w:val="fr-FR"/>
+        </w:rPr>
         <w:lastRenderedPageBreak/>
+        <w:t>Matériel</w:t>
+      </w:r>
+    </w:p>
+    <w:p>
+      <w:pPr>
+        <w:jc w:val="both"/>
+        <w:rPr>
+          <w:rFonts w:ascii="Times New Roman" w:hAnsi="Times New Roman" w:cs="Times New Roman"/>
+          <w:sz w:val="28"/>
+          <w:szCs w:val="28"/>
+          <w:lang w:val="fr-FR"/>
+        </w:rPr>
+      </w:pPr>
+    </w:p>
+    <w:p>
+      <w:pPr>
+        <w:jc w:val="both"/>
+        <w:rPr>
+          <w:rFonts w:ascii="Times New Roman" w:hAnsi="Times New Roman" w:cs="Times New Roman"/>
+          <w:sz w:val="28"/>
+          <w:szCs w:val="28"/>
+          <w:lang w:val="fr-FR"/>
+        </w:rPr>
+      </w:pPr>
+    </w:p>
+    <w:p>
+      <w:pPr>
+        <w:pStyle w:val="Paragraphedeliste"/>
+        <w:numPr>
+          <w:ilvl w:val="0"/>
+          <w:numId w:val="2"/>
+        </w:numPr>
+        <w:jc w:val="both"/>
+        <w:rPr>
+          <w:rFonts w:ascii="Times New Roman" w:hAnsi="Times New Roman" w:cs="Times New Roman"/>
+          <w:sz w:val="28"/>
+          <w:szCs w:val="28"/>
+          <w:lang w:val="fr-FR"/>
+        </w:rPr>
+      </w:pPr>
+      <w:r>
+        <w:rPr>
+          <w:rFonts w:ascii="Times New Roman" w:hAnsi="Times New Roman" w:cs="Times New Roman"/>
+          <w:sz w:val="28"/>
+          <w:szCs w:val="28"/>
+          <w:lang w:val="fr-FR"/>
+        </w:rPr>
+        <w:t>1 plateau</w:t>
+      </w:r>
+    </w:p>
+    <w:p>
+      <w:pPr>
+        <w:pStyle w:val="Paragraphedeliste"/>
+        <w:numPr>
+          <w:ilvl w:val="0"/>
+          <w:numId w:val="2"/>
+        </w:numPr>
+        <w:jc w:val="both"/>
+        <w:rPr>
+          <w:rFonts w:ascii="Times New Roman" w:hAnsi="Times New Roman" w:cs="Times New Roman"/>
+          <w:sz w:val="28"/>
+          <w:szCs w:val="28"/>
+          <w:lang w:val="fr-FR"/>
+        </w:rPr>
+      </w:pPr>
+      <w:r>
+        <w:rPr>
+          <w:rFonts w:ascii="Times New Roman" w:hAnsi="Times New Roman" w:cs="Times New Roman"/>
+          <w:sz w:val="28"/>
+          <w:szCs w:val="28"/>
+          <w:lang w:val="fr-FR"/>
+        </w:rPr>
+        <w:t>4 pions</w:t>
+      </w:r>
+    </w:p>
+    <w:p>
+      <w:pPr>
+        <w:pStyle w:val="Paragraphedeliste"/>
+        <w:numPr>
+          <w:ilvl w:val="0"/>
+          <w:numId w:val="2"/>
+        </w:numPr>
+        <w:jc w:val="both"/>
+        <w:rPr>
+          <w:rFonts w:ascii="Times New Roman" w:hAnsi="Times New Roman" w:cs="Times New Roman"/>
+          <w:sz w:val="28"/>
+          <w:szCs w:val="28"/>
+          <w:lang w:val="fr-FR"/>
+        </w:rPr>
+      </w:pPr>
+      <w:r>
+        <w:rPr>
+          <w:rFonts w:ascii="Times New Roman" w:hAnsi="Times New Roman" w:cs="Times New Roman"/>
+          <w:sz w:val="28"/>
+          <w:szCs w:val="28"/>
+          <w:lang w:val="fr-FR"/>
+        </w:rPr>
+        <w:t>16 cartes propriétés</w:t>
+      </w:r>
+    </w:p>
+    <w:p>
+      <w:pPr>
+        <w:pStyle w:val="Paragraphedeliste"/>
+        <w:numPr>
+          <w:ilvl w:val="0"/>
+          <w:numId w:val="2"/>
+        </w:numPr>
+        <w:jc w:val="both"/>
+        <w:rPr>
+          <w:rFonts w:ascii="Times New Roman" w:hAnsi="Times New Roman" w:cs="Times New Roman"/>
+          <w:sz w:val="28"/>
+          <w:szCs w:val="28"/>
+          <w:lang w:val="fr-FR"/>
+        </w:rPr>
+      </w:pPr>
+      <w:r>
+        <w:rPr>
+          <w:rFonts w:ascii="Times New Roman" w:hAnsi="Times New Roman" w:cs="Times New Roman"/>
+          <w:sz w:val="28"/>
+          <w:szCs w:val="28"/>
+          <w:lang w:val="fr-FR"/>
+        </w:rPr>
+        <w:t>2 dés</w:t>
+      </w:r>
+    </w:p>
+    <w:p>
+      <w:pPr>
+        <w:pStyle w:val="Paragraphedeliste"/>
+        <w:numPr>
+          <w:ilvl w:val="0"/>
+          <w:numId w:val="2"/>
+        </w:numPr>
+        <w:jc w:val="both"/>
+        <w:rPr>
+          <w:rFonts w:ascii="Times New Roman" w:hAnsi="Times New Roman" w:cs="Times New Roman"/>
+          <w:sz w:val="28"/>
+          <w:szCs w:val="28"/>
+          <w:lang w:val="fr-FR"/>
+        </w:rPr>
+      </w:pPr>
+      <w:r>
+        <w:rPr>
+          <w:rFonts w:ascii="Times New Roman" w:hAnsi="Times New Roman" w:cs="Times New Roman"/>
+          <w:sz w:val="28"/>
+          <w:szCs w:val="28"/>
+          <w:lang w:val="fr-FR"/>
+        </w:rPr>
+        <w:t>25 cartes chances</w:t>
+      </w:r>
+    </w:p>
+    <w:p>
+      <w:pPr>
+        <w:pStyle w:val="Paragraphedeliste"/>
+        <w:numPr>
+          <w:ilvl w:val="0"/>
+          <w:numId w:val="2"/>
+        </w:numPr>
+        <w:jc w:val="both"/>
+        <w:rPr>
+          <w:rFonts w:ascii="Times New Roman" w:hAnsi="Times New Roman" w:cs="Times New Roman"/>
+          <w:sz w:val="28"/>
+          <w:szCs w:val="28"/>
+          <w:lang w:val="fr-FR"/>
+        </w:rPr>
+      </w:pPr>
+      <w:r>
+        <w:rPr>
+          <w:rFonts w:ascii="Times New Roman" w:hAnsi="Times New Roman" w:cs="Times New Roman"/>
+          <w:sz w:val="28"/>
+          <w:szCs w:val="28"/>
+          <w:lang w:val="fr-FR"/>
+        </w:rPr>
+        <w:t>1 banque</w:t>
+      </w:r>
+    </w:p>
+    <w:p>
+      <w:pPr>
+        <w:pStyle w:val="Paragraphedeliste"/>
+        <w:numPr>
+          <w:ilvl w:val="0"/>
+          <w:numId w:val="2"/>
+        </w:numPr>
+        <w:jc w:val="both"/>
+        <w:rPr>
+          <w:rFonts w:ascii="Times New Roman" w:hAnsi="Times New Roman" w:cs="Times New Roman"/>
+          <w:sz w:val="28"/>
+          <w:szCs w:val="28"/>
+          <w:lang w:val="fr-FR"/>
+        </w:rPr>
+      </w:pPr>
+      <w:r>
+        <w:rPr>
+          <w:rFonts w:ascii="Times New Roman" w:hAnsi="Times New Roman" w:cs="Times New Roman"/>
+          <w:sz w:val="28"/>
+          <w:szCs w:val="28"/>
+          <w:lang w:val="fr-FR"/>
+        </w:rPr>
+        <w:t>8 hameaux</w:t>
+      </w:r>
+    </w:p>
+    <w:p>
+      <w:pPr>
+        <w:pStyle w:val="Paragraphedeliste"/>
+        <w:numPr>
+          <w:ilvl w:val="0"/>
+          <w:numId w:val="2"/>
+        </w:numPr>
+        <w:jc w:val="both"/>
+        <w:rPr>
+          <w:rFonts w:ascii="Times New Roman" w:hAnsi="Times New Roman" w:cs="Times New Roman"/>
+          <w:sz w:val="28"/>
+          <w:szCs w:val="28"/>
+          <w:lang w:val="fr-FR"/>
+        </w:rPr>
+      </w:pPr>
+      <w:r>
+        <w:rPr>
+          <w:rFonts w:ascii="Times New Roman" w:hAnsi="Times New Roman" w:cs="Times New Roman"/>
+          <w:sz w:val="28"/>
+          <w:szCs w:val="28"/>
+          <w:lang w:val="fr-FR"/>
+        </w:rPr>
+        <w:t>80 ressources</w:t>
+      </w:r>
+    </w:p>
+    <w:p>
+      <w:pPr>
+        <w:pStyle w:val="Paragraphedeliste"/>
+        <w:numPr>
+          <w:ilvl w:val="0"/>
+          <w:numId w:val="2"/>
+        </w:numPr>
+        <w:jc w:val="both"/>
+        <w:rPr>
+          <w:rFonts w:ascii="Times New Roman" w:hAnsi="Times New Roman" w:cs="Times New Roman"/>
+          <w:sz w:val="28"/>
+          <w:szCs w:val="28"/>
+          <w:lang w:val="fr-FR"/>
+        </w:rPr>
+      </w:pPr>
+      <w:r>
+        <w:rPr>
+          <w:rFonts w:ascii="Times New Roman" w:hAnsi="Times New Roman" w:cs="Times New Roman"/>
+          <w:sz w:val="28"/>
+          <w:szCs w:val="28"/>
+          <w:lang w:val="fr-FR"/>
+        </w:rPr>
+        <w:t>16 quartiers</w:t>
+      </w:r>
+    </w:p>
+    <w:p>
+      <w:pPr>
+        <w:pStyle w:val="Paragraphedeliste"/>
+        <w:numPr>
+          <w:ilvl w:val="0"/>
+          <w:numId w:val="2"/>
+        </w:numPr>
+        <w:jc w:val="both"/>
+        <w:rPr>
+          <w:rFonts w:ascii="Times New Roman" w:hAnsi="Times New Roman" w:cs="Times New Roman"/>
+          <w:sz w:val="28"/>
+          <w:szCs w:val="28"/>
+          <w:lang w:val="fr-FR"/>
+        </w:rPr>
+      </w:pPr>
+      <w:r>
+        <w:rPr>
+          <w:rFonts w:ascii="Times New Roman" w:hAnsi="Times New Roman" w:cs="Times New Roman"/>
+          <w:sz w:val="28"/>
+          <w:szCs w:val="28"/>
+          <w:lang w:val="fr-FR"/>
+        </w:rPr>
+        <w:t>48 batiments</w:t>
+      </w:r>
+    </w:p>
+    <w:p>
+      <w:pPr>
+        <w:pStyle w:val="Paragraphedeliste"/>
+        <w:numPr>
+          <w:ilvl w:val="0"/>
+          <w:numId w:val="2"/>
+        </w:numPr>
+        <w:jc w:val="both"/>
+        <w:rPr>
+          <w:rFonts w:ascii="Times New Roman" w:hAnsi="Times New Roman" w:cs="Times New Roman"/>
+          <w:sz w:val="28"/>
+          <w:szCs w:val="28"/>
+          <w:lang w:val="fr-FR"/>
+        </w:rPr>
+      </w:pPr>
+      <w:r>
+        <w:rPr>
+          <w:rFonts w:ascii="Times New Roman" w:hAnsi="Times New Roman" w:cs="Times New Roman"/>
+          <w:sz w:val="28"/>
+          <w:szCs w:val="28"/>
+          <w:lang w:val="fr-FR"/>
+        </w:rPr>
+        <w:t>32 cases</w:t>
+      </w:r>
+    </w:p>
+    <w:p>
+      <w:pPr>
+        <w:pStyle w:val="Paragraphedeliste"/>
+        <w:numPr>
+          <w:ilvl w:val="0"/>
+          <w:numId w:val="2"/>
+        </w:numPr>
+        <w:jc w:val="both"/>
+        <w:rPr>
+          <w:rFonts w:ascii="Times New Roman" w:hAnsi="Times New Roman" w:cs="Times New Roman"/>
+          <w:sz w:val="28"/>
+          <w:szCs w:val="28"/>
+          <w:lang w:val="fr-FR"/>
+        </w:rPr>
+      </w:pPr>
+      <w:r>
+        <w:rPr>
+          <w:rFonts w:ascii="Times New Roman" w:hAnsi="Times New Roman" w:cs="Times New Roman"/>
+          <w:sz w:val="28"/>
+          <w:szCs w:val="28"/>
+          <w:lang w:val="fr-FR"/>
+        </w:rPr>
+        <w:t>49 étages (en comptant le penthouse)</w:t>
+      </w:r>
+    </w:p>
+    <w:p>
+      <w:pPr>
+        <w:jc w:val="both"/>
+        <w:rPr>
+          <w:rFonts w:ascii="Times New Roman" w:hAnsi="Times New Roman" w:cs="Times New Roman"/>
+          <w:sz w:val="28"/>
+          <w:szCs w:val="28"/>
+          <w:lang w:val="fr-FR"/>
+        </w:rPr>
+      </w:pPr>
+    </w:p>
+    <w:p>
+      <w:pPr>
+        <w:jc w:val="both"/>
+        <w:rPr>
+          <w:rFonts w:ascii="Times New Roman" w:hAnsi="Times New Roman" w:cs="Times New Roman"/>
+          <w:sz w:val="28"/>
+          <w:szCs w:val="28"/>
+          <w:lang w:val="fr-FR"/>
+        </w:rPr>
+      </w:pPr>
+    </w:p>
+    <w:p>
+      <w:pPr>
+        <w:jc w:val="both"/>
+        <w:rPr>
+          <w:rFonts w:ascii="Times New Roman" w:hAnsi="Times New Roman" w:cs="Times New Roman"/>
+          <w:sz w:val="28"/>
+          <w:szCs w:val="28"/>
+          <w:lang w:val="fr-FR"/>
+        </w:rPr>
+      </w:pPr>
+    </w:p>
+    <w:p>
+      <w:pPr>
+        <w:jc w:val="both"/>
+        <w:rPr>
+          <w:rFonts w:ascii="Times New Roman" w:hAnsi="Times New Roman" w:cs="Times New Roman"/>
+          <w:sz w:val="28"/>
+          <w:szCs w:val="28"/>
+          <w:lang w:val="fr-FR"/>
+        </w:rPr>
+      </w:pPr>
+    </w:p>
+    <w:p>
+      <w:pPr>
+        <w:jc w:val="both"/>
+        <w:rPr>
+          <w:rFonts w:ascii="Times New Roman" w:hAnsi="Times New Roman" w:cs="Times New Roman"/>
+          <w:sz w:val="28"/>
+          <w:szCs w:val="28"/>
+          <w:lang w:val="fr-FR"/>
+        </w:rPr>
+      </w:pPr>
+    </w:p>
+    <w:p>
+      <w:pPr>
+        <w:jc w:val="both"/>
+        <w:rPr>
+          <w:rFonts w:ascii="Times New Roman" w:hAnsi="Times New Roman" w:cs="Times New Roman"/>
+          <w:sz w:val="28"/>
+          <w:szCs w:val="28"/>
+          <w:lang w:val="fr-FR"/>
+        </w:rPr>
+      </w:pPr>
+    </w:p>
+    <w:p>
+      <w:pPr>
+        <w:jc w:val="both"/>
+        <w:rPr>
+          <w:rFonts w:ascii="Times New Roman" w:hAnsi="Times New Roman" w:cs="Times New Roman"/>
+          <w:sz w:val="28"/>
+          <w:szCs w:val="28"/>
+          <w:lang w:val="fr-FR"/>
+        </w:rPr>
+      </w:pPr>
+    </w:p>
+    <w:p>
+      <w:pPr>
+        <w:jc w:val="both"/>
+        <w:rPr>
+          <w:rFonts w:ascii="Times New Roman" w:hAnsi="Times New Roman" w:cs="Times New Roman"/>
+          <w:sz w:val="28"/>
+          <w:szCs w:val="28"/>
+          <w:lang w:val="fr-FR"/>
+        </w:rPr>
+      </w:pPr>
+    </w:p>
+    <w:p>
+      <w:pPr>
+        <w:jc w:val="both"/>
+        <w:rPr>
+          <w:rFonts w:ascii="Times New Roman" w:hAnsi="Times New Roman" w:cs="Times New Roman"/>
+          <w:sz w:val="28"/>
+          <w:szCs w:val="28"/>
+          <w:lang w:val="fr-FR"/>
+        </w:rPr>
+      </w:pPr>
+    </w:p>
+    <w:p>
+      <w:pPr>
+        <w:jc w:val="both"/>
+        <w:rPr>
+          <w:rFonts w:ascii="Times New Roman" w:hAnsi="Times New Roman" w:cs="Times New Roman"/>
+          <w:sz w:val="28"/>
+          <w:szCs w:val="28"/>
+          <w:lang w:val="fr-FR"/>
+        </w:rPr>
+      </w:pPr>
+    </w:p>
+    <w:p>
+      <w:pPr>
+        <w:jc w:val="both"/>
+        <w:rPr>
+          <w:rFonts w:ascii="Times New Roman" w:hAnsi="Times New Roman" w:cs="Times New Roman"/>
+          <w:sz w:val="28"/>
+          <w:szCs w:val="28"/>
+          <w:lang w:val="fr-FR"/>
+        </w:rPr>
+      </w:pPr>
+    </w:p>
+    <w:p>
+      <w:pPr>
+        <w:jc w:val="both"/>
+        <w:rPr>
+          <w:rFonts w:ascii="Times New Roman" w:hAnsi="Times New Roman" w:cs="Times New Roman"/>
+          <w:sz w:val="28"/>
+          <w:szCs w:val="28"/>
+          <w:lang w:val="fr-FR"/>
+        </w:rPr>
+      </w:pPr>
+    </w:p>
+    <w:p>
+      <w:pPr>
+        <w:jc w:val="both"/>
+        <w:rPr>
+          <w:rFonts w:ascii="Times New Roman" w:hAnsi="Times New Roman" w:cs="Times New Roman"/>
+          <w:sz w:val="28"/>
+          <w:szCs w:val="28"/>
+          <w:lang w:val="fr-FR"/>
+        </w:rPr>
+      </w:pPr>
+    </w:p>
+    <w:p>
+      <w:pPr>
+        <w:jc w:val="both"/>
+        <w:rPr>
+          <w:rFonts w:ascii="Times New Roman" w:hAnsi="Times New Roman" w:cs="Times New Roman"/>
+          <w:sz w:val="28"/>
+          <w:szCs w:val="28"/>
+          <w:lang w:val="fr-FR"/>
+        </w:rPr>
+      </w:pPr>
+    </w:p>
+    <w:p>
+      <w:pPr>
+        <w:jc w:val="both"/>
+        <w:rPr>
+          <w:rFonts w:ascii="Times New Roman" w:hAnsi="Times New Roman" w:cs="Times New Roman"/>
+          <w:sz w:val="28"/>
+          <w:szCs w:val="28"/>
+          <w:lang w:val="fr-FR"/>
+        </w:rPr>
+      </w:pPr>
+    </w:p>
+    <w:p>
+      <w:pPr>
+        <w:jc w:val="both"/>
+        <w:rPr>
+          <w:rFonts w:ascii="Times New Roman" w:hAnsi="Times New Roman" w:cs="Times New Roman"/>
+          <w:sz w:val="28"/>
+          <w:szCs w:val="28"/>
+          <w:lang w:val="fr-FR"/>
+        </w:rPr>
+      </w:pPr>
+    </w:p>
+    <w:p>
+      <w:pPr>
+        <w:jc w:val="both"/>
+        <w:rPr>
+          <w:rFonts w:ascii="Times New Roman" w:hAnsi="Times New Roman" w:cs="Times New Roman"/>
+          <w:sz w:val="28"/>
+          <w:szCs w:val="28"/>
+          <w:lang w:val="fr-FR"/>
+        </w:rPr>
+      </w:pPr>
+    </w:p>
+    <w:p>
+      <w:pPr>
+        <w:jc w:val="both"/>
+        <w:rPr>
+          <w:rFonts w:ascii="Times New Roman" w:hAnsi="Times New Roman" w:cs="Times New Roman"/>
+          <w:sz w:val="28"/>
+          <w:szCs w:val="28"/>
+          <w:lang w:val="fr-FR"/>
+        </w:rPr>
+      </w:pPr>
+    </w:p>
+    <w:p>
+      <w:pPr>
+        <w:jc w:val="both"/>
+        <w:rPr>
+          <w:rFonts w:ascii="Times New Roman" w:hAnsi="Times New Roman" w:cs="Times New Roman"/>
+          <w:sz w:val="28"/>
+          <w:szCs w:val="28"/>
+          <w:lang w:val="fr-FR"/>
+        </w:rPr>
+      </w:pPr>
+    </w:p>
+    <w:p>
+      <w:pPr>
+        <w:jc w:val="both"/>
+        <w:rPr>
+          <w:rFonts w:ascii="Times New Roman" w:hAnsi="Times New Roman" w:cs="Times New Roman"/>
+          <w:sz w:val="28"/>
+          <w:szCs w:val="28"/>
+          <w:lang w:val="fr-FR"/>
+        </w:rPr>
+      </w:pPr>
+    </w:p>
+    <w:p>
+      <w:pPr>
+        <w:jc w:val="both"/>
+        <w:rPr>
+          <w:rFonts w:ascii="Times New Roman" w:hAnsi="Times New Roman" w:cs="Times New Roman"/>
+          <w:sz w:val="28"/>
+          <w:szCs w:val="28"/>
+          <w:lang w:val="fr-FR"/>
+        </w:rPr>
+      </w:pPr>
+    </w:p>
+    <w:p>
+      <w:pPr>
+        <w:jc w:val="both"/>
+        <w:rPr>
+          <w:rFonts w:ascii="Times New Roman" w:hAnsi="Times New Roman" w:cs="Times New Roman"/>
+          <w:sz w:val="28"/>
+          <w:szCs w:val="28"/>
+          <w:lang w:val="fr-FR"/>
+        </w:rPr>
+      </w:pPr>
+    </w:p>
+    <w:p>
+      <w:pPr>
+        <w:rPr>
+          <w:rFonts w:ascii="Times New Roman" w:hAnsi="Times New Roman" w:cs="Times New Roman"/>
+          <w:sz w:val="28"/>
+          <w:szCs w:val="28"/>
+          <w:lang w:val="fr-FR"/>
+        </w:rPr>
+      </w:pPr>
+    </w:p>
+    <w:p>
+      <w:pPr>
+        <w:jc w:val="center"/>
+        <w:rPr>
+          <w:rFonts w:ascii="Times New Roman" w:hAnsi="Times New Roman" w:cs="Times New Roman"/>
+          <w:b/>
+          <w:bCs/>
+          <w:sz w:val="48"/>
+          <w:szCs w:val="48"/>
+          <w:u w:val="single"/>
+          <w:lang w:val="fr-FR"/>
+        </w:rPr>
+      </w:pPr>
+      <w:r>
+        <w:rPr>
+          <w:rFonts w:ascii="Times New Roman" w:hAnsi="Times New Roman" w:cs="Times New Roman"/>
+          <w:b/>
+          <w:bCs/>
+          <w:sz w:val="48"/>
+          <w:szCs w:val="48"/>
+          <w:u w:val="single"/>
+          <w:lang w:val="fr-FR"/>
+        </w:rPr>
         <w:t>Logiciels utilisés</w:t>
       </w:r>
     </w:p>
@@ -2939,8 +3463,6 @@
           <w14:ligatures w14:val="none"/>
         </w:rPr>
       </w:pPr>
-      <w:proofErr w:type="spellStart"/>
-      <w:proofErr w:type="gramStart"/>
       <w:r>
         <w:rPr>
           <w:rFonts w:ascii="Times New Roman" w:eastAsia="Times New Roman" w:hAnsi="Times New Roman" w:cs="Times New Roman"/>
@@ -2950,10 +3472,12 @@
           <w:lang w:eastAsia="fr-BE"/>
           <w14:ligatures w14:val="none"/>
         </w:rPr>
-        <w:t>Github</w:t>
-      </w:r>
-      <w:proofErr w:type="spellEnd"/>
-      <w:r>
+        <w:t xml:space="preserve">Github: Gestionnaire de fichier et de versioning pour projets | Nous l’utilisons pour gérer notre projet. </w:t>
+      </w:r>
+    </w:p>
+    <w:p>
+      <w:pPr>
+        <w:spacing w:after="0" w:line="240" w:lineRule="auto"/>
         <w:rPr>
           <w:rFonts w:ascii="Times New Roman" w:eastAsia="Times New Roman" w:hAnsi="Times New Roman" w:cs="Times New Roman"/>
           <w:kern w:val="0"/>
@@ -2962,10 +3486,11 @@
           <w:lang w:eastAsia="fr-BE"/>
           <w14:ligatures w14:val="none"/>
         </w:rPr>
-        <w:t>:</w:t>
-      </w:r>
-      <w:proofErr w:type="gramEnd"/>
-      <w:r>
+      </w:pPr>
+    </w:p>
+    <w:p>
+      <w:pPr>
+        <w:spacing w:after="0" w:line="240" w:lineRule="auto"/>
         <w:rPr>
           <w:rFonts w:ascii="Times New Roman" w:eastAsia="Times New Roman" w:hAnsi="Times New Roman" w:cs="Times New Roman"/>
           <w:kern w:val="0"/>
@@ -2974,12 +3499,8 @@
           <w:lang w:eastAsia="fr-BE"/>
           <w14:ligatures w14:val="none"/>
         </w:rPr>
-        <w:t xml:space="preserve"> Gestionnaire de fichier et de versioning pour projets | Nous l’utilisons pour gérer notre projet. </w:t>
-      </w:r>
-    </w:p>
-    <w:p>
-      <w:pPr>
-        <w:spacing w:after="0" w:line="240" w:lineRule="auto"/>
+      </w:pPr>
+      <w:r>
         <w:rPr>
           <w:rFonts w:ascii="Times New Roman" w:eastAsia="Times New Roman" w:hAnsi="Times New Roman" w:cs="Times New Roman"/>
           <w:kern w:val="0"/>
@@ -2988,7 +3509,8 @@
           <w:lang w:eastAsia="fr-BE"/>
           <w14:ligatures w14:val="none"/>
         </w:rPr>
-      </w:pPr>
+        <w:t xml:space="preserve">Sharepoint: Plateforme de partage de fichier pour entreprise de Microsoft | Nous l'utilisons pour partager au échéances les fichiers à nos professeurs. </w:t>
+      </w:r>
     </w:p>
     <w:p>
       <w:pPr>
@@ -3002,9 +3524,10 @@
           <w14:ligatures w14:val="none"/>
         </w:rPr>
       </w:pPr>
-      <w:proofErr w:type="spellStart"/>
-      <w:proofErr w:type="gramStart"/>
-      <w:r>
+    </w:p>
+    <w:p>
+      <w:pPr>
+        <w:spacing w:after="0" w:line="240" w:lineRule="auto"/>
         <w:rPr>
           <w:rFonts w:ascii="Times New Roman" w:eastAsia="Times New Roman" w:hAnsi="Times New Roman" w:cs="Times New Roman"/>
           <w:kern w:val="0"/>
@@ -3013,9 +3536,7 @@
           <w:lang w:eastAsia="fr-BE"/>
           <w14:ligatures w14:val="none"/>
         </w:rPr>
-        <w:t>Sharepoint</w:t>
-      </w:r>
-      <w:proofErr w:type="spellEnd"/>
+      </w:pPr>
       <w:r>
         <w:rPr>
           <w:rFonts w:ascii="Times New Roman" w:eastAsia="Times New Roman" w:hAnsi="Times New Roman" w:cs="Times New Roman"/>
@@ -3025,10 +3546,12 @@
           <w:lang w:eastAsia="fr-BE"/>
           <w14:ligatures w14:val="none"/>
         </w:rPr>
-        <w:t>:</w:t>
-      </w:r>
-      <w:proofErr w:type="gramEnd"/>
-      <w:r>
+        <w:t xml:space="preserve">PHPmyAdmin: Logiciel de gestion de base de donée pour PHP | Nous l’utiliserons pour ceci </w:t>
+      </w:r>
+    </w:p>
+    <w:p>
+      <w:pPr>
+        <w:spacing w:after="0" w:line="240" w:lineRule="auto"/>
         <w:rPr>
           <w:rFonts w:ascii="Times New Roman" w:eastAsia="Times New Roman" w:hAnsi="Times New Roman" w:cs="Times New Roman"/>
           <w:kern w:val="0"/>
@@ -3037,8 +3560,7 @@
           <w:lang w:eastAsia="fr-BE"/>
           <w14:ligatures w14:val="none"/>
         </w:rPr>
-        <w:t xml:space="preserve"> Plateforme de partage de fichier pour entreprise de Microsoft | Nous l'utilisons pour partager au échéances les fichiers à nos professeurs. </w:t>
-      </w:r>
+      </w:pPr>
     </w:p>
     <w:p>
       <w:pPr>
@@ -3052,10 +3574,7 @@
           <w14:ligatures w14:val="none"/>
         </w:rPr>
       </w:pPr>
-    </w:p>
-    <w:p>
-      <w:pPr>
-        <w:spacing w:after="0" w:line="240" w:lineRule="auto"/>
+      <w:r>
         <w:rPr>
           <w:rFonts w:ascii="Times New Roman" w:eastAsia="Times New Roman" w:hAnsi="Times New Roman" w:cs="Times New Roman"/>
           <w:kern w:val="0"/>
@@ -3064,10 +3583,12 @@
           <w:lang w:eastAsia="fr-BE"/>
           <w14:ligatures w14:val="none"/>
         </w:rPr>
-      </w:pPr>
-      <w:proofErr w:type="spellStart"/>
-      <w:proofErr w:type="gramStart"/>
-      <w:r>
+        <w:t xml:space="preserve">Pycharm: Éditeur de code spécialisé pour python | Nous l’utiliserons pour coder le jeux </w:t>
+      </w:r>
+    </w:p>
+    <w:p>
+      <w:pPr>
+        <w:spacing w:after="0" w:line="240" w:lineRule="auto"/>
         <w:rPr>
           <w:rFonts w:ascii="Times New Roman" w:eastAsia="Times New Roman" w:hAnsi="Times New Roman" w:cs="Times New Roman"/>
           <w:kern w:val="0"/>
@@ -3076,10 +3597,11 @@
           <w:lang w:eastAsia="fr-BE"/>
           <w14:ligatures w14:val="none"/>
         </w:rPr>
-        <w:t>PHPmyAdmin</w:t>
-      </w:r>
-      <w:proofErr w:type="spellEnd"/>
-      <w:r>
+      </w:pPr>
+    </w:p>
+    <w:p>
+      <w:pPr>
+        <w:spacing w:after="0" w:line="240" w:lineRule="auto"/>
         <w:rPr>
           <w:rFonts w:ascii="Times New Roman" w:eastAsia="Times New Roman" w:hAnsi="Times New Roman" w:cs="Times New Roman"/>
           <w:kern w:val="0"/>
@@ -3088,9 +3610,7 @@
           <w:lang w:eastAsia="fr-BE"/>
           <w14:ligatures w14:val="none"/>
         </w:rPr>
-        <w:t>:</w:t>
-      </w:r>
-      <w:proofErr w:type="gramEnd"/>
+      </w:pPr>
       <w:r>
         <w:rPr>
           <w:rFonts w:ascii="Times New Roman" w:eastAsia="Times New Roman" w:hAnsi="Times New Roman" w:cs="Times New Roman"/>
@@ -3100,168 +3620,7 @@
           <w:lang w:eastAsia="fr-BE"/>
           <w14:ligatures w14:val="none"/>
         </w:rPr>
-        <w:t xml:space="preserve"> Logiciel de gestion de base de </w:t>
-      </w:r>
-      <w:proofErr w:type="spellStart"/>
-      <w:r>
-        <w:rPr>
-          <w:rFonts w:ascii="Times New Roman" w:eastAsia="Times New Roman" w:hAnsi="Times New Roman" w:cs="Times New Roman"/>
-          <w:kern w:val="0"/>
-          <w:sz w:val="28"/>
-          <w:szCs w:val="28"/>
-          <w:lang w:eastAsia="fr-BE"/>
-          <w14:ligatures w14:val="none"/>
-        </w:rPr>
-        <w:t>donée</w:t>
-      </w:r>
-      <w:proofErr w:type="spellEnd"/>
-      <w:r>
-        <w:rPr>
-          <w:rFonts w:ascii="Times New Roman" w:eastAsia="Times New Roman" w:hAnsi="Times New Roman" w:cs="Times New Roman"/>
-          <w:kern w:val="0"/>
-          <w:sz w:val="28"/>
-          <w:szCs w:val="28"/>
-          <w:lang w:eastAsia="fr-BE"/>
-          <w14:ligatures w14:val="none"/>
-        </w:rPr>
-        <w:t xml:space="preserve"> pour PHP | Nous l’utiliserons pour ceci </w:t>
-      </w:r>
-    </w:p>
-    <w:p>
-      <w:pPr>
-        <w:spacing w:after="0" w:line="240" w:lineRule="auto"/>
-        <w:rPr>
-          <w:rFonts w:ascii="Times New Roman" w:eastAsia="Times New Roman" w:hAnsi="Times New Roman" w:cs="Times New Roman"/>
-          <w:kern w:val="0"/>
-          <w:sz w:val="28"/>
-          <w:szCs w:val="28"/>
-          <w:lang w:eastAsia="fr-BE"/>
-          <w14:ligatures w14:val="none"/>
-        </w:rPr>
-      </w:pPr>
-    </w:p>
-    <w:p>
-      <w:pPr>
-        <w:spacing w:after="0" w:line="240" w:lineRule="auto"/>
-        <w:rPr>
-          <w:rFonts w:ascii="Times New Roman" w:eastAsia="Times New Roman" w:hAnsi="Times New Roman" w:cs="Times New Roman"/>
-          <w:kern w:val="0"/>
-          <w:sz w:val="28"/>
-          <w:szCs w:val="28"/>
-          <w:lang w:eastAsia="fr-BE"/>
-          <w14:ligatures w14:val="none"/>
-        </w:rPr>
-      </w:pPr>
-      <w:proofErr w:type="spellStart"/>
-      <w:proofErr w:type="gramStart"/>
-      <w:r>
-        <w:rPr>
-          <w:rFonts w:ascii="Times New Roman" w:eastAsia="Times New Roman" w:hAnsi="Times New Roman" w:cs="Times New Roman"/>
-          <w:kern w:val="0"/>
-          <w:sz w:val="28"/>
-          <w:szCs w:val="28"/>
-          <w:lang w:eastAsia="fr-BE"/>
-          <w14:ligatures w14:val="none"/>
-        </w:rPr>
-        <w:t>Pycharm</w:t>
-      </w:r>
-      <w:proofErr w:type="spellEnd"/>
-      <w:r>
-        <w:rPr>
-          <w:rFonts w:ascii="Times New Roman" w:eastAsia="Times New Roman" w:hAnsi="Times New Roman" w:cs="Times New Roman"/>
-          <w:kern w:val="0"/>
-          <w:sz w:val="28"/>
-          <w:szCs w:val="28"/>
-          <w:lang w:eastAsia="fr-BE"/>
-          <w14:ligatures w14:val="none"/>
-        </w:rPr>
-        <w:t>:</w:t>
-      </w:r>
-      <w:proofErr w:type="gramEnd"/>
-      <w:r>
-        <w:rPr>
-          <w:rFonts w:ascii="Times New Roman" w:eastAsia="Times New Roman" w:hAnsi="Times New Roman" w:cs="Times New Roman"/>
-          <w:kern w:val="0"/>
-          <w:sz w:val="28"/>
-          <w:szCs w:val="28"/>
-          <w:lang w:eastAsia="fr-BE"/>
-          <w14:ligatures w14:val="none"/>
-        </w:rPr>
-        <w:t xml:space="preserve"> Éditeur de code spécialisé pour python | Nous l’utiliserons pour coder le jeux </w:t>
-      </w:r>
-    </w:p>
-    <w:p>
-      <w:pPr>
-        <w:spacing w:after="0" w:line="240" w:lineRule="auto"/>
-        <w:rPr>
-          <w:rFonts w:ascii="Times New Roman" w:eastAsia="Times New Roman" w:hAnsi="Times New Roman" w:cs="Times New Roman"/>
-          <w:kern w:val="0"/>
-          <w:sz w:val="28"/>
-          <w:szCs w:val="28"/>
-          <w:lang w:eastAsia="fr-BE"/>
-          <w14:ligatures w14:val="none"/>
-        </w:rPr>
-      </w:pPr>
-    </w:p>
-    <w:p>
-      <w:pPr>
-        <w:spacing w:after="0" w:line="240" w:lineRule="auto"/>
-        <w:rPr>
-          <w:rFonts w:ascii="Times New Roman" w:eastAsia="Times New Roman" w:hAnsi="Times New Roman" w:cs="Times New Roman"/>
-          <w:kern w:val="0"/>
-          <w:sz w:val="28"/>
-          <w:szCs w:val="28"/>
-          <w:lang w:eastAsia="fr-BE"/>
-          <w14:ligatures w14:val="none"/>
-        </w:rPr>
-      </w:pPr>
-      <w:proofErr w:type="spellStart"/>
-      <w:r>
-        <w:rPr>
-          <w:rFonts w:ascii="Times New Roman" w:eastAsia="Times New Roman" w:hAnsi="Times New Roman" w:cs="Times New Roman"/>
-          <w:kern w:val="0"/>
-          <w:sz w:val="28"/>
-          <w:szCs w:val="28"/>
-          <w:lang w:eastAsia="fr-BE"/>
-          <w14:ligatures w14:val="none"/>
-        </w:rPr>
-        <w:t>Ursina</w:t>
-      </w:r>
-      <w:proofErr w:type="spellEnd"/>
-      <w:r>
-        <w:rPr>
-          <w:rFonts w:ascii="Times New Roman" w:eastAsia="Times New Roman" w:hAnsi="Times New Roman" w:cs="Times New Roman"/>
-          <w:kern w:val="0"/>
-          <w:sz w:val="28"/>
-          <w:szCs w:val="28"/>
-          <w:lang w:eastAsia="fr-BE"/>
-          <w14:ligatures w14:val="none"/>
-        </w:rPr>
-        <w:t xml:space="preserve"> </w:t>
-      </w:r>
-      <w:proofErr w:type="gramStart"/>
-      <w:r>
-        <w:rPr>
-          <w:rFonts w:ascii="Times New Roman" w:eastAsia="Times New Roman" w:hAnsi="Times New Roman" w:cs="Times New Roman"/>
-          <w:kern w:val="0"/>
-          <w:sz w:val="28"/>
-          <w:szCs w:val="28"/>
-          <w:lang w:eastAsia="fr-BE"/>
-          <w14:ligatures w14:val="none"/>
-        </w:rPr>
-        <w:t>Engine:</w:t>
-      </w:r>
-      <w:proofErr w:type="gramEnd"/>
-      <w:r>
-        <w:rPr>
-          <w:rFonts w:ascii="Times New Roman" w:eastAsia="Times New Roman" w:hAnsi="Times New Roman" w:cs="Times New Roman"/>
-          <w:kern w:val="0"/>
-          <w:sz w:val="28"/>
-          <w:szCs w:val="28"/>
-          <w:lang w:eastAsia="fr-BE"/>
-          <w14:ligatures w14:val="none"/>
-        </w:rPr>
-        <w:t xml:space="preserve"> Moteur de jeu 3D pour python | Nous l'utiliserons pour rendre le jeu plus immersif</w:t>
+        <w:t>Ursina Engine: Moteur de jeu 3D pour python | Nous l'utiliserons pour rendre le jeu plus immersif</w:t>
       </w:r>
     </w:p>
     <w:p>
@@ -3389,6 +3748,241 @@
     </w:sectPr>
   </w:body>
 </w:document>
+</file>
+
+<file path=word/numbering.xml><?xml version="1.0" encoding="utf-8"?>
+<w:numbering xmlns:wpc="http://schemas.microsoft.com/office/word/2010/wordprocessingCanvas" xmlns:cx="http://schemas.microsoft.com/office/drawing/2014/chartex" xmlns:cx1="http://schemas.microsoft.com/office/drawing/2015/9/8/chartex" xmlns:cx2="http://schemas.microsoft.com/office/drawing/2015/10/21/chartex" xmlns:cx3="http://schemas.microsoft.com/office/drawing/2016/5/9/chartex" xmlns:cx4="http://schemas.microsoft.com/office/drawing/2016/5/10/chartex" xmlns:cx5="http://schemas.microsoft.com/office/drawing/2016/5/11/chartex" xmlns:cx6="http://schemas.microsoft.com/office/drawing/2016/5/12/chartex" xmlns:cx7="http://schemas.microsoft.com/office/drawing/2016/5/13/chartex" xmlns:cx8="http://schemas.microsoft.com/office/drawing/2016/5/14/chartex" xmlns:mc="http://schemas.openxmlformats.org/markup-compatibility/2006" xmlns:aink="http://schemas.microsoft.com/office/drawing/2016/ink" xmlns:am3d="http://schemas.microsoft.com/office/drawing/2017/model3d" xmlns:o="urn:schemas-microsoft-com:office:office" xmlns:oel="http://schemas.microsoft.com/office/2019/extlst" xmlns:r="http://schemas.openxmlformats.org/officeDocument/2006/relationships" xmlns:m="http://schemas.openxmlformats.org/officeDocument/2006/math" xmlns:v="urn:schemas-microsoft-com:vml" xmlns:wp14="http://schemas.microsoft.com/office/word/2010/wordprocessingDrawing" xmlns:wp="http://schemas.openxmlformats.org/drawingml/2006/wordprocessingDrawing" xmlns:w10="urn:schemas-microsoft-com:office:word" xmlns:w="http://schemas.openxmlformats.org/wordprocessingml/2006/main" xmlns:w14="http://schemas.microsoft.com/office/word/2010/wordml" xmlns:w15="http://schemas.microsoft.com/office/word/2012/wordml" xmlns:w16cex="http://schemas.microsoft.com/office/word/2018/wordml/cex" xmlns:w16cid="http://schemas.microsoft.com/office/word/2016/wordml/cid" xmlns:w16="http://schemas.microsoft.com/office/word/2018/wordml" xmlns:w16sdtdh="http://schemas.microsoft.com/office/word/2020/wordml/sdtdatahash" xmlns:w16se="http://schemas.microsoft.com/office/word/2015/wordml/symex" xmlns:wpg="http://schemas.microsoft.com/office/word/2010/wordprocessingGroup" xmlns:wpi="http://schemas.microsoft.com/office/word/2010/wordprocessingInk" xmlns:wne="http://schemas.microsoft.com/office/word/2006/wordml" xmlns:wps="http://schemas.microsoft.com/office/word/2010/wordprocessingShape" mc:Ignorable="w14 w15 w16se w16cid w16 w16cex w16sdtdh wp14">
+  <w:abstractNum w:abstractNumId="0" w15:restartNumberingAfterBreak="0">
+    <w:nsid w:val="0673138C"/>
+    <w:multiLevelType w:val="hybridMultilevel"/>
+    <w:tmpl w:val="0CEE583C"/>
+    <w:lvl w:ilvl="0" w:tplc="62A2498C">
+      <w:numFmt w:val="bullet"/>
+      <w:lvlText w:val="-"/>
+      <w:lvlJc w:val="left"/>
+      <w:pPr>
+        <w:ind w:left="720" w:hanging="360"/>
+      </w:pPr>
+      <w:rPr>
+        <w:rFonts w:ascii="Times New Roman" w:eastAsiaTheme="minorHAnsi" w:hAnsi="Times New Roman" w:cs="Times New Roman" w:hint="default"/>
+      </w:rPr>
+    </w:lvl>
+    <w:lvl w:ilvl="1" w:tplc="080C0003" w:tentative="1">
+      <w:start w:val="1"/>
+      <w:numFmt w:val="bullet"/>
+      <w:lvlText w:val="o"/>
+      <w:lvlJc w:val="left"/>
+      <w:pPr>
+        <w:ind w:left="1440" w:hanging="360"/>
+      </w:pPr>
+      <w:rPr>
+        <w:rFonts w:ascii="Courier New" w:hAnsi="Courier New" w:cs="Courier New" w:hint="default"/>
+      </w:rPr>
+    </w:lvl>
+    <w:lvl w:ilvl="2" w:tplc="080C0005" w:tentative="1">
+      <w:start w:val="1"/>
+      <w:numFmt w:val="bullet"/>
+      <w:lvlText w:val=""/>
+      <w:lvlJc w:val="left"/>
+      <w:pPr>
+        <w:ind w:left="2160" w:hanging="360"/>
+      </w:pPr>
+      <w:rPr>
+        <w:rFonts w:ascii="Wingdings" w:hAnsi="Wingdings" w:hint="default"/>
+      </w:rPr>
+    </w:lvl>
+    <w:lvl w:ilvl="3" w:tplc="080C0001" w:tentative="1">
+      <w:start w:val="1"/>
+      <w:numFmt w:val="bullet"/>
+      <w:lvlText w:val=""/>
+      <w:lvlJc w:val="left"/>
+      <w:pPr>
+        <w:ind w:left="2880" w:hanging="360"/>
+      </w:pPr>
+      <w:rPr>
+        <w:rFonts w:ascii="Symbol" w:hAnsi="Symbol" w:hint="default"/>
+      </w:rPr>
+    </w:lvl>
+    <w:lvl w:ilvl="4" w:tplc="080C0003" w:tentative="1">
+      <w:start w:val="1"/>
+      <w:numFmt w:val="bullet"/>
+      <w:lvlText w:val="o"/>
+      <w:lvlJc w:val="left"/>
+      <w:pPr>
+        <w:ind w:left="3600" w:hanging="360"/>
+      </w:pPr>
+      <w:rPr>
+        <w:rFonts w:ascii="Courier New" w:hAnsi="Courier New" w:cs="Courier New" w:hint="default"/>
+      </w:rPr>
+    </w:lvl>
+    <w:lvl w:ilvl="5" w:tplc="080C0005" w:tentative="1">
+      <w:start w:val="1"/>
+      <w:numFmt w:val="bullet"/>
+      <w:lvlText w:val=""/>
+      <w:lvlJc w:val="left"/>
+      <w:pPr>
+        <w:ind w:left="4320" w:hanging="360"/>
+      </w:pPr>
+      <w:rPr>
+        <w:rFonts w:ascii="Wingdings" w:hAnsi="Wingdings" w:hint="default"/>
+      </w:rPr>
+    </w:lvl>
+    <w:lvl w:ilvl="6" w:tplc="080C0001" w:tentative="1">
+      <w:start w:val="1"/>
+      <w:numFmt w:val="bullet"/>
+      <w:lvlText w:val=""/>
+      <w:lvlJc w:val="left"/>
+      <w:pPr>
+        <w:ind w:left="5040" w:hanging="360"/>
+      </w:pPr>
+      <w:rPr>
+        <w:rFonts w:ascii="Symbol" w:hAnsi="Symbol" w:hint="default"/>
+      </w:rPr>
+    </w:lvl>
+    <w:lvl w:ilvl="7" w:tplc="080C0003" w:tentative="1">
+      <w:start w:val="1"/>
+      <w:numFmt w:val="bullet"/>
+      <w:lvlText w:val="o"/>
+      <w:lvlJc w:val="left"/>
+      <w:pPr>
+        <w:ind w:left="5760" w:hanging="360"/>
+      </w:pPr>
+      <w:rPr>
+        <w:rFonts w:ascii="Courier New" w:hAnsi="Courier New" w:cs="Courier New" w:hint="default"/>
+      </w:rPr>
+    </w:lvl>
+    <w:lvl w:ilvl="8" w:tplc="080C0005" w:tentative="1">
+      <w:start w:val="1"/>
+      <w:numFmt w:val="bullet"/>
+      <w:lvlText w:val=""/>
+      <w:lvlJc w:val="left"/>
+      <w:pPr>
+        <w:ind w:left="6480" w:hanging="360"/>
+      </w:pPr>
+      <w:rPr>
+        <w:rFonts w:ascii="Wingdings" w:hAnsi="Wingdings" w:hint="default"/>
+      </w:rPr>
+    </w:lvl>
+  </w:abstractNum>
+  <w:abstractNum w:abstractNumId="1" w15:restartNumberingAfterBreak="0">
+    <w:nsid w:val="3E592A7E"/>
+    <w:multiLevelType w:val="hybridMultilevel"/>
+    <w:tmpl w:val="AF8AE80E"/>
+    <w:lvl w:ilvl="0" w:tplc="6E286784">
+      <w:numFmt w:val="bullet"/>
+      <w:lvlText w:val="-"/>
+      <w:lvlJc w:val="left"/>
+      <w:pPr>
+        <w:ind w:left="435" w:hanging="360"/>
+      </w:pPr>
+      <w:rPr>
+        <w:rFonts w:ascii="Times New Roman" w:eastAsiaTheme="minorHAnsi" w:hAnsi="Times New Roman" w:cs="Times New Roman" w:hint="default"/>
+      </w:rPr>
+    </w:lvl>
+    <w:lvl w:ilvl="1" w:tplc="080C0003" w:tentative="1">
+      <w:start w:val="1"/>
+      <w:numFmt w:val="bullet"/>
+      <w:lvlText w:val="o"/>
+      <w:lvlJc w:val="left"/>
+      <w:pPr>
+        <w:ind w:left="1155" w:hanging="360"/>
+      </w:pPr>
+      <w:rPr>
+        <w:rFonts w:ascii="Courier New" w:hAnsi="Courier New" w:cs="Courier New" w:hint="default"/>
+      </w:rPr>
+    </w:lvl>
+    <w:lvl w:ilvl="2" w:tplc="080C0005" w:tentative="1">
+      <w:start w:val="1"/>
+      <w:numFmt w:val="bullet"/>
+      <w:lvlText w:val=""/>
+      <w:lvlJc w:val="left"/>
+      <w:pPr>
+        <w:ind w:left="1875" w:hanging="360"/>
+      </w:pPr>
+      <w:rPr>
+        <w:rFonts w:ascii="Wingdings" w:hAnsi="Wingdings" w:hint="default"/>
+      </w:rPr>
+    </w:lvl>
+    <w:lvl w:ilvl="3" w:tplc="080C0001" w:tentative="1">
+      <w:start w:val="1"/>
+      <w:numFmt w:val="bullet"/>
+      <w:lvlText w:val=""/>
+      <w:lvlJc w:val="left"/>
+      <w:pPr>
+        <w:ind w:left="2595" w:hanging="360"/>
+      </w:pPr>
+      <w:rPr>
+        <w:rFonts w:ascii="Symbol" w:hAnsi="Symbol" w:hint="default"/>
+      </w:rPr>
+    </w:lvl>
+    <w:lvl w:ilvl="4" w:tplc="080C0003" w:tentative="1">
+      <w:start w:val="1"/>
+      <w:numFmt w:val="bullet"/>
+      <w:lvlText w:val="o"/>
+      <w:lvlJc w:val="left"/>
+      <w:pPr>
+        <w:ind w:left="3315" w:hanging="360"/>
+      </w:pPr>
+      <w:rPr>
+        <w:rFonts w:ascii="Courier New" w:hAnsi="Courier New" w:cs="Courier New" w:hint="default"/>
+      </w:rPr>
+    </w:lvl>
+    <w:lvl w:ilvl="5" w:tplc="080C0005" w:tentative="1">
+      <w:start w:val="1"/>
+      <w:numFmt w:val="bullet"/>
+      <w:lvlText w:val=""/>
+      <w:lvlJc w:val="left"/>
+      <w:pPr>
+        <w:ind w:left="4035" w:hanging="360"/>
+      </w:pPr>
+      <w:rPr>
+        <w:rFonts w:ascii="Wingdings" w:hAnsi="Wingdings" w:hint="default"/>
+      </w:rPr>
+    </w:lvl>
+    <w:lvl w:ilvl="6" w:tplc="080C0001" w:tentative="1">
+      <w:start w:val="1"/>
+      <w:numFmt w:val="bullet"/>
+      <w:lvlText w:val=""/>
+      <w:lvlJc w:val="left"/>
+      <w:pPr>
+        <w:ind w:left="4755" w:hanging="360"/>
+      </w:pPr>
+      <w:rPr>
+        <w:rFonts w:ascii="Symbol" w:hAnsi="Symbol" w:hint="default"/>
+      </w:rPr>
+    </w:lvl>
+    <w:lvl w:ilvl="7" w:tplc="080C0003" w:tentative="1">
+      <w:start w:val="1"/>
+      <w:numFmt w:val="bullet"/>
+      <w:lvlText w:val="o"/>
+      <w:lvlJc w:val="left"/>
+      <w:pPr>
+        <w:ind w:left="5475" w:hanging="360"/>
+      </w:pPr>
+      <w:rPr>
+        <w:rFonts w:ascii="Courier New" w:hAnsi="Courier New" w:cs="Courier New" w:hint="default"/>
+      </w:rPr>
+    </w:lvl>
+    <w:lvl w:ilvl="8" w:tplc="080C0005" w:tentative="1">
+      <w:start w:val="1"/>
+      <w:numFmt w:val="bullet"/>
+      <w:lvlText w:val=""/>
+      <w:lvlJc w:val="left"/>
+      <w:pPr>
+        <w:ind w:left="6195" w:hanging="360"/>
+      </w:pPr>
+      <w:rPr>
+        <w:rFonts w:ascii="Wingdings" w:hAnsi="Wingdings" w:hint="default"/>
+      </w:rPr>
+    </w:lvl>
+  </w:abstractNum>
+  <w:num w:numId="1" w16cid:durableId="1535457101">
+    <w:abstractNumId w:val="1"/>
+  </w:num>
+  <w:num w:numId="2" w16cid:durableId="722287213">
+    <w:abstractNumId w:val="0"/>
+  </w:num>
+</w:numbering>
 </file>
 
 <file path=word/styles.xml><?xml version="1.0" encoding="utf-8"?>
@@ -3867,6 +4461,17 @@
       </w:tblBorders>
     </w:tblPr>
   </w:style>
+  <w:style w:type="paragraph" w:styleId="Paragraphedeliste">
+    <w:name w:val="List Paragraph"/>
+    <w:basedOn w:val="Normal"/>
+    <w:uiPriority w:val="34"/>
+    <w:qFormat/>
+    <w:rsid w:val="002C5C31"/>
+    <w:pPr>
+      <w:ind w:left="720"/>
+      <w:contextualSpacing/>
+    </w:pPr>
+  </w:style>
 </w:styles>
 </file>
 

</xml_diff>

<commit_message>
Ajout du planificateur de taches
</commit_message>
<xml_diff>
--- a/B__Analyse/builder.docx
+++ b/B__Analyse/builder.docx
@@ -30,7 +30,7 @@
             <w:rPr>
               <w:rFonts w:ascii="Times New Roman" w:hAnsi="Times New Roman" w:cs="Times New Roman"/>
               <w:noProof/>
-              <w:color w:val="FFFFFF" w:themeColor="background1"/>
+              <w:color w:val="000000" w:themeColor="background1"/>
               <w:sz w:val="48"/>
               <w:szCs w:val="48"/>
               <w:lang w:val="fr-FR"/>
@@ -103,7 +103,7 @@
                                   <w:sdtPr>
                                     <w:rPr>
                                       <w:rFonts w:asciiTheme="majorHAnsi" w:eastAsiaTheme="majorEastAsia" w:hAnsiTheme="majorHAnsi" w:cstheme="majorBidi"/>
-                                      <w:color w:val="FFFFFF" w:themeColor="background1"/>
+                                      <w:color w:val="C3C3C3" w:themeColor="text1" w:themeTint="F2"/>
                                       <w:sz w:val="84"/>
                                       <w:szCs w:val="84"/>
                                     </w:rPr>
@@ -116,11 +116,11 @@
                                   <w:sdtContent>
                                     <w:p>
                                       <w:pPr>
-                                        <w:pStyle w:val="Sansinterligne"/>
+                                        <w:pStyle w:val="NoSpacing"/>
                                         <w:spacing w:after="120"/>
                                         <w:rPr>
                                           <w:rFonts w:asciiTheme="majorHAnsi" w:eastAsiaTheme="majorEastAsia" w:hAnsiTheme="majorHAnsi" w:cstheme="majorBidi"/>
-                                          <w:color w:val="FFFFFF" w:themeColor="background1"/>
+                                          <w:color w:val="C3C3C3" w:themeColor="text1" w:themeTint="F2"/>
                                           <w:sz w:val="84"/>
                                           <w:szCs w:val="84"/>
                                         </w:rPr>
@@ -128,7 +128,7 @@
                                       <w:r>
                                         <w:rPr>
                                           <w:rFonts w:asciiTheme="majorHAnsi" w:eastAsiaTheme="majorEastAsia" w:hAnsiTheme="majorHAnsi" w:cstheme="majorBidi"/>
-                                          <w:color w:val="FFFFFF" w:themeColor="background1"/>
+                                          <w:color w:val="C3C3C3" w:themeColor="text1" w:themeTint="F2"/>
                                           <w:sz w:val="84"/>
                                           <w:szCs w:val="84"/>
                                         </w:rPr>
@@ -140,7 +140,7 @@
                                 <w:sdt>
                                   <w:sdtPr>
                                     <w:rPr>
-                                      <w:color w:val="FFFFFF" w:themeColor="background1"/>
+                                      <w:color w:val="000000" w:themeColor="background1"/>
                                       <w:sz w:val="28"/>
                                       <w:szCs w:val="28"/>
                                     </w:rPr>
@@ -153,16 +153,16 @@
                                   <w:sdtContent>
                                     <w:p>
                                       <w:pPr>
-                                        <w:pStyle w:val="Sansinterligne"/>
+                                        <w:pStyle w:val="NoSpacing"/>
                                         <w:rPr>
-                                          <w:color w:val="FFFFFF" w:themeColor="background1"/>
+                                          <w:color w:val="000000" w:themeColor="background1"/>
                                           <w:sz w:val="28"/>
                                           <w:szCs w:val="28"/>
                                         </w:rPr>
                                       </w:pPr>
                                       <w:r>
                                         <w:rPr>
-                                          <w:color w:val="FFFFFF" w:themeColor="background1"/>
+                                          <w:color w:val="000000" w:themeColor="background1"/>
                                           <w:sz w:val="28"/>
                                           <w:szCs w:val="28"/>
                                         </w:rPr>
@@ -260,7 +260,7 @@
                                 <w:sdt>
                                   <w:sdtPr>
                                     <w:rPr>
-                                      <w:color w:val="FFFFFF" w:themeColor="background1"/>
+                                      <w:color w:val="000000" w:themeColor="background1"/>
                                       <w:sz w:val="32"/>
                                       <w:szCs w:val="32"/>
                                     </w:rPr>
@@ -273,37 +273,63 @@
                                   <w:sdtContent>
                                     <w:p>
                                       <w:pPr>
-                                        <w:pStyle w:val="Sansinterligne"/>
+                                        <w:pStyle w:val="NoSpacing"/>
                                         <w:rPr>
-                                          <w:color w:val="FFFFFF" w:themeColor="background1"/>
+                                          <w:color w:val="000000" w:themeColor="background1"/>
                                           <w:sz w:val="32"/>
                                           <w:szCs w:val="32"/>
                                         </w:rPr>
                                       </w:pPr>
+                                      <w:proofErr w:type="spellStart"/>
                                       <w:r>
                                         <w:rPr>
-                                          <w:color w:val="FFFFFF" w:themeColor="background1"/>
+                                          <w:color w:val="000000" w:themeColor="background1"/>
                                           <w:sz w:val="32"/>
                                           <w:szCs w:val="32"/>
                                         </w:rPr>
-                                        <w:t>Rigaux Amory</w:t>
+                                        <w:t>Rigaux</w:t>
+                                      </w:r>
+                                      <w:proofErr w:type="spellEnd"/>
+                                      <w:r>
+                                        <w:rPr>
+                                          <w:color w:val="000000" w:themeColor="background1"/>
+                                          <w:sz w:val="32"/>
+                                          <w:szCs w:val="32"/>
+                                        </w:rPr>
+                                        <w:t xml:space="preserve"> Amory et </w:t>
                                       </w:r>
                                       <w:r>
                                         <w:rPr>
-                                          <w:color w:val="FFFFFF" w:themeColor="background1"/>
+                                          <w:color w:val="000000" w:themeColor="background1"/>
                                           <w:sz w:val="32"/>
                                           <w:szCs w:val="32"/>
                                         </w:rPr>
-                                        <w:t xml:space="preserve"> et Nathan Lebrun</w:t>
+                                        <w:t>Lebrun</w:t>
+                                      </w:r>
+                                      <w:r>
+                                        <w:rPr>
+                                          <w:color w:val="000000" w:themeColor="background1"/>
+                                          <w:sz w:val="32"/>
+                                          <w:szCs w:val="32"/>
+                                        </w:rPr>
+                                        <w:t xml:space="preserve"> </w:t>
+                                      </w:r>
+                                      <w:r>
+                                        <w:rPr>
+                                          <w:color w:val="000000" w:themeColor="background1"/>
+                                          <w:sz w:val="32"/>
+                                          <w:szCs w:val="32"/>
+                                        </w:rPr>
+                                        <w:t xml:space="preserve">Nathan </w:t>
                                       </w:r>
                                     </w:p>
                                   </w:sdtContent>
                                 </w:sdt>
                                 <w:p>
                                   <w:pPr>
-                                    <w:pStyle w:val="Sansinterligne"/>
+                                    <w:pStyle w:val="NoSpacing"/>
                                     <w:rPr>
-                                      <w:color w:val="FFFFFF" w:themeColor="background1"/>
+                                      <w:color w:val="000000" w:themeColor="background1"/>
                                       <w:sz w:val="18"/>
                                       <w:szCs w:val="18"/>
                                     </w:rPr>
@@ -312,7 +338,7 @@
                                     <w:sdtPr>
                                       <w:rPr>
                                         <w:caps/>
-                                        <w:color w:val="FFFFFF" w:themeColor="background1"/>
+                                        <w:color w:val="000000" w:themeColor="background1"/>
                                         <w:sz w:val="18"/>
                                         <w:szCs w:val="18"/>
                                       </w:rPr>
@@ -327,7 +353,7 @@
                                       <w:r>
                                         <w:rPr>
                                           <w:caps/>
-                                          <w:color w:val="FFFFFF" w:themeColor="background1"/>
+                                          <w:color w:val="000000" w:themeColor="background1"/>
                                           <w:sz w:val="18"/>
                                           <w:szCs w:val="18"/>
                                         </w:rPr>
@@ -337,7 +363,7 @@
                                   </w:sdt>
                                   <w:r>
                                     <w:rPr>
-                                      <w:color w:val="FFFFFF" w:themeColor="background1"/>
+                                      <w:color w:val="000000" w:themeColor="background1"/>
                                       <w:sz w:val="18"/>
                                       <w:szCs w:val="18"/>
                                       <w:lang w:val="fr-FR"/>
@@ -369,14 +395,14 @@
               <mc:Fallback>
                 <w:pict>
                   <v:group w14:anchorId="79A35E39" id="Groupe 6" o:spid="_x0000_s1026" style="position:absolute;margin-left:0;margin-top:0;width:594.75pt;height:842.25pt;z-index:251659264;mso-position-horizontal:left;mso-position-horizontal-relative:page;mso-position-vertical:top;mso-position-vertical-relative:page" coordsize="68580,91440" o:gfxdata="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">
-                    <v:rect id="Rectangle 33" o:spid="_x0000_s1027" style="position:absolute;left:2286;width:66294;height:91440;visibility:visible;mso-wrap-style:square;v-text-anchor:bottom" o:gfxdata="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" fillcolor="black [3213]" stroked="f" strokeweight="1pt">
+                    <v:rect id="Rectangle 33" o:spid="_x0000_s1027" style="position:absolute;left:2286;width:66294;height:91440;visibility:visible;mso-wrap-style:square;v-text-anchor:bottom" o:gfxdata="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" fillcolor="silver [3213]" stroked="f" strokeweight="1pt">
                       <v:textbox inset="36pt,1in,1in,208.8pt">
                         <w:txbxContent>
                           <w:sdt>
                             <w:sdtPr>
                               <w:rPr>
                                 <w:rFonts w:asciiTheme="majorHAnsi" w:eastAsiaTheme="majorEastAsia" w:hAnsiTheme="majorHAnsi" w:cstheme="majorBidi"/>
-                                <w:color w:val="FFFFFF" w:themeColor="background1"/>
+                                <w:color w:val="C3C3C3" w:themeColor="text1" w:themeTint="F2"/>
                                 <w:sz w:val="84"/>
                                 <w:szCs w:val="84"/>
                               </w:rPr>
@@ -389,11 +415,11 @@
                             <w:sdtContent>
                               <w:p>
                                 <w:pPr>
-                                  <w:pStyle w:val="Sansinterligne"/>
+                                  <w:pStyle w:val="NoSpacing"/>
                                   <w:spacing w:after="120"/>
                                   <w:rPr>
                                     <w:rFonts w:asciiTheme="majorHAnsi" w:eastAsiaTheme="majorEastAsia" w:hAnsiTheme="majorHAnsi" w:cstheme="majorBidi"/>
-                                    <w:color w:val="FFFFFF" w:themeColor="background1"/>
+                                    <w:color w:val="C3C3C3" w:themeColor="text1" w:themeTint="F2"/>
                                     <w:sz w:val="84"/>
                                     <w:szCs w:val="84"/>
                                   </w:rPr>
@@ -401,7 +427,7 @@
                                 <w:r>
                                   <w:rPr>
                                     <w:rFonts w:asciiTheme="majorHAnsi" w:eastAsiaTheme="majorEastAsia" w:hAnsiTheme="majorHAnsi" w:cstheme="majorBidi"/>
-                                    <w:color w:val="FFFFFF" w:themeColor="background1"/>
+                                    <w:color w:val="C3C3C3" w:themeColor="text1" w:themeTint="F2"/>
                                     <w:sz w:val="84"/>
                                     <w:szCs w:val="84"/>
                                   </w:rPr>
@@ -413,7 +439,7 @@
                           <w:sdt>
                             <w:sdtPr>
                               <w:rPr>
-                                <w:color w:val="FFFFFF" w:themeColor="background1"/>
+                                <w:color w:val="000000" w:themeColor="background1"/>
                                 <w:sz w:val="28"/>
                                 <w:szCs w:val="28"/>
                               </w:rPr>
@@ -426,16 +452,16 @@
                             <w:sdtContent>
                               <w:p>
                                 <w:pPr>
-                                  <w:pStyle w:val="Sansinterligne"/>
+                                  <w:pStyle w:val="NoSpacing"/>
                                   <w:rPr>
-                                    <w:color w:val="FFFFFF" w:themeColor="background1"/>
+                                    <w:color w:val="000000" w:themeColor="background1"/>
                                     <w:sz w:val="28"/>
                                     <w:szCs w:val="28"/>
                                   </w:rPr>
                                 </w:pPr>
                                 <w:r>
                                   <w:rPr>
-                                    <w:color w:val="FFFFFF" w:themeColor="background1"/>
+                                    <w:color w:val="000000" w:themeColor="background1"/>
                                     <w:sz w:val="28"/>
                                     <w:szCs w:val="28"/>
                                   </w:rPr>
@@ -447,7 +473,7 @@
                         </w:txbxContent>
                       </v:textbox>
                     </v:rect>
-                    <v:rect id="Rectangle 34" o:spid="_x0000_s1028" style="position:absolute;width:2286;height:91440;visibility:visible;mso-wrap-style:square;v-text-anchor:middle" o:gfxdata="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" fillcolor="gray [1629]" stroked="f" strokeweight="1pt"/>
+                    <v:rect id="Rectangle 34" o:spid="_x0000_s1028" style="position:absolute;width:2286;height:91440;visibility:visible;mso-wrap-style:square;v-text-anchor:middle" o:gfxdata="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" fillcolor="#dfdfdf [1629]" stroked="f" strokeweight="1pt"/>
                     <v:shapetype id="_x0000_t202" coordsize="21600,21600" o:spt="202" path="m,l,21600r21600,l21600,xe">
                       <v:stroke joinstyle="miter"/>
                       <v:path gradientshapeok="t" o:connecttype="rect"/>
@@ -458,7 +484,7 @@
                           <w:sdt>
                             <w:sdtPr>
                               <w:rPr>
-                                <w:color w:val="FFFFFF" w:themeColor="background1"/>
+                                <w:color w:val="000000" w:themeColor="background1"/>
                                 <w:sz w:val="32"/>
                                 <w:szCs w:val="32"/>
                               </w:rPr>
@@ -471,37 +497,63 @@
                             <w:sdtContent>
                               <w:p>
                                 <w:pPr>
-                                  <w:pStyle w:val="Sansinterligne"/>
+                                  <w:pStyle w:val="NoSpacing"/>
                                   <w:rPr>
-                                    <w:color w:val="FFFFFF" w:themeColor="background1"/>
+                                    <w:color w:val="000000" w:themeColor="background1"/>
                                     <w:sz w:val="32"/>
                                     <w:szCs w:val="32"/>
                                   </w:rPr>
                                 </w:pPr>
+                                <w:proofErr w:type="spellStart"/>
                                 <w:r>
                                   <w:rPr>
-                                    <w:color w:val="FFFFFF" w:themeColor="background1"/>
+                                    <w:color w:val="000000" w:themeColor="background1"/>
                                     <w:sz w:val="32"/>
                                     <w:szCs w:val="32"/>
                                   </w:rPr>
-                                  <w:t>Rigaux Amory</w:t>
+                                  <w:t>Rigaux</w:t>
+                                </w:r>
+                                <w:proofErr w:type="spellEnd"/>
+                                <w:r>
+                                  <w:rPr>
+                                    <w:color w:val="000000" w:themeColor="background1"/>
+                                    <w:sz w:val="32"/>
+                                    <w:szCs w:val="32"/>
+                                  </w:rPr>
+                                  <w:t xml:space="preserve"> Amory et </w:t>
                                 </w:r>
                                 <w:r>
                                   <w:rPr>
-                                    <w:color w:val="FFFFFF" w:themeColor="background1"/>
+                                    <w:color w:val="000000" w:themeColor="background1"/>
                                     <w:sz w:val="32"/>
                                     <w:szCs w:val="32"/>
                                   </w:rPr>
-                                  <w:t xml:space="preserve"> et Nathan Lebrun</w:t>
+                                  <w:t>Lebrun</w:t>
+                                </w:r>
+                                <w:r>
+                                  <w:rPr>
+                                    <w:color w:val="000000" w:themeColor="background1"/>
+                                    <w:sz w:val="32"/>
+                                    <w:szCs w:val="32"/>
+                                  </w:rPr>
+                                  <w:t xml:space="preserve"> </w:t>
+                                </w:r>
+                                <w:r>
+                                  <w:rPr>
+                                    <w:color w:val="000000" w:themeColor="background1"/>
+                                    <w:sz w:val="32"/>
+                                    <w:szCs w:val="32"/>
+                                  </w:rPr>
+                                  <w:t xml:space="preserve">Nathan </w:t>
                                 </w:r>
                               </w:p>
                             </w:sdtContent>
                           </w:sdt>
                           <w:p>
                             <w:pPr>
-                              <w:pStyle w:val="Sansinterligne"/>
+                              <w:pStyle w:val="NoSpacing"/>
                               <w:rPr>
-                                <w:color w:val="FFFFFF" w:themeColor="background1"/>
+                                <w:color w:val="000000" w:themeColor="background1"/>
                                 <w:sz w:val="18"/>
                                 <w:szCs w:val="18"/>
                               </w:rPr>
@@ -510,7 +562,7 @@
                               <w:sdtPr>
                                 <w:rPr>
                                   <w:caps/>
-                                  <w:color w:val="FFFFFF" w:themeColor="background1"/>
+                                  <w:color w:val="000000" w:themeColor="background1"/>
                                   <w:sz w:val="18"/>
                                   <w:szCs w:val="18"/>
                                 </w:rPr>
@@ -525,7 +577,7 @@
                                 <w:r>
                                   <w:rPr>
                                     <w:caps/>
-                                    <w:color w:val="FFFFFF" w:themeColor="background1"/>
+                                    <w:color w:val="000000" w:themeColor="background1"/>
                                     <w:sz w:val="18"/>
                                     <w:szCs w:val="18"/>
                                   </w:rPr>
@@ -535,7 +587,7 @@
                             </w:sdt>
                             <w:r>
                               <w:rPr>
-                                <w:color w:val="FFFFFF" w:themeColor="background1"/>
+                                <w:color w:val="000000" w:themeColor="background1"/>
                                 <w:sz w:val="18"/>
                                 <w:szCs w:val="18"/>
                                 <w:lang w:val="fr-FR"/>
@@ -554,6 +606,18 @@
           </w:r>
           <w:r>
             <w:rPr>
+              <w:rFonts w:asciiTheme="majorHAnsi" w:eastAsiaTheme="majorEastAsia" w:hAnsiTheme="majorHAnsi" w:cstheme="majorBidi"/>
+              <w:color w:val="C3C3C3" w:themeColor="text1" w:themeTint="F2"/>
+              <w:kern w:val="0"/>
+              <w:sz w:val="84"/>
+              <w:szCs w:val="84"/>
+              <w:lang w:eastAsia="fr-BE"/>
+              <w14:ligatures w14:val="none"/>
+            </w:rPr>
+            <w:t xml:space="preserve"> </w:t>
+          </w:r>
+          <w:r>
+            <w:rPr>
               <w:rFonts w:ascii="Times New Roman" w:hAnsi="Times New Roman" w:cs="Times New Roman"/>
               <w:sz w:val="48"/>
               <w:szCs w:val="48"/>
@@ -800,7 +864,27 @@
           <w:szCs w:val="28"/>
           <w:lang w:val="fr-FR"/>
         </w:rPr>
-        <w:t xml:space="preserve">Amory Rigaux : </w:t>
+        <w:t xml:space="preserve">Amory </w:t>
+      </w:r>
+      <w:proofErr w:type="spellStart"/>
+      <w:r>
+        <w:rPr>
+          <w:rFonts w:ascii="Times New Roman" w:hAnsi="Times New Roman" w:cs="Times New Roman"/>
+          <w:sz w:val="28"/>
+          <w:szCs w:val="28"/>
+          <w:lang w:val="fr-FR"/>
+        </w:rPr>
+        <w:t>Rigaux</w:t>
+      </w:r>
+      <w:proofErr w:type="spellEnd"/>
+      <w:r>
+        <w:rPr>
+          <w:rFonts w:ascii="Times New Roman" w:hAnsi="Times New Roman" w:cs="Times New Roman"/>
+          <w:sz w:val="28"/>
+          <w:szCs w:val="28"/>
+          <w:lang w:val="fr-FR"/>
+        </w:rPr>
+        <w:t xml:space="preserve"> : </w:t>
       </w:r>
       <w:r>
         <w:rPr>
@@ -959,7 +1043,31 @@
           <w:lang w:eastAsia="fr-BE"/>
           <w14:ligatures w14:val="none"/>
         </w:rPr>
-        <w:t>Nathan Lebrun: Élève d’informatique en rhéto à L’IPET</w:t>
+        <w:t xml:space="preserve">Nathan </w:t>
+      </w:r>
+      <w:proofErr w:type="gramStart"/>
+      <w:r>
+        <w:rPr>
+          <w:rFonts w:ascii="Times New Roman" w:eastAsia="Times New Roman" w:hAnsi="Times New Roman" w:cs="Times New Roman"/>
+          <w:kern w:val="0"/>
+          <w:sz w:val="28"/>
+          <w:szCs w:val="28"/>
+          <w:lang w:eastAsia="fr-BE"/>
+          <w14:ligatures w14:val="none"/>
+        </w:rPr>
+        <w:t>Lebrun:</w:t>
+      </w:r>
+      <w:proofErr w:type="gramEnd"/>
+      <w:r>
+        <w:rPr>
+          <w:rFonts w:ascii="Times New Roman" w:eastAsia="Times New Roman" w:hAnsi="Times New Roman" w:cs="Times New Roman"/>
+          <w:kern w:val="0"/>
+          <w:sz w:val="28"/>
+          <w:szCs w:val="28"/>
+          <w:lang w:eastAsia="fr-BE"/>
+          <w14:ligatures w14:val="none"/>
+        </w:rPr>
+        <w:t xml:space="preserve"> Élève d’informatique en rhéto à L’IPET</w:t>
       </w:r>
       <w:r>
         <w:rPr>
@@ -1071,7 +1179,27 @@
           <w:szCs w:val="28"/>
           <w:lang w:val="fr-FR"/>
         </w:rPr>
-        <w:t xml:space="preserve"> (nous utiliserons Ursina Engine pour la partie graphique qui sera en 3D)</w:t>
+        <w:t xml:space="preserve"> (nous utiliserons </w:t>
+      </w:r>
+      <w:proofErr w:type="spellStart"/>
+      <w:r>
+        <w:rPr>
+          <w:rFonts w:ascii="Times New Roman" w:hAnsi="Times New Roman" w:cs="Times New Roman"/>
+          <w:sz w:val="28"/>
+          <w:szCs w:val="28"/>
+          <w:lang w:val="fr-FR"/>
+        </w:rPr>
+        <w:t>Ursina</w:t>
+      </w:r>
+      <w:proofErr w:type="spellEnd"/>
+      <w:r>
+        <w:rPr>
+          <w:rFonts w:ascii="Times New Roman" w:hAnsi="Times New Roman" w:cs="Times New Roman"/>
+          <w:sz w:val="28"/>
+          <w:szCs w:val="28"/>
+          <w:lang w:val="fr-FR"/>
+        </w:rPr>
+        <w:t xml:space="preserve"> Engine pour la partie graphique qui sera en 3D)</w:t>
       </w:r>
       <w:r>
         <w:rPr>
@@ -1172,7 +1300,27 @@
           <w:szCs w:val="28"/>
           <w:lang w:val="fr-FR"/>
         </w:rPr>
-        <w:t>M. Benidir : Professeur d’informatique et de laboratoire logique</w:t>
+        <w:t xml:space="preserve">M. </w:t>
+      </w:r>
+      <w:proofErr w:type="spellStart"/>
+      <w:r>
+        <w:rPr>
+          <w:rFonts w:ascii="Times New Roman" w:hAnsi="Times New Roman" w:cs="Times New Roman"/>
+          <w:sz w:val="28"/>
+          <w:szCs w:val="28"/>
+          <w:lang w:val="fr-FR"/>
+        </w:rPr>
+        <w:t>Benidir</w:t>
+      </w:r>
+      <w:proofErr w:type="spellEnd"/>
+      <w:r>
+        <w:rPr>
+          <w:rFonts w:ascii="Times New Roman" w:hAnsi="Times New Roman" w:cs="Times New Roman"/>
+          <w:sz w:val="28"/>
+          <w:szCs w:val="28"/>
+          <w:lang w:val="fr-FR"/>
+        </w:rPr>
+        <w:t> : Professeur d’informatique et de laboratoire logique</w:t>
       </w:r>
     </w:p>
     <w:p>
@@ -1262,14 +1410,14 @@
     </w:p>
     <w:p>
       <w:pPr>
-        <w:shd w:val="clear" w:color="auto" w:fill="FFFFFF" w:themeFill="background1"/>
-        <w:tabs>
-          <w:tab w:val="left" w:pos="2640"/>
-        </w:tabs>
-        <w:rPr>
-          <w:rFonts w:ascii="Times New Roman" w:hAnsi="Times New Roman" w:cs="Times New Roman"/>
-          <w:sz w:val="28"/>
-          <w:szCs w:val="28"/>
+        <w:jc w:val="center"/>
+        <w:rPr>
+          <w:rFonts w:ascii="Times New Roman" w:hAnsi="Times New Roman" w:cs="Times New Roman"/>
+          <w:b/>
+          <w:bCs/>
+          <w:sz w:val="48"/>
+          <w:szCs w:val="48"/>
+          <w:u w:val="single"/>
           <w:lang w:val="fr-FR"/>
         </w:rPr>
       </w:pPr>
@@ -1285,17 +1433,17 @@
     </w:p>
     <w:tbl>
       <w:tblPr>
-        <w:tblStyle w:val="Grilledutableau"/>
+        <w:tblStyle w:val="TableGrid"/>
         <w:tblW w:w="0" w:type="auto"/>
         <w:tblLook w:val="04A0" w:firstRow="1" w:lastRow="0" w:firstColumn="1" w:lastColumn="0" w:noHBand="0" w:noVBand="1"/>
       </w:tblPr>
       <w:tblGrid>
-        <w:gridCol w:w="1510"/>
-        <w:gridCol w:w="1510"/>
-        <w:gridCol w:w="1510"/>
-        <w:gridCol w:w="1510"/>
-        <w:gridCol w:w="1511"/>
-        <w:gridCol w:w="1511"/>
+        <w:gridCol w:w="1550"/>
+        <w:gridCol w:w="1504"/>
+        <w:gridCol w:w="1508"/>
+        <w:gridCol w:w="1500"/>
+        <w:gridCol w:w="1502"/>
+        <w:gridCol w:w="1498"/>
       </w:tblGrid>
       <w:tr>
         <w:trPr>
@@ -1312,18 +1460,14 @@
               <w:jc w:val="center"/>
               <w:rPr>
                 <w:rFonts w:ascii="Times New Roman" w:hAnsi="Times New Roman" w:cs="Times New Roman"/>
-                <w:color w:val="FFFFFF" w:themeColor="background1"/>
-                <w:sz w:val="28"/>
-                <w:szCs w:val="28"/>
-                <w:lang w:val="fr-FR"/>
-              </w:rPr>
-            </w:pPr>
-            <w:r>
-              <w:rPr>
-                <w:rFonts w:ascii="Times New Roman" w:hAnsi="Times New Roman" w:cs="Times New Roman"/>
-                <w:color w:val="FFFFFF" w:themeColor="background1"/>
-                <w:sz w:val="28"/>
-                <w:szCs w:val="28"/>
+                <w:color w:val="000000" w:themeColor="background1"/>
+                <w:lang w:val="fr-FR"/>
+              </w:rPr>
+            </w:pPr>
+            <w:r>
+              <w:rPr>
+                <w:rFonts w:ascii="Times New Roman" w:hAnsi="Times New Roman" w:cs="Times New Roman"/>
+                <w:color w:val="000000" w:themeColor="background1"/>
                 <w:lang w:val="fr-FR"/>
               </w:rPr>
               <w:t>Tâche</w:t>
@@ -1341,18 +1485,14 @@
               <w:jc w:val="center"/>
               <w:rPr>
                 <w:rFonts w:ascii="Times New Roman" w:hAnsi="Times New Roman" w:cs="Times New Roman"/>
-                <w:color w:val="FFFFFF" w:themeColor="background1"/>
-                <w:sz w:val="28"/>
-                <w:szCs w:val="28"/>
-                <w:lang w:val="fr-FR"/>
-              </w:rPr>
-            </w:pPr>
-            <w:r>
-              <w:rPr>
-                <w:rFonts w:ascii="Times New Roman" w:hAnsi="Times New Roman" w:cs="Times New Roman"/>
-                <w:color w:val="FFFFFF" w:themeColor="background1"/>
-                <w:sz w:val="28"/>
-                <w:szCs w:val="28"/>
+                <w:color w:val="000000" w:themeColor="background1"/>
+                <w:lang w:val="fr-FR"/>
+              </w:rPr>
+            </w:pPr>
+            <w:r>
+              <w:rPr>
+                <w:rFonts w:ascii="Times New Roman" w:hAnsi="Times New Roman" w:cs="Times New Roman"/>
+                <w:color w:val="000000" w:themeColor="background1"/>
                 <w:lang w:val="fr-FR"/>
               </w:rPr>
               <w:t>Statut</w:t>
@@ -1370,18 +1510,14 @@
               <w:jc w:val="center"/>
               <w:rPr>
                 <w:rFonts w:ascii="Times New Roman" w:hAnsi="Times New Roman" w:cs="Times New Roman"/>
-                <w:color w:val="FFFFFF" w:themeColor="background1"/>
-                <w:sz w:val="28"/>
-                <w:szCs w:val="28"/>
-                <w:lang w:val="fr-FR"/>
-              </w:rPr>
-            </w:pPr>
-            <w:r>
-              <w:rPr>
-                <w:rFonts w:ascii="Times New Roman" w:hAnsi="Times New Roman" w:cs="Times New Roman"/>
-                <w:color w:val="FFFFFF" w:themeColor="background1"/>
-                <w:sz w:val="28"/>
-                <w:szCs w:val="28"/>
+                <w:color w:val="000000" w:themeColor="background1"/>
+                <w:lang w:val="fr-FR"/>
+              </w:rPr>
+            </w:pPr>
+            <w:r>
+              <w:rPr>
+                <w:rFonts w:ascii="Times New Roman" w:hAnsi="Times New Roman" w:cs="Times New Roman"/>
+                <w:color w:val="000000" w:themeColor="background1"/>
                 <w:lang w:val="fr-FR"/>
               </w:rPr>
               <w:t>Partie</w:t>
@@ -1399,18 +1535,14 @@
               <w:jc w:val="center"/>
               <w:rPr>
                 <w:rFonts w:ascii="Times New Roman" w:hAnsi="Times New Roman" w:cs="Times New Roman"/>
-                <w:color w:val="FFFFFF" w:themeColor="background1"/>
-                <w:sz w:val="28"/>
-                <w:szCs w:val="28"/>
-                <w:lang w:val="fr-FR"/>
-              </w:rPr>
-            </w:pPr>
-            <w:r>
-              <w:rPr>
-                <w:rFonts w:ascii="Times New Roman" w:hAnsi="Times New Roman" w:cs="Times New Roman"/>
-                <w:color w:val="FFFFFF" w:themeColor="background1"/>
-                <w:sz w:val="28"/>
-                <w:szCs w:val="28"/>
+                <w:color w:val="000000" w:themeColor="background1"/>
+                <w:lang w:val="fr-FR"/>
+              </w:rPr>
+            </w:pPr>
+            <w:r>
+              <w:rPr>
+                <w:rFonts w:ascii="Times New Roman" w:hAnsi="Times New Roman" w:cs="Times New Roman"/>
+                <w:color w:val="000000" w:themeColor="background1"/>
                 <w:lang w:val="fr-FR"/>
               </w:rPr>
               <w:t>Dernière update</w:t>
@@ -1428,18 +1560,14 @@
               <w:jc w:val="center"/>
               <w:rPr>
                 <w:rFonts w:ascii="Times New Roman" w:hAnsi="Times New Roman" w:cs="Times New Roman"/>
-                <w:color w:val="FFFFFF" w:themeColor="background1"/>
-                <w:sz w:val="28"/>
-                <w:szCs w:val="28"/>
-                <w:lang w:val="fr-FR"/>
-              </w:rPr>
-            </w:pPr>
-            <w:r>
-              <w:rPr>
-                <w:rFonts w:ascii="Times New Roman" w:hAnsi="Times New Roman" w:cs="Times New Roman"/>
-                <w:color w:val="FFFFFF" w:themeColor="background1"/>
-                <w:sz w:val="28"/>
-                <w:szCs w:val="28"/>
+                <w:color w:val="000000" w:themeColor="background1"/>
+                <w:lang w:val="fr-FR"/>
+              </w:rPr>
+            </w:pPr>
+            <w:r>
+              <w:rPr>
+                <w:rFonts w:ascii="Times New Roman" w:hAnsi="Times New Roman" w:cs="Times New Roman"/>
+                <w:color w:val="000000" w:themeColor="background1"/>
                 <w:lang w:val="fr-FR"/>
               </w:rPr>
               <w:t>Echéance</w:t>
@@ -1457,21 +1585,468 @@
               <w:jc w:val="center"/>
               <w:rPr>
                 <w:rFonts w:ascii="Times New Roman" w:hAnsi="Times New Roman" w:cs="Times New Roman"/>
-                <w:color w:val="FFFFFF" w:themeColor="background1"/>
-                <w:sz w:val="28"/>
-                <w:szCs w:val="28"/>
-                <w:lang w:val="fr-FR"/>
-              </w:rPr>
-            </w:pPr>
-            <w:r>
-              <w:rPr>
-                <w:rFonts w:ascii="Times New Roman" w:hAnsi="Times New Roman" w:cs="Times New Roman"/>
-                <w:color w:val="FFFFFF" w:themeColor="background1"/>
-                <w:sz w:val="28"/>
-                <w:szCs w:val="28"/>
+                <w:color w:val="000000" w:themeColor="background1"/>
+                <w:lang w:val="fr-FR"/>
+              </w:rPr>
+            </w:pPr>
+            <w:r>
+              <w:rPr>
+                <w:rFonts w:ascii="Times New Roman" w:hAnsi="Times New Roman" w:cs="Times New Roman"/>
+                <w:color w:val="000000" w:themeColor="background1"/>
                 <w:lang w:val="fr-FR"/>
               </w:rPr>
               <w:t>Qui ?</w:t>
+            </w:r>
+          </w:p>
+        </w:tc>
+      </w:tr>
+      <w:tr>
+        <w:trPr>
+          <w:trHeight w:val="563"/>
+        </w:trPr>
+        <w:tc>
+          <w:tcPr>
+            <w:tcW w:w="1510" w:type="dxa"/>
+            <w:vAlign w:val="center"/>
+          </w:tcPr>
+          <w:p>
+            <w:pPr>
+              <w:jc w:val="center"/>
+              <w:rPr>
+                <w:rFonts w:ascii="Times New Roman" w:hAnsi="Times New Roman" w:cs="Times New Roman"/>
+                <w:lang w:val="fr-FR"/>
+              </w:rPr>
+            </w:pPr>
+            <w:r>
+              <w:rPr>
+                <w:rFonts w:ascii="Times New Roman" w:hAnsi="Times New Roman" w:cs="Times New Roman"/>
+                <w:lang w:val="fr-FR"/>
+              </w:rPr>
+              <w:t>Trouver les référents</w:t>
+            </w:r>
+            <w:r>
+              <w:rPr>
+                <w:rFonts w:ascii="Times New Roman" w:hAnsi="Times New Roman" w:cs="Times New Roman"/>
+                <w:lang w:val="fr-FR"/>
+              </w:rPr>
+              <w:t xml:space="preserve"> d</w:t>
+            </w:r>
+            <w:r>
+              <w:t>u projet</w:t>
+            </w:r>
+          </w:p>
+        </w:tc>
+        <w:tc>
+          <w:tcPr>
+            <w:tcW w:w="1510" w:type="dxa"/>
+            <w:shd w:val="clear" w:color="auto" w:fill="F4B083" w:themeFill="accent2" w:themeFillTint="99"/>
+            <w:vAlign w:val="center"/>
+          </w:tcPr>
+          <w:p>
+            <w:pPr>
+              <w:jc w:val="center"/>
+              <w:rPr>
+                <w:rFonts w:ascii="Times New Roman" w:hAnsi="Times New Roman" w:cs="Times New Roman"/>
+                <w:lang w:val="fr-FR"/>
+              </w:rPr>
+            </w:pPr>
+            <w:r>
+              <w:rPr>
+                <w:rFonts w:ascii="Times New Roman" w:hAnsi="Times New Roman" w:cs="Times New Roman"/>
+                <w:lang w:val="fr-FR"/>
+              </w:rPr>
+              <w:t>En cours</w:t>
+            </w:r>
+          </w:p>
+        </w:tc>
+        <w:tc>
+          <w:tcPr>
+            <w:tcW w:w="1510" w:type="dxa"/>
+            <w:shd w:val="clear" w:color="auto" w:fill="auto"/>
+            <w:vAlign w:val="center"/>
+          </w:tcPr>
+          <w:p>
+            <w:pPr>
+              <w:jc w:val="center"/>
+              <w:rPr>
+                <w:rFonts w:ascii="Times New Roman" w:hAnsi="Times New Roman" w:cs="Times New Roman"/>
+                <w:color w:val="FFA500"/>
+                <w:lang w:val="fr-FR"/>
+              </w:rPr>
+            </w:pPr>
+            <w:r>
+              <w:rPr>
+                <w:rFonts w:ascii="Times New Roman" w:hAnsi="Times New Roman" w:cs="Times New Roman"/>
+                <w:lang w:val="fr-FR"/>
+              </w:rPr>
+              <w:t>Administratif</w:t>
+            </w:r>
+          </w:p>
+        </w:tc>
+        <w:tc>
+          <w:tcPr>
+            <w:tcW w:w="1510" w:type="dxa"/>
+            <w:vAlign w:val="center"/>
+          </w:tcPr>
+          <w:p>
+            <w:pPr>
+              <w:jc w:val="center"/>
+              <w:rPr>
+                <w:rFonts w:ascii="Times New Roman" w:hAnsi="Times New Roman" w:cs="Times New Roman"/>
+                <w:lang w:val="fr-FR"/>
+              </w:rPr>
+            </w:pPr>
+            <w:r>
+              <w:rPr>
+                <w:rFonts w:ascii="Times New Roman" w:hAnsi="Times New Roman" w:cs="Times New Roman"/>
+                <w:lang w:val="fr-FR"/>
+              </w:rPr>
+              <w:t>8/11/23</w:t>
+            </w:r>
+          </w:p>
+        </w:tc>
+        <w:tc>
+          <w:tcPr>
+            <w:tcW w:w="1511" w:type="dxa"/>
+            <w:vAlign w:val="center"/>
+          </w:tcPr>
+          <w:p>
+            <w:pPr>
+              <w:jc w:val="center"/>
+              <w:rPr>
+                <w:rFonts w:ascii="Times New Roman" w:hAnsi="Times New Roman" w:cs="Times New Roman"/>
+                <w:lang w:val="fr-FR"/>
+              </w:rPr>
+            </w:pPr>
+            <w:r>
+              <w:rPr>
+                <w:rFonts w:ascii="Times New Roman" w:hAnsi="Times New Roman" w:cs="Times New Roman"/>
+                <w:lang w:val="fr-FR"/>
+              </w:rPr>
+              <w:t>20/11/23</w:t>
+            </w:r>
+          </w:p>
+        </w:tc>
+        <w:tc>
+          <w:tcPr>
+            <w:tcW w:w="1511" w:type="dxa"/>
+            <w:vAlign w:val="center"/>
+          </w:tcPr>
+          <w:p>
+            <w:pPr>
+              <w:jc w:val="center"/>
+              <w:rPr>
+                <w:rFonts w:ascii="Times New Roman" w:hAnsi="Times New Roman" w:cs="Times New Roman"/>
+                <w:lang w:val="fr-FR"/>
+              </w:rPr>
+            </w:pPr>
+            <w:r>
+              <w:rPr>
+                <w:rFonts w:ascii="Times New Roman" w:hAnsi="Times New Roman" w:cs="Times New Roman"/>
+                <w:lang w:val="fr-FR"/>
+              </w:rPr>
+              <w:t>Nathan et Amory</w:t>
+            </w:r>
+          </w:p>
+        </w:tc>
+      </w:tr>
+      <w:tr>
+        <w:trPr>
+          <w:trHeight w:val="563"/>
+        </w:trPr>
+        <w:tc>
+          <w:tcPr>
+            <w:tcW w:w="1510" w:type="dxa"/>
+            <w:vAlign w:val="center"/>
+          </w:tcPr>
+          <w:p>
+            <w:pPr>
+              <w:jc w:val="center"/>
+              <w:rPr>
+                <w:rFonts w:ascii="Times New Roman" w:hAnsi="Times New Roman" w:cs="Times New Roman"/>
+                <w:lang w:val="fr-FR"/>
+              </w:rPr>
+            </w:pPr>
+            <w:r>
+              <w:rPr>
+                <w:rFonts w:ascii="Times New Roman" w:hAnsi="Times New Roman" w:cs="Times New Roman"/>
+                <w:lang w:val="fr-FR"/>
+              </w:rPr>
+              <w:t xml:space="preserve">Use case </w:t>
+            </w:r>
+            <w:proofErr w:type="spellStart"/>
+            <w:r>
+              <w:rPr>
+                <w:rFonts w:ascii="Times New Roman" w:hAnsi="Times New Roman" w:cs="Times New Roman"/>
+                <w:lang w:val="fr-FR"/>
+              </w:rPr>
+              <w:t>diagram</w:t>
+            </w:r>
+            <w:proofErr w:type="spellEnd"/>
+          </w:p>
+        </w:tc>
+        <w:tc>
+          <w:tcPr>
+            <w:tcW w:w="1510" w:type="dxa"/>
+            <w:shd w:val="clear" w:color="auto" w:fill="A8D08D" w:themeFill="accent6" w:themeFillTint="99"/>
+            <w:vAlign w:val="center"/>
+          </w:tcPr>
+          <w:p>
+            <w:pPr>
+              <w:jc w:val="center"/>
+              <w:rPr>
+                <w:rFonts w:ascii="Times New Roman" w:hAnsi="Times New Roman" w:cs="Times New Roman"/>
+                <w:lang w:val="fr-FR"/>
+              </w:rPr>
+            </w:pPr>
+            <w:r>
+              <w:rPr>
+                <w:rFonts w:ascii="Times New Roman" w:hAnsi="Times New Roman" w:cs="Times New Roman"/>
+                <w:lang w:val="fr-FR"/>
+              </w:rPr>
+              <w:t>Fini</w:t>
+            </w:r>
+          </w:p>
+        </w:tc>
+        <w:tc>
+          <w:tcPr>
+            <w:tcW w:w="1510" w:type="dxa"/>
+            <w:shd w:val="clear" w:color="auto" w:fill="FFD966" w:themeFill="accent4" w:themeFillTint="99"/>
+            <w:vAlign w:val="center"/>
+          </w:tcPr>
+          <w:p>
+            <w:pPr>
+              <w:jc w:val="center"/>
+              <w:rPr>
+                <w:rFonts w:ascii="Times New Roman" w:hAnsi="Times New Roman" w:cs="Times New Roman"/>
+                <w:lang w:val="fr-FR"/>
+              </w:rPr>
+            </w:pPr>
+            <w:r>
+              <w:rPr>
+                <w:rFonts w:ascii="Times New Roman" w:hAnsi="Times New Roman" w:cs="Times New Roman"/>
+                <w:lang w:val="fr-FR"/>
+              </w:rPr>
+              <w:t>Analyse</w:t>
+            </w:r>
+          </w:p>
+        </w:tc>
+        <w:tc>
+          <w:tcPr>
+            <w:tcW w:w="1510" w:type="dxa"/>
+            <w:vAlign w:val="center"/>
+          </w:tcPr>
+          <w:p>
+            <w:pPr>
+              <w:jc w:val="center"/>
+              <w:rPr>
+                <w:rFonts w:ascii="Times New Roman" w:hAnsi="Times New Roman" w:cs="Times New Roman"/>
+                <w:lang w:val="fr-FR"/>
+              </w:rPr>
+            </w:pPr>
+            <w:r>
+              <w:rPr>
+                <w:rFonts w:ascii="Times New Roman" w:hAnsi="Times New Roman" w:cs="Times New Roman"/>
+                <w:lang w:val="fr-FR"/>
+              </w:rPr>
+              <w:t>7</w:t>
+            </w:r>
+            <w:r>
+              <w:rPr>
+                <w:rFonts w:ascii="Times New Roman" w:hAnsi="Times New Roman" w:cs="Times New Roman"/>
+                <w:lang w:val="fr-FR"/>
+              </w:rPr>
+              <w:t>/11/23</w:t>
+            </w:r>
+          </w:p>
+        </w:tc>
+        <w:tc>
+          <w:tcPr>
+            <w:tcW w:w="1511" w:type="dxa"/>
+            <w:vAlign w:val="center"/>
+          </w:tcPr>
+          <w:p>
+            <w:pPr>
+              <w:jc w:val="center"/>
+              <w:rPr>
+                <w:rFonts w:ascii="Times New Roman" w:hAnsi="Times New Roman" w:cs="Times New Roman"/>
+                <w:lang w:val="fr-FR"/>
+              </w:rPr>
+            </w:pPr>
+            <w:r>
+              <w:rPr>
+                <w:rFonts w:ascii="Times New Roman" w:hAnsi="Times New Roman" w:cs="Times New Roman"/>
+                <w:lang w:val="fr-FR"/>
+              </w:rPr>
+              <w:t>20/11/23</w:t>
+            </w:r>
+          </w:p>
+        </w:tc>
+        <w:tc>
+          <w:tcPr>
+            <w:tcW w:w="1511" w:type="dxa"/>
+            <w:vAlign w:val="center"/>
+          </w:tcPr>
+          <w:p>
+            <w:pPr>
+              <w:jc w:val="center"/>
+              <w:rPr>
+                <w:rFonts w:ascii="Times New Roman" w:hAnsi="Times New Roman" w:cs="Times New Roman"/>
+                <w:lang w:val="fr-FR"/>
+              </w:rPr>
+            </w:pPr>
+            <w:r>
+              <w:rPr>
+                <w:rFonts w:ascii="Times New Roman" w:hAnsi="Times New Roman" w:cs="Times New Roman"/>
+                <w:lang w:val="fr-FR"/>
+              </w:rPr>
+              <w:t>Nathan et Amory</w:t>
+            </w:r>
+          </w:p>
+        </w:tc>
+      </w:tr>
+      <w:tr>
+        <w:trPr>
+          <w:trHeight w:val="563"/>
+        </w:trPr>
+        <w:tc>
+          <w:tcPr>
+            <w:tcW w:w="1510" w:type="dxa"/>
+            <w:vAlign w:val="center"/>
+          </w:tcPr>
+          <w:p>
+            <w:pPr>
+              <w:jc w:val="center"/>
+              <w:rPr>
+                <w:rFonts w:ascii="Times New Roman" w:hAnsi="Times New Roman" w:cs="Times New Roman"/>
+                <w:lang w:val="fr-FR"/>
+              </w:rPr>
+            </w:pPr>
+            <w:r>
+              <w:rPr>
+                <w:rFonts w:ascii="Times New Roman" w:hAnsi="Times New Roman" w:cs="Times New Roman"/>
+                <w:lang w:val="fr-FR"/>
+              </w:rPr>
+              <w:t>Class Diagram</w:t>
+            </w:r>
+          </w:p>
+        </w:tc>
+        <w:tc>
+          <w:tcPr>
+            <w:tcW w:w="1510" w:type="dxa"/>
+            <w:shd w:val="clear" w:color="auto" w:fill="A8D08D" w:themeFill="accent6" w:themeFillTint="99"/>
+            <w:vAlign w:val="center"/>
+          </w:tcPr>
+          <w:p>
+            <w:pPr>
+              <w:jc w:val="center"/>
+              <w:rPr>
+                <w:rFonts w:ascii="Times New Roman" w:hAnsi="Times New Roman" w:cs="Times New Roman"/>
+                <w:lang w:val="fr-FR"/>
+              </w:rPr>
+            </w:pPr>
+            <w:r>
+              <w:rPr>
+                <w:rFonts w:ascii="Times New Roman" w:hAnsi="Times New Roman" w:cs="Times New Roman"/>
+                <w:lang w:val="fr-FR"/>
+              </w:rPr>
+              <w:t>Fini</w:t>
+            </w:r>
+          </w:p>
+        </w:tc>
+        <w:tc>
+          <w:tcPr>
+            <w:tcW w:w="1510" w:type="dxa"/>
+            <w:shd w:val="clear" w:color="auto" w:fill="FFD966" w:themeFill="accent4" w:themeFillTint="99"/>
+            <w:vAlign w:val="center"/>
+          </w:tcPr>
+          <w:p>
+            <w:pPr>
+              <w:jc w:val="center"/>
+              <w:rPr>
+                <w:rFonts w:ascii="Times New Roman" w:hAnsi="Times New Roman" w:cs="Times New Roman"/>
+                <w:lang w:val="fr-FR"/>
+              </w:rPr>
+            </w:pPr>
+            <w:r>
+              <w:rPr>
+                <w:rFonts w:ascii="Times New Roman" w:hAnsi="Times New Roman" w:cs="Times New Roman"/>
+                <w:lang w:val="fr-FR"/>
+              </w:rPr>
+              <w:t>Analyse</w:t>
+            </w:r>
+          </w:p>
+        </w:tc>
+        <w:tc>
+          <w:tcPr>
+            <w:tcW w:w="1510" w:type="dxa"/>
+            <w:vAlign w:val="center"/>
+          </w:tcPr>
+          <w:p>
+            <w:pPr>
+              <w:jc w:val="center"/>
+              <w:rPr>
+                <w:rFonts w:ascii="Times New Roman" w:hAnsi="Times New Roman" w:cs="Times New Roman"/>
+                <w:lang w:val="fr-FR"/>
+              </w:rPr>
+            </w:pPr>
+            <w:r>
+              <w:rPr>
+                <w:rFonts w:ascii="Times New Roman" w:hAnsi="Times New Roman" w:cs="Times New Roman"/>
+                <w:lang w:val="fr-FR"/>
+              </w:rPr>
+              <w:t>7</w:t>
+            </w:r>
+            <w:r>
+              <w:rPr>
+                <w:rFonts w:ascii="Times New Roman" w:hAnsi="Times New Roman" w:cs="Times New Roman"/>
+                <w:lang w:val="fr-FR"/>
+              </w:rPr>
+              <w:t>/11/23</w:t>
+            </w:r>
+          </w:p>
+        </w:tc>
+        <w:tc>
+          <w:tcPr>
+            <w:tcW w:w="1511" w:type="dxa"/>
+            <w:vAlign w:val="center"/>
+          </w:tcPr>
+          <w:p>
+            <w:pPr>
+              <w:jc w:val="center"/>
+              <w:rPr>
+                <w:rFonts w:ascii="Times New Roman" w:hAnsi="Times New Roman" w:cs="Times New Roman"/>
+                <w:lang w:val="fr-FR"/>
+              </w:rPr>
+            </w:pPr>
+            <w:r>
+              <w:rPr>
+                <w:rFonts w:ascii="Times New Roman" w:hAnsi="Times New Roman" w:cs="Times New Roman"/>
+                <w:lang w:val="fr-FR"/>
+              </w:rPr>
+              <w:t>20/11/23</w:t>
+            </w:r>
+          </w:p>
+        </w:tc>
+        <w:tc>
+          <w:tcPr>
+            <w:tcW w:w="1511" w:type="dxa"/>
+            <w:vAlign w:val="center"/>
+          </w:tcPr>
+          <w:p>
+            <w:pPr>
+              <w:jc w:val="center"/>
+              <w:rPr>
+                <w:rFonts w:ascii="Times New Roman" w:hAnsi="Times New Roman" w:cs="Times New Roman"/>
+                <w:lang w:val="fr-FR"/>
+              </w:rPr>
+            </w:pPr>
+            <w:r>
+              <w:rPr>
+                <w:rFonts w:ascii="Times New Roman" w:hAnsi="Times New Roman" w:cs="Times New Roman"/>
+                <w:lang w:val="fr-FR"/>
+              </w:rPr>
+              <w:t>Nathan et Amory</w:t>
             </w:r>
           </w:p>
         </w:tc>
@@ -1490,53 +2065,75 @@
               <w:jc w:val="center"/>
               <w:rPr>
                 <w:rFonts w:ascii="Times New Roman" w:hAnsi="Times New Roman" w:cs="Times New Roman"/>
-                <w:sz w:val="28"/>
-                <w:szCs w:val="28"/>
-                <w:lang w:val="fr-FR"/>
-              </w:rPr>
-            </w:pPr>
-            <w:r>
-              <w:rPr>
-                <w:rFonts w:ascii="Times New Roman" w:hAnsi="Times New Roman" w:cs="Times New Roman"/>
-                <w:sz w:val="28"/>
-                <w:szCs w:val="28"/>
-                <w:lang w:val="fr-FR"/>
-              </w:rPr>
-              <w:t>Cahier des charges</w:t>
-            </w:r>
-          </w:p>
-        </w:tc>
-        <w:tc>
-          <w:tcPr>
-            <w:tcW w:w="1510" w:type="dxa"/>
-            <w:vAlign w:val="center"/>
-          </w:tcPr>
-          <w:p>
-            <w:pPr>
-              <w:jc w:val="center"/>
-              <w:rPr>
-                <w:rFonts w:ascii="Times New Roman" w:hAnsi="Times New Roman" w:cs="Times New Roman"/>
-                <w:sz w:val="28"/>
-                <w:szCs w:val="28"/>
-                <w:lang w:val="fr-FR"/>
-              </w:rPr>
-            </w:pPr>
-            <w:r>
-              <w:rPr>
-                <w:rFonts w:ascii="Times New Roman" w:hAnsi="Times New Roman" w:cs="Times New Roman"/>
-                <w:color w:val="F4B083" w:themeColor="accent2" w:themeTint="99"/>
-                <w:sz w:val="28"/>
-                <w:szCs w:val="28"/>
-                <w:lang w:val="fr-FR"/>
-              </w:rPr>
-              <w:t>En cours</w:t>
-            </w:r>
-          </w:p>
-        </w:tc>
-        <w:tc>
-          <w:tcPr>
-            <w:tcW w:w="1510" w:type="dxa"/>
-            <w:shd w:val="clear" w:color="auto" w:fill="auto"/>
+                <w:lang w:val="fr-FR"/>
+              </w:rPr>
+            </w:pPr>
+            <w:r>
+              <w:rPr>
+                <w:rFonts w:ascii="Times New Roman" w:hAnsi="Times New Roman" w:cs="Times New Roman"/>
+                <w:lang w:val="fr-FR"/>
+              </w:rPr>
+              <w:t xml:space="preserve">Transformer les règles humaines en règles machine </w:t>
+            </w:r>
+            <w:proofErr w:type="gramStart"/>
+            <w:r>
+              <w:rPr>
+                <w:rFonts w:ascii="Times New Roman" w:hAnsi="Times New Roman" w:cs="Times New Roman"/>
+                <w:lang w:val="fr-FR"/>
+              </w:rPr>
+              <w:t>(«diagramme</w:t>
+            </w:r>
+            <w:proofErr w:type="gramEnd"/>
+            <w:r>
+              <w:rPr>
+                <w:rFonts w:ascii="Times New Roman" w:hAnsi="Times New Roman" w:cs="Times New Roman"/>
+                <w:lang w:val="fr-FR"/>
+              </w:rPr>
+              <w:t xml:space="preserve"> d’</w:t>
+            </w:r>
+            <w:r>
+              <w:rPr>
+                <w:rFonts w:ascii="Times New Roman" w:hAnsi="Times New Roman" w:cs="Times New Roman"/>
+                <w:lang w:val="fr-FR"/>
+              </w:rPr>
+              <w:t xml:space="preserve">activité </w:t>
+            </w:r>
+            <w:r>
+              <w:rPr>
+                <w:rFonts w:ascii="Times New Roman" w:hAnsi="Times New Roman" w:cs="Times New Roman"/>
+                <w:lang w:val="fr-FR"/>
+              </w:rPr>
+              <w:t> »)</w:t>
+            </w:r>
+          </w:p>
+        </w:tc>
+        <w:tc>
+          <w:tcPr>
+            <w:tcW w:w="1510" w:type="dxa"/>
+            <w:shd w:val="clear" w:color="auto" w:fill="D0CECE" w:themeFill="background2" w:themeFillShade="E6"/>
+            <w:vAlign w:val="center"/>
+          </w:tcPr>
+          <w:p>
+            <w:pPr>
+              <w:jc w:val="center"/>
+              <w:rPr>
+                <w:rFonts w:ascii="Times New Roman" w:hAnsi="Times New Roman" w:cs="Times New Roman"/>
+                <w:lang w:val="fr-FR"/>
+              </w:rPr>
+            </w:pPr>
+            <w:r>
+              <w:rPr>
+                <w:rFonts w:ascii="Times New Roman" w:hAnsi="Times New Roman" w:cs="Times New Roman"/>
+                <w:lang w:val="fr-FR"/>
+              </w:rPr>
+              <w:t>A commencer</w:t>
+            </w:r>
+          </w:p>
+        </w:tc>
+        <w:tc>
+          <w:tcPr>
+            <w:tcW w:w="1510" w:type="dxa"/>
+            <w:shd w:val="clear" w:color="auto" w:fill="FFD966" w:themeFill="accent4" w:themeFillTint="99"/>
             <w:vAlign w:val="center"/>
           </w:tcPr>
           <w:p>
@@ -1545,17 +2142,12 @@
               <w:rPr>
                 <w:rFonts w:ascii="Times New Roman" w:hAnsi="Times New Roman" w:cs="Times New Roman"/>
                 <w:color w:val="FFA500"/>
-                <w:sz w:val="28"/>
-                <w:szCs w:val="28"/>
-                <w:lang w:val="fr-FR"/>
-              </w:rPr>
-            </w:pPr>
-            <w:r>
-              <w:rPr>
-                <w:rFonts w:ascii="Times New Roman" w:hAnsi="Times New Roman" w:cs="Times New Roman"/>
-                <w:color w:val="FFA500"/>
-                <w:sz w:val="28"/>
-                <w:szCs w:val="28"/>
+                <w:lang w:val="fr-FR"/>
+              </w:rPr>
+            </w:pPr>
+            <w:r>
+              <w:rPr>
+                <w:rFonts w:ascii="Times New Roman" w:hAnsi="Times New Roman" w:cs="Times New Roman"/>
                 <w:lang w:val="fr-FR"/>
               </w:rPr>
               <w:t>Analyse</w:t>
@@ -1572,19 +2164,15 @@
               <w:jc w:val="center"/>
               <w:rPr>
                 <w:rFonts w:ascii="Times New Roman" w:hAnsi="Times New Roman" w:cs="Times New Roman"/>
-                <w:sz w:val="28"/>
-                <w:szCs w:val="28"/>
-                <w:lang w:val="fr-FR"/>
-              </w:rPr>
-            </w:pPr>
-            <w:r>
-              <w:rPr>
-                <w:rFonts w:ascii="Times New Roman" w:hAnsi="Times New Roman" w:cs="Times New Roman"/>
-                <w:sz w:val="28"/>
-                <w:szCs w:val="28"/>
-                <w:lang w:val="fr-FR"/>
-              </w:rPr>
-              <w:t>07/11/23</w:t>
+                <w:lang w:val="fr-FR"/>
+              </w:rPr>
+            </w:pPr>
+            <w:r>
+              <w:rPr>
+                <w:rFonts w:ascii="Times New Roman" w:hAnsi="Times New Roman" w:cs="Times New Roman"/>
+                <w:lang w:val="fr-FR"/>
+              </w:rPr>
+              <w:t>*</w:t>
             </w:r>
           </w:p>
         </w:tc>
@@ -1598,19 +2186,43 @@
               <w:jc w:val="center"/>
               <w:rPr>
                 <w:rFonts w:ascii="Times New Roman" w:hAnsi="Times New Roman" w:cs="Times New Roman"/>
-                <w:sz w:val="28"/>
-                <w:szCs w:val="28"/>
-                <w:lang w:val="fr-FR"/>
-              </w:rPr>
-            </w:pPr>
-            <w:r>
-              <w:rPr>
-                <w:rFonts w:ascii="Times New Roman" w:hAnsi="Times New Roman" w:cs="Times New Roman"/>
-                <w:sz w:val="28"/>
-                <w:szCs w:val="28"/>
-                <w:lang w:val="fr-FR"/>
-              </w:rPr>
-              <w:t>12/11/23</w:t>
+                <w:lang w:val="fr-FR"/>
+              </w:rPr>
+            </w:pPr>
+            <w:r>
+              <w:rPr>
+                <w:rFonts w:ascii="Times New Roman" w:hAnsi="Times New Roman" w:cs="Times New Roman"/>
+                <w:lang w:val="fr-FR"/>
+              </w:rPr>
+              <w:t>**</w:t>
+            </w:r>
+            <w:r>
+              <w:rPr>
+                <w:rFonts w:ascii="Times New Roman" w:hAnsi="Times New Roman" w:cs="Times New Roman"/>
+                <w:lang w:val="fr-FR"/>
+              </w:rPr>
+              <w:t>/</w:t>
+            </w:r>
+            <w:r>
+              <w:rPr>
+                <w:rFonts w:ascii="Times New Roman" w:hAnsi="Times New Roman" w:cs="Times New Roman"/>
+                <w:lang w:val="fr-FR"/>
+              </w:rPr>
+              <w:t>02/24</w:t>
+            </w:r>
+            <w:r>
+              <w:rPr>
+                <w:rFonts w:ascii="Times New Roman" w:hAnsi="Times New Roman" w:cs="Times New Roman"/>
+                <w:lang w:val="fr-FR"/>
+              </w:rPr>
+              <w:t xml:space="preserve">    </w:t>
+            </w:r>
+            <w:r>
+              <w:rPr>
+                <w:rFonts w:ascii="Times New Roman" w:hAnsi="Times New Roman" w:cs="Times New Roman"/>
+                <w:lang w:val="fr-FR"/>
+              </w:rPr>
+              <w:t xml:space="preserve"> </w:t>
             </w:r>
           </w:p>
         </w:tc>
@@ -1624,19 +2236,15 @@
               <w:jc w:val="center"/>
               <w:rPr>
                 <w:rFonts w:ascii="Times New Roman" w:hAnsi="Times New Roman" w:cs="Times New Roman"/>
-                <w:sz w:val="28"/>
-                <w:szCs w:val="28"/>
-                <w:lang w:val="fr-FR"/>
-              </w:rPr>
-            </w:pPr>
-            <w:r>
-              <w:rPr>
-                <w:rFonts w:ascii="Times New Roman" w:hAnsi="Times New Roman" w:cs="Times New Roman"/>
-                <w:sz w:val="28"/>
-                <w:szCs w:val="28"/>
-                <w:lang w:val="fr-FR"/>
-              </w:rPr>
-              <w:t>Amory et Nathan</w:t>
+                <w:lang w:val="fr-FR"/>
+              </w:rPr>
+            </w:pPr>
+            <w:r>
+              <w:rPr>
+                <w:rFonts w:ascii="Times New Roman" w:hAnsi="Times New Roman" w:cs="Times New Roman"/>
+                <w:lang w:val="fr-FR"/>
+              </w:rPr>
+              <w:t>Nathan et Amory</w:t>
             </w:r>
           </w:p>
         </w:tc>
@@ -1655,53 +2263,54 @@
               <w:jc w:val="center"/>
               <w:rPr>
                 <w:rFonts w:ascii="Times New Roman" w:hAnsi="Times New Roman" w:cs="Times New Roman"/>
-                <w:sz w:val="28"/>
-                <w:szCs w:val="28"/>
-                <w:lang w:val="fr-FR"/>
-              </w:rPr>
-            </w:pPr>
-            <w:r>
-              <w:rPr>
-                <w:rFonts w:ascii="Times New Roman" w:hAnsi="Times New Roman" w:cs="Times New Roman"/>
-                <w:sz w:val="28"/>
-                <w:szCs w:val="28"/>
-                <w:lang w:val="fr-FR"/>
-              </w:rPr>
-              <w:t>UseCase diagram</w:t>
-            </w:r>
-          </w:p>
-        </w:tc>
-        <w:tc>
-          <w:tcPr>
-            <w:tcW w:w="1510" w:type="dxa"/>
-            <w:vAlign w:val="center"/>
-          </w:tcPr>
-          <w:p>
-            <w:pPr>
-              <w:jc w:val="center"/>
-              <w:rPr>
-                <w:rFonts w:ascii="Times New Roman" w:hAnsi="Times New Roman" w:cs="Times New Roman"/>
-                <w:sz w:val="28"/>
-                <w:szCs w:val="28"/>
-                <w:lang w:val="fr-FR"/>
-              </w:rPr>
-            </w:pPr>
-            <w:r>
-              <w:rPr>
-                <w:rFonts w:ascii="Times New Roman" w:hAnsi="Times New Roman" w:cs="Times New Roman"/>
-                <w:color w:val="A8D08D" w:themeColor="accent6" w:themeTint="99"/>
-                <w:sz w:val="28"/>
-                <w:szCs w:val="28"/>
-                <w:lang w:val="fr-FR"/>
-              </w:rPr>
-              <w:t>Fait</w:t>
-            </w:r>
-          </w:p>
-        </w:tc>
-        <w:tc>
-          <w:tcPr>
-            <w:tcW w:w="1510" w:type="dxa"/>
-            <w:shd w:val="clear" w:color="auto" w:fill="auto"/>
+                <w:lang w:val="fr-FR"/>
+              </w:rPr>
+            </w:pPr>
+            <w:r>
+              <w:rPr>
+                <w:rFonts w:ascii="Times New Roman" w:hAnsi="Times New Roman" w:cs="Times New Roman"/>
+                <w:lang w:val="fr-FR"/>
+              </w:rPr>
+              <w:t xml:space="preserve">Ajouter les méthodes et </w:t>
+            </w:r>
+            <w:proofErr w:type="spellStart"/>
+            <w:r>
+              <w:rPr>
+                <w:rFonts w:ascii="Times New Roman" w:hAnsi="Times New Roman" w:cs="Times New Roman"/>
+                <w:lang w:val="fr-FR"/>
+              </w:rPr>
+              <w:t>atributs</w:t>
+            </w:r>
+            <w:proofErr w:type="spellEnd"/>
+          </w:p>
+        </w:tc>
+        <w:tc>
+          <w:tcPr>
+            <w:tcW w:w="1510" w:type="dxa"/>
+            <w:shd w:val="clear" w:color="auto" w:fill="D0CECE" w:themeFill="background2" w:themeFillShade="E6"/>
+            <w:vAlign w:val="center"/>
+          </w:tcPr>
+          <w:p>
+            <w:pPr>
+              <w:jc w:val="center"/>
+              <w:rPr>
+                <w:rFonts w:ascii="Times New Roman" w:hAnsi="Times New Roman" w:cs="Times New Roman"/>
+                <w:lang w:val="fr-FR"/>
+              </w:rPr>
+            </w:pPr>
+            <w:r>
+              <w:rPr>
+                <w:rFonts w:ascii="Times New Roman" w:hAnsi="Times New Roman" w:cs="Times New Roman"/>
+                <w:lang w:val="fr-FR"/>
+              </w:rPr>
+              <w:t>A commencer</w:t>
+            </w:r>
+          </w:p>
+        </w:tc>
+        <w:tc>
+          <w:tcPr>
+            <w:tcW w:w="1510" w:type="dxa"/>
+            <w:shd w:val="clear" w:color="auto" w:fill="FFD966" w:themeFill="accent4" w:themeFillTint="99"/>
             <w:vAlign w:val="center"/>
           </w:tcPr>
           <w:p>
@@ -1710,46 +2319,44 @@
               <w:rPr>
                 <w:rFonts w:ascii="Times New Roman" w:hAnsi="Times New Roman" w:cs="Times New Roman"/>
                 <w:color w:val="FFA500"/>
-                <w:sz w:val="28"/>
-                <w:szCs w:val="28"/>
-                <w:lang w:val="fr-FR"/>
-              </w:rPr>
-            </w:pPr>
-            <w:r>
-              <w:rPr>
-                <w:rFonts w:ascii="Times New Roman" w:hAnsi="Times New Roman" w:cs="Times New Roman"/>
-                <w:color w:val="FFA500"/>
-                <w:sz w:val="28"/>
-                <w:szCs w:val="28"/>
+                <w:lang w:val="fr-FR"/>
+              </w:rPr>
+            </w:pPr>
+            <w:r>
+              <w:rPr>
+                <w:rFonts w:ascii="Times New Roman" w:hAnsi="Times New Roman" w:cs="Times New Roman"/>
                 <w:lang w:val="fr-FR"/>
               </w:rPr>
               <w:t>Analyse</w:t>
             </w:r>
-          </w:p>
-        </w:tc>
-        <w:tc>
-          <w:tcPr>
-            <w:tcW w:w="1510" w:type="dxa"/>
-            <w:vAlign w:val="center"/>
-          </w:tcPr>
-          <w:p>
-            <w:pPr>
-              <w:jc w:val="center"/>
-              <w:rPr>
-                <w:rFonts w:ascii="Times New Roman" w:hAnsi="Times New Roman" w:cs="Times New Roman"/>
-                <w:sz w:val="28"/>
-                <w:szCs w:val="28"/>
-                <w:lang w:val="fr-FR"/>
-              </w:rPr>
-            </w:pPr>
-            <w:r>
-              <w:rPr>
-                <w:rFonts w:ascii="Times New Roman" w:hAnsi="Times New Roman" w:cs="Times New Roman"/>
-                <w:sz w:val="28"/>
-                <w:szCs w:val="28"/>
-                <w:lang w:val="fr-FR"/>
-              </w:rPr>
-              <w:t>07/11/23</w:t>
+            <w:r>
+              <w:rPr>
+                <w:rFonts w:ascii="Times New Roman" w:hAnsi="Times New Roman" w:cs="Times New Roman"/>
+                <w:lang w:val="fr-FR"/>
+              </w:rPr>
+              <w:t xml:space="preserve">  </w:t>
+            </w:r>
+          </w:p>
+        </w:tc>
+        <w:tc>
+          <w:tcPr>
+            <w:tcW w:w="1510" w:type="dxa"/>
+            <w:vAlign w:val="center"/>
+          </w:tcPr>
+          <w:p>
+            <w:pPr>
+              <w:jc w:val="center"/>
+              <w:rPr>
+                <w:rFonts w:ascii="Times New Roman" w:hAnsi="Times New Roman" w:cs="Times New Roman"/>
+                <w:lang w:val="fr-FR"/>
+              </w:rPr>
+            </w:pPr>
+            <w:r>
+              <w:rPr>
+                <w:rFonts w:ascii="Times New Roman" w:hAnsi="Times New Roman" w:cs="Times New Roman"/>
+                <w:lang w:val="fr-FR"/>
+              </w:rPr>
+              <w:t>*</w:t>
             </w:r>
           </w:p>
         </w:tc>
@@ -1763,19 +2370,15 @@
               <w:jc w:val="center"/>
               <w:rPr>
                 <w:rFonts w:ascii="Times New Roman" w:hAnsi="Times New Roman" w:cs="Times New Roman"/>
-                <w:sz w:val="28"/>
-                <w:szCs w:val="28"/>
-                <w:lang w:val="fr-FR"/>
-              </w:rPr>
-            </w:pPr>
-            <w:r>
-              <w:rPr>
-                <w:rFonts w:ascii="Times New Roman" w:hAnsi="Times New Roman" w:cs="Times New Roman"/>
-                <w:sz w:val="28"/>
-                <w:szCs w:val="28"/>
-                <w:lang w:val="fr-FR"/>
-              </w:rPr>
-              <w:t>12/11/23</w:t>
+                <w:lang w:val="fr-FR"/>
+              </w:rPr>
+            </w:pPr>
+            <w:r>
+              <w:rPr>
+                <w:rFonts w:ascii="Times New Roman" w:hAnsi="Times New Roman" w:cs="Times New Roman"/>
+                <w:lang w:val="fr-FR"/>
+              </w:rPr>
+              <w:t>**/02/24</w:t>
             </w:r>
           </w:p>
         </w:tc>
@@ -1789,19 +2392,15 @@
               <w:jc w:val="center"/>
               <w:rPr>
                 <w:rFonts w:ascii="Times New Roman" w:hAnsi="Times New Roman" w:cs="Times New Roman"/>
-                <w:sz w:val="28"/>
-                <w:szCs w:val="28"/>
-                <w:lang w:val="fr-FR"/>
-              </w:rPr>
-            </w:pPr>
-            <w:r>
-              <w:rPr>
-                <w:rFonts w:ascii="Times New Roman" w:hAnsi="Times New Roman" w:cs="Times New Roman"/>
-                <w:sz w:val="28"/>
-                <w:szCs w:val="28"/>
-                <w:lang w:val="fr-FR"/>
-              </w:rPr>
-              <w:t>Amory et Nathan</w:t>
+                <w:lang w:val="fr-FR"/>
+              </w:rPr>
+            </w:pPr>
+            <w:r>
+              <w:rPr>
+                <w:rFonts w:ascii="Times New Roman" w:hAnsi="Times New Roman" w:cs="Times New Roman"/>
+                <w:lang w:val="fr-FR"/>
+              </w:rPr>
+              <w:t>Nathan et Amory</w:t>
             </w:r>
           </w:p>
         </w:tc>
@@ -1818,103 +2417,80 @@
           <w:p>
             <w:pPr>
               <w:jc w:val="center"/>
-              <w:rPr>
-                <w:rFonts w:ascii="Times New Roman" w:hAnsi="Times New Roman" w:cs="Times New Roman"/>
-                <w:sz w:val="28"/>
-                <w:szCs w:val="28"/>
-                <w:lang w:val="fr-FR"/>
-              </w:rPr>
-            </w:pPr>
-            <w:r>
-              <w:rPr>
-                <w:rFonts w:ascii="Times New Roman" w:hAnsi="Times New Roman" w:cs="Times New Roman"/>
-                <w:sz w:val="28"/>
-                <w:szCs w:val="28"/>
-                <w:lang w:val="fr-FR"/>
-              </w:rPr>
-              <w:t>Class diagram</w:t>
-            </w:r>
-          </w:p>
-        </w:tc>
-        <w:tc>
-          <w:tcPr>
-            <w:tcW w:w="1510" w:type="dxa"/>
-            <w:vAlign w:val="center"/>
-          </w:tcPr>
-          <w:p>
-            <w:pPr>
-              <w:jc w:val="center"/>
-              <w:rPr>
-                <w:rFonts w:ascii="Times New Roman" w:hAnsi="Times New Roman" w:cs="Times New Roman"/>
-                <w:sz w:val="28"/>
-                <w:szCs w:val="28"/>
-                <w:lang w:val="fr-FR"/>
-              </w:rPr>
-            </w:pPr>
-            <w:r>
-              <w:rPr>
-                <w:rFonts w:ascii="Times New Roman" w:hAnsi="Times New Roman" w:cs="Times New Roman"/>
-                <w:color w:val="F4B083" w:themeColor="accent2" w:themeTint="99"/>
-                <w:sz w:val="28"/>
-                <w:szCs w:val="28"/>
-                <w:lang w:val="fr-FR"/>
-              </w:rPr>
-              <w:t>En cours</w:t>
-            </w:r>
-          </w:p>
-        </w:tc>
-        <w:tc>
-          <w:tcPr>
-            <w:tcW w:w="1510" w:type="dxa"/>
-            <w:shd w:val="clear" w:color="auto" w:fill="auto"/>
-            <w:vAlign w:val="center"/>
-          </w:tcPr>
-          <w:p>
-            <w:pPr>
-              <w:jc w:val="center"/>
-              <w:rPr>
-                <w:rFonts w:ascii="Times New Roman" w:hAnsi="Times New Roman" w:cs="Times New Roman"/>
-                <w:color w:val="FFA500"/>
-                <w:sz w:val="28"/>
-                <w:szCs w:val="28"/>
-                <w:lang w:val="fr-FR"/>
-              </w:rPr>
-            </w:pPr>
-            <w:r>
-              <w:rPr>
-                <w:rFonts w:ascii="Times New Roman" w:hAnsi="Times New Roman" w:cs="Times New Roman"/>
-                <w:color w:val="FFA500"/>
-                <w:sz w:val="28"/>
-                <w:szCs w:val="28"/>
-                <w:lang w:val="fr-FR"/>
-              </w:rPr>
-              <w:t>Analyse</w:t>
-            </w:r>
-          </w:p>
-        </w:tc>
-        <w:tc>
-          <w:tcPr>
-            <w:tcW w:w="1510" w:type="dxa"/>
-            <w:vAlign w:val="center"/>
-          </w:tcPr>
-          <w:p>
-            <w:pPr>
-              <w:jc w:val="center"/>
-              <w:rPr>
-                <w:rFonts w:ascii="Times New Roman" w:hAnsi="Times New Roman" w:cs="Times New Roman"/>
-                <w:sz w:val="28"/>
-                <w:szCs w:val="28"/>
-                <w:lang w:val="fr-FR"/>
-              </w:rPr>
-            </w:pPr>
-            <w:r>
-              <w:rPr>
-                <w:rFonts w:ascii="Times New Roman" w:hAnsi="Times New Roman" w:cs="Times New Roman"/>
-                <w:sz w:val="28"/>
-                <w:szCs w:val="28"/>
-                <w:lang w:val="fr-FR"/>
-              </w:rPr>
-              <w:t>07/11/23</w:t>
+            </w:pPr>
+            <w:r>
+              <w:t>Conceptualiser P</w:t>
+            </w:r>
+            <w:r>
+              <w:t>artie Graphique</w:t>
+            </w:r>
+          </w:p>
+        </w:tc>
+        <w:tc>
+          <w:tcPr>
+            <w:tcW w:w="1510" w:type="dxa"/>
+            <w:shd w:val="clear" w:color="auto" w:fill="D0CECE" w:themeFill="background2" w:themeFillShade="E6"/>
+            <w:vAlign w:val="center"/>
+          </w:tcPr>
+          <w:p>
+            <w:pPr>
+              <w:jc w:val="center"/>
+              <w:rPr>
+                <w:rFonts w:ascii="Times New Roman" w:hAnsi="Times New Roman" w:cs="Times New Roman"/>
+                <w:lang w:val="fr-FR"/>
+              </w:rPr>
+            </w:pPr>
+            <w:r>
+              <w:rPr>
+                <w:rFonts w:ascii="Times New Roman" w:hAnsi="Times New Roman" w:cs="Times New Roman"/>
+                <w:lang w:val="fr-FR"/>
+              </w:rPr>
+              <w:t>A commencer</w:t>
+            </w:r>
+          </w:p>
+        </w:tc>
+        <w:tc>
+          <w:tcPr>
+            <w:tcW w:w="1510" w:type="dxa"/>
+            <w:shd w:val="clear" w:color="auto" w:fill="FFF2CC" w:themeFill="accent4" w:themeFillTint="33"/>
+            <w:vAlign w:val="center"/>
+          </w:tcPr>
+          <w:p>
+            <w:pPr>
+              <w:jc w:val="center"/>
+              <w:rPr>
+                <w:rFonts w:ascii="Times New Roman" w:hAnsi="Times New Roman" w:cs="Times New Roman"/>
+                <w:lang w:val="fr-FR"/>
+              </w:rPr>
+            </w:pPr>
+            <w:r>
+              <w:rPr>
+                <w:rFonts w:ascii="Times New Roman" w:hAnsi="Times New Roman" w:cs="Times New Roman"/>
+                <w:lang w:val="fr-FR"/>
+              </w:rPr>
+              <w:t>Figma</w:t>
+            </w:r>
+          </w:p>
+        </w:tc>
+        <w:tc>
+          <w:tcPr>
+            <w:tcW w:w="1510" w:type="dxa"/>
+            <w:vAlign w:val="center"/>
+          </w:tcPr>
+          <w:p>
+            <w:pPr>
+              <w:jc w:val="center"/>
+              <w:rPr>
+                <w:rFonts w:ascii="Times New Roman" w:hAnsi="Times New Roman" w:cs="Times New Roman"/>
+                <w:lang w:val="fr-FR"/>
+              </w:rPr>
+            </w:pPr>
+            <w:r>
+              <w:rPr>
+                <w:rFonts w:ascii="Times New Roman" w:hAnsi="Times New Roman" w:cs="Times New Roman"/>
+                <w:lang w:val="fr-FR"/>
+              </w:rPr>
+              <w:t>*</w:t>
             </w:r>
           </w:p>
         </w:tc>
@@ -1928,19 +2504,15 @@
               <w:jc w:val="center"/>
               <w:rPr>
                 <w:rFonts w:ascii="Times New Roman" w:hAnsi="Times New Roman" w:cs="Times New Roman"/>
-                <w:sz w:val="28"/>
-                <w:szCs w:val="28"/>
-                <w:lang w:val="fr-FR"/>
-              </w:rPr>
-            </w:pPr>
-            <w:r>
-              <w:rPr>
-                <w:rFonts w:ascii="Times New Roman" w:hAnsi="Times New Roman" w:cs="Times New Roman"/>
-                <w:sz w:val="28"/>
-                <w:szCs w:val="28"/>
-                <w:lang w:val="fr-FR"/>
-              </w:rPr>
-              <w:t>12/11/23</w:t>
+                <w:lang w:val="fr-FR"/>
+              </w:rPr>
+            </w:pPr>
+            <w:r>
+              <w:rPr>
+                <w:rFonts w:ascii="Times New Roman" w:hAnsi="Times New Roman" w:cs="Times New Roman"/>
+                <w:lang w:val="fr-FR"/>
+              </w:rPr>
+              <w:t>**/02/24</w:t>
             </w:r>
           </w:p>
         </w:tc>
@@ -1954,19 +2526,15 @@
               <w:jc w:val="center"/>
               <w:rPr>
                 <w:rFonts w:ascii="Times New Roman" w:hAnsi="Times New Roman" w:cs="Times New Roman"/>
-                <w:sz w:val="28"/>
-                <w:szCs w:val="28"/>
-                <w:lang w:val="fr-FR"/>
-              </w:rPr>
-            </w:pPr>
-            <w:r>
-              <w:rPr>
-                <w:rFonts w:ascii="Times New Roman" w:hAnsi="Times New Roman" w:cs="Times New Roman"/>
-                <w:sz w:val="28"/>
-                <w:szCs w:val="28"/>
-                <w:lang w:val="fr-FR"/>
-              </w:rPr>
-              <w:t>Amory et Nathan</w:t>
+                <w:lang w:val="fr-FR"/>
+              </w:rPr>
+            </w:pPr>
+            <w:r>
+              <w:rPr>
+                <w:rFonts w:ascii="Times New Roman" w:hAnsi="Times New Roman" w:cs="Times New Roman"/>
+                <w:lang w:val="fr-FR"/>
+              </w:rPr>
+              <w:t>Nathan et Amory</w:t>
             </w:r>
           </w:p>
         </w:tc>
@@ -1985,62 +2553,84 @@
               <w:jc w:val="center"/>
               <w:rPr>
                 <w:rFonts w:ascii="Times New Roman" w:hAnsi="Times New Roman" w:cs="Times New Roman"/>
-                <w:sz w:val="28"/>
-                <w:szCs w:val="28"/>
-                <w:lang w:val="fr-FR"/>
-              </w:rPr>
-            </w:pPr>
-          </w:p>
-        </w:tc>
-        <w:tc>
-          <w:tcPr>
-            <w:tcW w:w="1510" w:type="dxa"/>
-            <w:vAlign w:val="center"/>
-          </w:tcPr>
-          <w:p>
-            <w:pPr>
-              <w:jc w:val="center"/>
-              <w:rPr>
-                <w:rFonts w:ascii="Times New Roman" w:hAnsi="Times New Roman" w:cs="Times New Roman"/>
-                <w:sz w:val="28"/>
-                <w:szCs w:val="28"/>
-                <w:lang w:val="fr-FR"/>
-              </w:rPr>
-            </w:pPr>
-          </w:p>
-        </w:tc>
-        <w:tc>
-          <w:tcPr>
-            <w:tcW w:w="1510" w:type="dxa"/>
-            <w:vAlign w:val="center"/>
-          </w:tcPr>
-          <w:p>
-            <w:pPr>
-              <w:jc w:val="center"/>
-              <w:rPr>
-                <w:rFonts w:ascii="Times New Roman" w:hAnsi="Times New Roman" w:cs="Times New Roman"/>
-                <w:sz w:val="28"/>
-                <w:szCs w:val="28"/>
-                <w:lang w:val="fr-FR"/>
-              </w:rPr>
-            </w:pPr>
-          </w:p>
-        </w:tc>
-        <w:tc>
-          <w:tcPr>
-            <w:tcW w:w="1510" w:type="dxa"/>
-            <w:vAlign w:val="center"/>
-          </w:tcPr>
-          <w:p>
-            <w:pPr>
-              <w:jc w:val="center"/>
-              <w:rPr>
-                <w:rFonts w:ascii="Times New Roman" w:hAnsi="Times New Roman" w:cs="Times New Roman"/>
-                <w:sz w:val="28"/>
-                <w:szCs w:val="28"/>
-                <w:lang w:val="fr-FR"/>
-              </w:rPr>
-            </w:pPr>
+                <w:lang w:val="fr-FR"/>
+              </w:rPr>
+            </w:pPr>
+            <w:r>
+              <w:rPr>
+                <w:rFonts w:ascii="Times New Roman" w:hAnsi="Times New Roman" w:cs="Times New Roman"/>
+                <w:lang w:val="fr-FR"/>
+              </w:rPr>
+              <w:t>Partie statique</w:t>
+            </w:r>
+          </w:p>
+        </w:tc>
+        <w:tc>
+          <w:tcPr>
+            <w:tcW w:w="1510" w:type="dxa"/>
+            <w:shd w:val="clear" w:color="auto" w:fill="D0CECE" w:themeFill="background2" w:themeFillShade="E6"/>
+            <w:vAlign w:val="center"/>
+          </w:tcPr>
+          <w:p>
+            <w:pPr>
+              <w:jc w:val="center"/>
+              <w:rPr>
+                <w:rFonts w:ascii="Times New Roman" w:hAnsi="Times New Roman" w:cs="Times New Roman"/>
+                <w:lang w:val="fr-FR"/>
+              </w:rPr>
+            </w:pPr>
+            <w:r>
+              <w:rPr>
+                <w:rFonts w:ascii="Times New Roman" w:hAnsi="Times New Roman" w:cs="Times New Roman"/>
+                <w:lang w:val="fr-FR"/>
+              </w:rPr>
+              <w:t>A commencer</w:t>
+            </w:r>
+          </w:p>
+        </w:tc>
+        <w:tc>
+          <w:tcPr>
+            <w:tcW w:w="1510" w:type="dxa"/>
+            <w:shd w:val="clear" w:color="auto" w:fill="B4C6E7" w:themeFill="accent1" w:themeFillTint="66"/>
+            <w:vAlign w:val="center"/>
+          </w:tcPr>
+          <w:p>
+            <w:pPr>
+              <w:jc w:val="center"/>
+              <w:rPr>
+                <w:rFonts w:ascii="Times New Roman" w:hAnsi="Times New Roman" w:cs="Times New Roman"/>
+                <w:lang w:val="fr-FR"/>
+              </w:rPr>
+            </w:pPr>
+            <w:r>
+              <w:rPr>
+                <w:rFonts w:ascii="Times New Roman" w:hAnsi="Times New Roman" w:cs="Times New Roman"/>
+                <w:lang w:val="fr-FR"/>
+              </w:rPr>
+              <w:t>Site</w:t>
+            </w:r>
+          </w:p>
+        </w:tc>
+        <w:tc>
+          <w:tcPr>
+            <w:tcW w:w="1510" w:type="dxa"/>
+            <w:vAlign w:val="center"/>
+          </w:tcPr>
+          <w:p>
+            <w:pPr>
+              <w:jc w:val="center"/>
+              <w:rPr>
+                <w:rFonts w:ascii="Times New Roman" w:hAnsi="Times New Roman" w:cs="Times New Roman"/>
+                <w:lang w:val="fr-FR"/>
+              </w:rPr>
+            </w:pPr>
+            <w:r>
+              <w:rPr>
+                <w:rFonts w:ascii="Times New Roman" w:hAnsi="Times New Roman" w:cs="Times New Roman"/>
+                <w:lang w:val="fr-FR"/>
+              </w:rPr>
+              <w:t>*</w:t>
+            </w:r>
           </w:p>
         </w:tc>
         <w:tc>
@@ -2053,11 +2643,16 @@
               <w:jc w:val="center"/>
               <w:rPr>
                 <w:rFonts w:ascii="Times New Roman" w:hAnsi="Times New Roman" w:cs="Times New Roman"/>
-                <w:sz w:val="28"/>
-                <w:szCs w:val="28"/>
-                <w:lang w:val="fr-FR"/>
-              </w:rPr>
-            </w:pPr>
+                <w:lang w:val="fr-FR"/>
+              </w:rPr>
+            </w:pPr>
+            <w:r>
+              <w:rPr>
+                <w:rFonts w:ascii="Times New Roman" w:hAnsi="Times New Roman" w:cs="Times New Roman"/>
+                <w:lang w:val="fr-FR"/>
+              </w:rPr>
+              <w:t>**/02/24</w:t>
+            </w:r>
           </w:p>
         </w:tc>
         <w:tc>
@@ -2070,11 +2665,16 @@
               <w:jc w:val="center"/>
               <w:rPr>
                 <w:rFonts w:ascii="Times New Roman" w:hAnsi="Times New Roman" w:cs="Times New Roman"/>
-                <w:sz w:val="28"/>
-                <w:szCs w:val="28"/>
-                <w:lang w:val="fr-FR"/>
-              </w:rPr>
-            </w:pPr>
+                <w:lang w:val="fr-FR"/>
+              </w:rPr>
+            </w:pPr>
+            <w:r>
+              <w:rPr>
+                <w:rFonts w:ascii="Times New Roman" w:hAnsi="Times New Roman" w:cs="Times New Roman"/>
+                <w:lang w:val="fr-FR"/>
+              </w:rPr>
+              <w:t>Nathan et Amory</w:t>
+            </w:r>
           </w:p>
         </w:tc>
       </w:tr>
@@ -2092,62 +2692,86 @@
               <w:jc w:val="center"/>
               <w:rPr>
                 <w:rFonts w:ascii="Times New Roman" w:hAnsi="Times New Roman" w:cs="Times New Roman"/>
-                <w:sz w:val="28"/>
-                <w:szCs w:val="28"/>
-                <w:lang w:val="fr-FR"/>
-              </w:rPr>
-            </w:pPr>
-          </w:p>
-        </w:tc>
-        <w:tc>
-          <w:tcPr>
-            <w:tcW w:w="1510" w:type="dxa"/>
-            <w:vAlign w:val="center"/>
-          </w:tcPr>
-          <w:p>
-            <w:pPr>
-              <w:jc w:val="center"/>
-              <w:rPr>
-                <w:rFonts w:ascii="Times New Roman" w:hAnsi="Times New Roman" w:cs="Times New Roman"/>
-                <w:sz w:val="28"/>
-                <w:szCs w:val="28"/>
-                <w:lang w:val="fr-FR"/>
-              </w:rPr>
-            </w:pPr>
-          </w:p>
-        </w:tc>
-        <w:tc>
-          <w:tcPr>
-            <w:tcW w:w="1510" w:type="dxa"/>
-            <w:vAlign w:val="center"/>
-          </w:tcPr>
-          <w:p>
-            <w:pPr>
-              <w:jc w:val="center"/>
-              <w:rPr>
-                <w:rFonts w:ascii="Times New Roman" w:hAnsi="Times New Roman" w:cs="Times New Roman"/>
-                <w:sz w:val="28"/>
-                <w:szCs w:val="28"/>
-                <w:lang w:val="fr-FR"/>
-              </w:rPr>
-            </w:pPr>
-          </w:p>
-        </w:tc>
-        <w:tc>
-          <w:tcPr>
-            <w:tcW w:w="1510" w:type="dxa"/>
-            <w:vAlign w:val="center"/>
-          </w:tcPr>
-          <w:p>
-            <w:pPr>
-              <w:jc w:val="center"/>
-              <w:rPr>
-                <w:rFonts w:ascii="Times New Roman" w:hAnsi="Times New Roman" w:cs="Times New Roman"/>
-                <w:sz w:val="28"/>
-                <w:szCs w:val="28"/>
-                <w:lang w:val="fr-FR"/>
-              </w:rPr>
-            </w:pPr>
+                <w:lang w:val="fr-FR"/>
+              </w:rPr>
+            </w:pPr>
+            <w:r>
+              <w:rPr>
+                <w:rFonts w:ascii="Times New Roman" w:hAnsi="Times New Roman" w:cs="Times New Roman"/>
+                <w:lang w:val="fr-FR"/>
+              </w:rPr>
+              <w:t>Partie Dynamique</w:t>
+            </w:r>
+          </w:p>
+        </w:tc>
+        <w:tc>
+          <w:tcPr>
+            <w:tcW w:w="1510" w:type="dxa"/>
+            <w:shd w:val="clear" w:color="auto" w:fill="D0CECE" w:themeFill="background2" w:themeFillShade="E6"/>
+            <w:vAlign w:val="center"/>
+          </w:tcPr>
+          <w:p>
+            <w:pPr>
+              <w:jc w:val="center"/>
+              <w:rPr>
+                <w:rFonts w:ascii="Times New Roman" w:hAnsi="Times New Roman" w:cs="Times New Roman"/>
+                <w:lang w:val="fr-FR"/>
+              </w:rPr>
+            </w:pPr>
+            <w:r>
+              <w:rPr>
+                <w:rFonts w:ascii="Times New Roman" w:hAnsi="Times New Roman" w:cs="Times New Roman"/>
+                <w:lang w:val="fr-FR"/>
+              </w:rPr>
+              <w:t>A commencer</w:t>
+            </w:r>
+          </w:p>
+        </w:tc>
+        <w:tc>
+          <w:tcPr>
+            <w:tcW w:w="1510" w:type="dxa"/>
+            <w:shd w:val="clear" w:color="auto" w:fill="B4C6E7" w:themeFill="accent1" w:themeFillTint="66"/>
+            <w:vAlign w:val="center"/>
+          </w:tcPr>
+          <w:p>
+            <w:pPr>
+              <w:jc w:val="center"/>
+              <w:rPr>
+                <w:rFonts w:ascii="Times New Roman" w:hAnsi="Times New Roman" w:cs="Times New Roman"/>
+                <w:lang w:val="fr-FR"/>
+              </w:rPr>
+            </w:pPr>
+            <w:r>
+              <w:rPr>
+                <w:rFonts w:ascii="Times New Roman" w:hAnsi="Times New Roman" w:cs="Times New Roman"/>
+                <w:lang w:val="fr-FR"/>
+              </w:rPr>
+              <w:t xml:space="preserve">Site </w:t>
+            </w:r>
+          </w:p>
+        </w:tc>
+        <w:tc>
+          <w:tcPr>
+            <w:tcW w:w="1510" w:type="dxa"/>
+            <w:vAlign w:val="center"/>
+          </w:tcPr>
+          <w:p>
+            <w:pPr>
+              <w:jc w:val="center"/>
+              <w:rPr>
+                <w:rFonts w:ascii="Times New Roman" w:hAnsi="Times New Roman" w:cs="Times New Roman"/>
+                <w:color w:val="2F5496" w:themeColor="accent1" w:themeShade="BF"/>
+                <w:lang w:val="fr-FR"/>
+              </w:rPr>
+            </w:pPr>
+            <w:r>
+              <w:rPr>
+                <w:rFonts w:ascii="Times New Roman" w:hAnsi="Times New Roman" w:cs="Times New Roman"/>
+                <w:color w:val="2F5496" w:themeColor="accent1" w:themeShade="BF"/>
+                <w:lang w:val="fr-FR"/>
+              </w:rPr>
+              <w:t>*</w:t>
+            </w:r>
           </w:p>
         </w:tc>
         <w:tc>
@@ -2160,11 +2784,16 @@
               <w:jc w:val="center"/>
               <w:rPr>
                 <w:rFonts w:ascii="Times New Roman" w:hAnsi="Times New Roman" w:cs="Times New Roman"/>
-                <w:sz w:val="28"/>
-                <w:szCs w:val="28"/>
-                <w:lang w:val="fr-FR"/>
-              </w:rPr>
-            </w:pPr>
+                <w:lang w:val="fr-FR"/>
+              </w:rPr>
+            </w:pPr>
+            <w:r>
+              <w:rPr>
+                <w:rFonts w:ascii="Times New Roman" w:hAnsi="Times New Roman" w:cs="Times New Roman"/>
+                <w:lang w:val="fr-FR"/>
+              </w:rPr>
+              <w:t>**/03/24</w:t>
+            </w:r>
           </w:p>
         </w:tc>
         <w:tc>
@@ -2177,11 +2806,16 @@
               <w:jc w:val="center"/>
               <w:rPr>
                 <w:rFonts w:ascii="Times New Roman" w:hAnsi="Times New Roman" w:cs="Times New Roman"/>
-                <w:sz w:val="28"/>
-                <w:szCs w:val="28"/>
-                <w:lang w:val="fr-FR"/>
-              </w:rPr>
-            </w:pPr>
+                <w:lang w:val="fr-FR"/>
+              </w:rPr>
+            </w:pPr>
+            <w:r>
+              <w:rPr>
+                <w:rFonts w:ascii="Times New Roman" w:hAnsi="Times New Roman" w:cs="Times New Roman"/>
+                <w:lang w:val="fr-FR"/>
+              </w:rPr>
+              <w:t>Nathan et Amory</w:t>
+            </w:r>
           </w:p>
         </w:tc>
       </w:tr>
@@ -2199,63 +2833,91 @@
               <w:jc w:val="center"/>
               <w:rPr>
                 <w:rFonts w:ascii="Times New Roman" w:hAnsi="Times New Roman" w:cs="Times New Roman"/>
-                <w:sz w:val="28"/>
-                <w:szCs w:val="28"/>
-                <w:lang w:val="fr-FR"/>
-              </w:rPr>
-            </w:pPr>
-          </w:p>
-        </w:tc>
-        <w:tc>
-          <w:tcPr>
-            <w:tcW w:w="1510" w:type="dxa"/>
-            <w:vAlign w:val="center"/>
-          </w:tcPr>
-          <w:p>
-            <w:pPr>
-              <w:jc w:val="center"/>
-              <w:rPr>
-                <w:rFonts w:ascii="Times New Roman" w:hAnsi="Times New Roman" w:cs="Times New Roman"/>
-                <w:sz w:val="28"/>
-                <w:szCs w:val="28"/>
-                <w:lang w:val="fr-FR"/>
-              </w:rPr>
-            </w:pPr>
-          </w:p>
-        </w:tc>
-        <w:tc>
-          <w:tcPr>
-            <w:tcW w:w="1510" w:type="dxa"/>
-            <w:vAlign w:val="center"/>
-          </w:tcPr>
-          <w:p>
-            <w:pPr>
-              <w:jc w:val="center"/>
-              <w:rPr>
-                <w:rFonts w:ascii="Times New Roman" w:hAnsi="Times New Roman" w:cs="Times New Roman"/>
-                <w:sz w:val="28"/>
-                <w:szCs w:val="28"/>
-                <w:lang w:val="fr-FR"/>
-              </w:rPr>
-            </w:pPr>
-          </w:p>
-        </w:tc>
-        <w:tc>
-          <w:tcPr>
-            <w:tcW w:w="1510" w:type="dxa"/>
-            <w:vAlign w:val="center"/>
-          </w:tcPr>
-          <w:p>
-            <w:pPr>
-              <w:jc w:val="center"/>
-              <w:rPr>
-                <w:rFonts w:ascii="Times New Roman" w:hAnsi="Times New Roman" w:cs="Times New Roman"/>
-                <w:color w:val="2F5496" w:themeColor="accent1" w:themeShade="BF"/>
-                <w:sz w:val="28"/>
-                <w:szCs w:val="28"/>
-                <w:lang w:val="fr-FR"/>
-              </w:rPr>
-            </w:pPr>
+                <w:lang w:val="fr-FR"/>
+              </w:rPr>
+            </w:pPr>
+            <w:r>
+              <w:rPr>
+                <w:rFonts w:ascii="Times New Roman" w:hAnsi="Times New Roman" w:cs="Times New Roman"/>
+                <w:lang w:val="fr-FR"/>
+              </w:rPr>
+              <w:t>Analyse DB</w:t>
+            </w:r>
+          </w:p>
+        </w:tc>
+        <w:tc>
+          <w:tcPr>
+            <w:tcW w:w="1510" w:type="dxa"/>
+            <w:shd w:val="clear" w:color="auto" w:fill="D0CECE" w:themeFill="background2" w:themeFillShade="E6"/>
+            <w:vAlign w:val="center"/>
+          </w:tcPr>
+          <w:p>
+            <w:pPr>
+              <w:jc w:val="center"/>
+              <w:rPr>
+                <w:rFonts w:ascii="Times New Roman" w:hAnsi="Times New Roman" w:cs="Times New Roman"/>
+                <w:lang w:val="fr-FR"/>
+              </w:rPr>
+            </w:pPr>
+            <w:r>
+              <w:rPr>
+                <w:rFonts w:ascii="Times New Roman" w:hAnsi="Times New Roman" w:cs="Times New Roman"/>
+                <w:lang w:val="fr-FR"/>
+              </w:rPr>
+              <w:t>A commencer</w:t>
+            </w:r>
+          </w:p>
+        </w:tc>
+        <w:tc>
+          <w:tcPr>
+            <w:tcW w:w="1510" w:type="dxa"/>
+            <w:shd w:val="clear" w:color="auto" w:fill="171717" w:themeFill="background2" w:themeFillShade="1A"/>
+            <w:vAlign w:val="center"/>
+          </w:tcPr>
+          <w:p>
+            <w:pPr>
+              <w:jc w:val="center"/>
+              <w:rPr>
+                <w:rFonts w:ascii="Times New Roman" w:hAnsi="Times New Roman" w:cs="Times New Roman"/>
+                <w:lang w:val="fr-FR"/>
+              </w:rPr>
+            </w:pPr>
+            <w:r>
+              <w:rPr>
+                <w:rFonts w:ascii="Times New Roman" w:hAnsi="Times New Roman" w:cs="Times New Roman"/>
+                <w:lang w:val="fr-FR"/>
+              </w:rPr>
+              <w:t xml:space="preserve">Base de </w:t>
+            </w:r>
+            <w:r>
+              <w:rPr>
+                <w:rFonts w:ascii="Times New Roman" w:hAnsi="Times New Roman" w:cs="Times New Roman"/>
+                <w:lang w:val="fr-FR"/>
+              </w:rPr>
+              <w:t>données</w:t>
+            </w:r>
+          </w:p>
+        </w:tc>
+        <w:tc>
+          <w:tcPr>
+            <w:tcW w:w="1510" w:type="dxa"/>
+            <w:vAlign w:val="center"/>
+          </w:tcPr>
+          <w:p>
+            <w:pPr>
+              <w:jc w:val="center"/>
+              <w:rPr>
+                <w:rFonts w:ascii="Times New Roman" w:hAnsi="Times New Roman" w:cs="Times New Roman"/>
+                <w:lang w:val="fr-FR"/>
+              </w:rPr>
+            </w:pPr>
+            <w:r>
+              <w:rPr>
+                <w:rFonts w:ascii="Times New Roman" w:hAnsi="Times New Roman" w:cs="Times New Roman"/>
+                <w:lang w:val="fr-FR"/>
+              </w:rPr>
+              <w:t>*</w:t>
+            </w:r>
           </w:p>
         </w:tc>
         <w:tc>
@@ -2268,11 +2930,23 @@
               <w:jc w:val="center"/>
               <w:rPr>
                 <w:rFonts w:ascii="Times New Roman" w:hAnsi="Times New Roman" w:cs="Times New Roman"/>
-                <w:sz w:val="28"/>
-                <w:szCs w:val="28"/>
-                <w:lang w:val="fr-FR"/>
-              </w:rPr>
-            </w:pPr>
+                <w:lang w:val="fr-FR"/>
+              </w:rPr>
+            </w:pPr>
+            <w:r>
+              <w:rPr>
+                <w:rFonts w:ascii="Times New Roman" w:hAnsi="Times New Roman" w:cs="Times New Roman"/>
+                <w:lang w:val="fr-FR"/>
+              </w:rPr>
+              <w:t>**/02/24</w:t>
+            </w:r>
+            <w:r>
+              <w:rPr>
+                <w:rFonts w:ascii="Times New Roman" w:hAnsi="Times New Roman" w:cs="Times New Roman"/>
+                <w:lang w:val="fr-FR"/>
+              </w:rPr>
+              <w:t xml:space="preserve"> (pendant le stage)</w:t>
+            </w:r>
           </w:p>
         </w:tc>
         <w:tc>
@@ -2285,11 +2959,16 @@
               <w:jc w:val="center"/>
               <w:rPr>
                 <w:rFonts w:ascii="Times New Roman" w:hAnsi="Times New Roman" w:cs="Times New Roman"/>
-                <w:sz w:val="28"/>
-                <w:szCs w:val="28"/>
-                <w:lang w:val="fr-FR"/>
-              </w:rPr>
-            </w:pPr>
+                <w:lang w:val="fr-FR"/>
+              </w:rPr>
+            </w:pPr>
+            <w:r>
+              <w:rPr>
+                <w:rFonts w:ascii="Times New Roman" w:hAnsi="Times New Roman" w:cs="Times New Roman"/>
+                <w:lang w:val="fr-FR"/>
+              </w:rPr>
+              <w:t>Nathan et Amory</w:t>
+            </w:r>
           </w:p>
         </w:tc>
       </w:tr>
@@ -2307,62 +2986,91 @@
               <w:jc w:val="center"/>
               <w:rPr>
                 <w:rFonts w:ascii="Times New Roman" w:hAnsi="Times New Roman" w:cs="Times New Roman"/>
-                <w:sz w:val="28"/>
-                <w:szCs w:val="28"/>
-                <w:lang w:val="fr-FR"/>
-              </w:rPr>
-            </w:pPr>
-          </w:p>
-        </w:tc>
-        <w:tc>
-          <w:tcPr>
-            <w:tcW w:w="1510" w:type="dxa"/>
-            <w:vAlign w:val="center"/>
-          </w:tcPr>
-          <w:p>
-            <w:pPr>
-              <w:jc w:val="center"/>
-              <w:rPr>
-                <w:rFonts w:ascii="Times New Roman" w:hAnsi="Times New Roman" w:cs="Times New Roman"/>
-                <w:sz w:val="28"/>
-                <w:szCs w:val="28"/>
-                <w:lang w:val="fr-FR"/>
-              </w:rPr>
-            </w:pPr>
-          </w:p>
-        </w:tc>
-        <w:tc>
-          <w:tcPr>
-            <w:tcW w:w="1510" w:type="dxa"/>
-            <w:vAlign w:val="center"/>
-          </w:tcPr>
-          <w:p>
-            <w:pPr>
-              <w:jc w:val="center"/>
-              <w:rPr>
-                <w:rFonts w:ascii="Times New Roman" w:hAnsi="Times New Roman" w:cs="Times New Roman"/>
-                <w:sz w:val="28"/>
-                <w:szCs w:val="28"/>
-                <w:lang w:val="fr-FR"/>
-              </w:rPr>
-            </w:pPr>
-          </w:p>
-        </w:tc>
-        <w:tc>
-          <w:tcPr>
-            <w:tcW w:w="1510" w:type="dxa"/>
-            <w:vAlign w:val="center"/>
-          </w:tcPr>
-          <w:p>
-            <w:pPr>
-              <w:jc w:val="center"/>
-              <w:rPr>
-                <w:rFonts w:ascii="Times New Roman" w:hAnsi="Times New Roman" w:cs="Times New Roman"/>
-                <w:sz w:val="28"/>
-                <w:szCs w:val="28"/>
-                <w:lang w:val="fr-FR"/>
-              </w:rPr>
-            </w:pPr>
+                <w:lang w:val="fr-FR"/>
+              </w:rPr>
+            </w:pPr>
+            <w:r>
+              <w:rPr>
+                <w:rFonts w:ascii="Times New Roman" w:hAnsi="Times New Roman" w:cs="Times New Roman"/>
+                <w:lang w:val="fr-FR"/>
+              </w:rPr>
+              <w:t>Réalisation</w:t>
+            </w:r>
+          </w:p>
+        </w:tc>
+        <w:tc>
+          <w:tcPr>
+            <w:tcW w:w="1510" w:type="dxa"/>
+            <w:shd w:val="clear" w:color="auto" w:fill="D0CECE" w:themeFill="background2" w:themeFillShade="E6"/>
+            <w:vAlign w:val="center"/>
+          </w:tcPr>
+          <w:p>
+            <w:pPr>
+              <w:jc w:val="center"/>
+              <w:rPr>
+                <w:rFonts w:ascii="Times New Roman" w:hAnsi="Times New Roman" w:cs="Times New Roman"/>
+                <w:lang w:val="fr-FR"/>
+              </w:rPr>
+            </w:pPr>
+            <w:r>
+              <w:rPr>
+                <w:rFonts w:ascii="Times New Roman" w:hAnsi="Times New Roman" w:cs="Times New Roman"/>
+                <w:lang w:val="fr-FR"/>
+              </w:rPr>
+              <w:t>A commencer</w:t>
+            </w:r>
+          </w:p>
+        </w:tc>
+        <w:tc>
+          <w:tcPr>
+            <w:tcW w:w="1510" w:type="dxa"/>
+            <w:shd w:val="clear" w:color="auto" w:fill="171717" w:themeFill="background2" w:themeFillShade="1A"/>
+            <w:vAlign w:val="center"/>
+          </w:tcPr>
+          <w:p>
+            <w:pPr>
+              <w:jc w:val="center"/>
+              <w:rPr>
+                <w:rFonts w:ascii="Times New Roman" w:hAnsi="Times New Roman" w:cs="Times New Roman"/>
+                <w:lang w:val="fr-FR"/>
+              </w:rPr>
+            </w:pPr>
+            <w:r>
+              <w:rPr>
+                <w:rFonts w:ascii="Times New Roman" w:hAnsi="Times New Roman" w:cs="Times New Roman"/>
+                <w:lang w:val="fr-FR"/>
+              </w:rPr>
+              <w:t xml:space="preserve">Base de </w:t>
+            </w:r>
+            <w:r>
+              <w:rPr>
+                <w:rFonts w:ascii="Times New Roman" w:hAnsi="Times New Roman" w:cs="Times New Roman"/>
+                <w:lang w:val="fr-FR"/>
+              </w:rPr>
+              <w:t>données</w:t>
+            </w:r>
+          </w:p>
+        </w:tc>
+        <w:tc>
+          <w:tcPr>
+            <w:tcW w:w="1510" w:type="dxa"/>
+            <w:vAlign w:val="center"/>
+          </w:tcPr>
+          <w:p>
+            <w:pPr>
+              <w:jc w:val="center"/>
+              <w:rPr>
+                <w:rFonts w:ascii="Times New Roman" w:hAnsi="Times New Roman" w:cs="Times New Roman"/>
+                <w:lang w:val="fr-FR"/>
+              </w:rPr>
+            </w:pPr>
+            <w:r>
+              <w:rPr>
+                <w:rFonts w:ascii="Times New Roman" w:hAnsi="Times New Roman" w:cs="Times New Roman"/>
+                <w:lang w:val="fr-FR"/>
+              </w:rPr>
+              <w:t>*</w:t>
+            </w:r>
           </w:p>
         </w:tc>
         <w:tc>
@@ -2375,11 +3083,30 @@
               <w:jc w:val="center"/>
               <w:rPr>
                 <w:rFonts w:ascii="Times New Roman" w:hAnsi="Times New Roman" w:cs="Times New Roman"/>
-                <w:sz w:val="28"/>
-                <w:szCs w:val="28"/>
-                <w:lang w:val="fr-FR"/>
-              </w:rPr>
-            </w:pPr>
+                <w:lang w:val="fr-FR"/>
+              </w:rPr>
+            </w:pPr>
+            <w:r>
+              <w:rPr>
+                <w:rFonts w:ascii="Times New Roman" w:hAnsi="Times New Roman" w:cs="Times New Roman"/>
+                <w:lang w:val="fr-FR"/>
+              </w:rPr>
+              <w:t>**/02/24</w:t>
+            </w:r>
+            <w:r>
+              <w:rPr>
+                <w:rFonts w:ascii="Times New Roman" w:hAnsi="Times New Roman" w:cs="Times New Roman"/>
+                <w:lang w:val="fr-FR"/>
+              </w:rPr>
+              <w:t xml:space="preserve"> </w:t>
+            </w:r>
+            <w:r>
+              <w:rPr>
+                <w:rFonts w:ascii="Times New Roman" w:hAnsi="Times New Roman" w:cs="Times New Roman"/>
+                <w:lang w:val="fr-FR"/>
+              </w:rPr>
+              <w:t>(pendant le stage)</w:t>
+            </w:r>
           </w:p>
         </w:tc>
         <w:tc>
@@ -2392,11 +3119,880 @@
               <w:jc w:val="center"/>
               <w:rPr>
                 <w:rFonts w:ascii="Times New Roman" w:hAnsi="Times New Roman" w:cs="Times New Roman"/>
-                <w:sz w:val="28"/>
-                <w:szCs w:val="28"/>
-                <w:lang w:val="fr-FR"/>
-              </w:rPr>
-            </w:pPr>
+                <w:lang w:val="fr-FR"/>
+              </w:rPr>
+            </w:pPr>
+            <w:r>
+              <w:rPr>
+                <w:rFonts w:ascii="Times New Roman" w:hAnsi="Times New Roman" w:cs="Times New Roman"/>
+                <w:lang w:val="fr-FR"/>
+              </w:rPr>
+              <w:t>Nathan et Amory</w:t>
+            </w:r>
+          </w:p>
+        </w:tc>
+      </w:tr>
+      <w:tr>
+        <w:trPr>
+          <w:trHeight w:val="567"/>
+        </w:trPr>
+        <w:tc>
+          <w:tcPr>
+            <w:tcW w:w="1510" w:type="dxa"/>
+            <w:vAlign w:val="center"/>
+          </w:tcPr>
+          <w:p>
+            <w:pPr>
+              <w:jc w:val="center"/>
+              <w:rPr>
+                <w:rFonts w:ascii="Times New Roman" w:hAnsi="Times New Roman" w:cs="Times New Roman"/>
+                <w:lang w:val="fr-FR"/>
+              </w:rPr>
+            </w:pPr>
+            <w:r>
+              <w:rPr>
+                <w:rFonts w:ascii="Times New Roman" w:hAnsi="Times New Roman" w:cs="Times New Roman"/>
+                <w:lang w:val="fr-FR"/>
+              </w:rPr>
+              <w:t>Intégration</w:t>
+            </w:r>
+          </w:p>
+        </w:tc>
+        <w:tc>
+          <w:tcPr>
+            <w:tcW w:w="1510" w:type="dxa"/>
+            <w:shd w:val="clear" w:color="auto" w:fill="D0CECE" w:themeFill="background2" w:themeFillShade="E6"/>
+            <w:vAlign w:val="center"/>
+          </w:tcPr>
+          <w:p>
+            <w:pPr>
+              <w:jc w:val="center"/>
+              <w:rPr>
+                <w:rFonts w:ascii="Times New Roman" w:hAnsi="Times New Roman" w:cs="Times New Roman"/>
+                <w:lang w:val="fr-FR"/>
+              </w:rPr>
+            </w:pPr>
+            <w:r>
+              <w:rPr>
+                <w:rFonts w:ascii="Times New Roman" w:hAnsi="Times New Roman" w:cs="Times New Roman"/>
+                <w:lang w:val="fr-FR"/>
+              </w:rPr>
+              <w:t>A commencer</w:t>
+            </w:r>
+          </w:p>
+        </w:tc>
+        <w:tc>
+          <w:tcPr>
+            <w:tcW w:w="1510" w:type="dxa"/>
+            <w:shd w:val="clear" w:color="auto" w:fill="171717" w:themeFill="background2" w:themeFillShade="1A"/>
+            <w:vAlign w:val="center"/>
+          </w:tcPr>
+          <w:p>
+            <w:pPr>
+              <w:jc w:val="center"/>
+              <w:rPr>
+                <w:rFonts w:ascii="Times New Roman" w:hAnsi="Times New Roman" w:cs="Times New Roman"/>
+                <w:lang w:val="fr-FR"/>
+              </w:rPr>
+            </w:pPr>
+            <w:r>
+              <w:rPr>
+                <w:rFonts w:ascii="Times New Roman" w:hAnsi="Times New Roman" w:cs="Times New Roman"/>
+                <w:lang w:val="fr-FR"/>
+              </w:rPr>
+              <w:t xml:space="preserve">Base de </w:t>
+            </w:r>
+            <w:r>
+              <w:rPr>
+                <w:rFonts w:ascii="Times New Roman" w:hAnsi="Times New Roman" w:cs="Times New Roman"/>
+                <w:lang w:val="fr-FR"/>
+              </w:rPr>
+              <w:t>données</w:t>
+            </w:r>
+          </w:p>
+        </w:tc>
+        <w:tc>
+          <w:tcPr>
+            <w:tcW w:w="1510" w:type="dxa"/>
+            <w:vAlign w:val="center"/>
+          </w:tcPr>
+          <w:p>
+            <w:pPr>
+              <w:jc w:val="center"/>
+              <w:rPr>
+                <w:rFonts w:ascii="Times New Roman" w:hAnsi="Times New Roman" w:cs="Times New Roman"/>
+                <w:lang w:val="fr-FR"/>
+              </w:rPr>
+            </w:pPr>
+            <w:r>
+              <w:rPr>
+                <w:rFonts w:ascii="Times New Roman" w:hAnsi="Times New Roman" w:cs="Times New Roman"/>
+                <w:lang w:val="fr-FR"/>
+              </w:rPr>
+              <w:t>*</w:t>
+            </w:r>
+          </w:p>
+        </w:tc>
+        <w:tc>
+          <w:tcPr>
+            <w:tcW w:w="1511" w:type="dxa"/>
+            <w:vAlign w:val="center"/>
+          </w:tcPr>
+          <w:p>
+            <w:pPr>
+              <w:jc w:val="center"/>
+              <w:rPr>
+                <w:rFonts w:ascii="Times New Roman" w:hAnsi="Times New Roman" w:cs="Times New Roman"/>
+                <w:lang w:val="fr-FR"/>
+              </w:rPr>
+            </w:pPr>
+            <w:r>
+              <w:rPr>
+                <w:rFonts w:ascii="Times New Roman" w:hAnsi="Times New Roman" w:cs="Times New Roman"/>
+                <w:lang w:val="fr-FR"/>
+              </w:rPr>
+              <w:t>**/02/24</w:t>
+            </w:r>
+            <w:r>
+              <w:rPr>
+                <w:rFonts w:ascii="Times New Roman" w:hAnsi="Times New Roman" w:cs="Times New Roman"/>
+                <w:lang w:val="fr-FR"/>
+              </w:rPr>
+              <w:t xml:space="preserve"> </w:t>
+            </w:r>
+            <w:r>
+              <w:rPr>
+                <w:rFonts w:ascii="Times New Roman" w:hAnsi="Times New Roman" w:cs="Times New Roman"/>
+                <w:lang w:val="fr-FR"/>
+              </w:rPr>
+              <w:t>(pendant le stage)</w:t>
+            </w:r>
+          </w:p>
+        </w:tc>
+        <w:tc>
+          <w:tcPr>
+            <w:tcW w:w="1511" w:type="dxa"/>
+            <w:vAlign w:val="center"/>
+          </w:tcPr>
+          <w:p>
+            <w:pPr>
+              <w:jc w:val="center"/>
+              <w:rPr>
+                <w:rFonts w:ascii="Times New Roman" w:hAnsi="Times New Roman" w:cs="Times New Roman"/>
+                <w:lang w:val="fr-FR"/>
+              </w:rPr>
+            </w:pPr>
+            <w:r>
+              <w:rPr>
+                <w:rFonts w:ascii="Times New Roman" w:hAnsi="Times New Roman" w:cs="Times New Roman"/>
+                <w:lang w:val="fr-FR"/>
+              </w:rPr>
+              <w:t>Nathan et Amory</w:t>
+            </w:r>
+          </w:p>
+        </w:tc>
+      </w:tr>
+      <w:tr>
+        <w:trPr>
+          <w:trHeight w:val="567"/>
+        </w:trPr>
+        <w:tc>
+          <w:tcPr>
+            <w:tcW w:w="1510" w:type="dxa"/>
+            <w:vAlign w:val="center"/>
+          </w:tcPr>
+          <w:p>
+            <w:pPr>
+              <w:jc w:val="center"/>
+              <w:rPr>
+                <w:rFonts w:ascii="Times New Roman" w:hAnsi="Times New Roman" w:cs="Times New Roman"/>
+                <w:lang w:val="fr-FR"/>
+              </w:rPr>
+            </w:pPr>
+            <w:r>
+              <w:rPr>
+                <w:rFonts w:ascii="Times New Roman" w:hAnsi="Times New Roman" w:cs="Times New Roman"/>
+                <w:lang w:val="fr-FR"/>
+              </w:rPr>
+              <w:t>Coder L’app python</w:t>
+            </w:r>
+          </w:p>
+        </w:tc>
+        <w:tc>
+          <w:tcPr>
+            <w:tcW w:w="1510" w:type="dxa"/>
+            <w:shd w:val="clear" w:color="auto" w:fill="D0CECE" w:themeFill="background2" w:themeFillShade="E6"/>
+            <w:vAlign w:val="center"/>
+          </w:tcPr>
+          <w:p>
+            <w:pPr>
+              <w:jc w:val="center"/>
+              <w:rPr>
+                <w:rFonts w:ascii="Times New Roman" w:hAnsi="Times New Roman" w:cs="Times New Roman"/>
+                <w:lang w:val="fr-FR"/>
+              </w:rPr>
+            </w:pPr>
+            <w:r>
+              <w:rPr>
+                <w:rFonts w:ascii="Times New Roman" w:hAnsi="Times New Roman" w:cs="Times New Roman"/>
+                <w:lang w:val="fr-FR"/>
+              </w:rPr>
+              <w:t>A commencer</w:t>
+            </w:r>
+          </w:p>
+        </w:tc>
+        <w:tc>
+          <w:tcPr>
+            <w:tcW w:w="1510" w:type="dxa"/>
+            <w:shd w:val="clear" w:color="auto" w:fill="A8D08D" w:themeFill="accent6" w:themeFillTint="99"/>
+            <w:vAlign w:val="center"/>
+          </w:tcPr>
+          <w:p>
+            <w:pPr>
+              <w:jc w:val="center"/>
+              <w:rPr>
+                <w:rFonts w:ascii="Times New Roman" w:hAnsi="Times New Roman" w:cs="Times New Roman"/>
+                <w:lang w:val="fr-FR"/>
+              </w:rPr>
+            </w:pPr>
+            <w:r>
+              <w:rPr>
+                <w:rFonts w:ascii="Times New Roman" w:hAnsi="Times New Roman" w:cs="Times New Roman"/>
+                <w:lang w:val="fr-FR"/>
+              </w:rPr>
+              <w:t>Python</w:t>
+            </w:r>
+          </w:p>
+        </w:tc>
+        <w:tc>
+          <w:tcPr>
+            <w:tcW w:w="1510" w:type="dxa"/>
+            <w:vAlign w:val="center"/>
+          </w:tcPr>
+          <w:p>
+            <w:pPr>
+              <w:jc w:val="center"/>
+              <w:rPr>
+                <w:rFonts w:ascii="Times New Roman" w:hAnsi="Times New Roman" w:cs="Times New Roman"/>
+                <w:lang w:val="fr-FR"/>
+              </w:rPr>
+            </w:pPr>
+            <w:r>
+              <w:rPr>
+                <w:rFonts w:ascii="Times New Roman" w:hAnsi="Times New Roman" w:cs="Times New Roman"/>
+                <w:lang w:val="fr-FR"/>
+              </w:rPr>
+              <w:t>*</w:t>
+            </w:r>
+          </w:p>
+        </w:tc>
+        <w:tc>
+          <w:tcPr>
+            <w:tcW w:w="1511" w:type="dxa"/>
+            <w:vAlign w:val="center"/>
+          </w:tcPr>
+          <w:p>
+            <w:pPr>
+              <w:jc w:val="center"/>
+              <w:rPr>
+                <w:rFonts w:ascii="Times New Roman" w:hAnsi="Times New Roman" w:cs="Times New Roman"/>
+                <w:lang w:val="fr-FR"/>
+              </w:rPr>
+            </w:pPr>
+            <w:r>
+              <w:rPr>
+                <w:rFonts w:ascii="Times New Roman" w:hAnsi="Times New Roman" w:cs="Times New Roman"/>
+                <w:lang w:val="fr-FR"/>
+              </w:rPr>
+              <w:t>24/03/24</w:t>
+            </w:r>
+          </w:p>
+        </w:tc>
+        <w:tc>
+          <w:tcPr>
+            <w:tcW w:w="1511" w:type="dxa"/>
+            <w:vAlign w:val="center"/>
+          </w:tcPr>
+          <w:p>
+            <w:pPr>
+              <w:jc w:val="center"/>
+              <w:rPr>
+                <w:rFonts w:ascii="Times New Roman" w:hAnsi="Times New Roman" w:cs="Times New Roman"/>
+                <w:lang w:val="fr-FR"/>
+              </w:rPr>
+            </w:pPr>
+            <w:r>
+              <w:rPr>
+                <w:rFonts w:ascii="Times New Roman" w:hAnsi="Times New Roman" w:cs="Times New Roman"/>
+                <w:lang w:val="fr-FR"/>
+              </w:rPr>
+              <w:t>Nathan et Amory</w:t>
+            </w:r>
+          </w:p>
+        </w:tc>
+      </w:tr>
+      <w:tr>
+        <w:trPr>
+          <w:trHeight w:val="567"/>
+        </w:trPr>
+        <w:tc>
+          <w:tcPr>
+            <w:tcW w:w="1510" w:type="dxa"/>
+            <w:vAlign w:val="center"/>
+          </w:tcPr>
+          <w:p>
+            <w:pPr>
+              <w:jc w:val="center"/>
+              <w:rPr>
+                <w:rFonts w:ascii="Times New Roman" w:hAnsi="Times New Roman" w:cs="Times New Roman"/>
+                <w:lang w:val="fr-FR"/>
+              </w:rPr>
+            </w:pPr>
+            <w:r>
+              <w:rPr>
+                <w:rFonts w:ascii="Times New Roman" w:hAnsi="Times New Roman" w:cs="Times New Roman"/>
+                <w:lang w:val="fr-FR"/>
+              </w:rPr>
+              <w:t xml:space="preserve"> Générer les tests</w:t>
+            </w:r>
+          </w:p>
+        </w:tc>
+        <w:tc>
+          <w:tcPr>
+            <w:tcW w:w="1510" w:type="dxa"/>
+            <w:shd w:val="clear" w:color="auto" w:fill="D0CECE" w:themeFill="background2" w:themeFillShade="E6"/>
+            <w:vAlign w:val="center"/>
+          </w:tcPr>
+          <w:p>
+            <w:pPr>
+              <w:jc w:val="center"/>
+              <w:rPr>
+                <w:rFonts w:ascii="Times New Roman" w:hAnsi="Times New Roman" w:cs="Times New Roman"/>
+                <w:lang w:val="fr-FR"/>
+              </w:rPr>
+            </w:pPr>
+            <w:r>
+              <w:rPr>
+                <w:rFonts w:ascii="Times New Roman" w:hAnsi="Times New Roman" w:cs="Times New Roman"/>
+                <w:lang w:val="fr-FR"/>
+              </w:rPr>
+              <w:t>A commencer</w:t>
+            </w:r>
+          </w:p>
+        </w:tc>
+        <w:tc>
+          <w:tcPr>
+            <w:tcW w:w="1510" w:type="dxa"/>
+            <w:shd w:val="clear" w:color="auto" w:fill="A8D08D" w:themeFill="accent6" w:themeFillTint="99"/>
+            <w:vAlign w:val="center"/>
+          </w:tcPr>
+          <w:p>
+            <w:pPr>
+              <w:jc w:val="center"/>
+              <w:rPr>
+                <w:rFonts w:ascii="Times New Roman" w:hAnsi="Times New Roman" w:cs="Times New Roman"/>
+                <w:lang w:val="fr-FR"/>
+              </w:rPr>
+            </w:pPr>
+            <w:r>
+              <w:rPr>
+                <w:rFonts w:ascii="Times New Roman" w:hAnsi="Times New Roman" w:cs="Times New Roman"/>
+                <w:lang w:val="fr-FR"/>
+              </w:rPr>
+              <w:t>Python</w:t>
+            </w:r>
+          </w:p>
+        </w:tc>
+        <w:tc>
+          <w:tcPr>
+            <w:tcW w:w="1510" w:type="dxa"/>
+            <w:vAlign w:val="center"/>
+          </w:tcPr>
+          <w:p>
+            <w:pPr>
+              <w:jc w:val="center"/>
+              <w:rPr>
+                <w:rFonts w:ascii="Times New Roman" w:hAnsi="Times New Roman" w:cs="Times New Roman"/>
+                <w:lang w:val="fr-FR"/>
+              </w:rPr>
+            </w:pPr>
+            <w:r>
+              <w:rPr>
+                <w:rFonts w:ascii="Times New Roman" w:hAnsi="Times New Roman" w:cs="Times New Roman"/>
+                <w:lang w:val="fr-FR"/>
+              </w:rPr>
+              <w:t>*</w:t>
+            </w:r>
+          </w:p>
+        </w:tc>
+        <w:tc>
+          <w:tcPr>
+            <w:tcW w:w="1511" w:type="dxa"/>
+            <w:vAlign w:val="center"/>
+          </w:tcPr>
+          <w:p>
+            <w:pPr>
+              <w:jc w:val="center"/>
+              <w:rPr>
+                <w:rFonts w:ascii="Times New Roman" w:hAnsi="Times New Roman" w:cs="Times New Roman"/>
+                <w:lang w:val="fr-FR"/>
+              </w:rPr>
+            </w:pPr>
+            <w:r>
+              <w:rPr>
+                <w:rFonts w:ascii="Times New Roman" w:hAnsi="Times New Roman" w:cs="Times New Roman"/>
+                <w:lang w:val="fr-FR"/>
+              </w:rPr>
+              <w:t>24/03/24</w:t>
+            </w:r>
+          </w:p>
+        </w:tc>
+        <w:tc>
+          <w:tcPr>
+            <w:tcW w:w="1511" w:type="dxa"/>
+            <w:vAlign w:val="center"/>
+          </w:tcPr>
+          <w:p>
+            <w:pPr>
+              <w:jc w:val="center"/>
+              <w:rPr>
+                <w:rFonts w:ascii="Times New Roman" w:hAnsi="Times New Roman" w:cs="Times New Roman"/>
+                <w:lang w:val="fr-FR"/>
+              </w:rPr>
+            </w:pPr>
+            <w:r>
+              <w:rPr>
+                <w:rFonts w:ascii="Times New Roman" w:hAnsi="Times New Roman" w:cs="Times New Roman"/>
+                <w:lang w:val="fr-FR"/>
+              </w:rPr>
+              <w:t>Nathan et Amory</w:t>
+            </w:r>
+          </w:p>
+        </w:tc>
+      </w:tr>
+      <w:tr>
+        <w:trPr>
+          <w:trHeight w:val="567"/>
+        </w:trPr>
+        <w:tc>
+          <w:tcPr>
+            <w:tcW w:w="1510" w:type="dxa"/>
+            <w:vAlign w:val="center"/>
+          </w:tcPr>
+          <w:p>
+            <w:pPr>
+              <w:jc w:val="center"/>
+              <w:rPr>
+                <w:rFonts w:ascii="Times New Roman" w:hAnsi="Times New Roman" w:cs="Times New Roman"/>
+                <w:lang w:val="fr-FR"/>
+              </w:rPr>
+            </w:pPr>
+            <w:r>
+              <w:rPr>
+                <w:rFonts w:ascii="Times New Roman" w:hAnsi="Times New Roman" w:cs="Times New Roman"/>
+                <w:lang w:val="fr-FR"/>
+              </w:rPr>
+              <w:t xml:space="preserve">Finaliser et Imprimer le </w:t>
+            </w:r>
+            <w:proofErr w:type="spellStart"/>
+            <w:r>
+              <w:rPr>
+                <w:rFonts w:ascii="Times New Roman" w:hAnsi="Times New Roman" w:cs="Times New Roman"/>
+                <w:lang w:val="fr-FR"/>
+              </w:rPr>
+              <w:t>raport</w:t>
+            </w:r>
+            <w:proofErr w:type="spellEnd"/>
+          </w:p>
+        </w:tc>
+        <w:tc>
+          <w:tcPr>
+            <w:tcW w:w="1510" w:type="dxa"/>
+            <w:shd w:val="clear" w:color="auto" w:fill="D0CECE" w:themeFill="background2" w:themeFillShade="E6"/>
+            <w:vAlign w:val="center"/>
+          </w:tcPr>
+          <w:p>
+            <w:pPr>
+              <w:jc w:val="center"/>
+              <w:rPr>
+                <w:rFonts w:ascii="Times New Roman" w:hAnsi="Times New Roman" w:cs="Times New Roman"/>
+                <w:lang w:val="fr-FR"/>
+              </w:rPr>
+            </w:pPr>
+            <w:r>
+              <w:rPr>
+                <w:rFonts w:ascii="Times New Roman" w:hAnsi="Times New Roman" w:cs="Times New Roman"/>
+                <w:lang w:val="fr-FR"/>
+              </w:rPr>
+              <w:t>A commencer</w:t>
+            </w:r>
+          </w:p>
+        </w:tc>
+        <w:tc>
+          <w:tcPr>
+            <w:tcW w:w="1510" w:type="dxa"/>
+            <w:shd w:val="clear" w:color="auto" w:fill="auto"/>
+            <w:vAlign w:val="center"/>
+          </w:tcPr>
+          <w:p>
+            <w:pPr>
+              <w:jc w:val="center"/>
+              <w:rPr>
+                <w:rFonts w:ascii="Times New Roman" w:hAnsi="Times New Roman" w:cs="Times New Roman"/>
+                <w:lang w:val="fr-FR"/>
+              </w:rPr>
+            </w:pPr>
+            <w:r>
+              <w:rPr>
+                <w:rFonts w:ascii="Times New Roman" w:hAnsi="Times New Roman" w:cs="Times New Roman"/>
+                <w:lang w:val="fr-FR"/>
+              </w:rPr>
+              <w:t>Administratif</w:t>
+            </w:r>
+          </w:p>
+        </w:tc>
+        <w:tc>
+          <w:tcPr>
+            <w:tcW w:w="1510" w:type="dxa"/>
+            <w:vAlign w:val="center"/>
+          </w:tcPr>
+          <w:p>
+            <w:pPr>
+              <w:jc w:val="center"/>
+              <w:rPr>
+                <w:rFonts w:ascii="Times New Roman" w:hAnsi="Times New Roman" w:cs="Times New Roman"/>
+                <w:lang w:val="fr-FR"/>
+              </w:rPr>
+            </w:pPr>
+            <w:r>
+              <w:rPr>
+                <w:rFonts w:ascii="Times New Roman" w:hAnsi="Times New Roman" w:cs="Times New Roman"/>
+                <w:lang w:val="fr-FR"/>
+              </w:rPr>
+              <w:t>*</w:t>
+            </w:r>
+          </w:p>
+        </w:tc>
+        <w:tc>
+          <w:tcPr>
+            <w:tcW w:w="1511" w:type="dxa"/>
+            <w:vAlign w:val="center"/>
+          </w:tcPr>
+          <w:p>
+            <w:pPr>
+              <w:jc w:val="center"/>
+              <w:rPr>
+                <w:rFonts w:ascii="Times New Roman" w:hAnsi="Times New Roman" w:cs="Times New Roman"/>
+                <w:lang w:val="fr-FR"/>
+              </w:rPr>
+            </w:pPr>
+            <w:r>
+              <w:rPr>
+                <w:rFonts w:ascii="Times New Roman" w:hAnsi="Times New Roman" w:cs="Times New Roman"/>
+                <w:lang w:val="fr-FR"/>
+              </w:rPr>
+              <w:t>24/03/24</w:t>
+            </w:r>
+          </w:p>
+        </w:tc>
+        <w:tc>
+          <w:tcPr>
+            <w:tcW w:w="1511" w:type="dxa"/>
+            <w:vAlign w:val="center"/>
+          </w:tcPr>
+          <w:p>
+            <w:pPr>
+              <w:jc w:val="center"/>
+              <w:rPr>
+                <w:rFonts w:ascii="Times New Roman" w:hAnsi="Times New Roman" w:cs="Times New Roman"/>
+                <w:lang w:val="fr-FR"/>
+              </w:rPr>
+            </w:pPr>
+            <w:r>
+              <w:rPr>
+                <w:rFonts w:ascii="Times New Roman" w:hAnsi="Times New Roman" w:cs="Times New Roman"/>
+                <w:lang w:val="fr-FR"/>
+              </w:rPr>
+              <w:t>Nathan et Amory</w:t>
+            </w:r>
+          </w:p>
+        </w:tc>
+      </w:tr>
+      <w:tr>
+        <w:trPr>
+          <w:trHeight w:val="567"/>
+        </w:trPr>
+        <w:tc>
+          <w:tcPr>
+            <w:tcW w:w="1510" w:type="dxa"/>
+            <w:vAlign w:val="center"/>
+          </w:tcPr>
+          <w:p>
+            <w:pPr>
+              <w:jc w:val="center"/>
+              <w:rPr>
+                <w:rFonts w:ascii="Times New Roman" w:hAnsi="Times New Roman" w:cs="Times New Roman"/>
+                <w:lang w:val="fr-FR"/>
+              </w:rPr>
+            </w:pPr>
+            <w:r>
+              <w:rPr>
+                <w:rFonts w:ascii="Times New Roman" w:hAnsi="Times New Roman" w:cs="Times New Roman"/>
+                <w:lang w:val="fr-FR"/>
+              </w:rPr>
+              <w:t>Préparer l’Oral</w:t>
+            </w:r>
+          </w:p>
+        </w:tc>
+        <w:tc>
+          <w:tcPr>
+            <w:tcW w:w="1510" w:type="dxa"/>
+            <w:shd w:val="clear" w:color="auto" w:fill="D0CECE" w:themeFill="background2" w:themeFillShade="E6"/>
+            <w:vAlign w:val="center"/>
+          </w:tcPr>
+          <w:p>
+            <w:pPr>
+              <w:jc w:val="center"/>
+              <w:rPr>
+                <w:rFonts w:ascii="Times New Roman" w:hAnsi="Times New Roman" w:cs="Times New Roman"/>
+                <w:lang w:val="fr-FR"/>
+              </w:rPr>
+            </w:pPr>
+            <w:r>
+              <w:rPr>
+                <w:rFonts w:ascii="Times New Roman" w:hAnsi="Times New Roman" w:cs="Times New Roman"/>
+                <w:lang w:val="fr-FR"/>
+              </w:rPr>
+              <w:t>A commencer</w:t>
+            </w:r>
+          </w:p>
+        </w:tc>
+        <w:tc>
+          <w:tcPr>
+            <w:tcW w:w="1510" w:type="dxa"/>
+            <w:shd w:val="clear" w:color="auto" w:fill="auto"/>
+            <w:vAlign w:val="center"/>
+          </w:tcPr>
+          <w:p>
+            <w:pPr>
+              <w:jc w:val="center"/>
+              <w:rPr>
+                <w:rFonts w:ascii="Times New Roman" w:hAnsi="Times New Roman" w:cs="Times New Roman"/>
+                <w:lang w:val="fr-FR"/>
+              </w:rPr>
+            </w:pPr>
+            <w:r>
+              <w:rPr>
+                <w:rFonts w:ascii="Times New Roman" w:hAnsi="Times New Roman" w:cs="Times New Roman"/>
+                <w:lang w:val="fr-FR"/>
+              </w:rPr>
+              <w:t>Administratif</w:t>
+            </w:r>
+          </w:p>
+        </w:tc>
+        <w:tc>
+          <w:tcPr>
+            <w:tcW w:w="1510" w:type="dxa"/>
+            <w:vAlign w:val="center"/>
+          </w:tcPr>
+          <w:p>
+            <w:pPr>
+              <w:jc w:val="center"/>
+              <w:rPr>
+                <w:rFonts w:ascii="Times New Roman" w:hAnsi="Times New Roman" w:cs="Times New Roman"/>
+                <w:lang w:val="fr-FR"/>
+              </w:rPr>
+            </w:pPr>
+            <w:r>
+              <w:rPr>
+                <w:rFonts w:ascii="Times New Roman" w:hAnsi="Times New Roman" w:cs="Times New Roman"/>
+                <w:lang w:val="fr-FR"/>
+              </w:rPr>
+              <w:t>*</w:t>
+            </w:r>
+          </w:p>
+        </w:tc>
+        <w:tc>
+          <w:tcPr>
+            <w:tcW w:w="1511" w:type="dxa"/>
+            <w:vAlign w:val="center"/>
+          </w:tcPr>
+          <w:p>
+            <w:pPr>
+              <w:jc w:val="center"/>
+              <w:rPr>
+                <w:rFonts w:ascii="Times New Roman" w:hAnsi="Times New Roman" w:cs="Times New Roman"/>
+                <w:lang w:val="fr-FR"/>
+              </w:rPr>
+            </w:pPr>
+            <w:r>
+              <w:rPr>
+                <w:rFonts w:ascii="Times New Roman" w:hAnsi="Times New Roman" w:cs="Times New Roman"/>
+                <w:lang w:val="fr-FR"/>
+              </w:rPr>
+              <w:t>24/03/24</w:t>
+            </w:r>
+          </w:p>
+        </w:tc>
+        <w:tc>
+          <w:tcPr>
+            <w:tcW w:w="1511" w:type="dxa"/>
+            <w:vAlign w:val="center"/>
+          </w:tcPr>
+          <w:p>
+            <w:pPr>
+              <w:jc w:val="center"/>
+              <w:rPr>
+                <w:rFonts w:ascii="Times New Roman" w:hAnsi="Times New Roman" w:cs="Times New Roman"/>
+                <w:lang w:val="fr-FR"/>
+              </w:rPr>
+            </w:pPr>
+            <w:r>
+              <w:rPr>
+                <w:rFonts w:ascii="Times New Roman" w:hAnsi="Times New Roman" w:cs="Times New Roman"/>
+                <w:lang w:val="fr-FR"/>
+              </w:rPr>
+              <w:t>Nathan et Amory</w:t>
+            </w:r>
+          </w:p>
+        </w:tc>
+      </w:tr>
+      <w:tr>
+        <w:trPr>
+          <w:trHeight w:val="567"/>
+        </w:trPr>
+        <w:tc>
+          <w:tcPr>
+            <w:tcW w:w="1510" w:type="dxa"/>
+            <w:vAlign w:val="center"/>
+          </w:tcPr>
+          <w:p>
+            <w:pPr>
+              <w:jc w:val="center"/>
+              <w:rPr>
+                <w:rFonts w:ascii="Times New Roman" w:hAnsi="Times New Roman" w:cs="Times New Roman"/>
+                <w:lang w:val="fr-FR"/>
+              </w:rPr>
+            </w:pPr>
+            <w:r>
+              <w:rPr>
+                <w:rFonts w:ascii="Times New Roman" w:hAnsi="Times New Roman" w:cs="Times New Roman"/>
+                <w:lang w:val="fr-FR"/>
+              </w:rPr>
+              <w:t>Tester l’oral</w:t>
+            </w:r>
+          </w:p>
+        </w:tc>
+        <w:tc>
+          <w:tcPr>
+            <w:tcW w:w="1510" w:type="dxa"/>
+            <w:shd w:val="clear" w:color="auto" w:fill="D0CECE" w:themeFill="background2" w:themeFillShade="E6"/>
+            <w:vAlign w:val="center"/>
+          </w:tcPr>
+          <w:p>
+            <w:pPr>
+              <w:jc w:val="center"/>
+              <w:rPr>
+                <w:rFonts w:ascii="Times New Roman" w:hAnsi="Times New Roman" w:cs="Times New Roman"/>
+                <w:lang w:val="fr-FR"/>
+              </w:rPr>
+            </w:pPr>
+            <w:r>
+              <w:rPr>
+                <w:rFonts w:ascii="Times New Roman" w:hAnsi="Times New Roman" w:cs="Times New Roman"/>
+                <w:lang w:val="fr-FR"/>
+              </w:rPr>
+              <w:t>A commencer</w:t>
+            </w:r>
+          </w:p>
+        </w:tc>
+        <w:tc>
+          <w:tcPr>
+            <w:tcW w:w="1510" w:type="dxa"/>
+            <w:shd w:val="clear" w:color="auto" w:fill="auto"/>
+            <w:vAlign w:val="center"/>
+          </w:tcPr>
+          <w:p>
+            <w:pPr>
+              <w:jc w:val="center"/>
+              <w:rPr>
+                <w:rFonts w:ascii="Times New Roman" w:hAnsi="Times New Roman" w:cs="Times New Roman"/>
+                <w:lang w:val="fr-FR"/>
+              </w:rPr>
+            </w:pPr>
+            <w:r>
+              <w:rPr>
+                <w:rFonts w:ascii="Times New Roman" w:hAnsi="Times New Roman" w:cs="Times New Roman"/>
+                <w:lang w:val="fr-FR"/>
+              </w:rPr>
+              <w:t>Administratif</w:t>
+            </w:r>
+          </w:p>
+        </w:tc>
+        <w:tc>
+          <w:tcPr>
+            <w:tcW w:w="1510" w:type="dxa"/>
+            <w:vAlign w:val="center"/>
+          </w:tcPr>
+          <w:p>
+            <w:pPr>
+              <w:jc w:val="center"/>
+              <w:rPr>
+                <w:rFonts w:ascii="Times New Roman" w:hAnsi="Times New Roman" w:cs="Times New Roman"/>
+                <w:lang w:val="fr-FR"/>
+              </w:rPr>
+            </w:pPr>
+            <w:r>
+              <w:rPr>
+                <w:rFonts w:ascii="Times New Roman" w:hAnsi="Times New Roman" w:cs="Times New Roman"/>
+                <w:lang w:val="fr-FR"/>
+              </w:rPr>
+              <w:t>*</w:t>
+            </w:r>
+          </w:p>
+        </w:tc>
+        <w:tc>
+          <w:tcPr>
+            <w:tcW w:w="1511" w:type="dxa"/>
+            <w:vAlign w:val="center"/>
+          </w:tcPr>
+          <w:p>
+            <w:pPr>
+              <w:jc w:val="center"/>
+              <w:rPr>
+                <w:rFonts w:ascii="Times New Roman" w:hAnsi="Times New Roman" w:cs="Times New Roman"/>
+                <w:lang w:val="fr-FR"/>
+              </w:rPr>
+            </w:pPr>
+            <w:r>
+              <w:rPr>
+                <w:rFonts w:ascii="Times New Roman" w:hAnsi="Times New Roman" w:cs="Times New Roman"/>
+                <w:lang w:val="fr-FR"/>
+              </w:rPr>
+              <w:t>24/03/24</w:t>
+            </w:r>
+          </w:p>
+        </w:tc>
+        <w:tc>
+          <w:tcPr>
+            <w:tcW w:w="1511" w:type="dxa"/>
+            <w:vAlign w:val="center"/>
+          </w:tcPr>
+          <w:p>
+            <w:pPr>
+              <w:jc w:val="center"/>
+              <w:rPr>
+                <w:rFonts w:ascii="Times New Roman" w:hAnsi="Times New Roman" w:cs="Times New Roman"/>
+                <w:lang w:val="fr-FR"/>
+              </w:rPr>
+            </w:pPr>
+            <w:r>
+              <w:rPr>
+                <w:rFonts w:ascii="Times New Roman" w:hAnsi="Times New Roman" w:cs="Times New Roman"/>
+                <w:lang w:val="fr-FR"/>
+              </w:rPr>
+              <w:t>Nathan et Amory</w:t>
+            </w:r>
           </w:p>
         </w:tc>
       </w:tr>
@@ -2421,6 +4017,7 @@
           <w:u w:val="single"/>
           <w:lang w:val="fr-FR"/>
         </w:rPr>
+        <w:lastRenderedPageBreak/>
         <w:br w:type="page"/>
       </w:r>
     </w:p>
@@ -2864,7 +4461,7 @@
     </w:p>
     <w:p>
       <w:pPr>
-        <w:pStyle w:val="Paragraphedeliste"/>
+        <w:pStyle w:val="ListParagraph"/>
         <w:numPr>
           <w:ilvl w:val="0"/>
           <w:numId w:val="2"/>
@@ -2889,7 +4486,7 @@
     </w:p>
     <w:p>
       <w:pPr>
-        <w:pStyle w:val="Paragraphedeliste"/>
+        <w:pStyle w:val="ListParagraph"/>
         <w:numPr>
           <w:ilvl w:val="0"/>
           <w:numId w:val="2"/>
@@ -2914,7 +4511,7 @@
     </w:p>
     <w:p>
       <w:pPr>
-        <w:pStyle w:val="Paragraphedeliste"/>
+        <w:pStyle w:val="ListParagraph"/>
         <w:numPr>
           <w:ilvl w:val="0"/>
           <w:numId w:val="2"/>
@@ -2939,7 +4536,7 @@
     </w:p>
     <w:p>
       <w:pPr>
-        <w:pStyle w:val="Paragraphedeliste"/>
+        <w:pStyle w:val="ListParagraph"/>
         <w:numPr>
           <w:ilvl w:val="0"/>
           <w:numId w:val="2"/>
@@ -2964,7 +4561,7 @@
     </w:p>
     <w:p>
       <w:pPr>
-        <w:pStyle w:val="Paragraphedeliste"/>
+        <w:pStyle w:val="ListParagraph"/>
         <w:numPr>
           <w:ilvl w:val="0"/>
           <w:numId w:val="2"/>
@@ -2989,7 +4586,7 @@
     </w:p>
     <w:p>
       <w:pPr>
-        <w:pStyle w:val="Paragraphedeliste"/>
+        <w:pStyle w:val="ListParagraph"/>
         <w:numPr>
           <w:ilvl w:val="0"/>
           <w:numId w:val="2"/>
@@ -3014,7 +4611,7 @@
     </w:p>
     <w:p>
       <w:pPr>
-        <w:pStyle w:val="Paragraphedeliste"/>
+        <w:pStyle w:val="ListParagraph"/>
         <w:numPr>
           <w:ilvl w:val="0"/>
           <w:numId w:val="2"/>
@@ -3039,7 +4636,7 @@
     </w:p>
     <w:p>
       <w:pPr>
-        <w:pStyle w:val="Paragraphedeliste"/>
+        <w:pStyle w:val="ListParagraph"/>
         <w:numPr>
           <w:ilvl w:val="0"/>
           <w:numId w:val="2"/>
@@ -3064,7 +4661,7 @@
     </w:p>
     <w:p>
       <w:pPr>
-        <w:pStyle w:val="Paragraphedeliste"/>
+        <w:pStyle w:val="ListParagraph"/>
         <w:numPr>
           <w:ilvl w:val="0"/>
           <w:numId w:val="2"/>
@@ -3089,7 +4686,7 @@
     </w:p>
     <w:p>
       <w:pPr>
-        <w:pStyle w:val="Paragraphedeliste"/>
+        <w:pStyle w:val="ListParagraph"/>
         <w:numPr>
           <w:ilvl w:val="0"/>
           <w:numId w:val="2"/>
@@ -3109,12 +4706,23 @@
           <w:szCs w:val="28"/>
           <w:lang w:val="fr-FR"/>
         </w:rPr>
-        <w:t>48 batiments</w:t>
-      </w:r>
-    </w:p>
-    <w:p>
-      <w:pPr>
-        <w:pStyle w:val="Paragraphedeliste"/>
+        <w:t xml:space="preserve">48 </w:t>
+      </w:r>
+      <w:proofErr w:type="spellStart"/>
+      <w:r>
+        <w:rPr>
+          <w:rFonts w:ascii="Times New Roman" w:hAnsi="Times New Roman" w:cs="Times New Roman"/>
+          <w:sz w:val="28"/>
+          <w:szCs w:val="28"/>
+          <w:lang w:val="fr-FR"/>
+        </w:rPr>
+        <w:t>batiments</w:t>
+      </w:r>
+      <w:proofErr w:type="spellEnd"/>
+    </w:p>
+    <w:p>
+      <w:pPr>
+        <w:pStyle w:val="ListParagraph"/>
         <w:numPr>
           <w:ilvl w:val="0"/>
           <w:numId w:val="2"/>
@@ -3139,7 +4747,7 @@
     </w:p>
     <w:p>
       <w:pPr>
-        <w:pStyle w:val="Paragraphedeliste"/>
+        <w:pStyle w:val="ListParagraph"/>
         <w:numPr>
           <w:ilvl w:val="0"/>
           <w:numId w:val="2"/>
@@ -3463,6 +5071,8 @@
           <w14:ligatures w14:val="none"/>
         </w:rPr>
       </w:pPr>
+      <w:proofErr w:type="spellStart"/>
+      <w:proofErr w:type="gramStart"/>
       <w:r>
         <w:rPr>
           <w:rFonts w:ascii="Times New Roman" w:eastAsia="Times New Roman" w:hAnsi="Times New Roman" w:cs="Times New Roman"/>
@@ -3472,12 +5082,10 @@
           <w:lang w:eastAsia="fr-BE"/>
           <w14:ligatures w14:val="none"/>
         </w:rPr>
-        <w:t xml:space="preserve">Github: Gestionnaire de fichier et de versioning pour projets | Nous l’utilisons pour gérer notre projet. </w:t>
-      </w:r>
-    </w:p>
-    <w:p>
-      <w:pPr>
-        <w:spacing w:after="0" w:line="240" w:lineRule="auto"/>
+        <w:t>Github</w:t>
+      </w:r>
+      <w:proofErr w:type="spellEnd"/>
+      <w:r>
         <w:rPr>
           <w:rFonts w:ascii="Times New Roman" w:eastAsia="Times New Roman" w:hAnsi="Times New Roman" w:cs="Times New Roman"/>
           <w:kern w:val="0"/>
@@ -3486,11 +5094,10 @@
           <w:lang w:eastAsia="fr-BE"/>
           <w14:ligatures w14:val="none"/>
         </w:rPr>
-      </w:pPr>
-    </w:p>
-    <w:p>
-      <w:pPr>
-        <w:spacing w:after="0" w:line="240" w:lineRule="auto"/>
+        <w:t>:</w:t>
+      </w:r>
+      <w:proofErr w:type="gramEnd"/>
+      <w:r>
         <w:rPr>
           <w:rFonts w:ascii="Times New Roman" w:eastAsia="Times New Roman" w:hAnsi="Times New Roman" w:cs="Times New Roman"/>
           <w:kern w:val="0"/>
@@ -3499,8 +5106,12 @@
           <w:lang w:eastAsia="fr-BE"/>
           <w14:ligatures w14:val="none"/>
         </w:rPr>
-      </w:pPr>
-      <w:r>
+        <w:t xml:space="preserve"> Gestionnaire de fichier et de versioning pour projets | Nous l’utilisons pour gérer notre projet. </w:t>
+      </w:r>
+    </w:p>
+    <w:p>
+      <w:pPr>
+        <w:spacing w:after="0" w:line="240" w:lineRule="auto"/>
         <w:rPr>
           <w:rFonts w:ascii="Times New Roman" w:eastAsia="Times New Roman" w:hAnsi="Times New Roman" w:cs="Times New Roman"/>
           <w:kern w:val="0"/>
@@ -3509,8 +5120,7 @@
           <w:lang w:eastAsia="fr-BE"/>
           <w14:ligatures w14:val="none"/>
         </w:rPr>
-        <w:t xml:space="preserve">Sharepoint: Plateforme de partage de fichier pour entreprise de Microsoft | Nous l'utilisons pour partager au échéances les fichiers à nos professeurs. </w:t>
-      </w:r>
+      </w:pPr>
     </w:p>
     <w:p>
       <w:pPr>
@@ -3524,10 +5134,9 @@
           <w14:ligatures w14:val="none"/>
         </w:rPr>
       </w:pPr>
-    </w:p>
-    <w:p>
-      <w:pPr>
-        <w:spacing w:after="0" w:line="240" w:lineRule="auto"/>
+      <w:proofErr w:type="spellStart"/>
+      <w:proofErr w:type="gramStart"/>
+      <w:r>
         <w:rPr>
           <w:rFonts w:ascii="Times New Roman" w:eastAsia="Times New Roman" w:hAnsi="Times New Roman" w:cs="Times New Roman"/>
           <w:kern w:val="0"/>
@@ -3536,7 +5145,9 @@
           <w:lang w:eastAsia="fr-BE"/>
           <w14:ligatures w14:val="none"/>
         </w:rPr>
-      </w:pPr>
+        <w:t>Sharepoint</w:t>
+      </w:r>
+      <w:proofErr w:type="spellEnd"/>
       <w:r>
         <w:rPr>
           <w:rFonts w:ascii="Times New Roman" w:eastAsia="Times New Roman" w:hAnsi="Times New Roman" w:cs="Times New Roman"/>
@@ -3546,12 +5157,10 @@
           <w:lang w:eastAsia="fr-BE"/>
           <w14:ligatures w14:val="none"/>
         </w:rPr>
-        <w:t xml:space="preserve">PHPmyAdmin: Logiciel de gestion de base de donée pour PHP | Nous l’utiliserons pour ceci </w:t>
-      </w:r>
-    </w:p>
-    <w:p>
-      <w:pPr>
-        <w:spacing w:after="0" w:line="240" w:lineRule="auto"/>
+        <w:t>:</w:t>
+      </w:r>
+      <w:proofErr w:type="gramEnd"/>
+      <w:r>
         <w:rPr>
           <w:rFonts w:ascii="Times New Roman" w:eastAsia="Times New Roman" w:hAnsi="Times New Roman" w:cs="Times New Roman"/>
           <w:kern w:val="0"/>
@@ -3560,7 +5169,8 @@
           <w:lang w:eastAsia="fr-BE"/>
           <w14:ligatures w14:val="none"/>
         </w:rPr>
-      </w:pPr>
+        <w:t xml:space="preserve"> Plateforme de partage de fichier pour entreprise de Microsoft | Nous l'utilisons pour partager au échéances les fichiers à nos professeurs. </w:t>
+      </w:r>
     </w:p>
     <w:p>
       <w:pPr>
@@ -3574,7 +5184,10 @@
           <w14:ligatures w14:val="none"/>
         </w:rPr>
       </w:pPr>
-      <w:r>
+    </w:p>
+    <w:p>
+      <w:pPr>
+        <w:spacing w:after="0" w:line="240" w:lineRule="auto"/>
         <w:rPr>
           <w:rFonts w:ascii="Times New Roman" w:eastAsia="Times New Roman" w:hAnsi="Times New Roman" w:cs="Times New Roman"/>
           <w:kern w:val="0"/>
@@ -3583,12 +5196,10 @@
           <w:lang w:eastAsia="fr-BE"/>
           <w14:ligatures w14:val="none"/>
         </w:rPr>
-        <w:t xml:space="preserve">Pycharm: Éditeur de code spécialisé pour python | Nous l’utiliserons pour coder le jeux </w:t>
-      </w:r>
-    </w:p>
-    <w:p>
-      <w:pPr>
-        <w:spacing w:after="0" w:line="240" w:lineRule="auto"/>
+      </w:pPr>
+      <w:proofErr w:type="spellStart"/>
+      <w:proofErr w:type="gramStart"/>
+      <w:r>
         <w:rPr>
           <w:rFonts w:ascii="Times New Roman" w:eastAsia="Times New Roman" w:hAnsi="Times New Roman" w:cs="Times New Roman"/>
           <w:kern w:val="0"/>
@@ -3597,11 +5208,10 @@
           <w:lang w:eastAsia="fr-BE"/>
           <w14:ligatures w14:val="none"/>
         </w:rPr>
-      </w:pPr>
-    </w:p>
-    <w:p>
-      <w:pPr>
-        <w:spacing w:after="0" w:line="240" w:lineRule="auto"/>
+        <w:t>PHPmyAdmin</w:t>
+      </w:r>
+      <w:proofErr w:type="spellEnd"/>
+      <w:r>
         <w:rPr>
           <w:rFonts w:ascii="Times New Roman" w:eastAsia="Times New Roman" w:hAnsi="Times New Roman" w:cs="Times New Roman"/>
           <w:kern w:val="0"/>
@@ -3610,7 +5220,9 @@
           <w:lang w:eastAsia="fr-BE"/>
           <w14:ligatures w14:val="none"/>
         </w:rPr>
-      </w:pPr>
+        <w:t>:</w:t>
+      </w:r>
+      <w:proofErr w:type="gramEnd"/>
       <w:r>
         <w:rPr>
           <w:rFonts w:ascii="Times New Roman" w:eastAsia="Times New Roman" w:hAnsi="Times New Roman" w:cs="Times New Roman"/>
@@ -3620,7 +5232,168 @@
           <w:lang w:eastAsia="fr-BE"/>
           <w14:ligatures w14:val="none"/>
         </w:rPr>
-        <w:t>Ursina Engine: Moteur de jeu 3D pour python | Nous l'utiliserons pour rendre le jeu plus immersif</w:t>
+        <w:t xml:space="preserve"> Logiciel de gestion de base de </w:t>
+      </w:r>
+      <w:proofErr w:type="spellStart"/>
+      <w:r>
+        <w:rPr>
+          <w:rFonts w:ascii="Times New Roman" w:eastAsia="Times New Roman" w:hAnsi="Times New Roman" w:cs="Times New Roman"/>
+          <w:kern w:val="0"/>
+          <w:sz w:val="28"/>
+          <w:szCs w:val="28"/>
+          <w:lang w:eastAsia="fr-BE"/>
+          <w14:ligatures w14:val="none"/>
+        </w:rPr>
+        <w:t>donée</w:t>
+      </w:r>
+      <w:proofErr w:type="spellEnd"/>
+      <w:r>
+        <w:rPr>
+          <w:rFonts w:ascii="Times New Roman" w:eastAsia="Times New Roman" w:hAnsi="Times New Roman" w:cs="Times New Roman"/>
+          <w:kern w:val="0"/>
+          <w:sz w:val="28"/>
+          <w:szCs w:val="28"/>
+          <w:lang w:eastAsia="fr-BE"/>
+          <w14:ligatures w14:val="none"/>
+        </w:rPr>
+        <w:t xml:space="preserve"> pour PHP | Nous l’utiliserons pour ceci </w:t>
+      </w:r>
+    </w:p>
+    <w:p>
+      <w:pPr>
+        <w:spacing w:after="0" w:line="240" w:lineRule="auto"/>
+        <w:rPr>
+          <w:rFonts w:ascii="Times New Roman" w:eastAsia="Times New Roman" w:hAnsi="Times New Roman" w:cs="Times New Roman"/>
+          <w:kern w:val="0"/>
+          <w:sz w:val="28"/>
+          <w:szCs w:val="28"/>
+          <w:lang w:eastAsia="fr-BE"/>
+          <w14:ligatures w14:val="none"/>
+        </w:rPr>
+      </w:pPr>
+    </w:p>
+    <w:p>
+      <w:pPr>
+        <w:spacing w:after="0" w:line="240" w:lineRule="auto"/>
+        <w:rPr>
+          <w:rFonts w:ascii="Times New Roman" w:eastAsia="Times New Roman" w:hAnsi="Times New Roman" w:cs="Times New Roman"/>
+          <w:kern w:val="0"/>
+          <w:sz w:val="28"/>
+          <w:szCs w:val="28"/>
+          <w:lang w:eastAsia="fr-BE"/>
+          <w14:ligatures w14:val="none"/>
+        </w:rPr>
+      </w:pPr>
+      <w:proofErr w:type="spellStart"/>
+      <w:proofErr w:type="gramStart"/>
+      <w:r>
+        <w:rPr>
+          <w:rFonts w:ascii="Times New Roman" w:eastAsia="Times New Roman" w:hAnsi="Times New Roman" w:cs="Times New Roman"/>
+          <w:kern w:val="0"/>
+          <w:sz w:val="28"/>
+          <w:szCs w:val="28"/>
+          <w:lang w:eastAsia="fr-BE"/>
+          <w14:ligatures w14:val="none"/>
+        </w:rPr>
+        <w:t>Pycharm</w:t>
+      </w:r>
+      <w:proofErr w:type="spellEnd"/>
+      <w:r>
+        <w:rPr>
+          <w:rFonts w:ascii="Times New Roman" w:eastAsia="Times New Roman" w:hAnsi="Times New Roman" w:cs="Times New Roman"/>
+          <w:kern w:val="0"/>
+          <w:sz w:val="28"/>
+          <w:szCs w:val="28"/>
+          <w:lang w:eastAsia="fr-BE"/>
+          <w14:ligatures w14:val="none"/>
+        </w:rPr>
+        <w:t>:</w:t>
+      </w:r>
+      <w:proofErr w:type="gramEnd"/>
+      <w:r>
+        <w:rPr>
+          <w:rFonts w:ascii="Times New Roman" w:eastAsia="Times New Roman" w:hAnsi="Times New Roman" w:cs="Times New Roman"/>
+          <w:kern w:val="0"/>
+          <w:sz w:val="28"/>
+          <w:szCs w:val="28"/>
+          <w:lang w:eastAsia="fr-BE"/>
+          <w14:ligatures w14:val="none"/>
+        </w:rPr>
+        <w:t xml:space="preserve"> Éditeur de code spécialisé pour python | Nous l’utiliserons pour coder le jeux </w:t>
+      </w:r>
+    </w:p>
+    <w:p>
+      <w:pPr>
+        <w:spacing w:after="0" w:line="240" w:lineRule="auto"/>
+        <w:rPr>
+          <w:rFonts w:ascii="Times New Roman" w:eastAsia="Times New Roman" w:hAnsi="Times New Roman" w:cs="Times New Roman"/>
+          <w:kern w:val="0"/>
+          <w:sz w:val="28"/>
+          <w:szCs w:val="28"/>
+          <w:lang w:eastAsia="fr-BE"/>
+          <w14:ligatures w14:val="none"/>
+        </w:rPr>
+      </w:pPr>
+    </w:p>
+    <w:p>
+      <w:pPr>
+        <w:spacing w:after="0" w:line="240" w:lineRule="auto"/>
+        <w:rPr>
+          <w:rFonts w:ascii="Times New Roman" w:eastAsia="Times New Roman" w:hAnsi="Times New Roman" w:cs="Times New Roman"/>
+          <w:kern w:val="0"/>
+          <w:sz w:val="28"/>
+          <w:szCs w:val="28"/>
+          <w:lang w:eastAsia="fr-BE"/>
+          <w14:ligatures w14:val="none"/>
+        </w:rPr>
+      </w:pPr>
+      <w:proofErr w:type="spellStart"/>
+      <w:r>
+        <w:rPr>
+          <w:rFonts w:ascii="Times New Roman" w:eastAsia="Times New Roman" w:hAnsi="Times New Roman" w:cs="Times New Roman"/>
+          <w:kern w:val="0"/>
+          <w:sz w:val="28"/>
+          <w:szCs w:val="28"/>
+          <w:lang w:eastAsia="fr-BE"/>
+          <w14:ligatures w14:val="none"/>
+        </w:rPr>
+        <w:t>Ursina</w:t>
+      </w:r>
+      <w:proofErr w:type="spellEnd"/>
+      <w:r>
+        <w:rPr>
+          <w:rFonts w:ascii="Times New Roman" w:eastAsia="Times New Roman" w:hAnsi="Times New Roman" w:cs="Times New Roman"/>
+          <w:kern w:val="0"/>
+          <w:sz w:val="28"/>
+          <w:szCs w:val="28"/>
+          <w:lang w:eastAsia="fr-BE"/>
+          <w14:ligatures w14:val="none"/>
+        </w:rPr>
+        <w:t xml:space="preserve"> </w:t>
+      </w:r>
+      <w:proofErr w:type="gramStart"/>
+      <w:r>
+        <w:rPr>
+          <w:rFonts w:ascii="Times New Roman" w:eastAsia="Times New Roman" w:hAnsi="Times New Roman" w:cs="Times New Roman"/>
+          <w:kern w:val="0"/>
+          <w:sz w:val="28"/>
+          <w:szCs w:val="28"/>
+          <w:lang w:eastAsia="fr-BE"/>
+          <w14:ligatures w14:val="none"/>
+        </w:rPr>
+        <w:t>Engine:</w:t>
+      </w:r>
+      <w:proofErr w:type="gramEnd"/>
+      <w:r>
+        <w:rPr>
+          <w:rFonts w:ascii="Times New Roman" w:eastAsia="Times New Roman" w:hAnsi="Times New Roman" w:cs="Times New Roman"/>
+          <w:kern w:val="0"/>
+          <w:sz w:val="28"/>
+          <w:szCs w:val="28"/>
+          <w:lang w:eastAsia="fr-BE"/>
+          <w14:ligatures w14:val="none"/>
+        </w:rPr>
+        <w:t xml:space="preserve"> Moteur de jeu 3D pour python | Nous l'utiliserons pour rendre le jeu plus immersif</w:t>
       </w:r>
     </w:p>
     <w:p>
@@ -4386,13 +6159,12 @@
     <w:name w:val="Normal"/>
     <w:qFormat/>
   </w:style>
-  <w:style w:type="character" w:default="1" w:styleId="Policepardfaut">
+  <w:style w:type="character" w:default="1" w:styleId="DefaultParagraphFont">
     <w:name w:val="Default Paragraph Font"/>
     <w:uiPriority w:val="1"/>
-    <w:semiHidden/>
     <w:unhideWhenUsed/>
   </w:style>
-  <w:style w:type="table" w:default="1" w:styleId="TableauNormal">
+  <w:style w:type="table" w:default="1" w:styleId="TableNormal">
     <w:name w:val="Normal Table"/>
     <w:uiPriority w:val="99"/>
     <w:semiHidden/>
@@ -4407,15 +6179,15 @@
       </w:tblCellMar>
     </w:tblPr>
   </w:style>
-  <w:style w:type="numbering" w:default="1" w:styleId="Aucuneliste">
+  <w:style w:type="numbering" w:default="1" w:styleId="NoList">
     <w:name w:val="No List"/>
     <w:uiPriority w:val="99"/>
     <w:semiHidden/>
     <w:unhideWhenUsed/>
   </w:style>
-  <w:style w:type="paragraph" w:styleId="Sansinterligne">
+  <w:style w:type="paragraph" w:styleId="NoSpacing">
     <w:name w:val="No Spacing"/>
-    <w:link w:val="SansinterligneCar"/>
+    <w:link w:val="NoSpacingChar"/>
     <w:uiPriority w:val="1"/>
     <w:qFormat/>
     <w:rsid w:val="003E2D94"/>
@@ -4429,10 +6201,10 @@
       <w14:ligatures w14:val="none"/>
     </w:rPr>
   </w:style>
-  <w:style w:type="character" w:customStyle="1" w:styleId="SansinterligneCar">
-    <w:name w:val="Sans interligne Car"/>
-    <w:basedOn w:val="Policepardfaut"/>
-    <w:link w:val="Sansinterligne"/>
+  <w:style w:type="character" w:customStyle="1" w:styleId="NoSpacingChar">
+    <w:name w:val="No Spacing Char"/>
+    <w:basedOn w:val="DefaultParagraphFont"/>
+    <w:link w:val="NoSpacing"/>
     <w:uiPriority w:val="1"/>
     <w:rsid w:val="003E2D94"/>
     <w:rPr>
@@ -4442,9 +6214,9 @@
       <w14:ligatures w14:val="none"/>
     </w:rPr>
   </w:style>
-  <w:style w:type="table" w:styleId="Grilledutableau">
+  <w:style w:type="table" w:styleId="TableGrid">
     <w:name w:val="Table Grid"/>
-    <w:basedOn w:val="TableauNormal"/>
+    <w:basedOn w:val="TableNormal"/>
     <w:uiPriority w:val="39"/>
     <w:rsid w:val="00F769BE"/>
     <w:pPr>
@@ -4461,7 +6233,7 @@
       </w:tblBorders>
     </w:tblPr>
   </w:style>
-  <w:style w:type="paragraph" w:styleId="Paragraphedeliste">
+  <w:style w:type="paragraph" w:styleId="ListParagraph">
     <w:name w:val="List Paragraph"/>
     <w:basedOn w:val="Normal"/>
     <w:uiPriority w:val="34"/>

</xml_diff>

<commit_message>
description for details (word)
j'ai ajouter dans le word le texte d'Amory
j'ai update le planificateur
rajouté la liste des regles que nous modifions
je vais ajouter un lien vers les regles du jeu
J'ai transformé la police d'écriture en taille 11 pour rentrer dans les exigences du rapport
et rendu la webographie sous norme APA
correction de l'orthographe
</commit_message>
<xml_diff>
--- a/B__Analyse/builder.docx
+++ b/B__Analyse/builder.docx
@@ -30,7 +30,7 @@
             <w:rPr>
               <w:rFonts w:ascii="Times New Roman" w:hAnsi="Times New Roman" w:cs="Times New Roman"/>
               <w:noProof/>
-              <w:color w:val="000000" w:themeColor="background1"/>
+              <w:color w:val="FFFFFF" w:themeColor="background1"/>
               <w:sz w:val="48"/>
               <w:szCs w:val="48"/>
               <w:lang w:val="fr-FR"/>
@@ -103,7 +103,6 @@
                                   <w:sdtPr>
                                     <w:rPr>
                                       <w:rFonts w:asciiTheme="majorHAnsi" w:eastAsiaTheme="majorEastAsia" w:hAnsiTheme="majorHAnsi" w:cstheme="majorBidi"/>
-                                      <w:color w:val="C3C3C3" w:themeColor="text1" w:themeTint="F2"/>
                                       <w:sz w:val="84"/>
                                       <w:szCs w:val="84"/>
                                     </w:rPr>
@@ -116,11 +115,14 @@
                                   <w:sdtContent>
                                     <w:p>
                                       <w:pPr>
-                                        <w:pStyle w:val="NoSpacing"/>
+                                        <w:pStyle w:val="Sansinterligne"/>
+                                        <w:numPr>
+                                          <w:ilvl w:val="0"/>
+                                          <w:numId w:val="4"/>
+                                        </w:numPr>
                                         <w:spacing w:after="120"/>
                                         <w:rPr>
                                           <w:rFonts w:asciiTheme="majorHAnsi" w:eastAsiaTheme="majorEastAsia" w:hAnsiTheme="majorHAnsi" w:cstheme="majorBidi"/>
-                                          <w:color w:val="C3C3C3" w:themeColor="text1" w:themeTint="F2"/>
                                           <w:sz w:val="84"/>
                                           <w:szCs w:val="84"/>
                                         </w:rPr>
@@ -128,7 +130,6 @@
                                       <w:r>
                                         <w:rPr>
                                           <w:rFonts w:asciiTheme="majorHAnsi" w:eastAsiaTheme="majorEastAsia" w:hAnsiTheme="majorHAnsi" w:cstheme="majorBidi"/>
-                                          <w:color w:val="C3C3C3" w:themeColor="text1" w:themeTint="F2"/>
                                           <w:sz w:val="84"/>
                                           <w:szCs w:val="84"/>
                                         </w:rPr>
@@ -140,7 +141,7 @@
                                 <w:sdt>
                                   <w:sdtPr>
                                     <w:rPr>
-                                      <w:color w:val="000000" w:themeColor="background1"/>
+                                      <w:color w:val="FFFFFF" w:themeColor="background1"/>
                                       <w:sz w:val="28"/>
                                       <w:szCs w:val="28"/>
                                     </w:rPr>
@@ -153,16 +154,16 @@
                                   <w:sdtContent>
                                     <w:p>
                                       <w:pPr>
-                                        <w:pStyle w:val="NoSpacing"/>
+                                        <w:pStyle w:val="Sansinterligne"/>
                                         <w:rPr>
-                                          <w:color w:val="000000" w:themeColor="background1"/>
+                                          <w:color w:val="FFFFFF" w:themeColor="background1"/>
                                           <w:sz w:val="28"/>
                                           <w:szCs w:val="28"/>
                                         </w:rPr>
                                       </w:pPr>
                                       <w:r>
                                         <w:rPr>
-                                          <w:color w:val="000000" w:themeColor="background1"/>
+                                          <w:color w:val="FFFFFF" w:themeColor="background1"/>
                                           <w:sz w:val="28"/>
                                           <w:szCs w:val="28"/>
                                         </w:rPr>
@@ -260,7 +261,7 @@
                                 <w:sdt>
                                   <w:sdtPr>
                                     <w:rPr>
-                                      <w:color w:val="000000" w:themeColor="background1"/>
+                                      <w:color w:val="FFFFFF" w:themeColor="background1"/>
                                       <w:sz w:val="32"/>
                                       <w:szCs w:val="32"/>
                                     </w:rPr>
@@ -273,63 +274,29 @@
                                   <w:sdtContent>
                                     <w:p>
                                       <w:pPr>
-                                        <w:pStyle w:val="NoSpacing"/>
+                                        <w:pStyle w:val="Sansinterligne"/>
                                         <w:rPr>
-                                          <w:color w:val="000000" w:themeColor="background1"/>
+                                          <w:color w:val="FFFFFF" w:themeColor="background1"/>
                                           <w:sz w:val="32"/>
                                           <w:szCs w:val="32"/>
                                         </w:rPr>
                                       </w:pPr>
-                                      <w:proofErr w:type="spellStart"/>
                                       <w:r>
                                         <w:rPr>
-                                          <w:color w:val="000000" w:themeColor="background1"/>
+                                          <w:color w:val="FFFFFF" w:themeColor="background1"/>
                                           <w:sz w:val="32"/>
                                           <w:szCs w:val="32"/>
                                         </w:rPr>
-                                        <w:t>Rigaux</w:t>
-                                      </w:r>
-                                      <w:proofErr w:type="spellEnd"/>
-                                      <w:r>
-                                        <w:rPr>
-                                          <w:color w:val="000000" w:themeColor="background1"/>
-                                          <w:sz w:val="32"/>
-                                          <w:szCs w:val="32"/>
-                                        </w:rPr>
-                                        <w:t xml:space="preserve"> Amory et </w:t>
-                                      </w:r>
-                                      <w:r>
-                                        <w:rPr>
-                                          <w:color w:val="000000" w:themeColor="background1"/>
-                                          <w:sz w:val="32"/>
-                                          <w:szCs w:val="32"/>
-                                        </w:rPr>
-                                        <w:t>Lebrun</w:t>
-                                      </w:r>
-                                      <w:r>
-                                        <w:rPr>
-                                          <w:color w:val="000000" w:themeColor="background1"/>
-                                          <w:sz w:val="32"/>
-                                          <w:szCs w:val="32"/>
-                                        </w:rPr>
-                                        <w:t xml:space="preserve"> </w:t>
-                                      </w:r>
-                                      <w:r>
-                                        <w:rPr>
-                                          <w:color w:val="000000" w:themeColor="background1"/>
-                                          <w:sz w:val="32"/>
-                                          <w:szCs w:val="32"/>
-                                        </w:rPr>
-                                        <w:t xml:space="preserve">Nathan </w:t>
+                                        <w:t>Rigaux Amory et Lebrun Nathan</w:t>
                                       </w:r>
                                     </w:p>
                                   </w:sdtContent>
                                 </w:sdt>
                                 <w:p>
                                   <w:pPr>
-                                    <w:pStyle w:val="NoSpacing"/>
+                                    <w:pStyle w:val="Sansinterligne"/>
                                     <w:rPr>
-                                      <w:color w:val="000000" w:themeColor="background1"/>
+                                      <w:color w:val="FFFFFF" w:themeColor="background1"/>
                                       <w:sz w:val="18"/>
                                       <w:szCs w:val="18"/>
                                     </w:rPr>
@@ -338,7 +305,7 @@
                                     <w:sdtPr>
                                       <w:rPr>
                                         <w:caps/>
-                                        <w:color w:val="000000" w:themeColor="background1"/>
+                                        <w:color w:val="FFFFFF" w:themeColor="background1"/>
                                         <w:sz w:val="18"/>
                                         <w:szCs w:val="18"/>
                                       </w:rPr>
@@ -353,7 +320,7 @@
                                       <w:r>
                                         <w:rPr>
                                           <w:caps/>
-                                          <w:color w:val="000000" w:themeColor="background1"/>
+                                          <w:color w:val="FFFFFF" w:themeColor="background1"/>
                                           <w:sz w:val="18"/>
                                           <w:szCs w:val="18"/>
                                         </w:rPr>
@@ -363,7 +330,7 @@
                                   </w:sdt>
                                   <w:r>
                                     <w:rPr>
-                                      <w:color w:val="000000" w:themeColor="background1"/>
+                                      <w:color w:val="FFFFFF" w:themeColor="background1"/>
                                       <w:sz w:val="18"/>
                                       <w:szCs w:val="18"/>
                                       <w:lang w:val="fr-FR"/>
@@ -395,14 +362,13 @@
               <mc:Fallback>
                 <w:pict>
                   <v:group w14:anchorId="79A35E39" id="Groupe 6" o:spid="_x0000_s1026" style="position:absolute;margin-left:0;margin-top:0;width:594.75pt;height:842.25pt;z-index:251659264;mso-position-horizontal:left;mso-position-horizontal-relative:page;mso-position-vertical:top;mso-position-vertical-relative:page" coordsize="68580,91440" o:gfxdata="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">
-                    <v:rect id="Rectangle 33" o:spid="_x0000_s1027" style="position:absolute;left:2286;width:66294;height:91440;visibility:visible;mso-wrap-style:square;v-text-anchor:bottom" o:gfxdata="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" fillcolor="silver [3213]" stroked="f" strokeweight="1pt">
+                    <v:rect id="Rectangle 33" o:spid="_x0000_s1027" style="position:absolute;left:2286;width:66294;height:91440;visibility:visible;mso-wrap-style:square;v-text-anchor:bottom" o:gfxdata="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" fillcolor="black [3213]" stroked="f" strokeweight="1pt">
                       <v:textbox inset="36pt,1in,1in,208.8pt">
                         <w:txbxContent>
                           <w:sdt>
                             <w:sdtPr>
                               <w:rPr>
                                 <w:rFonts w:asciiTheme="majorHAnsi" w:eastAsiaTheme="majorEastAsia" w:hAnsiTheme="majorHAnsi" w:cstheme="majorBidi"/>
-                                <w:color w:val="C3C3C3" w:themeColor="text1" w:themeTint="F2"/>
                                 <w:sz w:val="84"/>
                                 <w:szCs w:val="84"/>
                               </w:rPr>
@@ -415,11 +381,14 @@
                             <w:sdtContent>
                               <w:p>
                                 <w:pPr>
-                                  <w:pStyle w:val="NoSpacing"/>
+                                  <w:pStyle w:val="Sansinterligne"/>
+                                  <w:numPr>
+                                    <w:ilvl w:val="0"/>
+                                    <w:numId w:val="4"/>
+                                  </w:numPr>
                                   <w:spacing w:after="120"/>
                                   <w:rPr>
                                     <w:rFonts w:asciiTheme="majorHAnsi" w:eastAsiaTheme="majorEastAsia" w:hAnsiTheme="majorHAnsi" w:cstheme="majorBidi"/>
-                                    <w:color w:val="C3C3C3" w:themeColor="text1" w:themeTint="F2"/>
                                     <w:sz w:val="84"/>
                                     <w:szCs w:val="84"/>
                                   </w:rPr>
@@ -427,7 +396,6 @@
                                 <w:r>
                                   <w:rPr>
                                     <w:rFonts w:asciiTheme="majorHAnsi" w:eastAsiaTheme="majorEastAsia" w:hAnsiTheme="majorHAnsi" w:cstheme="majorBidi"/>
-                                    <w:color w:val="C3C3C3" w:themeColor="text1" w:themeTint="F2"/>
                                     <w:sz w:val="84"/>
                                     <w:szCs w:val="84"/>
                                   </w:rPr>
@@ -439,7 +407,7 @@
                           <w:sdt>
                             <w:sdtPr>
                               <w:rPr>
-                                <w:color w:val="000000" w:themeColor="background1"/>
+                                <w:color w:val="FFFFFF" w:themeColor="background1"/>
                                 <w:sz w:val="28"/>
                                 <w:szCs w:val="28"/>
                               </w:rPr>
@@ -452,16 +420,16 @@
                             <w:sdtContent>
                               <w:p>
                                 <w:pPr>
-                                  <w:pStyle w:val="NoSpacing"/>
+                                  <w:pStyle w:val="Sansinterligne"/>
                                   <w:rPr>
-                                    <w:color w:val="000000" w:themeColor="background1"/>
+                                    <w:color w:val="FFFFFF" w:themeColor="background1"/>
                                     <w:sz w:val="28"/>
                                     <w:szCs w:val="28"/>
                                   </w:rPr>
                                 </w:pPr>
                                 <w:r>
                                   <w:rPr>
-                                    <w:color w:val="000000" w:themeColor="background1"/>
+                                    <w:color w:val="FFFFFF" w:themeColor="background1"/>
                                     <w:sz w:val="28"/>
                                     <w:szCs w:val="28"/>
                                   </w:rPr>
@@ -473,7 +441,7 @@
                         </w:txbxContent>
                       </v:textbox>
                     </v:rect>
-                    <v:rect id="Rectangle 34" o:spid="_x0000_s1028" style="position:absolute;width:2286;height:91440;visibility:visible;mso-wrap-style:square;v-text-anchor:middle" o:gfxdata="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" fillcolor="#dfdfdf [1629]" stroked="f" strokeweight="1pt"/>
+                    <v:rect id="Rectangle 34" o:spid="_x0000_s1028" style="position:absolute;width:2286;height:91440;visibility:visible;mso-wrap-style:square;v-text-anchor:middle" o:gfxdata="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" fillcolor="gray [1629]" stroked="f" strokeweight="1pt"/>
                     <v:shapetype id="_x0000_t202" coordsize="21600,21600" o:spt="202" path="m,l,21600r21600,l21600,xe">
                       <v:stroke joinstyle="miter"/>
                       <v:path gradientshapeok="t" o:connecttype="rect"/>
@@ -484,7 +452,7 @@
                           <w:sdt>
                             <w:sdtPr>
                               <w:rPr>
-                                <w:color w:val="000000" w:themeColor="background1"/>
+                                <w:color w:val="FFFFFF" w:themeColor="background1"/>
                                 <w:sz w:val="32"/>
                                 <w:szCs w:val="32"/>
                               </w:rPr>
@@ -497,63 +465,29 @@
                             <w:sdtContent>
                               <w:p>
                                 <w:pPr>
-                                  <w:pStyle w:val="NoSpacing"/>
+                                  <w:pStyle w:val="Sansinterligne"/>
                                   <w:rPr>
-                                    <w:color w:val="000000" w:themeColor="background1"/>
+                                    <w:color w:val="FFFFFF" w:themeColor="background1"/>
                                     <w:sz w:val="32"/>
                                     <w:szCs w:val="32"/>
                                   </w:rPr>
                                 </w:pPr>
-                                <w:proofErr w:type="spellStart"/>
                                 <w:r>
                                   <w:rPr>
-                                    <w:color w:val="000000" w:themeColor="background1"/>
+                                    <w:color w:val="FFFFFF" w:themeColor="background1"/>
                                     <w:sz w:val="32"/>
                                     <w:szCs w:val="32"/>
                                   </w:rPr>
-                                  <w:t>Rigaux</w:t>
-                                </w:r>
-                                <w:proofErr w:type="spellEnd"/>
-                                <w:r>
-                                  <w:rPr>
-                                    <w:color w:val="000000" w:themeColor="background1"/>
-                                    <w:sz w:val="32"/>
-                                    <w:szCs w:val="32"/>
-                                  </w:rPr>
-                                  <w:t xml:space="preserve"> Amory et </w:t>
-                                </w:r>
-                                <w:r>
-                                  <w:rPr>
-                                    <w:color w:val="000000" w:themeColor="background1"/>
-                                    <w:sz w:val="32"/>
-                                    <w:szCs w:val="32"/>
-                                  </w:rPr>
-                                  <w:t>Lebrun</w:t>
-                                </w:r>
-                                <w:r>
-                                  <w:rPr>
-                                    <w:color w:val="000000" w:themeColor="background1"/>
-                                    <w:sz w:val="32"/>
-                                    <w:szCs w:val="32"/>
-                                  </w:rPr>
-                                  <w:t xml:space="preserve"> </w:t>
-                                </w:r>
-                                <w:r>
-                                  <w:rPr>
-                                    <w:color w:val="000000" w:themeColor="background1"/>
-                                    <w:sz w:val="32"/>
-                                    <w:szCs w:val="32"/>
-                                  </w:rPr>
-                                  <w:t xml:space="preserve">Nathan </w:t>
+                                  <w:t>Rigaux Amory et Lebrun Nathan</w:t>
                                 </w:r>
                               </w:p>
                             </w:sdtContent>
                           </w:sdt>
                           <w:p>
                             <w:pPr>
-                              <w:pStyle w:val="NoSpacing"/>
+                              <w:pStyle w:val="Sansinterligne"/>
                               <w:rPr>
-                                <w:color w:val="000000" w:themeColor="background1"/>
+                                <w:color w:val="FFFFFF" w:themeColor="background1"/>
                                 <w:sz w:val="18"/>
                                 <w:szCs w:val="18"/>
                               </w:rPr>
@@ -562,7 +496,7 @@
                               <w:sdtPr>
                                 <w:rPr>
                                   <w:caps/>
-                                  <w:color w:val="000000" w:themeColor="background1"/>
+                                  <w:color w:val="FFFFFF" w:themeColor="background1"/>
                                   <w:sz w:val="18"/>
                                   <w:szCs w:val="18"/>
                                 </w:rPr>
@@ -577,7 +511,7 @@
                                 <w:r>
                                   <w:rPr>
                                     <w:caps/>
-                                    <w:color w:val="000000" w:themeColor="background1"/>
+                                    <w:color w:val="FFFFFF" w:themeColor="background1"/>
                                     <w:sz w:val="18"/>
                                     <w:szCs w:val="18"/>
                                   </w:rPr>
@@ -587,7 +521,7 @@
                             </w:sdt>
                             <w:r>
                               <w:rPr>
-                                <w:color w:val="000000" w:themeColor="background1"/>
+                                <w:color w:val="FFFFFF" w:themeColor="background1"/>
                                 <w:sz w:val="18"/>
                                 <w:szCs w:val="18"/>
                                 <w:lang w:val="fr-FR"/>
@@ -607,7 +541,7 @@
           <w:r>
             <w:rPr>
               <w:rFonts w:asciiTheme="majorHAnsi" w:eastAsiaTheme="majorEastAsia" w:hAnsiTheme="majorHAnsi" w:cstheme="majorBidi"/>
-              <w:color w:val="C3C3C3" w:themeColor="text1" w:themeTint="F2"/>
+              <w:color w:val="0D0D0D" w:themeColor="text1" w:themeTint="F2"/>
               <w:kern w:val="0"/>
               <w:sz w:val="84"/>
               <w:szCs w:val="84"/>
@@ -666,27 +600,22 @@
         <w:jc w:val="center"/>
         <w:rPr>
           <w:rFonts w:ascii="Times New Roman" w:hAnsi="Times New Roman" w:cs="Times New Roman"/>
-          <w:sz w:val="28"/>
-          <w:szCs w:val="28"/>
-          <w:lang w:val="fr-FR"/>
-        </w:rPr>
-      </w:pPr>
-    </w:p>
-    <w:p>
-      <w:pPr>
+          <w:lang w:val="fr-FR"/>
+        </w:rPr>
+      </w:pPr>
+    </w:p>
+    <w:p>
+      <w:pPr>
+        <w:ind w:firstLine="708"/>
         <w:jc w:val="both"/>
         <w:rPr>
           <w:rFonts w:ascii="Times New Roman" w:hAnsi="Times New Roman" w:cs="Times New Roman"/>
-          <w:sz w:val="28"/>
-          <w:szCs w:val="28"/>
-          <w:lang w:val="fr-FR"/>
-        </w:rPr>
-      </w:pPr>
-      <w:r>
-        <w:rPr>
-          <w:rFonts w:ascii="Times New Roman" w:hAnsi="Times New Roman" w:cs="Times New Roman"/>
-          <w:sz w:val="28"/>
-          <w:szCs w:val="28"/>
+          <w:lang w:val="fr-FR"/>
+        </w:rPr>
+      </w:pPr>
+      <w:r>
+        <w:rPr>
+          <w:rFonts w:ascii="Times New Roman" w:hAnsi="Times New Roman" w:cs="Times New Roman"/>
           <w:lang w:val="fr-FR"/>
         </w:rPr>
         <w:t>Le Monopoly Builder se distingue du Monopoly classique par ses règles spécifiques, notamment en ce qui concerne les conditions de victoire. Dans cette variante, le but est d'accumuler des points pour remporter la partie. Par exemple, la construction d'un bâtiment complet rapporte 16 points, et cela met également fin à la partie si l'un des joueurs parvient à construire le penthouse. De plus, les joueurs peuvent gagner des points en ayant un certain groupe de couleurs, par exemple, le groupe de couleur rose rapporte 3 points.</w:t>
@@ -697,27 +626,22 @@
         <w:jc w:val="both"/>
         <w:rPr>
           <w:rFonts w:ascii="Times New Roman" w:hAnsi="Times New Roman" w:cs="Times New Roman"/>
-          <w:sz w:val="28"/>
-          <w:szCs w:val="28"/>
-          <w:lang w:val="fr-FR"/>
-        </w:rPr>
-      </w:pPr>
-    </w:p>
-    <w:p>
-      <w:pPr>
+          <w:lang w:val="fr-FR"/>
+        </w:rPr>
+      </w:pPr>
+    </w:p>
+    <w:p>
+      <w:pPr>
+        <w:ind w:firstLine="708"/>
         <w:jc w:val="both"/>
         <w:rPr>
           <w:rFonts w:ascii="Times New Roman" w:hAnsi="Times New Roman" w:cs="Times New Roman"/>
-          <w:sz w:val="28"/>
-          <w:szCs w:val="28"/>
-          <w:lang w:val="fr-FR"/>
-        </w:rPr>
-      </w:pPr>
-      <w:r>
-        <w:rPr>
-          <w:rFonts w:ascii="Times New Roman" w:hAnsi="Times New Roman" w:cs="Times New Roman"/>
-          <w:sz w:val="28"/>
-          <w:szCs w:val="28"/>
+          <w:lang w:val="fr-FR"/>
+        </w:rPr>
+      </w:pPr>
+      <w:r>
+        <w:rPr>
+          <w:rFonts w:ascii="Times New Roman" w:hAnsi="Times New Roman" w:cs="Times New Roman"/>
           <w:lang w:val="fr-FR"/>
         </w:rPr>
         <w:t>Nous avons opté pour le Monopoly Builder principalement par choix limité, mais cela ne signifie pas que nous ne l'apprécions pas. En fait, nous avons trouvé cette variante attrayante en raison de sa particularité qui permet aux joueurs de construire des bâtiments grâce à l'acquisition de propriétés.</w:t>
@@ -728,27 +652,22 @@
         <w:jc w:val="both"/>
         <w:rPr>
           <w:rFonts w:ascii="Times New Roman" w:hAnsi="Times New Roman" w:cs="Times New Roman"/>
-          <w:sz w:val="28"/>
-          <w:szCs w:val="28"/>
-          <w:lang w:val="fr-FR"/>
-        </w:rPr>
-      </w:pPr>
-    </w:p>
-    <w:p>
-      <w:pPr>
+          <w:lang w:val="fr-FR"/>
+        </w:rPr>
+      </w:pPr>
+    </w:p>
+    <w:p>
+      <w:pPr>
+        <w:ind w:firstLine="708"/>
         <w:jc w:val="both"/>
         <w:rPr>
           <w:rFonts w:ascii="Times New Roman" w:hAnsi="Times New Roman" w:cs="Times New Roman"/>
-          <w:sz w:val="28"/>
-          <w:szCs w:val="28"/>
-          <w:lang w:val="fr-FR"/>
-        </w:rPr>
-      </w:pPr>
-      <w:r>
-        <w:rPr>
-          <w:rFonts w:ascii="Times New Roman" w:hAnsi="Times New Roman" w:cs="Times New Roman"/>
-          <w:sz w:val="28"/>
-          <w:szCs w:val="28"/>
+          <w:lang w:val="fr-FR"/>
+        </w:rPr>
+      </w:pPr>
+      <w:r>
+        <w:rPr>
+          <w:rFonts w:ascii="Times New Roman" w:hAnsi="Times New Roman" w:cs="Times New Roman"/>
           <w:lang w:val="fr-FR"/>
         </w:rPr>
         <w:t>En ce qui concerne notre travail de fin d'études (TFE), nous sommes motivés par la possibilité offerte par ce jeu de créer des graphismes en 3D. De plus, nous sommes enthousiastes à l'idée de pouvoir apporter nos propres idées et améliorations au jeu, ce qui enrichira notre expérience et notre compréhension du processus de développement de jeux.</w:t>
@@ -792,304 +711,133 @@
         <w:jc w:val="both"/>
         <w:rPr>
           <w:rFonts w:ascii="Times New Roman" w:hAnsi="Times New Roman" w:cs="Times New Roman"/>
-          <w:sz w:val="28"/>
-          <w:szCs w:val="28"/>
-          <w:lang w:val="fr-FR"/>
-        </w:rPr>
-      </w:pPr>
-    </w:p>
-    <w:p>
-      <w:pPr>
-        <w:jc w:val="both"/>
-        <w:rPr>
-          <w:rFonts w:ascii="Times New Roman" w:hAnsi="Times New Roman" w:cs="Times New Roman"/>
-          <w:sz w:val="28"/>
-          <w:szCs w:val="28"/>
-          <w:lang w:val="fr-FR"/>
-        </w:rPr>
-      </w:pPr>
-      <w:r>
-        <w:rPr>
-          <w:rFonts w:ascii="Times New Roman" w:hAnsi="Times New Roman" w:cs="Times New Roman"/>
-          <w:sz w:val="28"/>
-          <w:szCs w:val="28"/>
-          <w:lang w:val="fr-FR"/>
-        </w:rPr>
-        <w:t>1</w:t>
-      </w:r>
-      <w:r>
-        <w:rPr>
-          <w:rFonts w:ascii="Times New Roman" w:hAnsi="Times New Roman" w:cs="Times New Roman"/>
-          <w:sz w:val="28"/>
-          <w:szCs w:val="28"/>
-          <w:vertAlign w:val="superscript"/>
-          <w:lang w:val="fr-FR"/>
-        </w:rPr>
-        <w:t>er</w:t>
-      </w:r>
-      <w:r>
-        <w:rPr>
-          <w:rFonts w:ascii="Times New Roman" w:hAnsi="Times New Roman" w:cs="Times New Roman"/>
-          <w:sz w:val="28"/>
-          <w:szCs w:val="28"/>
-          <w:lang w:val="fr-FR"/>
-        </w:rPr>
-        <w:t xml:space="preserve"> participant :</w:t>
-      </w:r>
-    </w:p>
-    <w:p>
-      <w:pPr>
-        <w:jc w:val="both"/>
-        <w:rPr>
-          <w:rFonts w:ascii="Times New Roman" w:hAnsi="Times New Roman" w:cs="Times New Roman"/>
-          <w:sz w:val="28"/>
-          <w:szCs w:val="28"/>
-          <w:lang w:val="fr-FR"/>
-        </w:rPr>
-      </w:pPr>
-    </w:p>
-    <w:p>
-      <w:pPr>
-        <w:rPr>
-          <w:rFonts w:ascii="Times New Roman" w:hAnsi="Times New Roman" w:cs="Times New Roman"/>
-          <w:sz w:val="28"/>
-          <w:szCs w:val="28"/>
-          <w:lang w:val="fr-FR"/>
-        </w:rPr>
-      </w:pPr>
-      <w:r>
-        <w:rPr>
-          <w:rFonts w:ascii="Times New Roman" w:hAnsi="Times New Roman" w:cs="Times New Roman"/>
-          <w:sz w:val="28"/>
-          <w:szCs w:val="28"/>
-          <w:lang w:val="fr-FR"/>
-        </w:rPr>
-        <w:t xml:space="preserve">Amory </w:t>
-      </w:r>
-      <w:proofErr w:type="spellStart"/>
-      <w:r>
-        <w:rPr>
-          <w:rFonts w:ascii="Times New Roman" w:hAnsi="Times New Roman" w:cs="Times New Roman"/>
-          <w:sz w:val="28"/>
-          <w:szCs w:val="28"/>
-          <w:lang w:val="fr-FR"/>
-        </w:rPr>
-        <w:t>Rigaux</w:t>
-      </w:r>
-      <w:proofErr w:type="spellEnd"/>
-      <w:r>
-        <w:rPr>
-          <w:rFonts w:ascii="Times New Roman" w:hAnsi="Times New Roman" w:cs="Times New Roman"/>
-          <w:sz w:val="28"/>
-          <w:szCs w:val="28"/>
-          <w:lang w:val="fr-FR"/>
-        </w:rPr>
-        <w:t xml:space="preserve"> : </w:t>
+          <w:lang w:val="fr-FR"/>
+        </w:rPr>
+      </w:pPr>
+    </w:p>
+    <w:p>
+      <w:pPr>
+        <w:rPr>
+          <w:rFonts w:ascii="Times New Roman" w:hAnsi="Times New Roman" w:cs="Times New Roman"/>
+          <w:lang w:val="fr-FR"/>
+        </w:rPr>
+      </w:pPr>
+      <w:r>
+        <w:rPr>
+          <w:rFonts w:ascii="Times New Roman" w:hAnsi="Times New Roman" w:cs="Times New Roman"/>
+          <w:b/>
+          <w:bCs/>
+          <w:sz w:val="26"/>
+          <w:szCs w:val="26"/>
+          <w:lang w:val="fr-FR"/>
+        </w:rPr>
+        <w:t>Amory Rigaux</w:t>
+      </w:r>
+      <w:r>
+        <w:rPr>
+          <w:rFonts w:ascii="Times New Roman" w:hAnsi="Times New Roman" w:cs="Times New Roman"/>
+          <w:b/>
+          <w:bCs/>
+          <w:lang w:val="fr-FR"/>
+        </w:rPr>
+        <w:t> :</w:t>
+      </w:r>
+      <w:r>
+        <w:rPr>
+          <w:rFonts w:ascii="Times New Roman" w:hAnsi="Times New Roman" w:cs="Times New Roman"/>
+          <w:lang w:val="fr-FR"/>
+        </w:rPr>
+        <w:t xml:space="preserve"> </w:t>
       </w:r>
       <w:r>
         <w:rPr>
           <w:rFonts w:ascii="Times New Roman" w:eastAsia="Times New Roman" w:hAnsi="Times New Roman" w:cs="Times New Roman"/>
           <w:kern w:val="0"/>
-          <w:sz w:val="28"/>
-          <w:szCs w:val="28"/>
           <w:lang w:eastAsia="fr-BE"/>
           <w14:ligatures w14:val="none"/>
         </w:rPr>
-        <w:t>Élève d’informatique en rhéto à L’IPET</w:t>
+        <w:t xml:space="preserve">Élève d’informatique en rhéto à L’IPET en 6eme année d’informatique, </w:t>
       </w:r>
       <w:r>
         <w:rPr>
           <w:rFonts w:ascii="Times New Roman" w:eastAsia="Times New Roman" w:hAnsi="Times New Roman" w:cs="Times New Roman"/>
           <w:kern w:val="0"/>
-          <w:sz w:val="28"/>
-          <w:szCs w:val="28"/>
           <w:lang w:eastAsia="fr-BE"/>
           <w14:ligatures w14:val="none"/>
         </w:rPr>
-        <w:t xml:space="preserve"> en 6eme année d’informatique</w:t>
+        <w:t xml:space="preserve">je me suis intéressé à l’informatique pour savoir tout le travail qui pouvait se cacher derrière chaque programme ou jeux-vidéos. Pour mes forces, je suis quelqu’un qui va essayer de simplifier au maximum (que ce soit pour une analyse ou bien même dans le code.) Et </w:t>
       </w:r>
       <w:r>
         <w:rPr>
           <w:rFonts w:ascii="Times New Roman" w:eastAsia="Times New Roman" w:hAnsi="Times New Roman" w:cs="Times New Roman"/>
           <w:kern w:val="0"/>
-          <w:sz w:val="28"/>
-          <w:szCs w:val="28"/>
           <w:lang w:eastAsia="fr-BE"/>
           <w14:ligatures w14:val="none"/>
         </w:rPr>
-        <w:t>,</w:t>
+        <w:t>je ne suis pas</w:t>
       </w:r>
       <w:r>
         <w:rPr>
           <w:rFonts w:ascii="Times New Roman" w:eastAsia="Times New Roman" w:hAnsi="Times New Roman" w:cs="Times New Roman"/>
           <w:kern w:val="0"/>
-          <w:sz w:val="28"/>
-          <w:szCs w:val="28"/>
           <w:lang w:eastAsia="fr-BE"/>
           <w14:ligatures w14:val="none"/>
         </w:rPr>
-        <w:t xml:space="preserve"> </w:t>
-      </w:r>
-      <w:r>
+        <w:t xml:space="preserve"> mauvais en analyse.</w:t>
+      </w:r>
+    </w:p>
+    <w:p>
+      <w:pPr>
+        <w:rPr>
+          <w:rFonts w:ascii="Times New Roman" w:hAnsi="Times New Roman" w:cs="Times New Roman"/>
+          <w:lang w:val="fr-FR"/>
+        </w:rPr>
+      </w:pPr>
+    </w:p>
+    <w:p>
+      <w:pPr>
+        <w:spacing w:after="0" w:line="240" w:lineRule="auto"/>
         <w:rPr>
           <w:rFonts w:ascii="Times New Roman" w:eastAsia="Times New Roman" w:hAnsi="Times New Roman" w:cs="Times New Roman"/>
           <w:kern w:val="0"/>
-          <w:sz w:val="28"/>
-          <w:szCs w:val="28"/>
           <w:lang w:eastAsia="fr-BE"/>
           <w14:ligatures w14:val="none"/>
         </w:rPr>
-        <w:t xml:space="preserve">je me suis intéressé à l’informatique pour savoir tout le travail qui pouvait se cacher derrière chaque programme ou jeux-vidéos. Pour mes forces, je suis quelqu’un qui va essayer de simplifier au maximum (que ce soit pour une analyse ou bien même dans le code.) Et </w:t>
+      </w:pPr>
+      <w:r>
+        <w:rPr>
+          <w:rFonts w:ascii="Times New Roman" w:eastAsia="Times New Roman" w:hAnsi="Times New Roman" w:cs="Times New Roman"/>
+          <w:b/>
+          <w:bCs/>
+          <w:kern w:val="0"/>
+          <w:sz w:val="26"/>
+          <w:szCs w:val="26"/>
+          <w:lang w:eastAsia="fr-BE"/>
+          <w14:ligatures w14:val="none"/>
+        </w:rPr>
+        <w:t xml:space="preserve">Nathan </w:t>
+      </w:r>
+      <w:r>
+        <w:rPr>
+          <w:rFonts w:ascii="Times New Roman" w:eastAsia="Times New Roman" w:hAnsi="Times New Roman" w:cs="Times New Roman"/>
+          <w:b/>
+          <w:bCs/>
+          <w:kern w:val="0"/>
+          <w:sz w:val="26"/>
+          <w:szCs w:val="26"/>
+          <w:lang w:eastAsia="fr-BE"/>
+          <w14:ligatures w14:val="none"/>
+        </w:rPr>
+        <w:t>Lebrun :</w:t>
       </w:r>
       <w:r>
         <w:rPr>
           <w:rFonts w:ascii="Times New Roman" w:eastAsia="Times New Roman" w:hAnsi="Times New Roman" w:cs="Times New Roman"/>
           <w:kern w:val="0"/>
-          <w:sz w:val="28"/>
-          <w:szCs w:val="28"/>
           <w:lang w:eastAsia="fr-BE"/>
           <w14:ligatures w14:val="none"/>
         </w:rPr>
-        <w:t>je ne suis pas</w:t>
-      </w:r>
-      <w:r>
-        <w:rPr>
-          <w:rFonts w:ascii="Times New Roman" w:eastAsia="Times New Roman" w:hAnsi="Times New Roman" w:cs="Times New Roman"/>
-          <w:kern w:val="0"/>
-          <w:sz w:val="28"/>
-          <w:szCs w:val="28"/>
-          <w:lang w:eastAsia="fr-BE"/>
-          <w14:ligatures w14:val="none"/>
-        </w:rPr>
-        <w:t xml:space="preserve"> mauvais en analyse.</w:t>
-      </w:r>
-    </w:p>
-    <w:p>
-      <w:pPr>
-        <w:rPr>
-          <w:rFonts w:ascii="Times New Roman" w:hAnsi="Times New Roman" w:cs="Times New Roman"/>
-          <w:sz w:val="28"/>
-          <w:szCs w:val="28"/>
-          <w:lang w:val="fr-FR"/>
-        </w:rPr>
-      </w:pPr>
-    </w:p>
-    <w:p>
-      <w:pPr>
-        <w:rPr>
-          <w:rFonts w:ascii="Times New Roman" w:hAnsi="Times New Roman" w:cs="Times New Roman"/>
-          <w:sz w:val="28"/>
-          <w:szCs w:val="28"/>
-          <w:lang w:val="fr-FR"/>
-        </w:rPr>
-      </w:pPr>
-      <w:r>
-        <w:rPr>
-          <w:rFonts w:ascii="Times New Roman" w:hAnsi="Times New Roman" w:cs="Times New Roman"/>
-          <w:sz w:val="28"/>
-          <w:szCs w:val="28"/>
-          <w:lang w:val="fr-FR"/>
-        </w:rPr>
-        <w:t>2</w:t>
-      </w:r>
-      <w:r>
-        <w:rPr>
-          <w:rFonts w:ascii="Times New Roman" w:hAnsi="Times New Roman" w:cs="Times New Roman"/>
-          <w:sz w:val="28"/>
-          <w:szCs w:val="28"/>
-          <w:vertAlign w:val="superscript"/>
-          <w:lang w:val="fr-FR"/>
-        </w:rPr>
-        <w:t>eme</w:t>
-      </w:r>
-      <w:r>
-        <w:rPr>
-          <w:rFonts w:ascii="Times New Roman" w:hAnsi="Times New Roman" w:cs="Times New Roman"/>
-          <w:sz w:val="28"/>
-          <w:szCs w:val="28"/>
-          <w:lang w:val="fr-FR"/>
-        </w:rPr>
-        <w:t xml:space="preserve"> participant :</w:t>
-      </w:r>
-    </w:p>
-    <w:p>
-      <w:pPr>
-        <w:rPr>
-          <w:rFonts w:ascii="Times New Roman" w:hAnsi="Times New Roman" w:cs="Times New Roman"/>
-          <w:sz w:val="28"/>
-          <w:szCs w:val="28"/>
-          <w:lang w:val="fr-FR"/>
-        </w:rPr>
-      </w:pPr>
-    </w:p>
-    <w:p>
-      <w:pPr>
-        <w:spacing w:after="0" w:line="240" w:lineRule="auto"/>
-        <w:rPr>
-          <w:rFonts w:ascii="Times New Roman" w:eastAsia="Times New Roman" w:hAnsi="Times New Roman" w:cs="Times New Roman"/>
-          <w:kern w:val="0"/>
-          <w:sz w:val="28"/>
-          <w:szCs w:val="28"/>
-          <w:lang w:eastAsia="fr-BE"/>
-          <w14:ligatures w14:val="none"/>
-        </w:rPr>
-      </w:pPr>
-      <w:r>
-        <w:rPr>
-          <w:rFonts w:ascii="Times New Roman" w:eastAsia="Times New Roman" w:hAnsi="Times New Roman" w:cs="Times New Roman"/>
-          <w:kern w:val="0"/>
-          <w:sz w:val="28"/>
-          <w:szCs w:val="28"/>
-          <w:lang w:eastAsia="fr-BE"/>
-          <w14:ligatures w14:val="none"/>
-        </w:rPr>
-        <w:t xml:space="preserve">Nathan </w:t>
-      </w:r>
-      <w:proofErr w:type="gramStart"/>
-      <w:r>
-        <w:rPr>
-          <w:rFonts w:ascii="Times New Roman" w:eastAsia="Times New Roman" w:hAnsi="Times New Roman" w:cs="Times New Roman"/>
-          <w:kern w:val="0"/>
-          <w:sz w:val="28"/>
-          <w:szCs w:val="28"/>
-          <w:lang w:eastAsia="fr-BE"/>
-          <w14:ligatures w14:val="none"/>
-        </w:rPr>
-        <w:t>Lebrun:</w:t>
-      </w:r>
-      <w:proofErr w:type="gramEnd"/>
-      <w:r>
-        <w:rPr>
-          <w:rFonts w:ascii="Times New Roman" w:eastAsia="Times New Roman" w:hAnsi="Times New Roman" w:cs="Times New Roman"/>
-          <w:kern w:val="0"/>
-          <w:sz w:val="28"/>
-          <w:szCs w:val="28"/>
-          <w:lang w:eastAsia="fr-BE"/>
-          <w14:ligatures w14:val="none"/>
-        </w:rPr>
-        <w:t xml:space="preserve"> Élève d’informatique en rhéto à L’IPET</w:t>
-      </w:r>
-      <w:r>
-        <w:rPr>
-          <w:rFonts w:ascii="Times New Roman" w:eastAsia="Times New Roman" w:hAnsi="Times New Roman" w:cs="Times New Roman"/>
-          <w:kern w:val="0"/>
-          <w:sz w:val="28"/>
-          <w:szCs w:val="28"/>
-          <w:lang w:eastAsia="fr-BE"/>
-          <w14:ligatures w14:val="none"/>
-        </w:rPr>
-        <w:t xml:space="preserve"> en 6eme année d’informatique</w:t>
-      </w:r>
-      <w:r>
-        <w:rPr>
-          <w:rFonts w:ascii="Times New Roman" w:eastAsia="Times New Roman" w:hAnsi="Times New Roman" w:cs="Times New Roman"/>
-          <w:kern w:val="0"/>
-          <w:sz w:val="28"/>
-          <w:szCs w:val="28"/>
-          <w:lang w:eastAsia="fr-BE"/>
-          <w14:ligatures w14:val="none"/>
-        </w:rPr>
-        <w:t>, je m'intéresse à l’informatique depuis mon plus jeune âge. Je suis passé par le code d’Arduino, de jeux, de logiciels, et de pages/app web. Pour mes forces et atouts pour le projet, je me sens compétent dans la gestion, l’analyse et le code. De plus, je m'attarderais aussi beaucoup sur la partie 3D de l’interface graphique.</w:t>
+        <w:t xml:space="preserve"> Élève d’informatique en rhéto à L’IPET en 6eme année d’informatique, je m'intéresse à l’informatique depuis mon plus jeune âge. Je suis passé par le code d’Arduino, de jeux, de logiciels, et de pages/app web. Pour mes forces et atouts pour le projet, je me sens compétent dans la gestion, l’analyse et le code. De plus, je m'attarderais aussi beaucoup sur la partie 3D de l’interface graphique.</w:t>
       </w:r>
     </w:p>
     <w:p>
@@ -1137,105 +885,87 @@
     </w:p>
     <w:p>
       <w:pPr>
+        <w:ind w:firstLine="708"/>
+        <w:jc w:val="both"/>
+        <w:rPr>
+          <w:rFonts w:ascii="Times New Roman" w:hAnsi="Times New Roman" w:cs="Times New Roman"/>
+          <w:lang w:val="fr-FR"/>
+        </w:rPr>
+      </w:pPr>
+      <w:r>
+        <w:rPr>
+          <w:rFonts w:ascii="Times New Roman" w:hAnsi="Times New Roman" w:cs="Times New Roman"/>
+          <w:lang w:val="fr-FR"/>
+        </w:rPr>
+        <w:t xml:space="preserve">Notre TFE est de coder une variante d’un Monopoly en </w:t>
+      </w:r>
+      <w:r>
+        <w:rPr>
+          <w:rFonts w:ascii="Times New Roman" w:hAnsi="Times New Roman" w:cs="Times New Roman"/>
+          <w:lang w:val="fr-FR"/>
+        </w:rPr>
+        <w:t>P</w:t>
+      </w:r>
+      <w:r>
+        <w:rPr>
+          <w:rFonts w:ascii="Times New Roman" w:hAnsi="Times New Roman" w:cs="Times New Roman"/>
+          <w:lang w:val="fr-FR"/>
+        </w:rPr>
+        <w:t>ython</w:t>
+      </w:r>
+      <w:r>
+        <w:rPr>
+          <w:rFonts w:ascii="Times New Roman" w:hAnsi="Times New Roman" w:cs="Times New Roman"/>
+          <w:lang w:val="fr-FR"/>
+        </w:rPr>
+        <w:t xml:space="preserve"> (nous utiliserons </w:t>
+      </w:r>
+      <w:proofErr w:type="spellStart"/>
+      <w:r>
+        <w:rPr>
+          <w:rFonts w:ascii="Times New Roman" w:hAnsi="Times New Roman" w:cs="Times New Roman"/>
+          <w:lang w:val="fr-FR"/>
+        </w:rPr>
+        <w:t>Ursina</w:t>
+      </w:r>
+      <w:proofErr w:type="spellEnd"/>
+      <w:r>
+        <w:rPr>
+          <w:rFonts w:ascii="Times New Roman" w:hAnsi="Times New Roman" w:cs="Times New Roman"/>
+          <w:lang w:val="fr-FR"/>
+        </w:rPr>
+        <w:t xml:space="preserve"> Engine pour la partie graphique qui sera en 3D)</w:t>
+      </w:r>
+      <w:r>
+        <w:rPr>
+          <w:rFonts w:ascii="Times New Roman" w:hAnsi="Times New Roman" w:cs="Times New Roman"/>
+          <w:lang w:val="fr-FR"/>
+        </w:rPr>
+        <w:t xml:space="preserve"> et devoir en faire un site Web </w:t>
+      </w:r>
+      <w:r>
+        <w:rPr>
+          <w:rFonts w:ascii="Times New Roman" w:hAnsi="Times New Roman" w:cs="Times New Roman"/>
+          <w:lang w:val="fr-FR"/>
+        </w:rPr>
+        <w:t>statique et dynamique en HTML, CSS, JS et PHP</w:t>
+      </w:r>
+      <w:r>
+        <w:rPr>
+          <w:rFonts w:ascii="Times New Roman" w:hAnsi="Times New Roman" w:cs="Times New Roman"/>
+          <w:lang w:val="fr-FR"/>
+        </w:rPr>
+        <w:t>. Nous réalisons ce TFE dans le cadre du cours d’informatique pour pouvoir réussir notre année scolaire.</w:t>
+      </w:r>
+    </w:p>
+    <w:p>
+      <w:pPr>
         <w:jc w:val="both"/>
         <w:rPr>
           <w:rFonts w:ascii="Times New Roman" w:hAnsi="Times New Roman" w:cs="Times New Roman"/>
           <w:sz w:val="28"/>
           <w:szCs w:val="28"/>
-          <w:lang w:val="fr-FR"/>
-        </w:rPr>
-      </w:pPr>
-      <w:r>
-        <w:rPr>
-          <w:rFonts w:ascii="Times New Roman" w:hAnsi="Times New Roman" w:cs="Times New Roman"/>
-          <w:sz w:val="28"/>
-          <w:szCs w:val="28"/>
-          <w:lang w:val="fr-FR"/>
-        </w:rPr>
-        <w:t xml:space="preserve">Notre TFE est de coder une variante d’un Monopoly en </w:t>
-      </w:r>
-      <w:r>
-        <w:rPr>
-          <w:rFonts w:ascii="Times New Roman" w:hAnsi="Times New Roman" w:cs="Times New Roman"/>
-          <w:sz w:val="28"/>
-          <w:szCs w:val="28"/>
-          <w:lang w:val="fr-FR"/>
-        </w:rPr>
-        <w:t>P</w:t>
-      </w:r>
-      <w:r>
-        <w:rPr>
-          <w:rFonts w:ascii="Times New Roman" w:hAnsi="Times New Roman" w:cs="Times New Roman"/>
-          <w:sz w:val="28"/>
-          <w:szCs w:val="28"/>
-          <w:lang w:val="fr-FR"/>
-        </w:rPr>
-        <w:t>ython</w:t>
-      </w:r>
-      <w:r>
-        <w:rPr>
-          <w:rFonts w:ascii="Times New Roman" w:hAnsi="Times New Roman" w:cs="Times New Roman"/>
-          <w:sz w:val="28"/>
-          <w:szCs w:val="28"/>
-          <w:lang w:val="fr-FR"/>
-        </w:rPr>
-        <w:t xml:space="preserve"> (nous utiliserons </w:t>
-      </w:r>
-      <w:proofErr w:type="spellStart"/>
-      <w:r>
-        <w:rPr>
-          <w:rFonts w:ascii="Times New Roman" w:hAnsi="Times New Roman" w:cs="Times New Roman"/>
-          <w:sz w:val="28"/>
-          <w:szCs w:val="28"/>
-          <w:lang w:val="fr-FR"/>
-        </w:rPr>
-        <w:t>Ursina</w:t>
-      </w:r>
-      <w:proofErr w:type="spellEnd"/>
-      <w:r>
-        <w:rPr>
-          <w:rFonts w:ascii="Times New Roman" w:hAnsi="Times New Roman" w:cs="Times New Roman"/>
-          <w:sz w:val="28"/>
-          <w:szCs w:val="28"/>
-          <w:lang w:val="fr-FR"/>
-        </w:rPr>
-        <w:t xml:space="preserve"> Engine pour la partie graphique qui sera en 3D)</w:t>
-      </w:r>
-      <w:r>
-        <w:rPr>
-          <w:rFonts w:ascii="Times New Roman" w:hAnsi="Times New Roman" w:cs="Times New Roman"/>
-          <w:sz w:val="28"/>
-          <w:szCs w:val="28"/>
-          <w:lang w:val="fr-FR"/>
-        </w:rPr>
-        <w:t xml:space="preserve"> et devoir en faire un site Web </w:t>
-      </w:r>
-      <w:r>
-        <w:rPr>
-          <w:rFonts w:ascii="Times New Roman" w:hAnsi="Times New Roman" w:cs="Times New Roman"/>
-          <w:sz w:val="28"/>
-          <w:szCs w:val="28"/>
-          <w:lang w:val="fr-FR"/>
-        </w:rPr>
-        <w:t>statique et dynamique en HTML, CSS, JS et PHP</w:t>
-      </w:r>
-      <w:r>
-        <w:rPr>
-          <w:rFonts w:ascii="Times New Roman" w:hAnsi="Times New Roman" w:cs="Times New Roman"/>
-          <w:sz w:val="28"/>
-          <w:szCs w:val="28"/>
-          <w:lang w:val="fr-FR"/>
-        </w:rPr>
-        <w:t>. Nous réalisons ce TFE dans le cadre du cours d’informatique pour pouvoir réussir notre année scolaire.</w:t>
-      </w:r>
-    </w:p>
-    <w:p>
-      <w:pPr>
-        <w:jc w:val="both"/>
-        <w:rPr>
-          <w:rFonts w:ascii="Times New Roman" w:hAnsi="Times New Roman" w:cs="Times New Roman"/>
-          <w:sz w:val="28"/>
-          <w:szCs w:val="28"/>
+          <w:u w:val="single"/>
           <w:lang w:val="fr-FR"/>
         </w:rPr>
       </w:pPr>
@@ -1246,8 +976,9 @@
           <w:rFonts w:ascii="Times New Roman" w:hAnsi="Times New Roman" w:cs="Times New Roman"/>
           <w:b/>
           <w:bCs/>
-          <w:sz w:val="28"/>
-          <w:szCs w:val="28"/>
+          <w:sz w:val="24"/>
+          <w:szCs w:val="24"/>
+          <w:u w:val="single"/>
           <w:lang w:val="fr-FR"/>
         </w:rPr>
       </w:pPr>
@@ -1256,8 +987,9 @@
           <w:rFonts w:ascii="Times New Roman" w:hAnsi="Times New Roman" w:cs="Times New Roman"/>
           <w:b/>
           <w:bCs/>
-          <w:sz w:val="28"/>
-          <w:szCs w:val="28"/>
+          <w:sz w:val="24"/>
+          <w:szCs w:val="24"/>
+          <w:u w:val="single"/>
           <w:lang w:val="fr-FR"/>
         </w:rPr>
         <w:t>Directeurs de projet :</w:t>
@@ -1268,16 +1000,12 @@
         <w:jc w:val="both"/>
         <w:rPr>
           <w:rFonts w:ascii="Times New Roman" w:hAnsi="Times New Roman" w:cs="Times New Roman"/>
-          <w:sz w:val="28"/>
-          <w:szCs w:val="28"/>
-          <w:lang w:val="fr-FR"/>
-        </w:rPr>
-      </w:pPr>
-      <w:r>
-        <w:rPr>
-          <w:rFonts w:ascii="Times New Roman" w:hAnsi="Times New Roman" w:cs="Times New Roman"/>
-          <w:sz w:val="28"/>
-          <w:szCs w:val="28"/>
+          <w:lang w:val="fr-FR"/>
+        </w:rPr>
+      </w:pPr>
+      <w:r>
+        <w:rPr>
+          <w:rFonts w:ascii="Times New Roman" w:hAnsi="Times New Roman" w:cs="Times New Roman"/>
           <w:lang w:val="fr-FR"/>
         </w:rPr>
         <w:t>M. Lorie : Professeur de Traitement de problèmes technique (TPT) et de Laboratoire</w:t>
@@ -1288,16 +1016,12 @@
         <w:jc w:val="both"/>
         <w:rPr>
           <w:rFonts w:ascii="Times New Roman" w:hAnsi="Times New Roman" w:cs="Times New Roman"/>
-          <w:sz w:val="28"/>
-          <w:szCs w:val="28"/>
-          <w:lang w:val="fr-FR"/>
-        </w:rPr>
-      </w:pPr>
-      <w:r>
-        <w:rPr>
-          <w:rFonts w:ascii="Times New Roman" w:hAnsi="Times New Roman" w:cs="Times New Roman"/>
-          <w:sz w:val="28"/>
-          <w:szCs w:val="28"/>
+          <w:lang w:val="fr-FR"/>
+        </w:rPr>
+      </w:pPr>
+      <w:r>
+        <w:rPr>
+          <w:rFonts w:ascii="Times New Roman" w:hAnsi="Times New Roman" w:cs="Times New Roman"/>
           <w:lang w:val="fr-FR"/>
         </w:rPr>
         <w:t xml:space="preserve">M. </w:t>
@@ -1306,8 +1030,6 @@
       <w:r>
         <w:rPr>
           <w:rFonts w:ascii="Times New Roman" w:hAnsi="Times New Roman" w:cs="Times New Roman"/>
-          <w:sz w:val="28"/>
-          <w:szCs w:val="28"/>
           <w:lang w:val="fr-FR"/>
         </w:rPr>
         <w:t>Benidir</w:t>
@@ -1316,8 +1038,6 @@
       <w:r>
         <w:rPr>
           <w:rFonts w:ascii="Times New Roman" w:hAnsi="Times New Roman" w:cs="Times New Roman"/>
-          <w:sz w:val="28"/>
-          <w:szCs w:val="28"/>
           <w:lang w:val="fr-FR"/>
         </w:rPr>
         <w:t> : Professeur d’informatique et de laboratoire logique</w:t>
@@ -1326,36 +1046,44 @@
     <w:p>
       <w:pPr>
         <w:jc w:val="both"/>
-        <w:rPr>
-          <w:rFonts w:ascii="Times New Roman" w:hAnsi="Times New Roman" w:cs="Times New Roman"/>
-          <w:sz w:val="28"/>
-          <w:szCs w:val="28"/>
-          <w:lang w:val="fr-FR"/>
-        </w:rPr>
       </w:pPr>
     </w:p>
     <w:p>
       <w:pPr>
         <w:jc w:val="both"/>
         <w:rPr>
-          <w:rFonts w:ascii="Times New Roman" w:hAnsi="Times New Roman" w:cs="Times New Roman"/>
           <w:b/>
           <w:bCs/>
-          <w:sz w:val="28"/>
-          <w:szCs w:val="28"/>
-          <w:lang w:val="fr-FR"/>
-        </w:rPr>
-      </w:pPr>
-      <w:r>
-        <w:rPr>
-          <w:rFonts w:ascii="Times New Roman" w:hAnsi="Times New Roman" w:cs="Times New Roman"/>
+          <w:sz w:val="24"/>
+          <w:szCs w:val="24"/>
+          <w:u w:val="single"/>
+        </w:rPr>
+      </w:pPr>
+      <w:r>
+        <w:rPr>
           <w:b/>
           <w:bCs/>
-          <w:sz w:val="28"/>
-          <w:szCs w:val="28"/>
-          <w:lang w:val="fr-FR"/>
+          <w:sz w:val="24"/>
+          <w:szCs w:val="24"/>
+          <w:u w:val="single"/>
         </w:rPr>
         <w:t>Référent(s) :</w:t>
+      </w:r>
+    </w:p>
+    <w:p>
+      <w:pPr>
+        <w:jc w:val="both"/>
+        <w:rPr>
+          <w:rFonts w:ascii="Times New Roman" w:hAnsi="Times New Roman" w:cs="Times New Roman"/>
+          <w:lang w:val="fr-FR"/>
+        </w:rPr>
+      </w:pPr>
+      <w:r>
+        <w:rPr>
+          <w:rFonts w:ascii="Times New Roman" w:hAnsi="Times New Roman" w:cs="Times New Roman"/>
+          <w:lang w:val="fr-FR"/>
+        </w:rPr>
+        <w:t>Isabelle Eloy : Professeur de Math et anciennement d’informatique.</w:t>
       </w:r>
     </w:p>
     <w:p>
@@ -1433,7 +1161,7 @@
     </w:p>
     <w:tbl>
       <w:tblPr>
-        <w:tblStyle w:val="TableGrid"/>
+        <w:tblStyle w:val="Grilledutableau"/>
         <w:tblW w:w="0" w:type="auto"/>
         <w:tblLook w:val="04A0" w:firstRow="1" w:lastRow="0" w:firstColumn="1" w:lastColumn="0" w:noHBand="0" w:noVBand="1"/>
       </w:tblPr>
@@ -1460,14 +1188,14 @@
               <w:jc w:val="center"/>
               <w:rPr>
                 <w:rFonts w:ascii="Times New Roman" w:hAnsi="Times New Roman" w:cs="Times New Roman"/>
-                <w:color w:val="000000" w:themeColor="background1"/>
-                <w:lang w:val="fr-FR"/>
-              </w:rPr>
-            </w:pPr>
-            <w:r>
-              <w:rPr>
-                <w:rFonts w:ascii="Times New Roman" w:hAnsi="Times New Roman" w:cs="Times New Roman"/>
-                <w:color w:val="000000" w:themeColor="background1"/>
+                <w:color w:val="FFFFFF" w:themeColor="background1"/>
+                <w:lang w:val="fr-FR"/>
+              </w:rPr>
+            </w:pPr>
+            <w:r>
+              <w:rPr>
+                <w:rFonts w:ascii="Times New Roman" w:hAnsi="Times New Roman" w:cs="Times New Roman"/>
+                <w:color w:val="FFFFFF" w:themeColor="background1"/>
                 <w:lang w:val="fr-FR"/>
               </w:rPr>
               <w:t>Tâche</w:t>
@@ -1485,14 +1213,14 @@
               <w:jc w:val="center"/>
               <w:rPr>
                 <w:rFonts w:ascii="Times New Roman" w:hAnsi="Times New Roman" w:cs="Times New Roman"/>
-                <w:color w:val="000000" w:themeColor="background1"/>
-                <w:lang w:val="fr-FR"/>
-              </w:rPr>
-            </w:pPr>
-            <w:r>
-              <w:rPr>
-                <w:rFonts w:ascii="Times New Roman" w:hAnsi="Times New Roman" w:cs="Times New Roman"/>
-                <w:color w:val="000000" w:themeColor="background1"/>
+                <w:color w:val="FFFFFF" w:themeColor="background1"/>
+                <w:lang w:val="fr-FR"/>
+              </w:rPr>
+            </w:pPr>
+            <w:r>
+              <w:rPr>
+                <w:rFonts w:ascii="Times New Roman" w:hAnsi="Times New Roman" w:cs="Times New Roman"/>
+                <w:color w:val="FFFFFF" w:themeColor="background1"/>
                 <w:lang w:val="fr-FR"/>
               </w:rPr>
               <w:t>Statut</w:t>
@@ -1510,14 +1238,14 @@
               <w:jc w:val="center"/>
               <w:rPr>
                 <w:rFonts w:ascii="Times New Roman" w:hAnsi="Times New Roman" w:cs="Times New Roman"/>
-                <w:color w:val="000000" w:themeColor="background1"/>
-                <w:lang w:val="fr-FR"/>
-              </w:rPr>
-            </w:pPr>
-            <w:r>
-              <w:rPr>
-                <w:rFonts w:ascii="Times New Roman" w:hAnsi="Times New Roman" w:cs="Times New Roman"/>
-                <w:color w:val="000000" w:themeColor="background1"/>
+                <w:color w:val="FFFFFF" w:themeColor="background1"/>
+                <w:lang w:val="fr-FR"/>
+              </w:rPr>
+            </w:pPr>
+            <w:r>
+              <w:rPr>
+                <w:rFonts w:ascii="Times New Roman" w:hAnsi="Times New Roman" w:cs="Times New Roman"/>
+                <w:color w:val="FFFFFF" w:themeColor="background1"/>
                 <w:lang w:val="fr-FR"/>
               </w:rPr>
               <w:t>Partie</w:t>
@@ -1535,14 +1263,14 @@
               <w:jc w:val="center"/>
               <w:rPr>
                 <w:rFonts w:ascii="Times New Roman" w:hAnsi="Times New Roman" w:cs="Times New Roman"/>
-                <w:color w:val="000000" w:themeColor="background1"/>
-                <w:lang w:val="fr-FR"/>
-              </w:rPr>
-            </w:pPr>
-            <w:r>
-              <w:rPr>
-                <w:rFonts w:ascii="Times New Roman" w:hAnsi="Times New Roman" w:cs="Times New Roman"/>
-                <w:color w:val="000000" w:themeColor="background1"/>
+                <w:color w:val="FFFFFF" w:themeColor="background1"/>
+                <w:lang w:val="fr-FR"/>
+              </w:rPr>
+            </w:pPr>
+            <w:r>
+              <w:rPr>
+                <w:rFonts w:ascii="Times New Roman" w:hAnsi="Times New Roman" w:cs="Times New Roman"/>
+                <w:color w:val="FFFFFF" w:themeColor="background1"/>
                 <w:lang w:val="fr-FR"/>
               </w:rPr>
               <w:t>Dernière update</w:t>
@@ -1560,14 +1288,14 @@
               <w:jc w:val="center"/>
               <w:rPr>
                 <w:rFonts w:ascii="Times New Roman" w:hAnsi="Times New Roman" w:cs="Times New Roman"/>
-                <w:color w:val="000000" w:themeColor="background1"/>
-                <w:lang w:val="fr-FR"/>
-              </w:rPr>
-            </w:pPr>
-            <w:r>
-              <w:rPr>
-                <w:rFonts w:ascii="Times New Roman" w:hAnsi="Times New Roman" w:cs="Times New Roman"/>
-                <w:color w:val="000000" w:themeColor="background1"/>
+                <w:color w:val="FFFFFF" w:themeColor="background1"/>
+                <w:lang w:val="fr-FR"/>
+              </w:rPr>
+            </w:pPr>
+            <w:r>
+              <w:rPr>
+                <w:rFonts w:ascii="Times New Roman" w:hAnsi="Times New Roman" w:cs="Times New Roman"/>
+                <w:color w:val="FFFFFF" w:themeColor="background1"/>
                 <w:lang w:val="fr-FR"/>
               </w:rPr>
               <w:t>Echéance</w:t>
@@ -1585,14 +1313,14 @@
               <w:jc w:val="center"/>
               <w:rPr>
                 <w:rFonts w:ascii="Times New Roman" w:hAnsi="Times New Roman" w:cs="Times New Roman"/>
-                <w:color w:val="000000" w:themeColor="background1"/>
-                <w:lang w:val="fr-FR"/>
-              </w:rPr>
-            </w:pPr>
-            <w:r>
-              <w:rPr>
-                <w:rFonts w:ascii="Times New Roman" w:hAnsi="Times New Roman" w:cs="Times New Roman"/>
-                <w:color w:val="000000" w:themeColor="background1"/>
+                <w:color w:val="FFFFFF" w:themeColor="background1"/>
+                <w:lang w:val="fr-FR"/>
+              </w:rPr>
+            </w:pPr>
+            <w:r>
+              <w:rPr>
+                <w:rFonts w:ascii="Times New Roman" w:hAnsi="Times New Roman" w:cs="Times New Roman"/>
+                <w:color w:val="FFFFFF" w:themeColor="background1"/>
                 <w:lang w:val="fr-FR"/>
               </w:rPr>
               <w:t>Qui ?</w:t>
@@ -1639,23 +1367,23 @@
         <w:tc>
           <w:tcPr>
             <w:tcW w:w="1510" w:type="dxa"/>
-            <w:shd w:val="clear" w:color="auto" w:fill="F4B083" w:themeFill="accent2" w:themeFillTint="99"/>
-            <w:vAlign w:val="center"/>
-          </w:tcPr>
-          <w:p>
-            <w:pPr>
-              <w:jc w:val="center"/>
-              <w:rPr>
-                <w:rFonts w:ascii="Times New Roman" w:hAnsi="Times New Roman" w:cs="Times New Roman"/>
-                <w:lang w:val="fr-FR"/>
-              </w:rPr>
-            </w:pPr>
-            <w:r>
-              <w:rPr>
-                <w:rFonts w:ascii="Times New Roman" w:hAnsi="Times New Roman" w:cs="Times New Roman"/>
-                <w:lang w:val="fr-FR"/>
-              </w:rPr>
-              <w:t>En cours</w:t>
+            <w:shd w:val="clear" w:color="auto" w:fill="A8D08D" w:themeFill="accent6" w:themeFillTint="99"/>
+            <w:vAlign w:val="center"/>
+          </w:tcPr>
+          <w:p>
+            <w:pPr>
+              <w:jc w:val="center"/>
+              <w:rPr>
+                <w:rFonts w:ascii="Times New Roman" w:hAnsi="Times New Roman" w:cs="Times New Roman"/>
+                <w:lang w:val="fr-FR"/>
+              </w:rPr>
+            </w:pPr>
+            <w:r>
+              <w:rPr>
+                <w:rFonts w:ascii="Times New Roman" w:hAnsi="Times New Roman" w:cs="Times New Roman"/>
+                <w:lang w:val="fr-FR"/>
+              </w:rPr>
+              <w:t>Fini</w:t>
             </w:r>
           </w:p>
         </w:tc>
@@ -1774,15 +1502,13 @@
               </w:rPr>
               <w:t xml:space="preserve">Use case </w:t>
             </w:r>
-            <w:proofErr w:type="spellStart"/>
-            <w:r>
-              <w:rPr>
-                <w:rFonts w:ascii="Times New Roman" w:hAnsi="Times New Roman" w:cs="Times New Roman"/>
-                <w:lang w:val="fr-FR"/>
-              </w:rPr>
-              <w:t>diagram</w:t>
-            </w:r>
-            <w:proofErr w:type="spellEnd"/>
+            <w:r>
+              <w:rPr>
+                <w:rFonts w:ascii="Times New Roman" w:hAnsi="Times New Roman" w:cs="Times New Roman"/>
+                <w:lang w:val="fr-FR"/>
+              </w:rPr>
+              <w:t>Diagram</w:t>
+            </w:r>
           </w:p>
         </w:tc>
         <w:tc>
@@ -1806,6 +1532,13 @@
               </w:rPr>
               <w:t>Fini</w:t>
             </w:r>
+            <w:r>
+              <w:rPr>
+                <w:rFonts w:ascii="Times New Roman" w:hAnsi="Times New Roman" w:cs="Times New Roman"/>
+                <w:lang w:val="fr-FR"/>
+              </w:rPr>
+              <w:t xml:space="preserve"> (à faire relire)</w:t>
+            </w:r>
           </w:p>
         </w:tc>
         <w:tc>
@@ -1849,14 +1582,7 @@
                 <w:rFonts w:ascii="Times New Roman" w:hAnsi="Times New Roman" w:cs="Times New Roman"/>
                 <w:lang w:val="fr-FR"/>
               </w:rPr>
-              <w:t>7</w:t>
-            </w:r>
-            <w:r>
-              <w:rPr>
-                <w:rFonts w:ascii="Times New Roman" w:hAnsi="Times New Roman" w:cs="Times New Roman"/>
-                <w:lang w:val="fr-FR"/>
-              </w:rPr>
-              <w:t>/11/23</w:t>
+              <w:t>7/11/23</w:t>
             </w:r>
           </w:p>
         </w:tc>
@@ -1927,6 +1653,13 @@
                 <w:rFonts w:ascii="Times New Roman" w:hAnsi="Times New Roman" w:cs="Times New Roman"/>
                 <w:lang w:val="fr-FR"/>
               </w:rPr>
+              <w:t xml:space="preserve">Base </w:t>
+            </w:r>
+            <w:r>
+              <w:rPr>
+                <w:rFonts w:ascii="Times New Roman" w:hAnsi="Times New Roman" w:cs="Times New Roman"/>
+                <w:lang w:val="fr-FR"/>
+              </w:rPr>
               <w:t>Class Diagram</w:t>
             </w:r>
           </w:p>
@@ -1952,6 +1685,13 @@
               </w:rPr>
               <w:t>Fini</w:t>
             </w:r>
+            <w:r>
+              <w:rPr>
+                <w:rFonts w:ascii="Times New Roman" w:hAnsi="Times New Roman" w:cs="Times New Roman"/>
+                <w:lang w:val="fr-FR"/>
+              </w:rPr>
+              <w:t xml:space="preserve"> (à faire relire)</w:t>
+            </w:r>
           </w:p>
         </w:tc>
         <w:tc>
@@ -1995,14 +1735,7 @@
                 <w:rFonts w:ascii="Times New Roman" w:hAnsi="Times New Roman" w:cs="Times New Roman"/>
                 <w:lang w:val="fr-FR"/>
               </w:rPr>
-              <w:t>7</w:t>
-            </w:r>
-            <w:r>
-              <w:rPr>
-                <w:rFonts w:ascii="Times New Roman" w:hAnsi="Times New Roman" w:cs="Times New Roman"/>
-                <w:lang w:val="fr-FR"/>
-              </w:rPr>
-              <w:t>/11/23</w:t>
+              <w:t>7/11/23</w:t>
             </w:r>
           </w:p>
         </w:tc>
@@ -2075,58 +1808,56 @@
               </w:rPr>
               <w:t xml:space="preserve">Transformer les règles humaines en règles machine </w:t>
             </w:r>
-            <w:proofErr w:type="gramStart"/>
-            <w:r>
-              <w:rPr>
-                <w:rFonts w:ascii="Times New Roman" w:hAnsi="Times New Roman" w:cs="Times New Roman"/>
-                <w:lang w:val="fr-FR"/>
-              </w:rPr>
-              <w:t>(«diagramme</w:t>
-            </w:r>
-            <w:proofErr w:type="gramEnd"/>
-            <w:r>
-              <w:rPr>
-                <w:rFonts w:ascii="Times New Roman" w:hAnsi="Times New Roman" w:cs="Times New Roman"/>
-                <w:lang w:val="fr-FR"/>
-              </w:rPr>
-              <w:t xml:space="preserve"> d’</w:t>
-            </w:r>
-            <w:r>
-              <w:rPr>
-                <w:rFonts w:ascii="Times New Roman" w:hAnsi="Times New Roman" w:cs="Times New Roman"/>
-                <w:lang w:val="fr-FR"/>
-              </w:rPr>
-              <w:t xml:space="preserve">activité </w:t>
-            </w:r>
-            <w:r>
-              <w:rPr>
-                <w:rFonts w:ascii="Times New Roman" w:hAnsi="Times New Roman" w:cs="Times New Roman"/>
-                <w:lang w:val="fr-FR"/>
-              </w:rPr>
-              <w:t> »)</w:t>
+            <w:r>
+              <w:rPr>
+                <w:rFonts w:ascii="Times New Roman" w:hAnsi="Times New Roman" w:cs="Times New Roman"/>
+                <w:lang w:val="fr-FR"/>
+              </w:rPr>
+              <w:t>(« diagramme</w:t>
+            </w:r>
+            <w:r>
+              <w:rPr>
+                <w:rFonts w:ascii="Times New Roman" w:hAnsi="Times New Roman" w:cs="Times New Roman"/>
+                <w:lang w:val="fr-FR"/>
+              </w:rPr>
+              <w:t xml:space="preserve"> </w:t>
+            </w:r>
+            <w:r>
+              <w:rPr>
+                <w:rFonts w:ascii="Times New Roman" w:hAnsi="Times New Roman" w:cs="Times New Roman"/>
+                <w:lang w:val="fr-FR"/>
+              </w:rPr>
+              <w:t>d’activité »</w:t>
+            </w:r>
+            <w:r>
+              <w:rPr>
+                <w:rFonts w:ascii="Times New Roman" w:hAnsi="Times New Roman" w:cs="Times New Roman"/>
+                <w:lang w:val="fr-FR"/>
+              </w:rPr>
+              <w:t>)</w:t>
             </w:r>
           </w:p>
         </w:tc>
         <w:tc>
           <w:tcPr>
             <w:tcW w:w="1510" w:type="dxa"/>
-            <w:shd w:val="clear" w:color="auto" w:fill="D0CECE" w:themeFill="background2" w:themeFillShade="E6"/>
-            <w:vAlign w:val="center"/>
-          </w:tcPr>
-          <w:p>
-            <w:pPr>
-              <w:jc w:val="center"/>
-              <w:rPr>
-                <w:rFonts w:ascii="Times New Roman" w:hAnsi="Times New Roman" w:cs="Times New Roman"/>
-                <w:lang w:val="fr-FR"/>
-              </w:rPr>
-            </w:pPr>
-            <w:r>
-              <w:rPr>
-                <w:rFonts w:ascii="Times New Roman" w:hAnsi="Times New Roman" w:cs="Times New Roman"/>
-                <w:lang w:val="fr-FR"/>
-              </w:rPr>
-              <w:t>A commencer</w:t>
+            <w:shd w:val="clear" w:color="auto" w:fill="F4B083" w:themeFill="accent2" w:themeFillTint="99"/>
+            <w:vAlign w:val="center"/>
+          </w:tcPr>
+          <w:p>
+            <w:pPr>
+              <w:jc w:val="center"/>
+              <w:rPr>
+                <w:rFonts w:ascii="Times New Roman" w:hAnsi="Times New Roman" w:cs="Times New Roman"/>
+                <w:lang w:val="fr-FR"/>
+              </w:rPr>
+            </w:pPr>
+            <w:r>
+              <w:rPr>
+                <w:rFonts w:ascii="Times New Roman" w:hAnsi="Times New Roman" w:cs="Times New Roman"/>
+                <w:lang w:val="fr-FR"/>
+              </w:rPr>
+              <w:t>En cours</w:t>
             </w:r>
           </w:p>
         </w:tc>
@@ -2273,15 +2004,13 @@
               </w:rPr>
               <w:t xml:space="preserve">Ajouter les méthodes et </w:t>
             </w:r>
-            <w:proofErr w:type="spellStart"/>
-            <w:r>
-              <w:rPr>
-                <w:rFonts w:ascii="Times New Roman" w:hAnsi="Times New Roman" w:cs="Times New Roman"/>
-                <w:lang w:val="fr-FR"/>
-              </w:rPr>
-              <w:t>atributs</w:t>
-            </w:r>
-            <w:proofErr w:type="spellEnd"/>
+            <w:r>
+              <w:rPr>
+                <w:rFonts w:ascii="Times New Roman" w:hAnsi="Times New Roman" w:cs="Times New Roman"/>
+                <w:lang w:val="fr-FR"/>
+              </w:rPr>
+              <w:t>attributs</w:t>
+            </w:r>
           </w:p>
         </w:tc>
         <w:tc>
@@ -2303,7 +2032,7 @@
                 <w:rFonts w:ascii="Times New Roman" w:hAnsi="Times New Roman" w:cs="Times New Roman"/>
                 <w:lang w:val="fr-FR"/>
               </w:rPr>
-              <w:t>A commencer</w:t>
+              <w:t>En cours</w:t>
             </w:r>
           </w:p>
         </w:tc>
@@ -2938,14 +2667,7 @@
                 <w:rFonts w:ascii="Times New Roman" w:hAnsi="Times New Roman" w:cs="Times New Roman"/>
                 <w:lang w:val="fr-FR"/>
               </w:rPr>
-              <w:t>**/02/24</w:t>
-            </w:r>
-            <w:r>
-              <w:rPr>
-                <w:rFonts w:ascii="Times New Roman" w:hAnsi="Times New Roman" w:cs="Times New Roman"/>
-                <w:lang w:val="fr-FR"/>
-              </w:rPr>
-              <w:t xml:space="preserve"> (pendant le stage)</w:t>
+              <w:t>**/02/24 (pendant le stage)</w:t>
             </w:r>
           </w:p>
         </w:tc>
@@ -3091,21 +2813,7 @@
                 <w:rFonts w:ascii="Times New Roman" w:hAnsi="Times New Roman" w:cs="Times New Roman"/>
                 <w:lang w:val="fr-FR"/>
               </w:rPr>
-              <w:t>**/02/24</w:t>
-            </w:r>
-            <w:r>
-              <w:rPr>
-                <w:rFonts w:ascii="Times New Roman" w:hAnsi="Times New Roman" w:cs="Times New Roman"/>
-                <w:lang w:val="fr-FR"/>
-              </w:rPr>
-              <w:t xml:space="preserve"> </w:t>
-            </w:r>
-            <w:r>
-              <w:rPr>
-                <w:rFonts w:ascii="Times New Roman" w:hAnsi="Times New Roman" w:cs="Times New Roman"/>
-                <w:lang w:val="fr-FR"/>
-              </w:rPr>
-              <w:t>(pendant le stage)</w:t>
+              <w:t>**/02/24 (pendant le stage)</w:t>
             </w:r>
           </w:p>
         </w:tc>
@@ -3251,21 +2959,7 @@
                 <w:rFonts w:ascii="Times New Roman" w:hAnsi="Times New Roman" w:cs="Times New Roman"/>
                 <w:lang w:val="fr-FR"/>
               </w:rPr>
-              <w:t>**/02/24</w:t>
-            </w:r>
-            <w:r>
-              <w:rPr>
-                <w:rFonts w:ascii="Times New Roman" w:hAnsi="Times New Roman" w:cs="Times New Roman"/>
-                <w:lang w:val="fr-FR"/>
-              </w:rPr>
-              <w:t xml:space="preserve"> </w:t>
-            </w:r>
-            <w:r>
-              <w:rPr>
-                <w:rFonts w:ascii="Times New Roman" w:hAnsi="Times New Roman" w:cs="Times New Roman"/>
-                <w:lang w:val="fr-FR"/>
-              </w:rPr>
-              <w:t>(pendant le stage)</w:t>
+              <w:t>**/02/24 (pendant le stage)</w:t>
             </w:r>
           </w:p>
         </w:tc>
@@ -3594,15 +3288,13 @@
               </w:rPr>
               <w:t xml:space="preserve">Finaliser et Imprimer le </w:t>
             </w:r>
-            <w:proofErr w:type="spellStart"/>
-            <w:r>
-              <w:rPr>
-                <w:rFonts w:ascii="Times New Roman" w:hAnsi="Times New Roman" w:cs="Times New Roman"/>
-                <w:lang w:val="fr-FR"/>
-              </w:rPr>
-              <w:t>raport</w:t>
-            </w:r>
-            <w:proofErr w:type="spellEnd"/>
+            <w:r>
+              <w:rPr>
+                <w:rFonts w:ascii="Times New Roman" w:hAnsi="Times New Roman" w:cs="Times New Roman"/>
+                <w:lang w:val="fr-FR"/>
+              </w:rPr>
+              <w:t>rapport</w:t>
+            </w:r>
           </w:p>
         </w:tc>
         <w:tc>
@@ -4060,19 +3752,16 @@
     </w:p>
     <w:p>
       <w:pPr>
+        <w:ind w:firstLine="708"/>
         <w:jc w:val="both"/>
         <w:rPr>
           <w:rFonts w:ascii="Times New Roman" w:hAnsi="Times New Roman" w:cs="Times New Roman"/>
-          <w:sz w:val="28"/>
-          <w:szCs w:val="28"/>
-          <w:lang w:val="fr-FR"/>
-        </w:rPr>
-      </w:pPr>
-      <w:r>
-        <w:rPr>
-          <w:rFonts w:ascii="Times New Roman" w:hAnsi="Times New Roman" w:cs="Times New Roman"/>
-          <w:sz w:val="28"/>
-          <w:szCs w:val="28"/>
+          <w:lang w:val="fr-FR"/>
+        </w:rPr>
+      </w:pPr>
+      <w:r>
+        <w:rPr>
+          <w:rFonts w:ascii="Times New Roman" w:hAnsi="Times New Roman" w:cs="Times New Roman"/>
           <w:lang w:val="fr-FR"/>
         </w:rPr>
         <w:t>Le Monop</w:t>
@@ -4080,8 +3769,6 @@
       <w:r>
         <w:rPr>
           <w:rFonts w:ascii="Times New Roman" w:hAnsi="Times New Roman" w:cs="Times New Roman"/>
-          <w:sz w:val="28"/>
-          <w:szCs w:val="28"/>
           <w:lang w:val="fr-FR"/>
         </w:rPr>
         <w:t>o</w:t>
@@ -4089,8 +3776,6 @@
       <w:r>
         <w:rPr>
           <w:rFonts w:ascii="Times New Roman" w:hAnsi="Times New Roman" w:cs="Times New Roman"/>
-          <w:sz w:val="28"/>
-          <w:szCs w:val="28"/>
           <w:lang w:val="fr-FR"/>
         </w:rPr>
         <w:t xml:space="preserve">ly Builder est un jeu de plateau qui se joue entre 2 et 4 joueurs pour un publique âgé de plus de 8 ans. </w:t>
@@ -4098,8 +3783,6 @@
       <w:r>
         <w:rPr>
           <w:rFonts w:ascii="Times New Roman" w:hAnsi="Times New Roman" w:cs="Times New Roman"/>
-          <w:sz w:val="28"/>
-          <w:szCs w:val="28"/>
           <w:lang w:val="fr-FR"/>
         </w:rPr>
         <w:t xml:space="preserve">Chaque </w:t>
@@ -4107,8 +3790,6 @@
       <w:r>
         <w:rPr>
           <w:rFonts w:ascii="Times New Roman" w:hAnsi="Times New Roman" w:cs="Times New Roman"/>
-          <w:sz w:val="28"/>
-          <w:szCs w:val="28"/>
           <w:lang w:val="fr-FR"/>
         </w:rPr>
         <w:t xml:space="preserve">joueur </w:t>
@@ -4116,8 +3797,6 @@
       <w:r>
         <w:rPr>
           <w:rFonts w:ascii="Times New Roman" w:hAnsi="Times New Roman" w:cs="Times New Roman"/>
-          <w:sz w:val="28"/>
-          <w:szCs w:val="28"/>
           <w:lang w:val="fr-FR"/>
         </w:rPr>
         <w:t xml:space="preserve">choisis un pion avec lequel il va jouer durant toute la partie, il recevra </w:t>
@@ -4125,8 +3804,6 @@
       <w:r>
         <w:rPr>
           <w:rFonts w:ascii="Times New Roman" w:hAnsi="Times New Roman" w:cs="Times New Roman"/>
-          <w:sz w:val="28"/>
-          <w:szCs w:val="28"/>
           <w:lang w:val="fr-FR"/>
         </w:rPr>
         <w:t>4</w:t>
@@ -4134,8 +3811,6 @@
       <w:r>
         <w:rPr>
           <w:rFonts w:ascii="Times New Roman" w:hAnsi="Times New Roman" w:cs="Times New Roman"/>
-          <w:sz w:val="28"/>
-          <w:szCs w:val="28"/>
           <w:lang w:val="fr-FR"/>
         </w:rPr>
         <w:t xml:space="preserve"> jetons dit ressource que leur pion permet d’avoir en début de partie (ces ressources permettront de construire des bâtiments pour pouvoir accumuler des points et espérer gagner la partie</w:t>
@@ -4143,8 +3818,6 @@
       <w:r>
         <w:rPr>
           <w:rFonts w:ascii="Times New Roman" w:hAnsi="Times New Roman" w:cs="Times New Roman"/>
-          <w:sz w:val="28"/>
-          <w:szCs w:val="28"/>
           <w:lang w:val="fr-FR"/>
         </w:rPr>
         <w:t>.</w:t>
@@ -4152,8 +3825,6 @@
       <w:r>
         <w:rPr>
           <w:rFonts w:ascii="Times New Roman" w:hAnsi="Times New Roman" w:cs="Times New Roman"/>
-          <w:sz w:val="28"/>
-          <w:szCs w:val="28"/>
           <w:lang w:val="fr-FR"/>
         </w:rPr>
         <w:t>)</w:t>
@@ -4161,8 +3832,6 @@
       <w:r>
         <w:rPr>
           <w:rFonts w:ascii="Times New Roman" w:hAnsi="Times New Roman" w:cs="Times New Roman"/>
-          <w:sz w:val="28"/>
-          <w:szCs w:val="28"/>
           <w:lang w:val="fr-FR"/>
         </w:rPr>
         <w:t xml:space="preserve"> Les joueurs recevront aussi un montant de 2000 </w:t>
@@ -4170,8 +3839,6 @@
       <w:r>
         <w:rPr>
           <w:rFonts w:ascii="Times New Roman" w:hAnsi="Times New Roman" w:cs="Times New Roman"/>
-          <w:sz w:val="28"/>
-          <w:szCs w:val="28"/>
           <w:lang w:val="fr-FR"/>
         </w:rPr>
         <w:t xml:space="preserve">Monopoly dollars </w:t>
@@ -4179,17 +3846,34 @@
       <w:r>
         <w:rPr>
           <w:rFonts w:ascii="Times New Roman" w:hAnsi="Times New Roman" w:cs="Times New Roman"/>
-          <w:sz w:val="28"/>
-          <w:szCs w:val="28"/>
-          <w:lang w:val="fr-FR"/>
-        </w:rPr>
-        <w:t>pour pouvoir acheter des bâtiments lors de la partie.</w:t>
-      </w:r>
-      <w:r>
-        <w:rPr>
-          <w:rFonts w:ascii="Times New Roman" w:hAnsi="Times New Roman" w:cs="Times New Roman"/>
-          <w:sz w:val="28"/>
-          <w:szCs w:val="28"/>
+          <w:lang w:val="fr-FR"/>
+        </w:rPr>
+        <w:t xml:space="preserve">pour pouvoir </w:t>
+      </w:r>
+      <w:r>
+        <w:rPr>
+          <w:rFonts w:ascii="Times New Roman" w:hAnsi="Times New Roman" w:cs="Times New Roman"/>
+          <w:lang w:val="fr-FR"/>
+        </w:rPr>
+        <w:t>ac</w:t>
+      </w:r>
+      <w:r>
+        <w:rPr>
+          <w:rFonts w:ascii="Times New Roman" w:hAnsi="Times New Roman" w:cs="Times New Roman"/>
+          <w:lang w:val="fr-FR"/>
+        </w:rPr>
+        <w:t>quérir et payer</w:t>
+      </w:r>
+      <w:r>
+        <w:rPr>
+          <w:rFonts w:ascii="Times New Roman" w:hAnsi="Times New Roman" w:cs="Times New Roman"/>
+          <w:lang w:val="fr-FR"/>
+        </w:rPr>
+        <w:t xml:space="preserve"> lors de la partie.</w:t>
+      </w:r>
+      <w:r>
+        <w:rPr>
+          <w:rFonts w:ascii="Times New Roman" w:hAnsi="Times New Roman" w:cs="Times New Roman"/>
           <w:lang w:val="fr-FR"/>
         </w:rPr>
         <w:t xml:space="preserve"> </w:t>
@@ -4197,17 +3881,27 @@
       <w:r>
         <w:rPr>
           <w:rFonts w:ascii="Times New Roman" w:hAnsi="Times New Roman" w:cs="Times New Roman"/>
-          <w:sz w:val="28"/>
-          <w:szCs w:val="28"/>
-          <w:lang w:val="fr-FR"/>
-        </w:rPr>
-        <w:t>Pour savoir qui commence la partie, on choisit soit le plus jeune joue</w:t>
-      </w:r>
-      <w:r>
-        <w:rPr>
-          <w:rFonts w:ascii="Times New Roman" w:hAnsi="Times New Roman" w:cs="Times New Roman"/>
-          <w:sz w:val="28"/>
-          <w:szCs w:val="28"/>
+          <w:lang w:val="fr-FR"/>
+        </w:rPr>
+        <w:t>Pour savoir qui comm</w:t>
+      </w:r>
+      <w:r>
+        <w:rPr>
+          <w:rFonts w:ascii="Times New Roman" w:hAnsi="Times New Roman" w:cs="Times New Roman"/>
+          <w:lang w:val="fr-FR"/>
+        </w:rPr>
+        <w:t>e</w:t>
+      </w:r>
+      <w:r>
+        <w:rPr>
+          <w:rFonts w:ascii="Times New Roman" w:hAnsi="Times New Roman" w:cs="Times New Roman"/>
+          <w:lang w:val="fr-FR"/>
+        </w:rPr>
+        <w:t>nce la partie, on choisit soit le plus jeune joue</w:t>
+      </w:r>
+      <w:r>
+        <w:rPr>
+          <w:rFonts w:ascii="Times New Roman" w:hAnsi="Times New Roman" w:cs="Times New Roman"/>
           <w:lang w:val="fr-FR"/>
         </w:rPr>
         <w:t>u</w:t>
@@ -4215,8 +3909,6 @@
       <w:r>
         <w:rPr>
           <w:rFonts w:ascii="Times New Roman" w:hAnsi="Times New Roman" w:cs="Times New Roman"/>
-          <w:sz w:val="28"/>
-          <w:szCs w:val="28"/>
           <w:lang w:val="fr-FR"/>
         </w:rPr>
         <w:t xml:space="preserve">r, soit celui qui fait le plus grand score en lançant un dé. </w:t>
@@ -4224,8 +3916,6 @@
       <w:r>
         <w:rPr>
           <w:rFonts w:ascii="Times New Roman" w:hAnsi="Times New Roman" w:cs="Times New Roman"/>
-          <w:sz w:val="28"/>
-          <w:szCs w:val="28"/>
           <w:lang w:val="fr-FR"/>
         </w:rPr>
         <w:t>À chaque fois qu’un joueur commence à jouer quand c’est son tour, il lance les 2 dés, ce qui comptabilisera un certain nombre de case que le joueur peut faire avancer son pion depuis la case où il est</w:t>
@@ -4233,8 +3923,6 @@
       <w:r>
         <w:rPr>
           <w:rFonts w:ascii="Times New Roman" w:hAnsi="Times New Roman" w:cs="Times New Roman"/>
-          <w:sz w:val="28"/>
-          <w:szCs w:val="28"/>
           <w:lang w:val="fr-FR"/>
         </w:rPr>
         <w:t xml:space="preserve"> (tous les joueurs commencent à la case départ quand la partie commence</w:t>
@@ -4242,8 +3930,6 @@
       <w:r>
         <w:rPr>
           <w:rFonts w:ascii="Times New Roman" w:hAnsi="Times New Roman" w:cs="Times New Roman"/>
-          <w:sz w:val="28"/>
-          <w:szCs w:val="28"/>
           <w:lang w:val="fr-FR"/>
         </w:rPr>
         <w:t>.</w:t>
@@ -4251,8 +3937,6 @@
       <w:r>
         <w:rPr>
           <w:rFonts w:ascii="Times New Roman" w:hAnsi="Times New Roman" w:cs="Times New Roman"/>
-          <w:sz w:val="28"/>
-          <w:szCs w:val="28"/>
           <w:lang w:val="fr-FR"/>
         </w:rPr>
         <w:t>)</w:t>
@@ -4260,8 +3944,6 @@
       <w:r>
         <w:rPr>
           <w:rFonts w:ascii="Times New Roman" w:hAnsi="Times New Roman" w:cs="Times New Roman"/>
-          <w:sz w:val="28"/>
-          <w:szCs w:val="28"/>
           <w:lang w:val="fr-FR"/>
         </w:rPr>
         <w:t xml:space="preserve"> </w:t>
@@ -4269,11 +3951,10 @@
     </w:p>
     <w:p>
       <w:pPr>
+        <w:ind w:firstLine="708"/>
         <w:jc w:val="both"/>
         <w:rPr>
           <w:rFonts w:ascii="Times New Roman" w:hAnsi="Times New Roman" w:cs="Times New Roman"/>
-          <w:sz w:val="28"/>
-          <w:szCs w:val="28"/>
           <w:lang w:val="fr-FR"/>
         </w:rPr>
       </w:pPr>
@@ -4283,37 +3964,6 @@
         <w:jc w:val="both"/>
         <w:rPr>
           <w:rFonts w:ascii="Times New Roman" w:hAnsi="Times New Roman" w:cs="Times New Roman"/>
-          <w:sz w:val="28"/>
-          <w:szCs w:val="28"/>
-          <w:lang w:val="fr-FR"/>
-        </w:rPr>
-      </w:pPr>
-      <w:r>
-        <w:rPr>
-          <w:rFonts w:ascii="Times New Roman" w:hAnsi="Times New Roman" w:cs="Times New Roman"/>
-          <w:sz w:val="28"/>
-          <w:szCs w:val="28"/>
-          <w:lang w:val="fr-FR"/>
-        </w:rPr>
-        <w:t>Il y a diverse case sur l</w:t>
-      </w:r>
-      <w:r>
-        <w:rPr>
-          <w:rFonts w:ascii="Times New Roman" w:hAnsi="Times New Roman" w:cs="Times New Roman"/>
-          <w:sz w:val="28"/>
-          <w:szCs w:val="28"/>
-          <w:lang w:val="fr-FR"/>
-        </w:rPr>
-        <w:t>e plateau, notamment les cases propriété qui peuvent être acheté par les joueurs (s’ils ont assez d’argent) s’ils tombent dessus en déplaçant leur pion, sauf si un autre joueur possède déjà cette propriété, il devra alors payer la somme indiquée au joueur qui possède déjà cette propriété. Il y a aussi les cases « chance » qui permette de recevoir des bonus ou des malus (tout dépend de la chance que vous avez), ces bonus et malus permettront de progresser dans la partie pour peut-être se rapprocher de la victoire.</w:t>
-      </w:r>
-    </w:p>
-    <w:p>
-      <w:pPr>
-        <w:jc w:val="both"/>
-        <w:rPr>
-          <w:rFonts w:ascii="Times New Roman" w:hAnsi="Times New Roman" w:cs="Times New Roman"/>
-          <w:sz w:val="28"/>
-          <w:szCs w:val="28"/>
           <w:lang w:val="fr-FR"/>
         </w:rPr>
       </w:pPr>
@@ -4322,17 +3972,17 @@
           <w:noProof/>
         </w:rPr>
         <w:drawing>
-          <wp:anchor distT="0" distB="0" distL="114300" distR="114300" simplePos="0" relativeHeight="251660288" behindDoc="0" locked="0" layoutInCell="1" allowOverlap="1" wp14:anchorId="30651855" wp14:editId="66A2606B">
+          <wp:anchor distT="0" distB="0" distL="114300" distR="114300" simplePos="0" relativeHeight="251660288" behindDoc="0" locked="0" layoutInCell="1" allowOverlap="1" wp14:anchorId="30651855" wp14:editId="00D0E84F">
             <wp:simplePos x="0" y="0"/>
             <wp:positionH relativeFrom="margin">
-              <wp:align>center</wp:align>
+              <wp:align>right</wp:align>
             </wp:positionH>
             <wp:positionV relativeFrom="paragraph">
-              <wp:posOffset>129540</wp:posOffset>
+              <wp:posOffset>228600</wp:posOffset>
             </wp:positionV>
-            <wp:extent cx="5124450" cy="3705225"/>
-            <wp:effectExtent l="0" t="0" r="0" b="9525"/>
-            <wp:wrapNone/>
+            <wp:extent cx="2699385" cy="1990725"/>
+            <wp:effectExtent l="0" t="0" r="5715" b="9525"/>
+            <wp:wrapSquare wrapText="bothSides"/>
             <wp:docPr id="1254628983" name="Image 2" descr="Case Départ | MONOPOLY : BUILDER"/>
             <wp:cNvGraphicFramePr>
               <a:graphicFrameLocks xmlns:a="http://schemas.openxmlformats.org/drawingml/2006/main" noChangeAspect="1"/>
@@ -4347,20 +3997,20 @@
                     </pic:cNvPicPr>
                   </pic:nvPicPr>
                   <pic:blipFill rotWithShape="1">
-                    <a:blip r:embed="rId5">
+                    <a:blip r:embed="rId5" cstate="print">
                       <a:extLst>
                         <a:ext uri="{28A0092B-C50C-407E-A947-70E740481C1C}">
                           <a14:useLocalDpi xmlns:a14="http://schemas.microsoft.com/office/drawing/2010/main" val="0"/>
                         </a:ext>
                       </a:extLst>
                     </a:blip>
-                    <a:srcRect l="-19152" r="-19152"/>
+                    <a:srcRect l="-32" t="13871" r="-30" b="14897"/>
                     <a:stretch/>
                   </pic:blipFill>
                   <pic:spPr bwMode="auto">
                     <a:xfrm>
                       <a:off x="0" y="0"/>
-                      <a:ext cx="5124450" cy="3705225"/>
+                      <a:ext cx="2699385" cy="1990725"/>
                     </a:xfrm>
                     <a:prstGeom prst="rect">
                       <a:avLst/>
@@ -4387,9 +4037,663 @@
           </wp:anchor>
         </w:drawing>
       </w:r>
-    </w:p>
-    <w:p>
-      <w:pPr>
+      <w:r>
+        <w:rPr>
+          <w:rFonts w:ascii="Times New Roman" w:hAnsi="Times New Roman" w:cs="Times New Roman"/>
+          <w:lang w:val="fr-FR"/>
+        </w:rPr>
+        <w:t xml:space="preserve">Le matériel du jeu est le suivant : </w:t>
+      </w:r>
+    </w:p>
+    <w:p>
+      <w:pPr>
+        <w:pStyle w:val="Paragraphedeliste"/>
+        <w:numPr>
+          <w:ilvl w:val="0"/>
+          <w:numId w:val="5"/>
+        </w:numPr>
+        <w:jc w:val="both"/>
+        <w:rPr>
+          <w:rFonts w:ascii="Times New Roman" w:hAnsi="Times New Roman" w:cs="Times New Roman"/>
+          <w:lang w:val="fr-FR"/>
+        </w:rPr>
+      </w:pPr>
+      <w:r>
+        <w:rPr>
+          <w:rFonts w:ascii="Times New Roman" w:hAnsi="Times New Roman" w:cs="Times New Roman"/>
+          <w:lang w:val="fr-FR"/>
+        </w:rPr>
+        <w:t>1 plateau</w:t>
+      </w:r>
+    </w:p>
+    <w:p>
+      <w:pPr>
+        <w:pStyle w:val="Paragraphedeliste"/>
+        <w:numPr>
+          <w:ilvl w:val="0"/>
+          <w:numId w:val="5"/>
+        </w:numPr>
+        <w:jc w:val="both"/>
+        <w:rPr>
+          <w:rFonts w:ascii="Times New Roman" w:hAnsi="Times New Roman" w:cs="Times New Roman"/>
+          <w:lang w:val="fr-FR"/>
+        </w:rPr>
+      </w:pPr>
+      <w:r>
+        <w:rPr>
+          <w:rFonts w:ascii="Times New Roman" w:hAnsi="Times New Roman" w:cs="Times New Roman"/>
+          <w:lang w:val="fr-FR"/>
+        </w:rPr>
+        <w:t>4 pions</w:t>
+      </w:r>
+    </w:p>
+    <w:p>
+      <w:pPr>
+        <w:pStyle w:val="Paragraphedeliste"/>
+        <w:numPr>
+          <w:ilvl w:val="0"/>
+          <w:numId w:val="5"/>
+        </w:numPr>
+        <w:jc w:val="both"/>
+        <w:rPr>
+          <w:rFonts w:ascii="Times New Roman" w:hAnsi="Times New Roman" w:cs="Times New Roman"/>
+          <w:lang w:val="fr-FR"/>
+        </w:rPr>
+      </w:pPr>
+      <w:r>
+        <w:rPr>
+          <w:rFonts w:ascii="Times New Roman" w:hAnsi="Times New Roman" w:cs="Times New Roman"/>
+          <w:lang w:val="fr-FR"/>
+        </w:rPr>
+        <w:t>16 cartes propriétés</w:t>
+      </w:r>
+    </w:p>
+    <w:p>
+      <w:pPr>
+        <w:pStyle w:val="Paragraphedeliste"/>
+        <w:numPr>
+          <w:ilvl w:val="0"/>
+          <w:numId w:val="5"/>
+        </w:numPr>
+        <w:jc w:val="both"/>
+        <w:rPr>
+          <w:rFonts w:ascii="Times New Roman" w:hAnsi="Times New Roman" w:cs="Times New Roman"/>
+          <w:lang w:val="fr-FR"/>
+        </w:rPr>
+      </w:pPr>
+      <w:r>
+        <w:rPr>
+          <w:rFonts w:ascii="Times New Roman" w:hAnsi="Times New Roman" w:cs="Times New Roman"/>
+          <w:lang w:val="fr-FR"/>
+        </w:rPr>
+        <w:t>2 dés</w:t>
+      </w:r>
+    </w:p>
+    <w:p>
+      <w:pPr>
+        <w:pStyle w:val="Paragraphedeliste"/>
+        <w:numPr>
+          <w:ilvl w:val="0"/>
+          <w:numId w:val="5"/>
+        </w:numPr>
+        <w:jc w:val="both"/>
+        <w:rPr>
+          <w:rFonts w:ascii="Times New Roman" w:hAnsi="Times New Roman" w:cs="Times New Roman"/>
+          <w:lang w:val="fr-FR"/>
+        </w:rPr>
+      </w:pPr>
+      <w:r>
+        <w:rPr>
+          <w:rFonts w:ascii="Times New Roman" w:hAnsi="Times New Roman" w:cs="Times New Roman"/>
+          <w:lang w:val="fr-FR"/>
+        </w:rPr>
+        <w:t>25 cartes chances</w:t>
+      </w:r>
+    </w:p>
+    <w:p>
+      <w:pPr>
+        <w:pStyle w:val="Paragraphedeliste"/>
+        <w:numPr>
+          <w:ilvl w:val="0"/>
+          <w:numId w:val="5"/>
+        </w:numPr>
+        <w:jc w:val="both"/>
+        <w:rPr>
+          <w:rFonts w:ascii="Times New Roman" w:hAnsi="Times New Roman" w:cs="Times New Roman"/>
+          <w:lang w:val="fr-FR"/>
+        </w:rPr>
+      </w:pPr>
+      <w:r>
+        <w:rPr>
+          <w:rFonts w:ascii="Times New Roman" w:hAnsi="Times New Roman" w:cs="Times New Roman"/>
+          <w:lang w:val="fr-FR"/>
+        </w:rPr>
+        <w:t>1 banque</w:t>
+      </w:r>
+    </w:p>
+    <w:p>
+      <w:pPr>
+        <w:pStyle w:val="Paragraphedeliste"/>
+        <w:numPr>
+          <w:ilvl w:val="0"/>
+          <w:numId w:val="5"/>
+        </w:numPr>
+        <w:jc w:val="both"/>
+        <w:rPr>
+          <w:rFonts w:ascii="Times New Roman" w:hAnsi="Times New Roman" w:cs="Times New Roman"/>
+          <w:lang w:val="fr-FR"/>
+        </w:rPr>
+      </w:pPr>
+      <w:r>
+        <w:rPr>
+          <w:rFonts w:ascii="Times New Roman" w:hAnsi="Times New Roman" w:cs="Times New Roman"/>
+          <w:lang w:val="fr-FR"/>
+        </w:rPr>
+        <w:t>8 hameaux</w:t>
+      </w:r>
+    </w:p>
+    <w:p>
+      <w:pPr>
+        <w:pStyle w:val="Paragraphedeliste"/>
+        <w:numPr>
+          <w:ilvl w:val="0"/>
+          <w:numId w:val="5"/>
+        </w:numPr>
+        <w:jc w:val="both"/>
+        <w:rPr>
+          <w:rFonts w:ascii="Times New Roman" w:hAnsi="Times New Roman" w:cs="Times New Roman"/>
+          <w:lang w:val="fr-FR"/>
+        </w:rPr>
+      </w:pPr>
+      <w:r>
+        <w:rPr>
+          <w:rFonts w:ascii="Times New Roman" w:hAnsi="Times New Roman" w:cs="Times New Roman"/>
+          <w:lang w:val="fr-FR"/>
+        </w:rPr>
+        <w:t>80 ressources</w:t>
+      </w:r>
+    </w:p>
+    <w:p>
+      <w:pPr>
+        <w:pStyle w:val="Paragraphedeliste"/>
+        <w:numPr>
+          <w:ilvl w:val="0"/>
+          <w:numId w:val="5"/>
+        </w:numPr>
+        <w:jc w:val="both"/>
+        <w:rPr>
+          <w:rFonts w:ascii="Times New Roman" w:hAnsi="Times New Roman" w:cs="Times New Roman"/>
+          <w:lang w:val="fr-FR"/>
+        </w:rPr>
+      </w:pPr>
+      <w:r>
+        <w:rPr>
+          <w:rFonts w:ascii="Times New Roman" w:hAnsi="Times New Roman" w:cs="Times New Roman"/>
+          <w:lang w:val="fr-FR"/>
+        </w:rPr>
+        <w:t>16 quartiers</w:t>
+      </w:r>
+    </w:p>
+    <w:p>
+      <w:pPr>
+        <w:pStyle w:val="Paragraphedeliste"/>
+        <w:numPr>
+          <w:ilvl w:val="0"/>
+          <w:numId w:val="5"/>
+        </w:numPr>
+        <w:jc w:val="both"/>
+        <w:rPr>
+          <w:rFonts w:ascii="Times New Roman" w:hAnsi="Times New Roman" w:cs="Times New Roman"/>
+          <w:lang w:val="fr-FR"/>
+        </w:rPr>
+      </w:pPr>
+      <w:r>
+        <w:rPr>
+          <w:rFonts w:ascii="Times New Roman" w:hAnsi="Times New Roman" w:cs="Times New Roman"/>
+          <w:lang w:val="fr-FR"/>
+        </w:rPr>
+        <w:t xml:space="preserve">48 </w:t>
+      </w:r>
+      <w:proofErr w:type="spellStart"/>
+      <w:r>
+        <w:rPr>
+          <w:rFonts w:ascii="Times New Roman" w:hAnsi="Times New Roman" w:cs="Times New Roman"/>
+          <w:lang w:val="fr-FR"/>
+        </w:rPr>
+        <w:t>batiments</w:t>
+      </w:r>
+      <w:proofErr w:type="spellEnd"/>
+    </w:p>
+    <w:p>
+      <w:pPr>
+        <w:pStyle w:val="Paragraphedeliste"/>
+        <w:numPr>
+          <w:ilvl w:val="0"/>
+          <w:numId w:val="5"/>
+        </w:numPr>
+        <w:jc w:val="both"/>
+        <w:rPr>
+          <w:rFonts w:ascii="Times New Roman" w:hAnsi="Times New Roman" w:cs="Times New Roman"/>
+          <w:lang w:val="fr-FR"/>
+        </w:rPr>
+      </w:pPr>
+      <w:r>
+        <w:rPr>
+          <w:rFonts w:ascii="Times New Roman" w:hAnsi="Times New Roman" w:cs="Times New Roman"/>
+          <w:lang w:val="fr-FR"/>
+        </w:rPr>
+        <w:t>32 cases</w:t>
+      </w:r>
+    </w:p>
+    <w:p>
+      <w:pPr>
+        <w:pStyle w:val="Paragraphedeliste"/>
+        <w:numPr>
+          <w:ilvl w:val="0"/>
+          <w:numId w:val="5"/>
+        </w:numPr>
+        <w:jc w:val="both"/>
+        <w:rPr>
+          <w:rFonts w:ascii="Times New Roman" w:hAnsi="Times New Roman" w:cs="Times New Roman"/>
+          <w:lang w:val="fr-FR"/>
+        </w:rPr>
+      </w:pPr>
+      <w:r>
+        <w:rPr>
+          <w:rFonts w:ascii="Times New Roman" w:hAnsi="Times New Roman" w:cs="Times New Roman"/>
+          <w:lang w:val="fr-FR"/>
+        </w:rPr>
+        <w:t>49 étages (en comptant le penthouse)</w:t>
+      </w:r>
+    </w:p>
+    <w:p>
+      <w:pPr>
+        <w:pStyle w:val="Paragraphedeliste"/>
+        <w:numPr>
+          <w:ilvl w:val="0"/>
+          <w:numId w:val="5"/>
+        </w:numPr>
+        <w:jc w:val="both"/>
+        <w:rPr>
+          <w:rFonts w:ascii="Times New Roman" w:hAnsi="Times New Roman" w:cs="Times New Roman"/>
+          <w:lang w:val="fr-FR"/>
+        </w:rPr>
+      </w:pPr>
+    </w:p>
+    <w:p>
+      <w:pPr>
+        <w:jc w:val="both"/>
+        <w:rPr>
+          <w:rFonts w:ascii="Times New Roman" w:hAnsi="Times New Roman" w:cs="Times New Roman"/>
+          <w:lang w:val="fr-FR"/>
+        </w:rPr>
+      </w:pPr>
+    </w:p>
+    <w:p>
+      <w:pPr>
+        <w:ind w:firstLine="708"/>
+        <w:jc w:val="both"/>
+        <w:rPr>
+          <w:rFonts w:ascii="Times New Roman" w:hAnsi="Times New Roman" w:cs="Times New Roman"/>
+          <w:lang w:val="fr-FR"/>
+        </w:rPr>
+      </w:pPr>
+      <w:r>
+        <w:rPr>
+          <w:rFonts w:ascii="Times New Roman" w:hAnsi="Times New Roman" w:cs="Times New Roman"/>
+          <w:lang w:val="fr-FR"/>
+        </w:rPr>
+        <w:t>Il y a diverse case sur l</w:t>
+      </w:r>
+      <w:r>
+        <w:rPr>
+          <w:rFonts w:ascii="Times New Roman" w:hAnsi="Times New Roman" w:cs="Times New Roman"/>
+          <w:lang w:val="fr-FR"/>
+        </w:rPr>
+        <w:t>e plateau, notamment les cases propriété qui peuvent être acheté par les joueurs (s’ils ont assez d’argent) s’ils tombent dessus en déplaçant leur pion, sauf si un autre joueur possède déjà cette propriété, il devra alors payer la somme indiquée au joueur qui possède déjà cette propriété. Il y a aussi les cases « chance » qui permette de recevoir des bonus ou des malus (tout dépend de la chance que vous avez), ces bonus et malus permettront de progresser dans la partie pour peut-être se rapprocher de la victoire.</w:t>
+      </w:r>
+    </w:p>
+    <w:p>
+      <w:pPr>
+        <w:jc w:val="both"/>
+        <w:rPr>
+          <w:rFonts w:ascii="Times New Roman" w:hAnsi="Times New Roman" w:cs="Times New Roman"/>
+          <w:lang w:val="fr-FR"/>
+        </w:rPr>
+      </w:pPr>
+    </w:p>
+    <w:p>
+      <w:pPr>
+        <w:ind w:firstLine="708"/>
+        <w:jc w:val="both"/>
+        <w:rPr>
+          <w:rFonts w:ascii="Times New Roman" w:hAnsi="Times New Roman" w:cs="Times New Roman"/>
+          <w:lang w:val="fr-FR"/>
+        </w:rPr>
+      </w:pPr>
+      <w:r>
+        <w:rPr>
+          <w:rFonts w:ascii="Times New Roman" w:hAnsi="Times New Roman" w:cs="Times New Roman"/>
+          <w:lang w:val="fr-FR"/>
+        </w:rPr>
+        <w:t>La spécificité du Monopoly Builder est que les joueurs reçoivent des ressources au début (en fonction du pion qu'il choisisse) et au cours de la partie grâce à des cases</w:t>
+      </w:r>
+      <w:r>
+        <w:rPr>
+          <w:rFonts w:ascii="Times New Roman" w:hAnsi="Times New Roman" w:cs="Times New Roman"/>
+          <w:lang w:val="fr-FR"/>
+        </w:rPr>
+        <w:t>, des nombres effectués par les autres joueurs au lancé de dé</w:t>
+      </w:r>
+      <w:r>
+        <w:rPr>
+          <w:rFonts w:ascii="Times New Roman" w:hAnsi="Times New Roman" w:cs="Times New Roman"/>
+          <w:lang w:val="fr-FR"/>
+        </w:rPr>
+        <w:t xml:space="preserve"> ou bien des cartes chance. Ces ressources permettent aux joueurs de construire des bâtiments, bâtiments qui sont construit dans des quartiers que les joueurs possèdent dès lors qu'ils ont achetés une des propriétés qui sont disposées partout </w:t>
+      </w:r>
+      <w:r>
+        <w:rPr>
+          <w:rFonts w:ascii="Times New Roman" w:hAnsi="Times New Roman" w:cs="Times New Roman"/>
+          <w:lang w:val="fr-FR"/>
+        </w:rPr>
+        <w:t xml:space="preserve">autour du </w:t>
+      </w:r>
+      <w:r>
+        <w:rPr>
+          <w:rFonts w:ascii="Times New Roman" w:hAnsi="Times New Roman" w:cs="Times New Roman"/>
+          <w:lang w:val="fr-FR"/>
+        </w:rPr>
+        <w:t xml:space="preserve">centre du </w:t>
+      </w:r>
+      <w:r>
+        <w:rPr>
+          <w:rFonts w:ascii="Times New Roman" w:hAnsi="Times New Roman" w:cs="Times New Roman"/>
+          <w:lang w:val="fr-FR"/>
+        </w:rPr>
+        <w:t>plateau de jeu. Autre spécificité de la construction des bâtiments, c'est le fait que si les joueurs ont le nombre</w:t>
+      </w:r>
+      <w:r>
+        <w:rPr>
+          <w:rFonts w:ascii="Times New Roman" w:hAnsi="Times New Roman" w:cs="Times New Roman"/>
+          <w:lang w:val="fr-FR"/>
+        </w:rPr>
+        <w:t xml:space="preserve"> </w:t>
+      </w:r>
+      <w:r>
+        <w:rPr>
+          <w:rFonts w:ascii="Times New Roman" w:hAnsi="Times New Roman" w:cs="Times New Roman"/>
+          <w:lang w:val="fr-FR"/>
+        </w:rPr>
+        <w:t>suffisant</w:t>
+      </w:r>
+      <w:r>
+        <w:rPr>
+          <w:rFonts w:ascii="Times New Roman" w:hAnsi="Times New Roman" w:cs="Times New Roman"/>
+          <w:lang w:val="fr-FR"/>
+        </w:rPr>
+        <w:t xml:space="preserve"> de ressources, ils peuvent rajouter un étage à un de leur(s) bâtiment(s), </w:t>
+      </w:r>
+      <w:r>
+        <w:rPr>
+          <w:rFonts w:ascii="Times New Roman" w:hAnsi="Times New Roman" w:cs="Times New Roman"/>
+          <w:lang w:val="fr-FR"/>
+        </w:rPr>
+        <w:t>durant leurs tours</w:t>
+      </w:r>
+      <w:r>
+        <w:rPr>
+          <w:rFonts w:ascii="Times New Roman" w:hAnsi="Times New Roman" w:cs="Times New Roman"/>
+          <w:lang w:val="fr-FR"/>
+        </w:rPr>
+        <w:t>.</w:t>
+      </w:r>
+      <w:r>
+        <w:rPr>
+          <w:rFonts w:ascii="Times New Roman" w:hAnsi="Times New Roman" w:cs="Times New Roman"/>
+          <w:lang w:val="fr-FR"/>
+        </w:rPr>
+        <w:t xml:space="preserve"> </w:t>
+      </w:r>
+      <w:r>
+        <w:rPr>
+          <w:rFonts w:ascii="Times New Roman" w:hAnsi="Times New Roman" w:cs="Times New Roman"/>
+          <w:lang w:val="fr-FR"/>
+        </w:rPr>
+        <w:t>Des bâtiments collés</w:t>
+      </w:r>
+      <w:r>
+        <w:rPr>
+          <w:rFonts w:ascii="Times New Roman" w:hAnsi="Times New Roman" w:cs="Times New Roman"/>
+          <w:lang w:val="fr-FR"/>
+        </w:rPr>
+        <w:t xml:space="preserve"> donnent des point</w:t>
+      </w:r>
+      <w:r>
+        <w:rPr>
+          <w:rFonts w:ascii="Times New Roman" w:hAnsi="Times New Roman" w:cs="Times New Roman"/>
+          <w:lang w:val="fr-FR"/>
+        </w:rPr>
+        <w:t>s</w:t>
+      </w:r>
+      <w:r>
+        <w:rPr>
+          <w:rFonts w:ascii="Times New Roman" w:hAnsi="Times New Roman" w:cs="Times New Roman"/>
+          <w:lang w:val="fr-FR"/>
+        </w:rPr>
+        <w:t xml:space="preserve"> supplémentaires en fin de partie.</w:t>
+      </w:r>
+    </w:p>
+    <w:p>
+      <w:pPr>
+        <w:jc w:val="both"/>
+        <w:rPr>
+          <w:rFonts w:ascii="Times New Roman" w:hAnsi="Times New Roman" w:cs="Times New Roman"/>
+          <w:lang w:val="fr-FR"/>
+        </w:rPr>
+      </w:pPr>
+    </w:p>
+    <w:p>
+      <w:pPr>
+        <w:jc w:val="both"/>
+        <w:rPr>
+          <w:rFonts w:ascii="Times New Roman" w:hAnsi="Times New Roman" w:cs="Times New Roman"/>
+          <w:lang w:val="fr-FR"/>
+        </w:rPr>
+      </w:pPr>
+      <w:r>
+        <w:rPr>
+          <w:rFonts w:ascii="Times New Roman" w:hAnsi="Times New Roman" w:cs="Times New Roman"/>
+          <w:lang w:val="fr-FR"/>
+        </w:rPr>
+        <w:lastRenderedPageBreak/>
+        <w:t xml:space="preserve">Nous modifions un peu les règles d’origines dans le but de rendre le jeu plus codable et plus à notre goût. Voici une liste exhaustive de nos changements : </w:t>
+      </w:r>
+    </w:p>
+    <w:p>
+      <w:pPr>
+        <w:pStyle w:val="Paragraphedeliste"/>
+        <w:numPr>
+          <w:ilvl w:val="0"/>
+          <w:numId w:val="3"/>
+        </w:numPr>
+        <w:jc w:val="both"/>
+        <w:rPr>
+          <w:rFonts w:ascii="Times New Roman" w:hAnsi="Times New Roman" w:cs="Times New Roman"/>
+          <w:lang w:val="fr-FR"/>
+        </w:rPr>
+      </w:pPr>
+      <w:r>
+        <w:rPr>
+          <w:rFonts w:ascii="Times New Roman" w:hAnsi="Times New Roman" w:cs="Times New Roman"/>
+          <w:lang w:val="fr-FR"/>
+        </w:rPr>
+        <w:t>Changement des zones de constructions centrales pour éviter que les joueurs placent les bâtiments tout à fait o</w:t>
+      </w:r>
+      <w:r>
+        <w:rPr>
+          <w:rFonts w:ascii="Times New Roman" w:hAnsi="Times New Roman" w:cs="Times New Roman"/>
+          <w:lang w:val="fr-FR"/>
+        </w:rPr>
+        <w:t>ù</w:t>
+      </w:r>
+      <w:r>
+        <w:rPr>
+          <w:rFonts w:ascii="Times New Roman" w:hAnsi="Times New Roman" w:cs="Times New Roman"/>
+          <w:lang w:val="fr-FR"/>
+        </w:rPr>
+        <w:t xml:space="preserve"> ils le souhaitent sans que cela </w:t>
+      </w:r>
+      <w:r>
+        <w:rPr>
+          <w:rFonts w:ascii="Times New Roman" w:hAnsi="Times New Roman" w:cs="Times New Roman"/>
+          <w:lang w:val="fr-FR"/>
+        </w:rPr>
+        <w:t>n’ait</w:t>
+      </w:r>
+      <w:r>
+        <w:rPr>
+          <w:rFonts w:ascii="Times New Roman" w:hAnsi="Times New Roman" w:cs="Times New Roman"/>
+          <w:lang w:val="fr-FR"/>
+        </w:rPr>
+        <w:t xml:space="preserve"> de lien avec les propriétés acheté</w:t>
+      </w:r>
+      <w:r>
+        <w:rPr>
+          <w:rFonts w:ascii="Times New Roman" w:hAnsi="Times New Roman" w:cs="Times New Roman"/>
+          <w:lang w:val="fr-FR"/>
+        </w:rPr>
+        <w:t>e</w:t>
+      </w:r>
+      <w:r>
+        <w:rPr>
+          <w:rFonts w:ascii="Times New Roman" w:hAnsi="Times New Roman" w:cs="Times New Roman"/>
+          <w:lang w:val="fr-FR"/>
+        </w:rPr>
+        <w:t xml:space="preserve">s. Cela rend le jeu plus cohérent avec la manière traditionnelle de jouer </w:t>
+      </w:r>
+      <w:r>
+        <w:rPr>
+          <w:rFonts w:ascii="Times New Roman" w:hAnsi="Times New Roman" w:cs="Times New Roman"/>
+          <w:lang w:val="fr-FR"/>
+        </w:rPr>
+        <w:t>à</w:t>
+      </w:r>
+      <w:r>
+        <w:rPr>
+          <w:rFonts w:ascii="Times New Roman" w:hAnsi="Times New Roman" w:cs="Times New Roman"/>
+          <w:lang w:val="fr-FR"/>
+        </w:rPr>
+        <w:t xml:space="preserve"> Monopoly et ajoute un peu de réflexions quant </w:t>
+      </w:r>
+      <w:r>
+        <w:rPr>
+          <w:rFonts w:ascii="Times New Roman" w:hAnsi="Times New Roman" w:cs="Times New Roman"/>
+          <w:lang w:val="fr-FR"/>
+        </w:rPr>
+        <w:t>à</w:t>
+      </w:r>
+      <w:r>
+        <w:rPr>
+          <w:rFonts w:ascii="Times New Roman" w:hAnsi="Times New Roman" w:cs="Times New Roman"/>
+          <w:lang w:val="fr-FR"/>
+        </w:rPr>
+        <w:t xml:space="preserve"> </w:t>
+      </w:r>
+      <w:r>
+        <w:rPr>
+          <w:rFonts w:ascii="Times New Roman" w:hAnsi="Times New Roman" w:cs="Times New Roman"/>
+          <w:lang w:val="fr-FR"/>
+        </w:rPr>
+        <w:t>l’acquisition de groupe de propriétés.</w:t>
+      </w:r>
+    </w:p>
+    <w:p>
+      <w:pPr>
+        <w:pStyle w:val="Paragraphedeliste"/>
+        <w:numPr>
+          <w:ilvl w:val="0"/>
+          <w:numId w:val="3"/>
+        </w:numPr>
+        <w:jc w:val="both"/>
+        <w:rPr>
+          <w:rFonts w:ascii="Times New Roman" w:hAnsi="Times New Roman" w:cs="Times New Roman"/>
+          <w:lang w:val="fr-FR"/>
+        </w:rPr>
+      </w:pPr>
+      <w:r>
+        <w:rPr>
+          <w:rFonts w:ascii="Times New Roman" w:hAnsi="Times New Roman" w:cs="Times New Roman"/>
+          <w:lang w:val="fr-FR"/>
+        </w:rPr>
+        <w:t>Nous avons retiré, dans un but de simplifier le code, la limite de 6 jetons de construction</w:t>
+      </w:r>
+      <w:r>
+        <w:rPr>
+          <w:rFonts w:ascii="Times New Roman" w:hAnsi="Times New Roman" w:cs="Times New Roman"/>
+          <w:lang w:val="fr-FR"/>
+        </w:rPr>
+        <w:t>,</w:t>
+      </w:r>
+      <w:r>
+        <w:rPr>
+          <w:rFonts w:ascii="Times New Roman" w:hAnsi="Times New Roman" w:cs="Times New Roman"/>
+          <w:lang w:val="fr-FR"/>
+        </w:rPr>
+        <w:t xml:space="preserve"> car cela nécessite une interface permettant de choisir de quel point</w:t>
+      </w:r>
+      <w:r>
+        <w:rPr>
+          <w:rFonts w:ascii="Times New Roman" w:hAnsi="Times New Roman" w:cs="Times New Roman"/>
+          <w:lang w:val="fr-FR"/>
+        </w:rPr>
+        <w:t xml:space="preserve"> de construction</w:t>
+      </w:r>
+      <w:r>
+        <w:rPr>
+          <w:rFonts w:ascii="Times New Roman" w:hAnsi="Times New Roman" w:cs="Times New Roman"/>
+          <w:lang w:val="fr-FR"/>
+        </w:rPr>
+        <w:t xml:space="preserve"> on se débarrasse </w:t>
+      </w:r>
+      <w:r>
+        <w:rPr>
+          <w:rFonts w:ascii="Times New Roman" w:hAnsi="Times New Roman" w:cs="Times New Roman"/>
+          <w:lang w:val="fr-FR"/>
+        </w:rPr>
+        <w:t>à</w:t>
+      </w:r>
+      <w:r>
+        <w:rPr>
+          <w:rFonts w:ascii="Times New Roman" w:hAnsi="Times New Roman" w:cs="Times New Roman"/>
+          <w:lang w:val="fr-FR"/>
+        </w:rPr>
+        <w:t xml:space="preserve"> la venue d’un nouveau.</w:t>
+      </w:r>
+    </w:p>
+    <w:p>
+      <w:pPr>
+        <w:rPr>
+          <w:rFonts w:ascii="Times New Roman" w:hAnsi="Times New Roman" w:cs="Times New Roman"/>
+          <w:sz w:val="28"/>
+          <w:szCs w:val="28"/>
+          <w:lang w:val="fr-FR"/>
+        </w:rPr>
+      </w:pPr>
+    </w:p>
+    <w:p>
+      <w:pPr>
+        <w:rPr>
+          <w:rFonts w:ascii="Times New Roman" w:hAnsi="Times New Roman" w:cs="Times New Roman"/>
+          <w:sz w:val="28"/>
+          <w:szCs w:val="28"/>
+          <w:lang w:val="fr-FR"/>
+        </w:rPr>
+      </w:pPr>
+    </w:p>
+    <w:p>
+      <w:pPr>
+        <w:jc w:val="center"/>
         <w:rPr>
           <w:rFonts w:ascii="Times New Roman" w:hAnsi="Times New Roman" w:cs="Times New Roman"/>
           <w:b/>
@@ -4400,15 +4704,6 @@
           <w:lang w:val="fr-FR"/>
         </w:rPr>
       </w:pPr>
-      <w:r>
-        <w:rPr>
-          <w:rFonts w:ascii="Times New Roman" w:hAnsi="Times New Roman" w:cs="Times New Roman"/>
-          <w:sz w:val="28"/>
-          <w:szCs w:val="28"/>
-          <w:lang w:val="fr-FR"/>
-        </w:rPr>
-        <w:br w:type="page"/>
-      </w:r>
     </w:p>
     <w:p>
       <w:pPr>
@@ -4423,7 +4718,10 @@
           <w:lang w:val="fr-FR"/>
         </w:rPr>
       </w:pPr>
-      <w:r>
+    </w:p>
+    <w:p>
+      <w:pPr>
+        <w:jc w:val="center"/>
         <w:rPr>
           <w:rFonts w:ascii="Times New Roman" w:hAnsi="Times New Roman" w:cs="Times New Roman"/>
           <w:b/>
@@ -4433,593 +4731,6 @@
           <w:u w:val="single"/>
           <w:lang w:val="fr-FR"/>
         </w:rPr>
-        <w:lastRenderedPageBreak/>
-        <w:t>Matériel</w:t>
-      </w:r>
-    </w:p>
-    <w:p>
-      <w:pPr>
-        <w:jc w:val="both"/>
-        <w:rPr>
-          <w:rFonts w:ascii="Times New Roman" w:hAnsi="Times New Roman" w:cs="Times New Roman"/>
-          <w:sz w:val="28"/>
-          <w:szCs w:val="28"/>
-          <w:lang w:val="fr-FR"/>
-        </w:rPr>
-      </w:pPr>
-    </w:p>
-    <w:p>
-      <w:pPr>
-        <w:jc w:val="both"/>
-        <w:rPr>
-          <w:rFonts w:ascii="Times New Roman" w:hAnsi="Times New Roman" w:cs="Times New Roman"/>
-          <w:sz w:val="28"/>
-          <w:szCs w:val="28"/>
-          <w:lang w:val="fr-FR"/>
-        </w:rPr>
-      </w:pPr>
-    </w:p>
-    <w:p>
-      <w:pPr>
-        <w:pStyle w:val="ListParagraph"/>
-        <w:numPr>
-          <w:ilvl w:val="0"/>
-          <w:numId w:val="2"/>
-        </w:numPr>
-        <w:jc w:val="both"/>
-        <w:rPr>
-          <w:rFonts w:ascii="Times New Roman" w:hAnsi="Times New Roman" w:cs="Times New Roman"/>
-          <w:sz w:val="28"/>
-          <w:szCs w:val="28"/>
-          <w:lang w:val="fr-FR"/>
-        </w:rPr>
-      </w:pPr>
-      <w:r>
-        <w:rPr>
-          <w:rFonts w:ascii="Times New Roman" w:hAnsi="Times New Roman" w:cs="Times New Roman"/>
-          <w:sz w:val="28"/>
-          <w:szCs w:val="28"/>
-          <w:lang w:val="fr-FR"/>
-        </w:rPr>
-        <w:t>1 plateau</w:t>
-      </w:r>
-    </w:p>
-    <w:p>
-      <w:pPr>
-        <w:pStyle w:val="ListParagraph"/>
-        <w:numPr>
-          <w:ilvl w:val="0"/>
-          <w:numId w:val="2"/>
-        </w:numPr>
-        <w:jc w:val="both"/>
-        <w:rPr>
-          <w:rFonts w:ascii="Times New Roman" w:hAnsi="Times New Roman" w:cs="Times New Roman"/>
-          <w:sz w:val="28"/>
-          <w:szCs w:val="28"/>
-          <w:lang w:val="fr-FR"/>
-        </w:rPr>
-      </w:pPr>
-      <w:r>
-        <w:rPr>
-          <w:rFonts w:ascii="Times New Roman" w:hAnsi="Times New Roman" w:cs="Times New Roman"/>
-          <w:sz w:val="28"/>
-          <w:szCs w:val="28"/>
-          <w:lang w:val="fr-FR"/>
-        </w:rPr>
-        <w:t>4 pions</w:t>
-      </w:r>
-    </w:p>
-    <w:p>
-      <w:pPr>
-        <w:pStyle w:val="ListParagraph"/>
-        <w:numPr>
-          <w:ilvl w:val="0"/>
-          <w:numId w:val="2"/>
-        </w:numPr>
-        <w:jc w:val="both"/>
-        <w:rPr>
-          <w:rFonts w:ascii="Times New Roman" w:hAnsi="Times New Roman" w:cs="Times New Roman"/>
-          <w:sz w:val="28"/>
-          <w:szCs w:val="28"/>
-          <w:lang w:val="fr-FR"/>
-        </w:rPr>
-      </w:pPr>
-      <w:r>
-        <w:rPr>
-          <w:rFonts w:ascii="Times New Roman" w:hAnsi="Times New Roman" w:cs="Times New Roman"/>
-          <w:sz w:val="28"/>
-          <w:szCs w:val="28"/>
-          <w:lang w:val="fr-FR"/>
-        </w:rPr>
-        <w:t>16 cartes propriétés</w:t>
-      </w:r>
-    </w:p>
-    <w:p>
-      <w:pPr>
-        <w:pStyle w:val="ListParagraph"/>
-        <w:numPr>
-          <w:ilvl w:val="0"/>
-          <w:numId w:val="2"/>
-        </w:numPr>
-        <w:jc w:val="both"/>
-        <w:rPr>
-          <w:rFonts w:ascii="Times New Roman" w:hAnsi="Times New Roman" w:cs="Times New Roman"/>
-          <w:sz w:val="28"/>
-          <w:szCs w:val="28"/>
-          <w:lang w:val="fr-FR"/>
-        </w:rPr>
-      </w:pPr>
-      <w:r>
-        <w:rPr>
-          <w:rFonts w:ascii="Times New Roman" w:hAnsi="Times New Roman" w:cs="Times New Roman"/>
-          <w:sz w:val="28"/>
-          <w:szCs w:val="28"/>
-          <w:lang w:val="fr-FR"/>
-        </w:rPr>
-        <w:t>2 dés</w:t>
-      </w:r>
-    </w:p>
-    <w:p>
-      <w:pPr>
-        <w:pStyle w:val="ListParagraph"/>
-        <w:numPr>
-          <w:ilvl w:val="0"/>
-          <w:numId w:val="2"/>
-        </w:numPr>
-        <w:jc w:val="both"/>
-        <w:rPr>
-          <w:rFonts w:ascii="Times New Roman" w:hAnsi="Times New Roman" w:cs="Times New Roman"/>
-          <w:sz w:val="28"/>
-          <w:szCs w:val="28"/>
-          <w:lang w:val="fr-FR"/>
-        </w:rPr>
-      </w:pPr>
-      <w:r>
-        <w:rPr>
-          <w:rFonts w:ascii="Times New Roman" w:hAnsi="Times New Roman" w:cs="Times New Roman"/>
-          <w:sz w:val="28"/>
-          <w:szCs w:val="28"/>
-          <w:lang w:val="fr-FR"/>
-        </w:rPr>
-        <w:t>25 cartes chances</w:t>
-      </w:r>
-    </w:p>
-    <w:p>
-      <w:pPr>
-        <w:pStyle w:val="ListParagraph"/>
-        <w:numPr>
-          <w:ilvl w:val="0"/>
-          <w:numId w:val="2"/>
-        </w:numPr>
-        <w:jc w:val="both"/>
-        <w:rPr>
-          <w:rFonts w:ascii="Times New Roman" w:hAnsi="Times New Roman" w:cs="Times New Roman"/>
-          <w:sz w:val="28"/>
-          <w:szCs w:val="28"/>
-          <w:lang w:val="fr-FR"/>
-        </w:rPr>
-      </w:pPr>
-      <w:r>
-        <w:rPr>
-          <w:rFonts w:ascii="Times New Roman" w:hAnsi="Times New Roman" w:cs="Times New Roman"/>
-          <w:sz w:val="28"/>
-          <w:szCs w:val="28"/>
-          <w:lang w:val="fr-FR"/>
-        </w:rPr>
-        <w:t>1 banque</w:t>
-      </w:r>
-    </w:p>
-    <w:p>
-      <w:pPr>
-        <w:pStyle w:val="ListParagraph"/>
-        <w:numPr>
-          <w:ilvl w:val="0"/>
-          <w:numId w:val="2"/>
-        </w:numPr>
-        <w:jc w:val="both"/>
-        <w:rPr>
-          <w:rFonts w:ascii="Times New Roman" w:hAnsi="Times New Roman" w:cs="Times New Roman"/>
-          <w:sz w:val="28"/>
-          <w:szCs w:val="28"/>
-          <w:lang w:val="fr-FR"/>
-        </w:rPr>
-      </w:pPr>
-      <w:r>
-        <w:rPr>
-          <w:rFonts w:ascii="Times New Roman" w:hAnsi="Times New Roman" w:cs="Times New Roman"/>
-          <w:sz w:val="28"/>
-          <w:szCs w:val="28"/>
-          <w:lang w:val="fr-FR"/>
-        </w:rPr>
-        <w:t>8 hameaux</w:t>
-      </w:r>
-    </w:p>
-    <w:p>
-      <w:pPr>
-        <w:pStyle w:val="ListParagraph"/>
-        <w:numPr>
-          <w:ilvl w:val="0"/>
-          <w:numId w:val="2"/>
-        </w:numPr>
-        <w:jc w:val="both"/>
-        <w:rPr>
-          <w:rFonts w:ascii="Times New Roman" w:hAnsi="Times New Roman" w:cs="Times New Roman"/>
-          <w:sz w:val="28"/>
-          <w:szCs w:val="28"/>
-          <w:lang w:val="fr-FR"/>
-        </w:rPr>
-      </w:pPr>
-      <w:r>
-        <w:rPr>
-          <w:rFonts w:ascii="Times New Roman" w:hAnsi="Times New Roman" w:cs="Times New Roman"/>
-          <w:sz w:val="28"/>
-          <w:szCs w:val="28"/>
-          <w:lang w:val="fr-FR"/>
-        </w:rPr>
-        <w:t>80 ressources</w:t>
-      </w:r>
-    </w:p>
-    <w:p>
-      <w:pPr>
-        <w:pStyle w:val="ListParagraph"/>
-        <w:numPr>
-          <w:ilvl w:val="0"/>
-          <w:numId w:val="2"/>
-        </w:numPr>
-        <w:jc w:val="both"/>
-        <w:rPr>
-          <w:rFonts w:ascii="Times New Roman" w:hAnsi="Times New Roman" w:cs="Times New Roman"/>
-          <w:sz w:val="28"/>
-          <w:szCs w:val="28"/>
-          <w:lang w:val="fr-FR"/>
-        </w:rPr>
-      </w:pPr>
-      <w:r>
-        <w:rPr>
-          <w:rFonts w:ascii="Times New Roman" w:hAnsi="Times New Roman" w:cs="Times New Roman"/>
-          <w:sz w:val="28"/>
-          <w:szCs w:val="28"/>
-          <w:lang w:val="fr-FR"/>
-        </w:rPr>
-        <w:t>16 quartiers</w:t>
-      </w:r>
-    </w:p>
-    <w:p>
-      <w:pPr>
-        <w:pStyle w:val="ListParagraph"/>
-        <w:numPr>
-          <w:ilvl w:val="0"/>
-          <w:numId w:val="2"/>
-        </w:numPr>
-        <w:jc w:val="both"/>
-        <w:rPr>
-          <w:rFonts w:ascii="Times New Roman" w:hAnsi="Times New Roman" w:cs="Times New Roman"/>
-          <w:sz w:val="28"/>
-          <w:szCs w:val="28"/>
-          <w:lang w:val="fr-FR"/>
-        </w:rPr>
-      </w:pPr>
-      <w:r>
-        <w:rPr>
-          <w:rFonts w:ascii="Times New Roman" w:hAnsi="Times New Roman" w:cs="Times New Roman"/>
-          <w:sz w:val="28"/>
-          <w:szCs w:val="28"/>
-          <w:lang w:val="fr-FR"/>
-        </w:rPr>
-        <w:t xml:space="preserve">48 </w:t>
-      </w:r>
-      <w:proofErr w:type="spellStart"/>
-      <w:r>
-        <w:rPr>
-          <w:rFonts w:ascii="Times New Roman" w:hAnsi="Times New Roman" w:cs="Times New Roman"/>
-          <w:sz w:val="28"/>
-          <w:szCs w:val="28"/>
-          <w:lang w:val="fr-FR"/>
-        </w:rPr>
-        <w:t>batiments</w:t>
-      </w:r>
-      <w:proofErr w:type="spellEnd"/>
-    </w:p>
-    <w:p>
-      <w:pPr>
-        <w:pStyle w:val="ListParagraph"/>
-        <w:numPr>
-          <w:ilvl w:val="0"/>
-          <w:numId w:val="2"/>
-        </w:numPr>
-        <w:jc w:val="both"/>
-        <w:rPr>
-          <w:rFonts w:ascii="Times New Roman" w:hAnsi="Times New Roman" w:cs="Times New Roman"/>
-          <w:sz w:val="28"/>
-          <w:szCs w:val="28"/>
-          <w:lang w:val="fr-FR"/>
-        </w:rPr>
-      </w:pPr>
-      <w:r>
-        <w:rPr>
-          <w:rFonts w:ascii="Times New Roman" w:hAnsi="Times New Roman" w:cs="Times New Roman"/>
-          <w:sz w:val="28"/>
-          <w:szCs w:val="28"/>
-          <w:lang w:val="fr-FR"/>
-        </w:rPr>
-        <w:t>32 cases</w:t>
-      </w:r>
-    </w:p>
-    <w:p>
-      <w:pPr>
-        <w:pStyle w:val="ListParagraph"/>
-        <w:numPr>
-          <w:ilvl w:val="0"/>
-          <w:numId w:val="2"/>
-        </w:numPr>
-        <w:jc w:val="both"/>
-        <w:rPr>
-          <w:rFonts w:ascii="Times New Roman" w:hAnsi="Times New Roman" w:cs="Times New Roman"/>
-          <w:sz w:val="28"/>
-          <w:szCs w:val="28"/>
-          <w:lang w:val="fr-FR"/>
-        </w:rPr>
-      </w:pPr>
-      <w:r>
-        <w:rPr>
-          <w:rFonts w:ascii="Times New Roman" w:hAnsi="Times New Roman" w:cs="Times New Roman"/>
-          <w:sz w:val="28"/>
-          <w:szCs w:val="28"/>
-          <w:lang w:val="fr-FR"/>
-        </w:rPr>
-        <w:t>49 étages (en comptant le penthouse)</w:t>
-      </w:r>
-    </w:p>
-    <w:p>
-      <w:pPr>
-        <w:jc w:val="both"/>
-        <w:rPr>
-          <w:rFonts w:ascii="Times New Roman" w:hAnsi="Times New Roman" w:cs="Times New Roman"/>
-          <w:sz w:val="28"/>
-          <w:szCs w:val="28"/>
-          <w:lang w:val="fr-FR"/>
-        </w:rPr>
-      </w:pPr>
-    </w:p>
-    <w:p>
-      <w:pPr>
-        <w:jc w:val="both"/>
-        <w:rPr>
-          <w:rFonts w:ascii="Times New Roman" w:hAnsi="Times New Roman" w:cs="Times New Roman"/>
-          <w:sz w:val="28"/>
-          <w:szCs w:val="28"/>
-          <w:lang w:val="fr-FR"/>
-        </w:rPr>
-      </w:pPr>
-    </w:p>
-    <w:p>
-      <w:pPr>
-        <w:jc w:val="both"/>
-        <w:rPr>
-          <w:rFonts w:ascii="Times New Roman" w:hAnsi="Times New Roman" w:cs="Times New Roman"/>
-          <w:sz w:val="28"/>
-          <w:szCs w:val="28"/>
-          <w:lang w:val="fr-FR"/>
-        </w:rPr>
-      </w:pPr>
-    </w:p>
-    <w:p>
-      <w:pPr>
-        <w:jc w:val="both"/>
-        <w:rPr>
-          <w:rFonts w:ascii="Times New Roman" w:hAnsi="Times New Roman" w:cs="Times New Roman"/>
-          <w:sz w:val="28"/>
-          <w:szCs w:val="28"/>
-          <w:lang w:val="fr-FR"/>
-        </w:rPr>
-      </w:pPr>
-    </w:p>
-    <w:p>
-      <w:pPr>
-        <w:jc w:val="both"/>
-        <w:rPr>
-          <w:rFonts w:ascii="Times New Roman" w:hAnsi="Times New Roman" w:cs="Times New Roman"/>
-          <w:sz w:val="28"/>
-          <w:szCs w:val="28"/>
-          <w:lang w:val="fr-FR"/>
-        </w:rPr>
-      </w:pPr>
-    </w:p>
-    <w:p>
-      <w:pPr>
-        <w:jc w:val="both"/>
-        <w:rPr>
-          <w:rFonts w:ascii="Times New Roman" w:hAnsi="Times New Roman" w:cs="Times New Roman"/>
-          <w:sz w:val="28"/>
-          <w:szCs w:val="28"/>
-          <w:lang w:val="fr-FR"/>
-        </w:rPr>
-      </w:pPr>
-    </w:p>
-    <w:p>
-      <w:pPr>
-        <w:jc w:val="both"/>
-        <w:rPr>
-          <w:rFonts w:ascii="Times New Roman" w:hAnsi="Times New Roman" w:cs="Times New Roman"/>
-          <w:sz w:val="28"/>
-          <w:szCs w:val="28"/>
-          <w:lang w:val="fr-FR"/>
-        </w:rPr>
-      </w:pPr>
-    </w:p>
-    <w:p>
-      <w:pPr>
-        <w:jc w:val="both"/>
-        <w:rPr>
-          <w:rFonts w:ascii="Times New Roman" w:hAnsi="Times New Roman" w:cs="Times New Roman"/>
-          <w:sz w:val="28"/>
-          <w:szCs w:val="28"/>
-          <w:lang w:val="fr-FR"/>
-        </w:rPr>
-      </w:pPr>
-    </w:p>
-    <w:p>
-      <w:pPr>
-        <w:jc w:val="both"/>
-        <w:rPr>
-          <w:rFonts w:ascii="Times New Roman" w:hAnsi="Times New Roman" w:cs="Times New Roman"/>
-          <w:sz w:val="28"/>
-          <w:szCs w:val="28"/>
-          <w:lang w:val="fr-FR"/>
-        </w:rPr>
-      </w:pPr>
-    </w:p>
-    <w:p>
-      <w:pPr>
-        <w:jc w:val="both"/>
-        <w:rPr>
-          <w:rFonts w:ascii="Times New Roman" w:hAnsi="Times New Roman" w:cs="Times New Roman"/>
-          <w:sz w:val="28"/>
-          <w:szCs w:val="28"/>
-          <w:lang w:val="fr-FR"/>
-        </w:rPr>
-      </w:pPr>
-    </w:p>
-    <w:p>
-      <w:pPr>
-        <w:jc w:val="both"/>
-        <w:rPr>
-          <w:rFonts w:ascii="Times New Roman" w:hAnsi="Times New Roman" w:cs="Times New Roman"/>
-          <w:sz w:val="28"/>
-          <w:szCs w:val="28"/>
-          <w:lang w:val="fr-FR"/>
-        </w:rPr>
-      </w:pPr>
-    </w:p>
-    <w:p>
-      <w:pPr>
-        <w:jc w:val="both"/>
-        <w:rPr>
-          <w:rFonts w:ascii="Times New Roman" w:hAnsi="Times New Roman" w:cs="Times New Roman"/>
-          <w:sz w:val="28"/>
-          <w:szCs w:val="28"/>
-          <w:lang w:val="fr-FR"/>
-        </w:rPr>
-      </w:pPr>
-    </w:p>
-    <w:p>
-      <w:pPr>
-        <w:jc w:val="both"/>
-        <w:rPr>
-          <w:rFonts w:ascii="Times New Roman" w:hAnsi="Times New Roman" w:cs="Times New Roman"/>
-          <w:sz w:val="28"/>
-          <w:szCs w:val="28"/>
-          <w:lang w:val="fr-FR"/>
-        </w:rPr>
-      </w:pPr>
-    </w:p>
-    <w:p>
-      <w:pPr>
-        <w:jc w:val="both"/>
-        <w:rPr>
-          <w:rFonts w:ascii="Times New Roman" w:hAnsi="Times New Roman" w:cs="Times New Roman"/>
-          <w:sz w:val="28"/>
-          <w:szCs w:val="28"/>
-          <w:lang w:val="fr-FR"/>
-        </w:rPr>
-      </w:pPr>
-    </w:p>
-    <w:p>
-      <w:pPr>
-        <w:jc w:val="both"/>
-        <w:rPr>
-          <w:rFonts w:ascii="Times New Roman" w:hAnsi="Times New Roman" w:cs="Times New Roman"/>
-          <w:sz w:val="28"/>
-          <w:szCs w:val="28"/>
-          <w:lang w:val="fr-FR"/>
-        </w:rPr>
-      </w:pPr>
-    </w:p>
-    <w:p>
-      <w:pPr>
-        <w:jc w:val="both"/>
-        <w:rPr>
-          <w:rFonts w:ascii="Times New Roman" w:hAnsi="Times New Roman" w:cs="Times New Roman"/>
-          <w:sz w:val="28"/>
-          <w:szCs w:val="28"/>
-          <w:lang w:val="fr-FR"/>
-        </w:rPr>
-      </w:pPr>
-    </w:p>
-    <w:p>
-      <w:pPr>
-        <w:jc w:val="both"/>
-        <w:rPr>
-          <w:rFonts w:ascii="Times New Roman" w:hAnsi="Times New Roman" w:cs="Times New Roman"/>
-          <w:sz w:val="28"/>
-          <w:szCs w:val="28"/>
-          <w:lang w:val="fr-FR"/>
-        </w:rPr>
-      </w:pPr>
-    </w:p>
-    <w:p>
-      <w:pPr>
-        <w:jc w:val="both"/>
-        <w:rPr>
-          <w:rFonts w:ascii="Times New Roman" w:hAnsi="Times New Roman" w:cs="Times New Roman"/>
-          <w:sz w:val="28"/>
-          <w:szCs w:val="28"/>
-          <w:lang w:val="fr-FR"/>
-        </w:rPr>
-      </w:pPr>
-    </w:p>
-    <w:p>
-      <w:pPr>
-        <w:jc w:val="both"/>
-        <w:rPr>
-          <w:rFonts w:ascii="Times New Roman" w:hAnsi="Times New Roman" w:cs="Times New Roman"/>
-          <w:sz w:val="28"/>
-          <w:szCs w:val="28"/>
-          <w:lang w:val="fr-FR"/>
-        </w:rPr>
-      </w:pPr>
-    </w:p>
-    <w:p>
-      <w:pPr>
-        <w:jc w:val="both"/>
-        <w:rPr>
-          <w:rFonts w:ascii="Times New Roman" w:hAnsi="Times New Roman" w:cs="Times New Roman"/>
-          <w:sz w:val="28"/>
-          <w:szCs w:val="28"/>
-          <w:lang w:val="fr-FR"/>
-        </w:rPr>
-      </w:pPr>
-    </w:p>
-    <w:p>
-      <w:pPr>
-        <w:jc w:val="both"/>
-        <w:rPr>
-          <w:rFonts w:ascii="Times New Roman" w:hAnsi="Times New Roman" w:cs="Times New Roman"/>
-          <w:sz w:val="28"/>
-          <w:szCs w:val="28"/>
-          <w:lang w:val="fr-FR"/>
-        </w:rPr>
-      </w:pPr>
-    </w:p>
-    <w:p>
-      <w:pPr>
-        <w:jc w:val="both"/>
-        <w:rPr>
-          <w:rFonts w:ascii="Times New Roman" w:hAnsi="Times New Roman" w:cs="Times New Roman"/>
-          <w:sz w:val="28"/>
-          <w:szCs w:val="28"/>
-          <w:lang w:val="fr-FR"/>
-        </w:rPr>
-      </w:pPr>
-    </w:p>
-    <w:p>
-      <w:pPr>
-        <w:rPr>
-          <w:rFonts w:ascii="Times New Roman" w:hAnsi="Times New Roman" w:cs="Times New Roman"/>
-          <w:sz w:val="28"/>
-          <w:szCs w:val="28"/>
-          <w:lang w:val="fr-FR"/>
-        </w:rPr>
       </w:pPr>
     </w:p>
     <w:p>
@@ -5035,7 +4746,10 @@
           <w:lang w:val="fr-FR"/>
         </w:rPr>
       </w:pPr>
-      <w:r>
+    </w:p>
+    <w:p>
+      <w:pPr>
+        <w:jc w:val="center"/>
         <w:rPr>
           <w:rFonts w:ascii="Times New Roman" w:hAnsi="Times New Roman" w:cs="Times New Roman"/>
           <w:b/>
@@ -5045,375 +4759,7 @@
           <w:u w:val="single"/>
           <w:lang w:val="fr-FR"/>
         </w:rPr>
-        <w:t>Logiciels utilisés</w:t>
-      </w:r>
-    </w:p>
-    <w:p>
-      <w:pPr>
-        <w:jc w:val="both"/>
-        <w:rPr>
-          <w:rFonts w:ascii="Times New Roman" w:hAnsi="Times New Roman" w:cs="Times New Roman"/>
-          <w:sz w:val="28"/>
-          <w:szCs w:val="28"/>
-          <w:lang w:val="fr-FR"/>
-        </w:rPr>
-      </w:pPr>
-    </w:p>
-    <w:p>
-      <w:pPr>
-        <w:spacing w:after="0" w:line="240" w:lineRule="auto"/>
-        <w:rPr>
-          <w:rFonts w:ascii="Times New Roman" w:eastAsia="Times New Roman" w:hAnsi="Times New Roman" w:cs="Times New Roman"/>
-          <w:kern w:val="0"/>
-          <w:sz w:val="28"/>
-          <w:szCs w:val="28"/>
-          <w:lang w:eastAsia="fr-BE"/>
-          <w14:ligatures w14:val="none"/>
-        </w:rPr>
-      </w:pPr>
-      <w:proofErr w:type="spellStart"/>
-      <w:proofErr w:type="gramStart"/>
-      <w:r>
-        <w:rPr>
-          <w:rFonts w:ascii="Times New Roman" w:eastAsia="Times New Roman" w:hAnsi="Times New Roman" w:cs="Times New Roman"/>
-          <w:kern w:val="0"/>
-          <w:sz w:val="28"/>
-          <w:szCs w:val="28"/>
-          <w:lang w:eastAsia="fr-BE"/>
-          <w14:ligatures w14:val="none"/>
-        </w:rPr>
-        <w:t>Github</w:t>
-      </w:r>
-      <w:proofErr w:type="spellEnd"/>
-      <w:r>
-        <w:rPr>
-          <w:rFonts w:ascii="Times New Roman" w:eastAsia="Times New Roman" w:hAnsi="Times New Roman" w:cs="Times New Roman"/>
-          <w:kern w:val="0"/>
-          <w:sz w:val="28"/>
-          <w:szCs w:val="28"/>
-          <w:lang w:eastAsia="fr-BE"/>
-          <w14:ligatures w14:val="none"/>
-        </w:rPr>
-        <w:t>:</w:t>
-      </w:r>
-      <w:proofErr w:type="gramEnd"/>
-      <w:r>
-        <w:rPr>
-          <w:rFonts w:ascii="Times New Roman" w:eastAsia="Times New Roman" w:hAnsi="Times New Roman" w:cs="Times New Roman"/>
-          <w:kern w:val="0"/>
-          <w:sz w:val="28"/>
-          <w:szCs w:val="28"/>
-          <w:lang w:eastAsia="fr-BE"/>
-          <w14:ligatures w14:val="none"/>
-        </w:rPr>
-        <w:t xml:space="preserve"> Gestionnaire de fichier et de versioning pour projets | Nous l’utilisons pour gérer notre projet. </w:t>
-      </w:r>
-    </w:p>
-    <w:p>
-      <w:pPr>
-        <w:spacing w:after="0" w:line="240" w:lineRule="auto"/>
-        <w:rPr>
-          <w:rFonts w:ascii="Times New Roman" w:eastAsia="Times New Roman" w:hAnsi="Times New Roman" w:cs="Times New Roman"/>
-          <w:kern w:val="0"/>
-          <w:sz w:val="28"/>
-          <w:szCs w:val="28"/>
-          <w:lang w:eastAsia="fr-BE"/>
-          <w14:ligatures w14:val="none"/>
-        </w:rPr>
-      </w:pPr>
-    </w:p>
-    <w:p>
-      <w:pPr>
-        <w:spacing w:after="0" w:line="240" w:lineRule="auto"/>
-        <w:rPr>
-          <w:rFonts w:ascii="Times New Roman" w:eastAsia="Times New Roman" w:hAnsi="Times New Roman" w:cs="Times New Roman"/>
-          <w:kern w:val="0"/>
-          <w:sz w:val="28"/>
-          <w:szCs w:val="28"/>
-          <w:lang w:eastAsia="fr-BE"/>
-          <w14:ligatures w14:val="none"/>
-        </w:rPr>
-      </w:pPr>
-      <w:proofErr w:type="spellStart"/>
-      <w:proofErr w:type="gramStart"/>
-      <w:r>
-        <w:rPr>
-          <w:rFonts w:ascii="Times New Roman" w:eastAsia="Times New Roman" w:hAnsi="Times New Roman" w:cs="Times New Roman"/>
-          <w:kern w:val="0"/>
-          <w:sz w:val="28"/>
-          <w:szCs w:val="28"/>
-          <w:lang w:eastAsia="fr-BE"/>
-          <w14:ligatures w14:val="none"/>
-        </w:rPr>
-        <w:t>Sharepoint</w:t>
-      </w:r>
-      <w:proofErr w:type="spellEnd"/>
-      <w:r>
-        <w:rPr>
-          <w:rFonts w:ascii="Times New Roman" w:eastAsia="Times New Roman" w:hAnsi="Times New Roman" w:cs="Times New Roman"/>
-          <w:kern w:val="0"/>
-          <w:sz w:val="28"/>
-          <w:szCs w:val="28"/>
-          <w:lang w:eastAsia="fr-BE"/>
-          <w14:ligatures w14:val="none"/>
-        </w:rPr>
-        <w:t>:</w:t>
-      </w:r>
-      <w:proofErr w:type="gramEnd"/>
-      <w:r>
-        <w:rPr>
-          <w:rFonts w:ascii="Times New Roman" w:eastAsia="Times New Roman" w:hAnsi="Times New Roman" w:cs="Times New Roman"/>
-          <w:kern w:val="0"/>
-          <w:sz w:val="28"/>
-          <w:szCs w:val="28"/>
-          <w:lang w:eastAsia="fr-BE"/>
-          <w14:ligatures w14:val="none"/>
-        </w:rPr>
-        <w:t xml:space="preserve"> Plateforme de partage de fichier pour entreprise de Microsoft | Nous l'utilisons pour partager au échéances les fichiers à nos professeurs. </w:t>
-      </w:r>
-    </w:p>
-    <w:p>
-      <w:pPr>
-        <w:spacing w:after="0" w:line="240" w:lineRule="auto"/>
-        <w:rPr>
-          <w:rFonts w:ascii="Times New Roman" w:eastAsia="Times New Roman" w:hAnsi="Times New Roman" w:cs="Times New Roman"/>
-          <w:kern w:val="0"/>
-          <w:sz w:val="28"/>
-          <w:szCs w:val="28"/>
-          <w:lang w:eastAsia="fr-BE"/>
-          <w14:ligatures w14:val="none"/>
-        </w:rPr>
-      </w:pPr>
-    </w:p>
-    <w:p>
-      <w:pPr>
-        <w:spacing w:after="0" w:line="240" w:lineRule="auto"/>
-        <w:rPr>
-          <w:rFonts w:ascii="Times New Roman" w:eastAsia="Times New Roman" w:hAnsi="Times New Roman" w:cs="Times New Roman"/>
-          <w:kern w:val="0"/>
-          <w:sz w:val="28"/>
-          <w:szCs w:val="28"/>
-          <w:lang w:eastAsia="fr-BE"/>
-          <w14:ligatures w14:val="none"/>
-        </w:rPr>
-      </w:pPr>
-      <w:proofErr w:type="spellStart"/>
-      <w:proofErr w:type="gramStart"/>
-      <w:r>
-        <w:rPr>
-          <w:rFonts w:ascii="Times New Roman" w:eastAsia="Times New Roman" w:hAnsi="Times New Roman" w:cs="Times New Roman"/>
-          <w:kern w:val="0"/>
-          <w:sz w:val="28"/>
-          <w:szCs w:val="28"/>
-          <w:lang w:eastAsia="fr-BE"/>
-          <w14:ligatures w14:val="none"/>
-        </w:rPr>
-        <w:t>PHPmyAdmin</w:t>
-      </w:r>
-      <w:proofErr w:type="spellEnd"/>
-      <w:r>
-        <w:rPr>
-          <w:rFonts w:ascii="Times New Roman" w:eastAsia="Times New Roman" w:hAnsi="Times New Roman" w:cs="Times New Roman"/>
-          <w:kern w:val="0"/>
-          <w:sz w:val="28"/>
-          <w:szCs w:val="28"/>
-          <w:lang w:eastAsia="fr-BE"/>
-          <w14:ligatures w14:val="none"/>
-        </w:rPr>
-        <w:t>:</w:t>
-      </w:r>
-      <w:proofErr w:type="gramEnd"/>
-      <w:r>
-        <w:rPr>
-          <w:rFonts w:ascii="Times New Roman" w:eastAsia="Times New Roman" w:hAnsi="Times New Roman" w:cs="Times New Roman"/>
-          <w:kern w:val="0"/>
-          <w:sz w:val="28"/>
-          <w:szCs w:val="28"/>
-          <w:lang w:eastAsia="fr-BE"/>
-          <w14:ligatures w14:val="none"/>
-        </w:rPr>
-        <w:t xml:space="preserve"> Logiciel de gestion de base de </w:t>
-      </w:r>
-      <w:proofErr w:type="spellStart"/>
-      <w:r>
-        <w:rPr>
-          <w:rFonts w:ascii="Times New Roman" w:eastAsia="Times New Roman" w:hAnsi="Times New Roman" w:cs="Times New Roman"/>
-          <w:kern w:val="0"/>
-          <w:sz w:val="28"/>
-          <w:szCs w:val="28"/>
-          <w:lang w:eastAsia="fr-BE"/>
-          <w14:ligatures w14:val="none"/>
-        </w:rPr>
-        <w:t>donée</w:t>
-      </w:r>
-      <w:proofErr w:type="spellEnd"/>
-      <w:r>
-        <w:rPr>
-          <w:rFonts w:ascii="Times New Roman" w:eastAsia="Times New Roman" w:hAnsi="Times New Roman" w:cs="Times New Roman"/>
-          <w:kern w:val="0"/>
-          <w:sz w:val="28"/>
-          <w:szCs w:val="28"/>
-          <w:lang w:eastAsia="fr-BE"/>
-          <w14:ligatures w14:val="none"/>
-        </w:rPr>
-        <w:t xml:space="preserve"> pour PHP | Nous l’utiliserons pour ceci </w:t>
-      </w:r>
-    </w:p>
-    <w:p>
-      <w:pPr>
-        <w:spacing w:after="0" w:line="240" w:lineRule="auto"/>
-        <w:rPr>
-          <w:rFonts w:ascii="Times New Roman" w:eastAsia="Times New Roman" w:hAnsi="Times New Roman" w:cs="Times New Roman"/>
-          <w:kern w:val="0"/>
-          <w:sz w:val="28"/>
-          <w:szCs w:val="28"/>
-          <w:lang w:eastAsia="fr-BE"/>
-          <w14:ligatures w14:val="none"/>
-        </w:rPr>
-      </w:pPr>
-    </w:p>
-    <w:p>
-      <w:pPr>
-        <w:spacing w:after="0" w:line="240" w:lineRule="auto"/>
-        <w:rPr>
-          <w:rFonts w:ascii="Times New Roman" w:eastAsia="Times New Roman" w:hAnsi="Times New Roman" w:cs="Times New Roman"/>
-          <w:kern w:val="0"/>
-          <w:sz w:val="28"/>
-          <w:szCs w:val="28"/>
-          <w:lang w:eastAsia="fr-BE"/>
-          <w14:ligatures w14:val="none"/>
-        </w:rPr>
-      </w:pPr>
-      <w:proofErr w:type="spellStart"/>
-      <w:proofErr w:type="gramStart"/>
-      <w:r>
-        <w:rPr>
-          <w:rFonts w:ascii="Times New Roman" w:eastAsia="Times New Roman" w:hAnsi="Times New Roman" w:cs="Times New Roman"/>
-          <w:kern w:val="0"/>
-          <w:sz w:val="28"/>
-          <w:szCs w:val="28"/>
-          <w:lang w:eastAsia="fr-BE"/>
-          <w14:ligatures w14:val="none"/>
-        </w:rPr>
-        <w:t>Pycharm</w:t>
-      </w:r>
-      <w:proofErr w:type="spellEnd"/>
-      <w:r>
-        <w:rPr>
-          <w:rFonts w:ascii="Times New Roman" w:eastAsia="Times New Roman" w:hAnsi="Times New Roman" w:cs="Times New Roman"/>
-          <w:kern w:val="0"/>
-          <w:sz w:val="28"/>
-          <w:szCs w:val="28"/>
-          <w:lang w:eastAsia="fr-BE"/>
-          <w14:ligatures w14:val="none"/>
-        </w:rPr>
-        <w:t>:</w:t>
-      </w:r>
-      <w:proofErr w:type="gramEnd"/>
-      <w:r>
-        <w:rPr>
-          <w:rFonts w:ascii="Times New Roman" w:eastAsia="Times New Roman" w:hAnsi="Times New Roman" w:cs="Times New Roman"/>
-          <w:kern w:val="0"/>
-          <w:sz w:val="28"/>
-          <w:szCs w:val="28"/>
-          <w:lang w:eastAsia="fr-BE"/>
-          <w14:ligatures w14:val="none"/>
-        </w:rPr>
-        <w:t xml:space="preserve"> Éditeur de code spécialisé pour python | Nous l’utiliserons pour coder le jeux </w:t>
-      </w:r>
-    </w:p>
-    <w:p>
-      <w:pPr>
-        <w:spacing w:after="0" w:line="240" w:lineRule="auto"/>
-        <w:rPr>
-          <w:rFonts w:ascii="Times New Roman" w:eastAsia="Times New Roman" w:hAnsi="Times New Roman" w:cs="Times New Roman"/>
-          <w:kern w:val="0"/>
-          <w:sz w:val="28"/>
-          <w:szCs w:val="28"/>
-          <w:lang w:eastAsia="fr-BE"/>
-          <w14:ligatures w14:val="none"/>
-        </w:rPr>
-      </w:pPr>
-    </w:p>
-    <w:p>
-      <w:pPr>
-        <w:spacing w:after="0" w:line="240" w:lineRule="auto"/>
-        <w:rPr>
-          <w:rFonts w:ascii="Times New Roman" w:eastAsia="Times New Roman" w:hAnsi="Times New Roman" w:cs="Times New Roman"/>
-          <w:kern w:val="0"/>
-          <w:sz w:val="28"/>
-          <w:szCs w:val="28"/>
-          <w:lang w:eastAsia="fr-BE"/>
-          <w14:ligatures w14:val="none"/>
-        </w:rPr>
-      </w:pPr>
-      <w:proofErr w:type="spellStart"/>
-      <w:r>
-        <w:rPr>
-          <w:rFonts w:ascii="Times New Roman" w:eastAsia="Times New Roman" w:hAnsi="Times New Roman" w:cs="Times New Roman"/>
-          <w:kern w:val="0"/>
-          <w:sz w:val="28"/>
-          <w:szCs w:val="28"/>
-          <w:lang w:eastAsia="fr-BE"/>
-          <w14:ligatures w14:val="none"/>
-        </w:rPr>
-        <w:t>Ursina</w:t>
-      </w:r>
-      <w:proofErr w:type="spellEnd"/>
-      <w:r>
-        <w:rPr>
-          <w:rFonts w:ascii="Times New Roman" w:eastAsia="Times New Roman" w:hAnsi="Times New Roman" w:cs="Times New Roman"/>
-          <w:kern w:val="0"/>
-          <w:sz w:val="28"/>
-          <w:szCs w:val="28"/>
-          <w:lang w:eastAsia="fr-BE"/>
-          <w14:ligatures w14:val="none"/>
-        </w:rPr>
-        <w:t xml:space="preserve"> </w:t>
-      </w:r>
-      <w:proofErr w:type="gramStart"/>
-      <w:r>
-        <w:rPr>
-          <w:rFonts w:ascii="Times New Roman" w:eastAsia="Times New Roman" w:hAnsi="Times New Roman" w:cs="Times New Roman"/>
-          <w:kern w:val="0"/>
-          <w:sz w:val="28"/>
-          <w:szCs w:val="28"/>
-          <w:lang w:eastAsia="fr-BE"/>
-          <w14:ligatures w14:val="none"/>
-        </w:rPr>
-        <w:t>Engine:</w:t>
-      </w:r>
-      <w:proofErr w:type="gramEnd"/>
-      <w:r>
-        <w:rPr>
-          <w:rFonts w:ascii="Times New Roman" w:eastAsia="Times New Roman" w:hAnsi="Times New Roman" w:cs="Times New Roman"/>
-          <w:kern w:val="0"/>
-          <w:sz w:val="28"/>
-          <w:szCs w:val="28"/>
-          <w:lang w:eastAsia="fr-BE"/>
-          <w14:ligatures w14:val="none"/>
-        </w:rPr>
-        <w:t xml:space="preserve"> Moteur de jeu 3D pour python | Nous l'utiliserons pour rendre le jeu plus immersif</w:t>
-      </w:r>
-    </w:p>
-    <w:p>
-      <w:pPr>
-        <w:rPr>
-          <w:rFonts w:ascii="Times New Roman" w:hAnsi="Times New Roman" w:cs="Times New Roman"/>
-          <w:sz w:val="28"/>
-          <w:szCs w:val="28"/>
-          <w:lang w:val="fr-FR"/>
-        </w:rPr>
-      </w:pPr>
-      <w:r>
-        <w:rPr>
-          <w:rFonts w:ascii="Times New Roman" w:hAnsi="Times New Roman" w:cs="Times New Roman"/>
-          <w:sz w:val="28"/>
-          <w:szCs w:val="28"/>
-          <w:lang w:val="fr-FR"/>
-        </w:rPr>
-        <w:br w:type="page"/>
-      </w:r>
+      </w:pPr>
     </w:p>
     <w:p>
       <w:pPr>
@@ -5428,7 +4774,10 @@
           <w:lang w:val="fr-FR"/>
         </w:rPr>
       </w:pPr>
-      <w:r>
+    </w:p>
+    <w:p>
+      <w:pPr>
+        <w:jc w:val="center"/>
         <w:rPr>
           <w:rFonts w:ascii="Times New Roman" w:hAnsi="Times New Roman" w:cs="Times New Roman"/>
           <w:b/>
@@ -5438,9 +4787,505 @@
           <w:u w:val="single"/>
           <w:lang w:val="fr-FR"/>
         </w:rPr>
+      </w:pPr>
+    </w:p>
+    <w:p>
+      <w:pPr>
+        <w:jc w:val="center"/>
+        <w:rPr>
+          <w:rFonts w:ascii="Times New Roman" w:hAnsi="Times New Roman" w:cs="Times New Roman"/>
+          <w:b/>
+          <w:bCs/>
+          <w:sz w:val="48"/>
+          <w:szCs w:val="48"/>
+          <w:u w:val="single"/>
+          <w:lang w:val="fr-FR"/>
+        </w:rPr>
+      </w:pPr>
+    </w:p>
+    <w:p>
+      <w:pPr>
+        <w:jc w:val="center"/>
+        <w:rPr>
+          <w:rFonts w:ascii="Times New Roman" w:hAnsi="Times New Roman" w:cs="Times New Roman"/>
+          <w:b/>
+          <w:bCs/>
+          <w:sz w:val="48"/>
+          <w:szCs w:val="48"/>
+          <w:u w:val="single"/>
+          <w:lang w:val="fr-FR"/>
+        </w:rPr>
+      </w:pPr>
+    </w:p>
+    <w:p>
+      <w:pPr>
+        <w:jc w:val="center"/>
+        <w:rPr>
+          <w:rFonts w:ascii="Times New Roman" w:hAnsi="Times New Roman" w:cs="Times New Roman"/>
+          <w:b/>
+          <w:bCs/>
+          <w:sz w:val="48"/>
+          <w:szCs w:val="48"/>
+          <w:u w:val="single"/>
+          <w:lang w:val="fr-FR"/>
+        </w:rPr>
+      </w:pPr>
+    </w:p>
+    <w:p>
+      <w:pPr>
+        <w:jc w:val="center"/>
+        <w:rPr>
+          <w:rFonts w:ascii="Times New Roman" w:hAnsi="Times New Roman" w:cs="Times New Roman"/>
+          <w:b/>
+          <w:bCs/>
+          <w:sz w:val="48"/>
+          <w:szCs w:val="48"/>
+          <w:u w:val="single"/>
+          <w:lang w:val="fr-FR"/>
+        </w:rPr>
+      </w:pPr>
+    </w:p>
+    <w:p>
+      <w:pPr>
+        <w:jc w:val="center"/>
+        <w:rPr>
+          <w:rFonts w:ascii="Times New Roman" w:hAnsi="Times New Roman" w:cs="Times New Roman"/>
+          <w:b/>
+          <w:bCs/>
+          <w:sz w:val="48"/>
+          <w:szCs w:val="48"/>
+          <w:u w:val="single"/>
+          <w:lang w:val="fr-FR"/>
+        </w:rPr>
+      </w:pPr>
+    </w:p>
+    <w:p>
+      <w:pPr>
+        <w:jc w:val="center"/>
+        <w:rPr>
+          <w:rFonts w:ascii="Times New Roman" w:hAnsi="Times New Roman" w:cs="Times New Roman"/>
+          <w:b/>
+          <w:bCs/>
+          <w:sz w:val="48"/>
+          <w:szCs w:val="48"/>
+          <w:u w:val="single"/>
+          <w:lang w:val="fr-FR"/>
+        </w:rPr>
+      </w:pPr>
+    </w:p>
+    <w:p>
+      <w:pPr>
+        <w:jc w:val="center"/>
+        <w:rPr>
+          <w:rFonts w:ascii="Times New Roman" w:hAnsi="Times New Roman" w:cs="Times New Roman"/>
+          <w:b/>
+          <w:bCs/>
+          <w:sz w:val="48"/>
+          <w:szCs w:val="48"/>
+          <w:u w:val="single"/>
+          <w:lang w:val="fr-FR"/>
+        </w:rPr>
+      </w:pPr>
+      <w:r>
+        <w:rPr>
+          <w:rFonts w:ascii="Times New Roman" w:hAnsi="Times New Roman" w:cs="Times New Roman"/>
+          <w:b/>
+          <w:bCs/>
+          <w:sz w:val="48"/>
+          <w:szCs w:val="48"/>
+          <w:u w:val="single"/>
+          <w:lang w:val="fr-FR"/>
+        </w:rPr>
         <w:lastRenderedPageBreak/>
-        <w:t>SOURCES</w:t>
-      </w:r>
+        <w:t>Logiciels utilisés</w:t>
+      </w:r>
+    </w:p>
+    <w:p>
+      <w:pPr>
+        <w:jc w:val="both"/>
+        <w:rPr>
+          <w:rFonts w:ascii="Times New Roman" w:hAnsi="Times New Roman" w:cs="Times New Roman"/>
+          <w:lang w:val="fr-FR"/>
+        </w:rPr>
+      </w:pPr>
+    </w:p>
+    <w:p>
+      <w:pPr>
+        <w:spacing w:after="0" w:line="240" w:lineRule="auto"/>
+        <w:rPr>
+          <w:rFonts w:ascii="Times New Roman" w:eastAsia="Times New Roman" w:hAnsi="Times New Roman" w:cs="Times New Roman"/>
+          <w:kern w:val="0"/>
+          <w:lang w:eastAsia="fr-BE"/>
+          <w14:ligatures w14:val="none"/>
+        </w:rPr>
+      </w:pPr>
+      <w:proofErr w:type="spellStart"/>
+      <w:proofErr w:type="gramStart"/>
+      <w:r>
+        <w:rPr>
+          <w:rFonts w:ascii="Times New Roman" w:eastAsia="Times New Roman" w:hAnsi="Times New Roman" w:cs="Times New Roman"/>
+          <w:b/>
+          <w:bCs/>
+          <w:kern w:val="0"/>
+          <w:lang w:eastAsia="fr-BE"/>
+          <w14:ligatures w14:val="none"/>
+        </w:rPr>
+        <w:t>Github</w:t>
+      </w:r>
+      <w:proofErr w:type="spellEnd"/>
+      <w:r>
+        <w:rPr>
+          <w:rFonts w:ascii="Times New Roman" w:eastAsia="Times New Roman" w:hAnsi="Times New Roman" w:cs="Times New Roman"/>
+          <w:b/>
+          <w:bCs/>
+          <w:kern w:val="0"/>
+          <w:lang w:eastAsia="fr-BE"/>
+          <w14:ligatures w14:val="none"/>
+        </w:rPr>
+        <w:t>:</w:t>
+      </w:r>
+      <w:proofErr w:type="gramEnd"/>
+      <w:r>
+        <w:rPr>
+          <w:rFonts w:ascii="Times New Roman" w:eastAsia="Times New Roman" w:hAnsi="Times New Roman" w:cs="Times New Roman"/>
+          <w:kern w:val="0"/>
+          <w:lang w:eastAsia="fr-BE"/>
+          <w14:ligatures w14:val="none"/>
+        </w:rPr>
+        <w:t xml:space="preserve"> Gestionnaire de fichier et de versioning pour projets | Nous l’utilisons pour gérer notre projet. </w:t>
+      </w:r>
+    </w:p>
+    <w:p>
+      <w:pPr>
+        <w:spacing w:after="0" w:line="240" w:lineRule="auto"/>
+        <w:rPr>
+          <w:rFonts w:ascii="Times New Roman" w:eastAsia="Times New Roman" w:hAnsi="Times New Roman" w:cs="Times New Roman"/>
+          <w:kern w:val="0"/>
+          <w:lang w:eastAsia="fr-BE"/>
+          <w14:ligatures w14:val="none"/>
+        </w:rPr>
+      </w:pPr>
+    </w:p>
+    <w:p>
+      <w:pPr>
+        <w:spacing w:after="0" w:line="240" w:lineRule="auto"/>
+        <w:rPr>
+          <w:rFonts w:ascii="Times New Roman" w:eastAsia="Times New Roman" w:hAnsi="Times New Roman" w:cs="Times New Roman"/>
+          <w:kern w:val="0"/>
+          <w:lang w:eastAsia="fr-BE"/>
+          <w14:ligatures w14:val="none"/>
+        </w:rPr>
+      </w:pPr>
+      <w:proofErr w:type="spellStart"/>
+      <w:proofErr w:type="gramStart"/>
+      <w:r>
+        <w:rPr>
+          <w:rFonts w:ascii="Times New Roman" w:eastAsia="Times New Roman" w:hAnsi="Times New Roman" w:cs="Times New Roman"/>
+          <w:b/>
+          <w:bCs/>
+          <w:kern w:val="0"/>
+          <w:lang w:eastAsia="fr-BE"/>
+          <w14:ligatures w14:val="none"/>
+        </w:rPr>
+        <w:t>Sharepoint</w:t>
+      </w:r>
+      <w:proofErr w:type="spellEnd"/>
+      <w:r>
+        <w:rPr>
+          <w:rFonts w:ascii="Times New Roman" w:eastAsia="Times New Roman" w:hAnsi="Times New Roman" w:cs="Times New Roman"/>
+          <w:b/>
+          <w:bCs/>
+          <w:kern w:val="0"/>
+          <w:lang w:eastAsia="fr-BE"/>
+          <w14:ligatures w14:val="none"/>
+        </w:rPr>
+        <w:t>:</w:t>
+      </w:r>
+      <w:proofErr w:type="gramEnd"/>
+      <w:r>
+        <w:rPr>
+          <w:rFonts w:ascii="Times New Roman" w:eastAsia="Times New Roman" w:hAnsi="Times New Roman" w:cs="Times New Roman"/>
+          <w:kern w:val="0"/>
+          <w:lang w:eastAsia="fr-BE"/>
+          <w14:ligatures w14:val="none"/>
+        </w:rPr>
+        <w:t xml:space="preserve"> Plateforme de partage de fichier pour entreprise de Microsoft | Nous l'utilisons pour partager au échéances les fichiers à nos professeurs. </w:t>
+      </w:r>
+    </w:p>
+    <w:p>
+      <w:pPr>
+        <w:spacing w:after="0" w:line="240" w:lineRule="auto"/>
+        <w:rPr>
+          <w:rFonts w:ascii="Times New Roman" w:eastAsia="Times New Roman" w:hAnsi="Times New Roman" w:cs="Times New Roman"/>
+          <w:kern w:val="0"/>
+          <w:lang w:eastAsia="fr-BE"/>
+          <w14:ligatures w14:val="none"/>
+        </w:rPr>
+      </w:pPr>
+    </w:p>
+    <w:p>
+      <w:pPr>
+        <w:spacing w:after="0" w:line="240" w:lineRule="auto"/>
+        <w:rPr>
+          <w:rFonts w:ascii="Times New Roman" w:eastAsia="Times New Roman" w:hAnsi="Times New Roman" w:cs="Times New Roman"/>
+          <w:kern w:val="0"/>
+          <w:lang w:eastAsia="fr-BE"/>
+          <w14:ligatures w14:val="none"/>
+        </w:rPr>
+      </w:pPr>
+      <w:proofErr w:type="spellStart"/>
+      <w:proofErr w:type="gramStart"/>
+      <w:r>
+        <w:rPr>
+          <w:rFonts w:ascii="Times New Roman" w:eastAsia="Times New Roman" w:hAnsi="Times New Roman" w:cs="Times New Roman"/>
+          <w:b/>
+          <w:bCs/>
+          <w:kern w:val="0"/>
+          <w:lang w:eastAsia="fr-BE"/>
+          <w14:ligatures w14:val="none"/>
+        </w:rPr>
+        <w:t>PHPmyAdmin</w:t>
+      </w:r>
+      <w:proofErr w:type="spellEnd"/>
+      <w:r>
+        <w:rPr>
+          <w:rFonts w:ascii="Times New Roman" w:eastAsia="Times New Roman" w:hAnsi="Times New Roman" w:cs="Times New Roman"/>
+          <w:b/>
+          <w:bCs/>
+          <w:kern w:val="0"/>
+          <w:lang w:eastAsia="fr-BE"/>
+          <w14:ligatures w14:val="none"/>
+        </w:rPr>
+        <w:t>:</w:t>
+      </w:r>
+      <w:proofErr w:type="gramEnd"/>
+      <w:r>
+        <w:rPr>
+          <w:rFonts w:ascii="Times New Roman" w:eastAsia="Times New Roman" w:hAnsi="Times New Roman" w:cs="Times New Roman"/>
+          <w:kern w:val="0"/>
+          <w:lang w:eastAsia="fr-BE"/>
+          <w14:ligatures w14:val="none"/>
+        </w:rPr>
+        <w:t xml:space="preserve"> Logiciel de gestion de base de </w:t>
+      </w:r>
+      <w:proofErr w:type="spellStart"/>
+      <w:r>
+        <w:rPr>
+          <w:rFonts w:ascii="Times New Roman" w:eastAsia="Times New Roman" w:hAnsi="Times New Roman" w:cs="Times New Roman"/>
+          <w:kern w:val="0"/>
+          <w:lang w:eastAsia="fr-BE"/>
+          <w14:ligatures w14:val="none"/>
+        </w:rPr>
+        <w:t>donée</w:t>
+      </w:r>
+      <w:proofErr w:type="spellEnd"/>
+      <w:r>
+        <w:rPr>
+          <w:rFonts w:ascii="Times New Roman" w:eastAsia="Times New Roman" w:hAnsi="Times New Roman" w:cs="Times New Roman"/>
+          <w:kern w:val="0"/>
+          <w:lang w:eastAsia="fr-BE"/>
+          <w14:ligatures w14:val="none"/>
+        </w:rPr>
+        <w:t xml:space="preserve"> pour PHP | Nous l’utiliserons pour ceci </w:t>
+      </w:r>
+    </w:p>
+    <w:p>
+      <w:pPr>
+        <w:spacing w:after="0" w:line="240" w:lineRule="auto"/>
+        <w:rPr>
+          <w:rFonts w:ascii="Times New Roman" w:eastAsia="Times New Roman" w:hAnsi="Times New Roman" w:cs="Times New Roman"/>
+          <w:kern w:val="0"/>
+          <w:lang w:eastAsia="fr-BE"/>
+          <w14:ligatures w14:val="none"/>
+        </w:rPr>
+      </w:pPr>
+    </w:p>
+    <w:p>
+      <w:pPr>
+        <w:spacing w:after="0" w:line="240" w:lineRule="auto"/>
+        <w:rPr>
+          <w:rFonts w:ascii="Times New Roman" w:eastAsia="Times New Roman" w:hAnsi="Times New Roman" w:cs="Times New Roman"/>
+          <w:kern w:val="0"/>
+          <w:lang w:eastAsia="fr-BE"/>
+          <w14:ligatures w14:val="none"/>
+        </w:rPr>
+      </w:pPr>
+      <w:proofErr w:type="spellStart"/>
+      <w:proofErr w:type="gramStart"/>
+      <w:r>
+        <w:rPr>
+          <w:rFonts w:ascii="Times New Roman" w:eastAsia="Times New Roman" w:hAnsi="Times New Roman" w:cs="Times New Roman"/>
+          <w:b/>
+          <w:bCs/>
+          <w:kern w:val="0"/>
+          <w:lang w:eastAsia="fr-BE"/>
+          <w14:ligatures w14:val="none"/>
+        </w:rPr>
+        <w:t>Pycharm</w:t>
+      </w:r>
+      <w:proofErr w:type="spellEnd"/>
+      <w:r>
+        <w:rPr>
+          <w:rFonts w:ascii="Times New Roman" w:eastAsia="Times New Roman" w:hAnsi="Times New Roman" w:cs="Times New Roman"/>
+          <w:b/>
+          <w:bCs/>
+          <w:kern w:val="0"/>
+          <w:lang w:eastAsia="fr-BE"/>
+          <w14:ligatures w14:val="none"/>
+        </w:rPr>
+        <w:t>:</w:t>
+      </w:r>
+      <w:proofErr w:type="gramEnd"/>
+      <w:r>
+        <w:rPr>
+          <w:rFonts w:ascii="Times New Roman" w:eastAsia="Times New Roman" w:hAnsi="Times New Roman" w:cs="Times New Roman"/>
+          <w:kern w:val="0"/>
+          <w:lang w:eastAsia="fr-BE"/>
+          <w14:ligatures w14:val="none"/>
+        </w:rPr>
+        <w:t xml:space="preserve"> Éditeur de code spécialisé pour python | Nous l’utiliserons pour coder le jeux </w:t>
+      </w:r>
+    </w:p>
+    <w:p>
+      <w:pPr>
+        <w:spacing w:after="0" w:line="240" w:lineRule="auto"/>
+        <w:rPr>
+          <w:rFonts w:ascii="Times New Roman" w:eastAsia="Times New Roman" w:hAnsi="Times New Roman" w:cs="Times New Roman"/>
+          <w:kern w:val="0"/>
+          <w:lang w:eastAsia="fr-BE"/>
+          <w14:ligatures w14:val="none"/>
+        </w:rPr>
+      </w:pPr>
+    </w:p>
+    <w:p>
+      <w:pPr>
+        <w:spacing w:after="0" w:line="240" w:lineRule="auto"/>
+        <w:rPr>
+          <w:rFonts w:ascii="Times New Roman" w:eastAsia="Times New Roman" w:hAnsi="Times New Roman" w:cs="Times New Roman"/>
+          <w:kern w:val="0"/>
+          <w:lang w:eastAsia="fr-BE"/>
+          <w14:ligatures w14:val="none"/>
+        </w:rPr>
+      </w:pPr>
+      <w:proofErr w:type="spellStart"/>
+      <w:r>
+        <w:rPr>
+          <w:rFonts w:ascii="Times New Roman" w:eastAsia="Times New Roman" w:hAnsi="Times New Roman" w:cs="Times New Roman"/>
+          <w:b/>
+          <w:bCs/>
+          <w:kern w:val="0"/>
+          <w:lang w:eastAsia="fr-BE"/>
+          <w14:ligatures w14:val="none"/>
+        </w:rPr>
+        <w:t>Ursina</w:t>
+      </w:r>
+      <w:proofErr w:type="spellEnd"/>
+      <w:r>
+        <w:rPr>
+          <w:rFonts w:ascii="Times New Roman" w:eastAsia="Times New Roman" w:hAnsi="Times New Roman" w:cs="Times New Roman"/>
+          <w:b/>
+          <w:bCs/>
+          <w:kern w:val="0"/>
+          <w:lang w:eastAsia="fr-BE"/>
+          <w14:ligatures w14:val="none"/>
+        </w:rPr>
+        <w:t xml:space="preserve"> </w:t>
+      </w:r>
+      <w:proofErr w:type="gramStart"/>
+      <w:r>
+        <w:rPr>
+          <w:rFonts w:ascii="Times New Roman" w:eastAsia="Times New Roman" w:hAnsi="Times New Roman" w:cs="Times New Roman"/>
+          <w:b/>
+          <w:bCs/>
+          <w:kern w:val="0"/>
+          <w:lang w:eastAsia="fr-BE"/>
+          <w14:ligatures w14:val="none"/>
+        </w:rPr>
+        <w:t>Engine:</w:t>
+      </w:r>
+      <w:proofErr w:type="gramEnd"/>
+      <w:r>
+        <w:rPr>
+          <w:rFonts w:ascii="Times New Roman" w:eastAsia="Times New Roman" w:hAnsi="Times New Roman" w:cs="Times New Roman"/>
+          <w:kern w:val="0"/>
+          <w:lang w:eastAsia="fr-BE"/>
+          <w14:ligatures w14:val="none"/>
+        </w:rPr>
+        <w:t xml:space="preserve"> Moteur de jeu 3D pour python | Nous l'utiliserons pour rendre le jeu plus immersif</w:t>
+      </w:r>
+      <w:r>
+        <w:rPr>
+          <w:rFonts w:ascii="Times New Roman" w:eastAsia="Times New Roman" w:hAnsi="Times New Roman" w:cs="Times New Roman"/>
+          <w:kern w:val="0"/>
+          <w:lang w:eastAsia="fr-BE"/>
+          <w14:ligatures w14:val="none"/>
+        </w:rPr>
+        <w:t xml:space="preserve"> et fidèle </w:t>
+      </w:r>
+      <w:proofErr w:type="spellStart"/>
+      <w:r>
+        <w:rPr>
+          <w:rFonts w:ascii="Times New Roman" w:eastAsia="Times New Roman" w:hAnsi="Times New Roman" w:cs="Times New Roman"/>
+          <w:kern w:val="0"/>
+          <w:lang w:eastAsia="fr-BE"/>
+          <w14:ligatures w14:val="none"/>
+        </w:rPr>
+        <w:t>a</w:t>
+      </w:r>
+      <w:proofErr w:type="spellEnd"/>
+      <w:r>
+        <w:rPr>
+          <w:rFonts w:ascii="Times New Roman" w:eastAsia="Times New Roman" w:hAnsi="Times New Roman" w:cs="Times New Roman"/>
+          <w:kern w:val="0"/>
+          <w:lang w:eastAsia="fr-BE"/>
+          <w14:ligatures w14:val="none"/>
+        </w:rPr>
+        <w:t xml:space="preserve"> l’original</w:t>
+      </w:r>
+    </w:p>
+    <w:p>
+      <w:pPr>
+        <w:rPr>
+          <w:rFonts w:ascii="Times New Roman" w:hAnsi="Times New Roman" w:cs="Times New Roman"/>
+          <w:lang w:val="fr-FR"/>
+        </w:rPr>
+      </w:pPr>
+      <w:r>
+        <w:rPr>
+          <w:rFonts w:ascii="Times New Roman" w:hAnsi="Times New Roman" w:cs="Times New Roman"/>
+          <w:lang w:val="fr-FR"/>
+        </w:rPr>
+        <w:br w:type="page"/>
+      </w:r>
+    </w:p>
+    <w:p>
+      <w:pPr>
+        <w:jc w:val="center"/>
+        <w:rPr>
+          <w:rFonts w:ascii="Times New Roman" w:hAnsi="Times New Roman" w:cs="Times New Roman"/>
+          <w:b/>
+          <w:bCs/>
+          <w:sz w:val="48"/>
+          <w:szCs w:val="48"/>
+          <w:u w:val="single"/>
+          <w:lang w:val="en-US"/>
+        </w:rPr>
+      </w:pPr>
+      <w:proofErr w:type="spellStart"/>
+      <w:r>
+        <w:rPr>
+          <w:rFonts w:ascii="Times New Roman" w:hAnsi="Times New Roman" w:cs="Times New Roman"/>
+          <w:b/>
+          <w:bCs/>
+          <w:sz w:val="48"/>
+          <w:szCs w:val="48"/>
+          <w:u w:val="single"/>
+          <w:lang w:val="en-US"/>
+        </w:rPr>
+        <w:lastRenderedPageBreak/>
+        <w:t>Webographie</w:t>
+      </w:r>
+      <w:proofErr w:type="spellEnd"/>
     </w:p>
     <w:p>
       <w:pPr>
@@ -5449,8 +5294,156 @@
           <w:rFonts w:ascii="Times New Roman" w:hAnsi="Times New Roman" w:cs="Times New Roman"/>
           <w:sz w:val="28"/>
           <w:szCs w:val="28"/>
-          <w:lang w:val="fr-FR"/>
-        </w:rPr>
+          <w:lang w:val="en-US"/>
+        </w:rPr>
+      </w:pPr>
+    </w:p>
+    <w:p>
+      <w:pPr>
+        <w:pStyle w:val="NormalWeb"/>
+        <w:spacing w:before="0" w:beforeAutospacing="0" w:after="0" w:afterAutospacing="0" w:line="480" w:lineRule="auto"/>
+        <w:ind w:left="720" w:hanging="720"/>
+        <w:rPr>
+          <w:lang w:val="en-US"/>
+        </w:rPr>
+      </w:pPr>
+      <w:r>
+        <w:rPr>
+          <w:b/>
+          <w:bCs/>
+          <w:i/>
+          <w:iCs/>
+          <w:lang w:val="en-US"/>
+        </w:rPr>
+        <w:t>Plateau Monopoly Builder</w:t>
+      </w:r>
+      <w:r>
+        <w:rPr>
+          <w:b/>
+          <w:bCs/>
+          <w:lang w:val="en-US"/>
+        </w:rPr>
+        <w:t>. (n.d.). casedepart.be</w:t>
+      </w:r>
+      <w:r>
+        <w:rPr>
+          <w:lang w:val="en-US"/>
+        </w:rPr>
+        <w:t>.</w:t>
+      </w:r>
+      <w:r>
+        <w:rPr>
+          <w:lang w:val="en-US"/>
+        </w:rPr>
+        <w:t xml:space="preserve"> </w:t>
+      </w:r>
+      <w:hyperlink r:id="rId6" w:history="1">
+        <w:r>
+          <w:rPr>
+            <w:rStyle w:val="Lienhypertexte"/>
+            <w:lang w:val="en-US"/>
+          </w:rPr>
+          <w:t>https://casedepart.be/images/ashx/monopoly-builder-2.jpeg?s_id=10025574&amp;imgfield=s_image2&amp;imgwidth=700&amp;imgheight=700</w:t>
+        </w:r>
+      </w:hyperlink>
+    </w:p>
+    <w:p>
+      <w:pPr>
+        <w:pStyle w:val="NormalWeb"/>
+        <w:spacing w:before="0" w:beforeAutospacing="0" w:after="0" w:afterAutospacing="0" w:line="480" w:lineRule="auto"/>
+        <w:ind w:left="720" w:hanging="720"/>
+        <w:rPr>
+          <w:lang w:val="en-US"/>
+        </w:rPr>
+      </w:pPr>
+    </w:p>
+    <w:p>
+      <w:pPr>
+        <w:pStyle w:val="NormalWeb"/>
+        <w:spacing w:before="0" w:beforeAutospacing="0" w:after="0" w:afterAutospacing="0" w:line="480" w:lineRule="auto"/>
+        <w:ind w:left="720" w:hanging="720"/>
+      </w:pPr>
+      <w:r>
+        <w:rPr>
+          <w:b/>
+          <w:bCs/>
+          <w:i/>
+          <w:iCs/>
+        </w:rPr>
+        <w:t>Règles du jeu</w:t>
+      </w:r>
+      <w:r>
+        <w:rPr>
+          <w:b/>
+          <w:bCs/>
+        </w:rPr>
+        <w:t>. (</w:t>
+      </w:r>
+      <w:proofErr w:type="spellStart"/>
+      <w:proofErr w:type="gramStart"/>
+      <w:r>
+        <w:rPr>
+          <w:b/>
+          <w:bCs/>
+        </w:rPr>
+        <w:t>n.d</w:t>
+      </w:r>
+      <w:proofErr w:type="spellEnd"/>
+      <w:r>
+        <w:rPr>
+          <w:b/>
+          <w:bCs/>
+        </w:rPr>
+        <w:t>.</w:t>
+      </w:r>
+      <w:proofErr w:type="gramEnd"/>
+      <w:r>
+        <w:rPr>
+          <w:b/>
+          <w:bCs/>
+        </w:rPr>
+        <w:t>). [</w:t>
+      </w:r>
+      <w:proofErr w:type="spellStart"/>
+      <w:r>
+        <w:rPr>
+          <w:b/>
+          <w:bCs/>
+        </w:rPr>
+        <w:t>Dataset</w:t>
+      </w:r>
+      <w:proofErr w:type="spellEnd"/>
+      <w:r>
+        <w:rPr>
+          <w:b/>
+          <w:bCs/>
+        </w:rPr>
+        <w:t>].</w:t>
+      </w:r>
+      <w:r>
+        <w:t xml:space="preserve"> </w:t>
+      </w:r>
+    </w:p>
+    <w:p>
+      <w:pPr>
+        <w:pStyle w:val="NormalWeb"/>
+        <w:spacing w:before="0" w:beforeAutospacing="0" w:after="0" w:afterAutospacing="0" w:line="480" w:lineRule="auto"/>
+        <w:ind w:left="720" w:hanging="12"/>
+      </w:pPr>
+      <w:hyperlink r:id="rId7" w:history="1">
+        <w:r>
+          <w:rPr>
+            <w:rStyle w:val="Lienhypertexte"/>
+          </w:rPr>
+          <w:t>https://regle.escaleajeux.fr/monbu_rg.pdf</w:t>
+        </w:r>
+      </w:hyperlink>
+    </w:p>
+    <w:p>
+      <w:pPr>
+        <w:pStyle w:val="NormalWeb"/>
+        <w:spacing w:before="0" w:beforeAutospacing="0" w:after="0" w:afterAutospacing="0" w:line="480" w:lineRule="auto"/>
+        <w:ind w:left="720" w:hanging="12"/>
       </w:pPr>
     </w:p>
     <w:p>
@@ -5458,58 +5451,11 @@
         <w:jc w:val="both"/>
         <w:rPr>
           <w:rFonts w:ascii="Times New Roman" w:hAnsi="Times New Roman" w:cs="Times New Roman"/>
-          <w:sz w:val="28"/>
-          <w:szCs w:val="28"/>
-          <w:lang w:val="fr-FR"/>
-        </w:rPr>
-      </w:pPr>
-      <w:r>
-        <w:rPr>
-          <w:rFonts w:ascii="Times New Roman" w:hAnsi="Times New Roman" w:cs="Times New Roman"/>
-          <w:sz w:val="28"/>
-          <w:szCs w:val="28"/>
-          <w:lang w:val="fr-FR"/>
-        </w:rPr>
-        <w:t xml:space="preserve">Image du jeu Monopoly Builder : </w:t>
-      </w:r>
-    </w:p>
-    <w:p>
-      <w:pPr>
-        <w:jc w:val="both"/>
-        <w:rPr>
-          <w:rFonts w:ascii="Times New Roman" w:hAnsi="Times New Roman" w:cs="Times New Roman"/>
-          <w:sz w:val="28"/>
-          <w:szCs w:val="28"/>
-          <w:lang w:val="fr-FR"/>
-        </w:rPr>
-      </w:pPr>
-      <w:r>
-        <w:rPr>
-          <w:rFonts w:ascii="Times New Roman" w:hAnsi="Times New Roman" w:cs="Times New Roman"/>
-          <w:sz w:val="28"/>
-          <w:szCs w:val="28"/>
-          <w:lang w:val="fr-FR"/>
-        </w:rPr>
-        <w:t>https://casedepart.be/images/ashx/monopoly-builder</w:t>
-      </w:r>
-      <w:r>
-        <w:rPr>
-          <w:rFonts w:ascii="Times New Roman" w:hAnsi="Times New Roman" w:cs="Times New Roman"/>
-          <w:sz w:val="28"/>
-          <w:szCs w:val="28"/>
-          <w:lang w:val="fr-FR"/>
-        </w:rPr>
-        <w:t>-</w:t>
-      </w:r>
-      <w:r>
-        <w:rPr>
-          <w:rFonts w:ascii="Times New Roman" w:hAnsi="Times New Roman" w:cs="Times New Roman"/>
-          <w:sz w:val="28"/>
-          <w:szCs w:val="28"/>
-          <w:lang w:val="fr-FR"/>
-        </w:rPr>
-        <w:t>2.jpeg?s_id=10025574&amp;imgfield=s_image2&amp;imgwidth=700&amp;imgheight=700</w:t>
-      </w:r>
+          <w:b/>
+          <w:bCs/>
+          <w:lang w:val="fr-FR"/>
+        </w:rPr>
+      </w:pPr>
     </w:p>
     <w:sectPr>
       <w:pgSz w:w="11906" w:h="16838"/>
@@ -5749,11 +5695,358 @@
       </w:rPr>
     </w:lvl>
   </w:abstractNum>
+  <w:abstractNum w:abstractNumId="2" w15:restartNumberingAfterBreak="0">
+    <w:nsid w:val="4A475A2E"/>
+    <w:multiLevelType w:val="hybridMultilevel"/>
+    <w:tmpl w:val="C74EAAF2"/>
+    <w:lvl w:ilvl="0" w:tplc="8A92AD9C">
+      <w:start w:val="13"/>
+      <w:numFmt w:val="bullet"/>
+      <w:lvlText w:val="-"/>
+      <w:lvlJc w:val="left"/>
+      <w:pPr>
+        <w:ind w:left="720" w:hanging="360"/>
+      </w:pPr>
+      <w:rPr>
+        <w:rFonts w:ascii="Times New Roman" w:eastAsiaTheme="minorHAnsi" w:hAnsi="Times New Roman" w:cs="Times New Roman" w:hint="default"/>
+      </w:rPr>
+    </w:lvl>
+    <w:lvl w:ilvl="1" w:tplc="040C0003" w:tentative="1">
+      <w:start w:val="1"/>
+      <w:numFmt w:val="bullet"/>
+      <w:lvlText w:val="o"/>
+      <w:lvlJc w:val="left"/>
+      <w:pPr>
+        <w:ind w:left="1440" w:hanging="360"/>
+      </w:pPr>
+      <w:rPr>
+        <w:rFonts w:ascii="Courier New" w:hAnsi="Courier New" w:cs="Courier New" w:hint="default"/>
+      </w:rPr>
+    </w:lvl>
+    <w:lvl w:ilvl="2" w:tplc="040C0005" w:tentative="1">
+      <w:start w:val="1"/>
+      <w:numFmt w:val="bullet"/>
+      <w:lvlText w:val=""/>
+      <w:lvlJc w:val="left"/>
+      <w:pPr>
+        <w:ind w:left="2160" w:hanging="360"/>
+      </w:pPr>
+      <w:rPr>
+        <w:rFonts w:ascii="Wingdings" w:hAnsi="Wingdings" w:hint="default"/>
+      </w:rPr>
+    </w:lvl>
+    <w:lvl w:ilvl="3" w:tplc="040C0001" w:tentative="1">
+      <w:start w:val="1"/>
+      <w:numFmt w:val="bullet"/>
+      <w:lvlText w:val=""/>
+      <w:lvlJc w:val="left"/>
+      <w:pPr>
+        <w:ind w:left="2880" w:hanging="360"/>
+      </w:pPr>
+      <w:rPr>
+        <w:rFonts w:ascii="Symbol" w:hAnsi="Symbol" w:hint="default"/>
+      </w:rPr>
+    </w:lvl>
+    <w:lvl w:ilvl="4" w:tplc="040C0003" w:tentative="1">
+      <w:start w:val="1"/>
+      <w:numFmt w:val="bullet"/>
+      <w:lvlText w:val="o"/>
+      <w:lvlJc w:val="left"/>
+      <w:pPr>
+        <w:ind w:left="3600" w:hanging="360"/>
+      </w:pPr>
+      <w:rPr>
+        <w:rFonts w:ascii="Courier New" w:hAnsi="Courier New" w:cs="Courier New" w:hint="default"/>
+      </w:rPr>
+    </w:lvl>
+    <w:lvl w:ilvl="5" w:tplc="040C0005" w:tentative="1">
+      <w:start w:val="1"/>
+      <w:numFmt w:val="bullet"/>
+      <w:lvlText w:val=""/>
+      <w:lvlJc w:val="left"/>
+      <w:pPr>
+        <w:ind w:left="4320" w:hanging="360"/>
+      </w:pPr>
+      <w:rPr>
+        <w:rFonts w:ascii="Wingdings" w:hAnsi="Wingdings" w:hint="default"/>
+      </w:rPr>
+    </w:lvl>
+    <w:lvl w:ilvl="6" w:tplc="040C0001" w:tentative="1">
+      <w:start w:val="1"/>
+      <w:numFmt w:val="bullet"/>
+      <w:lvlText w:val=""/>
+      <w:lvlJc w:val="left"/>
+      <w:pPr>
+        <w:ind w:left="5040" w:hanging="360"/>
+      </w:pPr>
+      <w:rPr>
+        <w:rFonts w:ascii="Symbol" w:hAnsi="Symbol" w:hint="default"/>
+      </w:rPr>
+    </w:lvl>
+    <w:lvl w:ilvl="7" w:tplc="040C0003" w:tentative="1">
+      <w:start w:val="1"/>
+      <w:numFmt w:val="bullet"/>
+      <w:lvlText w:val="o"/>
+      <w:lvlJc w:val="left"/>
+      <w:pPr>
+        <w:ind w:left="5760" w:hanging="360"/>
+      </w:pPr>
+      <w:rPr>
+        <w:rFonts w:ascii="Courier New" w:hAnsi="Courier New" w:cs="Courier New" w:hint="default"/>
+      </w:rPr>
+    </w:lvl>
+    <w:lvl w:ilvl="8" w:tplc="040C0005" w:tentative="1">
+      <w:start w:val="1"/>
+      <w:numFmt w:val="bullet"/>
+      <w:lvlText w:val=""/>
+      <w:lvlJc w:val="left"/>
+      <w:pPr>
+        <w:ind w:left="6480" w:hanging="360"/>
+      </w:pPr>
+      <w:rPr>
+        <w:rFonts w:ascii="Wingdings" w:hAnsi="Wingdings" w:hint="default"/>
+      </w:rPr>
+    </w:lvl>
+  </w:abstractNum>
+  <w:abstractNum w:abstractNumId="3" w15:restartNumberingAfterBreak="0">
+    <w:nsid w:val="4F5109EB"/>
+    <w:multiLevelType w:val="hybridMultilevel"/>
+    <w:tmpl w:val="B6B27DC0"/>
+    <w:lvl w:ilvl="0" w:tplc="8A92AD9C">
+      <w:start w:val="13"/>
+      <w:numFmt w:val="bullet"/>
+      <w:lvlText w:val="-"/>
+      <w:lvlJc w:val="left"/>
+      <w:pPr>
+        <w:ind w:left="720" w:hanging="360"/>
+      </w:pPr>
+      <w:rPr>
+        <w:rFonts w:ascii="Times New Roman" w:eastAsiaTheme="minorHAnsi" w:hAnsi="Times New Roman" w:cs="Times New Roman" w:hint="default"/>
+      </w:rPr>
+    </w:lvl>
+    <w:lvl w:ilvl="1" w:tplc="040C0003" w:tentative="1">
+      <w:start w:val="1"/>
+      <w:numFmt w:val="bullet"/>
+      <w:lvlText w:val="o"/>
+      <w:lvlJc w:val="left"/>
+      <w:pPr>
+        <w:ind w:left="1440" w:hanging="360"/>
+      </w:pPr>
+      <w:rPr>
+        <w:rFonts w:ascii="Courier New" w:hAnsi="Courier New" w:cs="Courier New" w:hint="default"/>
+      </w:rPr>
+    </w:lvl>
+    <w:lvl w:ilvl="2" w:tplc="040C0005" w:tentative="1">
+      <w:start w:val="1"/>
+      <w:numFmt w:val="bullet"/>
+      <w:lvlText w:val=""/>
+      <w:lvlJc w:val="left"/>
+      <w:pPr>
+        <w:ind w:left="2160" w:hanging="360"/>
+      </w:pPr>
+      <w:rPr>
+        <w:rFonts w:ascii="Wingdings" w:hAnsi="Wingdings" w:hint="default"/>
+      </w:rPr>
+    </w:lvl>
+    <w:lvl w:ilvl="3" w:tplc="040C0001" w:tentative="1">
+      <w:start w:val="1"/>
+      <w:numFmt w:val="bullet"/>
+      <w:lvlText w:val=""/>
+      <w:lvlJc w:val="left"/>
+      <w:pPr>
+        <w:ind w:left="2880" w:hanging="360"/>
+      </w:pPr>
+      <w:rPr>
+        <w:rFonts w:ascii="Symbol" w:hAnsi="Symbol" w:hint="default"/>
+      </w:rPr>
+    </w:lvl>
+    <w:lvl w:ilvl="4" w:tplc="040C0003" w:tentative="1">
+      <w:start w:val="1"/>
+      <w:numFmt w:val="bullet"/>
+      <w:lvlText w:val="o"/>
+      <w:lvlJc w:val="left"/>
+      <w:pPr>
+        <w:ind w:left="3600" w:hanging="360"/>
+      </w:pPr>
+      <w:rPr>
+        <w:rFonts w:ascii="Courier New" w:hAnsi="Courier New" w:cs="Courier New" w:hint="default"/>
+      </w:rPr>
+    </w:lvl>
+    <w:lvl w:ilvl="5" w:tplc="040C0005" w:tentative="1">
+      <w:start w:val="1"/>
+      <w:numFmt w:val="bullet"/>
+      <w:lvlText w:val=""/>
+      <w:lvlJc w:val="left"/>
+      <w:pPr>
+        <w:ind w:left="4320" w:hanging="360"/>
+      </w:pPr>
+      <w:rPr>
+        <w:rFonts w:ascii="Wingdings" w:hAnsi="Wingdings" w:hint="default"/>
+      </w:rPr>
+    </w:lvl>
+    <w:lvl w:ilvl="6" w:tplc="040C0001" w:tentative="1">
+      <w:start w:val="1"/>
+      <w:numFmt w:val="bullet"/>
+      <w:lvlText w:val=""/>
+      <w:lvlJc w:val="left"/>
+      <w:pPr>
+        <w:ind w:left="5040" w:hanging="360"/>
+      </w:pPr>
+      <w:rPr>
+        <w:rFonts w:ascii="Symbol" w:hAnsi="Symbol" w:hint="default"/>
+      </w:rPr>
+    </w:lvl>
+    <w:lvl w:ilvl="7" w:tplc="040C0003" w:tentative="1">
+      <w:start w:val="1"/>
+      <w:numFmt w:val="bullet"/>
+      <w:lvlText w:val="o"/>
+      <w:lvlJc w:val="left"/>
+      <w:pPr>
+        <w:ind w:left="5760" w:hanging="360"/>
+      </w:pPr>
+      <w:rPr>
+        <w:rFonts w:ascii="Courier New" w:hAnsi="Courier New" w:cs="Courier New" w:hint="default"/>
+      </w:rPr>
+    </w:lvl>
+    <w:lvl w:ilvl="8" w:tplc="040C0005" w:tentative="1">
+      <w:start w:val="1"/>
+      <w:numFmt w:val="bullet"/>
+      <w:lvlText w:val=""/>
+      <w:lvlJc w:val="left"/>
+      <w:pPr>
+        <w:ind w:left="6480" w:hanging="360"/>
+      </w:pPr>
+      <w:rPr>
+        <w:rFonts w:ascii="Wingdings" w:hAnsi="Wingdings" w:hint="default"/>
+      </w:rPr>
+    </w:lvl>
+  </w:abstractNum>
+  <w:abstractNum w:abstractNumId="4" w15:restartNumberingAfterBreak="0">
+    <w:nsid w:val="680B4B32"/>
+    <w:multiLevelType w:val="hybridMultilevel"/>
+    <w:tmpl w:val="5E9E389C"/>
+    <w:lvl w:ilvl="0" w:tplc="E5661762">
+      <w:numFmt w:val="bullet"/>
+      <w:lvlText w:val="-"/>
+      <w:lvlJc w:val="left"/>
+      <w:pPr>
+        <w:ind w:left="1068" w:hanging="360"/>
+      </w:pPr>
+      <w:rPr>
+        <w:rFonts w:ascii="Times New Roman" w:eastAsiaTheme="minorHAnsi" w:hAnsi="Times New Roman" w:cs="Times New Roman" w:hint="default"/>
+      </w:rPr>
+    </w:lvl>
+    <w:lvl w:ilvl="1" w:tplc="040C0003" w:tentative="1">
+      <w:start w:val="1"/>
+      <w:numFmt w:val="bullet"/>
+      <w:lvlText w:val="o"/>
+      <w:lvlJc w:val="left"/>
+      <w:pPr>
+        <w:ind w:left="1788" w:hanging="360"/>
+      </w:pPr>
+      <w:rPr>
+        <w:rFonts w:ascii="Courier New" w:hAnsi="Courier New" w:cs="Courier New" w:hint="default"/>
+      </w:rPr>
+    </w:lvl>
+    <w:lvl w:ilvl="2" w:tplc="040C0005" w:tentative="1">
+      <w:start w:val="1"/>
+      <w:numFmt w:val="bullet"/>
+      <w:lvlText w:val=""/>
+      <w:lvlJc w:val="left"/>
+      <w:pPr>
+        <w:ind w:left="2508" w:hanging="360"/>
+      </w:pPr>
+      <w:rPr>
+        <w:rFonts w:ascii="Wingdings" w:hAnsi="Wingdings" w:hint="default"/>
+      </w:rPr>
+    </w:lvl>
+    <w:lvl w:ilvl="3" w:tplc="040C0001" w:tentative="1">
+      <w:start w:val="1"/>
+      <w:numFmt w:val="bullet"/>
+      <w:lvlText w:val=""/>
+      <w:lvlJc w:val="left"/>
+      <w:pPr>
+        <w:ind w:left="3228" w:hanging="360"/>
+      </w:pPr>
+      <w:rPr>
+        <w:rFonts w:ascii="Symbol" w:hAnsi="Symbol" w:hint="default"/>
+      </w:rPr>
+    </w:lvl>
+    <w:lvl w:ilvl="4" w:tplc="040C0003" w:tentative="1">
+      <w:start w:val="1"/>
+      <w:numFmt w:val="bullet"/>
+      <w:lvlText w:val="o"/>
+      <w:lvlJc w:val="left"/>
+      <w:pPr>
+        <w:ind w:left="3948" w:hanging="360"/>
+      </w:pPr>
+      <w:rPr>
+        <w:rFonts w:ascii="Courier New" w:hAnsi="Courier New" w:cs="Courier New" w:hint="default"/>
+      </w:rPr>
+    </w:lvl>
+    <w:lvl w:ilvl="5" w:tplc="040C0005" w:tentative="1">
+      <w:start w:val="1"/>
+      <w:numFmt w:val="bullet"/>
+      <w:lvlText w:val=""/>
+      <w:lvlJc w:val="left"/>
+      <w:pPr>
+        <w:ind w:left="4668" w:hanging="360"/>
+      </w:pPr>
+      <w:rPr>
+        <w:rFonts w:ascii="Wingdings" w:hAnsi="Wingdings" w:hint="default"/>
+      </w:rPr>
+    </w:lvl>
+    <w:lvl w:ilvl="6" w:tplc="040C0001" w:tentative="1">
+      <w:start w:val="1"/>
+      <w:numFmt w:val="bullet"/>
+      <w:lvlText w:val=""/>
+      <w:lvlJc w:val="left"/>
+      <w:pPr>
+        <w:ind w:left="5388" w:hanging="360"/>
+      </w:pPr>
+      <w:rPr>
+        <w:rFonts w:ascii="Symbol" w:hAnsi="Symbol" w:hint="default"/>
+      </w:rPr>
+    </w:lvl>
+    <w:lvl w:ilvl="7" w:tplc="040C0003" w:tentative="1">
+      <w:start w:val="1"/>
+      <w:numFmt w:val="bullet"/>
+      <w:lvlText w:val="o"/>
+      <w:lvlJc w:val="left"/>
+      <w:pPr>
+        <w:ind w:left="6108" w:hanging="360"/>
+      </w:pPr>
+      <w:rPr>
+        <w:rFonts w:ascii="Courier New" w:hAnsi="Courier New" w:cs="Courier New" w:hint="default"/>
+      </w:rPr>
+    </w:lvl>
+    <w:lvl w:ilvl="8" w:tplc="040C0005" w:tentative="1">
+      <w:start w:val="1"/>
+      <w:numFmt w:val="bullet"/>
+      <w:lvlText w:val=""/>
+      <w:lvlJc w:val="left"/>
+      <w:pPr>
+        <w:ind w:left="6828" w:hanging="360"/>
+      </w:pPr>
+      <w:rPr>
+        <w:rFonts w:ascii="Wingdings" w:hAnsi="Wingdings" w:hint="default"/>
+      </w:rPr>
+    </w:lvl>
+  </w:abstractNum>
   <w:num w:numId="1" w16cid:durableId="1535457101">
     <w:abstractNumId w:val="1"/>
   </w:num>
   <w:num w:numId="2" w16cid:durableId="722287213">
     <w:abstractNumId w:val="0"/>
+  </w:num>
+  <w:num w:numId="3" w16cid:durableId="1266234943">
+    <w:abstractNumId w:val="3"/>
+  </w:num>
+  <w:num w:numId="4" w16cid:durableId="410472511">
+    <w:abstractNumId w:val="2"/>
+  </w:num>
+  <w:num w:numId="5" w16cid:durableId="1249119825">
+    <w:abstractNumId w:val="4"/>
   </w:num>
 </w:numbering>
 </file>
@@ -6159,12 +6452,13 @@
     <w:name w:val="Normal"/>
     <w:qFormat/>
   </w:style>
-  <w:style w:type="character" w:default="1" w:styleId="DefaultParagraphFont">
+  <w:style w:type="character" w:default="1" w:styleId="Policepardfaut">
     <w:name w:val="Default Paragraph Font"/>
     <w:uiPriority w:val="1"/>
+    <w:semiHidden/>
     <w:unhideWhenUsed/>
   </w:style>
-  <w:style w:type="table" w:default="1" w:styleId="TableNormal">
+  <w:style w:type="table" w:default="1" w:styleId="TableauNormal">
     <w:name w:val="Normal Table"/>
     <w:uiPriority w:val="99"/>
     <w:semiHidden/>
@@ -6179,15 +6473,15 @@
       </w:tblCellMar>
     </w:tblPr>
   </w:style>
-  <w:style w:type="numbering" w:default="1" w:styleId="NoList">
+  <w:style w:type="numbering" w:default="1" w:styleId="Aucuneliste">
     <w:name w:val="No List"/>
     <w:uiPriority w:val="99"/>
     <w:semiHidden/>
     <w:unhideWhenUsed/>
   </w:style>
-  <w:style w:type="paragraph" w:styleId="NoSpacing">
+  <w:style w:type="paragraph" w:styleId="Sansinterligne">
     <w:name w:val="No Spacing"/>
-    <w:link w:val="NoSpacingChar"/>
+    <w:link w:val="SansinterligneCar"/>
     <w:uiPriority w:val="1"/>
     <w:qFormat/>
     <w:rsid w:val="003E2D94"/>
@@ -6201,10 +6495,10 @@
       <w14:ligatures w14:val="none"/>
     </w:rPr>
   </w:style>
-  <w:style w:type="character" w:customStyle="1" w:styleId="NoSpacingChar">
-    <w:name w:val="No Spacing Char"/>
-    <w:basedOn w:val="DefaultParagraphFont"/>
-    <w:link w:val="NoSpacing"/>
+  <w:style w:type="character" w:customStyle="1" w:styleId="SansinterligneCar">
+    <w:name w:val="Sans interligne Car"/>
+    <w:basedOn w:val="Policepardfaut"/>
+    <w:link w:val="Sansinterligne"/>
     <w:uiPriority w:val="1"/>
     <w:rsid w:val="003E2D94"/>
     <w:rPr>
@@ -6214,9 +6508,9 @@
       <w14:ligatures w14:val="none"/>
     </w:rPr>
   </w:style>
-  <w:style w:type="table" w:styleId="TableGrid">
+  <w:style w:type="table" w:styleId="Grilledutableau">
     <w:name w:val="Table Grid"/>
-    <w:basedOn w:val="TableNormal"/>
+    <w:basedOn w:val="TableauNormal"/>
     <w:uiPriority w:val="39"/>
     <w:rsid w:val="00F769BE"/>
     <w:pPr>
@@ -6233,7 +6527,7 @@
       </w:tblBorders>
     </w:tblPr>
   </w:style>
-  <w:style w:type="paragraph" w:styleId="ListParagraph">
+  <w:style w:type="paragraph" w:styleId="Paragraphedeliste">
     <w:name w:val="List Paragraph"/>
     <w:basedOn w:val="Normal"/>
     <w:uiPriority w:val="34"/>
@@ -6243,6 +6537,48 @@
       <w:ind w:left="720"/>
       <w:contextualSpacing/>
     </w:pPr>
+  </w:style>
+  <w:style w:type="paragraph" w:styleId="NormalWeb">
+    <w:name w:val="Normal (Web)"/>
+    <w:basedOn w:val="Normal"/>
+    <w:uiPriority w:val="99"/>
+    <w:semiHidden/>
+    <w:unhideWhenUsed/>
+    <w:rsid w:val="00DE584E"/>
+    <w:pPr>
+      <w:spacing w:before="100" w:beforeAutospacing="1" w:after="100" w:afterAutospacing="1" w:line="240" w:lineRule="auto"/>
+    </w:pPr>
+    <w:rPr>
+      <w:rFonts w:ascii="Times New Roman" w:eastAsia="Times New Roman" w:hAnsi="Times New Roman" w:cs="Times New Roman"/>
+      <w:kern w:val="0"/>
+      <w:sz w:val="24"/>
+      <w:szCs w:val="24"/>
+      <w:lang w:val="fr-FR" w:eastAsia="fr-FR"/>
+      <w14:ligatures w14:val="none"/>
+    </w:rPr>
+  </w:style>
+  <w:style w:type="character" w:styleId="Lienhypertexte">
+    <w:name w:val="Hyperlink"/>
+    <w:basedOn w:val="Policepardfaut"/>
+    <w:uiPriority w:val="99"/>
+    <w:unhideWhenUsed/>
+    <w:rsid w:val="00DE584E"/>
+    <w:rPr>
+      <w:color w:val="0563C1" w:themeColor="hyperlink"/>
+      <w:u w:val="single"/>
+    </w:rPr>
+  </w:style>
+  <w:style w:type="character" w:styleId="Mentionnonrsolue">
+    <w:name w:val="Unresolved Mention"/>
+    <w:basedOn w:val="Policepardfaut"/>
+    <w:uiPriority w:val="99"/>
+    <w:semiHidden/>
+    <w:unhideWhenUsed/>
+    <w:rsid w:val="00DE584E"/>
+    <w:rPr>
+      <w:color w:val="605E5C"/>
+      <w:shd w:val="clear" w:color="auto" w:fill="E1DFDD"/>
+    </w:rPr>
   </w:style>
 </w:styles>
 </file>

</xml_diff>

<commit_message>
Correction Word et attributions tâches drawio
Correction orthographe Word
Attributions des tâches Drawio
</commit_message>
<xml_diff>
--- a/B__Analyse/builder.docx
+++ b/B__Analyse/builder.docx
@@ -3972,7 +3972,7 @@
           <w:noProof/>
         </w:rPr>
         <w:drawing>
-          <wp:anchor distT="0" distB="0" distL="114300" distR="114300" simplePos="0" relativeHeight="251660288" behindDoc="0" locked="0" layoutInCell="1" allowOverlap="1" wp14:anchorId="30651855" wp14:editId="00D0E84F">
+          <wp:anchor distT="0" distB="0" distL="114300" distR="114300" simplePos="0" relativeHeight="251660288" behindDoc="0" locked="0" layoutInCell="1" allowOverlap="1" wp14:anchorId="30651855" wp14:editId="6AA4A927">
             <wp:simplePos x="0" y="0"/>
             <wp:positionH relativeFrom="margin">
               <wp:align>right</wp:align>
@@ -4254,15 +4254,13 @@
         </w:rPr>
         <w:t xml:space="preserve">48 </w:t>
       </w:r>
-      <w:proofErr w:type="spellStart"/>
-      <w:r>
-        <w:rPr>
-          <w:rFonts w:ascii="Times New Roman" w:hAnsi="Times New Roman" w:cs="Times New Roman"/>
-          <w:lang w:val="fr-FR"/>
-        </w:rPr>
-        <w:t>batiments</w:t>
-      </w:r>
-      <w:proofErr w:type="spellEnd"/>
+      <w:r>
+        <w:rPr>
+          <w:rFonts w:ascii="Times New Roman" w:hAnsi="Times New Roman" w:cs="Times New Roman"/>
+          <w:lang w:val="fr-FR"/>
+        </w:rPr>
+        <w:t>bâtiments</w:t>
+      </w:r>
     </w:p>
     <w:p>
       <w:pPr>
@@ -4309,19 +4307,7 @@
     <w:p>
       <w:pPr>
         <w:pStyle w:val="Paragraphedeliste"/>
-        <w:numPr>
-          <w:ilvl w:val="0"/>
-          <w:numId w:val="5"/>
-        </w:numPr>
-        <w:jc w:val="both"/>
-        <w:rPr>
-          <w:rFonts w:ascii="Times New Roman" w:hAnsi="Times New Roman" w:cs="Times New Roman"/>
-          <w:lang w:val="fr-FR"/>
-        </w:rPr>
-      </w:pPr>
-    </w:p>
-    <w:p>
-      <w:pPr>
+        <w:ind w:left="1068"/>
         <w:jc w:val="both"/>
         <w:rPr>
           <w:rFonts w:ascii="Times New Roman" w:hAnsi="Times New Roman" w:cs="Times New Roman"/>
@@ -4506,7 +4492,6 @@
           <w:rFonts w:ascii="Times New Roman" w:hAnsi="Times New Roman" w:cs="Times New Roman"/>
           <w:lang w:val="fr-FR"/>
         </w:rPr>
-        <w:lastRenderedPageBreak/>
         <w:t xml:space="preserve">Nous modifions un peu les règles d’origines dans le but de rendre le jeu plus codable et plus à notre goût. Voici une liste exhaustive de nos changements : </w:t>
       </w:r>
     </w:p>
@@ -4528,6 +4513,7 @@
           <w:rFonts w:ascii="Times New Roman" w:hAnsi="Times New Roman" w:cs="Times New Roman"/>
           <w:lang w:val="fr-FR"/>
         </w:rPr>
+        <w:lastRenderedPageBreak/>
         <w:t>Changement des zones de constructions centrales pour éviter que les joueurs placent les bâtiments tout à fait o</w:t>
       </w:r>
       <w:r>
@@ -4687,6 +4673,20 @@
           <w:rFonts w:ascii="Times New Roman" w:hAnsi="Times New Roman" w:cs="Times New Roman"/>
           <w:sz w:val="28"/>
           <w:szCs w:val="28"/>
+          <w:lang w:val="fr-FR"/>
+        </w:rPr>
+      </w:pPr>
+    </w:p>
+    <w:p>
+      <w:pPr>
+        <w:jc w:val="center"/>
+        <w:rPr>
+          <w:rFonts w:ascii="Times New Roman" w:hAnsi="Times New Roman" w:cs="Times New Roman"/>
+          <w:b/>
+          <w:bCs/>
+          <w:sz w:val="48"/>
+          <w:szCs w:val="48"/>
+          <w:u w:val="single"/>
           <w:lang w:val="fr-FR"/>
         </w:rPr>
       </w:pPr>

</xml_diff>

<commit_message>
Last update avant l'envoie de lundi
</commit_message>
<xml_diff>
--- a/B__Analyse/builder.docx
+++ b/B__Analyse/builder.docx
@@ -381,7 +381,7 @@
                             <w:sdtContent>
                               <w:p>
                                 <w:pPr>
-                                  <w:pStyle w:val="NoSpacing"/>
+                                  <w:pStyle w:val="Sansinterligne"/>
                                   <w:numPr>
                                     <w:ilvl w:val="0"/>
                                     <w:numId w:val="4"/>
@@ -420,7 +420,7 @@
                             <w:sdtContent>
                               <w:p>
                                 <w:pPr>
-                                  <w:pStyle w:val="NoSpacing"/>
+                                  <w:pStyle w:val="Sansinterligne"/>
                                   <w:rPr>
                                     <w:color w:val="FFFFFF" w:themeColor="background1"/>
                                     <w:sz w:val="28"/>
@@ -465,7 +465,7 @@
                             <w:sdtContent>
                               <w:p>
                                 <w:pPr>
-                                  <w:pStyle w:val="NoSpacing"/>
+                                  <w:pStyle w:val="Sansinterligne"/>
                                   <w:rPr>
                                     <w:color w:val="FFFFFF" w:themeColor="background1"/>
                                     <w:sz w:val="32"/>
@@ -485,7 +485,7 @@
                           </w:sdt>
                           <w:p>
                             <w:pPr>
-                              <w:pStyle w:val="NoSpacing"/>
+                              <w:pStyle w:val="Sansinterligne"/>
                               <w:rPr>
                                 <w:color w:val="FFFFFF" w:themeColor="background1"/>
                                 <w:sz w:val="18"/>
@@ -586,6 +586,11 @@
         <w:p>
           <w:pPr>
             <w:pStyle w:val="TOCHeading"/>
+            <w:numPr>
+              <w:ilvl w:val="0"/>
+              <w:numId w:val="0"/>
+            </w:numPr>
+            <w:ind w:left="432"/>
           </w:pPr>
           <w:r>
             <w:t>Table des Matière</w:t>
@@ -614,7 +619,7 @@
           <w:r>
             <w:fldChar w:fldCharType="separate"/>
           </w:r>
-          <w:hyperlink w:anchor="_Toc151207510" w:history="1">
+          <w:hyperlink w:anchor="_Toc151307347" w:history="1">
             <w:r>
               <w:rPr>
                 <w:rStyle w:val="Hyperlink"/>
@@ -659,7 +664,7 @@
                 <w:noProof/>
                 <w:webHidden/>
               </w:rPr>
-              <w:instrText xml:space="preserve"> PAGEREF _Toc151207510 \h </w:instrText>
+              <w:instrText xml:space="preserve"> PAGEREF _Toc151307347 \h </w:instrText>
             </w:r>
             <w:r>
               <w:rPr>
@@ -679,7 +684,7 @@
                 <w:noProof/>
                 <w:webHidden/>
               </w:rPr>
-              <w:t>0</w:t>
+              <w:t>2</w:t>
             </w:r>
             <w:r>
               <w:rPr>
@@ -704,7 +709,7 @@
               <w14:ligatures w14:val="standardContextual"/>
             </w:rPr>
           </w:pPr>
-          <w:hyperlink w:anchor="_Toc151207511" w:history="1">
+          <w:hyperlink w:anchor="_Toc151307348" w:history="1">
             <w:r>
               <w:rPr>
                 <w:rStyle w:val="Hyperlink"/>
@@ -749,7 +754,7 @@
                 <w:noProof/>
                 <w:webHidden/>
               </w:rPr>
-              <w:instrText xml:space="preserve"> PAGEREF _Toc151207511 \h </w:instrText>
+              <w:instrText xml:space="preserve"> PAGEREF _Toc151307348 \h </w:instrText>
             </w:r>
             <w:r>
               <w:rPr>
@@ -769,7 +774,7 @@
                 <w:noProof/>
                 <w:webHidden/>
               </w:rPr>
-              <w:t>0</w:t>
+              <w:t>2</w:t>
             </w:r>
             <w:r>
               <w:rPr>
@@ -794,7 +799,7 @@
               <w14:ligatures w14:val="standardContextual"/>
             </w:rPr>
           </w:pPr>
-          <w:hyperlink w:anchor="_Toc151207512" w:history="1">
+          <w:hyperlink w:anchor="_Toc151307349" w:history="1">
             <w:r>
               <w:rPr>
                 <w:rStyle w:val="Hyperlink"/>
@@ -839,7 +844,7 @@
                 <w:noProof/>
                 <w:webHidden/>
               </w:rPr>
-              <w:instrText xml:space="preserve"> PAGEREF _Toc151207512 \h </w:instrText>
+              <w:instrText xml:space="preserve"> PAGEREF _Toc151307349 \h </w:instrText>
             </w:r>
             <w:r>
               <w:rPr>
@@ -859,7 +864,7 @@
                 <w:noProof/>
                 <w:webHidden/>
               </w:rPr>
-              <w:t>0</w:t>
+              <w:t>2</w:t>
             </w:r>
             <w:r>
               <w:rPr>
@@ -884,14 +889,14 @@
               <w14:ligatures w14:val="standardContextual"/>
             </w:rPr>
           </w:pPr>
-          <w:hyperlink w:anchor="_Toc151207513" w:history="1">
+          <w:hyperlink w:anchor="_Toc151307350" w:history="1">
             <w:r>
               <w:rPr>
                 <w:rStyle w:val="Hyperlink"/>
                 <w:noProof/>
                 <w:lang w:val="fr-FR"/>
               </w:rPr>
-              <w:t>2</w:t>
+              <w:t>2.</w:t>
             </w:r>
             <w:r>
               <w:rPr>
@@ -929,7 +934,7 @@
                 <w:noProof/>
                 <w:webHidden/>
               </w:rPr>
-              <w:instrText xml:space="preserve"> PAGEREF _Toc151207513 \h </w:instrText>
+              <w:instrText xml:space="preserve"> PAGEREF _Toc151307350 \h </w:instrText>
             </w:r>
             <w:r>
               <w:rPr>
@@ -949,7 +954,7 @@
                 <w:noProof/>
                 <w:webHidden/>
               </w:rPr>
-              <w:t>0</w:t>
+              <w:t>3</w:t>
             </w:r>
             <w:r>
               <w:rPr>
@@ -974,15 +979,14 @@
               <w14:ligatures w14:val="standardContextual"/>
             </w:rPr>
           </w:pPr>
-          <w:hyperlink w:anchor="_Toc151207514" w:history="1">
+          <w:hyperlink w:anchor="_Toc151307351" w:history="1">
             <w:r>
               <w:rPr>
                 <w:rStyle w:val="Hyperlink"/>
-                <w:rFonts w:ascii="Times New Roman" w:eastAsia="Times New Roman" w:hAnsi="Times New Roman" w:cs="Times New Roman"/>
                 <w:noProof/>
-                <w:lang w:eastAsia="fr-BE"/>
-              </w:rPr>
-              <w:t>3</w:t>
+                <w:lang w:val="fr-FR"/>
+              </w:rPr>
+              <w:t>3.</w:t>
             </w:r>
             <w:r>
               <w:rPr>
@@ -999,15 +1003,7 @@
                 <w:noProof/>
                 <w:lang w:val="fr-FR"/>
               </w:rPr>
-              <w:t xml:space="preserve">Contexte du </w:t>
-            </w:r>
-            <w:r>
-              <w:rPr>
-                <w:rStyle w:val="Hyperlink"/>
-                <w:noProof/>
-                <w:lang w:val="fr-FR"/>
-              </w:rPr>
-              <w:t>T.F.E.</w:t>
+              <w:t>Contexte du T.F.E.</w:t>
             </w:r>
             <w:r>
               <w:rPr>
@@ -1028,7 +1024,7 @@
                 <w:noProof/>
                 <w:webHidden/>
               </w:rPr>
-              <w:instrText xml:space="preserve"> PAGEREF _Toc151207514 \h </w:instrText>
+              <w:instrText xml:space="preserve"> PAGEREF _Toc151307351 \h </w:instrText>
             </w:r>
             <w:r>
               <w:rPr>
@@ -1048,7 +1044,7 @@
                 <w:noProof/>
                 <w:webHidden/>
               </w:rPr>
-              <w:t>0</w:t>
+              <w:t>4</w:t>
             </w:r>
             <w:r>
               <w:rPr>
@@ -1073,14 +1069,14 @@
               <w14:ligatures w14:val="standardContextual"/>
             </w:rPr>
           </w:pPr>
-          <w:hyperlink w:anchor="_Toc151207515" w:history="1">
+          <w:hyperlink w:anchor="_Toc151307352" w:history="1">
             <w:r>
               <w:rPr>
                 <w:rStyle w:val="Hyperlink"/>
                 <w:noProof/>
                 <w:lang w:val="fr-FR"/>
               </w:rPr>
-              <w:t>3.1</w:t>
+              <w:t>3.1.</w:t>
             </w:r>
             <w:r>
               <w:rPr>
@@ -1118,7 +1114,7 @@
                 <w:noProof/>
                 <w:webHidden/>
               </w:rPr>
-              <w:instrText xml:space="preserve"> PAGEREF _Toc151207515 \h </w:instrText>
+              <w:instrText xml:space="preserve"> PAGEREF _Toc151307352 \h </w:instrText>
             </w:r>
             <w:r>
               <w:rPr>
@@ -1138,7 +1134,7 @@
                 <w:noProof/>
                 <w:webHidden/>
               </w:rPr>
-              <w:t>0</w:t>
+              <w:t>4</w:t>
             </w:r>
             <w:r>
               <w:rPr>
@@ -1163,13 +1159,13 @@
               <w14:ligatures w14:val="standardContextual"/>
             </w:rPr>
           </w:pPr>
-          <w:hyperlink w:anchor="_Toc151207516" w:history="1">
+          <w:hyperlink w:anchor="_Toc151307353" w:history="1">
             <w:r>
               <w:rPr>
                 <w:rStyle w:val="Hyperlink"/>
                 <w:noProof/>
               </w:rPr>
-              <w:t>3.2</w:t>
+              <w:t>3.2.</w:t>
             </w:r>
             <w:r>
               <w:rPr>
@@ -1206,7 +1202,7 @@
                 <w:noProof/>
                 <w:webHidden/>
               </w:rPr>
-              <w:instrText xml:space="preserve"> PAGEREF _Toc151207516 \h </w:instrText>
+              <w:instrText xml:space="preserve"> PAGEREF _Toc151307353 \h </w:instrText>
             </w:r>
             <w:r>
               <w:rPr>
@@ -1226,7 +1222,7 @@
                 <w:noProof/>
                 <w:webHidden/>
               </w:rPr>
-              <w:t>0</w:t>
+              <w:t>4</w:t>
             </w:r>
             <w:r>
               <w:rPr>
@@ -1251,13 +1247,13 @@
               <w14:ligatures w14:val="standardContextual"/>
             </w:rPr>
           </w:pPr>
-          <w:hyperlink w:anchor="_Toc151207517" w:history="1">
+          <w:hyperlink w:anchor="_Toc151307354" w:history="1">
             <w:r>
               <w:rPr>
                 <w:rStyle w:val="Hyperlink"/>
                 <w:noProof/>
               </w:rPr>
-              <w:t>4</w:t>
+              <w:t>4.</w:t>
             </w:r>
             <w:r>
               <w:rPr>
@@ -1294,7 +1290,7 @@
                 <w:noProof/>
                 <w:webHidden/>
               </w:rPr>
-              <w:instrText xml:space="preserve"> PAGEREF _Toc151207517 \h </w:instrText>
+              <w:instrText xml:space="preserve"> PAGEREF _Toc151307354 \h </w:instrText>
             </w:r>
             <w:r>
               <w:rPr>
@@ -1314,7 +1310,7 @@
                 <w:noProof/>
                 <w:webHidden/>
               </w:rPr>
-              <w:t>0</w:t>
+              <w:t>5</w:t>
             </w:r>
             <w:r>
               <w:rPr>
@@ -1339,13 +1335,13 @@
               <w14:ligatures w14:val="standardContextual"/>
             </w:rPr>
           </w:pPr>
-          <w:hyperlink w:anchor="_Toc151207518" w:history="1">
+          <w:hyperlink w:anchor="_Toc151307355" w:history="1">
             <w:r>
               <w:rPr>
                 <w:rStyle w:val="Hyperlink"/>
                 <w:noProof/>
               </w:rPr>
-              <w:t>5</w:t>
+              <w:t>5.</w:t>
             </w:r>
             <w:r>
               <w:rPr>
@@ -1382,7 +1378,7 @@
                 <w:noProof/>
                 <w:webHidden/>
               </w:rPr>
-              <w:instrText xml:space="preserve"> PAGEREF _Toc151207518 \h </w:instrText>
+              <w:instrText xml:space="preserve"> PAGEREF _Toc151307355 \h </w:instrText>
             </w:r>
             <w:r>
               <w:rPr>
@@ -1402,7 +1398,7 @@
                 <w:noProof/>
                 <w:webHidden/>
               </w:rPr>
-              <w:t>2</w:t>
+              <w:t>7</w:t>
             </w:r>
             <w:r>
               <w:rPr>
@@ -1427,13 +1423,13 @@
               <w14:ligatures w14:val="standardContextual"/>
             </w:rPr>
           </w:pPr>
-          <w:hyperlink w:anchor="_Toc151207519" w:history="1">
+          <w:hyperlink w:anchor="_Toc151307356" w:history="1">
             <w:r>
               <w:rPr>
                 <w:rStyle w:val="Hyperlink"/>
                 <w:noProof/>
               </w:rPr>
-              <w:t>6</w:t>
+              <w:t>6.</w:t>
             </w:r>
             <w:r>
               <w:rPr>
@@ -1470,7 +1466,7 @@
                 <w:noProof/>
                 <w:webHidden/>
               </w:rPr>
-              <w:instrText xml:space="preserve"> PAGEREF _Toc151207519 \h </w:instrText>
+              <w:instrText xml:space="preserve"> PAGEREF _Toc151307356 \h </w:instrText>
             </w:r>
             <w:r>
               <w:rPr>
@@ -1490,7 +1486,7 @@
                 <w:noProof/>
                 <w:webHidden/>
               </w:rPr>
-              <w:t>4</w:t>
+              <w:t>9</w:t>
             </w:r>
             <w:r>
               <w:rPr>
@@ -1515,13 +1511,13 @@
               <w14:ligatures w14:val="standardContextual"/>
             </w:rPr>
           </w:pPr>
-          <w:hyperlink w:anchor="_Toc151207520" w:history="1">
+          <w:hyperlink w:anchor="_Toc151307357" w:history="1">
             <w:r>
               <w:rPr>
                 <w:rStyle w:val="Hyperlink"/>
                 <w:noProof/>
               </w:rPr>
-              <w:t>7</w:t>
+              <w:t>7.</w:t>
             </w:r>
             <w:r>
               <w:rPr>
@@ -1558,7 +1554,7 @@
                 <w:noProof/>
                 <w:webHidden/>
               </w:rPr>
-              <w:instrText xml:space="preserve"> PAGEREF _Toc151207520 \h </w:instrText>
+              <w:instrText xml:space="preserve"> PAGEREF _Toc151307357 \h </w:instrText>
             </w:r>
             <w:r>
               <w:rPr>
@@ -1578,7 +1574,7 @@
                 <w:noProof/>
                 <w:webHidden/>
               </w:rPr>
-              <w:t>5</w:t>
+              <w:t>10</w:t>
             </w:r>
             <w:r>
               <w:rPr>
@@ -1590,6 +1586,18 @@
           </w:hyperlink>
         </w:p>
         <w:p>
+          <w:pPr>
+            <w:sectPr>
+              <w:footerReference w:type="default" r:id="rId8"/>
+              <w:footerReference w:type="first" r:id="rId9"/>
+              <w:pgSz w:w="11906" w:h="16838"/>
+              <w:pgMar w:top="1417" w:right="1417" w:bottom="1417" w:left="1417" w:header="708" w:footer="708" w:gutter="0"/>
+              <w:pgNumType w:start="0"/>
+              <w:cols w:space="708"/>
+              <w:titlePg/>
+              <w:docGrid w:linePitch="360"/>
+            </w:sectPr>
+          </w:pPr>
           <w:r>
             <w:rPr>
               <w:b/>
@@ -1603,36 +1611,6 @@
     </w:sdt>
     <w:p>
       <w:pPr>
-        <w:jc w:val="both"/>
-        <w:rPr>
-          <w:rFonts w:ascii="Times New Roman" w:hAnsi="Times New Roman" w:cs="Times New Roman"/>
-          <w:sz w:val="28"/>
-          <w:szCs w:val="28"/>
-          <w:lang w:val="fr-FR"/>
-        </w:rPr>
-        <w:sectPr>
-          <w:pgSz w:w="11906" w:h="16838"/>
-          <w:pgMar w:top="1417" w:right="1417" w:bottom="1417" w:left="1417" w:header="708" w:footer="708" w:gutter="0"/>
-          <w:pgNumType w:start="0"/>
-          <w:cols w:space="708"/>
-          <w:titlePg/>
-          <w:docGrid w:linePitch="360"/>
-        </w:sectPr>
-      </w:pPr>
-    </w:p>
-    <w:p>
-      <w:pPr>
-        <w:jc w:val="both"/>
-        <w:rPr>
-          <w:rFonts w:ascii="Times New Roman" w:hAnsi="Times New Roman" w:cs="Times New Roman"/>
-          <w:sz w:val="28"/>
-          <w:szCs w:val="28"/>
-          <w:lang w:val="fr-FR"/>
-        </w:rPr>
-      </w:pPr>
-    </w:p>
-    <w:p>
-      <w:pPr>
         <w:pStyle w:val="Heading1"/>
         <w:numPr>
           <w:ilvl w:val="0"/>
@@ -1642,11 +1620,12 @@
           <w:lang w:val="fr-FR"/>
         </w:rPr>
       </w:pPr>
-      <w:bookmarkStart w:id="0" w:name="_Toc151207510"/>
-      <w:r>
-        <w:rPr>
-          <w:lang w:val="fr-FR"/>
-        </w:rPr>
+      <w:bookmarkStart w:id="0" w:name="_Toc151307347"/>
+      <w:r>
+        <w:rPr>
+          <w:lang w:val="fr-FR"/>
+        </w:rPr>
+        <w:lastRenderedPageBreak/>
         <w:t>Introduction du sujet</w:t>
       </w:r>
       <w:bookmarkEnd w:id="0"/>
@@ -1669,7 +1648,7 @@
           <w:lang w:val="fr-FR"/>
         </w:rPr>
       </w:pPr>
-      <w:bookmarkStart w:id="1" w:name="_Toc151207511"/>
+      <w:bookmarkStart w:id="1" w:name="_Toc151307348"/>
       <w:r>
         <w:rPr>
           <w:lang w:val="fr-FR"/>
@@ -1699,63 +1678,78 @@
           <w:rFonts w:ascii="Times New Roman" w:hAnsi="Times New Roman" w:cs="Times New Roman"/>
           <w:lang w:val="fr-FR"/>
         </w:rPr>
-        <w:t>Le Monopoly Builder se distingue du Monopoly classique par ses règles spécifiques, notamment en ce qui concerne les conditions de victoire. Dans cette variante, le but est d'accumuler des points pour remporter la partie. Par exemple, la construction d'un bâtiment complet rapporte 16 points, et cela met également fin à la partie si l'un des joueurs parvient à construire le penthouse</w:t>
-      </w:r>
-      <w:r>
-        <w:rPr>
-          <w:rFonts w:ascii="Times New Roman" w:hAnsi="Times New Roman" w:cs="Times New Roman"/>
-          <w:lang w:val="fr-FR"/>
-        </w:rPr>
-        <w:t xml:space="preserve"> (d’un </w:t>
-      </w:r>
-      <w:r>
-        <w:rPr>
-          <w:rFonts w:ascii="Times New Roman" w:hAnsi="Times New Roman" w:cs="Times New Roman"/>
-          <w:lang w:val="fr-FR"/>
-        </w:rPr>
-        <w:t>des bâtiments</w:t>
-      </w:r>
-      <w:r>
-        <w:rPr>
-          <w:rFonts w:ascii="Times New Roman" w:hAnsi="Times New Roman" w:cs="Times New Roman"/>
-          <w:lang w:val="fr-FR"/>
-        </w:rPr>
-        <w:t xml:space="preserve"> en construction)</w:t>
-      </w:r>
-      <w:r>
-        <w:rPr>
-          <w:rFonts w:ascii="Times New Roman" w:hAnsi="Times New Roman" w:cs="Times New Roman"/>
-          <w:lang w:val="fr-FR"/>
-        </w:rPr>
-        <w:t xml:space="preserve">. </w:t>
-      </w:r>
-      <w:r>
-        <w:rPr>
-          <w:rFonts w:ascii="Times New Roman" w:hAnsi="Times New Roman" w:cs="Times New Roman"/>
-          <w:lang w:val="fr-FR"/>
-        </w:rPr>
+        <w:t xml:space="preserve">Le Monopoly Builder se distingue du Monopoly classique par ses règles spécifiques, notamment en ce qui concerne les conditions de victoire. Dans cette variante, le but est d'accumuler des points pour remporter la partie. </w:t>
+      </w:r>
+      <w:r>
+        <w:rPr>
+          <w:rFonts w:ascii="Times New Roman" w:hAnsi="Times New Roman" w:cs="Times New Roman"/>
+          <w:lang w:val="fr-FR"/>
+        </w:rPr>
+        <w:t xml:space="preserve">Par exemple, la </w:t>
+      </w:r>
+      <w:r>
+        <w:t xml:space="preserve">construction d'un bâtiment complet </w:t>
+      </w:r>
+      <w:r>
+        <w:t xml:space="preserve">en </w:t>
+      </w:r>
+      <w:r>
+        <w:t>rapporte</w:t>
+      </w:r>
+      <w:r>
+        <w:t xml:space="preserve"> 16. </w:t>
+      </w:r>
+      <w:r>
         <w:t xml:space="preserve">De plus, les joueurs peuvent gagner des points </w:t>
       </w:r>
       <w:r>
-        <w:rPr>
-          <w:rFonts w:ascii="Times New Roman" w:hAnsi="Times New Roman" w:cs="Times New Roman"/>
-          <w:lang w:val="fr-FR"/>
-        </w:rPr>
         <w:t xml:space="preserve">supplémentaires </w:t>
       </w:r>
       <w:r>
-        <w:rPr>
-          <w:rFonts w:ascii="Times New Roman" w:hAnsi="Times New Roman" w:cs="Times New Roman"/>
-          <w:lang w:val="fr-FR"/>
-        </w:rPr>
         <w:t xml:space="preserve">en </w:t>
       </w:r>
       <w:r>
-        <w:rPr>
-          <w:rFonts w:ascii="Times New Roman" w:hAnsi="Times New Roman" w:cs="Times New Roman"/>
-          <w:lang w:val="fr-FR"/>
-        </w:rPr>
-        <w:t>construisant des bâtiments les uns a coté des autres. Ce qui demande d’acheter les 2 propriétés de la même couleur.</w:t>
+        <w:t xml:space="preserve">construisant des bâtiments les uns </w:t>
+      </w:r>
+      <w:r>
+        <w:t>à</w:t>
+      </w:r>
+      <w:r>
+        <w:t xml:space="preserve"> c</w:t>
+      </w:r>
+      <w:r>
+        <w:t>ô</w:t>
+      </w:r>
+      <w:r>
+        <w:t>té des autres. Ce qui demande d’acheter les 2 propriétés de la même couleur.</w:t>
+      </w:r>
+      <w:r>
+        <w:t xml:space="preserve"> La partie se termine </w:t>
+      </w:r>
+      <w:r>
+        <w:t>si l'un des joueurs parvient à construire le penthouse</w:t>
+      </w:r>
+      <w:r>
+        <w:rPr>
+          <w:rFonts w:ascii="Times New Roman" w:hAnsi="Times New Roman" w:cs="Times New Roman"/>
+          <w:color w:val="FF0000"/>
+          <w:lang w:val="fr-FR"/>
+        </w:rPr>
+        <w:t xml:space="preserve"> </w:t>
+      </w:r>
+      <w:r>
+        <w:rPr>
+          <w:rFonts w:ascii="Times New Roman" w:hAnsi="Times New Roman" w:cs="Times New Roman"/>
+          <w:lang w:val="fr-FR"/>
+        </w:rPr>
+        <w:t>(d’un des bâtiments en construction)</w:t>
+      </w:r>
+      <w:r>
+        <w:rPr>
+          <w:rFonts w:ascii="Times New Roman" w:hAnsi="Times New Roman" w:cs="Times New Roman"/>
+          <w:lang w:val="fr-FR"/>
+        </w:rPr>
+        <w:t>.</w:t>
       </w:r>
     </w:p>
     <w:p>
@@ -1779,7 +1773,7 @@
           <w:lang w:val="fr-FR"/>
         </w:rPr>
       </w:pPr>
-      <w:bookmarkStart w:id="2" w:name="_Toc151207512"/>
+      <w:bookmarkStart w:id="2" w:name="_Toc151307349"/>
       <w:r>
         <w:rPr>
           <w:lang w:val="fr-FR"/>
@@ -1849,7 +1843,6 @@
         <w:sectPr>
           <w:pgSz w:w="11906" w:h="16838"/>
           <w:pgMar w:top="1417" w:right="1417" w:bottom="1417" w:left="1417" w:header="708" w:footer="708" w:gutter="0"/>
-          <w:pgNumType w:start="0"/>
           <w:cols w:space="708"/>
           <w:titlePg/>
           <w:docGrid w:linePitch="360"/>
@@ -1859,11 +1852,15 @@
     <w:p>
       <w:pPr>
         <w:pStyle w:val="Heading1"/>
-        <w:rPr>
-          <w:lang w:val="fr-FR"/>
-        </w:rPr>
-      </w:pPr>
-      <w:bookmarkStart w:id="3" w:name="_Toc151207513"/>
+        <w:numPr>
+          <w:ilvl w:val="0"/>
+          <w:numId w:val="9"/>
+        </w:numPr>
+        <w:rPr>
+          <w:lang w:val="fr-FR"/>
+        </w:rPr>
+      </w:pPr>
+      <w:bookmarkStart w:id="3" w:name="_Toc151307350"/>
       <w:r>
         <w:rPr>
           <w:lang w:val="fr-FR"/>
@@ -1919,7 +1916,21 @@
           <w:rFonts w:ascii="Times New Roman" w:eastAsia="Times New Roman" w:hAnsi="Times New Roman" w:cs="Times New Roman"/>
           <w:lang w:eastAsia="fr-BE"/>
         </w:rPr>
-        <w:t>Élève d’informatique en rhéto à L’</w:t>
+        <w:t xml:space="preserve">Élève en rhéto à </w:t>
+      </w:r>
+      <w:r>
+        <w:rPr>
+          <w:rFonts w:ascii="Times New Roman" w:eastAsia="Times New Roman" w:hAnsi="Times New Roman" w:cs="Times New Roman"/>
+          <w:lang w:eastAsia="fr-BE"/>
+        </w:rPr>
+        <w:t>l</w:t>
+      </w:r>
+      <w:r>
+        <w:rPr>
+          <w:rFonts w:ascii="Times New Roman" w:eastAsia="Times New Roman" w:hAnsi="Times New Roman" w:cs="Times New Roman"/>
+          <w:lang w:eastAsia="fr-BE"/>
+        </w:rPr>
+        <w:t>’</w:t>
       </w:r>
       <w:r>
         <w:rPr>
@@ -1933,28 +1944,189 @@
           <w:rFonts w:ascii="Times New Roman" w:eastAsia="Times New Roman" w:hAnsi="Times New Roman" w:cs="Times New Roman"/>
           <w:lang w:eastAsia="fr-BE"/>
         </w:rPr>
-        <w:t xml:space="preserve"> en 6eme année d’informatique, </w:t>
-      </w:r>
-      <w:r>
-        <w:rPr>
-          <w:rFonts w:ascii="Times New Roman" w:eastAsia="Times New Roman" w:hAnsi="Times New Roman" w:cs="Times New Roman"/>
-          <w:lang w:eastAsia="fr-BE"/>
-        </w:rPr>
-        <w:t xml:space="preserve">je me suis intéressé à l’informatique pour savoir tout le travail qui pouvait se cacher derrière chaque programme ou jeux-vidéos. Pour mes forces, je suis quelqu’un qui va essayer de simplifier au maximum (que ce soit pour une analyse ou bien même dans le code.) Et </w:t>
-      </w:r>
-      <w:r>
-        <w:rPr>
-          <w:rFonts w:ascii="Times New Roman" w:eastAsia="Times New Roman" w:hAnsi="Times New Roman" w:cs="Times New Roman"/>
-          <w:lang w:eastAsia="fr-BE"/>
-        </w:rPr>
-        <w:t>je ne suis pas</w:t>
-      </w:r>
-      <w:r>
-        <w:rPr>
-          <w:rFonts w:ascii="Times New Roman" w:eastAsia="Times New Roman" w:hAnsi="Times New Roman" w:cs="Times New Roman"/>
-          <w:lang w:eastAsia="fr-BE"/>
-        </w:rPr>
-        <w:t xml:space="preserve"> mauvais en analyse.</w:t>
+        <w:t xml:space="preserve"> en 6</w:t>
+      </w:r>
+      <w:r>
+        <w:rPr>
+          <w:rFonts w:ascii="Times New Roman" w:eastAsia="Times New Roman" w:hAnsi="Times New Roman" w:cs="Times New Roman"/>
+          <w:lang w:eastAsia="fr-BE"/>
+        </w:rPr>
+        <w:t>è</w:t>
+      </w:r>
+      <w:r>
+        <w:rPr>
+          <w:rFonts w:ascii="Times New Roman" w:eastAsia="Times New Roman" w:hAnsi="Times New Roman" w:cs="Times New Roman"/>
+          <w:lang w:eastAsia="fr-BE"/>
+        </w:rPr>
+        <w:t xml:space="preserve">me année d’informatique, </w:t>
+      </w:r>
+      <w:r>
+        <w:rPr>
+          <w:rFonts w:ascii="Times New Roman" w:eastAsia="Times New Roman" w:hAnsi="Times New Roman" w:cs="Times New Roman"/>
+          <w:lang w:eastAsia="fr-BE"/>
+        </w:rPr>
+        <w:t xml:space="preserve">je me suis intéressé à l’informatique pour </w:t>
+      </w:r>
+      <w:r>
+        <w:rPr>
+          <w:rFonts w:ascii="Times New Roman" w:eastAsia="Times New Roman" w:hAnsi="Times New Roman" w:cs="Times New Roman"/>
+          <w:lang w:eastAsia="fr-BE"/>
+        </w:rPr>
+        <w:t>connaître</w:t>
+      </w:r>
+      <w:r>
+        <w:rPr>
+          <w:rFonts w:ascii="Times New Roman" w:eastAsia="Times New Roman" w:hAnsi="Times New Roman" w:cs="Times New Roman"/>
+          <w:lang w:eastAsia="fr-BE"/>
+        </w:rPr>
+        <w:t xml:space="preserve"> tout le travail </w:t>
+      </w:r>
+      <w:r>
+        <w:rPr>
+          <w:rFonts w:ascii="Times New Roman" w:eastAsia="Times New Roman" w:hAnsi="Times New Roman" w:cs="Times New Roman"/>
+          <w:lang w:eastAsia="fr-BE"/>
+        </w:rPr>
+        <w:t>pouvant</w:t>
+      </w:r>
+      <w:r>
+        <w:rPr>
+          <w:rFonts w:ascii="Times New Roman" w:eastAsia="Times New Roman" w:hAnsi="Times New Roman" w:cs="Times New Roman"/>
+          <w:lang w:eastAsia="fr-BE"/>
+        </w:rPr>
+        <w:t xml:space="preserve"> se cacher derrière chaque programme ou jeux</w:t>
+      </w:r>
+      <w:r>
+        <w:rPr>
+          <w:rFonts w:ascii="Times New Roman" w:eastAsia="Times New Roman" w:hAnsi="Times New Roman" w:cs="Times New Roman"/>
+          <w:lang w:eastAsia="fr-BE"/>
+        </w:rPr>
+        <w:t xml:space="preserve"> </w:t>
+      </w:r>
+      <w:r>
+        <w:rPr>
+          <w:rFonts w:ascii="Times New Roman" w:eastAsia="Times New Roman" w:hAnsi="Times New Roman" w:cs="Times New Roman"/>
+          <w:lang w:eastAsia="fr-BE"/>
+        </w:rPr>
+        <w:t>vidéo. Pour mes forces, je suis quelqu’un qui essayer</w:t>
+      </w:r>
+      <w:r>
+        <w:rPr>
+          <w:rFonts w:ascii="Times New Roman" w:eastAsia="Times New Roman" w:hAnsi="Times New Roman" w:cs="Times New Roman"/>
+          <w:lang w:eastAsia="fr-BE"/>
+        </w:rPr>
+        <w:t>a</w:t>
+      </w:r>
+      <w:r>
+        <w:rPr>
+          <w:rFonts w:ascii="Times New Roman" w:eastAsia="Times New Roman" w:hAnsi="Times New Roman" w:cs="Times New Roman"/>
+          <w:lang w:eastAsia="fr-BE"/>
+        </w:rPr>
+        <w:t xml:space="preserve"> de simplifier au maximum </w:t>
+      </w:r>
+      <w:r>
+        <w:rPr>
+          <w:rFonts w:ascii="Times New Roman" w:eastAsia="Times New Roman" w:hAnsi="Times New Roman" w:cs="Times New Roman"/>
+          <w:lang w:eastAsia="fr-BE"/>
+        </w:rPr>
+        <w:t xml:space="preserve">les tâches </w:t>
+      </w:r>
+      <w:r>
+        <w:rPr>
+          <w:rFonts w:ascii="Times New Roman" w:eastAsia="Times New Roman" w:hAnsi="Times New Roman" w:cs="Times New Roman"/>
+          <w:lang w:eastAsia="fr-BE"/>
+        </w:rPr>
+        <w:t>(</w:t>
+      </w:r>
+      <w:r>
+        <w:rPr>
+          <w:rFonts w:ascii="Times New Roman" w:eastAsia="Times New Roman" w:hAnsi="Times New Roman" w:cs="Times New Roman"/>
+          <w:lang w:eastAsia="fr-BE"/>
+        </w:rPr>
+        <w:t>tant dans l’</w:t>
+      </w:r>
+      <w:r>
+        <w:rPr>
+          <w:rFonts w:ascii="Times New Roman" w:eastAsia="Times New Roman" w:hAnsi="Times New Roman" w:cs="Times New Roman"/>
+          <w:lang w:eastAsia="fr-BE"/>
+        </w:rPr>
+        <w:t xml:space="preserve">analyse </w:t>
+      </w:r>
+      <w:r>
+        <w:rPr>
+          <w:rFonts w:ascii="Times New Roman" w:eastAsia="Times New Roman" w:hAnsi="Times New Roman" w:cs="Times New Roman"/>
+          <w:lang w:eastAsia="fr-BE"/>
+        </w:rPr>
+        <w:t>que</w:t>
+      </w:r>
+      <w:r>
+        <w:rPr>
+          <w:rFonts w:ascii="Times New Roman" w:eastAsia="Times New Roman" w:hAnsi="Times New Roman" w:cs="Times New Roman"/>
+          <w:lang w:eastAsia="fr-BE"/>
+        </w:rPr>
+        <w:t xml:space="preserve"> dans le code</w:t>
+      </w:r>
+      <w:r>
+        <w:rPr>
+          <w:rFonts w:ascii="Times New Roman" w:eastAsia="Times New Roman" w:hAnsi="Times New Roman" w:cs="Times New Roman"/>
+          <w:lang w:eastAsia="fr-BE"/>
+        </w:rPr>
+        <w:t>).</w:t>
+      </w:r>
+      <w:r>
+        <w:rPr>
+          <w:rFonts w:ascii="Times New Roman" w:eastAsia="Times New Roman" w:hAnsi="Times New Roman" w:cs="Times New Roman"/>
+          <w:lang w:eastAsia="fr-BE"/>
+        </w:rPr>
+        <w:t xml:space="preserve"> </w:t>
+      </w:r>
+      <w:r>
+        <w:rPr>
+          <w:rFonts w:ascii="Times New Roman" w:eastAsia="Times New Roman" w:hAnsi="Times New Roman" w:cs="Times New Roman"/>
+          <w:lang w:eastAsia="fr-BE"/>
+        </w:rPr>
+        <w:t>De plus,</w:t>
+      </w:r>
+      <w:r>
+        <w:rPr>
+          <w:rFonts w:ascii="Times New Roman" w:eastAsia="Times New Roman" w:hAnsi="Times New Roman" w:cs="Times New Roman"/>
+          <w:lang w:eastAsia="fr-BE"/>
+        </w:rPr>
+        <w:t xml:space="preserve"> </w:t>
+      </w:r>
+      <w:r>
+        <w:rPr>
+          <w:rFonts w:ascii="Times New Roman" w:eastAsia="Times New Roman" w:hAnsi="Times New Roman" w:cs="Times New Roman"/>
+          <w:lang w:eastAsia="fr-BE"/>
+        </w:rPr>
+        <w:t xml:space="preserve">je suis </w:t>
+      </w:r>
+      <w:r>
+        <w:rPr>
+          <w:rFonts w:ascii="Times New Roman" w:eastAsia="Times New Roman" w:hAnsi="Times New Roman" w:cs="Times New Roman"/>
+          <w:lang w:eastAsia="fr-BE"/>
+        </w:rPr>
+        <w:t>bon</w:t>
+      </w:r>
+      <w:r>
+        <w:rPr>
+          <w:rFonts w:ascii="Times New Roman" w:eastAsia="Times New Roman" w:hAnsi="Times New Roman" w:cs="Times New Roman"/>
+          <w:lang w:eastAsia="fr-BE"/>
+        </w:rPr>
+        <w:t xml:space="preserve"> en analyse</w:t>
+      </w:r>
+      <w:r>
+        <w:rPr>
+          <w:rFonts w:ascii="Times New Roman" w:eastAsia="Times New Roman" w:hAnsi="Times New Roman" w:cs="Times New Roman"/>
+          <w:lang w:eastAsia="fr-BE"/>
+        </w:rPr>
+        <w:t xml:space="preserve"> lors d’un travail informatique</w:t>
+      </w:r>
+      <w:r>
+        <w:rPr>
+          <w:rFonts w:ascii="Times New Roman" w:eastAsia="Times New Roman" w:hAnsi="Times New Roman" w:cs="Times New Roman"/>
+          <w:lang w:eastAsia="fr-BE"/>
+        </w:rPr>
+        <w:t>.</w:t>
       </w:r>
     </w:p>
     <w:p>
@@ -2000,7 +2172,21 @@
           <w:rFonts w:ascii="Times New Roman" w:eastAsia="Times New Roman" w:hAnsi="Times New Roman" w:cs="Times New Roman"/>
           <w:lang w:eastAsia="fr-BE"/>
         </w:rPr>
-        <w:t xml:space="preserve"> Élève d’informatique en rhéto à L’</w:t>
+        <w:t xml:space="preserve"> Élève en rhéto à </w:t>
+      </w:r>
+      <w:r>
+        <w:rPr>
+          <w:rFonts w:ascii="Times New Roman" w:eastAsia="Times New Roman" w:hAnsi="Times New Roman" w:cs="Times New Roman"/>
+          <w:lang w:eastAsia="fr-BE"/>
+        </w:rPr>
+        <w:t>l</w:t>
+      </w:r>
+      <w:r>
+        <w:rPr>
+          <w:rFonts w:ascii="Times New Roman" w:eastAsia="Times New Roman" w:hAnsi="Times New Roman" w:cs="Times New Roman"/>
+          <w:lang w:eastAsia="fr-BE"/>
+        </w:rPr>
+        <w:t>’</w:t>
       </w:r>
       <w:r>
         <w:rPr>
@@ -2014,7 +2200,91 @@
           <w:rFonts w:ascii="Times New Roman" w:eastAsia="Times New Roman" w:hAnsi="Times New Roman" w:cs="Times New Roman"/>
           <w:lang w:eastAsia="fr-BE"/>
         </w:rPr>
-        <w:t xml:space="preserve"> en 6eme année d’informatique, je m'intéresse à l’informatique depuis mon plus jeune âge. Je suis passé par le code d’Arduino, de jeux, de logiciels, et de pages/app web. Pour mes forces et atouts pour le projet, je me sens compétent dans la gestion, l’analyse et le code. De plus, je m'attarderais aussi beaucoup sur la partie 3D de l’interface graphique.</w:t>
+        <w:t xml:space="preserve"> en 6</w:t>
+      </w:r>
+      <w:r>
+        <w:rPr>
+          <w:rFonts w:ascii="Times New Roman" w:eastAsia="Times New Roman" w:hAnsi="Times New Roman" w:cs="Times New Roman"/>
+          <w:lang w:eastAsia="fr-BE"/>
+        </w:rPr>
+        <w:t>è</w:t>
+      </w:r>
+      <w:r>
+        <w:rPr>
+          <w:rFonts w:ascii="Times New Roman" w:eastAsia="Times New Roman" w:hAnsi="Times New Roman" w:cs="Times New Roman"/>
+          <w:lang w:eastAsia="fr-BE"/>
+        </w:rPr>
+        <w:t xml:space="preserve">me année d’informatique, je m'intéresse à l’informatique depuis mon plus jeune âge. Je </w:t>
+      </w:r>
+      <w:r>
+        <w:rPr>
+          <w:rFonts w:ascii="Times New Roman" w:eastAsia="Times New Roman" w:hAnsi="Times New Roman" w:cs="Times New Roman"/>
+          <w:lang w:eastAsia="fr-BE"/>
+        </w:rPr>
+        <w:t>me suis intéressé</w:t>
+      </w:r>
+      <w:r>
+        <w:rPr>
+          <w:rFonts w:ascii="Times New Roman" w:eastAsia="Times New Roman" w:hAnsi="Times New Roman" w:cs="Times New Roman"/>
+          <w:lang w:eastAsia="fr-BE"/>
+        </w:rPr>
+        <w:t xml:space="preserve"> par </w:t>
+      </w:r>
+      <w:r>
+        <w:rPr>
+          <w:rFonts w:ascii="Times New Roman" w:eastAsia="Times New Roman" w:hAnsi="Times New Roman" w:cs="Times New Roman"/>
+          <w:lang w:eastAsia="fr-BE"/>
+        </w:rPr>
+        <w:t>différents types de codage :</w:t>
+      </w:r>
+      <w:r>
+        <w:rPr>
+          <w:rFonts w:ascii="Times New Roman" w:eastAsia="Times New Roman" w:hAnsi="Times New Roman" w:cs="Times New Roman"/>
+          <w:lang w:eastAsia="fr-BE"/>
+        </w:rPr>
+        <w:t xml:space="preserve"> Arduino, jeux, </w:t>
+      </w:r>
+      <w:r>
+        <w:rPr>
+          <w:rFonts w:ascii="Times New Roman" w:eastAsia="Times New Roman" w:hAnsi="Times New Roman" w:cs="Times New Roman"/>
+          <w:lang w:eastAsia="fr-BE"/>
+        </w:rPr>
+        <w:t>l</w:t>
+      </w:r>
+      <w:r>
+        <w:rPr>
+          <w:rFonts w:ascii="Times New Roman" w:eastAsia="Times New Roman" w:hAnsi="Times New Roman" w:cs="Times New Roman"/>
+          <w:lang w:eastAsia="fr-BE"/>
+        </w:rPr>
+        <w:t xml:space="preserve">ogiciels, et pages/app web. </w:t>
+      </w:r>
+      <w:r>
+        <w:rPr>
+          <w:rFonts w:ascii="Times New Roman" w:eastAsia="Times New Roman" w:hAnsi="Times New Roman" w:cs="Times New Roman"/>
+          <w:lang w:eastAsia="fr-BE"/>
+        </w:rPr>
+        <w:t>Concernant</w:t>
+      </w:r>
+      <w:r>
+        <w:rPr>
+          <w:rFonts w:ascii="Times New Roman" w:eastAsia="Times New Roman" w:hAnsi="Times New Roman" w:cs="Times New Roman"/>
+          <w:lang w:eastAsia="fr-BE"/>
+        </w:rPr>
+        <w:t xml:space="preserve"> mes forces et atouts pour le projet, je me sens compétent dans la gestion, l’analyse et le code. De plus, je m'attarderai </w:t>
+      </w:r>
+      <w:r>
+        <w:rPr>
+          <w:rFonts w:ascii="Times New Roman" w:eastAsia="Times New Roman" w:hAnsi="Times New Roman" w:cs="Times New Roman"/>
+          <w:lang w:eastAsia="fr-BE"/>
+        </w:rPr>
+        <w:t xml:space="preserve">particulièrement </w:t>
+      </w:r>
+      <w:r>
+        <w:rPr>
+          <w:rFonts w:ascii="Times New Roman" w:eastAsia="Times New Roman" w:hAnsi="Times New Roman" w:cs="Times New Roman"/>
+          <w:lang w:eastAsia="fr-BE"/>
+        </w:rPr>
+        <w:t>sur la partie 3D de l’interface graphique.</w:t>
       </w:r>
     </w:p>
     <w:p>
@@ -2063,7 +2333,6 @@
         <w:sectPr>
           <w:pgSz w:w="11906" w:h="16838"/>
           <w:pgMar w:top="1417" w:right="1417" w:bottom="1417" w:left="1417" w:header="708" w:footer="708" w:gutter="0"/>
-          <w:pgNumType w:start="0"/>
           <w:cols w:space="708"/>
           <w:titlePg/>
           <w:docGrid w:linePitch="360"/>
@@ -2073,12 +2342,15 @@
     <w:p>
       <w:pPr>
         <w:pStyle w:val="Heading1"/>
-        <w:rPr>
-          <w:rFonts w:ascii="Times New Roman" w:eastAsia="Times New Roman" w:hAnsi="Times New Roman" w:cs="Times New Roman"/>
-          <w:lang w:eastAsia="fr-BE"/>
-        </w:rPr>
-      </w:pPr>
-      <w:bookmarkStart w:id="4" w:name="_Toc151207514"/>
+        <w:numPr>
+          <w:ilvl w:val="0"/>
+          <w:numId w:val="9"/>
+        </w:numPr>
+        <w:rPr>
+          <w:lang w:val="fr-FR"/>
+        </w:rPr>
+      </w:pPr>
+      <w:bookmarkStart w:id="4" w:name="_Toc151307351"/>
       <w:r>
         <w:rPr>
           <w:lang w:val="fr-FR"/>
@@ -2108,7 +2380,6 @@
     <w:p>
       <w:pPr>
         <w:ind w:firstLine="708"/>
-        <w:jc w:val="both"/>
         <w:rPr>
           <w:rFonts w:ascii="Times New Roman" w:hAnsi="Times New Roman" w:cs="Times New Roman"/>
           <w:lang w:val="fr-FR"/>
@@ -2133,7 +2404,35 @@
           <w:rFonts w:ascii="Times New Roman" w:hAnsi="Times New Roman" w:cs="Times New Roman"/>
           <w:lang w:val="fr-FR"/>
         </w:rPr>
-        <w:t xml:space="preserve"> est de coder une variante d’un Monopoly en </w:t>
+        <w:t xml:space="preserve"> </w:t>
+      </w:r>
+      <w:r>
+        <w:rPr>
+          <w:rFonts w:ascii="Times New Roman" w:hAnsi="Times New Roman" w:cs="Times New Roman"/>
+          <w:lang w:val="fr-FR"/>
+        </w:rPr>
+        <w:t>consiste à</w:t>
+      </w:r>
+      <w:r>
+        <w:rPr>
+          <w:rFonts w:ascii="Times New Roman" w:hAnsi="Times New Roman" w:cs="Times New Roman"/>
+          <w:lang w:val="fr-FR"/>
+        </w:rPr>
+        <w:t xml:space="preserve"> coder une variante d’un</w:t>
+      </w:r>
+      <w:r>
+        <w:rPr>
+          <w:rFonts w:ascii="Times New Roman" w:hAnsi="Times New Roman" w:cs="Times New Roman"/>
+          <w:lang w:val="fr-FR"/>
+        </w:rPr>
+        <w:t xml:space="preserve"> jeu de plateau </w:t>
+      </w:r>
+      <w:r>
+        <w:rPr>
+          <w:rFonts w:ascii="Times New Roman" w:hAnsi="Times New Roman" w:cs="Times New Roman"/>
+          <w:lang w:val="fr-FR"/>
+        </w:rPr>
+        <w:t xml:space="preserve">Monopoly en </w:t>
       </w:r>
       <w:r>
         <w:rPr>
@@ -2154,7 +2453,14 @@
           <w:rFonts w:ascii="Times New Roman" w:hAnsi="Times New Roman" w:cs="Times New Roman"/>
           <w:lang w:val="fr-FR"/>
         </w:rPr>
-        <w:t xml:space="preserve"> (nous utiliserons </w:t>
+        <w:t xml:space="preserve"> via une programmation de type orientée objet. N</w:t>
+      </w:r>
+      <w:r>
+        <w:rPr>
+          <w:rFonts w:ascii="Times New Roman" w:hAnsi="Times New Roman" w:cs="Times New Roman"/>
+          <w:lang w:val="fr-FR"/>
+        </w:rPr>
+        <w:t xml:space="preserve">ous utiliserons </w:t>
       </w:r>
       <w:proofErr w:type="spellStart"/>
       <w:r>
@@ -2170,14 +2476,35 @@
           <w:rFonts w:ascii="Times New Roman" w:hAnsi="Times New Roman" w:cs="Times New Roman"/>
           <w:lang w:val="fr-FR"/>
         </w:rPr>
-        <w:t xml:space="preserve"> Engine pour la partie graphique qui sera en 3D)</w:t>
-      </w:r>
-      <w:r>
-        <w:rPr>
-          <w:rFonts w:ascii="Times New Roman" w:hAnsi="Times New Roman" w:cs="Times New Roman"/>
-          <w:lang w:val="fr-FR"/>
-        </w:rPr>
-        <w:t xml:space="preserve"> et devoir en faire un site Web </w:t>
+        <w:t xml:space="preserve"> Engine pour la partie graphique qui sera en 3D</w:t>
+      </w:r>
+      <w:r>
+        <w:rPr>
+          <w:rFonts w:ascii="Times New Roman" w:hAnsi="Times New Roman" w:cs="Times New Roman"/>
+          <w:lang w:val="fr-FR"/>
+        </w:rPr>
+        <w:t>.</w:t>
+      </w:r>
+      <w:r>
+        <w:rPr>
+          <w:rFonts w:ascii="Times New Roman" w:hAnsi="Times New Roman" w:cs="Times New Roman"/>
+          <w:lang w:val="fr-FR"/>
+        </w:rPr>
+        <w:t xml:space="preserve"> </w:t>
+      </w:r>
+      <w:r>
+        <w:rPr>
+          <w:rFonts w:ascii="Times New Roman" w:hAnsi="Times New Roman" w:cs="Times New Roman"/>
+          <w:lang w:val="fr-FR"/>
+        </w:rPr>
+        <w:t>Nous devons aussi</w:t>
+      </w:r>
+      <w:r>
+        <w:rPr>
+          <w:rFonts w:ascii="Times New Roman" w:hAnsi="Times New Roman" w:cs="Times New Roman"/>
+          <w:lang w:val="fr-FR"/>
+        </w:rPr>
+        <w:t xml:space="preserve"> en faire un site Web </w:t>
       </w:r>
       <w:r>
         <w:rPr>
@@ -2191,7 +2518,35 @@
           <w:rFonts w:ascii="Times New Roman" w:hAnsi="Times New Roman" w:cs="Times New Roman"/>
           <w:lang w:val="fr-FR"/>
         </w:rPr>
-        <w:t xml:space="preserve">. Nous réalisons ce </w:t>
+        <w:t>.</w:t>
+      </w:r>
+      <w:r>
+        <w:rPr>
+          <w:rFonts w:ascii="Times New Roman" w:hAnsi="Times New Roman" w:cs="Times New Roman"/>
+          <w:lang w:val="fr-FR"/>
+        </w:rPr>
+        <w:t xml:space="preserve"> Une base de </w:t>
+      </w:r>
+      <w:r>
+        <w:rPr>
+          <w:rFonts w:ascii="Times New Roman" w:hAnsi="Times New Roman" w:cs="Times New Roman"/>
+          <w:lang w:val="fr-FR"/>
+        </w:rPr>
+        <w:t>données</w:t>
+      </w:r>
+      <w:r>
+        <w:rPr>
+          <w:rFonts w:ascii="Times New Roman" w:hAnsi="Times New Roman" w:cs="Times New Roman"/>
+          <w:lang w:val="fr-FR"/>
+        </w:rPr>
+        <w:t xml:space="preserve"> devra aussi être modélisé puis mise en place pour transiter des informations entre le site web et l’application.</w:t>
+      </w:r>
+      <w:r>
+        <w:rPr>
+          <w:rFonts w:ascii="Times New Roman" w:hAnsi="Times New Roman" w:cs="Times New Roman"/>
+          <w:lang w:val="fr-FR"/>
+        </w:rPr>
+        <w:t xml:space="preserve"> Nous réalisons ce </w:t>
       </w:r>
       <w:r>
         <w:rPr>
@@ -2205,29 +2560,63 @@
           <w:rFonts w:ascii="Times New Roman" w:hAnsi="Times New Roman" w:cs="Times New Roman"/>
           <w:lang w:val="fr-FR"/>
         </w:rPr>
-        <w:t xml:space="preserve"> dans le cadre du cours d’informatique pour pouvoir réussir notre année scolaire.</w:t>
+        <w:t xml:space="preserve"> dans le cadre d</w:t>
+      </w:r>
+      <w:r>
+        <w:rPr>
+          <w:rFonts w:ascii="Times New Roman" w:hAnsi="Times New Roman" w:cs="Times New Roman"/>
+          <w:lang w:val="fr-FR"/>
+        </w:rPr>
+        <w:t>e</w:t>
+      </w:r>
+      <w:r>
+        <w:rPr>
+          <w:rFonts w:ascii="Times New Roman" w:hAnsi="Times New Roman" w:cs="Times New Roman"/>
+          <w:lang w:val="fr-FR"/>
+        </w:rPr>
+        <w:t xml:space="preserve"> </w:t>
+      </w:r>
+      <w:r>
+        <w:rPr>
+          <w:rFonts w:ascii="Times New Roman" w:hAnsi="Times New Roman" w:cs="Times New Roman"/>
+          <w:lang w:val="fr-FR"/>
+        </w:rPr>
+        <w:t xml:space="preserve">nos </w:t>
+      </w:r>
+      <w:r>
+        <w:rPr>
+          <w:rFonts w:ascii="Times New Roman" w:hAnsi="Times New Roman" w:cs="Times New Roman"/>
+          <w:lang w:val="fr-FR"/>
+        </w:rPr>
+        <w:t xml:space="preserve">cours d’informatique </w:t>
+      </w:r>
+      <w:r>
+        <w:rPr>
+          <w:rFonts w:ascii="Times New Roman" w:hAnsi="Times New Roman" w:cs="Times New Roman"/>
+          <w:lang w:val="fr-FR"/>
+        </w:rPr>
+        <w:t>afin d’obtenir notre C.E.S.S. en fin d’année scolaire</w:t>
+      </w:r>
+      <w:r>
+        <w:rPr>
+          <w:rFonts w:ascii="Times New Roman" w:hAnsi="Times New Roman" w:cs="Times New Roman"/>
+          <w:lang w:val="fr-FR"/>
+        </w:rPr>
+        <w:t>.</w:t>
       </w:r>
     </w:p>
     <w:p>
       <w:pPr>
-        <w:jc w:val="both"/>
-        <w:rPr>
-          <w:rFonts w:ascii="Times New Roman" w:hAnsi="Times New Roman" w:cs="Times New Roman"/>
-          <w:sz w:val="28"/>
-          <w:szCs w:val="28"/>
-          <w:u w:val="single"/>
-          <w:lang w:val="fr-FR"/>
-        </w:rPr>
-      </w:pPr>
-    </w:p>
-    <w:p>
-      <w:pPr>
         <w:pStyle w:val="Heading2"/>
-        <w:rPr>
-          <w:lang w:val="fr-FR"/>
-        </w:rPr>
-      </w:pPr>
-      <w:bookmarkStart w:id="5" w:name="_Toc151207515"/>
+        <w:numPr>
+          <w:ilvl w:val="1"/>
+          <w:numId w:val="9"/>
+        </w:numPr>
+        <w:rPr>
+          <w:lang w:val="fr-FR"/>
+        </w:rPr>
+      </w:pPr>
+      <w:bookmarkStart w:id="5" w:name="_Toc151307352"/>
       <w:r>
         <w:rPr>
           <w:lang w:val="fr-FR"/>
@@ -2283,27 +2672,7 @@
           <w:bCs/>
           <w:lang w:val="fr-FR"/>
         </w:rPr>
-        <w:t xml:space="preserve">M. </w:t>
-      </w:r>
-      <w:proofErr w:type="spellStart"/>
-      <w:r>
-        <w:rPr>
-          <w:rFonts w:ascii="Times New Roman" w:hAnsi="Times New Roman" w:cs="Times New Roman"/>
-          <w:b/>
-          <w:bCs/>
-          <w:lang w:val="fr-FR"/>
-        </w:rPr>
-        <w:t>Benidir</w:t>
-      </w:r>
-      <w:proofErr w:type="spellEnd"/>
-      <w:r>
-        <w:rPr>
-          <w:rFonts w:ascii="Times New Roman" w:hAnsi="Times New Roman" w:cs="Times New Roman"/>
-          <w:b/>
-          <w:bCs/>
-          <w:lang w:val="fr-FR"/>
-        </w:rPr>
-        <w:t> :</w:t>
+        <w:t>M. Benidir :</w:t>
       </w:r>
       <w:r>
         <w:rPr>
@@ -2321,8 +2690,12 @@
     <w:p>
       <w:pPr>
         <w:pStyle w:val="Heading2"/>
-      </w:pPr>
-      <w:bookmarkStart w:id="6" w:name="_Toc151207516"/>
+        <w:numPr>
+          <w:ilvl w:val="1"/>
+          <w:numId w:val="9"/>
+        </w:numPr>
+      </w:pPr>
+      <w:bookmarkStart w:id="6" w:name="_Toc151307353"/>
       <w:r>
         <w:t>Référent(s) :</w:t>
       </w:r>
@@ -2362,7 +2735,6 @@
         <w:sectPr>
           <w:pgSz w:w="11906" w:h="16838"/>
           <w:pgMar w:top="1417" w:right="1417" w:bottom="1417" w:left="1417" w:header="708" w:footer="708" w:gutter="0"/>
-          <w:pgNumType w:start="0"/>
           <w:cols w:space="708"/>
           <w:titlePg/>
           <w:docGrid w:linePitch="360"/>
@@ -2375,27 +2747,7 @@
           <w:bCs/>
           <w:lang w:val="fr-FR"/>
         </w:rPr>
-        <w:t xml:space="preserve">Adresse </w:t>
-      </w:r>
-      <w:proofErr w:type="gramStart"/>
-      <w:r>
-        <w:rPr>
-          <w:rFonts w:ascii="Times New Roman" w:hAnsi="Times New Roman" w:cs="Times New Roman"/>
-          <w:b/>
-          <w:bCs/>
-          <w:lang w:val="fr-FR"/>
-        </w:rPr>
-        <w:t>e-mail</w:t>
-      </w:r>
-      <w:proofErr w:type="gramEnd"/>
-      <w:r>
-        <w:rPr>
-          <w:rFonts w:ascii="Times New Roman" w:hAnsi="Times New Roman" w:cs="Times New Roman"/>
-          <w:b/>
-          <w:bCs/>
-          <w:lang w:val="fr-FR"/>
-        </w:rPr>
-        <w:t xml:space="preserve"> :</w:t>
+        <w:t>Adresse e-mail :</w:t>
       </w:r>
       <w:r>
         <w:rPr>
@@ -2410,27 +2762,20 @@
           <w:color w:val="2F5496" w:themeColor="accent1" w:themeShade="BF"/>
           <w:lang w:val="fr-FR"/>
         </w:rPr>
-        <w:t>isabelle.eloy@enseignementbw.be</w:t>
+        <w:t>isabelle.eloy@enseignementbw.b</w:t>
       </w:r>
     </w:p>
     <w:p>
       <w:pPr>
-        <w:rPr>
-          <w:rFonts w:ascii="Times New Roman" w:hAnsi="Times New Roman" w:cs="Times New Roman"/>
-          <w:b/>
-          <w:bCs/>
-          <w:sz w:val="28"/>
-          <w:szCs w:val="28"/>
-          <w:lang w:val="fr-FR"/>
-        </w:rPr>
-      </w:pPr>
-    </w:p>
-    <w:p>
-      <w:pPr>
         <w:pStyle w:val="Heading1"/>
-      </w:pPr>
-      <w:bookmarkStart w:id="7" w:name="_Toc151207517"/>
-      <w:r>
+        <w:numPr>
+          <w:ilvl w:val="0"/>
+          <w:numId w:val="9"/>
+        </w:numPr>
+      </w:pPr>
+      <w:bookmarkStart w:id="7" w:name="_Toc151307354"/>
+      <w:r>
+        <w:lastRenderedPageBreak/>
         <w:t>Planificateur de tâches</w:t>
       </w:r>
       <w:bookmarkEnd w:id="7"/>
@@ -4870,7 +5215,6 @@
                 <w:rFonts w:ascii="Times New Roman" w:hAnsi="Times New Roman" w:cs="Times New Roman"/>
                 <w:lang w:val="fr-FR"/>
               </w:rPr>
-              <w:lastRenderedPageBreak/>
               <w:t>Tester l’oral</w:t>
             </w:r>
           </w:p>
@@ -5009,14 +5353,19 @@
           <w:u w:val="single"/>
           <w:lang w:val="fr-FR"/>
         </w:rPr>
+        <w:lastRenderedPageBreak/>
         <w:br w:type="page"/>
       </w:r>
     </w:p>
     <w:p>
       <w:pPr>
         <w:pStyle w:val="Heading1"/>
-      </w:pPr>
-      <w:bookmarkStart w:id="8" w:name="_Toc151207518"/>
+        <w:numPr>
+          <w:ilvl w:val="0"/>
+          <w:numId w:val="9"/>
+        </w:numPr>
+      </w:pPr>
+      <w:bookmarkStart w:id="8" w:name="_Toc151307355"/>
       <w:r>
         <w:lastRenderedPageBreak/>
         <w:t>Description de notre jeu</w:t>
@@ -5036,7 +5385,6 @@
     <w:p>
       <w:pPr>
         <w:ind w:firstLine="708"/>
-        <w:jc w:val="both"/>
         <w:rPr>
           <w:rFonts w:ascii="Times New Roman" w:hAnsi="Times New Roman" w:cs="Times New Roman"/>
           <w:lang w:val="fr-FR"/>
@@ -5061,7 +5409,35 @@
           <w:rFonts w:ascii="Times New Roman" w:hAnsi="Times New Roman" w:cs="Times New Roman"/>
           <w:lang w:val="fr-FR"/>
         </w:rPr>
-        <w:t xml:space="preserve">ly Builder est un jeu de plateau qui se joue entre 2 et 4 joueurs pour un publique âgé de plus de 8 ans. </w:t>
+        <w:t xml:space="preserve">ly Builder est un jeu de plateau qui se joue entre 2 et 4 joueurs </w:t>
+      </w:r>
+      <w:r>
+        <w:rPr>
+          <w:rFonts w:ascii="Times New Roman" w:hAnsi="Times New Roman" w:cs="Times New Roman"/>
+          <w:lang w:val="fr-FR"/>
+        </w:rPr>
+        <w:t>et destiné à</w:t>
+      </w:r>
+      <w:r>
+        <w:rPr>
+          <w:rFonts w:ascii="Times New Roman" w:hAnsi="Times New Roman" w:cs="Times New Roman"/>
+          <w:lang w:val="fr-FR"/>
+        </w:rPr>
+        <w:t xml:space="preserve"> un publi</w:t>
+      </w:r>
+      <w:r>
+        <w:rPr>
+          <w:rFonts w:ascii="Times New Roman" w:hAnsi="Times New Roman" w:cs="Times New Roman"/>
+          <w:lang w:val="fr-FR"/>
+        </w:rPr>
+        <w:t>c</w:t>
+      </w:r>
+      <w:r>
+        <w:rPr>
+          <w:rFonts w:ascii="Times New Roman" w:hAnsi="Times New Roman" w:cs="Times New Roman"/>
+          <w:lang w:val="fr-FR"/>
+        </w:rPr>
+        <w:t xml:space="preserve"> âgé de plus de 8 ans. </w:t>
       </w:r>
       <w:r>
         <w:rPr>
@@ -5082,7 +5458,63 @@
           <w:rFonts w:ascii="Times New Roman" w:hAnsi="Times New Roman" w:cs="Times New Roman"/>
           <w:lang w:val="fr-FR"/>
         </w:rPr>
-        <w:t xml:space="preserve">choisis un pion avec lequel il va jouer durant toute la partie, il recevra </w:t>
+        <w:t>choisi</w:t>
+      </w:r>
+      <w:r>
+        <w:rPr>
+          <w:rFonts w:ascii="Times New Roman" w:hAnsi="Times New Roman" w:cs="Times New Roman"/>
+          <w:lang w:val="fr-FR"/>
+        </w:rPr>
+        <w:t>t</w:t>
+      </w:r>
+      <w:r>
+        <w:rPr>
+          <w:rFonts w:ascii="Times New Roman" w:hAnsi="Times New Roman" w:cs="Times New Roman"/>
+          <w:lang w:val="fr-FR"/>
+        </w:rPr>
+        <w:t xml:space="preserve"> un pion avec lequel il va jouer durant toute la partie</w:t>
+      </w:r>
+      <w:r>
+        <w:rPr>
+          <w:rFonts w:ascii="Times New Roman" w:hAnsi="Times New Roman" w:cs="Times New Roman"/>
+          <w:lang w:val="fr-FR"/>
+        </w:rPr>
+        <w:t>.</w:t>
+      </w:r>
+      <w:r>
+        <w:rPr>
+          <w:rFonts w:ascii="Times New Roman" w:hAnsi="Times New Roman" w:cs="Times New Roman"/>
+          <w:lang w:val="fr-FR"/>
+        </w:rPr>
+        <w:t xml:space="preserve"> </w:t>
+      </w:r>
+      <w:r>
+        <w:rPr>
+          <w:rFonts w:ascii="Times New Roman" w:hAnsi="Times New Roman" w:cs="Times New Roman"/>
+          <w:lang w:val="fr-FR"/>
+        </w:rPr>
+        <w:t>I</w:t>
+      </w:r>
+      <w:r>
+        <w:rPr>
+          <w:rFonts w:ascii="Times New Roman" w:hAnsi="Times New Roman" w:cs="Times New Roman"/>
+          <w:lang w:val="fr-FR"/>
+        </w:rPr>
+        <w:t>l re</w:t>
+      </w:r>
+      <w:r>
+        <w:rPr>
+          <w:rFonts w:ascii="Times New Roman" w:hAnsi="Times New Roman" w:cs="Times New Roman"/>
+          <w:lang w:val="fr-FR"/>
+        </w:rPr>
+        <w:t>çoit</w:t>
+      </w:r>
+      <w:r>
+        <w:rPr>
+          <w:rFonts w:ascii="Times New Roman" w:hAnsi="Times New Roman" w:cs="Times New Roman"/>
+          <w:lang w:val="fr-FR"/>
+        </w:rPr>
+        <w:t xml:space="preserve"> </w:t>
       </w:r>
       <w:r>
         <w:rPr>
@@ -5096,7 +5528,49 @@
           <w:rFonts w:ascii="Times New Roman" w:hAnsi="Times New Roman" w:cs="Times New Roman"/>
           <w:lang w:val="fr-FR"/>
         </w:rPr>
-        <w:t xml:space="preserve"> jetons dit ressource que leur pion permet d’avoir en début de partie (ces ressources permettront de construire des bâtiments pour pouvoir accumuler des points et espérer gagner la partie</w:t>
+        <w:t xml:space="preserve"> jetons </w:t>
+      </w:r>
+      <w:r>
+        <w:rPr>
+          <w:rFonts w:ascii="Times New Roman" w:hAnsi="Times New Roman" w:cs="Times New Roman"/>
+          <w:lang w:val="fr-FR"/>
+        </w:rPr>
+        <w:t>(</w:t>
+      </w:r>
+      <w:r>
+        <w:rPr>
+          <w:rFonts w:ascii="Times New Roman" w:hAnsi="Times New Roman" w:cs="Times New Roman"/>
+          <w:lang w:val="fr-FR"/>
+        </w:rPr>
+        <w:t>dit</w:t>
+      </w:r>
+      <w:r>
+        <w:rPr>
+          <w:rFonts w:ascii="Times New Roman" w:hAnsi="Times New Roman" w:cs="Times New Roman"/>
+          <w:lang w:val="fr-FR"/>
+        </w:rPr>
+        <w:t>s</w:t>
+      </w:r>
+      <w:r>
+        <w:rPr>
+          <w:rFonts w:ascii="Times New Roman" w:hAnsi="Times New Roman" w:cs="Times New Roman"/>
+          <w:lang w:val="fr-FR"/>
+        </w:rPr>
+        <w:t xml:space="preserve"> ressource</w:t>
+      </w:r>
+      <w:r>
+        <w:rPr>
+          <w:rFonts w:ascii="Times New Roman" w:hAnsi="Times New Roman" w:cs="Times New Roman"/>
+          <w:lang w:val="fr-FR"/>
+        </w:rPr>
+        <w:t>s)</w:t>
+      </w:r>
+      <w:r>
+        <w:rPr>
+          <w:rFonts w:ascii="Times New Roman" w:hAnsi="Times New Roman" w:cs="Times New Roman"/>
+          <w:lang w:val="fr-FR"/>
+        </w:rPr>
+        <w:t xml:space="preserve"> que leur pion permet d’avoir en début de partie</w:t>
       </w:r>
       <w:r>
         <w:rPr>
@@ -5110,14 +5584,49 @@
           <w:rFonts w:ascii="Times New Roman" w:hAnsi="Times New Roman" w:cs="Times New Roman"/>
           <w:lang w:val="fr-FR"/>
         </w:rPr>
-        <w:t>)</w:t>
-      </w:r>
-      <w:r>
-        <w:rPr>
-          <w:rFonts w:ascii="Times New Roman" w:hAnsi="Times New Roman" w:cs="Times New Roman"/>
-          <w:lang w:val="fr-FR"/>
-        </w:rPr>
-        <w:t xml:space="preserve"> Les joueurs recevront aussi un montant de 2000 </w:t>
+        <w:t xml:space="preserve"> </w:t>
+      </w:r>
+      <w:r>
+        <w:rPr>
+          <w:rFonts w:ascii="Times New Roman" w:hAnsi="Times New Roman" w:cs="Times New Roman"/>
+          <w:lang w:val="fr-FR"/>
+        </w:rPr>
+        <w:t>C</w:t>
+      </w:r>
+      <w:r>
+        <w:rPr>
+          <w:rFonts w:ascii="Times New Roman" w:hAnsi="Times New Roman" w:cs="Times New Roman"/>
+          <w:lang w:val="fr-FR"/>
+        </w:rPr>
+        <w:t>es ressources permettront de construire des bâtiments pour pouvoir accumuler des points et espérer gagner la partie</w:t>
+      </w:r>
+      <w:r>
+        <w:rPr>
+          <w:rFonts w:ascii="Times New Roman" w:hAnsi="Times New Roman" w:cs="Times New Roman"/>
+          <w:lang w:val="fr-FR"/>
+        </w:rPr>
+        <w:t>.</w:t>
+      </w:r>
+      <w:r>
+        <w:rPr>
+          <w:rFonts w:ascii="Times New Roman" w:hAnsi="Times New Roman" w:cs="Times New Roman"/>
+          <w:lang w:val="fr-FR"/>
+        </w:rPr>
+        <w:t xml:space="preserve"> Les joueurs re</w:t>
+      </w:r>
+      <w:r>
+        <w:rPr>
+          <w:rFonts w:ascii="Times New Roman" w:hAnsi="Times New Roman" w:cs="Times New Roman"/>
+          <w:lang w:val="fr-FR"/>
+        </w:rPr>
+        <w:t>çoivent</w:t>
+      </w:r>
+      <w:r>
+        <w:rPr>
+          <w:rFonts w:ascii="Times New Roman" w:hAnsi="Times New Roman" w:cs="Times New Roman"/>
+          <w:lang w:val="fr-FR"/>
+        </w:rPr>
+        <w:t xml:space="preserve"> aussi un montant de 2000 </w:t>
       </w:r>
       <w:r>
         <w:rPr>
@@ -5131,21 +5640,21 @@
           <w:rFonts w:ascii="Times New Roman" w:hAnsi="Times New Roman" w:cs="Times New Roman"/>
           <w:lang w:val="fr-FR"/>
         </w:rPr>
-        <w:t xml:space="preserve">pour pouvoir </w:t>
-      </w:r>
-      <w:r>
-        <w:rPr>
-          <w:rFonts w:ascii="Times New Roman" w:hAnsi="Times New Roman" w:cs="Times New Roman"/>
-          <w:lang w:val="fr-FR"/>
-        </w:rPr>
-        <w:t>ac</w:t>
-      </w:r>
-      <w:r>
-        <w:rPr>
-          <w:rFonts w:ascii="Times New Roman" w:hAnsi="Times New Roman" w:cs="Times New Roman"/>
-          <w:lang w:val="fr-FR"/>
-        </w:rPr>
-        <w:t>quérir et payer</w:t>
+        <w:t>afin de</w:t>
+      </w:r>
+      <w:r>
+        <w:rPr>
+          <w:rFonts w:ascii="Times New Roman" w:hAnsi="Times New Roman" w:cs="Times New Roman"/>
+          <w:lang w:val="fr-FR"/>
+        </w:rPr>
+        <w:t xml:space="preserve"> pouvoir </w:t>
+      </w:r>
+      <w:r>
+        <w:rPr>
+          <w:rFonts w:ascii="Times New Roman" w:hAnsi="Times New Roman" w:cs="Times New Roman"/>
+          <w:lang w:val="fr-FR"/>
+        </w:rPr>
+        <w:t>acquérir et payer</w:t>
       </w:r>
       <w:r>
         <w:rPr>
@@ -5166,7 +5675,21 @@
           <w:rFonts w:ascii="Times New Roman" w:hAnsi="Times New Roman" w:cs="Times New Roman"/>
           <w:lang w:val="fr-FR"/>
         </w:rPr>
-        <w:t>Pour savoir qui comm</w:t>
+        <w:t xml:space="preserve">Pour </w:t>
+      </w:r>
+      <w:r>
+        <w:rPr>
+          <w:rFonts w:ascii="Times New Roman" w:hAnsi="Times New Roman" w:cs="Times New Roman"/>
+          <w:lang w:val="fr-FR"/>
+        </w:rPr>
+        <w:t>connaître</w:t>
+      </w:r>
+      <w:r>
+        <w:rPr>
+          <w:rFonts w:ascii="Times New Roman" w:hAnsi="Times New Roman" w:cs="Times New Roman"/>
+          <w:lang w:val="fr-FR"/>
+        </w:rPr>
+        <w:t xml:space="preserve"> qui comm</w:t>
       </w:r>
       <w:r>
         <w:rPr>
@@ -5194,21 +5717,121 @@
           <w:rFonts w:ascii="Times New Roman" w:hAnsi="Times New Roman" w:cs="Times New Roman"/>
           <w:lang w:val="fr-FR"/>
         </w:rPr>
-        <w:t xml:space="preserve">r, soit celui qui fait le plus grand score en lançant un dé. </w:t>
-      </w:r>
-      <w:r>
-        <w:rPr>
-          <w:rFonts w:ascii="Times New Roman" w:hAnsi="Times New Roman" w:cs="Times New Roman"/>
-          <w:lang w:val="fr-FR"/>
-        </w:rPr>
-        <w:t>À chaque fois qu’un joueur commence à jouer quand c’est son tour, il lance les 2 dés, ce qui comptabilisera un certain nombre de case que le joueur peut faire avancer son pion depuis la case où il est</w:t>
-      </w:r>
-      <w:r>
-        <w:rPr>
-          <w:rFonts w:ascii="Times New Roman" w:hAnsi="Times New Roman" w:cs="Times New Roman"/>
-          <w:lang w:val="fr-FR"/>
-        </w:rPr>
-        <w:t xml:space="preserve"> (tous les joueurs commencent à la case départ quand la partie commence</w:t>
+        <w:t xml:space="preserve">r, soit celui qui </w:t>
+      </w:r>
+      <w:r>
+        <w:rPr>
+          <w:rFonts w:ascii="Times New Roman" w:hAnsi="Times New Roman" w:cs="Times New Roman"/>
+          <w:lang w:val="fr-FR"/>
+        </w:rPr>
+        <w:t>réalise</w:t>
+      </w:r>
+      <w:r>
+        <w:rPr>
+          <w:rFonts w:ascii="Times New Roman" w:hAnsi="Times New Roman" w:cs="Times New Roman"/>
+          <w:lang w:val="fr-FR"/>
+        </w:rPr>
+        <w:t xml:space="preserve"> le plus grand score en lançant un dé. </w:t>
+      </w:r>
+      <w:r>
+        <w:rPr>
+          <w:rFonts w:ascii="Times New Roman" w:hAnsi="Times New Roman" w:cs="Times New Roman"/>
+          <w:lang w:val="fr-FR"/>
+        </w:rPr>
+        <w:t>À cha</w:t>
+      </w:r>
+      <w:r>
+        <w:rPr>
+          <w:rFonts w:ascii="Times New Roman" w:hAnsi="Times New Roman" w:cs="Times New Roman"/>
+          <w:lang w:val="fr-FR"/>
+        </w:rPr>
+        <w:t>cun de ses tours</w:t>
+      </w:r>
+      <w:r>
+        <w:rPr>
+          <w:rFonts w:ascii="Times New Roman" w:hAnsi="Times New Roman" w:cs="Times New Roman"/>
+          <w:lang w:val="fr-FR"/>
+        </w:rPr>
+        <w:t xml:space="preserve">, </w:t>
+      </w:r>
+      <w:r>
+        <w:rPr>
+          <w:rFonts w:ascii="Times New Roman" w:hAnsi="Times New Roman" w:cs="Times New Roman"/>
+          <w:lang w:val="fr-FR"/>
+        </w:rPr>
+        <w:t>le joueur</w:t>
+      </w:r>
+      <w:r>
+        <w:rPr>
+          <w:rFonts w:ascii="Times New Roman" w:hAnsi="Times New Roman" w:cs="Times New Roman"/>
+          <w:lang w:val="fr-FR"/>
+        </w:rPr>
+        <w:t xml:space="preserve"> lance les 2 dés</w:t>
+      </w:r>
+      <w:r>
+        <w:rPr>
+          <w:rFonts w:ascii="Times New Roman" w:hAnsi="Times New Roman" w:cs="Times New Roman"/>
+          <w:lang w:val="fr-FR"/>
+        </w:rPr>
+        <w:t xml:space="preserve">. Le nombre obtenu </w:t>
+      </w:r>
+      <w:r>
+        <w:rPr>
+          <w:rFonts w:ascii="Times New Roman" w:hAnsi="Times New Roman" w:cs="Times New Roman"/>
+          <w:lang w:val="fr-FR"/>
+        </w:rPr>
+        <w:t xml:space="preserve">correspond au nombre de cases pouvant être parcouru par le pion du joueur </w:t>
+      </w:r>
+      <w:r>
+        <w:rPr>
+          <w:rFonts w:ascii="Times New Roman" w:hAnsi="Times New Roman" w:cs="Times New Roman"/>
+          <w:lang w:val="fr-FR"/>
+        </w:rPr>
+        <w:t>depuis la case où il est</w:t>
+      </w:r>
+      <w:r>
+        <w:rPr>
+          <w:rFonts w:ascii="Times New Roman" w:hAnsi="Times New Roman" w:cs="Times New Roman"/>
+          <w:lang w:val="fr-FR"/>
+        </w:rPr>
+        <w:t>. T</w:t>
+      </w:r>
+      <w:r>
+        <w:rPr>
+          <w:rFonts w:ascii="Times New Roman" w:hAnsi="Times New Roman" w:cs="Times New Roman"/>
+          <w:lang w:val="fr-FR"/>
+        </w:rPr>
+        <w:t xml:space="preserve">ous les joueurs commencent à la case </w:t>
+      </w:r>
+      <w:r>
+        <w:rPr>
+          <w:rFonts w:ascii="Times New Roman" w:hAnsi="Times New Roman" w:cs="Times New Roman"/>
+          <w:lang w:val="fr-FR"/>
+        </w:rPr>
+        <w:t>« </w:t>
+      </w:r>
+      <w:proofErr w:type="gramStart"/>
+      <w:r>
+        <w:rPr>
+          <w:rFonts w:ascii="Courier New" w:hAnsi="Courier New" w:cs="Courier New"/>
+          <w:lang w:val="fr-FR"/>
+        </w:rPr>
+        <w:t>départ</w:t>
+      </w:r>
+      <w:r>
+        <w:rPr>
+          <w:rFonts w:ascii="Courier New" w:hAnsi="Courier New" w:cs="Courier New"/>
+          <w:lang w:val="fr-FR"/>
+        </w:rPr>
+        <w:t>»</w:t>
+      </w:r>
+      <w:proofErr w:type="gramEnd"/>
+      <w:r>
+        <w:rPr>
+          <w:rFonts w:ascii="Times New Roman" w:hAnsi="Times New Roman" w:cs="Times New Roman"/>
+          <w:lang w:val="fr-FR"/>
+        </w:rPr>
+        <w:t xml:space="preserve"> quand la partie commence</w:t>
       </w:r>
       <w:r>
         <w:rPr>
@@ -5216,13 +5839,6 @@
           <w:lang w:val="fr-FR"/>
         </w:rPr>
         <w:t>.</w:t>
-      </w:r>
-      <w:r>
-        <w:rPr>
-          <w:rFonts w:ascii="Times New Roman" w:hAnsi="Times New Roman" w:cs="Times New Roman"/>
-          <w:lang w:val="fr-FR"/>
-        </w:rPr>
-        <w:t>)</w:t>
       </w:r>
       <w:r>
         <w:rPr>
@@ -5235,7 +5851,6 @@
     <w:p>
       <w:pPr>
         <w:ind w:firstLine="708"/>
-        <w:jc w:val="both"/>
         <w:rPr>
           <w:rFonts w:ascii="Times New Roman" w:hAnsi="Times New Roman" w:cs="Times New Roman"/>
           <w:lang w:val="fr-FR"/>
@@ -5244,7 +5859,6 @@
     </w:p>
     <w:p>
       <w:pPr>
-        <w:jc w:val="both"/>
         <w:rPr>
           <w:rFonts w:ascii="Times New Roman" w:hAnsi="Times New Roman" w:cs="Times New Roman"/>
           <w:lang w:val="fr-FR"/>
@@ -5255,7 +5869,7 @@
           <w:noProof/>
         </w:rPr>
         <w:drawing>
-          <wp:anchor distT="0" distB="0" distL="114300" distR="114300" simplePos="0" relativeHeight="251660288" behindDoc="0" locked="0" layoutInCell="1" allowOverlap="1" wp14:anchorId="30651855" wp14:editId="35A8BE3A">
+          <wp:anchor distT="0" distB="0" distL="114300" distR="114300" simplePos="0" relativeHeight="251660288" behindDoc="0" locked="0" layoutInCell="1" allowOverlap="1" wp14:anchorId="30651855" wp14:editId="115ADE9E">
             <wp:simplePos x="0" y="0"/>
             <wp:positionH relativeFrom="margin">
               <wp:align>right</wp:align>
@@ -5280,7 +5894,7 @@
                     </pic:cNvPicPr>
                   </pic:nvPicPr>
                   <pic:blipFill rotWithShape="1">
-                    <a:blip r:embed="rId6" cstate="print">
+                    <a:blip r:embed="rId10" cstate="print">
                       <a:extLst>
                         <a:ext uri="{28A0092B-C50C-407E-A947-70E740481C1C}">
                           <a14:useLocalDpi xmlns:a14="http://schemas.microsoft.com/office/drawing/2010/main" val="0"/>
@@ -5335,7 +5949,6 @@
           <w:ilvl w:val="0"/>
           <w:numId w:val="5"/>
         </w:numPr>
-        <w:jc w:val="both"/>
         <w:rPr>
           <w:rFonts w:ascii="Times New Roman" w:hAnsi="Times New Roman" w:cs="Times New Roman"/>
           <w:lang w:val="fr-FR"/>
@@ -5356,7 +5969,6 @@
           <w:ilvl w:val="0"/>
           <w:numId w:val="5"/>
         </w:numPr>
-        <w:jc w:val="both"/>
         <w:rPr>
           <w:rFonts w:ascii="Times New Roman" w:hAnsi="Times New Roman" w:cs="Times New Roman"/>
           <w:lang w:val="fr-FR"/>
@@ -5377,7 +5989,6 @@
           <w:ilvl w:val="0"/>
           <w:numId w:val="5"/>
         </w:numPr>
-        <w:jc w:val="both"/>
         <w:rPr>
           <w:rFonts w:ascii="Times New Roman" w:hAnsi="Times New Roman" w:cs="Times New Roman"/>
           <w:lang w:val="fr-FR"/>
@@ -5398,7 +6009,6 @@
           <w:ilvl w:val="0"/>
           <w:numId w:val="5"/>
         </w:numPr>
-        <w:jc w:val="both"/>
         <w:rPr>
           <w:rFonts w:ascii="Times New Roman" w:hAnsi="Times New Roman" w:cs="Times New Roman"/>
           <w:lang w:val="fr-FR"/>
@@ -5419,7 +6029,6 @@
           <w:ilvl w:val="0"/>
           <w:numId w:val="5"/>
         </w:numPr>
-        <w:jc w:val="both"/>
         <w:rPr>
           <w:rFonts w:ascii="Times New Roman" w:hAnsi="Times New Roman" w:cs="Times New Roman"/>
           <w:lang w:val="fr-FR"/>
@@ -5440,7 +6049,6 @@
           <w:ilvl w:val="0"/>
           <w:numId w:val="5"/>
         </w:numPr>
-        <w:jc w:val="both"/>
         <w:rPr>
           <w:rFonts w:ascii="Times New Roman" w:hAnsi="Times New Roman" w:cs="Times New Roman"/>
           <w:lang w:val="fr-FR"/>
@@ -5461,7 +6069,6 @@
           <w:ilvl w:val="0"/>
           <w:numId w:val="5"/>
         </w:numPr>
-        <w:jc w:val="both"/>
         <w:rPr>
           <w:rFonts w:ascii="Times New Roman" w:hAnsi="Times New Roman" w:cs="Times New Roman"/>
           <w:lang w:val="fr-FR"/>
@@ -5482,7 +6089,6 @@
           <w:ilvl w:val="0"/>
           <w:numId w:val="5"/>
         </w:numPr>
-        <w:jc w:val="both"/>
         <w:rPr>
           <w:rFonts w:ascii="Times New Roman" w:hAnsi="Times New Roman" w:cs="Times New Roman"/>
           <w:lang w:val="fr-FR"/>
@@ -5503,7 +6109,6 @@
           <w:ilvl w:val="0"/>
           <w:numId w:val="5"/>
         </w:numPr>
-        <w:jc w:val="both"/>
         <w:rPr>
           <w:rFonts w:ascii="Times New Roman" w:hAnsi="Times New Roman" w:cs="Times New Roman"/>
           <w:lang w:val="fr-FR"/>
@@ -5524,7 +6129,6 @@
           <w:ilvl w:val="0"/>
           <w:numId w:val="5"/>
         </w:numPr>
-        <w:jc w:val="both"/>
         <w:rPr>
           <w:rFonts w:ascii="Times New Roman" w:hAnsi="Times New Roman" w:cs="Times New Roman"/>
           <w:lang w:val="fr-FR"/>
@@ -5552,7 +6156,6 @@
           <w:ilvl w:val="0"/>
           <w:numId w:val="5"/>
         </w:numPr>
-        <w:jc w:val="both"/>
         <w:rPr>
           <w:rFonts w:ascii="Times New Roman" w:hAnsi="Times New Roman" w:cs="Times New Roman"/>
           <w:lang w:val="fr-FR"/>
@@ -5573,7 +6176,6 @@
           <w:ilvl w:val="0"/>
           <w:numId w:val="5"/>
         </w:numPr>
-        <w:jc w:val="both"/>
         <w:rPr>
           <w:rFonts w:ascii="Times New Roman" w:hAnsi="Times New Roman" w:cs="Times New Roman"/>
           <w:lang w:val="fr-FR"/>
@@ -5605,7 +6207,6 @@
       <w:pPr>
         <w:pStyle w:val="ListParagraph"/>
         <w:ind w:left="1068"/>
-        <w:jc w:val="both"/>
         <w:rPr>
           <w:rFonts w:ascii="Times New Roman" w:hAnsi="Times New Roman" w:cs="Times New Roman"/>
           <w:lang w:val="fr-FR"/>
@@ -5615,30 +6216,196 @@
     <w:p>
       <w:pPr>
         <w:ind w:firstLine="708"/>
-        <w:jc w:val="both"/>
-        <w:rPr>
-          <w:rFonts w:ascii="Times New Roman" w:hAnsi="Times New Roman" w:cs="Times New Roman"/>
-          <w:lang w:val="fr-FR"/>
-        </w:rPr>
-      </w:pPr>
-      <w:r>
-        <w:rPr>
-          <w:rFonts w:ascii="Times New Roman" w:hAnsi="Times New Roman" w:cs="Times New Roman"/>
-          <w:lang w:val="fr-FR"/>
-        </w:rPr>
-        <w:t>Il y a diverse case sur l</w:t>
-      </w:r>
-      <w:r>
-        <w:rPr>
-          <w:rFonts w:ascii="Times New Roman" w:hAnsi="Times New Roman" w:cs="Times New Roman"/>
-          <w:lang w:val="fr-FR"/>
-        </w:rPr>
-        <w:t>e plateau, notamment les cases propriété qui peuvent être acheté par les joueurs (s’ils ont assez d’argent) s’ils tombent dessus en déplaçant leur pion, sauf si un autre joueur possède déjà cette propriété, il devra alors payer la somme indiquée au joueur qui possède déjà cette propriété. Il y a aussi les cases « chance » qui permette de recevoir des bonus ou des malus (tout dépend de la chance que vous avez), ces bonus et malus permettront de progresser dans la partie pour peut-être se rapprocher de la victoire.</w:t>
+        <w:rPr>
+          <w:rFonts w:ascii="Times New Roman" w:hAnsi="Times New Roman" w:cs="Times New Roman"/>
+          <w:lang w:val="fr-FR"/>
+        </w:rPr>
+      </w:pPr>
+      <w:r>
+        <w:rPr>
+          <w:rFonts w:ascii="Times New Roman" w:hAnsi="Times New Roman" w:cs="Times New Roman"/>
+          <w:lang w:val="fr-FR"/>
+        </w:rPr>
+        <w:t>Il y a diverse</w:t>
+      </w:r>
+      <w:r>
+        <w:rPr>
+          <w:rFonts w:ascii="Times New Roman" w:hAnsi="Times New Roman" w:cs="Times New Roman"/>
+          <w:lang w:val="fr-FR"/>
+        </w:rPr>
+        <w:t>s</w:t>
+      </w:r>
+      <w:r>
+        <w:rPr>
+          <w:rFonts w:ascii="Times New Roman" w:hAnsi="Times New Roman" w:cs="Times New Roman"/>
+          <w:lang w:val="fr-FR"/>
+        </w:rPr>
+        <w:t xml:space="preserve"> case</w:t>
+      </w:r>
+      <w:r>
+        <w:rPr>
+          <w:rFonts w:ascii="Times New Roman" w:hAnsi="Times New Roman" w:cs="Times New Roman"/>
+          <w:lang w:val="fr-FR"/>
+        </w:rPr>
+        <w:t>s</w:t>
+      </w:r>
+      <w:r>
+        <w:rPr>
+          <w:rFonts w:ascii="Times New Roman" w:hAnsi="Times New Roman" w:cs="Times New Roman"/>
+          <w:lang w:val="fr-FR"/>
+        </w:rPr>
+        <w:t xml:space="preserve"> sur l</w:t>
+      </w:r>
+      <w:r>
+        <w:rPr>
+          <w:rFonts w:ascii="Times New Roman" w:hAnsi="Times New Roman" w:cs="Times New Roman"/>
+          <w:lang w:val="fr-FR"/>
+        </w:rPr>
+        <w:t xml:space="preserve">e plateau, notamment les cases </w:t>
+      </w:r>
+      <w:r>
+        <w:rPr>
+          <w:rFonts w:ascii="Times New Roman" w:hAnsi="Times New Roman" w:cs="Times New Roman"/>
+          <w:lang w:val="fr-FR"/>
+        </w:rPr>
+        <w:t>« </w:t>
+      </w:r>
+      <w:r>
+        <w:rPr>
+          <w:rFonts w:ascii="Courier New" w:hAnsi="Courier New" w:cs="Courier New"/>
+          <w:lang w:val="fr-FR"/>
+        </w:rPr>
+        <w:t>propriété</w:t>
+      </w:r>
+      <w:r>
+        <w:rPr>
+          <w:rFonts w:ascii="Courier New" w:hAnsi="Courier New" w:cs="Courier New"/>
+          <w:lang w:val="fr-FR"/>
+        </w:rPr>
+        <w:t> »</w:t>
+      </w:r>
+      <w:r>
+        <w:rPr>
+          <w:rFonts w:ascii="Times New Roman" w:hAnsi="Times New Roman" w:cs="Times New Roman"/>
+          <w:lang w:val="fr-FR"/>
+        </w:rPr>
+        <w:t xml:space="preserve"> qui peuvent être acheté</w:t>
+      </w:r>
+      <w:r>
+        <w:rPr>
+          <w:rFonts w:ascii="Times New Roman" w:hAnsi="Times New Roman" w:cs="Times New Roman"/>
+          <w:lang w:val="fr-FR"/>
+        </w:rPr>
+        <w:t>es</w:t>
+      </w:r>
+      <w:r>
+        <w:rPr>
+          <w:rFonts w:ascii="Times New Roman" w:hAnsi="Times New Roman" w:cs="Times New Roman"/>
+          <w:lang w:val="fr-FR"/>
+        </w:rPr>
+        <w:t xml:space="preserve"> par les joueurs s’ils ont assez d’argent</w:t>
+      </w:r>
+      <w:r>
+        <w:rPr>
+          <w:rFonts w:ascii="Times New Roman" w:hAnsi="Times New Roman" w:cs="Times New Roman"/>
+          <w:lang w:val="fr-FR"/>
+        </w:rPr>
+        <w:t xml:space="preserve"> et</w:t>
+      </w:r>
+      <w:r>
+        <w:rPr>
+          <w:rFonts w:ascii="Times New Roman" w:hAnsi="Times New Roman" w:cs="Times New Roman"/>
+          <w:lang w:val="fr-FR"/>
+        </w:rPr>
+        <w:t xml:space="preserve"> s’ils tombent dessus en déplaçant leur pion</w:t>
+      </w:r>
+      <w:r>
+        <w:rPr>
+          <w:rFonts w:ascii="Times New Roman" w:hAnsi="Times New Roman" w:cs="Times New Roman"/>
+          <w:lang w:val="fr-FR"/>
+        </w:rPr>
+        <w:t xml:space="preserve">. Exception : </w:t>
+      </w:r>
+      <w:r>
+        <w:rPr>
+          <w:rFonts w:ascii="Times New Roman" w:hAnsi="Times New Roman" w:cs="Times New Roman"/>
+          <w:lang w:val="fr-FR"/>
+        </w:rPr>
+        <w:t xml:space="preserve">si un autre joueur possède déjà cette propriété, il devra alors payer la somme indiquée au joueur qui possède déjà cette propriété. Il y a aussi les cases </w:t>
+      </w:r>
+      <w:r>
+        <w:rPr>
+          <w:rFonts w:ascii="Courier New" w:hAnsi="Courier New" w:cs="Courier New"/>
+          <w:lang w:val="fr-FR"/>
+        </w:rPr>
+        <w:t>« chance »</w:t>
+      </w:r>
+      <w:r>
+        <w:rPr>
+          <w:rFonts w:ascii="Times New Roman" w:hAnsi="Times New Roman" w:cs="Times New Roman"/>
+          <w:lang w:val="fr-FR"/>
+        </w:rPr>
+        <w:t xml:space="preserve"> qui permette</w:t>
+      </w:r>
+      <w:r>
+        <w:rPr>
+          <w:rFonts w:ascii="Times New Roman" w:hAnsi="Times New Roman" w:cs="Times New Roman"/>
+          <w:lang w:val="fr-FR"/>
+        </w:rPr>
+        <w:t>nt</w:t>
+      </w:r>
+      <w:r>
+        <w:rPr>
+          <w:rFonts w:ascii="Times New Roman" w:hAnsi="Times New Roman" w:cs="Times New Roman"/>
+          <w:lang w:val="fr-FR"/>
+        </w:rPr>
+        <w:t xml:space="preserve"> de recevoir des bonus ou des malus</w:t>
+      </w:r>
+      <w:r>
+        <w:rPr>
+          <w:rFonts w:ascii="Times New Roman" w:hAnsi="Times New Roman" w:cs="Times New Roman"/>
+          <w:lang w:val="fr-FR"/>
+        </w:rPr>
+        <w:t xml:space="preserve"> : </w:t>
+      </w:r>
+      <w:r>
+        <w:rPr>
+          <w:rFonts w:ascii="Times New Roman" w:hAnsi="Times New Roman" w:cs="Times New Roman"/>
+          <w:lang w:val="fr-FR"/>
+        </w:rPr>
+        <w:t>tout dépend de la chance que vous avez</w:t>
+      </w:r>
+      <w:r>
+        <w:rPr>
+          <w:rFonts w:ascii="Times New Roman" w:hAnsi="Times New Roman" w:cs="Times New Roman"/>
+          <w:lang w:val="fr-FR"/>
+        </w:rPr>
+        <w:t>.</w:t>
+      </w:r>
+      <w:r>
+        <w:rPr>
+          <w:rFonts w:ascii="Times New Roman" w:hAnsi="Times New Roman" w:cs="Times New Roman"/>
+          <w:lang w:val="fr-FR"/>
+        </w:rPr>
+        <w:t xml:space="preserve"> </w:t>
+      </w:r>
+      <w:r>
+        <w:rPr>
+          <w:rFonts w:ascii="Times New Roman" w:hAnsi="Times New Roman" w:cs="Times New Roman"/>
+          <w:lang w:val="fr-FR"/>
+        </w:rPr>
+        <w:t>C</w:t>
+      </w:r>
+      <w:r>
+        <w:rPr>
+          <w:rFonts w:ascii="Times New Roman" w:hAnsi="Times New Roman" w:cs="Times New Roman"/>
+          <w:lang w:val="fr-FR"/>
+        </w:rPr>
+        <w:t>es bonus et malus permettront de progresser dans la partie pour peut-être se rapprocher de la victoire.</w:t>
       </w:r>
     </w:p>
     <w:p>
       <w:pPr>
-        <w:jc w:val="both"/>
         <w:rPr>
           <w:rFonts w:ascii="Times New Roman" w:hAnsi="Times New Roman" w:cs="Times New Roman"/>
           <w:lang w:val="fr-FR"/>
@@ -5648,18 +6415,45 @@
     <w:p>
       <w:pPr>
         <w:ind w:firstLine="708"/>
-        <w:jc w:val="both"/>
-        <w:rPr>
-          <w:rFonts w:ascii="Times New Roman" w:hAnsi="Times New Roman" w:cs="Times New Roman"/>
-          <w:lang w:val="fr-FR"/>
-        </w:rPr>
-      </w:pPr>
-      <w:r>
-        <w:rPr>
-          <w:rFonts w:ascii="Times New Roman" w:hAnsi="Times New Roman" w:cs="Times New Roman"/>
-          <w:lang w:val="fr-FR"/>
-        </w:rPr>
-        <w:t>La spécificité du Monopoly Builder est que les joueurs reçoivent des ressources au début (en fonction du pion qu'il choisisse) et au cours de la partie grâce à des cases</w:t>
+        <w:rPr>
+          <w:rFonts w:ascii="Times New Roman" w:hAnsi="Times New Roman" w:cs="Times New Roman"/>
+          <w:lang w:val="fr-FR"/>
+        </w:rPr>
+      </w:pPr>
+      <w:r>
+        <w:rPr>
+          <w:rFonts w:ascii="Times New Roman" w:hAnsi="Times New Roman" w:cs="Times New Roman"/>
+          <w:lang w:val="fr-FR"/>
+        </w:rPr>
+        <w:t>La spécificité du Monopoly Builder est que les joueurs reçoivent des ressources au début (en fonction du pion qu'il</w:t>
+      </w:r>
+      <w:r>
+        <w:rPr>
+          <w:rFonts w:ascii="Times New Roman" w:hAnsi="Times New Roman" w:cs="Times New Roman"/>
+          <w:lang w:val="fr-FR"/>
+        </w:rPr>
+        <w:t>s ont</w:t>
+      </w:r>
+      <w:r>
+        <w:rPr>
+          <w:rFonts w:ascii="Times New Roman" w:hAnsi="Times New Roman" w:cs="Times New Roman"/>
+          <w:lang w:val="fr-FR"/>
+        </w:rPr>
+        <w:t xml:space="preserve"> choisi) et au cours de la partie</w:t>
+      </w:r>
+      <w:r>
+        <w:rPr>
+          <w:rFonts w:ascii="Times New Roman" w:hAnsi="Times New Roman" w:cs="Times New Roman"/>
+          <w:lang w:val="fr-FR"/>
+        </w:rPr>
+        <w:t xml:space="preserve"> : </w:t>
+      </w:r>
+      <w:r>
+        <w:rPr>
+          <w:rFonts w:ascii="Times New Roman" w:hAnsi="Times New Roman" w:cs="Times New Roman"/>
+          <w:lang w:val="fr-FR"/>
+        </w:rPr>
+        <w:t>grâce à des cases</w:t>
       </w:r>
       <w:r>
         <w:rPr>
@@ -5673,7 +6467,105 @@
           <w:rFonts w:ascii="Times New Roman" w:hAnsi="Times New Roman" w:cs="Times New Roman"/>
           <w:lang w:val="fr-FR"/>
         </w:rPr>
-        <w:t xml:space="preserve"> ou bien des cartes chance. Ces ressources permettent aux joueurs de construire des bâtiments, bâtiments qui sont construit dans des quartiers que les joueurs possèdent dès lors qu'ils ont achetés une des propriétés qui sont disposées partout </w:t>
+        <w:t>s</w:t>
+      </w:r>
+      <w:r>
+        <w:rPr>
+          <w:rFonts w:ascii="Times New Roman" w:hAnsi="Times New Roman" w:cs="Times New Roman"/>
+          <w:lang w:val="fr-FR"/>
+        </w:rPr>
+        <w:t xml:space="preserve"> ou bien des cartes </w:t>
+      </w:r>
+      <w:r>
+        <w:rPr>
+          <w:rFonts w:ascii="Courier New" w:hAnsi="Courier New" w:cs="Courier New"/>
+          <w:lang w:val="fr-FR"/>
+        </w:rPr>
+        <w:t>« </w:t>
+      </w:r>
+      <w:r>
+        <w:rPr>
+          <w:rFonts w:ascii="Courier New" w:hAnsi="Courier New" w:cs="Courier New"/>
+          <w:lang w:val="fr-FR"/>
+        </w:rPr>
+        <w:t>chance</w:t>
+      </w:r>
+      <w:r>
+        <w:rPr>
+          <w:rFonts w:ascii="Courier New" w:hAnsi="Courier New" w:cs="Courier New"/>
+          <w:lang w:val="fr-FR"/>
+        </w:rPr>
+        <w:t> »</w:t>
+      </w:r>
+      <w:r>
+        <w:rPr>
+          <w:rFonts w:ascii="Courier New" w:hAnsi="Courier New" w:cs="Courier New"/>
+          <w:lang w:val="fr-FR"/>
+        </w:rPr>
+        <w:t>.</w:t>
+      </w:r>
+      <w:r>
+        <w:rPr>
+          <w:rFonts w:ascii="Times New Roman" w:hAnsi="Times New Roman" w:cs="Times New Roman"/>
+          <w:lang w:val="fr-FR"/>
+        </w:rPr>
+        <w:t xml:space="preserve"> Ces ressources permettent aux joueurs de construire des bâtiments, bâtiments qui sont construit</w:t>
+      </w:r>
+      <w:r>
+        <w:rPr>
+          <w:rFonts w:ascii="Times New Roman" w:hAnsi="Times New Roman" w:cs="Times New Roman"/>
+          <w:lang w:val="fr-FR"/>
+        </w:rPr>
+        <w:t>s</w:t>
+      </w:r>
+      <w:r>
+        <w:rPr>
+          <w:rFonts w:ascii="Times New Roman" w:hAnsi="Times New Roman" w:cs="Times New Roman"/>
+          <w:lang w:val="fr-FR"/>
+        </w:rPr>
+        <w:t xml:space="preserve"> dans des quartiers que les joueurs possèdent</w:t>
+      </w:r>
+      <w:r>
+        <w:rPr>
+          <w:rFonts w:ascii="Times New Roman" w:hAnsi="Times New Roman" w:cs="Times New Roman"/>
+          <w:lang w:val="fr-FR"/>
+        </w:rPr>
+        <w:t>.</w:t>
+      </w:r>
+      <w:r>
+        <w:rPr>
+          <w:rFonts w:ascii="Times New Roman" w:hAnsi="Times New Roman" w:cs="Times New Roman"/>
+          <w:lang w:val="fr-FR"/>
+        </w:rPr>
+        <w:t xml:space="preserve"> </w:t>
+      </w:r>
+      <w:r>
+        <w:rPr>
+          <w:rFonts w:ascii="Times New Roman" w:hAnsi="Times New Roman" w:cs="Times New Roman"/>
+          <w:lang w:val="fr-FR"/>
+        </w:rPr>
+        <w:t>Il faut alors préalablement</w:t>
+      </w:r>
+      <w:r>
+        <w:rPr>
+          <w:rFonts w:ascii="Times New Roman" w:hAnsi="Times New Roman" w:cs="Times New Roman"/>
+          <w:lang w:val="fr-FR"/>
+        </w:rPr>
+        <w:t xml:space="preserve"> qu'ils </w:t>
+      </w:r>
+      <w:r>
+        <w:rPr>
+          <w:rFonts w:ascii="Times New Roman" w:hAnsi="Times New Roman" w:cs="Times New Roman"/>
+          <w:lang w:val="fr-FR"/>
+        </w:rPr>
+        <w:t>aient</w:t>
+      </w:r>
+      <w:r>
+        <w:rPr>
+          <w:rFonts w:ascii="Times New Roman" w:hAnsi="Times New Roman" w:cs="Times New Roman"/>
+          <w:lang w:val="fr-FR"/>
+        </w:rPr>
+        <w:t xml:space="preserve"> acheté une des propriétés disposées partout </w:t>
       </w:r>
       <w:r>
         <w:rPr>
@@ -5687,14 +6579,7 @@
           <w:rFonts w:ascii="Times New Roman" w:hAnsi="Times New Roman" w:cs="Times New Roman"/>
           <w:lang w:val="fr-FR"/>
         </w:rPr>
-        <w:t xml:space="preserve">centre du </w:t>
-      </w:r>
-      <w:r>
-        <w:rPr>
-          <w:rFonts w:ascii="Times New Roman" w:hAnsi="Times New Roman" w:cs="Times New Roman"/>
-          <w:lang w:val="fr-FR"/>
-        </w:rPr>
-        <w:t>plateau de jeu. Autre spécificité de la construction des bâtiments, c'est le fait que si les joueurs ont le nombre</w:t>
+        <w:t>centre du plateau de jeu. Autre spécificité de la construction des bâtiments</w:t>
       </w:r>
       <w:r>
         <w:rPr>
@@ -5708,6 +6593,13 @@
           <w:rFonts w:ascii="Times New Roman" w:hAnsi="Times New Roman" w:cs="Times New Roman"/>
           <w:lang w:val="fr-FR"/>
         </w:rPr>
+        <w:t xml:space="preserve">est le fait que si les joueurs ont le nombre </w:t>
+      </w:r>
+      <w:r>
+        <w:rPr>
+          <w:rFonts w:ascii="Times New Roman" w:hAnsi="Times New Roman" w:cs="Times New Roman"/>
+          <w:lang w:val="fr-FR"/>
+        </w:rPr>
         <w:t>suffisant</w:t>
       </w:r>
       <w:r>
@@ -5715,21 +6607,7 @@
           <w:rFonts w:ascii="Times New Roman" w:hAnsi="Times New Roman" w:cs="Times New Roman"/>
           <w:lang w:val="fr-FR"/>
         </w:rPr>
-        <w:t xml:space="preserve"> de ressources, ils peuvent rajouter un étage à un de leur(s) bâtiment(s), </w:t>
-      </w:r>
-      <w:r>
-        <w:rPr>
-          <w:rFonts w:ascii="Times New Roman" w:hAnsi="Times New Roman" w:cs="Times New Roman"/>
-          <w:lang w:val="fr-FR"/>
-        </w:rPr>
-        <w:t>durant leurs tours</w:t>
-      </w:r>
-      <w:r>
-        <w:rPr>
-          <w:rFonts w:ascii="Times New Roman" w:hAnsi="Times New Roman" w:cs="Times New Roman"/>
-          <w:lang w:val="fr-FR"/>
-        </w:rPr>
-        <w:t>.</w:t>
+        <w:t xml:space="preserve"> de ressources, ils peuvent ajouter un étage à un de leur(s) bâtiment(s), durant leurs tours.</w:t>
       </w:r>
       <w:r>
         <w:rPr>
@@ -5769,27 +6647,71 @@
     </w:p>
     <w:p>
       <w:pPr>
-        <w:jc w:val="both"/>
-        <w:rPr>
-          <w:rFonts w:ascii="Times New Roman" w:hAnsi="Times New Roman" w:cs="Times New Roman"/>
+        <w:rPr>
+          <w:rFonts w:ascii="Courier New" w:hAnsi="Courier New" w:cs="Courier New"/>
           <w:lang w:val="fr-FR"/>
         </w:rPr>
       </w:pPr>
     </w:p>
     <w:p>
       <w:pPr>
-        <w:jc w:val="both"/>
-        <w:rPr>
-          <w:rFonts w:ascii="Times New Roman" w:hAnsi="Times New Roman" w:cs="Times New Roman"/>
-          <w:lang w:val="fr-FR"/>
-        </w:rPr>
-      </w:pPr>
-      <w:r>
-        <w:rPr>
-          <w:rFonts w:ascii="Times New Roman" w:hAnsi="Times New Roman" w:cs="Times New Roman"/>
-          <w:lang w:val="fr-FR"/>
-        </w:rPr>
-        <w:t xml:space="preserve">Nous modifions un peu les règles d’origines dans le but de rendre le jeu plus codable et plus à notre goût. Voici une liste exhaustive de nos changements : </w:t>
+        <w:rPr>
+          <w:rFonts w:ascii="Times New Roman" w:hAnsi="Times New Roman" w:cs="Times New Roman"/>
+          <w:lang w:val="fr-FR"/>
+        </w:rPr>
+      </w:pPr>
+      <w:r>
+        <w:rPr>
+          <w:rFonts w:ascii="Times New Roman" w:hAnsi="Times New Roman" w:cs="Times New Roman"/>
+          <w:lang w:val="fr-FR"/>
+        </w:rPr>
+        <w:lastRenderedPageBreak/>
+        <w:t xml:space="preserve">Nous modifions un peu les règles d’origines dans le but de rendre le jeu plus </w:t>
+      </w:r>
+      <w:proofErr w:type="spellStart"/>
+      <w:r>
+        <w:rPr>
+          <w:rFonts w:ascii="Times New Roman" w:hAnsi="Times New Roman" w:cs="Times New Roman"/>
+          <w:lang w:val="fr-FR"/>
+        </w:rPr>
+        <w:t>codable</w:t>
+      </w:r>
+      <w:proofErr w:type="spellEnd"/>
+      <w:r>
+        <w:rPr>
+          <w:rFonts w:ascii="Times New Roman" w:hAnsi="Times New Roman" w:cs="Times New Roman"/>
+          <w:lang w:val="fr-FR"/>
+        </w:rPr>
+        <w:t xml:space="preserve"> et plus à notre goût. Voici une liste </w:t>
+      </w:r>
+      <w:r>
+        <w:rPr>
+          <w:rFonts w:ascii="Times New Roman" w:hAnsi="Times New Roman" w:cs="Times New Roman"/>
+          <w:lang w:val="fr-FR"/>
+        </w:rPr>
+        <w:t>actuellement non-</w:t>
+      </w:r>
+      <w:r>
+        <w:rPr>
+          <w:rFonts w:ascii="Times New Roman" w:hAnsi="Times New Roman" w:cs="Times New Roman"/>
+          <w:lang w:val="fr-FR"/>
+        </w:rPr>
+        <w:t>exhaustive</w:t>
+      </w:r>
+      <w:r>
+        <w:rPr>
+          <w:rFonts w:ascii="Times New Roman" w:hAnsi="Times New Roman" w:cs="Times New Roman"/>
+          <w:color w:val="FF0000"/>
+          <w:lang w:val="fr-FR"/>
+        </w:rPr>
+        <w:t xml:space="preserve"> </w:t>
+      </w:r>
+      <w:r>
+        <w:rPr>
+          <w:rFonts w:ascii="Times New Roman" w:hAnsi="Times New Roman" w:cs="Times New Roman"/>
+          <w:lang w:val="fr-FR"/>
+        </w:rPr>
+        <w:t xml:space="preserve">de nos changements : </w:t>
       </w:r>
     </w:p>
     <w:p>
@@ -5799,18 +6721,16 @@
           <w:ilvl w:val="0"/>
           <w:numId w:val="3"/>
         </w:numPr>
-        <w:jc w:val="both"/>
-        <w:rPr>
-          <w:rFonts w:ascii="Times New Roman" w:hAnsi="Times New Roman" w:cs="Times New Roman"/>
-          <w:lang w:val="fr-FR"/>
-        </w:rPr>
-      </w:pPr>
-      <w:r>
-        <w:rPr>
-          <w:rFonts w:ascii="Times New Roman" w:hAnsi="Times New Roman" w:cs="Times New Roman"/>
-          <w:lang w:val="fr-FR"/>
-        </w:rPr>
-        <w:lastRenderedPageBreak/>
+        <w:rPr>
+          <w:rFonts w:ascii="Times New Roman" w:hAnsi="Times New Roman" w:cs="Times New Roman"/>
+          <w:lang w:val="fr-FR"/>
+        </w:rPr>
+      </w:pPr>
+      <w:r>
+        <w:rPr>
+          <w:rFonts w:ascii="Times New Roman" w:hAnsi="Times New Roman" w:cs="Times New Roman"/>
+          <w:lang w:val="fr-FR"/>
+        </w:rPr>
         <w:t>Changement des zones de constructions centrales pour éviter que les joueurs placent les bâtiments tout à fait o</w:t>
       </w:r>
       <w:r>
@@ -5867,7 +6787,7 @@
           <w:rFonts w:ascii="Times New Roman" w:hAnsi="Times New Roman" w:cs="Times New Roman"/>
           <w:lang w:val="fr-FR"/>
         </w:rPr>
-        <w:t xml:space="preserve"> Monopoly et ajoute un peu de réflexions quant </w:t>
+        <w:t xml:space="preserve"> Monopoly et ajoute un peu de réflexion quant </w:t>
       </w:r>
       <w:r>
         <w:rPr>
@@ -5888,7 +6808,21 @@
           <w:rFonts w:ascii="Times New Roman" w:hAnsi="Times New Roman" w:cs="Times New Roman"/>
           <w:lang w:val="fr-FR"/>
         </w:rPr>
-        <w:t>l’acquisition de groupe de propriétés.</w:t>
+        <w:t>l’acquisition de groupe</w:t>
+      </w:r>
+      <w:r>
+        <w:rPr>
+          <w:rFonts w:ascii="Times New Roman" w:hAnsi="Times New Roman" w:cs="Times New Roman"/>
+          <w:lang w:val="fr-FR"/>
+        </w:rPr>
+        <w:t>s</w:t>
+      </w:r>
+      <w:r>
+        <w:rPr>
+          <w:rFonts w:ascii="Times New Roman" w:hAnsi="Times New Roman" w:cs="Times New Roman"/>
+          <w:lang w:val="fr-FR"/>
+        </w:rPr>
+        <w:t xml:space="preserve"> de propriétés.</w:t>
       </w:r>
     </w:p>
     <w:p>
@@ -5898,7 +6832,6 @@
           <w:ilvl w:val="0"/>
           <w:numId w:val="3"/>
         </w:numPr>
-        <w:jc w:val="both"/>
         <w:rPr>
           <w:rFonts w:ascii="Times New Roman" w:hAnsi="Times New Roman" w:cs="Times New Roman"/>
           <w:lang w:val="fr-FR"/>
@@ -5944,30 +6877,30 @@
           <w:rFonts w:ascii="Times New Roman" w:hAnsi="Times New Roman" w:cs="Times New Roman"/>
           <w:lang w:val="fr-FR"/>
         </w:rPr>
-        <w:t>à</w:t>
-      </w:r>
-      <w:r>
-        <w:rPr>
-          <w:rFonts w:ascii="Times New Roman" w:hAnsi="Times New Roman" w:cs="Times New Roman"/>
-          <w:lang w:val="fr-FR"/>
-        </w:rPr>
-        <w:t xml:space="preserve"> la venue d’un nouveau.</w:t>
+        <w:t xml:space="preserve">quand on en </w:t>
+      </w:r>
+      <w:r>
+        <w:rPr>
+          <w:rFonts w:ascii="Times New Roman" w:hAnsi="Times New Roman" w:cs="Times New Roman"/>
+          <w:lang w:val="fr-FR"/>
+        </w:rPr>
+        <w:t>reçoit</w:t>
+      </w:r>
+      <w:r>
+        <w:rPr>
+          <w:rFonts w:ascii="Times New Roman" w:hAnsi="Times New Roman" w:cs="Times New Roman"/>
+          <w:lang w:val="fr-FR"/>
+        </w:rPr>
+        <w:t xml:space="preserve"> un nouveau et que la limite est atteinte.</w:t>
       </w:r>
     </w:p>
     <w:p>
       <w:pPr>
         <w:rPr>
           <w:rFonts w:ascii="Times New Roman" w:hAnsi="Times New Roman" w:cs="Times New Roman"/>
-          <w:sz w:val="28"/>
-          <w:szCs w:val="28"/>
-          <w:lang w:val="fr-FR"/>
-        </w:rPr>
-      </w:pPr>
-    </w:p>
-    <w:p>
-      <w:pPr>
-        <w:rPr>
-          <w:rFonts w:ascii="Times New Roman" w:hAnsi="Times New Roman" w:cs="Times New Roman"/>
+          <w:b/>
+          <w:bCs/>
+          <w:color w:val="FF0000"/>
           <w:sz w:val="28"/>
           <w:szCs w:val="28"/>
           <w:lang w:val="fr-FR"/>
@@ -5987,10 +6920,7 @@
           <w:lang w:val="fr-FR"/>
         </w:rPr>
       </w:pPr>
-    </w:p>
-    <w:p>
-      <w:pPr>
-        <w:jc w:val="center"/>
+      <w:r>
         <w:rPr>
           <w:rFonts w:ascii="Times New Roman" w:hAnsi="Times New Roman" w:cs="Times New Roman"/>
           <w:b/>
@@ -6000,11 +6930,63 @@
           <w:u w:val="single"/>
           <w:lang w:val="fr-FR"/>
         </w:rPr>
-      </w:pPr>
-    </w:p>
-    <w:p>
-      <w:pPr>
-        <w:jc w:val="center"/>
+        <w:drawing>
+          <wp:anchor distT="0" distB="0" distL="114300" distR="114300" simplePos="0" relativeHeight="251663360" behindDoc="0" locked="0" layoutInCell="1" allowOverlap="1" wp14:anchorId="5727F756" wp14:editId="532DE972">
+            <wp:simplePos x="0" y="0"/>
+            <wp:positionH relativeFrom="margin">
+              <wp:align>left</wp:align>
+            </wp:positionH>
+            <wp:positionV relativeFrom="paragraph">
+              <wp:posOffset>158115</wp:posOffset>
+            </wp:positionV>
+            <wp:extent cx="1174750" cy="1710055"/>
+            <wp:effectExtent l="0" t="0" r="6350" b="4445"/>
+            <wp:wrapNone/>
+            <wp:docPr id="263996773" name="Picture 1" descr="A blue and red cards with white text&#10;&#10;Description automatically generated"/>
+            <wp:cNvGraphicFramePr>
+              <a:graphicFrameLocks xmlns:a="http://schemas.openxmlformats.org/drawingml/2006/main" noChangeAspect="1"/>
+            </wp:cNvGraphicFramePr>
+            <a:graphic xmlns:a="http://schemas.openxmlformats.org/drawingml/2006/main">
+              <a:graphicData uri="http://schemas.openxmlformats.org/drawingml/2006/picture">
+                <pic:pic xmlns:pic="http://schemas.openxmlformats.org/drawingml/2006/picture">
+                  <pic:nvPicPr>
+                    <pic:cNvPr id="263996773" name="Picture 1" descr="A blue and red cards with white text&#10;&#10;Description automatically generated"/>
+                    <pic:cNvPicPr/>
+                  </pic:nvPicPr>
+                  <pic:blipFill>
+                    <a:blip r:embed="rId11" cstate="print">
+                      <a:extLst>
+                        <a:ext uri="{28A0092B-C50C-407E-A947-70E740481C1C}">
+                          <a14:useLocalDpi xmlns:a14="http://schemas.microsoft.com/office/drawing/2010/main" val="0"/>
+                        </a:ext>
+                      </a:extLst>
+                    </a:blip>
+                    <a:stretch>
+                      <a:fillRect/>
+                    </a:stretch>
+                  </pic:blipFill>
+                  <pic:spPr>
+                    <a:xfrm>
+                      <a:off x="0" y="0"/>
+                      <a:ext cx="1174750" cy="1710389"/>
+                    </a:xfrm>
+                    <a:prstGeom prst="rect">
+                      <a:avLst/>
+                    </a:prstGeom>
+                  </pic:spPr>
+                </pic:pic>
+              </a:graphicData>
+            </a:graphic>
+            <wp14:sizeRelH relativeFrom="margin">
+              <wp14:pctWidth>0</wp14:pctWidth>
+            </wp14:sizeRelH>
+            <wp14:sizeRelV relativeFrom="margin">
+              <wp14:pctHeight>0</wp14:pctHeight>
+            </wp14:sizeRelV>
+          </wp:anchor>
+        </w:drawing>
+      </w:r>
+      <w:r>
         <w:rPr>
           <w:rFonts w:ascii="Times New Roman" w:hAnsi="Times New Roman" w:cs="Times New Roman"/>
           <w:b/>
@@ -6014,11 +6996,63 @@
           <w:u w:val="single"/>
           <w:lang w:val="fr-FR"/>
         </w:rPr>
-      </w:pPr>
-    </w:p>
-    <w:p>
-      <w:pPr>
-        <w:jc w:val="center"/>
+        <w:drawing>
+          <wp:anchor distT="0" distB="0" distL="114300" distR="114300" simplePos="0" relativeHeight="251666432" behindDoc="0" locked="0" layoutInCell="1" allowOverlap="1" wp14:anchorId="20D7C8F2" wp14:editId="16FF174F">
+            <wp:simplePos x="0" y="0"/>
+            <wp:positionH relativeFrom="margin">
+              <wp:posOffset>1316990</wp:posOffset>
+            </wp:positionH>
+            <wp:positionV relativeFrom="paragraph">
+              <wp:posOffset>165100</wp:posOffset>
+            </wp:positionV>
+            <wp:extent cx="2560320" cy="1736090"/>
+            <wp:effectExtent l="0" t="0" r="0" b="0"/>
+            <wp:wrapNone/>
+            <wp:docPr id="198686281" name="Picture 1" descr="A group of blue and white cards&#10;&#10;Description automatically generated"/>
+            <wp:cNvGraphicFramePr>
+              <a:graphicFrameLocks xmlns:a="http://schemas.openxmlformats.org/drawingml/2006/main" noChangeAspect="1"/>
+            </wp:cNvGraphicFramePr>
+            <a:graphic xmlns:a="http://schemas.openxmlformats.org/drawingml/2006/main">
+              <a:graphicData uri="http://schemas.openxmlformats.org/drawingml/2006/picture">
+                <pic:pic xmlns:pic="http://schemas.openxmlformats.org/drawingml/2006/picture">
+                  <pic:nvPicPr>
+                    <pic:cNvPr id="198686281" name="Picture 1" descr="A group of blue and white cards&#10;&#10;Description automatically generated"/>
+                    <pic:cNvPicPr/>
+                  </pic:nvPicPr>
+                  <pic:blipFill>
+                    <a:blip r:embed="rId12" cstate="print">
+                      <a:extLst>
+                        <a:ext uri="{28A0092B-C50C-407E-A947-70E740481C1C}">
+                          <a14:useLocalDpi xmlns:a14="http://schemas.microsoft.com/office/drawing/2010/main" val="0"/>
+                        </a:ext>
+                      </a:extLst>
+                    </a:blip>
+                    <a:stretch>
+                      <a:fillRect/>
+                    </a:stretch>
+                  </pic:blipFill>
+                  <pic:spPr>
+                    <a:xfrm>
+                      <a:off x="0" y="0"/>
+                      <a:ext cx="2560320" cy="1736090"/>
+                    </a:xfrm>
+                    <a:prstGeom prst="rect">
+                      <a:avLst/>
+                    </a:prstGeom>
+                  </pic:spPr>
+                </pic:pic>
+              </a:graphicData>
+            </a:graphic>
+            <wp14:sizeRelH relativeFrom="margin">
+              <wp14:pctWidth>0</wp14:pctWidth>
+            </wp14:sizeRelH>
+            <wp14:sizeRelV relativeFrom="margin">
+              <wp14:pctHeight>0</wp14:pctHeight>
+            </wp14:sizeRelV>
+          </wp:anchor>
+        </w:drawing>
+      </w:r>
+      <w:r>
         <w:rPr>
           <w:rFonts w:ascii="Times New Roman" w:hAnsi="Times New Roman" w:cs="Times New Roman"/>
           <w:b/>
@@ -6028,7 +7062,62 @@
           <w:u w:val="single"/>
           <w:lang w:val="fr-FR"/>
         </w:rPr>
-      </w:pPr>
+        <w:drawing>
+          <wp:anchor distT="0" distB="0" distL="114300" distR="114300" simplePos="0" relativeHeight="251665408" behindDoc="0" locked="0" layoutInCell="1" allowOverlap="1" wp14:anchorId="77198826" wp14:editId="25ADC8DA">
+            <wp:simplePos x="0" y="0"/>
+            <wp:positionH relativeFrom="margin">
+              <wp:align>right</wp:align>
+            </wp:positionH>
+            <wp:positionV relativeFrom="paragraph">
+              <wp:posOffset>151765</wp:posOffset>
+            </wp:positionV>
+            <wp:extent cx="1765300" cy="1743075"/>
+            <wp:effectExtent l="0" t="0" r="6350" b="9525"/>
+            <wp:wrapNone/>
+            <wp:docPr id="1463054478" name="Picture 1" descr="A blue and red card with text and images&#10;&#10;Description automatically generated"/>
+            <wp:cNvGraphicFramePr>
+              <a:graphicFrameLocks xmlns:a="http://schemas.openxmlformats.org/drawingml/2006/main" noChangeAspect="1"/>
+            </wp:cNvGraphicFramePr>
+            <a:graphic xmlns:a="http://schemas.openxmlformats.org/drawingml/2006/main">
+              <a:graphicData uri="http://schemas.openxmlformats.org/drawingml/2006/picture">
+                <pic:pic xmlns:pic="http://schemas.openxmlformats.org/drawingml/2006/picture">
+                  <pic:nvPicPr>
+                    <pic:cNvPr id="1463054478" name="Picture 1" descr="A blue and red card with text and images&#10;&#10;Description automatically generated"/>
+                    <pic:cNvPicPr/>
+                  </pic:nvPicPr>
+                  <pic:blipFill>
+                    <a:blip r:embed="rId13" cstate="print">
+                      <a:extLst>
+                        <a:ext uri="{28A0092B-C50C-407E-A947-70E740481C1C}">
+                          <a14:useLocalDpi xmlns:a14="http://schemas.microsoft.com/office/drawing/2010/main" val="0"/>
+                        </a:ext>
+                      </a:extLst>
+                    </a:blip>
+                    <a:stretch>
+                      <a:fillRect/>
+                    </a:stretch>
+                  </pic:blipFill>
+                  <pic:spPr>
+                    <a:xfrm>
+                      <a:off x="0" y="0"/>
+                      <a:ext cx="1765300" cy="1743075"/>
+                    </a:xfrm>
+                    <a:prstGeom prst="rect">
+                      <a:avLst/>
+                    </a:prstGeom>
+                  </pic:spPr>
+                </pic:pic>
+              </a:graphicData>
+            </a:graphic>
+            <wp14:sizeRelH relativeFrom="margin">
+              <wp14:pctWidth>0</wp14:pctWidth>
+            </wp14:sizeRelH>
+            <wp14:sizeRelV relativeFrom="margin">
+              <wp14:pctHeight>0</wp14:pctHeight>
+            </wp14:sizeRelV>
+          </wp:anchor>
+        </w:drawing>
+      </w:r>
     </w:p>
     <w:p>
       <w:pPr>
@@ -6085,10 +7174,7 @@
           <w:lang w:val="fr-FR"/>
         </w:rPr>
       </w:pPr>
-    </w:p>
-    <w:p>
-      <w:pPr>
-        <w:jc w:val="center"/>
+      <w:r>
         <w:rPr>
           <w:rFonts w:ascii="Times New Roman" w:hAnsi="Times New Roman" w:cs="Times New Roman"/>
           <w:b/>
@@ -6098,11 +7184,63 @@
           <w:u w:val="single"/>
           <w:lang w:val="fr-FR"/>
         </w:rPr>
-      </w:pPr>
-    </w:p>
-    <w:p>
-      <w:pPr>
-        <w:jc w:val="center"/>
+        <w:drawing>
+          <wp:anchor distT="0" distB="0" distL="114300" distR="114300" simplePos="0" relativeHeight="251664384" behindDoc="0" locked="0" layoutInCell="1" allowOverlap="1" wp14:anchorId="37DF02F5" wp14:editId="4855FBE8">
+            <wp:simplePos x="0" y="0"/>
+            <wp:positionH relativeFrom="margin">
+              <wp:align>left</wp:align>
+            </wp:positionH>
+            <wp:positionV relativeFrom="paragraph">
+              <wp:posOffset>92075</wp:posOffset>
+            </wp:positionV>
+            <wp:extent cx="2249805" cy="3232150"/>
+            <wp:effectExtent l="0" t="0" r="0" b="6350"/>
+            <wp:wrapNone/>
+            <wp:docPr id="281261533" name="Picture 1" descr="A board with a variety of cards&#10;&#10;Description automatically generated with medium confidence"/>
+            <wp:cNvGraphicFramePr>
+              <a:graphicFrameLocks xmlns:a="http://schemas.openxmlformats.org/drawingml/2006/main" noChangeAspect="1"/>
+            </wp:cNvGraphicFramePr>
+            <a:graphic xmlns:a="http://schemas.openxmlformats.org/drawingml/2006/main">
+              <a:graphicData uri="http://schemas.openxmlformats.org/drawingml/2006/picture">
+                <pic:pic xmlns:pic="http://schemas.openxmlformats.org/drawingml/2006/picture">
+                  <pic:nvPicPr>
+                    <pic:cNvPr id="281261533" name="Picture 1" descr="A board with a variety of cards&#10;&#10;Description automatically generated with medium confidence"/>
+                    <pic:cNvPicPr/>
+                  </pic:nvPicPr>
+                  <pic:blipFill>
+                    <a:blip r:embed="rId14" cstate="print">
+                      <a:extLst>
+                        <a:ext uri="{28A0092B-C50C-407E-A947-70E740481C1C}">
+                          <a14:useLocalDpi xmlns:a14="http://schemas.microsoft.com/office/drawing/2010/main" val="0"/>
+                        </a:ext>
+                      </a:extLst>
+                    </a:blip>
+                    <a:stretch>
+                      <a:fillRect/>
+                    </a:stretch>
+                  </pic:blipFill>
+                  <pic:spPr>
+                    <a:xfrm>
+                      <a:off x="0" y="0"/>
+                      <a:ext cx="2249805" cy="3232150"/>
+                    </a:xfrm>
+                    <a:prstGeom prst="rect">
+                      <a:avLst/>
+                    </a:prstGeom>
+                  </pic:spPr>
+                </pic:pic>
+              </a:graphicData>
+            </a:graphic>
+            <wp14:sizeRelH relativeFrom="margin">
+              <wp14:pctWidth>0</wp14:pctWidth>
+            </wp14:sizeRelH>
+            <wp14:sizeRelV relativeFrom="margin">
+              <wp14:pctHeight>0</wp14:pctHeight>
+            </wp14:sizeRelV>
+          </wp:anchor>
+        </w:drawing>
+      </w:r>
+      <w:r>
         <w:rPr>
           <w:rFonts w:ascii="Times New Roman" w:hAnsi="Times New Roman" w:cs="Times New Roman"/>
           <w:b/>
@@ -6112,7 +7250,62 @@
           <w:u w:val="single"/>
           <w:lang w:val="fr-FR"/>
         </w:rPr>
-      </w:pPr>
+        <w:drawing>
+          <wp:anchor distT="0" distB="0" distL="114300" distR="114300" simplePos="0" relativeHeight="251667456" behindDoc="0" locked="0" layoutInCell="1" allowOverlap="1" wp14:anchorId="75F76FD4" wp14:editId="11DC37D1">
+            <wp:simplePos x="0" y="0"/>
+            <wp:positionH relativeFrom="margin">
+              <wp:align>right</wp:align>
+            </wp:positionH>
+            <wp:positionV relativeFrom="paragraph">
+              <wp:posOffset>81699</wp:posOffset>
+            </wp:positionV>
+            <wp:extent cx="3394783" cy="3270023"/>
+            <wp:effectExtent l="0" t="0" r="0" b="6985"/>
+            <wp:wrapNone/>
+            <wp:docPr id="1306250410" name="Picture 1" descr="A board game with a picture of a building&#10;&#10;Description automatically generated"/>
+            <wp:cNvGraphicFramePr>
+              <a:graphicFrameLocks xmlns:a="http://schemas.openxmlformats.org/drawingml/2006/main" noChangeAspect="1"/>
+            </wp:cNvGraphicFramePr>
+            <a:graphic xmlns:a="http://schemas.openxmlformats.org/drawingml/2006/main">
+              <a:graphicData uri="http://schemas.openxmlformats.org/drawingml/2006/picture">
+                <pic:pic xmlns:pic="http://schemas.openxmlformats.org/drawingml/2006/picture">
+                  <pic:nvPicPr>
+                    <pic:cNvPr id="1306250410" name="Picture 1" descr="A board game with a picture of a building&#10;&#10;Description automatically generated"/>
+                    <pic:cNvPicPr/>
+                  </pic:nvPicPr>
+                  <pic:blipFill>
+                    <a:blip r:embed="rId15" cstate="print">
+                      <a:extLst>
+                        <a:ext uri="{28A0092B-C50C-407E-A947-70E740481C1C}">
+                          <a14:useLocalDpi xmlns:a14="http://schemas.microsoft.com/office/drawing/2010/main" val="0"/>
+                        </a:ext>
+                      </a:extLst>
+                    </a:blip>
+                    <a:stretch>
+                      <a:fillRect/>
+                    </a:stretch>
+                  </pic:blipFill>
+                  <pic:spPr>
+                    <a:xfrm>
+                      <a:off x="0" y="0"/>
+                      <a:ext cx="3394783" cy="3270023"/>
+                    </a:xfrm>
+                    <a:prstGeom prst="rect">
+                      <a:avLst/>
+                    </a:prstGeom>
+                  </pic:spPr>
+                </pic:pic>
+              </a:graphicData>
+            </a:graphic>
+            <wp14:sizeRelH relativeFrom="margin">
+              <wp14:pctWidth>0</wp14:pctWidth>
+            </wp14:sizeRelH>
+            <wp14:sizeRelV relativeFrom="margin">
+              <wp14:pctHeight>0</wp14:pctHeight>
+            </wp14:sizeRelV>
+          </wp:anchor>
+        </w:drawing>
+      </w:r>
     </w:p>
     <w:p>
       <w:pPr>
@@ -6144,7 +7337,6 @@
     </w:p>
     <w:p>
       <w:pPr>
-        <w:jc w:val="center"/>
         <w:rPr>
           <w:rFonts w:ascii="Times New Roman" w:hAnsi="Times New Roman" w:cs="Times New Roman"/>
           <w:b/>
@@ -6154,11 +7346,17 @@
           <w:u w:val="single"/>
           <w:lang w:val="fr-FR"/>
         </w:rPr>
+        <w:sectPr>
+          <w:pgSz w:w="11906" w:h="16838"/>
+          <w:pgMar w:top="1417" w:right="1417" w:bottom="1417" w:left="1417" w:header="708" w:footer="708" w:gutter="0"/>
+          <w:cols w:space="708"/>
+          <w:titlePg/>
+          <w:docGrid w:linePitch="360"/>
+        </w:sectPr>
       </w:pPr>
     </w:p>
     <w:p>
       <w:pPr>
-        <w:jc w:val="center"/>
         <w:rPr>
           <w:rFonts w:ascii="Times New Roman" w:hAnsi="Times New Roman" w:cs="Times New Roman"/>
           <w:b/>
@@ -6173,10 +7371,13 @@
     <w:p>
       <w:pPr>
         <w:pStyle w:val="Heading1"/>
-      </w:pPr>
-      <w:bookmarkStart w:id="9" w:name="_Toc151207519"/>
-      <w:r>
-        <w:lastRenderedPageBreak/>
+        <w:numPr>
+          <w:ilvl w:val="0"/>
+          <w:numId w:val="9"/>
+        </w:numPr>
+      </w:pPr>
+      <w:bookmarkStart w:id="9" w:name="_Toc151307356"/>
+      <w:r>
         <w:t>Logiciels utilisés</w:t>
       </w:r>
       <w:bookmarkEnd w:id="9"/>
@@ -6262,7 +7463,7 @@
           <w:color w:val="0F0F0F"/>
         </w:rPr>
       </w:pPr>
-      <w:hyperlink r:id="rId7" w:history="1">
+      <w:hyperlink r:id="rId16" w:history="1">
         <w:r>
           <w:rPr>
             <w:rStyle w:val="Hyperlink"/>
@@ -6396,7 +7597,7 @@
           <w:lang w:val="en-GB"/>
         </w:rPr>
       </w:pPr>
-      <w:hyperlink r:id="rId8" w:history="1">
+      <w:hyperlink r:id="rId17" w:history="1">
         <w:r>
           <w:rPr>
             <w:rStyle w:val="Hyperlink"/>
@@ -6427,30 +7628,7 @@
           <w:rFonts w:ascii="Times New Roman" w:eastAsia="Times New Roman" w:hAnsi="Times New Roman" w:cs="Times New Roman"/>
           <w:lang w:eastAsia="fr-BE"/>
         </w:rPr>
-        <w:t xml:space="preserve">Vous pouvez l'utiliser pour stocker, organiser, partager et consulter des informations de façon sécurisée à partir de </w:t>
-      </w:r>
-      <w:proofErr w:type="gramStart"/>
-      <w:r>
-        <w:rPr>
-          <w:rFonts w:ascii="Times New Roman" w:eastAsia="Times New Roman" w:hAnsi="Times New Roman" w:cs="Times New Roman"/>
-          <w:lang w:eastAsia="fr-BE"/>
-        </w:rPr>
-        <w:t>la</w:t>
-      </w:r>
-      <w:proofErr w:type="gramEnd"/>
-      <w:r>
-        <w:rPr>
-          <w:rFonts w:ascii="Times New Roman" w:eastAsia="Times New Roman" w:hAnsi="Times New Roman" w:cs="Times New Roman"/>
-          <w:lang w:eastAsia="fr-BE"/>
-        </w:rPr>
-        <w:t xml:space="preserve"> n'importe quel appareil.</w:t>
-      </w:r>
-      <w:r>
-        <w:rPr>
-          <w:rFonts w:ascii="Times New Roman" w:eastAsia="Times New Roman" w:hAnsi="Times New Roman" w:cs="Times New Roman"/>
-          <w:lang w:eastAsia="fr-BE"/>
-        </w:rPr>
-        <w:t xml:space="preserve"> » </w:t>
+        <w:t xml:space="preserve">Vous pouvez l'utiliser pour stocker, organiser, partager et consulter des informations de façon sécurisée à partir de n'importe quel appareil. » </w:t>
       </w:r>
       <w:r>
         <w:rPr>
@@ -6493,7 +7671,21 @@
           <w:rFonts w:ascii="Times New Roman" w:eastAsia="Times New Roman" w:hAnsi="Times New Roman" w:cs="Times New Roman"/>
           <w:lang w:eastAsia="fr-BE"/>
         </w:rPr>
-        <w:t xml:space="preserve">| Nous l'utilisons pour partager au échéances les fichiers à nos </w:t>
+        <w:t>| Nous l'utilisons pour partager au</w:t>
+      </w:r>
+      <w:r>
+        <w:rPr>
+          <w:rFonts w:ascii="Times New Roman" w:eastAsia="Times New Roman" w:hAnsi="Times New Roman" w:cs="Times New Roman"/>
+          <w:lang w:eastAsia="fr-BE"/>
+        </w:rPr>
+        <w:t>x</w:t>
+      </w:r>
+      <w:r>
+        <w:rPr>
+          <w:rFonts w:ascii="Times New Roman" w:eastAsia="Times New Roman" w:hAnsi="Times New Roman" w:cs="Times New Roman"/>
+          <w:lang w:eastAsia="fr-BE"/>
+        </w:rPr>
+        <w:t xml:space="preserve"> échéances les fichiers à nos </w:t>
       </w:r>
       <w:r>
         <w:rPr>
@@ -6536,7 +7728,7 @@
           <w:bCs/>
           <w:lang w:eastAsia="fr-BE"/>
         </w:rPr>
-        <w:t>JetBrains. (</w:t>
+        <w:t>JetBrains. (2010). PyCharm Edu</w:t>
       </w:r>
       <w:r>
         <w:rPr>
@@ -6545,7 +7737,7 @@
           <w:bCs/>
           <w:lang w:eastAsia="fr-BE"/>
         </w:rPr>
-        <w:t>2010</w:t>
+        <w:t>.</w:t>
       </w:r>
       <w:r>
         <w:rPr>
@@ -6554,52 +7746,7 @@
           <w:bCs/>
           <w:lang w:eastAsia="fr-BE"/>
         </w:rPr>
-        <w:t>). PyCharm</w:t>
-      </w:r>
-      <w:r>
-        <w:rPr>
-          <w:rFonts w:ascii="Times New Roman" w:eastAsia="Times New Roman" w:hAnsi="Times New Roman" w:cs="Times New Roman"/>
-          <w:b/>
-          <w:bCs/>
-          <w:lang w:eastAsia="fr-BE"/>
-        </w:rPr>
-        <w:t xml:space="preserve"> Edu</w:t>
-      </w:r>
-      <w:r>
-        <w:rPr>
-          <w:rFonts w:ascii="Times New Roman" w:eastAsia="Times New Roman" w:hAnsi="Times New Roman" w:cs="Times New Roman"/>
-          <w:b/>
-          <w:bCs/>
-          <w:lang w:eastAsia="fr-BE"/>
-        </w:rPr>
-        <w:t>.</w:t>
-      </w:r>
-      <w:r>
-        <w:rPr>
-          <w:rFonts w:ascii="Times New Roman" w:eastAsia="Times New Roman" w:hAnsi="Times New Roman" w:cs="Times New Roman"/>
-          <w:b/>
-          <w:bCs/>
-          <w:lang w:eastAsia="fr-BE"/>
-        </w:rPr>
-        <w:t xml:space="preserve"> (</w:t>
-      </w:r>
-      <w:r>
-        <w:rPr>
-          <w:rFonts w:ascii="Times New Roman" w:eastAsia="Times New Roman" w:hAnsi="Times New Roman" w:cs="Times New Roman"/>
-          <w:b/>
-          <w:bCs/>
-          <w:lang w:eastAsia="fr-BE"/>
-        </w:rPr>
-        <w:t>2022.2.2</w:t>
-      </w:r>
-      <w:r>
-        <w:rPr>
-          <w:rFonts w:ascii="Times New Roman" w:eastAsia="Times New Roman" w:hAnsi="Times New Roman" w:cs="Times New Roman"/>
-          <w:b/>
-          <w:bCs/>
-          <w:lang w:eastAsia="fr-BE"/>
-        </w:rPr>
-        <w:t xml:space="preserve">) [Logiciel]. </w:t>
+        <w:t xml:space="preserve"> (2022.2.2) [Logiciel]. </w:t>
       </w:r>
     </w:p>
     <w:p>
@@ -6610,7 +7757,7 @@
           <w:lang w:eastAsia="fr-BE"/>
         </w:rPr>
       </w:pPr>
-      <w:hyperlink r:id="rId9" w:history="1">
+      <w:hyperlink r:id="rId18" w:history="1">
         <w:r>
           <w:rPr>
             <w:rStyle w:val="Hyperlink"/>
@@ -6641,23 +7788,49 @@
           <w:rFonts w:ascii="Times New Roman" w:eastAsia="Times New Roman" w:hAnsi="Times New Roman" w:cs="Times New Roman"/>
           <w:lang w:eastAsia="fr-BE"/>
         </w:rPr>
-        <w:t xml:space="preserve">PyCharm fournit la saisie automatique de code intelligente, des inspections de code, la mise en évidence d'erreur à la volée et des correctifs rapides, en plus de refactorisations de </w:t>
-      </w:r>
-      <w:proofErr w:type="gramStart"/>
-      <w:r>
-        <w:rPr>
-          <w:rFonts w:ascii="Times New Roman" w:eastAsia="Times New Roman" w:hAnsi="Times New Roman" w:cs="Times New Roman"/>
-          <w:lang w:eastAsia="fr-BE"/>
-        </w:rPr>
-        <w:t>code automatisées</w:t>
-      </w:r>
-      <w:proofErr w:type="gramEnd"/>
-      <w:r>
-        <w:rPr>
-          <w:rFonts w:ascii="Times New Roman" w:eastAsia="Times New Roman" w:hAnsi="Times New Roman" w:cs="Times New Roman"/>
-          <w:lang w:eastAsia="fr-BE"/>
-        </w:rPr>
-        <w:t xml:space="preserve"> et de riches capacités de navigation.</w:t>
+        <w:t>PyCharm fournit la saisie automatique</w:t>
+      </w:r>
+      <w:r>
+        <w:rPr>
+          <w:rFonts w:ascii="Times New Roman" w:eastAsia="Times New Roman" w:hAnsi="Times New Roman" w:cs="Times New Roman"/>
+          <w:lang w:eastAsia="fr-BE"/>
+        </w:rPr>
+        <w:t xml:space="preserve"> intelligente</w:t>
+      </w:r>
+      <w:r>
+        <w:rPr>
+          <w:rFonts w:ascii="Times New Roman" w:eastAsia="Times New Roman" w:hAnsi="Times New Roman" w:cs="Times New Roman"/>
+          <w:lang w:eastAsia="fr-BE"/>
+        </w:rPr>
+        <w:t xml:space="preserve"> de code, des inspections de code, la mise en évidence d'erreur</w:t>
+      </w:r>
+      <w:r>
+        <w:rPr>
+          <w:rFonts w:ascii="Times New Roman" w:eastAsia="Times New Roman" w:hAnsi="Times New Roman" w:cs="Times New Roman"/>
+          <w:lang w:eastAsia="fr-BE"/>
+        </w:rPr>
+        <w:t>s</w:t>
+      </w:r>
+      <w:r>
+        <w:rPr>
+          <w:rFonts w:ascii="Times New Roman" w:eastAsia="Times New Roman" w:hAnsi="Times New Roman" w:cs="Times New Roman"/>
+          <w:lang w:eastAsia="fr-BE"/>
+        </w:rPr>
+        <w:t xml:space="preserve"> à la volée et des correctifs rapides, en plus de refactorisations</w:t>
+      </w:r>
+      <w:r>
+        <w:rPr>
+          <w:rFonts w:ascii="Times New Roman" w:eastAsia="Times New Roman" w:hAnsi="Times New Roman" w:cs="Times New Roman"/>
+          <w:lang w:eastAsia="fr-BE"/>
+        </w:rPr>
+        <w:t xml:space="preserve"> automatisées</w:t>
+      </w:r>
+      <w:r>
+        <w:rPr>
+          <w:rFonts w:ascii="Times New Roman" w:eastAsia="Times New Roman" w:hAnsi="Times New Roman" w:cs="Times New Roman"/>
+          <w:lang w:eastAsia="fr-BE"/>
+        </w:rPr>
+        <w:t xml:space="preserve"> de code et de riches capacités de navigation.</w:t>
       </w:r>
       <w:r>
         <w:rPr>
@@ -6701,14 +7874,7 @@
           <w:rFonts w:ascii="Times New Roman" w:eastAsia="Times New Roman" w:hAnsi="Times New Roman" w:cs="Times New Roman"/>
           <w:lang w:eastAsia="fr-BE"/>
         </w:rPr>
-        <w:t>le jeu</w:t>
-      </w:r>
-      <w:r>
-        <w:rPr>
-          <w:rFonts w:ascii="Times New Roman" w:eastAsia="Times New Roman" w:hAnsi="Times New Roman" w:cs="Times New Roman"/>
-          <w:lang w:eastAsia="fr-BE"/>
-        </w:rPr>
-        <w:t>.</w:t>
+        <w:t>le jeu.</w:t>
       </w:r>
     </w:p>
     <w:p>
@@ -6802,7 +7968,7 @@
           <w:lang w:eastAsia="fr-BE"/>
         </w:rPr>
       </w:pPr>
-      <w:hyperlink r:id="rId10" w:history="1">
+      <w:hyperlink r:id="rId19" w:history="1">
         <w:r>
           <w:rPr>
             <w:rStyle w:val="Hyperlink"/>
@@ -6833,28 +7999,21 @@
           <w:rFonts w:ascii="Times New Roman" w:eastAsia="Times New Roman" w:hAnsi="Times New Roman" w:cs="Times New Roman"/>
           <w:lang w:eastAsia="fr-BE"/>
         </w:rPr>
-        <w:t>S</w:t>
-      </w:r>
-      <w:r>
-        <w:rPr>
-          <w:rFonts w:ascii="Times New Roman" w:eastAsia="Times New Roman" w:hAnsi="Times New Roman" w:cs="Times New Roman"/>
-          <w:lang w:eastAsia="fr-BE"/>
-        </w:rPr>
-        <w:t>olution accessible en ligne gratuite</w:t>
-      </w:r>
-      <w:r>
-        <w:rPr>
-          <w:rFonts w:ascii="Times New Roman" w:eastAsia="Times New Roman" w:hAnsi="Times New Roman" w:cs="Times New Roman"/>
-          <w:lang w:eastAsia="fr-BE"/>
-        </w:rPr>
-        <w:t>ment</w:t>
-      </w:r>
-      <w:r>
-        <w:rPr>
-          <w:rFonts w:ascii="Times New Roman" w:eastAsia="Times New Roman" w:hAnsi="Times New Roman" w:cs="Times New Roman"/>
-          <w:lang w:eastAsia="fr-BE"/>
-        </w:rPr>
-        <w:t xml:space="preserve"> qui permet de créer des diagrammes et des organigrammes</w:t>
+        <w:t xml:space="preserve">Solution accessible gratuitement </w:t>
+      </w:r>
+      <w:r>
+        <w:rPr>
+          <w:rFonts w:ascii="Times New Roman" w:eastAsia="Times New Roman" w:hAnsi="Times New Roman" w:cs="Times New Roman"/>
+          <w:lang w:eastAsia="fr-BE"/>
+        </w:rPr>
+        <w:t xml:space="preserve">en ligne </w:t>
+      </w:r>
+      <w:r>
+        <w:rPr>
+          <w:rFonts w:ascii="Times New Roman" w:eastAsia="Times New Roman" w:hAnsi="Times New Roman" w:cs="Times New Roman"/>
+          <w:lang w:eastAsia="fr-BE"/>
+        </w:rPr>
+        <w:t>qui permet de créer des diagrammes et des organigrammes</w:t>
       </w:r>
       <w:r>
         <w:rPr>
@@ -6895,50 +8054,36 @@
           <w:rFonts w:ascii="Times New Roman" w:eastAsia="Times New Roman" w:hAnsi="Times New Roman" w:cs="Times New Roman"/>
           <w:lang w:eastAsia="fr-BE"/>
         </w:rPr>
-        <w:t xml:space="preserve"> | </w:t>
-      </w:r>
-      <w:r>
-        <w:rPr>
-          <w:rFonts w:ascii="Times New Roman" w:eastAsia="Times New Roman" w:hAnsi="Times New Roman" w:cs="Times New Roman"/>
-          <w:lang w:eastAsia="fr-BE"/>
-        </w:rPr>
-        <w:t>Nous l’utilisons pour créer l</w:t>
-      </w:r>
-      <w:r>
-        <w:rPr>
-          <w:rFonts w:ascii="Times New Roman" w:eastAsia="Times New Roman" w:hAnsi="Times New Roman" w:cs="Times New Roman"/>
-          <w:lang w:eastAsia="fr-BE"/>
-        </w:rPr>
-        <w:t>es diagrammes de logique, de classes, d’interaction et de cas d’utilisation.</w:t>
+        <w:t xml:space="preserve"> | Nous l’utilisons pour créer les diagrammes de logique, de classes, d’interaction et de cas d’utilisation</w:t>
+      </w:r>
+      <w:r>
+        <w:rPr>
+          <w:rFonts w:ascii="Times New Roman" w:eastAsia="Times New Roman" w:hAnsi="Times New Roman" w:cs="Times New Roman"/>
+          <w:lang w:eastAsia="fr-BE"/>
+        </w:rPr>
+        <w:t>.</w:t>
+      </w:r>
+      <w:r>
+        <w:rPr>
+          <w:rFonts w:ascii="Times New Roman" w:hAnsi="Times New Roman" w:cs="Times New Roman"/>
+          <w:b/>
+          <w:bCs/>
+          <w:color w:val="FF0000"/>
+          <w:sz w:val="28"/>
+          <w:szCs w:val="28"/>
+        </w:rPr>
+        <w:br w:type="page"/>
       </w:r>
     </w:p>
     <w:p>
       <w:pPr>
-        <w:spacing w:after="0" w:line="240" w:lineRule="auto"/>
-        <w:rPr>
-          <w:rFonts w:ascii="Times New Roman" w:eastAsia="Times New Roman" w:hAnsi="Times New Roman" w:cs="Times New Roman"/>
-          <w:lang w:eastAsia="fr-BE"/>
-        </w:rPr>
-      </w:pPr>
-    </w:p>
-    <w:p>
-      <w:pPr>
-        <w:rPr>
-          <w:rFonts w:ascii="Times New Roman" w:hAnsi="Times New Roman" w:cs="Times New Roman"/>
-        </w:rPr>
-      </w:pPr>
-      <w:r>
-        <w:rPr>
-          <w:rFonts w:ascii="Times New Roman" w:hAnsi="Times New Roman" w:cs="Times New Roman"/>
-        </w:rPr>
-        <w:br w:type="page"/>
-      </w:r>
-    </w:p>
-    <w:p>
-      <w:pPr>
         <w:pStyle w:val="Heading1"/>
-      </w:pPr>
-      <w:bookmarkStart w:id="10" w:name="_Toc151207520"/>
+        <w:numPr>
+          <w:ilvl w:val="0"/>
+          <w:numId w:val="9"/>
+        </w:numPr>
+      </w:pPr>
+      <w:bookmarkStart w:id="10" w:name="_Toc151307357"/>
       <w:r>
         <w:lastRenderedPageBreak/>
         <w:t>Webographie</w:t>
@@ -7009,7 +8154,7 @@
           <w:lang w:val="en-US"/>
         </w:rPr>
       </w:pPr>
-      <w:hyperlink r:id="rId11" w:history="1">
+      <w:hyperlink r:id="rId20" w:history="1">
         <w:r>
           <w:rPr>
             <w:rStyle w:val="Hyperlink"/>
@@ -7133,7 +8278,7 @@
           <w:szCs w:val="22"/>
         </w:rPr>
       </w:pPr>
-      <w:hyperlink r:id="rId12" w:history="1">
+      <w:hyperlink r:id="rId21" w:history="1">
         <w:r>
           <w:rPr>
             <w:rStyle w:val="Hyperlink"/>
@@ -7259,7 +8404,7 @@
           <w:shd w:val="clear" w:color="auto" w:fill="FFFFFF"/>
         </w:rPr>
       </w:pPr>
-      <w:hyperlink r:id="rId13" w:history="1">
+      <w:hyperlink r:id="rId22" w:history="1">
         <w:r>
           <w:rPr>
             <w:rStyle w:val="Hyperlink"/>
@@ -7309,13 +8454,152 @@
     <w:sectPr>
       <w:pgSz w:w="11906" w:h="16838"/>
       <w:pgMar w:top="1417" w:right="1417" w:bottom="1417" w:left="1417" w:header="708" w:footer="708" w:gutter="0"/>
-      <w:pgNumType w:start="0"/>
       <w:cols w:space="708"/>
       <w:titlePg/>
       <w:docGrid w:linePitch="360"/>
     </w:sectPr>
   </w:body>
 </w:document>
+</file>
+
+<file path=word/endnotes.xml><?xml version="1.0" encoding="utf-8"?>
+<w:endnotes xmlns:wpc="http://schemas.microsoft.com/office/word/2010/wordprocessingCanvas" xmlns:cx="http://schemas.microsoft.com/office/drawing/2014/chartex" xmlns:cx1="http://schemas.microsoft.com/office/drawing/2015/9/8/chartex" xmlns:cx2="http://schemas.microsoft.com/office/drawing/2015/10/21/chartex" xmlns:cx3="http://schemas.microsoft.com/office/drawing/2016/5/9/chartex" xmlns:cx4="http://schemas.microsoft.com/office/drawing/2016/5/10/chartex" xmlns:cx5="http://schemas.microsoft.com/office/drawing/2016/5/11/chartex" xmlns:cx6="http://schemas.microsoft.com/office/drawing/2016/5/12/chartex" xmlns:cx7="http://schemas.microsoft.com/office/drawing/2016/5/13/chartex" xmlns:cx8="http://schemas.microsoft.com/office/drawing/2016/5/14/chartex" xmlns:mc="http://schemas.openxmlformats.org/markup-compatibility/2006" xmlns:aink="http://schemas.microsoft.com/office/drawing/2016/ink" xmlns:am3d="http://schemas.microsoft.com/office/drawing/2017/model3d" xmlns:o="urn:schemas-microsoft-com:office:office" xmlns:oel="http://schemas.microsoft.com/office/2019/extlst" xmlns:r="http://schemas.openxmlformats.org/officeDocument/2006/relationships" xmlns:m="http://schemas.openxmlformats.org/officeDocument/2006/math" xmlns:v="urn:schemas-microsoft-com:vml" xmlns:wp14="http://schemas.microsoft.com/office/word/2010/wordprocessingDrawing" xmlns:wp="http://schemas.openxmlformats.org/drawingml/2006/wordprocessingDrawing" xmlns:w10="urn:schemas-microsoft-com:office:word" xmlns:w="http://schemas.openxmlformats.org/wordprocessingml/2006/main" xmlns:w14="http://schemas.microsoft.com/office/word/2010/wordml" xmlns:w15="http://schemas.microsoft.com/office/word/2012/wordml" xmlns:w16cex="http://schemas.microsoft.com/office/word/2018/wordml/cex" xmlns:w16cid="http://schemas.microsoft.com/office/word/2016/wordml/cid" xmlns:w16="http://schemas.microsoft.com/office/word/2018/wordml" xmlns:w16sdtdh="http://schemas.microsoft.com/office/word/2020/wordml/sdtdatahash" xmlns:w16se="http://schemas.microsoft.com/office/word/2015/wordml/symex" xmlns:wpg="http://schemas.microsoft.com/office/word/2010/wordprocessingGroup" xmlns:wpi="http://schemas.microsoft.com/office/word/2010/wordprocessingInk" xmlns:wne="http://schemas.microsoft.com/office/word/2006/wordml" xmlns:wps="http://schemas.microsoft.com/office/word/2010/wordprocessingShape" mc:Ignorable="w14 w15 w16se w16cid w16 w16cex w16sdtdh wp14">
+  <w:endnote w:type="separator" w:id="-1">
+    <w:p>
+      <w:pPr>
+        <w:spacing w:after="0" w:line="240" w:lineRule="auto"/>
+      </w:pPr>
+      <w:r>
+        <w:separator/>
+      </w:r>
+    </w:p>
+  </w:endnote>
+  <w:endnote w:type="continuationSeparator" w:id="0">
+    <w:p>
+      <w:pPr>
+        <w:spacing w:after="0" w:line="240" w:lineRule="auto"/>
+      </w:pPr>
+      <w:r>
+        <w:continuationSeparator/>
+      </w:r>
+    </w:p>
+  </w:endnote>
+</w:endnotes>
+</file>
+
+<file path=word/footer1.xml><?xml version="1.0" encoding="utf-8"?>
+<w:ftr xmlns:wpc="http://schemas.microsoft.com/office/word/2010/wordprocessingCanvas" xmlns:cx="http://schemas.microsoft.com/office/drawing/2014/chartex" xmlns:cx1="http://schemas.microsoft.com/office/drawing/2015/9/8/chartex" xmlns:cx2="http://schemas.microsoft.com/office/drawing/2015/10/21/chartex" xmlns:cx3="http://schemas.microsoft.com/office/drawing/2016/5/9/chartex" xmlns:cx4="http://schemas.microsoft.com/office/drawing/2016/5/10/chartex" xmlns:cx5="http://schemas.microsoft.com/office/drawing/2016/5/11/chartex" xmlns:cx6="http://schemas.microsoft.com/office/drawing/2016/5/12/chartex" xmlns:cx7="http://schemas.microsoft.com/office/drawing/2016/5/13/chartex" xmlns:cx8="http://schemas.microsoft.com/office/drawing/2016/5/14/chartex" xmlns:mc="http://schemas.openxmlformats.org/markup-compatibility/2006" xmlns:aink="http://schemas.microsoft.com/office/drawing/2016/ink" xmlns:am3d="http://schemas.microsoft.com/office/drawing/2017/model3d" xmlns:o="urn:schemas-microsoft-com:office:office" xmlns:oel="http://schemas.microsoft.com/office/2019/extlst" xmlns:r="http://schemas.openxmlformats.org/officeDocument/2006/relationships" xmlns:m="http://schemas.openxmlformats.org/officeDocument/2006/math" xmlns:v="urn:schemas-microsoft-com:vml" xmlns:wp14="http://schemas.microsoft.com/office/word/2010/wordprocessingDrawing" xmlns:wp="http://schemas.openxmlformats.org/drawingml/2006/wordprocessingDrawing" xmlns:w10="urn:schemas-microsoft-com:office:word" xmlns:w="http://schemas.openxmlformats.org/wordprocessingml/2006/main" xmlns:w14="http://schemas.microsoft.com/office/word/2010/wordml" xmlns:w15="http://schemas.microsoft.com/office/word/2012/wordml" xmlns:w16cex="http://schemas.microsoft.com/office/word/2018/wordml/cex" xmlns:w16cid="http://schemas.microsoft.com/office/word/2016/wordml/cid" xmlns:w16="http://schemas.microsoft.com/office/word/2018/wordml" xmlns:w16sdtdh="http://schemas.microsoft.com/office/word/2020/wordml/sdtdatahash" xmlns:w16se="http://schemas.microsoft.com/office/word/2015/wordml/symex" xmlns:wpg="http://schemas.microsoft.com/office/word/2010/wordprocessingGroup" xmlns:wpi="http://schemas.microsoft.com/office/word/2010/wordprocessingInk" xmlns:wne="http://schemas.microsoft.com/office/word/2006/wordml" xmlns:wps="http://schemas.microsoft.com/office/word/2010/wordprocessingShape" mc:Ignorable="w14 w15 w16se w16cid w16 w16cex w16sdtdh wp14">
+  <w:sdt>
+    <w:sdtPr>
+      <w:id w:val="-1580510650"/>
+      <w:docPartObj>
+        <w:docPartGallery w:val="Page Numbers (Bottom of Page)"/>
+        <w:docPartUnique/>
+      </w:docPartObj>
+    </w:sdtPr>
+    <w:sdtContent>
+      <w:p>
+        <w:pPr>
+          <w:pStyle w:val="Footer"/>
+          <w:jc w:val="right"/>
+        </w:pPr>
+        <w:r>
+          <w:fldChar w:fldCharType="begin"/>
+        </w:r>
+        <w:r>
+          <w:instrText>PAGE   \* MERGEFORMAT</w:instrText>
+        </w:r>
+        <w:r>
+          <w:fldChar w:fldCharType="separate"/>
+        </w:r>
+        <w:r>
+          <w:rPr>
+            <w:lang w:val="fr-FR"/>
+          </w:rPr>
+          <w:t>2</w:t>
+        </w:r>
+        <w:r>
+          <w:fldChar w:fldCharType="end"/>
+        </w:r>
+      </w:p>
+    </w:sdtContent>
+  </w:sdt>
+  <w:p>
+    <w:pPr>
+      <w:pStyle w:val="Footer"/>
+    </w:pPr>
+  </w:p>
+</w:ftr>
+</file>
+
+<file path=word/footer2.xml><?xml version="1.0" encoding="utf-8"?>
+<w:ftr xmlns:wpc="http://schemas.microsoft.com/office/word/2010/wordprocessingCanvas" xmlns:cx="http://schemas.microsoft.com/office/drawing/2014/chartex" xmlns:cx1="http://schemas.microsoft.com/office/drawing/2015/9/8/chartex" xmlns:cx2="http://schemas.microsoft.com/office/drawing/2015/10/21/chartex" xmlns:cx3="http://schemas.microsoft.com/office/drawing/2016/5/9/chartex" xmlns:cx4="http://schemas.microsoft.com/office/drawing/2016/5/10/chartex" xmlns:cx5="http://schemas.microsoft.com/office/drawing/2016/5/11/chartex" xmlns:cx6="http://schemas.microsoft.com/office/drawing/2016/5/12/chartex" xmlns:cx7="http://schemas.microsoft.com/office/drawing/2016/5/13/chartex" xmlns:cx8="http://schemas.microsoft.com/office/drawing/2016/5/14/chartex" xmlns:mc="http://schemas.openxmlformats.org/markup-compatibility/2006" xmlns:aink="http://schemas.microsoft.com/office/drawing/2016/ink" xmlns:am3d="http://schemas.microsoft.com/office/drawing/2017/model3d" xmlns:o="urn:schemas-microsoft-com:office:office" xmlns:oel="http://schemas.microsoft.com/office/2019/extlst" xmlns:r="http://schemas.openxmlformats.org/officeDocument/2006/relationships" xmlns:m="http://schemas.openxmlformats.org/officeDocument/2006/math" xmlns:v="urn:schemas-microsoft-com:vml" xmlns:wp14="http://schemas.microsoft.com/office/word/2010/wordprocessingDrawing" xmlns:wp="http://schemas.openxmlformats.org/drawingml/2006/wordprocessingDrawing" xmlns:w10="urn:schemas-microsoft-com:office:word" xmlns:w="http://schemas.openxmlformats.org/wordprocessingml/2006/main" xmlns:w14="http://schemas.microsoft.com/office/word/2010/wordml" xmlns:w15="http://schemas.microsoft.com/office/word/2012/wordml" xmlns:w16cex="http://schemas.microsoft.com/office/word/2018/wordml/cex" xmlns:w16cid="http://schemas.microsoft.com/office/word/2016/wordml/cid" xmlns:w16="http://schemas.microsoft.com/office/word/2018/wordml" xmlns:w16sdtdh="http://schemas.microsoft.com/office/word/2020/wordml/sdtdatahash" xmlns:w16se="http://schemas.microsoft.com/office/word/2015/wordml/symex" xmlns:wpg="http://schemas.microsoft.com/office/word/2010/wordprocessingGroup" xmlns:wpi="http://schemas.microsoft.com/office/word/2010/wordprocessingInk" xmlns:wne="http://schemas.microsoft.com/office/word/2006/wordml" xmlns:wps="http://schemas.microsoft.com/office/word/2010/wordprocessingShape" mc:Ignorable="w14 w15 w16se w16cid w16 w16cex w16sdtdh wp14">
+  <w:sdt>
+    <w:sdtPr>
+      <w:id w:val="1331403623"/>
+      <w:docPartObj>
+        <w:docPartGallery w:val="Page Numbers (Bottom of Page)"/>
+        <w:docPartUnique/>
+      </w:docPartObj>
+    </w:sdtPr>
+    <w:sdtContent>
+      <w:p>
+        <w:pPr>
+          <w:pStyle w:val="Footer"/>
+          <w:jc w:val="right"/>
+        </w:pPr>
+        <w:r>
+          <w:fldChar w:fldCharType="begin"/>
+        </w:r>
+        <w:r>
+          <w:instrText>PAGE   \* MERGEFORMAT</w:instrText>
+        </w:r>
+        <w:r>
+          <w:fldChar w:fldCharType="separate"/>
+        </w:r>
+        <w:r>
+          <w:rPr>
+            <w:lang w:val="fr-FR"/>
+          </w:rPr>
+          <w:t>2</w:t>
+        </w:r>
+        <w:r>
+          <w:fldChar w:fldCharType="end"/>
+        </w:r>
+      </w:p>
+    </w:sdtContent>
+  </w:sdt>
+  <w:p>
+    <w:pPr>
+      <w:pStyle w:val="Footer"/>
+    </w:pPr>
+  </w:p>
+</w:ftr>
+</file>
+
+<file path=word/footnotes.xml><?xml version="1.0" encoding="utf-8"?>
+<w:footnotes xmlns:wpc="http://schemas.microsoft.com/office/word/2010/wordprocessingCanvas" xmlns:cx="http://schemas.microsoft.com/office/drawing/2014/chartex" xmlns:cx1="http://schemas.microsoft.com/office/drawing/2015/9/8/chartex" xmlns:cx2="http://schemas.microsoft.com/office/drawing/2015/10/21/chartex" xmlns:cx3="http://schemas.microsoft.com/office/drawing/2016/5/9/chartex" xmlns:cx4="http://schemas.microsoft.com/office/drawing/2016/5/10/chartex" xmlns:cx5="http://schemas.microsoft.com/office/drawing/2016/5/11/chartex" xmlns:cx6="http://schemas.microsoft.com/office/drawing/2016/5/12/chartex" xmlns:cx7="http://schemas.microsoft.com/office/drawing/2016/5/13/chartex" xmlns:cx8="http://schemas.microsoft.com/office/drawing/2016/5/14/chartex" xmlns:mc="http://schemas.openxmlformats.org/markup-compatibility/2006" xmlns:aink="http://schemas.microsoft.com/office/drawing/2016/ink" xmlns:am3d="http://schemas.microsoft.com/office/drawing/2017/model3d" xmlns:o="urn:schemas-microsoft-com:office:office" xmlns:oel="http://schemas.microsoft.com/office/2019/extlst" xmlns:r="http://schemas.openxmlformats.org/officeDocument/2006/relationships" xmlns:m="http://schemas.openxmlformats.org/officeDocument/2006/math" xmlns:v="urn:schemas-microsoft-com:vml" xmlns:wp14="http://schemas.microsoft.com/office/word/2010/wordprocessingDrawing" xmlns:wp="http://schemas.openxmlformats.org/drawingml/2006/wordprocessingDrawing" xmlns:w10="urn:schemas-microsoft-com:office:word" xmlns:w="http://schemas.openxmlformats.org/wordprocessingml/2006/main" xmlns:w14="http://schemas.microsoft.com/office/word/2010/wordml" xmlns:w15="http://schemas.microsoft.com/office/word/2012/wordml" xmlns:w16cex="http://schemas.microsoft.com/office/word/2018/wordml/cex" xmlns:w16cid="http://schemas.microsoft.com/office/word/2016/wordml/cid" xmlns:w16="http://schemas.microsoft.com/office/word/2018/wordml" xmlns:w16sdtdh="http://schemas.microsoft.com/office/word/2020/wordml/sdtdatahash" xmlns:w16se="http://schemas.microsoft.com/office/word/2015/wordml/symex" xmlns:wpg="http://schemas.microsoft.com/office/word/2010/wordprocessingGroup" xmlns:wpi="http://schemas.microsoft.com/office/word/2010/wordprocessingInk" xmlns:wne="http://schemas.microsoft.com/office/word/2006/wordml" xmlns:wps="http://schemas.microsoft.com/office/word/2010/wordprocessingShape" mc:Ignorable="w14 w15 w16se w16cid w16 w16cex w16sdtdh wp14">
+  <w:footnote w:type="separator" w:id="-1">
+    <w:p>
+      <w:pPr>
+        <w:spacing w:after="0" w:line="240" w:lineRule="auto"/>
+      </w:pPr>
+      <w:r>
+        <w:separator/>
+      </w:r>
+    </w:p>
+  </w:footnote>
+  <w:footnote w:type="continuationSeparator" w:id="0">
+    <w:p>
+      <w:pPr>
+        <w:spacing w:after="0" w:line="240" w:lineRule="auto"/>
+      </w:pPr>
+      <w:r>
+        <w:continuationSeparator/>
+      </w:r>
+    </w:p>
+  </w:footnote>
+</w:footnotes>
 </file>
 
 <file path=word/numbering.xml><?xml version="1.0" encoding="utf-8"?>
@@ -8205,6 +9489,205 @@
     </w:lvl>
   </w:abstractNum>
   <w:abstractNum w:abstractNumId="8" w15:restartNumberingAfterBreak="0">
+    <w:nsid w:val="53F94952"/>
+    <w:multiLevelType w:val="hybridMultilevel"/>
+    <w:tmpl w:val="2C5E9AD4"/>
+    <w:lvl w:ilvl="0" w:tplc="080C000F">
+      <w:start w:val="1"/>
+      <w:numFmt w:val="decimal"/>
+      <w:lvlText w:val="%1."/>
+      <w:lvlJc w:val="left"/>
+      <w:pPr>
+        <w:ind w:left="720" w:hanging="360"/>
+      </w:pPr>
+    </w:lvl>
+    <w:lvl w:ilvl="1" w:tplc="080C0019" w:tentative="1">
+      <w:start w:val="1"/>
+      <w:numFmt w:val="lowerLetter"/>
+      <w:lvlText w:val="%2."/>
+      <w:lvlJc w:val="left"/>
+      <w:pPr>
+        <w:ind w:left="1440" w:hanging="360"/>
+      </w:pPr>
+    </w:lvl>
+    <w:lvl w:ilvl="2" w:tplc="080C001B" w:tentative="1">
+      <w:start w:val="1"/>
+      <w:numFmt w:val="lowerRoman"/>
+      <w:lvlText w:val="%3."/>
+      <w:lvlJc w:val="right"/>
+      <w:pPr>
+        <w:ind w:left="2160" w:hanging="180"/>
+      </w:pPr>
+    </w:lvl>
+    <w:lvl w:ilvl="3" w:tplc="080C000F" w:tentative="1">
+      <w:start w:val="1"/>
+      <w:numFmt w:val="decimal"/>
+      <w:lvlText w:val="%4."/>
+      <w:lvlJc w:val="left"/>
+      <w:pPr>
+        <w:ind w:left="2880" w:hanging="360"/>
+      </w:pPr>
+    </w:lvl>
+    <w:lvl w:ilvl="4" w:tplc="080C0019" w:tentative="1">
+      <w:start w:val="1"/>
+      <w:numFmt w:val="lowerLetter"/>
+      <w:lvlText w:val="%5."/>
+      <w:lvlJc w:val="left"/>
+      <w:pPr>
+        <w:ind w:left="3600" w:hanging="360"/>
+      </w:pPr>
+    </w:lvl>
+    <w:lvl w:ilvl="5" w:tplc="080C001B" w:tentative="1">
+      <w:start w:val="1"/>
+      <w:numFmt w:val="lowerRoman"/>
+      <w:lvlText w:val="%6."/>
+      <w:lvlJc w:val="right"/>
+      <w:pPr>
+        <w:ind w:left="4320" w:hanging="180"/>
+      </w:pPr>
+    </w:lvl>
+    <w:lvl w:ilvl="6" w:tplc="080C000F" w:tentative="1">
+      <w:start w:val="1"/>
+      <w:numFmt w:val="decimal"/>
+      <w:lvlText w:val="%7."/>
+      <w:lvlJc w:val="left"/>
+      <w:pPr>
+        <w:ind w:left="5040" w:hanging="360"/>
+      </w:pPr>
+    </w:lvl>
+    <w:lvl w:ilvl="7" w:tplc="080C0019" w:tentative="1">
+      <w:start w:val="1"/>
+      <w:numFmt w:val="lowerLetter"/>
+      <w:lvlText w:val="%8."/>
+      <w:lvlJc w:val="left"/>
+      <w:pPr>
+        <w:ind w:left="5760" w:hanging="360"/>
+      </w:pPr>
+    </w:lvl>
+    <w:lvl w:ilvl="8" w:tplc="080C001B" w:tentative="1">
+      <w:start w:val="1"/>
+      <w:numFmt w:val="lowerRoman"/>
+      <w:lvlText w:val="%9."/>
+      <w:lvlJc w:val="right"/>
+      <w:pPr>
+        <w:ind w:left="6480" w:hanging="180"/>
+      </w:pPr>
+    </w:lvl>
+  </w:abstractNum>
+  <w:abstractNum w:abstractNumId="9" w15:restartNumberingAfterBreak="0">
+    <w:nsid w:val="5B4106DE"/>
+    <w:multiLevelType w:val="hybridMultilevel"/>
+    <w:tmpl w:val="2DA8CB96"/>
+    <w:lvl w:ilvl="0" w:tplc="080C0001">
+      <w:start w:val="1"/>
+      <w:numFmt w:val="bullet"/>
+      <w:lvlText w:val=""/>
+      <w:lvlJc w:val="left"/>
+      <w:pPr>
+        <w:ind w:left="720" w:hanging="360"/>
+      </w:pPr>
+      <w:rPr>
+        <w:rFonts w:ascii="Symbol" w:hAnsi="Symbol" w:hint="default"/>
+      </w:rPr>
+    </w:lvl>
+    <w:lvl w:ilvl="1" w:tplc="080C0003" w:tentative="1">
+      <w:start w:val="1"/>
+      <w:numFmt w:val="bullet"/>
+      <w:lvlText w:val="o"/>
+      <w:lvlJc w:val="left"/>
+      <w:pPr>
+        <w:ind w:left="1440" w:hanging="360"/>
+      </w:pPr>
+      <w:rPr>
+        <w:rFonts w:ascii="Courier New" w:hAnsi="Courier New" w:cs="Courier New" w:hint="default"/>
+      </w:rPr>
+    </w:lvl>
+    <w:lvl w:ilvl="2" w:tplc="080C0005" w:tentative="1">
+      <w:start w:val="1"/>
+      <w:numFmt w:val="bullet"/>
+      <w:lvlText w:val=""/>
+      <w:lvlJc w:val="left"/>
+      <w:pPr>
+        <w:ind w:left="2160" w:hanging="360"/>
+      </w:pPr>
+      <w:rPr>
+        <w:rFonts w:ascii="Wingdings" w:hAnsi="Wingdings" w:hint="default"/>
+      </w:rPr>
+    </w:lvl>
+    <w:lvl w:ilvl="3" w:tplc="080C0001" w:tentative="1">
+      <w:start w:val="1"/>
+      <w:numFmt w:val="bullet"/>
+      <w:lvlText w:val=""/>
+      <w:lvlJc w:val="left"/>
+      <w:pPr>
+        <w:ind w:left="2880" w:hanging="360"/>
+      </w:pPr>
+      <w:rPr>
+        <w:rFonts w:ascii="Symbol" w:hAnsi="Symbol" w:hint="default"/>
+      </w:rPr>
+    </w:lvl>
+    <w:lvl w:ilvl="4" w:tplc="080C0003" w:tentative="1">
+      <w:start w:val="1"/>
+      <w:numFmt w:val="bullet"/>
+      <w:lvlText w:val="o"/>
+      <w:lvlJc w:val="left"/>
+      <w:pPr>
+        <w:ind w:left="3600" w:hanging="360"/>
+      </w:pPr>
+      <w:rPr>
+        <w:rFonts w:ascii="Courier New" w:hAnsi="Courier New" w:cs="Courier New" w:hint="default"/>
+      </w:rPr>
+    </w:lvl>
+    <w:lvl w:ilvl="5" w:tplc="080C0005" w:tentative="1">
+      <w:start w:val="1"/>
+      <w:numFmt w:val="bullet"/>
+      <w:lvlText w:val=""/>
+      <w:lvlJc w:val="left"/>
+      <w:pPr>
+        <w:ind w:left="4320" w:hanging="360"/>
+      </w:pPr>
+      <w:rPr>
+        <w:rFonts w:ascii="Wingdings" w:hAnsi="Wingdings" w:hint="default"/>
+      </w:rPr>
+    </w:lvl>
+    <w:lvl w:ilvl="6" w:tplc="080C0001" w:tentative="1">
+      <w:start w:val="1"/>
+      <w:numFmt w:val="bullet"/>
+      <w:lvlText w:val=""/>
+      <w:lvlJc w:val="left"/>
+      <w:pPr>
+        <w:ind w:left="5040" w:hanging="360"/>
+      </w:pPr>
+      <w:rPr>
+        <w:rFonts w:ascii="Symbol" w:hAnsi="Symbol" w:hint="default"/>
+      </w:rPr>
+    </w:lvl>
+    <w:lvl w:ilvl="7" w:tplc="080C0003" w:tentative="1">
+      <w:start w:val="1"/>
+      <w:numFmt w:val="bullet"/>
+      <w:lvlText w:val="o"/>
+      <w:lvlJc w:val="left"/>
+      <w:pPr>
+        <w:ind w:left="5760" w:hanging="360"/>
+      </w:pPr>
+      <w:rPr>
+        <w:rFonts w:ascii="Courier New" w:hAnsi="Courier New" w:cs="Courier New" w:hint="default"/>
+      </w:rPr>
+    </w:lvl>
+    <w:lvl w:ilvl="8" w:tplc="080C0005" w:tentative="1">
+      <w:start w:val="1"/>
+      <w:numFmt w:val="bullet"/>
+      <w:lvlText w:val=""/>
+      <w:lvlJc w:val="left"/>
+      <w:pPr>
+        <w:ind w:left="6480" w:hanging="360"/>
+      </w:pPr>
+      <w:rPr>
+        <w:rFonts w:ascii="Wingdings" w:hAnsi="Wingdings" w:hint="default"/>
+      </w:rPr>
+    </w:lvl>
+  </w:abstractNum>
+  <w:abstractNum w:abstractNumId="10" w15:restartNumberingAfterBreak="0">
     <w:nsid w:val="62F236DF"/>
     <w:multiLevelType w:val="multilevel"/>
     <w:tmpl w:val="D446FCD4"/>
@@ -8325,7 +9808,7 @@
       </w:rPr>
     </w:lvl>
   </w:abstractNum>
-  <w:abstractNum w:abstractNumId="9" w15:restartNumberingAfterBreak="0">
+  <w:abstractNum w:abstractNumId="11" w15:restartNumberingAfterBreak="0">
     <w:nsid w:val="680B4B32"/>
     <w:multiLevelType w:val="hybridMultilevel"/>
     <w:tmpl w:val="5E9E389C"/>
@@ -8435,6 +9918,92 @@
       <w:rPr>
         <w:rFonts w:ascii="Wingdings" w:hAnsi="Wingdings" w:hint="default"/>
       </w:rPr>
+    </w:lvl>
+  </w:abstractNum>
+  <w:abstractNum w:abstractNumId="12" w15:restartNumberingAfterBreak="0">
+    <w:nsid w:val="6AD07CDE"/>
+    <w:multiLevelType w:val="hybridMultilevel"/>
+    <w:tmpl w:val="6636BC76"/>
+    <w:lvl w:ilvl="0" w:tplc="080C000F">
+      <w:start w:val="1"/>
+      <w:numFmt w:val="decimal"/>
+      <w:lvlText w:val="%1."/>
+      <w:lvlJc w:val="left"/>
+      <w:pPr>
+        <w:ind w:left="720" w:hanging="360"/>
+      </w:pPr>
+    </w:lvl>
+    <w:lvl w:ilvl="1" w:tplc="080C0019" w:tentative="1">
+      <w:start w:val="1"/>
+      <w:numFmt w:val="lowerLetter"/>
+      <w:lvlText w:val="%2."/>
+      <w:lvlJc w:val="left"/>
+      <w:pPr>
+        <w:ind w:left="1440" w:hanging="360"/>
+      </w:pPr>
+    </w:lvl>
+    <w:lvl w:ilvl="2" w:tplc="080C001B" w:tentative="1">
+      <w:start w:val="1"/>
+      <w:numFmt w:val="lowerRoman"/>
+      <w:lvlText w:val="%3."/>
+      <w:lvlJc w:val="right"/>
+      <w:pPr>
+        <w:ind w:left="2160" w:hanging="180"/>
+      </w:pPr>
+    </w:lvl>
+    <w:lvl w:ilvl="3" w:tplc="080C000F" w:tentative="1">
+      <w:start w:val="1"/>
+      <w:numFmt w:val="decimal"/>
+      <w:lvlText w:val="%4."/>
+      <w:lvlJc w:val="left"/>
+      <w:pPr>
+        <w:ind w:left="2880" w:hanging="360"/>
+      </w:pPr>
+    </w:lvl>
+    <w:lvl w:ilvl="4" w:tplc="080C0019" w:tentative="1">
+      <w:start w:val="1"/>
+      <w:numFmt w:val="lowerLetter"/>
+      <w:lvlText w:val="%5."/>
+      <w:lvlJc w:val="left"/>
+      <w:pPr>
+        <w:ind w:left="3600" w:hanging="360"/>
+      </w:pPr>
+    </w:lvl>
+    <w:lvl w:ilvl="5" w:tplc="080C001B" w:tentative="1">
+      <w:start w:val="1"/>
+      <w:numFmt w:val="lowerRoman"/>
+      <w:lvlText w:val="%6."/>
+      <w:lvlJc w:val="right"/>
+      <w:pPr>
+        <w:ind w:left="4320" w:hanging="180"/>
+      </w:pPr>
+    </w:lvl>
+    <w:lvl w:ilvl="6" w:tplc="080C000F" w:tentative="1">
+      <w:start w:val="1"/>
+      <w:numFmt w:val="decimal"/>
+      <w:lvlText w:val="%7."/>
+      <w:lvlJc w:val="left"/>
+      <w:pPr>
+        <w:ind w:left="5040" w:hanging="360"/>
+      </w:pPr>
+    </w:lvl>
+    <w:lvl w:ilvl="7" w:tplc="080C0019" w:tentative="1">
+      <w:start w:val="1"/>
+      <w:numFmt w:val="lowerLetter"/>
+      <w:lvlText w:val="%8."/>
+      <w:lvlJc w:val="left"/>
+      <w:pPr>
+        <w:ind w:left="5760" w:hanging="360"/>
+      </w:pPr>
+    </w:lvl>
+    <w:lvl w:ilvl="8" w:tplc="080C001B" w:tentative="1">
+      <w:start w:val="1"/>
+      <w:numFmt w:val="lowerRoman"/>
+      <w:lvlText w:val="%9."/>
+      <w:lvlJc w:val="right"/>
+      <w:pPr>
+        <w:ind w:left="6480" w:hanging="180"/>
+      </w:pPr>
     </w:lvl>
   </w:abstractNum>
   <w:num w:numId="1" w16cid:durableId="1535457101">
@@ -8450,10 +10019,10 @@
     <w:abstractNumId w:val="6"/>
   </w:num>
   <w:num w:numId="5" w16cid:durableId="1249119825">
-    <w:abstractNumId w:val="9"/>
+    <w:abstractNumId w:val="11"/>
   </w:num>
   <w:num w:numId="6" w16cid:durableId="334235024">
-    <w:abstractNumId w:val="8"/>
+    <w:abstractNumId w:val="10"/>
   </w:num>
   <w:num w:numId="7" w16cid:durableId="1551650817">
     <w:abstractNumId w:val="2"/>
@@ -8493,6 +10062,18 @@
   </w:num>
   <w:num w:numId="19" w16cid:durableId="407387931">
     <w:abstractNumId w:val="1"/>
+  </w:num>
+  <w:num w:numId="20" w16cid:durableId="2112815677">
+    <w:abstractNumId w:val="1"/>
+  </w:num>
+  <w:num w:numId="21" w16cid:durableId="1978608587">
+    <w:abstractNumId w:val="8"/>
+  </w:num>
+  <w:num w:numId="22" w16cid:durableId="670059477">
+    <w:abstractNumId w:val="12"/>
+  </w:num>
+  <w:num w:numId="23" w16cid:durableId="481502882">
+    <w:abstractNumId w:val="9"/>
   </w:num>
 </w:numbering>
 </file>
@@ -9150,7 +10731,6 @@
   <w:style w:type="character" w:default="1" w:styleId="DefaultParagraphFont">
     <w:name w:val="Default Paragraph Font"/>
     <w:uiPriority w:val="1"/>
-    <w:semiHidden/>
     <w:unhideWhenUsed/>
   </w:style>
   <w:style w:type="table" w:default="1" w:styleId="TableNormal">
@@ -9674,6 +11254,50 @@
       <w:iCs/>
     </w:rPr>
   </w:style>
+  <w:style w:type="paragraph" w:styleId="Header">
+    <w:name w:val="header"/>
+    <w:basedOn w:val="Normal"/>
+    <w:link w:val="HeaderChar"/>
+    <w:uiPriority w:val="99"/>
+    <w:unhideWhenUsed/>
+    <w:rsid w:val="00202020"/>
+    <w:pPr>
+      <w:tabs>
+        <w:tab w:val="center" w:pos="4536"/>
+        <w:tab w:val="right" w:pos="9072"/>
+      </w:tabs>
+      <w:spacing w:after="0" w:line="240" w:lineRule="auto"/>
+    </w:pPr>
+  </w:style>
+  <w:style w:type="character" w:customStyle="1" w:styleId="HeaderChar">
+    <w:name w:val="Header Char"/>
+    <w:basedOn w:val="DefaultParagraphFont"/>
+    <w:link w:val="Header"/>
+    <w:uiPriority w:val="99"/>
+    <w:rsid w:val="00202020"/>
+  </w:style>
+  <w:style w:type="paragraph" w:styleId="Footer">
+    <w:name w:val="footer"/>
+    <w:basedOn w:val="Normal"/>
+    <w:link w:val="FooterChar"/>
+    <w:uiPriority w:val="99"/>
+    <w:unhideWhenUsed/>
+    <w:rsid w:val="00202020"/>
+    <w:pPr>
+      <w:tabs>
+        <w:tab w:val="center" w:pos="4536"/>
+        <w:tab w:val="right" w:pos="9072"/>
+      </w:tabs>
+      <w:spacing w:after="0" w:line="240" w:lineRule="auto"/>
+    </w:pPr>
+  </w:style>
+  <w:style w:type="character" w:customStyle="1" w:styleId="FooterChar">
+    <w:name w:val="Footer Char"/>
+    <w:basedOn w:val="DefaultParagraphFont"/>
+    <w:link w:val="Footer"/>
+    <w:uiPriority w:val="99"/>
+    <w:rsid w:val="00202020"/>
+  </w:style>
 </w:styles>
 </file>
 

</xml_diff>

<commit_message>
Correction Word (qui a été envoyé sur Teams)
En vrai, tout était nickel
</commit_message>
<xml_diff>
--- a/B__Analyse/builder.docx
+++ b/B__Analyse/builder.docx
@@ -1,6 +1,6 @@
 
 <file path=word/document.xml><?xml version="1.0" encoding="utf-8"?>
-<w:document xmlns:wpc="http://schemas.microsoft.com/office/word/2010/wordprocessingCanvas" xmlns:cx="http://schemas.microsoft.com/office/drawing/2014/chartex" xmlns:cx1="http://schemas.microsoft.com/office/drawing/2015/9/8/chartex" xmlns:cx2="http://schemas.microsoft.com/office/drawing/2015/10/21/chartex" xmlns:cx3="http://schemas.microsoft.com/office/drawing/2016/5/9/chartex" xmlns:cx4="http://schemas.microsoft.com/office/drawing/2016/5/10/chartex" xmlns:cx5="http://schemas.microsoft.com/office/drawing/2016/5/11/chartex" xmlns:cx6="http://schemas.microsoft.com/office/drawing/2016/5/12/chartex" xmlns:cx7="http://schemas.microsoft.com/office/drawing/2016/5/13/chartex" xmlns:cx8="http://schemas.microsoft.com/office/drawing/2016/5/14/chartex" xmlns:mc="http://schemas.openxmlformats.org/markup-compatibility/2006" xmlns:aink="http://schemas.microsoft.com/office/drawing/2016/ink" xmlns:am3d="http://schemas.microsoft.com/office/drawing/2017/model3d" xmlns:o="urn:schemas-microsoft-com:office:office" xmlns:oel="http://schemas.microsoft.com/office/2019/extlst" xmlns:r="http://schemas.openxmlformats.org/officeDocument/2006/relationships" xmlns:m="http://schemas.openxmlformats.org/officeDocument/2006/math" xmlns:v="urn:schemas-microsoft-com:vml" xmlns:wp14="http://schemas.microsoft.com/office/word/2010/wordprocessingDrawing" xmlns:wp="http://schemas.openxmlformats.org/drawingml/2006/wordprocessingDrawing" xmlns:w10="urn:schemas-microsoft-com:office:word" xmlns:w="http://schemas.openxmlformats.org/wordprocessingml/2006/main" xmlns:w14="http://schemas.microsoft.com/office/word/2010/wordml" xmlns:w15="http://schemas.microsoft.com/office/word/2012/wordml" xmlns:w16cex="http://schemas.microsoft.com/office/word/2018/wordml/cex" xmlns:w16cid="http://schemas.microsoft.com/office/word/2016/wordml/cid" xmlns:w16="http://schemas.microsoft.com/office/word/2018/wordml" xmlns:w16sdtdh="http://schemas.microsoft.com/office/word/2020/wordml/sdtdatahash" xmlns:w16se="http://schemas.microsoft.com/office/word/2015/wordml/symex" xmlns:wpg="http://schemas.microsoft.com/office/word/2010/wordprocessingGroup" xmlns:wpi="http://schemas.microsoft.com/office/word/2010/wordprocessingInk" xmlns:wne="http://schemas.microsoft.com/office/word/2006/wordml" xmlns:wps="http://schemas.microsoft.com/office/word/2010/wordprocessingShape" mc:Ignorable="w14 w15 w16se w16cid w16 w16cex w16sdtdh wp14">
+<w:document xmlns:wpc="http://schemas.microsoft.com/office/word/2010/wordprocessingCanvas" xmlns:cx="http://schemas.microsoft.com/office/drawing/2014/chartex" xmlns:cx1="http://schemas.microsoft.com/office/drawing/2015/9/8/chartex" xmlns:mc="http://schemas.openxmlformats.org/markup-compatibility/2006" xmlns:o="urn:schemas-microsoft-com:office:office" xmlns:r="http://schemas.openxmlformats.org/officeDocument/2006/relationships" xmlns:m="http://schemas.openxmlformats.org/officeDocument/2006/math" xmlns:v="urn:schemas-microsoft-com:vml" xmlns:wp14="http://schemas.microsoft.com/office/word/2010/wordprocessingDrawing" xmlns:wp="http://schemas.openxmlformats.org/drawingml/2006/wordprocessingDrawing" xmlns:w10="urn:schemas-microsoft-com:office:word" xmlns:w="http://schemas.openxmlformats.org/wordprocessingml/2006/main" xmlns:w14="http://schemas.microsoft.com/office/word/2010/wordml" xmlns:w15="http://schemas.microsoft.com/office/word/2012/wordml" xmlns:w16se="http://schemas.microsoft.com/office/word/2015/wordml/symex" xmlns:wpg="http://schemas.microsoft.com/office/word/2010/wordprocessingGroup" xmlns:wpi="http://schemas.microsoft.com/office/word/2010/wordprocessingInk" xmlns:wne="http://schemas.microsoft.com/office/word/2006/wordml" xmlns:wps="http://schemas.microsoft.com/office/word/2010/wordprocessingShape" mc:Ignorable="w14 w15 w16se wp14">
   <w:body>
     <w:sdt>
       <w:sdtPr>
@@ -16,6 +16,7 @@
           <w:docPartUnique/>
         </w:docPartObj>
       </w:sdtPr>
+      <w:sdtEndPr/>
       <w:sdtContent>
         <w:p>
           <w:pPr>
@@ -33,7 +34,7 @@
               <w:color w:val="FFFFFF" w:themeColor="background1"/>
               <w:sz w:val="48"/>
               <w:szCs w:val="48"/>
-              <w:lang w:val="fr-FR"/>
+              <w:lang w:eastAsia="fr-BE"/>
             </w:rPr>
             <mc:AlternateContent>
               <mc:Choice Requires="wpg">
@@ -112,10 +113,11 @@
                                     <w:dataBinding w:prefixMappings="xmlns:ns0='http://purl.org/dc/elements/1.1/' xmlns:ns1='http://schemas.openxmlformats.org/package/2006/metadata/core-properties' " w:xpath="/ns1:coreProperties[1]/ns0:title[1]" w:storeItemID="{6C3C8BC8-F283-45AE-878A-BAB7291924A1}"/>
                                     <w:text/>
                                   </w:sdtPr>
+                                  <w:sdtEndPr/>
                                   <w:sdtContent>
                                     <w:p>
                                       <w:pPr>
-                                        <w:pStyle w:val="NoSpacing"/>
+                                        <w:pStyle w:val="Sansinterligne"/>
                                         <w:numPr>
                                           <w:ilvl w:val="0"/>
                                           <w:numId w:val="4"/>
@@ -151,10 +153,11 @@
                                     <w:dataBinding w:prefixMappings="xmlns:ns0='http://purl.org/dc/elements/1.1/' xmlns:ns1='http://schemas.openxmlformats.org/package/2006/metadata/core-properties' " w:xpath="/ns1:coreProperties[1]/ns0:subject[1]" w:storeItemID="{6C3C8BC8-F283-45AE-878A-BAB7291924A1}"/>
                                     <w:text/>
                                   </w:sdtPr>
+                                  <w:sdtEndPr/>
                                   <w:sdtContent>
                                     <w:p>
                                       <w:pPr>
-                                        <w:pStyle w:val="NoSpacing"/>
+                                        <w:pStyle w:val="Sansinterligne"/>
                                         <w:rPr>
                                           <w:color w:val="FFFFFF" w:themeColor="background1"/>
                                           <w:sz w:val="28"/>
@@ -271,10 +274,11 @@
                                     <w:dataBinding w:prefixMappings="xmlns:ns0='http://purl.org/dc/elements/1.1/' xmlns:ns1='http://schemas.openxmlformats.org/package/2006/metadata/core-properties' " w:xpath="/ns1:coreProperties[1]/ns0:creator[1]" w:storeItemID="{6C3C8BC8-F283-45AE-878A-BAB7291924A1}"/>
                                     <w:text/>
                                   </w:sdtPr>
+                                  <w:sdtEndPr/>
                                   <w:sdtContent>
                                     <w:p>
                                       <w:pPr>
-                                        <w:pStyle w:val="NoSpacing"/>
+                                        <w:pStyle w:val="Sansinterligne"/>
                                         <w:rPr>
                                           <w:color w:val="FFFFFF" w:themeColor="background1"/>
                                           <w:sz w:val="32"/>
@@ -294,7 +298,7 @@
                                 </w:sdt>
                                 <w:p>
                                   <w:pPr>
-                                    <w:pStyle w:val="NoSpacing"/>
+                                    <w:pStyle w:val="Sansinterligne"/>
                                     <w:rPr>
                                       <w:color w:val="FFFFFF" w:themeColor="background1"/>
                                       <w:sz w:val="18"/>
@@ -316,6 +320,7 @@
                                       <w:dataBinding w:prefixMappings="xmlns:ns0='http://schemas.openxmlformats.org/officeDocument/2006/extended-properties' " w:xpath="/ns0:Properties[1]/ns0:Company[1]" w:storeItemID="{6668398D-A668-4E3E-A5EB-62B293D839F1}"/>
                                       <w:text/>
                                     </w:sdtPr>
+                                    <w:sdtEndPr/>
                                     <w:sdtContent>
                                       <w:r>
                                         <w:rPr>
@@ -359,7 +364,7 @@
                   </wp:anchor>
                 </w:drawing>
               </mc:Choice>
-              <mc:Fallback>
+              <mc:Fallback xmlns:w16sdtdh="http://schemas.microsoft.com/office/word/2020/wordml/sdtdatahash" xmlns:w16="http://schemas.microsoft.com/office/word/2018/wordml" xmlns:w16cid="http://schemas.microsoft.com/office/word/2016/wordml/cid" xmlns:w16cex="http://schemas.microsoft.com/office/word/2018/wordml/cex" xmlns:oel="http://schemas.microsoft.com/office/2019/extlst" xmlns:am3d="http://schemas.microsoft.com/office/drawing/2017/model3d" xmlns:aink="http://schemas.microsoft.com/office/drawing/2016/ink" xmlns:cx8="http://schemas.microsoft.com/office/drawing/2016/5/14/chartex" xmlns:cx7="http://schemas.microsoft.com/office/drawing/2016/5/13/chartex" xmlns:cx6="http://schemas.microsoft.com/office/drawing/2016/5/12/chartex" xmlns:cx5="http://schemas.microsoft.com/office/drawing/2016/5/11/chartex" xmlns:cx4="http://schemas.microsoft.com/office/drawing/2016/5/10/chartex" xmlns:cx3="http://schemas.microsoft.com/office/drawing/2016/5/9/chartex" xmlns:cx2="http://schemas.microsoft.com/office/drawing/2015/10/21/chartex">
                 <w:pict>
                   <v:group w14:anchorId="79A35E39" id="Groupe 6" o:spid="_x0000_s1026" style="position:absolute;margin-left:0;margin-top:0;width:594.75pt;height:842.25pt;z-index:251659264;mso-position-horizontal:left;mso-position-horizontal-relative:page;mso-position-vertical:top;mso-position-vertical-relative:page" coordsize="68580,91440" o:gfxdata="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">
                     <v:rect id="Rectangle 33" o:spid="_x0000_s1027" style="position:absolute;left:2286;width:66294;height:91440;visibility:visible;mso-wrap-style:square;v-text-anchor:bottom" o:gfxdata="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" fillcolor="black [3213]" stroked="f" strokeweight="1pt">
@@ -585,7 +590,7 @@
       <w:sdtContent>
         <w:p>
           <w:pPr>
-            <w:pStyle w:val="TOCHeading"/>
+            <w:pStyle w:val="En-ttedetabledesmatires"/>
           </w:pPr>
           <w:r>
             <w:t>Table des Matière</w:t>
@@ -593,7 +598,7 @@
         </w:p>
         <w:p>
           <w:pPr>
-            <w:pStyle w:val="TOC1"/>
+            <w:pStyle w:val="TM1"/>
             <w:tabs>
               <w:tab w:val="left" w:pos="440"/>
               <w:tab w:val="right" w:leader="dot" w:pos="9062"/>
@@ -617,7 +622,7 @@
           <w:hyperlink w:anchor="_Toc151207510" w:history="1">
             <w:r>
               <w:rPr>
-                <w:rStyle w:val="Hyperlink"/>
+                <w:rStyle w:val="Lienhypertexte"/>
                 <w:noProof/>
                 <w:lang w:val="fr-FR"/>
               </w:rPr>
@@ -634,7 +639,7 @@
             </w:r>
             <w:r>
               <w:rPr>
-                <w:rStyle w:val="Hyperlink"/>
+                <w:rStyle w:val="Lienhypertexte"/>
                 <w:noProof/>
                 <w:lang w:val="fr-FR"/>
               </w:rPr>
@@ -692,7 +697,7 @@
         </w:p>
         <w:p>
           <w:pPr>
-            <w:pStyle w:val="TOC2"/>
+            <w:pStyle w:val="TM2"/>
             <w:tabs>
               <w:tab w:val="left" w:pos="880"/>
               <w:tab w:val="right" w:leader="dot" w:pos="9062"/>
@@ -707,7 +712,7 @@
           <w:hyperlink w:anchor="_Toc151207511" w:history="1">
             <w:r>
               <w:rPr>
-                <w:rStyle w:val="Hyperlink"/>
+                <w:rStyle w:val="Lienhypertexte"/>
                 <w:noProof/>
                 <w:lang w:val="fr-FR"/>
               </w:rPr>
@@ -724,7 +729,7 @@
             </w:r>
             <w:r>
               <w:rPr>
-                <w:rStyle w:val="Hyperlink"/>
+                <w:rStyle w:val="Lienhypertexte"/>
                 <w:noProof/>
                 <w:lang w:val="fr-FR"/>
               </w:rPr>
@@ -782,7 +787,7 @@
         </w:p>
         <w:p>
           <w:pPr>
-            <w:pStyle w:val="TOC2"/>
+            <w:pStyle w:val="TM2"/>
             <w:tabs>
               <w:tab w:val="left" w:pos="880"/>
               <w:tab w:val="right" w:leader="dot" w:pos="9062"/>
@@ -797,7 +802,7 @@
           <w:hyperlink w:anchor="_Toc151207512" w:history="1">
             <w:r>
               <w:rPr>
-                <w:rStyle w:val="Hyperlink"/>
+                <w:rStyle w:val="Lienhypertexte"/>
                 <w:noProof/>
                 <w:lang w:val="fr-FR"/>
               </w:rPr>
@@ -814,7 +819,7 @@
             </w:r>
             <w:r>
               <w:rPr>
-                <w:rStyle w:val="Hyperlink"/>
+                <w:rStyle w:val="Lienhypertexte"/>
                 <w:noProof/>
                 <w:lang w:val="fr-FR"/>
               </w:rPr>
@@ -872,7 +877,7 @@
         </w:p>
         <w:p>
           <w:pPr>
-            <w:pStyle w:val="TOC1"/>
+            <w:pStyle w:val="TM1"/>
             <w:tabs>
               <w:tab w:val="left" w:pos="440"/>
               <w:tab w:val="right" w:leader="dot" w:pos="9062"/>
@@ -887,7 +892,7 @@
           <w:hyperlink w:anchor="_Toc151207513" w:history="1">
             <w:r>
               <w:rPr>
-                <w:rStyle w:val="Hyperlink"/>
+                <w:rStyle w:val="Lienhypertexte"/>
                 <w:noProof/>
                 <w:lang w:val="fr-FR"/>
               </w:rPr>
@@ -904,7 +909,7 @@
             </w:r>
             <w:r>
               <w:rPr>
-                <w:rStyle w:val="Hyperlink"/>
+                <w:rStyle w:val="Lienhypertexte"/>
                 <w:noProof/>
                 <w:lang w:val="fr-FR"/>
               </w:rPr>
@@ -962,7 +967,7 @@
         </w:p>
         <w:p>
           <w:pPr>
-            <w:pStyle w:val="TOC1"/>
+            <w:pStyle w:val="TM1"/>
             <w:tabs>
               <w:tab w:val="left" w:pos="440"/>
               <w:tab w:val="right" w:leader="dot" w:pos="9062"/>
@@ -977,7 +982,7 @@
           <w:hyperlink w:anchor="_Toc151207514" w:history="1">
             <w:r>
               <w:rPr>
-                <w:rStyle w:val="Hyperlink"/>
+                <w:rStyle w:val="Lienhypertexte"/>
                 <w:rFonts w:ascii="Times New Roman" w:eastAsia="Times New Roman" w:hAnsi="Times New Roman" w:cs="Times New Roman"/>
                 <w:noProof/>
                 <w:lang w:eastAsia="fr-BE"/>
@@ -995,7 +1000,7 @@
             </w:r>
             <w:r>
               <w:rPr>
-                <w:rStyle w:val="Hyperlink"/>
+                <w:rStyle w:val="Lienhypertexte"/>
                 <w:noProof/>
                 <w:lang w:val="fr-FR"/>
               </w:rPr>
@@ -1003,7 +1008,7 @@
             </w:r>
             <w:r>
               <w:rPr>
-                <w:rStyle w:val="Hyperlink"/>
+                <w:rStyle w:val="Lienhypertexte"/>
                 <w:noProof/>
                 <w:lang w:val="fr-FR"/>
               </w:rPr>
@@ -1061,7 +1066,7 @@
         </w:p>
         <w:p>
           <w:pPr>
-            <w:pStyle w:val="TOC2"/>
+            <w:pStyle w:val="TM2"/>
             <w:tabs>
               <w:tab w:val="left" w:pos="880"/>
               <w:tab w:val="right" w:leader="dot" w:pos="9062"/>
@@ -1076,7 +1081,7 @@
           <w:hyperlink w:anchor="_Toc151207515" w:history="1">
             <w:r>
               <w:rPr>
-                <w:rStyle w:val="Hyperlink"/>
+                <w:rStyle w:val="Lienhypertexte"/>
                 <w:noProof/>
                 <w:lang w:val="fr-FR"/>
               </w:rPr>
@@ -1093,7 +1098,7 @@
             </w:r>
             <w:r>
               <w:rPr>
-                <w:rStyle w:val="Hyperlink"/>
+                <w:rStyle w:val="Lienhypertexte"/>
                 <w:noProof/>
                 <w:lang w:val="fr-FR"/>
               </w:rPr>
@@ -1151,7 +1156,7 @@
         </w:p>
         <w:p>
           <w:pPr>
-            <w:pStyle w:val="TOC2"/>
+            <w:pStyle w:val="TM2"/>
             <w:tabs>
               <w:tab w:val="left" w:pos="880"/>
               <w:tab w:val="right" w:leader="dot" w:pos="9062"/>
@@ -1166,7 +1171,7 @@
           <w:hyperlink w:anchor="_Toc151207516" w:history="1">
             <w:r>
               <w:rPr>
-                <w:rStyle w:val="Hyperlink"/>
+                <w:rStyle w:val="Lienhypertexte"/>
                 <w:noProof/>
               </w:rPr>
               <w:t>3.2</w:t>
@@ -1182,7 +1187,7 @@
             </w:r>
             <w:r>
               <w:rPr>
-                <w:rStyle w:val="Hyperlink"/>
+                <w:rStyle w:val="Lienhypertexte"/>
                 <w:noProof/>
               </w:rPr>
               <w:t>Référent(s) :</w:t>
@@ -1239,7 +1244,7 @@
         </w:p>
         <w:p>
           <w:pPr>
-            <w:pStyle w:val="TOC1"/>
+            <w:pStyle w:val="TM1"/>
             <w:tabs>
               <w:tab w:val="left" w:pos="440"/>
               <w:tab w:val="right" w:leader="dot" w:pos="9062"/>
@@ -1254,7 +1259,7 @@
           <w:hyperlink w:anchor="_Toc151207517" w:history="1">
             <w:r>
               <w:rPr>
-                <w:rStyle w:val="Hyperlink"/>
+                <w:rStyle w:val="Lienhypertexte"/>
                 <w:noProof/>
               </w:rPr>
               <w:t>4</w:t>
@@ -1270,7 +1275,7 @@
             </w:r>
             <w:r>
               <w:rPr>
-                <w:rStyle w:val="Hyperlink"/>
+                <w:rStyle w:val="Lienhypertexte"/>
                 <w:noProof/>
               </w:rPr>
               <w:t>Planificateur de tâches</w:t>
@@ -1327,7 +1332,7 @@
         </w:p>
         <w:p>
           <w:pPr>
-            <w:pStyle w:val="TOC1"/>
+            <w:pStyle w:val="TM1"/>
             <w:tabs>
               <w:tab w:val="left" w:pos="440"/>
               <w:tab w:val="right" w:leader="dot" w:pos="9062"/>
@@ -1342,7 +1347,7 @@
           <w:hyperlink w:anchor="_Toc151207518" w:history="1">
             <w:r>
               <w:rPr>
-                <w:rStyle w:val="Hyperlink"/>
+                <w:rStyle w:val="Lienhypertexte"/>
                 <w:noProof/>
               </w:rPr>
               <w:t>5</w:t>
@@ -1358,7 +1363,7 @@
             </w:r>
             <w:r>
               <w:rPr>
-                <w:rStyle w:val="Hyperlink"/>
+                <w:rStyle w:val="Lienhypertexte"/>
                 <w:noProof/>
               </w:rPr>
               <w:t>Description de notre jeu</w:t>
@@ -1415,7 +1420,7 @@
         </w:p>
         <w:p>
           <w:pPr>
-            <w:pStyle w:val="TOC1"/>
+            <w:pStyle w:val="TM1"/>
             <w:tabs>
               <w:tab w:val="left" w:pos="440"/>
               <w:tab w:val="right" w:leader="dot" w:pos="9062"/>
@@ -1430,7 +1435,7 @@
           <w:hyperlink w:anchor="_Toc151207519" w:history="1">
             <w:r>
               <w:rPr>
-                <w:rStyle w:val="Hyperlink"/>
+                <w:rStyle w:val="Lienhypertexte"/>
                 <w:noProof/>
               </w:rPr>
               <w:t>6</w:t>
@@ -1446,7 +1451,7 @@
             </w:r>
             <w:r>
               <w:rPr>
-                <w:rStyle w:val="Hyperlink"/>
+                <w:rStyle w:val="Lienhypertexte"/>
                 <w:noProof/>
               </w:rPr>
               <w:t>Logiciels utilisés</w:t>
@@ -1503,7 +1508,7 @@
         </w:p>
         <w:p>
           <w:pPr>
-            <w:pStyle w:val="TOC1"/>
+            <w:pStyle w:val="TM1"/>
             <w:tabs>
               <w:tab w:val="left" w:pos="440"/>
               <w:tab w:val="right" w:leader="dot" w:pos="9062"/>
@@ -1518,7 +1523,7 @@
           <w:hyperlink w:anchor="_Toc151207520" w:history="1">
             <w:r>
               <w:rPr>
-                <w:rStyle w:val="Hyperlink"/>
+                <w:rStyle w:val="Lienhypertexte"/>
                 <w:noProof/>
               </w:rPr>
               <w:t>7</w:t>
@@ -1534,7 +1539,7 @@
             </w:r>
             <w:r>
               <w:rPr>
-                <w:rStyle w:val="Hyperlink"/>
+                <w:rStyle w:val="Lienhypertexte"/>
                 <w:noProof/>
               </w:rPr>
               <w:t>Webographie</w:t>
@@ -1633,7 +1638,7 @@
     </w:p>
     <w:p>
       <w:pPr>
-        <w:pStyle w:val="Heading1"/>
+        <w:pStyle w:val="Titre1"/>
         <w:numPr>
           <w:ilvl w:val="0"/>
           <w:numId w:val="6"/>
@@ -1660,7 +1665,7 @@
     </w:p>
     <w:p>
       <w:pPr>
-        <w:pStyle w:val="Heading2"/>
+        <w:pStyle w:val="Titre2"/>
         <w:numPr>
           <w:ilvl w:val="1"/>
           <w:numId w:val="9"/>
@@ -1734,7 +1739,14 @@
           <w:rFonts w:ascii="Times New Roman" w:hAnsi="Times New Roman" w:cs="Times New Roman"/>
           <w:lang w:val="fr-FR"/>
         </w:rPr>
-        <w:t xml:space="preserve">De plus, les joueurs peuvent gagner des points </w:t>
+        <w:t xml:space="preserve">En </w:t>
+      </w:r>
+      <w:r>
+        <w:rPr>
+          <w:rFonts w:ascii="Times New Roman" w:hAnsi="Times New Roman" w:cs="Times New Roman"/>
+          <w:lang w:val="fr-FR"/>
+        </w:rPr>
+        <w:t xml:space="preserve">, les joueurs peuvent gagner des points </w:t>
       </w:r>
       <w:r>
         <w:rPr>
@@ -1770,7 +1782,7 @@
     </w:p>
     <w:p>
       <w:pPr>
-        <w:pStyle w:val="Heading2"/>
+        <w:pStyle w:val="Titre2"/>
         <w:numPr>
           <w:ilvl w:val="1"/>
           <w:numId w:val="9"/>
@@ -1858,7 +1870,7 @@
     </w:p>
     <w:p>
       <w:pPr>
-        <w:pStyle w:val="Heading1"/>
+        <w:pStyle w:val="Titre1"/>
         <w:rPr>
           <w:lang w:val="fr-FR"/>
         </w:rPr>
@@ -2072,7 +2084,7 @@
     </w:p>
     <w:p>
       <w:pPr>
-        <w:pStyle w:val="Heading1"/>
+        <w:pStyle w:val="Titre1"/>
         <w:rPr>
           <w:rFonts w:ascii="Times New Roman" w:eastAsia="Times New Roman" w:hAnsi="Times New Roman" w:cs="Times New Roman"/>
           <w:lang w:eastAsia="fr-BE"/>
@@ -2222,7 +2234,7 @@
     </w:p>
     <w:p>
       <w:pPr>
-        <w:pStyle w:val="Heading2"/>
+        <w:pStyle w:val="Titre2"/>
         <w:rPr>
           <w:lang w:val="fr-FR"/>
         </w:rPr>
@@ -2320,7 +2332,7 @@
     </w:p>
     <w:p>
       <w:pPr>
-        <w:pStyle w:val="Heading2"/>
+        <w:pStyle w:val="Titre2"/>
       </w:pPr>
       <w:bookmarkStart w:id="6" w:name="_Toc151207516"/>
       <w:r>
@@ -2375,27 +2387,7 @@
           <w:bCs/>
           <w:lang w:val="fr-FR"/>
         </w:rPr>
-        <w:t xml:space="preserve">Adresse </w:t>
-      </w:r>
-      <w:proofErr w:type="gramStart"/>
-      <w:r>
-        <w:rPr>
-          <w:rFonts w:ascii="Times New Roman" w:hAnsi="Times New Roman" w:cs="Times New Roman"/>
-          <w:b/>
-          <w:bCs/>
-          <w:lang w:val="fr-FR"/>
-        </w:rPr>
-        <w:t>e-mail</w:t>
-      </w:r>
-      <w:proofErr w:type="gramEnd"/>
-      <w:r>
-        <w:rPr>
-          <w:rFonts w:ascii="Times New Roman" w:hAnsi="Times New Roman" w:cs="Times New Roman"/>
-          <w:b/>
-          <w:bCs/>
-          <w:lang w:val="fr-FR"/>
-        </w:rPr>
-        <w:t xml:space="preserve"> :</w:t>
+        <w:t>Adresse e-mail :</w:t>
       </w:r>
       <w:r>
         <w:rPr>
@@ -2427,7 +2419,7 @@
     </w:p>
     <w:p>
       <w:pPr>
-        <w:pStyle w:val="Heading1"/>
+        <w:pStyle w:val="Titre1"/>
       </w:pPr>
       <w:bookmarkStart w:id="7" w:name="_Toc151207517"/>
       <w:r>
@@ -2460,7 +2452,7 @@
     </w:p>
     <w:tbl>
       <w:tblPr>
-        <w:tblStyle w:val="TableGrid"/>
+        <w:tblStyle w:val="Grilledutableau"/>
         <w:tblW w:w="0" w:type="auto"/>
         <w:tblLook w:val="04A0" w:firstRow="1" w:lastRow="0" w:firstColumn="1" w:lastColumn="0" w:noHBand="0" w:noVBand="1"/>
       </w:tblPr>
@@ -5014,7 +5006,7 @@
     </w:p>
     <w:p>
       <w:pPr>
-        <w:pStyle w:val="Heading1"/>
+        <w:pStyle w:val="Titre1"/>
       </w:pPr>
       <w:bookmarkStart w:id="8" w:name="_Toc151207518"/>
       <w:r>
@@ -5201,7 +5193,30 @@
           <w:rFonts w:ascii="Times New Roman" w:hAnsi="Times New Roman" w:cs="Times New Roman"/>
           <w:lang w:val="fr-FR"/>
         </w:rPr>
-        <w:t>À chaque fois qu’un joueur commence à jouer quand c’est son tour, il lance les 2 dés, ce qui comptabilisera un certain nombre de case que le joueur peut faire avancer son pion depuis la case où il est</w:t>
+        <w:t>À chaque fois qu’un jou</w:t>
+      </w:r>
+      <w:r>
+        <w:rPr>
+          <w:rFonts w:ascii="Times New Roman" w:hAnsi="Times New Roman" w:cs="Times New Roman"/>
+          <w:lang w:val="fr-FR"/>
+        </w:rPr>
+        <w:t>eur commence</w:t>
+      </w:r>
+      <w:r>
+        <w:rPr>
+          <w:rFonts w:ascii="Times New Roman" w:hAnsi="Times New Roman" w:cs="Times New Roman"/>
+          <w:lang w:val="fr-FR"/>
+        </w:rPr>
+        <w:t xml:space="preserve"> </w:t>
+      </w:r>
+      <w:bookmarkStart w:id="9" w:name="_GoBack"/>
+      <w:bookmarkEnd w:id="9"/>
+      <w:r>
+        <w:rPr>
+          <w:rFonts w:ascii="Times New Roman" w:hAnsi="Times New Roman" w:cs="Times New Roman"/>
+          <w:lang w:val="fr-FR"/>
+        </w:rPr>
+        <w:t>son tour, il lance les 2 dés, ce qui comptabilisera un certain nombre de case que le joueur peut faire avancer son pion depuis la case où il est</w:t>
       </w:r>
       <w:r>
         <w:rPr>
@@ -5253,6 +5268,7 @@
       <w:r>
         <w:rPr>
           <w:noProof/>
+          <w:lang w:eastAsia="fr-BE"/>
         </w:rPr>
         <w:drawing>
           <wp:anchor distT="0" distB="0" distL="114300" distR="114300" simplePos="0" relativeHeight="251660288" behindDoc="0" locked="0" layoutInCell="1" allowOverlap="1" wp14:anchorId="30651855" wp14:editId="35A8BE3A">
@@ -5330,7 +5346,7 @@
     </w:p>
     <w:p>
       <w:pPr>
-        <w:pStyle w:val="ListParagraph"/>
+        <w:pStyle w:val="Paragraphedeliste"/>
         <w:numPr>
           <w:ilvl w:val="0"/>
           <w:numId w:val="5"/>
@@ -5351,7 +5367,7 @@
     </w:p>
     <w:p>
       <w:pPr>
-        <w:pStyle w:val="ListParagraph"/>
+        <w:pStyle w:val="Paragraphedeliste"/>
         <w:numPr>
           <w:ilvl w:val="0"/>
           <w:numId w:val="5"/>
@@ -5372,7 +5388,7 @@
     </w:p>
     <w:p>
       <w:pPr>
-        <w:pStyle w:val="ListParagraph"/>
+        <w:pStyle w:val="Paragraphedeliste"/>
         <w:numPr>
           <w:ilvl w:val="0"/>
           <w:numId w:val="5"/>
@@ -5393,7 +5409,7 @@
     </w:p>
     <w:p>
       <w:pPr>
-        <w:pStyle w:val="ListParagraph"/>
+        <w:pStyle w:val="Paragraphedeliste"/>
         <w:numPr>
           <w:ilvl w:val="0"/>
           <w:numId w:val="5"/>
@@ -5414,7 +5430,7 @@
     </w:p>
     <w:p>
       <w:pPr>
-        <w:pStyle w:val="ListParagraph"/>
+        <w:pStyle w:val="Paragraphedeliste"/>
         <w:numPr>
           <w:ilvl w:val="0"/>
           <w:numId w:val="5"/>
@@ -5435,7 +5451,7 @@
     </w:p>
     <w:p>
       <w:pPr>
-        <w:pStyle w:val="ListParagraph"/>
+        <w:pStyle w:val="Paragraphedeliste"/>
         <w:numPr>
           <w:ilvl w:val="0"/>
           <w:numId w:val="5"/>
@@ -5456,7 +5472,7 @@
     </w:p>
     <w:p>
       <w:pPr>
-        <w:pStyle w:val="ListParagraph"/>
+        <w:pStyle w:val="Paragraphedeliste"/>
         <w:numPr>
           <w:ilvl w:val="0"/>
           <w:numId w:val="5"/>
@@ -5477,7 +5493,7 @@
     </w:p>
     <w:p>
       <w:pPr>
-        <w:pStyle w:val="ListParagraph"/>
+        <w:pStyle w:val="Paragraphedeliste"/>
         <w:numPr>
           <w:ilvl w:val="0"/>
           <w:numId w:val="5"/>
@@ -5498,7 +5514,7 @@
     </w:p>
     <w:p>
       <w:pPr>
-        <w:pStyle w:val="ListParagraph"/>
+        <w:pStyle w:val="Paragraphedeliste"/>
         <w:numPr>
           <w:ilvl w:val="0"/>
           <w:numId w:val="5"/>
@@ -5519,7 +5535,7 @@
     </w:p>
     <w:p>
       <w:pPr>
-        <w:pStyle w:val="ListParagraph"/>
+        <w:pStyle w:val="Paragraphedeliste"/>
         <w:numPr>
           <w:ilvl w:val="0"/>
           <w:numId w:val="5"/>
@@ -5547,7 +5563,7 @@
     </w:p>
     <w:p>
       <w:pPr>
-        <w:pStyle w:val="ListParagraph"/>
+        <w:pStyle w:val="Paragraphedeliste"/>
         <w:numPr>
           <w:ilvl w:val="0"/>
           <w:numId w:val="5"/>
@@ -5568,7 +5584,7 @@
     </w:p>
     <w:p>
       <w:pPr>
-        <w:pStyle w:val="ListParagraph"/>
+        <w:pStyle w:val="Paragraphedeliste"/>
         <w:numPr>
           <w:ilvl w:val="0"/>
           <w:numId w:val="5"/>
@@ -5603,7 +5619,7 @@
     </w:p>
     <w:p>
       <w:pPr>
-        <w:pStyle w:val="ListParagraph"/>
+        <w:pStyle w:val="Paragraphedeliste"/>
         <w:ind w:left="1068"/>
         <w:jc w:val="both"/>
         <w:rPr>
@@ -5794,7 +5810,7 @@
     </w:p>
     <w:p>
       <w:pPr>
-        <w:pStyle w:val="ListParagraph"/>
+        <w:pStyle w:val="Paragraphedeliste"/>
         <w:numPr>
           <w:ilvl w:val="0"/>
           <w:numId w:val="3"/>
@@ -5893,7 +5909,7 @@
     </w:p>
     <w:p>
       <w:pPr>
-        <w:pStyle w:val="ListParagraph"/>
+        <w:pStyle w:val="Paragraphedeliste"/>
         <w:numPr>
           <w:ilvl w:val="0"/>
           <w:numId w:val="3"/>
@@ -6172,14 +6188,14 @@
     </w:p>
     <w:p>
       <w:pPr>
-        <w:pStyle w:val="Heading1"/>
-      </w:pPr>
-      <w:bookmarkStart w:id="9" w:name="_Toc151207519"/>
+        <w:pStyle w:val="Titre1"/>
+      </w:pPr>
+      <w:bookmarkStart w:id="10" w:name="_Toc151207519"/>
       <w:r>
         <w:lastRenderedPageBreak/>
         <w:t>Logiciels utilisés</w:t>
       </w:r>
-      <w:bookmarkEnd w:id="9"/>
+      <w:bookmarkEnd w:id="10"/>
     </w:p>
     <w:p>
       <w:pPr>
@@ -6265,7 +6281,7 @@
       <w:hyperlink r:id="rId7" w:history="1">
         <w:r>
           <w:rPr>
-            <w:rStyle w:val="Hyperlink"/>
+            <w:rStyle w:val="Lienhypertexte"/>
             <w:rFonts w:ascii="Segoe UI" w:hAnsi="Segoe UI" w:cs="Segoe UI"/>
           </w:rPr>
           <w:t>https://github.com/</w:t>
@@ -6399,7 +6415,7 @@
       <w:hyperlink r:id="rId8" w:history="1">
         <w:r>
           <w:rPr>
-            <w:rStyle w:val="Hyperlink"/>
+            <w:rStyle w:val="Lienhypertexte"/>
             <w:rFonts w:ascii="Times New Roman" w:hAnsi="Times New Roman" w:cs="Times New Roman"/>
             <w:lang w:val="en-GB"/>
           </w:rPr>
@@ -6427,23 +6443,7 @@
           <w:rFonts w:ascii="Times New Roman" w:eastAsia="Times New Roman" w:hAnsi="Times New Roman" w:cs="Times New Roman"/>
           <w:lang w:eastAsia="fr-BE"/>
         </w:rPr>
-        <w:t xml:space="preserve">Vous pouvez l'utiliser pour stocker, organiser, partager et consulter des informations de façon sécurisée à partir de </w:t>
-      </w:r>
-      <w:proofErr w:type="gramStart"/>
-      <w:r>
-        <w:rPr>
-          <w:rFonts w:ascii="Times New Roman" w:eastAsia="Times New Roman" w:hAnsi="Times New Roman" w:cs="Times New Roman"/>
-          <w:lang w:eastAsia="fr-BE"/>
-        </w:rPr>
-        <w:t>la</w:t>
-      </w:r>
-      <w:proofErr w:type="gramEnd"/>
-      <w:r>
-        <w:rPr>
-          <w:rFonts w:ascii="Times New Roman" w:eastAsia="Times New Roman" w:hAnsi="Times New Roman" w:cs="Times New Roman"/>
-          <w:lang w:eastAsia="fr-BE"/>
-        </w:rPr>
-        <w:t xml:space="preserve"> n'importe quel appareil.</w:t>
+        <w:t>Vous pouvez l'utiliser pour stocker, organiser, partager et consulter des informations de façon sécurisée à partir de la n'importe quel appareil.</w:t>
       </w:r>
       <w:r>
         <w:rPr>
@@ -6459,27 +6459,7 @@
           <w:iCs/>
           <w:lang w:eastAsia="fr-BE"/>
         </w:rPr>
-        <w:t>(</w:t>
-      </w:r>
-      <w:proofErr w:type="gramStart"/>
-      <w:r>
-        <w:rPr>
-          <w:rFonts w:ascii="Times New Roman" w:eastAsia="Times New Roman" w:hAnsi="Times New Roman" w:cs="Times New Roman"/>
-          <w:i/>
-          <w:iCs/>
-          <w:lang w:eastAsia="fr-BE"/>
-        </w:rPr>
-        <w:t>support.microsoft.com</w:t>
-      </w:r>
-      <w:proofErr w:type="gramEnd"/>
-      <w:r>
-        <w:rPr>
-          <w:rFonts w:ascii="Times New Roman" w:eastAsia="Times New Roman" w:hAnsi="Times New Roman" w:cs="Times New Roman"/>
-          <w:i/>
-          <w:iCs/>
-          <w:lang w:eastAsia="fr-BE"/>
-        </w:rPr>
-        <w:t>)</w:t>
+        <w:t>(support.microsoft.com)</w:t>
       </w:r>
       <w:r>
         <w:rPr>
@@ -6613,7 +6593,7 @@
       <w:hyperlink r:id="rId9" w:history="1">
         <w:r>
           <w:rPr>
-            <w:rStyle w:val="Hyperlink"/>
+            <w:rStyle w:val="Lienhypertexte"/>
             <w:rFonts w:ascii="Times New Roman" w:eastAsia="Times New Roman" w:hAnsi="Times New Roman" w:cs="Times New Roman"/>
             <w:lang w:eastAsia="fr-BE"/>
           </w:rPr>
@@ -6641,23 +6621,7 @@
           <w:rFonts w:ascii="Times New Roman" w:eastAsia="Times New Roman" w:hAnsi="Times New Roman" w:cs="Times New Roman"/>
           <w:lang w:eastAsia="fr-BE"/>
         </w:rPr>
-        <w:t xml:space="preserve">PyCharm fournit la saisie automatique de code intelligente, des inspections de code, la mise en évidence d'erreur à la volée et des correctifs rapides, en plus de refactorisations de </w:t>
-      </w:r>
-      <w:proofErr w:type="gramStart"/>
-      <w:r>
-        <w:rPr>
-          <w:rFonts w:ascii="Times New Roman" w:eastAsia="Times New Roman" w:hAnsi="Times New Roman" w:cs="Times New Roman"/>
-          <w:lang w:eastAsia="fr-BE"/>
-        </w:rPr>
-        <w:t>code automatisées</w:t>
-      </w:r>
-      <w:proofErr w:type="gramEnd"/>
-      <w:r>
-        <w:rPr>
-          <w:rFonts w:ascii="Times New Roman" w:eastAsia="Times New Roman" w:hAnsi="Times New Roman" w:cs="Times New Roman"/>
-          <w:lang w:eastAsia="fr-BE"/>
-        </w:rPr>
-        <w:t xml:space="preserve"> et de riches capacités de navigation.</w:t>
+        <w:t>PyCharm fournit la saisie automatique de code intelligente, des inspections de code, la mise en évidence d'erreur à la volée et des correctifs rapides, en plus de refactorisations de code automatisées et de riches capacités de navigation.</w:t>
       </w:r>
       <w:r>
         <w:rPr>
@@ -6805,7 +6769,7 @@
       <w:hyperlink r:id="rId10" w:history="1">
         <w:r>
           <w:rPr>
-            <w:rStyle w:val="Hyperlink"/>
+            <w:rStyle w:val="Lienhypertexte"/>
             <w:rFonts w:ascii="Times New Roman" w:eastAsia="Times New Roman" w:hAnsi="Times New Roman" w:cs="Times New Roman"/>
             <w:lang w:eastAsia="fr-BE"/>
           </w:rPr>
@@ -6936,14 +6900,14 @@
     </w:p>
     <w:p>
       <w:pPr>
-        <w:pStyle w:val="Heading1"/>
-      </w:pPr>
-      <w:bookmarkStart w:id="10" w:name="_Toc151207520"/>
+        <w:pStyle w:val="Titre1"/>
+      </w:pPr>
+      <w:bookmarkStart w:id="11" w:name="_Toc151207520"/>
       <w:r>
         <w:lastRenderedPageBreak/>
         <w:t>Webographie</w:t>
       </w:r>
-      <w:bookmarkEnd w:id="10"/>
+      <w:bookmarkEnd w:id="11"/>
     </w:p>
     <w:p>
       <w:pPr>
@@ -7012,7 +6976,7 @@
       <w:hyperlink r:id="rId11" w:history="1">
         <w:r>
           <w:rPr>
-            <w:rStyle w:val="Hyperlink"/>
+            <w:rStyle w:val="Lienhypertexte"/>
             <w:sz w:val="22"/>
             <w:szCs w:val="22"/>
             <w:lang w:val="en-US"/>
@@ -7064,7 +7028,6 @@
         <w:t>. (</w:t>
       </w:r>
       <w:proofErr w:type="spellStart"/>
-      <w:proofErr w:type="gramStart"/>
       <w:r>
         <w:rPr>
           <w:b/>
@@ -7082,9 +7045,9 @@
           <w:sz w:val="22"/>
           <w:szCs w:val="22"/>
         </w:rPr>
-        <w:t>.</w:t>
-      </w:r>
-      <w:proofErr w:type="gramEnd"/>
+        <w:t>.). [</w:t>
+      </w:r>
+      <w:proofErr w:type="spellStart"/>
       <w:r>
         <w:rPr>
           <w:b/>
@@ -7092,9 +7055,9 @@
           <w:sz w:val="22"/>
           <w:szCs w:val="22"/>
         </w:rPr>
-        <w:t>). [</w:t>
-      </w:r>
-      <w:proofErr w:type="spellStart"/>
+        <w:t>Dataset</w:t>
+      </w:r>
+      <w:proofErr w:type="spellEnd"/>
       <w:r>
         <w:rPr>
           <w:b/>
@@ -7102,16 +7065,6 @@
           <w:sz w:val="22"/>
           <w:szCs w:val="22"/>
         </w:rPr>
-        <w:t>Dataset</w:t>
-      </w:r>
-      <w:proofErr w:type="spellEnd"/>
-      <w:r>
-        <w:rPr>
-          <w:b/>
-          <w:bCs/>
-          <w:sz w:val="22"/>
-          <w:szCs w:val="22"/>
-        </w:rPr>
         <w:t>].</w:t>
       </w:r>
       <w:r>
@@ -7128,7 +7081,7 @@
         <w:spacing w:before="0" w:beforeAutospacing="0" w:after="0" w:afterAutospacing="0" w:line="480" w:lineRule="auto"/>
         <w:ind w:left="720" w:hanging="12"/>
         <w:rPr>
-          <w:rStyle w:val="Hyperlink"/>
+          <w:rStyle w:val="Lienhypertexte"/>
           <w:sz w:val="22"/>
           <w:szCs w:val="22"/>
         </w:rPr>
@@ -7136,7 +7089,7 @@
       <w:hyperlink r:id="rId12" w:history="1">
         <w:r>
           <w:rPr>
-            <w:rStyle w:val="Hyperlink"/>
+            <w:rStyle w:val="Lienhypertexte"/>
             <w:sz w:val="22"/>
             <w:szCs w:val="22"/>
           </w:rPr>
@@ -7149,7 +7102,7 @@
         <w:pStyle w:val="NormalWeb"/>
         <w:spacing w:before="0" w:beforeAutospacing="0" w:after="0" w:afterAutospacing="0" w:line="480" w:lineRule="auto"/>
         <w:rPr>
-          <w:rStyle w:val="Hyperlink"/>
+          <w:rStyle w:val="Lienhypertexte"/>
           <w:sz w:val="22"/>
           <w:szCs w:val="22"/>
         </w:rPr>
@@ -7197,7 +7150,7 @@
       </w:r>
       <w:r>
         <w:rPr>
-          <w:rStyle w:val="HTMLCite"/>
+          <w:rStyle w:val="CitationHTML"/>
           <w:b/>
           <w:bCs/>
           <w:i w:val="0"/>
@@ -7262,7 +7215,7 @@
       <w:hyperlink r:id="rId13" w:history="1">
         <w:r>
           <w:rPr>
-            <w:rStyle w:val="Hyperlink"/>
+            <w:rStyle w:val="Lienhypertexte"/>
             <w:sz w:val="22"/>
             <w:szCs w:val="22"/>
             <w:shd w:val="clear" w:color="auto" w:fill="FFFFFF"/>
@@ -7277,7 +7230,7 @@
         <w:spacing w:before="0" w:beforeAutospacing="0" w:after="0" w:afterAutospacing="0" w:line="480" w:lineRule="auto"/>
         <w:ind w:firstLine="708"/>
         <w:rPr>
-          <w:rStyle w:val="Hyperlink"/>
+          <w:rStyle w:val="Lienhypertexte"/>
         </w:rPr>
       </w:pPr>
     </w:p>
@@ -7319,7 +7272,7 @@
 </file>
 
 <file path=word/numbering.xml><?xml version="1.0" encoding="utf-8"?>
-<w:numbering xmlns:wpc="http://schemas.microsoft.com/office/word/2010/wordprocessingCanvas" xmlns:cx="http://schemas.microsoft.com/office/drawing/2014/chartex" xmlns:cx1="http://schemas.microsoft.com/office/drawing/2015/9/8/chartex" xmlns:cx2="http://schemas.microsoft.com/office/drawing/2015/10/21/chartex" xmlns:cx3="http://schemas.microsoft.com/office/drawing/2016/5/9/chartex" xmlns:cx4="http://schemas.microsoft.com/office/drawing/2016/5/10/chartex" xmlns:cx5="http://schemas.microsoft.com/office/drawing/2016/5/11/chartex" xmlns:cx6="http://schemas.microsoft.com/office/drawing/2016/5/12/chartex" xmlns:cx7="http://schemas.microsoft.com/office/drawing/2016/5/13/chartex" xmlns:cx8="http://schemas.microsoft.com/office/drawing/2016/5/14/chartex" xmlns:mc="http://schemas.openxmlformats.org/markup-compatibility/2006" xmlns:aink="http://schemas.microsoft.com/office/drawing/2016/ink" xmlns:am3d="http://schemas.microsoft.com/office/drawing/2017/model3d" xmlns:o="urn:schemas-microsoft-com:office:office" xmlns:oel="http://schemas.microsoft.com/office/2019/extlst" xmlns:r="http://schemas.openxmlformats.org/officeDocument/2006/relationships" xmlns:m="http://schemas.openxmlformats.org/officeDocument/2006/math" xmlns:v="urn:schemas-microsoft-com:vml" xmlns:wp14="http://schemas.microsoft.com/office/word/2010/wordprocessingDrawing" xmlns:wp="http://schemas.openxmlformats.org/drawingml/2006/wordprocessingDrawing" xmlns:w10="urn:schemas-microsoft-com:office:word" xmlns:w="http://schemas.openxmlformats.org/wordprocessingml/2006/main" xmlns:w14="http://schemas.microsoft.com/office/word/2010/wordml" xmlns:w15="http://schemas.microsoft.com/office/word/2012/wordml" xmlns:w16cex="http://schemas.microsoft.com/office/word/2018/wordml/cex" xmlns:w16cid="http://schemas.microsoft.com/office/word/2016/wordml/cid" xmlns:w16="http://schemas.microsoft.com/office/word/2018/wordml" xmlns:w16sdtdh="http://schemas.microsoft.com/office/word/2020/wordml/sdtdatahash" xmlns:w16se="http://schemas.microsoft.com/office/word/2015/wordml/symex" xmlns:wpg="http://schemas.microsoft.com/office/word/2010/wordprocessingGroup" xmlns:wpi="http://schemas.microsoft.com/office/word/2010/wordprocessingInk" xmlns:wne="http://schemas.microsoft.com/office/word/2006/wordml" xmlns:wps="http://schemas.microsoft.com/office/word/2010/wordprocessingShape" mc:Ignorable="w14 w15 w16se w16cid w16 w16cex w16sdtdh wp14">
+<w:numbering xmlns:wpc="http://schemas.microsoft.com/office/word/2010/wordprocessingCanvas" xmlns:cx="http://schemas.microsoft.com/office/drawing/2014/chartex" xmlns:cx1="http://schemas.microsoft.com/office/drawing/2015/9/8/chartex" xmlns:mc="http://schemas.openxmlformats.org/markup-compatibility/2006" xmlns:o="urn:schemas-microsoft-com:office:office" xmlns:r="http://schemas.openxmlformats.org/officeDocument/2006/relationships" xmlns:m="http://schemas.openxmlformats.org/officeDocument/2006/math" xmlns:v="urn:schemas-microsoft-com:vml" xmlns:wp14="http://schemas.microsoft.com/office/word/2010/wordprocessingDrawing" xmlns:wp="http://schemas.openxmlformats.org/drawingml/2006/wordprocessingDrawing" xmlns:w10="urn:schemas-microsoft-com:office:word" xmlns:w="http://schemas.openxmlformats.org/wordprocessingml/2006/main" xmlns:w14="http://schemas.microsoft.com/office/word/2010/wordml" xmlns:w15="http://schemas.microsoft.com/office/word/2012/wordml" xmlns:w16se="http://schemas.microsoft.com/office/word/2015/wordml/symex" xmlns:wpg="http://schemas.microsoft.com/office/word/2010/wordprocessingGroup" xmlns:wpi="http://schemas.microsoft.com/office/word/2010/wordprocessingInk" xmlns:wne="http://schemas.microsoft.com/office/word/2006/wordml" xmlns:wps="http://schemas.microsoft.com/office/word/2010/wordprocessingShape" mc:Ignorable="w14 w15 w16se wp14">
   <w:abstractNum w:abstractNumId="0" w15:restartNumberingAfterBreak="0">
     <w:nsid w:val="0673138C"/>
     <w:multiLevelType w:val="hybridMultilevel"/>
@@ -7439,7 +7392,7 @@
     <w:lvl w:ilvl="0">
       <w:start w:val="1"/>
       <w:numFmt w:val="decimal"/>
-      <w:pStyle w:val="Heading1"/>
+      <w:pStyle w:val="Titre1"/>
       <w:lvlText w:val="%1"/>
       <w:lvlJc w:val="left"/>
       <w:pPr>
@@ -7449,7 +7402,7 @@
     <w:lvl w:ilvl="1">
       <w:start w:val="1"/>
       <w:numFmt w:val="decimal"/>
-      <w:pStyle w:val="Heading2"/>
+      <w:pStyle w:val="Titre2"/>
       <w:lvlText w:val="%1.%2"/>
       <w:lvlJc w:val="left"/>
       <w:pPr>
@@ -7459,7 +7412,7 @@
     <w:lvl w:ilvl="2">
       <w:start w:val="1"/>
       <w:numFmt w:val="decimal"/>
-      <w:pStyle w:val="Heading3"/>
+      <w:pStyle w:val="Titre3"/>
       <w:lvlText w:val="%1.%2.%3"/>
       <w:lvlJc w:val="left"/>
       <w:pPr>
@@ -7469,7 +7422,7 @@
     <w:lvl w:ilvl="3">
       <w:start w:val="1"/>
       <w:numFmt w:val="decimal"/>
-      <w:pStyle w:val="Heading4"/>
+      <w:pStyle w:val="Titre4"/>
       <w:lvlText w:val="%1.%2.%3.%4"/>
       <w:lvlJc w:val="left"/>
       <w:pPr>
@@ -7479,7 +7432,7 @@
     <w:lvl w:ilvl="4">
       <w:start w:val="1"/>
       <w:numFmt w:val="decimal"/>
-      <w:pStyle w:val="Heading5"/>
+      <w:pStyle w:val="Titre5"/>
       <w:lvlText w:val="%1.%2.%3.%4.%5"/>
       <w:lvlJc w:val="left"/>
       <w:pPr>
@@ -7489,7 +7442,7 @@
     <w:lvl w:ilvl="5">
       <w:start w:val="1"/>
       <w:numFmt w:val="decimal"/>
-      <w:pStyle w:val="Heading6"/>
+      <w:pStyle w:val="Titre6"/>
       <w:lvlText w:val="%1.%2.%3.%4.%5.%6"/>
       <w:lvlJc w:val="left"/>
       <w:pPr>
@@ -7499,7 +7452,7 @@
     <w:lvl w:ilvl="6">
       <w:start w:val="1"/>
       <w:numFmt w:val="decimal"/>
-      <w:pStyle w:val="Heading7"/>
+      <w:pStyle w:val="Titre7"/>
       <w:lvlText w:val="%1.%2.%3.%4.%5.%6.%7"/>
       <w:lvlJc w:val="left"/>
       <w:pPr>
@@ -7509,7 +7462,7 @@
     <w:lvl w:ilvl="7">
       <w:start w:val="1"/>
       <w:numFmt w:val="decimal"/>
-      <w:pStyle w:val="Heading8"/>
+      <w:pStyle w:val="Titre8"/>
       <w:lvlText w:val="%1.%2.%3.%4.%5.%6.%7.%8"/>
       <w:lvlJc w:val="left"/>
       <w:pPr>
@@ -7519,7 +7472,7 @@
     <w:lvl w:ilvl="8">
       <w:start w:val="1"/>
       <w:numFmt w:val="decimal"/>
-      <w:pStyle w:val="Heading9"/>
+      <w:pStyle w:val="Titre9"/>
       <w:lvlText w:val="%1.%2.%3.%4.%5.%6.%7.%8.%9"/>
       <w:lvlJc w:val="left"/>
       <w:pPr>
@@ -8437,68 +8390,68 @@
       </w:rPr>
     </w:lvl>
   </w:abstractNum>
-  <w:num w:numId="1" w16cid:durableId="1535457101">
+  <w:num w:numId="1">
     <w:abstractNumId w:val="5"/>
   </w:num>
-  <w:num w:numId="2" w16cid:durableId="722287213">
+  <w:num w:numId="2">
     <w:abstractNumId w:val="0"/>
   </w:num>
-  <w:num w:numId="3" w16cid:durableId="1266234943">
+  <w:num w:numId="3">
     <w:abstractNumId w:val="7"/>
   </w:num>
-  <w:num w:numId="4" w16cid:durableId="410472511">
+  <w:num w:numId="4">
     <w:abstractNumId w:val="6"/>
   </w:num>
-  <w:num w:numId="5" w16cid:durableId="1249119825">
+  <w:num w:numId="5">
     <w:abstractNumId w:val="9"/>
   </w:num>
-  <w:num w:numId="6" w16cid:durableId="334235024">
+  <w:num w:numId="6">
     <w:abstractNumId w:val="8"/>
   </w:num>
-  <w:num w:numId="7" w16cid:durableId="1551650817">
+  <w:num w:numId="7">
     <w:abstractNumId w:val="2"/>
   </w:num>
-  <w:num w:numId="8" w16cid:durableId="484126498">
+  <w:num w:numId="8">
     <w:abstractNumId w:val="4"/>
   </w:num>
-  <w:num w:numId="9" w16cid:durableId="985549551">
+  <w:num w:numId="9">
     <w:abstractNumId w:val="3"/>
   </w:num>
-  <w:num w:numId="10" w16cid:durableId="734087240">
+  <w:num w:numId="10">
     <w:abstractNumId w:val="1"/>
   </w:num>
-  <w:num w:numId="11" w16cid:durableId="1215851971">
+  <w:num w:numId="11">
     <w:abstractNumId w:val="1"/>
   </w:num>
-  <w:num w:numId="12" w16cid:durableId="752818980">
+  <w:num w:numId="12">
     <w:abstractNumId w:val="1"/>
   </w:num>
-  <w:num w:numId="13" w16cid:durableId="1589775826">
+  <w:num w:numId="13">
     <w:abstractNumId w:val="1"/>
   </w:num>
-  <w:num w:numId="14" w16cid:durableId="1191063288">
+  <w:num w:numId="14">
     <w:abstractNumId w:val="1"/>
   </w:num>
-  <w:num w:numId="15" w16cid:durableId="909777765">
+  <w:num w:numId="15">
     <w:abstractNumId w:val="1"/>
   </w:num>
-  <w:num w:numId="16" w16cid:durableId="407465819">
+  <w:num w:numId="16">
     <w:abstractNumId w:val="1"/>
   </w:num>
-  <w:num w:numId="17" w16cid:durableId="1461878453">
+  <w:num w:numId="17">
     <w:abstractNumId w:val="1"/>
   </w:num>
-  <w:num w:numId="18" w16cid:durableId="1415476056">
+  <w:num w:numId="18">
     <w:abstractNumId w:val="1"/>
   </w:num>
-  <w:num w:numId="19" w16cid:durableId="407387931">
+  <w:num w:numId="19">
     <w:abstractNumId w:val="1"/>
   </w:num>
 </w:numbering>
 </file>
 
 <file path=word/styles.xml><?xml version="1.0" encoding="utf-8"?>
-<w:styles xmlns:mc="http://schemas.openxmlformats.org/markup-compatibility/2006" xmlns:r="http://schemas.openxmlformats.org/officeDocument/2006/relationships" xmlns:w="http://schemas.openxmlformats.org/wordprocessingml/2006/main" xmlns:w14="http://schemas.microsoft.com/office/word/2010/wordml" xmlns:w15="http://schemas.microsoft.com/office/word/2012/wordml" xmlns:w16cex="http://schemas.microsoft.com/office/word/2018/wordml/cex" xmlns:w16cid="http://schemas.microsoft.com/office/word/2016/wordml/cid" xmlns:w16="http://schemas.microsoft.com/office/word/2018/wordml" xmlns:w16sdtdh="http://schemas.microsoft.com/office/word/2020/wordml/sdtdatahash" xmlns:w16se="http://schemas.microsoft.com/office/word/2015/wordml/symex" mc:Ignorable="w14 w15 w16se w16cid w16 w16cex w16sdtdh">
+<w:styles xmlns:mc="http://schemas.openxmlformats.org/markup-compatibility/2006" xmlns:r="http://schemas.openxmlformats.org/officeDocument/2006/relationships" xmlns:w="http://schemas.openxmlformats.org/wordprocessingml/2006/main" xmlns:w14="http://schemas.microsoft.com/office/word/2010/wordml" xmlns:w15="http://schemas.microsoft.com/office/word/2012/wordml" xmlns:w16se="http://schemas.microsoft.com/office/word/2015/wordml/symex" mc:Ignorable="w14 w15 w16se">
   <w:docDefaults>
     <w:rPrDefault>
       <w:rPr>
@@ -8514,7 +8467,7 @@
       </w:pPr>
     </w:pPrDefault>
   </w:docDefaults>
-  <w:latentStyles w:defLockedState="0" w:defUIPriority="99" w:defSemiHidden="0" w:defUnhideWhenUsed="0" w:defQFormat="0" w:count="376">
+  <w:latentStyles w:defLockedState="0" w:defUIPriority="99" w:defSemiHidden="0" w:defUnhideWhenUsed="0" w:defQFormat="0" w:count="371">
     <w:lsdException w:name="Normal" w:uiPriority="0" w:qFormat="1"/>
     <w:lsdException w:name="heading 1" w:uiPriority="9" w:qFormat="1"/>
     <w:lsdException w:name="heading 2" w:semiHidden="1" w:uiPriority="9" w:unhideWhenUsed="1" w:qFormat="1"/>
@@ -8886,22 +8839,17 @@
     <w:lsdException w:name="List Table 5 Dark Accent 6" w:uiPriority="50"/>
     <w:lsdException w:name="List Table 6 Colorful Accent 6" w:uiPriority="51"/>
     <w:lsdException w:name="List Table 7 Colorful Accent 6" w:uiPriority="52"/>
-    <w:lsdException w:name="Mention" w:semiHidden="1" w:unhideWhenUsed="1"/>
-    <w:lsdException w:name="Smart Hyperlink" w:semiHidden="1" w:unhideWhenUsed="1"/>
-    <w:lsdException w:name="Hashtag" w:semiHidden="1" w:unhideWhenUsed="1"/>
-    <w:lsdException w:name="Unresolved Mention" w:semiHidden="1" w:unhideWhenUsed="1"/>
-    <w:lsdException w:name="Smart Link" w:semiHidden="1" w:unhideWhenUsed="1"/>
   </w:latentStyles>
   <w:style w:type="paragraph" w:default="1" w:styleId="Normal">
     <w:name w:val="Normal"/>
     <w:qFormat/>
     <w:rsid w:val="008809F5"/>
   </w:style>
-  <w:style w:type="paragraph" w:styleId="Heading1">
+  <w:style w:type="paragraph" w:styleId="Titre1">
     <w:name w:val="heading 1"/>
     <w:basedOn w:val="Normal"/>
     <w:next w:val="Normal"/>
-    <w:link w:val="Heading1Char"/>
+    <w:link w:val="Titre1Car"/>
     <w:uiPriority w:val="9"/>
     <w:qFormat/>
     <w:rsid w:val="008809F5"/>
@@ -8927,11 +8875,11 @@
       <w:szCs w:val="36"/>
     </w:rPr>
   </w:style>
-  <w:style w:type="paragraph" w:styleId="Heading2">
+  <w:style w:type="paragraph" w:styleId="Titre2">
     <w:name w:val="heading 2"/>
     <w:basedOn w:val="Normal"/>
     <w:next w:val="Normal"/>
-    <w:link w:val="Heading2Char"/>
+    <w:link w:val="Titre2Car"/>
     <w:uiPriority w:val="9"/>
     <w:unhideWhenUsed/>
     <w:qFormat/>
@@ -8956,11 +8904,11 @@
       <w:szCs w:val="28"/>
     </w:rPr>
   </w:style>
-  <w:style w:type="paragraph" w:styleId="Heading3">
+  <w:style w:type="paragraph" w:styleId="Titre3">
     <w:name w:val="heading 3"/>
     <w:basedOn w:val="Normal"/>
     <w:next w:val="Normal"/>
-    <w:link w:val="Heading3Char"/>
+    <w:link w:val="Titre3Car"/>
     <w:uiPriority w:val="9"/>
     <w:semiHidden/>
     <w:unhideWhenUsed/>
@@ -8983,11 +8931,11 @@
       <w:color w:val="000000" w:themeColor="text1"/>
     </w:rPr>
   </w:style>
-  <w:style w:type="paragraph" w:styleId="Heading4">
+  <w:style w:type="paragraph" w:styleId="Titre4">
     <w:name w:val="heading 4"/>
     <w:basedOn w:val="Normal"/>
     <w:next w:val="Normal"/>
-    <w:link w:val="Heading4Char"/>
+    <w:link w:val="Titre4Car"/>
     <w:uiPriority w:val="9"/>
     <w:semiHidden/>
     <w:unhideWhenUsed/>
@@ -9012,11 +8960,11 @@
       <w:color w:val="000000" w:themeColor="text1"/>
     </w:rPr>
   </w:style>
-  <w:style w:type="paragraph" w:styleId="Heading5">
+  <w:style w:type="paragraph" w:styleId="Titre5">
     <w:name w:val="heading 5"/>
     <w:basedOn w:val="Normal"/>
     <w:next w:val="Normal"/>
-    <w:link w:val="Heading5Char"/>
+    <w:link w:val="Titre5Car"/>
     <w:uiPriority w:val="9"/>
     <w:semiHidden/>
     <w:unhideWhenUsed/>
@@ -9037,11 +8985,11 @@
       <w:color w:val="323E4F" w:themeColor="text2" w:themeShade="BF"/>
     </w:rPr>
   </w:style>
-  <w:style w:type="paragraph" w:styleId="Heading6">
+  <w:style w:type="paragraph" w:styleId="Titre6">
     <w:name w:val="heading 6"/>
     <w:basedOn w:val="Normal"/>
     <w:next w:val="Normal"/>
-    <w:link w:val="Heading6Char"/>
+    <w:link w:val="Titre6Car"/>
     <w:uiPriority w:val="9"/>
     <w:semiHidden/>
     <w:unhideWhenUsed/>
@@ -9064,11 +9012,11 @@
       <w:color w:val="323E4F" w:themeColor="text2" w:themeShade="BF"/>
     </w:rPr>
   </w:style>
-  <w:style w:type="paragraph" w:styleId="Heading7">
+  <w:style w:type="paragraph" w:styleId="Titre7">
     <w:name w:val="heading 7"/>
     <w:basedOn w:val="Normal"/>
     <w:next w:val="Normal"/>
-    <w:link w:val="Heading7Char"/>
+    <w:link w:val="Titre7Car"/>
     <w:uiPriority w:val="9"/>
     <w:semiHidden/>
     <w:unhideWhenUsed/>
@@ -9091,11 +9039,11 @@
       <w:color w:val="404040" w:themeColor="text1" w:themeTint="BF"/>
     </w:rPr>
   </w:style>
-  <w:style w:type="paragraph" w:styleId="Heading8">
+  <w:style w:type="paragraph" w:styleId="Titre8">
     <w:name w:val="heading 8"/>
     <w:basedOn w:val="Normal"/>
     <w:next w:val="Normal"/>
-    <w:link w:val="Heading8Char"/>
+    <w:link w:val="Titre8Car"/>
     <w:uiPriority w:val="9"/>
     <w:semiHidden/>
     <w:unhideWhenUsed/>
@@ -9118,11 +9066,11 @@
       <w:szCs w:val="20"/>
     </w:rPr>
   </w:style>
-  <w:style w:type="paragraph" w:styleId="Heading9">
+  <w:style w:type="paragraph" w:styleId="Titre9">
     <w:name w:val="heading 9"/>
     <w:basedOn w:val="Normal"/>
     <w:next w:val="Normal"/>
-    <w:link w:val="Heading9Char"/>
+    <w:link w:val="Titre9Car"/>
     <w:uiPriority w:val="9"/>
     <w:semiHidden/>
     <w:unhideWhenUsed/>
@@ -9147,13 +9095,13 @@
       <w:szCs w:val="20"/>
     </w:rPr>
   </w:style>
-  <w:style w:type="character" w:default="1" w:styleId="DefaultParagraphFont">
+  <w:style w:type="character" w:default="1" w:styleId="Policepardfaut">
     <w:name w:val="Default Paragraph Font"/>
     <w:uiPriority w:val="1"/>
     <w:semiHidden/>
     <w:unhideWhenUsed/>
   </w:style>
-  <w:style w:type="table" w:default="1" w:styleId="TableNormal">
+  <w:style w:type="table" w:default="1" w:styleId="TableauNormal">
     <w:name w:val="Normal Table"/>
     <w:uiPriority w:val="99"/>
     <w:semiHidden/>
@@ -9168,15 +9116,15 @@
       </w:tblCellMar>
     </w:tblPr>
   </w:style>
-  <w:style w:type="numbering" w:default="1" w:styleId="NoList">
+  <w:style w:type="numbering" w:default="1" w:styleId="Aucuneliste">
     <w:name w:val="No List"/>
     <w:uiPriority w:val="99"/>
     <w:semiHidden/>
     <w:unhideWhenUsed/>
   </w:style>
-  <w:style w:type="paragraph" w:styleId="NoSpacing">
+  <w:style w:type="paragraph" w:styleId="Sansinterligne">
     <w:name w:val="No Spacing"/>
-    <w:link w:val="NoSpacingChar"/>
+    <w:link w:val="SansinterligneCar"/>
     <w:uiPriority w:val="1"/>
     <w:qFormat/>
     <w:rsid w:val="008809F5"/>
@@ -9184,16 +9132,16 @@
       <w:spacing w:after="0" w:line="240" w:lineRule="auto"/>
     </w:pPr>
   </w:style>
-  <w:style w:type="character" w:customStyle="1" w:styleId="NoSpacingChar">
-    <w:name w:val="No Spacing Char"/>
-    <w:basedOn w:val="DefaultParagraphFont"/>
-    <w:link w:val="NoSpacing"/>
+  <w:style w:type="character" w:customStyle="1" w:styleId="SansinterligneCar">
+    <w:name w:val="Sans interligne Car"/>
+    <w:basedOn w:val="Policepardfaut"/>
+    <w:link w:val="Sansinterligne"/>
     <w:uiPriority w:val="1"/>
     <w:rsid w:val="003E2D94"/>
   </w:style>
-  <w:style w:type="table" w:styleId="TableGrid">
+  <w:style w:type="table" w:styleId="Grilledutableau">
     <w:name w:val="Table Grid"/>
-    <w:basedOn w:val="TableNormal"/>
+    <w:basedOn w:val="TableauNormal"/>
     <w:uiPriority w:val="39"/>
     <w:rsid w:val="00F769BE"/>
     <w:pPr>
@@ -9210,7 +9158,7 @@
       </w:tblBorders>
     </w:tblPr>
   </w:style>
-  <w:style w:type="paragraph" w:styleId="ListParagraph">
+  <w:style w:type="paragraph" w:styleId="Paragraphedeliste">
     <w:name w:val="List Paragraph"/>
     <w:basedOn w:val="Normal"/>
     <w:uiPriority w:val="34"/>
@@ -9238,9 +9186,9 @@
       <w:lang w:val="fr-FR" w:eastAsia="fr-FR"/>
     </w:rPr>
   </w:style>
-  <w:style w:type="character" w:styleId="Hyperlink">
+  <w:style w:type="character" w:styleId="Lienhypertexte">
     <w:name w:val="Hyperlink"/>
-    <w:basedOn w:val="DefaultParagraphFont"/>
+    <w:basedOn w:val="Policepardfaut"/>
     <w:uiPriority w:val="99"/>
     <w:unhideWhenUsed/>
     <w:rsid w:val="00DE584E"/>
@@ -9249,9 +9197,9 @@
       <w:u w:val="single"/>
     </w:rPr>
   </w:style>
-  <w:style w:type="character" w:styleId="UnresolvedMention">
+  <w:style w:type="character" w:customStyle="1" w:styleId="UnresolvedMention">
     <w:name w:val="Unresolved Mention"/>
-    <w:basedOn w:val="DefaultParagraphFont"/>
+    <w:basedOn w:val="Policepardfaut"/>
     <w:uiPriority w:val="99"/>
     <w:semiHidden/>
     <w:unhideWhenUsed/>
@@ -9261,10 +9209,10 @@
       <w:shd w:val="clear" w:color="auto" w:fill="E1DFDD"/>
     </w:rPr>
   </w:style>
-  <w:style w:type="character" w:customStyle="1" w:styleId="Heading1Char">
-    <w:name w:val="Heading 1 Char"/>
-    <w:basedOn w:val="DefaultParagraphFont"/>
-    <w:link w:val="Heading1"/>
+  <w:style w:type="character" w:customStyle="1" w:styleId="Titre1Car">
+    <w:name w:val="Titre 1 Car"/>
+    <w:basedOn w:val="Policepardfaut"/>
+    <w:link w:val="Titre1"/>
     <w:uiPriority w:val="9"/>
     <w:rsid w:val="008809F5"/>
     <w:rPr>
@@ -9277,9 +9225,9 @@
       <w:szCs w:val="36"/>
     </w:rPr>
   </w:style>
-  <w:style w:type="paragraph" w:styleId="TOCHeading">
+  <w:style w:type="paragraph" w:styleId="En-ttedetabledesmatires">
     <w:name w:val="TOC Heading"/>
-    <w:basedOn w:val="Heading1"/>
+    <w:basedOn w:val="Titre1"/>
     <w:next w:val="Normal"/>
     <w:uiPriority w:val="39"/>
     <w:unhideWhenUsed/>
@@ -9289,7 +9237,7 @@
       <w:outlineLvl w:val="9"/>
     </w:pPr>
   </w:style>
-  <w:style w:type="paragraph" w:styleId="TOC1">
+  <w:style w:type="paragraph" w:styleId="TM1">
     <w:name w:val="toc 1"/>
     <w:basedOn w:val="Normal"/>
     <w:next w:val="Normal"/>
@@ -9301,10 +9249,10 @@
       <w:spacing w:after="100"/>
     </w:pPr>
   </w:style>
-  <w:style w:type="character" w:customStyle="1" w:styleId="Heading2Char">
-    <w:name w:val="Heading 2 Char"/>
-    <w:basedOn w:val="DefaultParagraphFont"/>
-    <w:link w:val="Heading2"/>
+  <w:style w:type="character" w:customStyle="1" w:styleId="Titre2Car">
+    <w:name w:val="Titre 2 Car"/>
+    <w:basedOn w:val="Policepardfaut"/>
+    <w:link w:val="Titre2"/>
     <w:uiPriority w:val="9"/>
     <w:rsid w:val="008809F5"/>
     <w:rPr>
@@ -9317,10 +9265,10 @@
       <w:szCs w:val="28"/>
     </w:rPr>
   </w:style>
-  <w:style w:type="character" w:customStyle="1" w:styleId="Heading3Char">
-    <w:name w:val="Heading 3 Char"/>
-    <w:basedOn w:val="DefaultParagraphFont"/>
-    <w:link w:val="Heading3"/>
+  <w:style w:type="character" w:customStyle="1" w:styleId="Titre3Car">
+    <w:name w:val="Titre 3 Car"/>
+    <w:basedOn w:val="Policepardfaut"/>
+    <w:link w:val="Titre3"/>
     <w:uiPriority w:val="9"/>
     <w:semiHidden/>
     <w:rsid w:val="008809F5"/>
@@ -9331,10 +9279,10 @@
       <w:color w:val="000000" w:themeColor="text1"/>
     </w:rPr>
   </w:style>
-  <w:style w:type="character" w:customStyle="1" w:styleId="Heading4Char">
-    <w:name w:val="Heading 4 Char"/>
-    <w:basedOn w:val="DefaultParagraphFont"/>
-    <w:link w:val="Heading4"/>
+  <w:style w:type="character" w:customStyle="1" w:styleId="Titre4Car">
+    <w:name w:val="Titre 4 Car"/>
+    <w:basedOn w:val="Policepardfaut"/>
+    <w:link w:val="Titre4"/>
     <w:uiPriority w:val="9"/>
     <w:semiHidden/>
     <w:rsid w:val="008809F5"/>
@@ -9347,10 +9295,10 @@
       <w:color w:val="000000" w:themeColor="text1"/>
     </w:rPr>
   </w:style>
-  <w:style w:type="character" w:customStyle="1" w:styleId="Heading5Char">
-    <w:name w:val="Heading 5 Char"/>
-    <w:basedOn w:val="DefaultParagraphFont"/>
-    <w:link w:val="Heading5"/>
+  <w:style w:type="character" w:customStyle="1" w:styleId="Titre5Car">
+    <w:name w:val="Titre 5 Car"/>
+    <w:basedOn w:val="Policepardfaut"/>
+    <w:link w:val="Titre5"/>
     <w:uiPriority w:val="9"/>
     <w:semiHidden/>
     <w:rsid w:val="008809F5"/>
@@ -9359,10 +9307,10 @@
       <w:color w:val="323E4F" w:themeColor="text2" w:themeShade="BF"/>
     </w:rPr>
   </w:style>
-  <w:style w:type="character" w:customStyle="1" w:styleId="Heading6Char">
-    <w:name w:val="Heading 6 Char"/>
-    <w:basedOn w:val="DefaultParagraphFont"/>
-    <w:link w:val="Heading6"/>
+  <w:style w:type="character" w:customStyle="1" w:styleId="Titre6Car">
+    <w:name w:val="Titre 6 Car"/>
+    <w:basedOn w:val="Policepardfaut"/>
+    <w:link w:val="Titre6"/>
     <w:uiPriority w:val="9"/>
     <w:semiHidden/>
     <w:rsid w:val="008809F5"/>
@@ -9373,10 +9321,10 @@
       <w:color w:val="323E4F" w:themeColor="text2" w:themeShade="BF"/>
     </w:rPr>
   </w:style>
-  <w:style w:type="character" w:customStyle="1" w:styleId="Heading7Char">
-    <w:name w:val="Heading 7 Char"/>
-    <w:basedOn w:val="DefaultParagraphFont"/>
-    <w:link w:val="Heading7"/>
+  <w:style w:type="character" w:customStyle="1" w:styleId="Titre7Car">
+    <w:name w:val="Titre 7 Car"/>
+    <w:basedOn w:val="Policepardfaut"/>
+    <w:link w:val="Titre7"/>
     <w:uiPriority w:val="9"/>
     <w:semiHidden/>
     <w:rsid w:val="008809F5"/>
@@ -9387,10 +9335,10 @@
       <w:color w:val="404040" w:themeColor="text1" w:themeTint="BF"/>
     </w:rPr>
   </w:style>
-  <w:style w:type="character" w:customStyle="1" w:styleId="Heading8Char">
-    <w:name w:val="Heading 8 Char"/>
-    <w:basedOn w:val="DefaultParagraphFont"/>
-    <w:link w:val="Heading8"/>
+  <w:style w:type="character" w:customStyle="1" w:styleId="Titre8Car">
+    <w:name w:val="Titre 8 Car"/>
+    <w:basedOn w:val="Policepardfaut"/>
+    <w:link w:val="Titre8"/>
     <w:uiPriority w:val="9"/>
     <w:semiHidden/>
     <w:rsid w:val="008809F5"/>
@@ -9401,10 +9349,10 @@
       <w:szCs w:val="20"/>
     </w:rPr>
   </w:style>
-  <w:style w:type="character" w:customStyle="1" w:styleId="Heading9Char">
-    <w:name w:val="Heading 9 Char"/>
-    <w:basedOn w:val="DefaultParagraphFont"/>
-    <w:link w:val="Heading9"/>
+  <w:style w:type="character" w:customStyle="1" w:styleId="Titre9Car">
+    <w:name w:val="Titre 9 Car"/>
+    <w:basedOn w:val="Policepardfaut"/>
+    <w:link w:val="Titre9"/>
     <w:uiPriority w:val="9"/>
     <w:semiHidden/>
     <w:rsid w:val="008809F5"/>
@@ -9417,7 +9365,7 @@
       <w:szCs w:val="20"/>
     </w:rPr>
   </w:style>
-  <w:style w:type="paragraph" w:styleId="Caption">
+  <w:style w:type="paragraph" w:styleId="Lgende">
     <w:name w:val="caption"/>
     <w:basedOn w:val="Normal"/>
     <w:next w:val="Normal"/>
@@ -9437,11 +9385,11 @@
       <w:szCs w:val="18"/>
     </w:rPr>
   </w:style>
-  <w:style w:type="paragraph" w:styleId="Title">
+  <w:style w:type="paragraph" w:styleId="Titre">
     <w:name w:val="Title"/>
     <w:basedOn w:val="Normal"/>
     <w:next w:val="Normal"/>
-    <w:link w:val="TitleChar"/>
+    <w:link w:val="TitreCar"/>
     <w:uiPriority w:val="10"/>
     <w:qFormat/>
     <w:rsid w:val="008809F5"/>
@@ -9456,10 +9404,10 @@
       <w:szCs w:val="56"/>
     </w:rPr>
   </w:style>
-  <w:style w:type="character" w:customStyle="1" w:styleId="TitleChar">
-    <w:name w:val="Title Char"/>
-    <w:basedOn w:val="DefaultParagraphFont"/>
-    <w:link w:val="Title"/>
+  <w:style w:type="character" w:customStyle="1" w:styleId="TitreCar">
+    <w:name w:val="Titre Car"/>
+    <w:basedOn w:val="Policepardfaut"/>
+    <w:link w:val="Titre"/>
     <w:uiPriority w:val="10"/>
     <w:rsid w:val="008809F5"/>
     <w:rPr>
@@ -9469,11 +9417,11 @@
       <w:szCs w:val="56"/>
     </w:rPr>
   </w:style>
-  <w:style w:type="paragraph" w:styleId="Subtitle">
+  <w:style w:type="paragraph" w:styleId="Sous-titre">
     <w:name w:val="Subtitle"/>
     <w:basedOn w:val="Normal"/>
     <w:next w:val="Normal"/>
-    <w:link w:val="SubtitleChar"/>
+    <w:link w:val="Sous-titreCar"/>
     <w:uiPriority w:val="11"/>
     <w:qFormat/>
     <w:rsid w:val="008809F5"/>
@@ -9487,10 +9435,10 @@
       <w:spacing w:val="10"/>
     </w:rPr>
   </w:style>
-  <w:style w:type="character" w:customStyle="1" w:styleId="SubtitleChar">
-    <w:name w:val="Subtitle Char"/>
-    <w:basedOn w:val="DefaultParagraphFont"/>
-    <w:link w:val="Subtitle"/>
+  <w:style w:type="character" w:customStyle="1" w:styleId="Sous-titreCar">
+    <w:name w:val="Sous-titre Car"/>
+    <w:basedOn w:val="Policepardfaut"/>
+    <w:link w:val="Sous-titre"/>
     <w:uiPriority w:val="11"/>
     <w:rsid w:val="008809F5"/>
     <w:rPr>
@@ -9498,9 +9446,9 @@
       <w:spacing w:val="10"/>
     </w:rPr>
   </w:style>
-  <w:style w:type="character" w:styleId="Strong">
+  <w:style w:type="character" w:styleId="lev">
     <w:name w:val="Strong"/>
-    <w:basedOn w:val="DefaultParagraphFont"/>
+    <w:basedOn w:val="Policepardfaut"/>
     <w:uiPriority w:val="22"/>
     <w:qFormat/>
     <w:rsid w:val="008809F5"/>
@@ -9510,9 +9458,9 @@
       <w:color w:val="000000" w:themeColor="text1"/>
     </w:rPr>
   </w:style>
-  <w:style w:type="character" w:styleId="Emphasis">
+  <w:style w:type="character" w:styleId="Accentuation">
     <w:name w:val="Emphasis"/>
-    <w:basedOn w:val="DefaultParagraphFont"/>
+    <w:basedOn w:val="Policepardfaut"/>
     <w:uiPriority w:val="20"/>
     <w:qFormat/>
     <w:rsid w:val="008809F5"/>
@@ -9522,11 +9470,11 @@
       <w:color w:val="auto"/>
     </w:rPr>
   </w:style>
-  <w:style w:type="paragraph" w:styleId="Quote">
+  <w:style w:type="paragraph" w:styleId="Citation">
     <w:name w:val="Quote"/>
     <w:basedOn w:val="Normal"/>
     <w:next w:val="Normal"/>
-    <w:link w:val="QuoteChar"/>
+    <w:link w:val="CitationCar"/>
     <w:uiPriority w:val="29"/>
     <w:qFormat/>
     <w:rsid w:val="008809F5"/>
@@ -9540,10 +9488,10 @@
       <w:color w:val="000000" w:themeColor="text1"/>
     </w:rPr>
   </w:style>
-  <w:style w:type="character" w:customStyle="1" w:styleId="QuoteChar">
-    <w:name w:val="Quote Char"/>
-    <w:basedOn w:val="DefaultParagraphFont"/>
-    <w:link w:val="Quote"/>
+  <w:style w:type="character" w:customStyle="1" w:styleId="CitationCar">
+    <w:name w:val="Citation Car"/>
+    <w:basedOn w:val="Policepardfaut"/>
+    <w:link w:val="Citation"/>
     <w:uiPriority w:val="29"/>
     <w:rsid w:val="008809F5"/>
     <w:rPr>
@@ -9552,11 +9500,11 @@
       <w:color w:val="000000" w:themeColor="text1"/>
     </w:rPr>
   </w:style>
-  <w:style w:type="paragraph" w:styleId="IntenseQuote">
+  <w:style w:type="paragraph" w:styleId="Citationintense">
     <w:name w:val="Intense Quote"/>
     <w:basedOn w:val="Normal"/>
     <w:next w:val="Normal"/>
-    <w:link w:val="IntenseQuoteChar"/>
+    <w:link w:val="CitationintenseCar"/>
     <w:uiPriority w:val="30"/>
     <w:qFormat/>
     <w:rsid w:val="008809F5"/>
@@ -9574,10 +9522,10 @@
       <w:color w:val="000000" w:themeColor="text1"/>
     </w:rPr>
   </w:style>
-  <w:style w:type="character" w:customStyle="1" w:styleId="IntenseQuoteChar">
-    <w:name w:val="Intense Quote Char"/>
-    <w:basedOn w:val="DefaultParagraphFont"/>
-    <w:link w:val="IntenseQuote"/>
+  <w:style w:type="character" w:customStyle="1" w:styleId="CitationintenseCar">
+    <w:name w:val="Citation intense Car"/>
+    <w:basedOn w:val="Policepardfaut"/>
+    <w:link w:val="Citationintense"/>
     <w:uiPriority w:val="30"/>
     <w:rsid w:val="008809F5"/>
     <w:rPr>
@@ -9585,9 +9533,9 @@
       <w:shd w:val="clear" w:color="auto" w:fill="F2F2F2" w:themeFill="background1" w:themeFillShade="F2"/>
     </w:rPr>
   </w:style>
-  <w:style w:type="character" w:styleId="SubtleEmphasis">
+  <w:style w:type="character" w:styleId="Emphaseple">
     <w:name w:val="Subtle Emphasis"/>
-    <w:basedOn w:val="DefaultParagraphFont"/>
+    <w:basedOn w:val="Policepardfaut"/>
     <w:uiPriority w:val="19"/>
     <w:qFormat/>
     <w:rsid w:val="008809F5"/>
@@ -9597,9 +9545,9 @@
       <w:color w:val="404040" w:themeColor="text1" w:themeTint="BF"/>
     </w:rPr>
   </w:style>
-  <w:style w:type="character" w:styleId="IntenseEmphasis">
+  <w:style w:type="character" w:styleId="Emphaseintense">
     <w:name w:val="Intense Emphasis"/>
-    <w:basedOn w:val="DefaultParagraphFont"/>
+    <w:basedOn w:val="Policepardfaut"/>
     <w:uiPriority w:val="21"/>
     <w:qFormat/>
     <w:rsid w:val="008809F5"/>
@@ -9611,9 +9559,9 @@
       <w:caps/>
     </w:rPr>
   </w:style>
-  <w:style w:type="character" w:styleId="SubtleReference">
+  <w:style w:type="character" w:styleId="Rfrenceple">
     <w:name w:val="Subtle Reference"/>
-    <w:basedOn w:val="DefaultParagraphFont"/>
+    <w:basedOn w:val="Policepardfaut"/>
     <w:uiPriority w:val="31"/>
     <w:qFormat/>
     <w:rsid w:val="008809F5"/>
@@ -9623,9 +9571,9 @@
       <w:u w:val="single" w:color="7F7F7F" w:themeColor="text1" w:themeTint="80"/>
     </w:rPr>
   </w:style>
-  <w:style w:type="character" w:styleId="IntenseReference">
+  <w:style w:type="character" w:styleId="Rfrenceintense">
     <w:name w:val="Intense Reference"/>
-    <w:basedOn w:val="DefaultParagraphFont"/>
+    <w:basedOn w:val="Policepardfaut"/>
     <w:uiPriority w:val="32"/>
     <w:qFormat/>
     <w:rsid w:val="008809F5"/>
@@ -9636,9 +9584,9 @@
       <w:u w:val="single"/>
     </w:rPr>
   </w:style>
-  <w:style w:type="character" w:styleId="BookTitle">
+  <w:style w:type="character" w:styleId="Titredulivre">
     <w:name w:val="Book Title"/>
-    <w:basedOn w:val="DefaultParagraphFont"/>
+    <w:basedOn w:val="Policepardfaut"/>
     <w:uiPriority w:val="33"/>
     <w:qFormat/>
     <w:rsid w:val="008809F5"/>
@@ -9649,7 +9597,7 @@
       <w:spacing w:val="5"/>
     </w:rPr>
   </w:style>
-  <w:style w:type="paragraph" w:styleId="TOC2">
+  <w:style w:type="paragraph" w:styleId="TM2">
     <w:name w:val="toc 2"/>
     <w:basedOn w:val="Normal"/>
     <w:next w:val="Normal"/>
@@ -9662,9 +9610,9 @@
       <w:ind w:left="220"/>
     </w:pPr>
   </w:style>
-  <w:style w:type="character" w:styleId="HTMLCite">
+  <w:style w:type="character" w:styleId="CitationHTML">
     <w:name w:val="HTML Cite"/>
-    <w:basedOn w:val="DefaultParagraphFont"/>
+    <w:basedOn w:val="Policepardfaut"/>
     <w:uiPriority w:val="99"/>
     <w:semiHidden/>
     <w:unhideWhenUsed/>
@@ -9977,7 +9925,7 @@
 </file>
 
 <file path=customXml/itemProps1.xml><?xml version="1.0" encoding="utf-8"?>
-<ds:datastoreItem xmlns:ds="http://schemas.openxmlformats.org/officeDocument/2006/customXml" ds:itemID="{9D49A577-6B9E-4524-B7FC-DF475FA0DB0D}">
+<ds:datastoreItem xmlns:ds="http://schemas.openxmlformats.org/officeDocument/2006/customXml" ds:itemID="{E4577F08-2F11-4DD9-95DD-066DE3598B7C}">
   <ds:schemaRefs>
     <ds:schemaRef ds:uri="http://schemas.openxmlformats.org/officeDocument/2006/bibliography"/>
   </ds:schemaRefs>

</xml_diff>

<commit_message>
Avancée dans le tour du jeu sur drawio
</commit_message>
<xml_diff>
--- a/B__Analyse/builder.docx
+++ b/B__Analyse/builder.docx
@@ -115,7 +115,7 @@
                                   <w:sdtContent>
                                     <w:p>
                                       <w:pPr>
-                                        <w:pStyle w:val="NoSpacing"/>
+                                        <w:pStyle w:val="Geenafstand"/>
                                         <w:numPr>
                                           <w:ilvl w:val="0"/>
                                           <w:numId w:val="4"/>
@@ -154,7 +154,7 @@
                                   <w:sdtContent>
                                     <w:p>
                                       <w:pPr>
-                                        <w:pStyle w:val="NoSpacing"/>
+                                        <w:pStyle w:val="Geenafstand"/>
                                         <w:rPr>
                                           <w:color w:val="FFFFFF" w:themeColor="background1"/>
                                           <w:sz w:val="28"/>
@@ -274,7 +274,7 @@
                                   <w:sdtContent>
                                     <w:p>
                                       <w:pPr>
-                                        <w:pStyle w:val="NoSpacing"/>
+                                        <w:pStyle w:val="Geenafstand"/>
                                         <w:rPr>
                                           <w:color w:val="FFFFFF" w:themeColor="background1"/>
                                           <w:sz w:val="32"/>
@@ -287,14 +287,14 @@
                                           <w:sz w:val="32"/>
                                           <w:szCs w:val="32"/>
                                         </w:rPr>
-                                        <w:t>Rigaux Amory et Lebrun Nathan</w:t>
+                                        <w:t>Nathan Lebrun</w:t>
                                       </w:r>
                                     </w:p>
                                   </w:sdtContent>
                                 </w:sdt>
                                 <w:p>
                                   <w:pPr>
-                                    <w:pStyle w:val="NoSpacing"/>
+                                    <w:pStyle w:val="Geenafstand"/>
                                     <w:rPr>
                                       <w:color w:val="FFFFFF" w:themeColor="background1"/>
                                       <w:sz w:val="18"/>
@@ -381,7 +381,7 @@
                             <w:sdtContent>
                               <w:p>
                                 <w:pPr>
-                                  <w:pStyle w:val="Sansinterligne"/>
+                                  <w:pStyle w:val="Geenafstand"/>
                                   <w:numPr>
                                     <w:ilvl w:val="0"/>
                                     <w:numId w:val="4"/>
@@ -420,7 +420,7 @@
                             <w:sdtContent>
                               <w:p>
                                 <w:pPr>
-                                  <w:pStyle w:val="Sansinterligne"/>
+                                  <w:pStyle w:val="Geenafstand"/>
                                   <w:rPr>
                                     <w:color w:val="FFFFFF" w:themeColor="background1"/>
                                     <w:sz w:val="28"/>
@@ -465,7 +465,7 @@
                             <w:sdtContent>
                               <w:p>
                                 <w:pPr>
-                                  <w:pStyle w:val="Sansinterligne"/>
+                                  <w:pStyle w:val="Geenafstand"/>
                                   <w:rPr>
                                     <w:color w:val="FFFFFF" w:themeColor="background1"/>
                                     <w:sz w:val="32"/>
@@ -478,14 +478,14 @@
                                     <w:sz w:val="32"/>
                                     <w:szCs w:val="32"/>
                                   </w:rPr>
-                                  <w:t>Rigaux Amory et Lebrun Nathan</w:t>
+                                  <w:t>Nathan Lebrun</w:t>
                                 </w:r>
                               </w:p>
                             </w:sdtContent>
                           </w:sdt>
                           <w:p>
                             <w:pPr>
-                              <w:pStyle w:val="Sansinterligne"/>
+                              <w:pStyle w:val="Geenafstand"/>
                               <w:rPr>
                                 <w:color w:val="FFFFFF" w:themeColor="background1"/>
                                 <w:sz w:val="18"/>
@@ -585,7 +585,7 @@
       <w:sdtContent>
         <w:p>
           <w:pPr>
-            <w:pStyle w:val="TOCHeading"/>
+            <w:pStyle w:val="Kopvaninhoudsopgave"/>
             <w:numPr>
               <w:ilvl w:val="0"/>
               <w:numId w:val="0"/>
@@ -598,7 +598,7 @@
         </w:p>
         <w:p>
           <w:pPr>
-            <w:pStyle w:val="TOC1"/>
+            <w:pStyle w:val="Inhopg1"/>
             <w:tabs>
               <w:tab w:val="left" w:pos="440"/>
               <w:tab w:val="right" w:leader="dot" w:pos="9062"/>
@@ -697,7 +697,7 @@
         </w:p>
         <w:p>
           <w:pPr>
-            <w:pStyle w:val="TOC2"/>
+            <w:pStyle w:val="Inhopg2"/>
             <w:tabs>
               <w:tab w:val="left" w:pos="880"/>
               <w:tab w:val="right" w:leader="dot" w:pos="9062"/>
@@ -787,7 +787,7 @@
         </w:p>
         <w:p>
           <w:pPr>
-            <w:pStyle w:val="TOC2"/>
+            <w:pStyle w:val="Inhopg2"/>
             <w:tabs>
               <w:tab w:val="left" w:pos="880"/>
               <w:tab w:val="right" w:leader="dot" w:pos="9062"/>
@@ -877,7 +877,7 @@
         </w:p>
         <w:p>
           <w:pPr>
-            <w:pStyle w:val="TOC1"/>
+            <w:pStyle w:val="Inhopg1"/>
             <w:tabs>
               <w:tab w:val="left" w:pos="440"/>
               <w:tab w:val="right" w:leader="dot" w:pos="9062"/>
@@ -967,7 +967,7 @@
         </w:p>
         <w:p>
           <w:pPr>
-            <w:pStyle w:val="TOC1"/>
+            <w:pStyle w:val="Inhopg1"/>
             <w:tabs>
               <w:tab w:val="left" w:pos="440"/>
               <w:tab w:val="right" w:leader="dot" w:pos="9062"/>
@@ -1057,7 +1057,7 @@
         </w:p>
         <w:p>
           <w:pPr>
-            <w:pStyle w:val="TOC2"/>
+            <w:pStyle w:val="Inhopg2"/>
             <w:tabs>
               <w:tab w:val="left" w:pos="880"/>
               <w:tab w:val="right" w:leader="dot" w:pos="9062"/>
@@ -1147,7 +1147,7 @@
         </w:p>
         <w:p>
           <w:pPr>
-            <w:pStyle w:val="TOC2"/>
+            <w:pStyle w:val="Inhopg2"/>
             <w:tabs>
               <w:tab w:val="left" w:pos="880"/>
               <w:tab w:val="right" w:leader="dot" w:pos="9062"/>
@@ -1235,7 +1235,7 @@
         </w:p>
         <w:p>
           <w:pPr>
-            <w:pStyle w:val="TOC1"/>
+            <w:pStyle w:val="Inhopg1"/>
             <w:tabs>
               <w:tab w:val="left" w:pos="440"/>
               <w:tab w:val="right" w:leader="dot" w:pos="9062"/>
@@ -1323,7 +1323,7 @@
         </w:p>
         <w:p>
           <w:pPr>
-            <w:pStyle w:val="TOC1"/>
+            <w:pStyle w:val="Inhopg1"/>
             <w:tabs>
               <w:tab w:val="left" w:pos="440"/>
               <w:tab w:val="right" w:leader="dot" w:pos="9062"/>
@@ -1411,7 +1411,7 @@
         </w:p>
         <w:p>
           <w:pPr>
-            <w:pStyle w:val="TOC1"/>
+            <w:pStyle w:val="Inhopg1"/>
             <w:tabs>
               <w:tab w:val="left" w:pos="440"/>
               <w:tab w:val="right" w:leader="dot" w:pos="9062"/>
@@ -1499,7 +1499,7 @@
         </w:p>
         <w:p>
           <w:pPr>
-            <w:pStyle w:val="TOC1"/>
+            <w:pStyle w:val="Inhopg1"/>
             <w:tabs>
               <w:tab w:val="left" w:pos="440"/>
               <w:tab w:val="right" w:leader="dot" w:pos="9062"/>
@@ -1611,7 +1611,7 @@
     </w:sdt>
     <w:p>
       <w:pPr>
-        <w:pStyle w:val="Heading1"/>
+        <w:pStyle w:val="Kop1"/>
         <w:numPr>
           <w:ilvl w:val="0"/>
           <w:numId w:val="6"/>
@@ -1639,7 +1639,7 @@
     </w:p>
     <w:p>
       <w:pPr>
-        <w:pStyle w:val="Heading2"/>
+        <w:pStyle w:val="Kop2"/>
         <w:numPr>
           <w:ilvl w:val="1"/>
           <w:numId w:val="9"/>
@@ -1724,10 +1724,7 @@
         <w:t>té des autres. Ce qui demande d’acheter les 2 propriétés de la même couleur.</w:t>
       </w:r>
       <w:r>
-        <w:t xml:space="preserve"> La partie se termine </w:t>
-      </w:r>
-      <w:r>
-        <w:t>si l'un des joueurs parvient à construire le penthouse</w:t>
+        <w:t xml:space="preserve"> La partie se termine si l'un des joueurs parvient à construire le penthouse</w:t>
       </w:r>
       <w:r>
         <w:rPr>
@@ -1764,7 +1761,7 @@
     </w:p>
     <w:p>
       <w:pPr>
-        <w:pStyle w:val="Heading2"/>
+        <w:pStyle w:val="Kop2"/>
         <w:numPr>
           <w:ilvl w:val="1"/>
           <w:numId w:val="9"/>
@@ -1851,7 +1848,7 @@
     </w:p>
     <w:p>
       <w:pPr>
-        <w:pStyle w:val="Heading1"/>
+        <w:pStyle w:val="Kop1"/>
         <w:numPr>
           <w:ilvl w:val="0"/>
           <w:numId w:val="9"/>
@@ -2341,7 +2338,7 @@
     </w:p>
     <w:p>
       <w:pPr>
-        <w:pStyle w:val="Heading1"/>
+        <w:pStyle w:val="Kop1"/>
         <w:numPr>
           <w:ilvl w:val="0"/>
           <w:numId w:val="9"/>
@@ -2607,7 +2604,7 @@
     </w:p>
     <w:p>
       <w:pPr>
-        <w:pStyle w:val="Heading2"/>
+        <w:pStyle w:val="Kop2"/>
         <w:numPr>
           <w:ilvl w:val="1"/>
           <w:numId w:val="9"/>
@@ -2689,7 +2686,7 @@
     </w:p>
     <w:p>
       <w:pPr>
-        <w:pStyle w:val="Heading2"/>
+        <w:pStyle w:val="Kop2"/>
         <w:numPr>
           <w:ilvl w:val="1"/>
           <w:numId w:val="9"/>
@@ -2767,7 +2764,7 @@
     </w:p>
     <w:p>
       <w:pPr>
-        <w:pStyle w:val="Heading1"/>
+        <w:pStyle w:val="Kop1"/>
         <w:numPr>
           <w:ilvl w:val="0"/>
           <w:numId w:val="9"/>
@@ -2805,7 +2802,7 @@
     </w:p>
     <w:tbl>
       <w:tblPr>
-        <w:tblStyle w:val="TableGrid"/>
+        <w:tblStyle w:val="Tabelraster"/>
         <w:tblW w:w="0" w:type="auto"/>
         <w:tblLook w:val="04A0" w:firstRow="1" w:lastRow="0" w:firstColumn="1" w:lastColumn="0" w:noHBand="0" w:noVBand="1"/>
       </w:tblPr>
@@ -5359,7 +5356,7 @@
     </w:p>
     <w:p>
       <w:pPr>
-        <w:pStyle w:val="Heading1"/>
+        <w:pStyle w:val="Kop1"/>
         <w:numPr>
           <w:ilvl w:val="0"/>
           <w:numId w:val="9"/>
@@ -5810,7 +5807,6 @@
         </w:rPr>
         <w:t>« </w:t>
       </w:r>
-      <w:proofErr w:type="gramStart"/>
       <w:r>
         <w:rPr>
           <w:rFonts w:ascii="Courier New" w:hAnsi="Courier New" w:cs="Courier New"/>
@@ -5825,7 +5821,6 @@
         </w:rPr>
         <w:t>»</w:t>
       </w:r>
-      <w:proofErr w:type="gramEnd"/>
       <w:r>
         <w:rPr>
           <w:rFonts w:ascii="Times New Roman" w:hAnsi="Times New Roman" w:cs="Times New Roman"/>
@@ -5869,7 +5864,7 @@
           <w:noProof/>
         </w:rPr>
         <w:drawing>
-          <wp:anchor distT="0" distB="0" distL="114300" distR="114300" simplePos="0" relativeHeight="251660288" behindDoc="0" locked="0" layoutInCell="1" allowOverlap="1" wp14:anchorId="30651855" wp14:editId="115ADE9E">
+          <wp:anchor distT="0" distB="0" distL="114300" distR="114300" simplePos="0" relativeHeight="251660288" behindDoc="0" locked="0" layoutInCell="1" allowOverlap="1" wp14:anchorId="30651855" wp14:editId="56F64CE9">
             <wp:simplePos x="0" y="0"/>
             <wp:positionH relativeFrom="margin">
               <wp:align>right</wp:align>
@@ -5944,7 +5939,7 @@
     </w:p>
     <w:p>
       <w:pPr>
-        <w:pStyle w:val="ListParagraph"/>
+        <w:pStyle w:val="Lijstalinea"/>
         <w:numPr>
           <w:ilvl w:val="0"/>
           <w:numId w:val="5"/>
@@ -5964,7 +5959,7 @@
     </w:p>
     <w:p>
       <w:pPr>
-        <w:pStyle w:val="ListParagraph"/>
+        <w:pStyle w:val="Lijstalinea"/>
         <w:numPr>
           <w:ilvl w:val="0"/>
           <w:numId w:val="5"/>
@@ -5984,7 +5979,7 @@
     </w:p>
     <w:p>
       <w:pPr>
-        <w:pStyle w:val="ListParagraph"/>
+        <w:pStyle w:val="Lijstalinea"/>
         <w:numPr>
           <w:ilvl w:val="0"/>
           <w:numId w:val="5"/>
@@ -6004,7 +5999,7 @@
     </w:p>
     <w:p>
       <w:pPr>
-        <w:pStyle w:val="ListParagraph"/>
+        <w:pStyle w:val="Lijstalinea"/>
         <w:numPr>
           <w:ilvl w:val="0"/>
           <w:numId w:val="5"/>
@@ -6024,7 +6019,7 @@
     </w:p>
     <w:p>
       <w:pPr>
-        <w:pStyle w:val="ListParagraph"/>
+        <w:pStyle w:val="Lijstalinea"/>
         <w:numPr>
           <w:ilvl w:val="0"/>
           <w:numId w:val="5"/>
@@ -6044,7 +6039,7 @@
     </w:p>
     <w:p>
       <w:pPr>
-        <w:pStyle w:val="ListParagraph"/>
+        <w:pStyle w:val="Lijstalinea"/>
         <w:numPr>
           <w:ilvl w:val="0"/>
           <w:numId w:val="5"/>
@@ -6064,7 +6059,7 @@
     </w:p>
     <w:p>
       <w:pPr>
-        <w:pStyle w:val="ListParagraph"/>
+        <w:pStyle w:val="Lijstalinea"/>
         <w:numPr>
           <w:ilvl w:val="0"/>
           <w:numId w:val="5"/>
@@ -6084,7 +6079,7 @@
     </w:p>
     <w:p>
       <w:pPr>
-        <w:pStyle w:val="ListParagraph"/>
+        <w:pStyle w:val="Lijstalinea"/>
         <w:numPr>
           <w:ilvl w:val="0"/>
           <w:numId w:val="5"/>
@@ -6104,7 +6099,7 @@
     </w:p>
     <w:p>
       <w:pPr>
-        <w:pStyle w:val="ListParagraph"/>
+        <w:pStyle w:val="Lijstalinea"/>
         <w:numPr>
           <w:ilvl w:val="0"/>
           <w:numId w:val="5"/>
@@ -6124,7 +6119,7 @@
     </w:p>
     <w:p>
       <w:pPr>
-        <w:pStyle w:val="ListParagraph"/>
+        <w:pStyle w:val="Lijstalinea"/>
         <w:numPr>
           <w:ilvl w:val="0"/>
           <w:numId w:val="5"/>
@@ -6151,7 +6146,7 @@
     </w:p>
     <w:p>
       <w:pPr>
-        <w:pStyle w:val="ListParagraph"/>
+        <w:pStyle w:val="Lijstalinea"/>
         <w:numPr>
           <w:ilvl w:val="0"/>
           <w:numId w:val="5"/>
@@ -6171,7 +6166,7 @@
     </w:p>
     <w:p>
       <w:pPr>
-        <w:pStyle w:val="ListParagraph"/>
+        <w:pStyle w:val="Lijstalinea"/>
         <w:numPr>
           <w:ilvl w:val="0"/>
           <w:numId w:val="5"/>
@@ -6205,7 +6200,7 @@
     </w:p>
     <w:p>
       <w:pPr>
-        <w:pStyle w:val="ListParagraph"/>
+        <w:pStyle w:val="Lijstalinea"/>
         <w:ind w:left="1068"/>
         <w:rPr>
           <w:rFonts w:ascii="Times New Roman" w:hAnsi="Times New Roman" w:cs="Times New Roman"/>
@@ -6716,7 +6711,7 @@
     </w:p>
     <w:p>
       <w:pPr>
-        <w:pStyle w:val="ListParagraph"/>
+        <w:pStyle w:val="Lijstalinea"/>
         <w:numPr>
           <w:ilvl w:val="0"/>
           <w:numId w:val="3"/>
@@ -6827,7 +6822,7 @@
     </w:p>
     <w:p>
       <w:pPr>
-        <w:pStyle w:val="ListParagraph"/>
+        <w:pStyle w:val="Lijstalinea"/>
         <w:numPr>
           <w:ilvl w:val="0"/>
           <w:numId w:val="3"/>
@@ -6925,6 +6920,7 @@
           <w:rFonts w:ascii="Times New Roman" w:hAnsi="Times New Roman" w:cs="Times New Roman"/>
           <w:b/>
           <w:bCs/>
+          <w:noProof/>
           <w:sz w:val="48"/>
           <w:szCs w:val="48"/>
           <w:u w:val="single"/>
@@ -6991,6 +6987,7 @@
           <w:rFonts w:ascii="Times New Roman" w:hAnsi="Times New Roman" w:cs="Times New Roman"/>
           <w:b/>
           <w:bCs/>
+          <w:noProof/>
           <w:sz w:val="48"/>
           <w:szCs w:val="48"/>
           <w:u w:val="single"/>
@@ -7057,6 +7054,7 @@
           <w:rFonts w:ascii="Times New Roman" w:hAnsi="Times New Roman" w:cs="Times New Roman"/>
           <w:b/>
           <w:bCs/>
+          <w:noProof/>
           <w:sz w:val="48"/>
           <w:szCs w:val="48"/>
           <w:u w:val="single"/>
@@ -7179,6 +7177,7 @@
           <w:rFonts w:ascii="Times New Roman" w:hAnsi="Times New Roman" w:cs="Times New Roman"/>
           <w:b/>
           <w:bCs/>
+          <w:noProof/>
           <w:sz w:val="48"/>
           <w:szCs w:val="48"/>
           <w:u w:val="single"/>
@@ -7245,6 +7244,7 @@
           <w:rFonts w:ascii="Times New Roman" w:hAnsi="Times New Roman" w:cs="Times New Roman"/>
           <w:b/>
           <w:bCs/>
+          <w:noProof/>
           <w:sz w:val="48"/>
           <w:szCs w:val="48"/>
           <w:u w:val="single"/>
@@ -7370,7 +7370,7 @@
     </w:p>
     <w:p>
       <w:pPr>
-        <w:pStyle w:val="Heading1"/>
+        <w:pStyle w:val="Kop1"/>
         <w:numPr>
           <w:ilvl w:val="0"/>
           <w:numId w:val="9"/>
@@ -7637,27 +7637,7 @@
           <w:iCs/>
           <w:lang w:eastAsia="fr-BE"/>
         </w:rPr>
-        <w:t>(</w:t>
-      </w:r>
-      <w:proofErr w:type="gramStart"/>
-      <w:r>
-        <w:rPr>
-          <w:rFonts w:ascii="Times New Roman" w:eastAsia="Times New Roman" w:hAnsi="Times New Roman" w:cs="Times New Roman"/>
-          <w:i/>
-          <w:iCs/>
-          <w:lang w:eastAsia="fr-BE"/>
-        </w:rPr>
-        <w:t>support.microsoft.com</w:t>
-      </w:r>
-      <w:proofErr w:type="gramEnd"/>
-      <w:r>
-        <w:rPr>
-          <w:rFonts w:ascii="Times New Roman" w:eastAsia="Times New Roman" w:hAnsi="Times New Roman" w:cs="Times New Roman"/>
-          <w:i/>
-          <w:iCs/>
-          <w:lang w:eastAsia="fr-BE"/>
-        </w:rPr>
-        <w:t>)</w:t>
+        <w:t>(support.microsoft.com)</w:t>
       </w:r>
       <w:r>
         <w:rPr>
@@ -8077,7 +8057,7 @@
     </w:p>
     <w:p>
       <w:pPr>
-        <w:pStyle w:val="Heading1"/>
+        <w:pStyle w:val="Kop1"/>
         <w:numPr>
           <w:ilvl w:val="0"/>
           <w:numId w:val="9"/>
@@ -8103,7 +8083,7 @@
     </w:p>
     <w:p>
       <w:pPr>
-        <w:pStyle w:val="NormalWeb"/>
+        <w:pStyle w:val="Normaalweb"/>
         <w:spacing w:before="0" w:beforeAutospacing="0" w:after="0" w:afterAutospacing="0" w:line="480" w:lineRule="auto"/>
         <w:ind w:left="720" w:hanging="720"/>
         <w:rPr>
@@ -8145,7 +8125,7 @@
     </w:p>
     <w:p>
       <w:pPr>
-        <w:pStyle w:val="NormalWeb"/>
+        <w:pStyle w:val="Normaalweb"/>
         <w:spacing w:before="0" w:beforeAutospacing="0" w:after="0" w:afterAutospacing="0" w:line="480" w:lineRule="auto"/>
         <w:ind w:left="720" w:hanging="12"/>
         <w:rPr>
@@ -8154,33 +8134,52 @@
           <w:lang w:val="en-US"/>
         </w:rPr>
       </w:pPr>
-      <w:hyperlink r:id="rId20" w:history="1">
-        <w:r>
-          <w:rPr>
-            <w:rStyle w:val="Hyperlink"/>
-            <w:sz w:val="22"/>
-            <w:szCs w:val="22"/>
-            <w:lang w:val="en-US"/>
-          </w:rPr>
-          <w:t>https://casedepart.be/images/ashx/monopoly-builder-2.jpeg?s_id=10025574&amp;imgfield=s_image2&amp;imgwidth=700&amp;imgheight=700</w:t>
-        </w:r>
-      </w:hyperlink>
-    </w:p>
-    <w:p>
-      <w:pPr>
-        <w:pStyle w:val="NormalWeb"/>
-        <w:spacing w:before="0" w:beforeAutospacing="0" w:after="0" w:afterAutospacing="0" w:line="480" w:lineRule="auto"/>
-        <w:ind w:left="720" w:hanging="12"/>
-        <w:rPr>
+      <w:r>
+        <w:fldChar w:fldCharType="begin"/>
+      </w:r>
+      <w:r>
+        <w:rPr>
+          <w:lang w:val="en-US"/>
+        </w:rPr>
+        <w:instrText>HYPERLINK "https://casedepart.be/images/ashx/monopoly-builder-2.jpeg?s_id=10025574&amp;imgfield=s_image2&amp;imgwidth=700&amp;imgheight=700"</w:instrText>
+      </w:r>
+      <w:r>
+        <w:fldChar w:fldCharType="separate"/>
+      </w:r>
+      <w:r>
+        <w:rPr>
+          <w:rStyle w:val="Hyperlink"/>
           <w:sz w:val="22"/>
           <w:szCs w:val="22"/>
           <w:lang w:val="en-US"/>
         </w:rPr>
-      </w:pPr>
+        <w:t>https://casedepart.be/images/ashx/monopoly-builder-2.jpeg?s_id=10025574&amp;imgfield=s_image2&amp;imgwidth=700&amp;imgheight=700</w:t>
+      </w:r>
+      <w:r>
+        <w:rPr>
+          <w:rStyle w:val="Hyperlink"/>
+          <w:sz w:val="22"/>
+          <w:szCs w:val="22"/>
+          <w:lang w:val="en-US"/>
+        </w:rPr>
+        <w:fldChar w:fldCharType="end"/>
+      </w:r>
     </w:p>
     <w:p>
       <w:pPr>
-        <w:pStyle w:val="NormalWeb"/>
+        <w:pStyle w:val="Normaalweb"/>
+        <w:spacing w:before="0" w:beforeAutospacing="0" w:after="0" w:afterAutospacing="0" w:line="480" w:lineRule="auto"/>
+        <w:ind w:left="720" w:hanging="12"/>
+        <w:rPr>
+          <w:sz w:val="22"/>
+          <w:szCs w:val="22"/>
+          <w:lang w:val="en-US"/>
+        </w:rPr>
+      </w:pPr>
+    </w:p>
+    <w:p>
+      <w:pPr>
+        <w:pStyle w:val="Normaalweb"/>
         <w:spacing w:before="0" w:beforeAutospacing="0" w:after="0" w:afterAutospacing="0" w:line="480" w:lineRule="auto"/>
         <w:ind w:left="720" w:hanging="720"/>
         <w:rPr>
@@ -8209,7 +8208,6 @@
         <w:t>. (</w:t>
       </w:r>
       <w:proofErr w:type="spellStart"/>
-      <w:proofErr w:type="gramStart"/>
       <w:r>
         <w:rPr>
           <w:b/>
@@ -8227,9 +8225,9 @@
           <w:sz w:val="22"/>
           <w:szCs w:val="22"/>
         </w:rPr>
-        <w:t>.</w:t>
-      </w:r>
-      <w:proofErr w:type="gramEnd"/>
+        <w:t>.). [</w:t>
+      </w:r>
+      <w:proofErr w:type="spellStart"/>
       <w:r>
         <w:rPr>
           <w:b/>
@@ -8237,9 +8235,9 @@
           <w:sz w:val="22"/>
           <w:szCs w:val="22"/>
         </w:rPr>
-        <w:t>). [</w:t>
-      </w:r>
-      <w:proofErr w:type="spellStart"/>
+        <w:t>Dataset</w:t>
+      </w:r>
+      <w:proofErr w:type="spellEnd"/>
       <w:r>
         <w:rPr>
           <w:b/>
@@ -8247,29 +8245,19 @@
           <w:sz w:val="22"/>
           <w:szCs w:val="22"/>
         </w:rPr>
-        <w:t>Dataset</w:t>
-      </w:r>
-      <w:proofErr w:type="spellEnd"/>
-      <w:r>
-        <w:rPr>
-          <w:b/>
-          <w:bCs/>
+        <w:t>].</w:t>
+      </w:r>
+      <w:r>
+        <w:rPr>
           <w:sz w:val="22"/>
           <w:szCs w:val="22"/>
         </w:rPr>
-        <w:t>].</w:t>
-      </w:r>
-      <w:r>
-        <w:rPr>
-          <w:sz w:val="22"/>
-          <w:szCs w:val="22"/>
-        </w:rPr>
         <w:t xml:space="preserve"> </w:t>
       </w:r>
     </w:p>
     <w:p>
       <w:pPr>
-        <w:pStyle w:val="NormalWeb"/>
+        <w:pStyle w:val="Normaalweb"/>
         <w:spacing w:before="0" w:beforeAutospacing="0" w:after="0" w:afterAutospacing="0" w:line="480" w:lineRule="auto"/>
         <w:ind w:left="720" w:hanging="12"/>
         <w:rPr>
@@ -8278,7 +8266,7 @@
           <w:szCs w:val="22"/>
         </w:rPr>
       </w:pPr>
-      <w:hyperlink r:id="rId21" w:history="1">
+      <w:hyperlink r:id="rId20" w:history="1">
         <w:r>
           <w:rPr>
             <w:rStyle w:val="Hyperlink"/>
@@ -8291,7 +8279,7 @@
     </w:p>
     <w:p>
       <w:pPr>
-        <w:pStyle w:val="NormalWeb"/>
+        <w:pStyle w:val="Normaalweb"/>
         <w:spacing w:before="0" w:beforeAutospacing="0" w:after="0" w:afterAutospacing="0" w:line="480" w:lineRule="auto"/>
         <w:rPr>
           <w:rStyle w:val="Hyperlink"/>
@@ -8302,7 +8290,7 @@
     </w:p>
     <w:p>
       <w:pPr>
-        <w:pStyle w:val="NormalWeb"/>
+        <w:pStyle w:val="Normaalweb"/>
         <w:spacing w:before="0" w:beforeAutospacing="0" w:after="0" w:afterAutospacing="0" w:line="480" w:lineRule="auto"/>
         <w:rPr>
           <w:b/>
@@ -8342,7 +8330,7 @@
       </w:r>
       <w:r>
         <w:rPr>
-          <w:rStyle w:val="HTMLCite"/>
+          <w:rStyle w:val="HTML-citaat"/>
           <w:b/>
           <w:bCs/>
           <w:i w:val="0"/>
@@ -8394,7 +8382,7 @@
     </w:p>
     <w:p>
       <w:pPr>
-        <w:pStyle w:val="NormalWeb"/>
+        <w:pStyle w:val="Normaalweb"/>
         <w:spacing w:before="0" w:beforeAutospacing="0" w:after="0" w:afterAutospacing="0" w:line="480" w:lineRule="auto"/>
         <w:ind w:firstLine="708"/>
         <w:rPr>
@@ -8404,7 +8392,7 @@
           <w:shd w:val="clear" w:color="auto" w:fill="FFFFFF"/>
         </w:rPr>
       </w:pPr>
-      <w:hyperlink r:id="rId22" w:history="1">
+      <w:hyperlink r:id="rId21" w:history="1">
         <w:r>
           <w:rPr>
             <w:rStyle w:val="Hyperlink"/>
@@ -8418,7 +8406,7 @@
     </w:p>
     <w:p>
       <w:pPr>
-        <w:pStyle w:val="NormalWeb"/>
+        <w:pStyle w:val="Normaalweb"/>
         <w:spacing w:before="0" w:beforeAutospacing="0" w:after="0" w:afterAutospacing="0" w:line="480" w:lineRule="auto"/>
         <w:ind w:firstLine="708"/>
         <w:rPr>
@@ -8428,14 +8416,14 @@
     </w:p>
     <w:p>
       <w:pPr>
-        <w:pStyle w:val="NormalWeb"/>
+        <w:pStyle w:val="Normaalweb"/>
         <w:spacing w:before="0" w:beforeAutospacing="0" w:after="0" w:afterAutospacing="0" w:line="480" w:lineRule="auto"/>
         <w:ind w:left="720" w:hanging="12"/>
       </w:pPr>
     </w:p>
     <w:p>
       <w:pPr>
-        <w:pStyle w:val="NormalWeb"/>
+        <w:pStyle w:val="Normaalweb"/>
         <w:spacing w:before="0" w:beforeAutospacing="0" w:after="0" w:afterAutospacing="0" w:line="480" w:lineRule="auto"/>
         <w:ind w:left="720" w:hanging="12"/>
       </w:pPr>
@@ -8500,7 +8488,7 @@
     <w:sdtContent>
       <w:p>
         <w:pPr>
-          <w:pStyle w:val="Footer"/>
+          <w:pStyle w:val="Voettekst"/>
           <w:jc w:val="right"/>
         </w:pPr>
         <w:r>
@@ -8526,7 +8514,7 @@
   </w:sdt>
   <w:p>
     <w:pPr>
-      <w:pStyle w:val="Footer"/>
+      <w:pStyle w:val="Voettekst"/>
     </w:pPr>
   </w:p>
 </w:ftr>
@@ -8545,7 +8533,7 @@
     <w:sdtContent>
       <w:p>
         <w:pPr>
-          <w:pStyle w:val="Footer"/>
+          <w:pStyle w:val="Voettekst"/>
           <w:jc w:val="right"/>
         </w:pPr>
         <w:r>
@@ -8571,7 +8559,7 @@
   </w:sdt>
   <w:p>
     <w:pPr>
-      <w:pStyle w:val="Footer"/>
+      <w:pStyle w:val="Voettekst"/>
     </w:pPr>
   </w:p>
 </w:ftr>
@@ -8723,7 +8711,7 @@
     <w:lvl w:ilvl="0">
       <w:start w:val="1"/>
       <w:numFmt w:val="decimal"/>
-      <w:pStyle w:val="Heading1"/>
+      <w:pStyle w:val="Kop1"/>
       <w:lvlText w:val="%1"/>
       <w:lvlJc w:val="left"/>
       <w:pPr>
@@ -8733,7 +8721,7 @@
     <w:lvl w:ilvl="1">
       <w:start w:val="1"/>
       <w:numFmt w:val="decimal"/>
-      <w:pStyle w:val="Heading2"/>
+      <w:pStyle w:val="Kop2"/>
       <w:lvlText w:val="%1.%2"/>
       <w:lvlJc w:val="left"/>
       <w:pPr>
@@ -8743,7 +8731,7 @@
     <w:lvl w:ilvl="2">
       <w:start w:val="1"/>
       <w:numFmt w:val="decimal"/>
-      <w:pStyle w:val="Heading3"/>
+      <w:pStyle w:val="Kop3"/>
       <w:lvlText w:val="%1.%2.%3"/>
       <w:lvlJc w:val="left"/>
       <w:pPr>
@@ -8753,7 +8741,7 @@
     <w:lvl w:ilvl="3">
       <w:start w:val="1"/>
       <w:numFmt w:val="decimal"/>
-      <w:pStyle w:val="Heading4"/>
+      <w:pStyle w:val="Kop4"/>
       <w:lvlText w:val="%1.%2.%3.%4"/>
       <w:lvlJc w:val="left"/>
       <w:pPr>
@@ -8763,7 +8751,7 @@
     <w:lvl w:ilvl="4">
       <w:start w:val="1"/>
       <w:numFmt w:val="decimal"/>
-      <w:pStyle w:val="Heading5"/>
+      <w:pStyle w:val="Kop5"/>
       <w:lvlText w:val="%1.%2.%3.%4.%5"/>
       <w:lvlJc w:val="left"/>
       <w:pPr>
@@ -8773,7 +8761,7 @@
     <w:lvl w:ilvl="5">
       <w:start w:val="1"/>
       <w:numFmt w:val="decimal"/>
-      <w:pStyle w:val="Heading6"/>
+      <w:pStyle w:val="Kop6"/>
       <w:lvlText w:val="%1.%2.%3.%4.%5.%6"/>
       <w:lvlJc w:val="left"/>
       <w:pPr>
@@ -8783,7 +8771,7 @@
     <w:lvl w:ilvl="6">
       <w:start w:val="1"/>
       <w:numFmt w:val="decimal"/>
-      <w:pStyle w:val="Heading7"/>
+      <w:pStyle w:val="Kop7"/>
       <w:lvlText w:val="%1.%2.%3.%4.%5.%6.%7"/>
       <w:lvlJc w:val="left"/>
       <w:pPr>
@@ -8793,7 +8781,7 @@
     <w:lvl w:ilvl="7">
       <w:start w:val="1"/>
       <w:numFmt w:val="decimal"/>
-      <w:pStyle w:val="Heading8"/>
+      <w:pStyle w:val="Kop8"/>
       <w:lvlText w:val="%1.%2.%3.%4.%5.%6.%7.%8"/>
       <w:lvlJc w:val="left"/>
       <w:pPr>
@@ -8803,7 +8791,7 @@
     <w:lvl w:ilvl="8">
       <w:start w:val="1"/>
       <w:numFmt w:val="decimal"/>
-      <w:pStyle w:val="Heading9"/>
+      <w:pStyle w:val="Kop9"/>
       <w:lvlText w:val="%1.%2.%3.%4.%5.%6.%7.%8.%9"/>
       <w:lvlJc w:val="left"/>
       <w:pPr>
@@ -10473,16 +10461,16 @@
     <w:lsdException w:name="Unresolved Mention" w:semiHidden="1" w:unhideWhenUsed="1"/>
     <w:lsdException w:name="Smart Link" w:semiHidden="1" w:unhideWhenUsed="1"/>
   </w:latentStyles>
-  <w:style w:type="paragraph" w:default="1" w:styleId="Normal">
+  <w:style w:type="paragraph" w:default="1" w:styleId="Standaard">
     <w:name w:val="Normal"/>
     <w:qFormat/>
     <w:rsid w:val="008809F5"/>
   </w:style>
-  <w:style w:type="paragraph" w:styleId="Heading1">
+  <w:style w:type="paragraph" w:styleId="Kop1">
     <w:name w:val="heading 1"/>
-    <w:basedOn w:val="Normal"/>
-    <w:next w:val="Normal"/>
-    <w:link w:val="Heading1Char"/>
+    <w:basedOn w:val="Standaard"/>
+    <w:next w:val="Standaard"/>
+    <w:link w:val="Kop1Char"/>
     <w:uiPriority w:val="9"/>
     <w:qFormat/>
     <w:rsid w:val="008809F5"/>
@@ -10508,11 +10496,11 @@
       <w:szCs w:val="36"/>
     </w:rPr>
   </w:style>
-  <w:style w:type="paragraph" w:styleId="Heading2">
+  <w:style w:type="paragraph" w:styleId="Kop2">
     <w:name w:val="heading 2"/>
-    <w:basedOn w:val="Normal"/>
-    <w:next w:val="Normal"/>
-    <w:link w:val="Heading2Char"/>
+    <w:basedOn w:val="Standaard"/>
+    <w:next w:val="Standaard"/>
+    <w:link w:val="Kop2Char"/>
     <w:uiPriority w:val="9"/>
     <w:unhideWhenUsed/>
     <w:qFormat/>
@@ -10537,11 +10525,11 @@
       <w:szCs w:val="28"/>
     </w:rPr>
   </w:style>
-  <w:style w:type="paragraph" w:styleId="Heading3">
+  <w:style w:type="paragraph" w:styleId="Kop3">
     <w:name w:val="heading 3"/>
-    <w:basedOn w:val="Normal"/>
-    <w:next w:val="Normal"/>
-    <w:link w:val="Heading3Char"/>
+    <w:basedOn w:val="Standaard"/>
+    <w:next w:val="Standaard"/>
+    <w:link w:val="Kop3Char"/>
     <w:uiPriority w:val="9"/>
     <w:semiHidden/>
     <w:unhideWhenUsed/>
@@ -10564,11 +10552,11 @@
       <w:color w:val="000000" w:themeColor="text1"/>
     </w:rPr>
   </w:style>
-  <w:style w:type="paragraph" w:styleId="Heading4">
+  <w:style w:type="paragraph" w:styleId="Kop4">
     <w:name w:val="heading 4"/>
-    <w:basedOn w:val="Normal"/>
-    <w:next w:val="Normal"/>
-    <w:link w:val="Heading4Char"/>
+    <w:basedOn w:val="Standaard"/>
+    <w:next w:val="Standaard"/>
+    <w:link w:val="Kop4Char"/>
     <w:uiPriority w:val="9"/>
     <w:semiHidden/>
     <w:unhideWhenUsed/>
@@ -10593,11 +10581,11 @@
       <w:color w:val="000000" w:themeColor="text1"/>
     </w:rPr>
   </w:style>
-  <w:style w:type="paragraph" w:styleId="Heading5">
+  <w:style w:type="paragraph" w:styleId="Kop5">
     <w:name w:val="heading 5"/>
-    <w:basedOn w:val="Normal"/>
-    <w:next w:val="Normal"/>
-    <w:link w:val="Heading5Char"/>
+    <w:basedOn w:val="Standaard"/>
+    <w:next w:val="Standaard"/>
+    <w:link w:val="Kop5Char"/>
     <w:uiPriority w:val="9"/>
     <w:semiHidden/>
     <w:unhideWhenUsed/>
@@ -10618,11 +10606,11 @@
       <w:color w:val="323E4F" w:themeColor="text2" w:themeShade="BF"/>
     </w:rPr>
   </w:style>
-  <w:style w:type="paragraph" w:styleId="Heading6">
+  <w:style w:type="paragraph" w:styleId="Kop6">
     <w:name w:val="heading 6"/>
-    <w:basedOn w:val="Normal"/>
-    <w:next w:val="Normal"/>
-    <w:link w:val="Heading6Char"/>
+    <w:basedOn w:val="Standaard"/>
+    <w:next w:val="Standaard"/>
+    <w:link w:val="Kop6Char"/>
     <w:uiPriority w:val="9"/>
     <w:semiHidden/>
     <w:unhideWhenUsed/>
@@ -10645,11 +10633,11 @@
       <w:color w:val="323E4F" w:themeColor="text2" w:themeShade="BF"/>
     </w:rPr>
   </w:style>
-  <w:style w:type="paragraph" w:styleId="Heading7">
+  <w:style w:type="paragraph" w:styleId="Kop7">
     <w:name w:val="heading 7"/>
-    <w:basedOn w:val="Normal"/>
-    <w:next w:val="Normal"/>
-    <w:link w:val="Heading7Char"/>
+    <w:basedOn w:val="Standaard"/>
+    <w:next w:val="Standaard"/>
+    <w:link w:val="Kop7Char"/>
     <w:uiPriority w:val="9"/>
     <w:semiHidden/>
     <w:unhideWhenUsed/>
@@ -10672,11 +10660,11 @@
       <w:color w:val="404040" w:themeColor="text1" w:themeTint="BF"/>
     </w:rPr>
   </w:style>
-  <w:style w:type="paragraph" w:styleId="Heading8">
+  <w:style w:type="paragraph" w:styleId="Kop8">
     <w:name w:val="heading 8"/>
-    <w:basedOn w:val="Normal"/>
-    <w:next w:val="Normal"/>
-    <w:link w:val="Heading8Char"/>
+    <w:basedOn w:val="Standaard"/>
+    <w:next w:val="Standaard"/>
+    <w:link w:val="Kop8Char"/>
     <w:uiPriority w:val="9"/>
     <w:semiHidden/>
     <w:unhideWhenUsed/>
@@ -10699,11 +10687,11 @@
       <w:szCs w:val="20"/>
     </w:rPr>
   </w:style>
-  <w:style w:type="paragraph" w:styleId="Heading9">
+  <w:style w:type="paragraph" w:styleId="Kop9">
     <w:name w:val="heading 9"/>
-    <w:basedOn w:val="Normal"/>
-    <w:next w:val="Normal"/>
-    <w:link w:val="Heading9Char"/>
+    <w:basedOn w:val="Standaard"/>
+    <w:next w:val="Standaard"/>
+    <w:link w:val="Kop9Char"/>
     <w:uiPriority w:val="9"/>
     <w:semiHidden/>
     <w:unhideWhenUsed/>
@@ -10728,12 +10716,13 @@
       <w:szCs w:val="20"/>
     </w:rPr>
   </w:style>
-  <w:style w:type="character" w:default="1" w:styleId="DefaultParagraphFont">
+  <w:style w:type="character" w:default="1" w:styleId="Standaardalinea-lettertype">
     <w:name w:val="Default Paragraph Font"/>
     <w:uiPriority w:val="1"/>
+    <w:semiHidden/>
     <w:unhideWhenUsed/>
   </w:style>
-  <w:style w:type="table" w:default="1" w:styleId="TableNormal">
+  <w:style w:type="table" w:default="1" w:styleId="Standaardtabel">
     <w:name w:val="Normal Table"/>
     <w:uiPriority w:val="99"/>
     <w:semiHidden/>
@@ -10748,15 +10737,15 @@
       </w:tblCellMar>
     </w:tblPr>
   </w:style>
-  <w:style w:type="numbering" w:default="1" w:styleId="NoList">
+  <w:style w:type="numbering" w:default="1" w:styleId="Geenlijst">
     <w:name w:val="No List"/>
     <w:uiPriority w:val="99"/>
     <w:semiHidden/>
     <w:unhideWhenUsed/>
   </w:style>
-  <w:style w:type="paragraph" w:styleId="NoSpacing">
+  <w:style w:type="paragraph" w:styleId="Geenafstand">
     <w:name w:val="No Spacing"/>
-    <w:link w:val="NoSpacingChar"/>
+    <w:link w:val="GeenafstandChar"/>
     <w:uiPriority w:val="1"/>
     <w:qFormat/>
     <w:rsid w:val="008809F5"/>
@@ -10764,16 +10753,16 @@
       <w:spacing w:after="0" w:line="240" w:lineRule="auto"/>
     </w:pPr>
   </w:style>
-  <w:style w:type="character" w:customStyle="1" w:styleId="NoSpacingChar">
-    <w:name w:val="No Spacing Char"/>
-    <w:basedOn w:val="DefaultParagraphFont"/>
-    <w:link w:val="NoSpacing"/>
+  <w:style w:type="character" w:customStyle="1" w:styleId="GeenafstandChar">
+    <w:name w:val="Geen afstand Char"/>
+    <w:basedOn w:val="Standaardalinea-lettertype"/>
+    <w:link w:val="Geenafstand"/>
     <w:uiPriority w:val="1"/>
     <w:rsid w:val="003E2D94"/>
   </w:style>
-  <w:style w:type="table" w:styleId="TableGrid">
+  <w:style w:type="table" w:styleId="Tabelraster">
     <w:name w:val="Table Grid"/>
-    <w:basedOn w:val="TableNormal"/>
+    <w:basedOn w:val="Standaardtabel"/>
     <w:uiPriority w:val="39"/>
     <w:rsid w:val="00F769BE"/>
     <w:pPr>
@@ -10790,9 +10779,9 @@
       </w:tblBorders>
     </w:tblPr>
   </w:style>
-  <w:style w:type="paragraph" w:styleId="ListParagraph">
+  <w:style w:type="paragraph" w:styleId="Lijstalinea">
     <w:name w:val="List Paragraph"/>
-    <w:basedOn w:val="Normal"/>
+    <w:basedOn w:val="Standaard"/>
     <w:uiPriority w:val="34"/>
     <w:qFormat/>
     <w:rsid w:val="002C5C31"/>
@@ -10801,9 +10790,9 @@
       <w:contextualSpacing/>
     </w:pPr>
   </w:style>
-  <w:style w:type="paragraph" w:styleId="NormalWeb">
+  <w:style w:type="paragraph" w:styleId="Normaalweb">
     <w:name w:val="Normal (Web)"/>
-    <w:basedOn w:val="Normal"/>
+    <w:basedOn w:val="Standaard"/>
     <w:uiPriority w:val="99"/>
     <w:semiHidden/>
     <w:unhideWhenUsed/>
@@ -10820,7 +10809,7 @@
   </w:style>
   <w:style w:type="character" w:styleId="Hyperlink">
     <w:name w:val="Hyperlink"/>
-    <w:basedOn w:val="DefaultParagraphFont"/>
+    <w:basedOn w:val="Standaardalinea-lettertype"/>
     <w:uiPriority w:val="99"/>
     <w:unhideWhenUsed/>
     <w:rsid w:val="00DE584E"/>
@@ -10829,9 +10818,9 @@
       <w:u w:val="single"/>
     </w:rPr>
   </w:style>
-  <w:style w:type="character" w:styleId="UnresolvedMention">
+  <w:style w:type="character" w:styleId="Onopgelostemelding">
     <w:name w:val="Unresolved Mention"/>
-    <w:basedOn w:val="DefaultParagraphFont"/>
+    <w:basedOn w:val="Standaardalinea-lettertype"/>
     <w:uiPriority w:val="99"/>
     <w:semiHidden/>
     <w:unhideWhenUsed/>
@@ -10841,10 +10830,10 @@
       <w:shd w:val="clear" w:color="auto" w:fill="E1DFDD"/>
     </w:rPr>
   </w:style>
-  <w:style w:type="character" w:customStyle="1" w:styleId="Heading1Char">
-    <w:name w:val="Heading 1 Char"/>
-    <w:basedOn w:val="DefaultParagraphFont"/>
-    <w:link w:val="Heading1"/>
+  <w:style w:type="character" w:customStyle="1" w:styleId="Kop1Char">
+    <w:name w:val="Kop 1 Char"/>
+    <w:basedOn w:val="Standaardalinea-lettertype"/>
+    <w:link w:val="Kop1"/>
     <w:uiPriority w:val="9"/>
     <w:rsid w:val="008809F5"/>
     <w:rPr>
@@ -10857,10 +10846,10 @@
       <w:szCs w:val="36"/>
     </w:rPr>
   </w:style>
-  <w:style w:type="paragraph" w:styleId="TOCHeading">
+  <w:style w:type="paragraph" w:styleId="Kopvaninhoudsopgave">
     <w:name w:val="TOC Heading"/>
-    <w:basedOn w:val="Heading1"/>
-    <w:next w:val="Normal"/>
+    <w:basedOn w:val="Kop1"/>
+    <w:next w:val="Standaard"/>
     <w:uiPriority w:val="39"/>
     <w:unhideWhenUsed/>
     <w:qFormat/>
@@ -10869,10 +10858,10 @@
       <w:outlineLvl w:val="9"/>
     </w:pPr>
   </w:style>
-  <w:style w:type="paragraph" w:styleId="TOC1">
+  <w:style w:type="paragraph" w:styleId="Inhopg1">
     <w:name w:val="toc 1"/>
-    <w:basedOn w:val="Normal"/>
-    <w:next w:val="Normal"/>
+    <w:basedOn w:val="Standaard"/>
+    <w:next w:val="Standaard"/>
     <w:autoRedefine/>
     <w:uiPriority w:val="39"/>
     <w:unhideWhenUsed/>
@@ -10881,10 +10870,10 @@
       <w:spacing w:after="100"/>
     </w:pPr>
   </w:style>
-  <w:style w:type="character" w:customStyle="1" w:styleId="Heading2Char">
-    <w:name w:val="Heading 2 Char"/>
-    <w:basedOn w:val="DefaultParagraphFont"/>
-    <w:link w:val="Heading2"/>
+  <w:style w:type="character" w:customStyle="1" w:styleId="Kop2Char">
+    <w:name w:val="Kop 2 Char"/>
+    <w:basedOn w:val="Standaardalinea-lettertype"/>
+    <w:link w:val="Kop2"/>
     <w:uiPriority w:val="9"/>
     <w:rsid w:val="008809F5"/>
     <w:rPr>
@@ -10897,10 +10886,10 @@
       <w:szCs w:val="28"/>
     </w:rPr>
   </w:style>
-  <w:style w:type="character" w:customStyle="1" w:styleId="Heading3Char">
-    <w:name w:val="Heading 3 Char"/>
-    <w:basedOn w:val="DefaultParagraphFont"/>
-    <w:link w:val="Heading3"/>
+  <w:style w:type="character" w:customStyle="1" w:styleId="Kop3Char">
+    <w:name w:val="Kop 3 Char"/>
+    <w:basedOn w:val="Standaardalinea-lettertype"/>
+    <w:link w:val="Kop3"/>
     <w:uiPriority w:val="9"/>
     <w:semiHidden/>
     <w:rsid w:val="008809F5"/>
@@ -10911,10 +10900,10 @@
       <w:color w:val="000000" w:themeColor="text1"/>
     </w:rPr>
   </w:style>
-  <w:style w:type="character" w:customStyle="1" w:styleId="Heading4Char">
-    <w:name w:val="Heading 4 Char"/>
-    <w:basedOn w:val="DefaultParagraphFont"/>
-    <w:link w:val="Heading4"/>
+  <w:style w:type="character" w:customStyle="1" w:styleId="Kop4Char">
+    <w:name w:val="Kop 4 Char"/>
+    <w:basedOn w:val="Standaardalinea-lettertype"/>
+    <w:link w:val="Kop4"/>
     <w:uiPriority w:val="9"/>
     <w:semiHidden/>
     <w:rsid w:val="008809F5"/>
@@ -10927,10 +10916,10 @@
       <w:color w:val="000000" w:themeColor="text1"/>
     </w:rPr>
   </w:style>
-  <w:style w:type="character" w:customStyle="1" w:styleId="Heading5Char">
-    <w:name w:val="Heading 5 Char"/>
-    <w:basedOn w:val="DefaultParagraphFont"/>
-    <w:link w:val="Heading5"/>
+  <w:style w:type="character" w:customStyle="1" w:styleId="Kop5Char">
+    <w:name w:val="Kop 5 Char"/>
+    <w:basedOn w:val="Standaardalinea-lettertype"/>
+    <w:link w:val="Kop5"/>
     <w:uiPriority w:val="9"/>
     <w:semiHidden/>
     <w:rsid w:val="008809F5"/>
@@ -10939,10 +10928,10 @@
       <w:color w:val="323E4F" w:themeColor="text2" w:themeShade="BF"/>
     </w:rPr>
   </w:style>
-  <w:style w:type="character" w:customStyle="1" w:styleId="Heading6Char">
-    <w:name w:val="Heading 6 Char"/>
-    <w:basedOn w:val="DefaultParagraphFont"/>
-    <w:link w:val="Heading6"/>
+  <w:style w:type="character" w:customStyle="1" w:styleId="Kop6Char">
+    <w:name w:val="Kop 6 Char"/>
+    <w:basedOn w:val="Standaardalinea-lettertype"/>
+    <w:link w:val="Kop6"/>
     <w:uiPriority w:val="9"/>
     <w:semiHidden/>
     <w:rsid w:val="008809F5"/>
@@ -10953,10 +10942,10 @@
       <w:color w:val="323E4F" w:themeColor="text2" w:themeShade="BF"/>
     </w:rPr>
   </w:style>
-  <w:style w:type="character" w:customStyle="1" w:styleId="Heading7Char">
-    <w:name w:val="Heading 7 Char"/>
-    <w:basedOn w:val="DefaultParagraphFont"/>
-    <w:link w:val="Heading7"/>
+  <w:style w:type="character" w:customStyle="1" w:styleId="Kop7Char">
+    <w:name w:val="Kop 7 Char"/>
+    <w:basedOn w:val="Standaardalinea-lettertype"/>
+    <w:link w:val="Kop7"/>
     <w:uiPriority w:val="9"/>
     <w:semiHidden/>
     <w:rsid w:val="008809F5"/>
@@ -10967,10 +10956,10 @@
       <w:color w:val="404040" w:themeColor="text1" w:themeTint="BF"/>
     </w:rPr>
   </w:style>
-  <w:style w:type="character" w:customStyle="1" w:styleId="Heading8Char">
-    <w:name w:val="Heading 8 Char"/>
-    <w:basedOn w:val="DefaultParagraphFont"/>
-    <w:link w:val="Heading8"/>
+  <w:style w:type="character" w:customStyle="1" w:styleId="Kop8Char">
+    <w:name w:val="Kop 8 Char"/>
+    <w:basedOn w:val="Standaardalinea-lettertype"/>
+    <w:link w:val="Kop8"/>
     <w:uiPriority w:val="9"/>
     <w:semiHidden/>
     <w:rsid w:val="008809F5"/>
@@ -10981,10 +10970,10 @@
       <w:szCs w:val="20"/>
     </w:rPr>
   </w:style>
-  <w:style w:type="character" w:customStyle="1" w:styleId="Heading9Char">
-    <w:name w:val="Heading 9 Char"/>
-    <w:basedOn w:val="DefaultParagraphFont"/>
-    <w:link w:val="Heading9"/>
+  <w:style w:type="character" w:customStyle="1" w:styleId="Kop9Char">
+    <w:name w:val="Kop 9 Char"/>
+    <w:basedOn w:val="Standaardalinea-lettertype"/>
+    <w:link w:val="Kop9"/>
     <w:uiPriority w:val="9"/>
     <w:semiHidden/>
     <w:rsid w:val="008809F5"/>
@@ -10997,10 +10986,10 @@
       <w:szCs w:val="20"/>
     </w:rPr>
   </w:style>
-  <w:style w:type="paragraph" w:styleId="Caption">
+  <w:style w:type="paragraph" w:styleId="Bijschrift">
     <w:name w:val="caption"/>
-    <w:basedOn w:val="Normal"/>
-    <w:next w:val="Normal"/>
+    <w:basedOn w:val="Standaard"/>
+    <w:next w:val="Standaard"/>
     <w:uiPriority w:val="35"/>
     <w:semiHidden/>
     <w:unhideWhenUsed/>
@@ -11017,11 +11006,11 @@
       <w:szCs w:val="18"/>
     </w:rPr>
   </w:style>
-  <w:style w:type="paragraph" w:styleId="Title">
+  <w:style w:type="paragraph" w:styleId="Titel">
     <w:name w:val="Title"/>
-    <w:basedOn w:val="Normal"/>
-    <w:next w:val="Normal"/>
-    <w:link w:val="TitleChar"/>
+    <w:basedOn w:val="Standaard"/>
+    <w:next w:val="Standaard"/>
+    <w:link w:val="TitelChar"/>
     <w:uiPriority w:val="10"/>
     <w:qFormat/>
     <w:rsid w:val="008809F5"/>
@@ -11036,10 +11025,10 @@
       <w:szCs w:val="56"/>
     </w:rPr>
   </w:style>
-  <w:style w:type="character" w:customStyle="1" w:styleId="TitleChar">
-    <w:name w:val="Title Char"/>
-    <w:basedOn w:val="DefaultParagraphFont"/>
-    <w:link w:val="Title"/>
+  <w:style w:type="character" w:customStyle="1" w:styleId="TitelChar">
+    <w:name w:val="Titel Char"/>
+    <w:basedOn w:val="Standaardalinea-lettertype"/>
+    <w:link w:val="Titel"/>
     <w:uiPriority w:val="10"/>
     <w:rsid w:val="008809F5"/>
     <w:rPr>
@@ -11049,11 +11038,11 @@
       <w:szCs w:val="56"/>
     </w:rPr>
   </w:style>
-  <w:style w:type="paragraph" w:styleId="Subtitle">
+  <w:style w:type="paragraph" w:styleId="Ondertitel">
     <w:name w:val="Subtitle"/>
-    <w:basedOn w:val="Normal"/>
-    <w:next w:val="Normal"/>
-    <w:link w:val="SubtitleChar"/>
+    <w:basedOn w:val="Standaard"/>
+    <w:next w:val="Standaard"/>
+    <w:link w:val="OndertitelChar"/>
     <w:uiPriority w:val="11"/>
     <w:qFormat/>
     <w:rsid w:val="008809F5"/>
@@ -11067,10 +11056,10 @@
       <w:spacing w:val="10"/>
     </w:rPr>
   </w:style>
-  <w:style w:type="character" w:customStyle="1" w:styleId="SubtitleChar">
-    <w:name w:val="Subtitle Char"/>
-    <w:basedOn w:val="DefaultParagraphFont"/>
-    <w:link w:val="Subtitle"/>
+  <w:style w:type="character" w:customStyle="1" w:styleId="OndertitelChar">
+    <w:name w:val="Ondertitel Char"/>
+    <w:basedOn w:val="Standaardalinea-lettertype"/>
+    <w:link w:val="Ondertitel"/>
     <w:uiPriority w:val="11"/>
     <w:rsid w:val="008809F5"/>
     <w:rPr>
@@ -11078,9 +11067,9 @@
       <w:spacing w:val="10"/>
     </w:rPr>
   </w:style>
-  <w:style w:type="character" w:styleId="Strong">
+  <w:style w:type="character" w:styleId="Zwaar">
     <w:name w:val="Strong"/>
-    <w:basedOn w:val="DefaultParagraphFont"/>
+    <w:basedOn w:val="Standaardalinea-lettertype"/>
     <w:uiPriority w:val="22"/>
     <w:qFormat/>
     <w:rsid w:val="008809F5"/>
@@ -11090,9 +11079,9 @@
       <w:color w:val="000000" w:themeColor="text1"/>
     </w:rPr>
   </w:style>
-  <w:style w:type="character" w:styleId="Emphasis">
+  <w:style w:type="character" w:styleId="Nadruk">
     <w:name w:val="Emphasis"/>
-    <w:basedOn w:val="DefaultParagraphFont"/>
+    <w:basedOn w:val="Standaardalinea-lettertype"/>
     <w:uiPriority w:val="20"/>
     <w:qFormat/>
     <w:rsid w:val="008809F5"/>
@@ -11102,11 +11091,11 @@
       <w:color w:val="auto"/>
     </w:rPr>
   </w:style>
-  <w:style w:type="paragraph" w:styleId="Quote">
+  <w:style w:type="paragraph" w:styleId="Citaat">
     <w:name w:val="Quote"/>
-    <w:basedOn w:val="Normal"/>
-    <w:next w:val="Normal"/>
-    <w:link w:val="QuoteChar"/>
+    <w:basedOn w:val="Standaard"/>
+    <w:next w:val="Standaard"/>
+    <w:link w:val="CitaatChar"/>
     <w:uiPriority w:val="29"/>
     <w:qFormat/>
     <w:rsid w:val="008809F5"/>
@@ -11120,10 +11109,10 @@
       <w:color w:val="000000" w:themeColor="text1"/>
     </w:rPr>
   </w:style>
-  <w:style w:type="character" w:customStyle="1" w:styleId="QuoteChar">
-    <w:name w:val="Quote Char"/>
-    <w:basedOn w:val="DefaultParagraphFont"/>
-    <w:link w:val="Quote"/>
+  <w:style w:type="character" w:customStyle="1" w:styleId="CitaatChar">
+    <w:name w:val="Citaat Char"/>
+    <w:basedOn w:val="Standaardalinea-lettertype"/>
+    <w:link w:val="Citaat"/>
     <w:uiPriority w:val="29"/>
     <w:rsid w:val="008809F5"/>
     <w:rPr>
@@ -11132,11 +11121,11 @@
       <w:color w:val="000000" w:themeColor="text1"/>
     </w:rPr>
   </w:style>
-  <w:style w:type="paragraph" w:styleId="IntenseQuote">
+  <w:style w:type="paragraph" w:styleId="Duidelijkcitaat">
     <w:name w:val="Intense Quote"/>
-    <w:basedOn w:val="Normal"/>
-    <w:next w:val="Normal"/>
-    <w:link w:val="IntenseQuoteChar"/>
+    <w:basedOn w:val="Standaard"/>
+    <w:next w:val="Standaard"/>
+    <w:link w:val="DuidelijkcitaatChar"/>
     <w:uiPriority w:val="30"/>
     <w:qFormat/>
     <w:rsid w:val="008809F5"/>
@@ -11154,10 +11143,10 @@
       <w:color w:val="000000" w:themeColor="text1"/>
     </w:rPr>
   </w:style>
-  <w:style w:type="character" w:customStyle="1" w:styleId="IntenseQuoteChar">
-    <w:name w:val="Intense Quote Char"/>
-    <w:basedOn w:val="DefaultParagraphFont"/>
-    <w:link w:val="IntenseQuote"/>
+  <w:style w:type="character" w:customStyle="1" w:styleId="DuidelijkcitaatChar">
+    <w:name w:val="Duidelijk citaat Char"/>
+    <w:basedOn w:val="Standaardalinea-lettertype"/>
+    <w:link w:val="Duidelijkcitaat"/>
     <w:uiPriority w:val="30"/>
     <w:rsid w:val="008809F5"/>
     <w:rPr>
@@ -11165,9 +11154,9 @@
       <w:shd w:val="clear" w:color="auto" w:fill="F2F2F2" w:themeFill="background1" w:themeFillShade="F2"/>
     </w:rPr>
   </w:style>
-  <w:style w:type="character" w:styleId="SubtleEmphasis">
+  <w:style w:type="character" w:styleId="Subtielebenadrukking">
     <w:name w:val="Subtle Emphasis"/>
-    <w:basedOn w:val="DefaultParagraphFont"/>
+    <w:basedOn w:val="Standaardalinea-lettertype"/>
     <w:uiPriority w:val="19"/>
     <w:qFormat/>
     <w:rsid w:val="008809F5"/>
@@ -11177,9 +11166,9 @@
       <w:color w:val="404040" w:themeColor="text1" w:themeTint="BF"/>
     </w:rPr>
   </w:style>
-  <w:style w:type="character" w:styleId="IntenseEmphasis">
+  <w:style w:type="character" w:styleId="Intensievebenadrukking">
     <w:name w:val="Intense Emphasis"/>
-    <w:basedOn w:val="DefaultParagraphFont"/>
+    <w:basedOn w:val="Standaardalinea-lettertype"/>
     <w:uiPriority w:val="21"/>
     <w:qFormat/>
     <w:rsid w:val="008809F5"/>
@@ -11191,9 +11180,9 @@
       <w:caps/>
     </w:rPr>
   </w:style>
-  <w:style w:type="character" w:styleId="SubtleReference">
+  <w:style w:type="character" w:styleId="Subtieleverwijzing">
     <w:name w:val="Subtle Reference"/>
-    <w:basedOn w:val="DefaultParagraphFont"/>
+    <w:basedOn w:val="Standaardalinea-lettertype"/>
     <w:uiPriority w:val="31"/>
     <w:qFormat/>
     <w:rsid w:val="008809F5"/>
@@ -11203,9 +11192,9 @@
       <w:u w:val="single" w:color="7F7F7F" w:themeColor="text1" w:themeTint="80"/>
     </w:rPr>
   </w:style>
-  <w:style w:type="character" w:styleId="IntenseReference">
+  <w:style w:type="character" w:styleId="Intensieveverwijzing">
     <w:name w:val="Intense Reference"/>
-    <w:basedOn w:val="DefaultParagraphFont"/>
+    <w:basedOn w:val="Standaardalinea-lettertype"/>
     <w:uiPriority w:val="32"/>
     <w:qFormat/>
     <w:rsid w:val="008809F5"/>
@@ -11216,9 +11205,9 @@
       <w:u w:val="single"/>
     </w:rPr>
   </w:style>
-  <w:style w:type="character" w:styleId="BookTitle">
+  <w:style w:type="character" w:styleId="Titelvanboek">
     <w:name w:val="Book Title"/>
-    <w:basedOn w:val="DefaultParagraphFont"/>
+    <w:basedOn w:val="Standaardalinea-lettertype"/>
     <w:uiPriority w:val="33"/>
     <w:qFormat/>
     <w:rsid w:val="008809F5"/>
@@ -11229,10 +11218,10 @@
       <w:spacing w:val="5"/>
     </w:rPr>
   </w:style>
-  <w:style w:type="paragraph" w:styleId="TOC2">
+  <w:style w:type="paragraph" w:styleId="Inhopg2">
     <w:name w:val="toc 2"/>
-    <w:basedOn w:val="Normal"/>
-    <w:next w:val="Normal"/>
+    <w:basedOn w:val="Standaard"/>
+    <w:next w:val="Standaard"/>
     <w:autoRedefine/>
     <w:uiPriority w:val="39"/>
     <w:unhideWhenUsed/>
@@ -11242,9 +11231,9 @@
       <w:ind w:left="220"/>
     </w:pPr>
   </w:style>
-  <w:style w:type="character" w:styleId="HTMLCite">
+  <w:style w:type="character" w:styleId="HTML-citaat">
     <w:name w:val="HTML Cite"/>
-    <w:basedOn w:val="DefaultParagraphFont"/>
+    <w:basedOn w:val="Standaardalinea-lettertype"/>
     <w:uiPriority w:val="99"/>
     <w:semiHidden/>
     <w:unhideWhenUsed/>
@@ -11254,10 +11243,10 @@
       <w:iCs/>
     </w:rPr>
   </w:style>
-  <w:style w:type="paragraph" w:styleId="Header">
+  <w:style w:type="paragraph" w:styleId="Koptekst">
     <w:name w:val="header"/>
-    <w:basedOn w:val="Normal"/>
-    <w:link w:val="HeaderChar"/>
+    <w:basedOn w:val="Standaard"/>
+    <w:link w:val="KoptekstChar"/>
     <w:uiPriority w:val="99"/>
     <w:unhideWhenUsed/>
     <w:rsid w:val="00202020"/>
@@ -11269,17 +11258,17 @@
       <w:spacing w:after="0" w:line="240" w:lineRule="auto"/>
     </w:pPr>
   </w:style>
-  <w:style w:type="character" w:customStyle="1" w:styleId="HeaderChar">
-    <w:name w:val="Header Char"/>
-    <w:basedOn w:val="DefaultParagraphFont"/>
-    <w:link w:val="Header"/>
+  <w:style w:type="character" w:customStyle="1" w:styleId="KoptekstChar">
+    <w:name w:val="Koptekst Char"/>
+    <w:basedOn w:val="Standaardalinea-lettertype"/>
+    <w:link w:val="Koptekst"/>
     <w:uiPriority w:val="99"/>
     <w:rsid w:val="00202020"/>
   </w:style>
-  <w:style w:type="paragraph" w:styleId="Footer">
+  <w:style w:type="paragraph" w:styleId="Voettekst">
     <w:name w:val="footer"/>
-    <w:basedOn w:val="Normal"/>
-    <w:link w:val="FooterChar"/>
+    <w:basedOn w:val="Standaard"/>
+    <w:link w:val="VoettekstChar"/>
     <w:uiPriority w:val="99"/>
     <w:unhideWhenUsed/>
     <w:rsid w:val="00202020"/>
@@ -11291,10 +11280,10 @@
       <w:spacing w:after="0" w:line="240" w:lineRule="auto"/>
     </w:pPr>
   </w:style>
-  <w:style w:type="character" w:customStyle="1" w:styleId="FooterChar">
-    <w:name w:val="Footer Char"/>
-    <w:basedOn w:val="DefaultParagraphFont"/>
-    <w:link w:val="Footer"/>
+  <w:style w:type="character" w:customStyle="1" w:styleId="VoettekstChar">
+    <w:name w:val="Voettekst Char"/>
+    <w:basedOn w:val="Standaardalinea-lettertype"/>
+    <w:link w:val="Voettekst"/>
     <w:uiPriority w:val="99"/>
     <w:rsid w:val="00202020"/>
   </w:style>

</xml_diff>

<commit_message>
Update qui date de la semaine de cours
J'avais du utiliser OneDrive car github avait déconné à l'école.

Donc voilà
</commit_message>
<xml_diff>
--- a/B__Analyse/builder.docx
+++ b/B__Analyse/builder.docx
@@ -11589,10 +11589,265 @@
 <b:Sources xmlns:b="http://schemas.openxmlformats.org/officeDocument/2006/bibliography" xmlns="http://schemas.openxmlformats.org/officeDocument/2006/bibliography" SelectedStyle="\APASixthEditionOfficeOnline.xsl" StyleName="APA" Version="6"/>
 </file>
 
+<file path=customXml/item2.xml><?xml version="1.0" encoding="utf-8"?>
+<ct:contentTypeSchema xmlns:ct="http://schemas.microsoft.com/office/2006/metadata/contentType" xmlns:ma="http://schemas.microsoft.com/office/2006/metadata/properties/metaAttributes" ct:_="" ma:_="" ma:contentTypeName="Document" ma:contentTypeID="0x0101009F36CD2179FC2F4A852933DA55BBAC84" ma:contentTypeVersion="13" ma:contentTypeDescription="Crée un document." ma:contentTypeScope="" ma:versionID="80510ef8d4a749259f8fd69404e3a8fc">
+  <xsd:schema xmlns:xsd="http://www.w3.org/2001/XMLSchema" xmlns:xs="http://www.w3.org/2001/XMLSchema" xmlns:p="http://schemas.microsoft.com/office/2006/metadata/properties" xmlns:ns2="9557e399-a1c9-473b-ac16-70934b9cf9e9" xmlns:ns3="fb9e79c0-bf7d-4541-ad11-9b5ee1986de7" targetNamespace="http://schemas.microsoft.com/office/2006/metadata/properties" ma:root="true" ma:fieldsID="30bac77ac3dbb2d18d611444d7295497" ns2:_="" ns3:_="">
+    <xsd:import namespace="9557e399-a1c9-473b-ac16-70934b9cf9e9"/>
+    <xsd:import namespace="fb9e79c0-bf7d-4541-ad11-9b5ee1986de7"/>
+    <xsd:element name="properties">
+      <xsd:complexType>
+        <xsd:sequence>
+          <xsd:element name="documentManagement">
+            <xsd:complexType>
+              <xsd:all>
+                <xsd:element ref="ns2:SharedWithUsers" minOccurs="0"/>
+                <xsd:element ref="ns2:SharedWithDetails" minOccurs="0"/>
+                <xsd:element ref="ns3:MediaServiceMetadata" minOccurs="0"/>
+                <xsd:element ref="ns3:MediaServiceFastMetadata" minOccurs="0"/>
+                <xsd:element ref="ns3:MediaServiceSearchProperties" minOccurs="0"/>
+                <xsd:element ref="ns3:MediaServiceObjectDetectorVersions" minOccurs="0"/>
+                <xsd:element ref="ns3:lcf76f155ced4ddcb4097134ff3c332f" minOccurs="0"/>
+                <xsd:element ref="ns2:TaxCatchAll" minOccurs="0"/>
+                <xsd:element ref="ns3:MediaServiceOCR" minOccurs="0"/>
+                <xsd:element ref="ns3:MediaServiceGenerationTime" minOccurs="0"/>
+                <xsd:element ref="ns3:MediaServiceEventHashCode" minOccurs="0"/>
+                <xsd:element ref="ns3:MediaServiceDateTaken" minOccurs="0"/>
+              </xsd:all>
+            </xsd:complexType>
+          </xsd:element>
+        </xsd:sequence>
+      </xsd:complexType>
+    </xsd:element>
+  </xsd:schema>
+  <xsd:schema xmlns:xsd="http://www.w3.org/2001/XMLSchema" xmlns:xs="http://www.w3.org/2001/XMLSchema" xmlns:dms="http://schemas.microsoft.com/office/2006/documentManagement/types" xmlns:pc="http://schemas.microsoft.com/office/infopath/2007/PartnerControls" targetNamespace="9557e399-a1c9-473b-ac16-70934b9cf9e9" elementFormDefault="qualified">
+    <xsd:import namespace="http://schemas.microsoft.com/office/2006/documentManagement/types"/>
+    <xsd:import namespace="http://schemas.microsoft.com/office/infopath/2007/PartnerControls"/>
+    <xsd:element name="SharedWithUsers" ma:index="8" nillable="true" ma:displayName="Partagé avec" ma:internalName="SharedWithUsers" ma:readOnly="true">
+      <xsd:complexType>
+        <xsd:complexContent>
+          <xsd:extension base="dms:UserMulti">
+            <xsd:sequence>
+              <xsd:element name="UserInfo" minOccurs="0" maxOccurs="unbounded">
+                <xsd:complexType>
+                  <xsd:sequence>
+                    <xsd:element name="DisplayName" type="xsd:string" minOccurs="0"/>
+                    <xsd:element name="AccountId" type="dms:UserId" minOccurs="0" nillable="true"/>
+                    <xsd:element name="AccountType" type="xsd:string" minOccurs="0"/>
+                  </xsd:sequence>
+                </xsd:complexType>
+              </xsd:element>
+            </xsd:sequence>
+          </xsd:extension>
+        </xsd:complexContent>
+      </xsd:complexType>
+    </xsd:element>
+    <xsd:element name="SharedWithDetails" ma:index="9" nillable="true" ma:displayName="Partagé avec détails" ma:internalName="SharedWithDetails" ma:readOnly="true">
+      <xsd:simpleType>
+        <xsd:restriction base="dms:Note">
+          <xsd:maxLength value="255"/>
+        </xsd:restriction>
+      </xsd:simpleType>
+    </xsd:element>
+    <xsd:element name="TaxCatchAll" ma:index="16" nillable="true" ma:displayName="Taxonomy Catch All Column" ma:hidden="true" ma:list="{570c8660-9558-49a5-b1a7-8993148701ff}" ma:internalName="TaxCatchAll" ma:showField="CatchAllData" ma:web="9557e399-a1c9-473b-ac16-70934b9cf9e9">
+      <xsd:complexType>
+        <xsd:complexContent>
+          <xsd:extension base="dms:MultiChoiceLookup">
+            <xsd:sequence>
+              <xsd:element name="Value" type="dms:Lookup" maxOccurs="unbounded" minOccurs="0" nillable="true"/>
+            </xsd:sequence>
+          </xsd:extension>
+        </xsd:complexContent>
+      </xsd:complexType>
+    </xsd:element>
+  </xsd:schema>
+  <xsd:schema xmlns:xsd="http://www.w3.org/2001/XMLSchema" xmlns:xs="http://www.w3.org/2001/XMLSchema" xmlns:dms="http://schemas.microsoft.com/office/2006/documentManagement/types" xmlns:pc="http://schemas.microsoft.com/office/infopath/2007/PartnerControls" targetNamespace="fb9e79c0-bf7d-4541-ad11-9b5ee1986de7" elementFormDefault="qualified">
+    <xsd:import namespace="http://schemas.microsoft.com/office/2006/documentManagement/types"/>
+    <xsd:import namespace="http://schemas.microsoft.com/office/infopath/2007/PartnerControls"/>
+    <xsd:element name="MediaServiceMetadata" ma:index="10" nillable="true" ma:displayName="MediaServiceMetadata" ma:hidden="true" ma:internalName="MediaServiceMetadata" ma:readOnly="true">
+      <xsd:simpleType>
+        <xsd:restriction base="dms:Note"/>
+      </xsd:simpleType>
+    </xsd:element>
+    <xsd:element name="MediaServiceFastMetadata" ma:index="11" nillable="true" ma:displayName="MediaServiceFastMetadata" ma:hidden="true" ma:internalName="MediaServiceFastMetadata" ma:readOnly="true">
+      <xsd:simpleType>
+        <xsd:restriction base="dms:Note"/>
+      </xsd:simpleType>
+    </xsd:element>
+    <xsd:element name="MediaServiceSearchProperties" ma:index="12" nillable="true" ma:displayName="MediaServiceSearchProperties" ma:hidden="true" ma:internalName="MediaServiceSearchProperties" ma:readOnly="true">
+      <xsd:simpleType>
+        <xsd:restriction base="dms:Note"/>
+      </xsd:simpleType>
+    </xsd:element>
+    <xsd:element name="MediaServiceObjectDetectorVersions" ma:index="13" nillable="true" ma:displayName="MediaServiceObjectDetectorVersions" ma:hidden="true" ma:indexed="true" ma:internalName="MediaServiceObjectDetectorVersions" ma:readOnly="true">
+      <xsd:simpleType>
+        <xsd:restriction base="dms:Text"/>
+      </xsd:simpleType>
+    </xsd:element>
+    <xsd:element name="lcf76f155ced4ddcb4097134ff3c332f" ma:index="15" nillable="true" ma:taxonomy="true" ma:internalName="lcf76f155ced4ddcb4097134ff3c332f" ma:taxonomyFieldName="MediaServiceImageTags" ma:displayName="Balises d’images" ma:readOnly="false" ma:fieldId="{5cf76f15-5ced-4ddc-b409-7134ff3c332f}" ma:taxonomyMulti="true" ma:sspId="d044fc25-f864-45f7-a730-7caadad2480b" ma:termSetId="09814cd3-568e-fe90-9814-8d621ff8fb84" ma:anchorId="fba54fb3-c3e1-fe81-a776-ca4b69148c4d" ma:open="true" ma:isKeyword="false">
+      <xsd:complexType>
+        <xsd:sequence>
+          <xsd:element ref="pc:Terms" minOccurs="0" maxOccurs="1"/>
+        </xsd:sequence>
+      </xsd:complexType>
+    </xsd:element>
+    <xsd:element name="MediaServiceOCR" ma:index="17" nillable="true" ma:displayName="Extracted Text" ma:internalName="MediaServiceOCR" ma:readOnly="true">
+      <xsd:simpleType>
+        <xsd:restriction base="dms:Note">
+          <xsd:maxLength value="255"/>
+        </xsd:restriction>
+      </xsd:simpleType>
+    </xsd:element>
+    <xsd:element name="MediaServiceGenerationTime" ma:index="18" nillable="true" ma:displayName="MediaServiceGenerationTime" ma:hidden="true" ma:internalName="MediaServiceGenerationTime" ma:readOnly="true">
+      <xsd:simpleType>
+        <xsd:restriction base="dms:Text"/>
+      </xsd:simpleType>
+    </xsd:element>
+    <xsd:element name="MediaServiceEventHashCode" ma:index="19" nillable="true" ma:displayName="MediaServiceEventHashCode" ma:hidden="true" ma:internalName="MediaServiceEventHashCode" ma:readOnly="true">
+      <xsd:simpleType>
+        <xsd:restriction base="dms:Text"/>
+      </xsd:simpleType>
+    </xsd:element>
+    <xsd:element name="MediaServiceDateTaken" ma:index="20" nillable="true" ma:displayName="MediaServiceDateTaken" ma:hidden="true" ma:indexed="true" ma:internalName="MediaServiceDateTaken" ma:readOnly="true">
+      <xsd:simpleType>
+        <xsd:restriction base="dms:Text"/>
+      </xsd:simpleType>
+    </xsd:element>
+  </xsd:schema>
+  <xsd:schema xmlns="http://schemas.openxmlformats.org/package/2006/metadata/core-properties" xmlns:xsd="http://www.w3.org/2001/XMLSchema" xmlns:xsi="http://www.w3.org/2001/XMLSchema-instance" xmlns:dc="http://purl.org/dc/elements/1.1/" xmlns:dcterms="http://purl.org/dc/terms/" xmlns:odoc="http://schemas.microsoft.com/internal/obd" targetNamespace="http://schemas.openxmlformats.org/package/2006/metadata/core-properties" elementFormDefault="qualified" attributeFormDefault="unqualified" blockDefault="#all">
+    <xsd:import namespace="http://purl.org/dc/elements/1.1/" schemaLocation="http://dublincore.org/schemas/xmls/qdc/2003/04/02/dc.xsd"/>
+    <xsd:import namespace="http://purl.org/dc/terms/" schemaLocation="http://dublincore.org/schemas/xmls/qdc/2003/04/02/dcterms.xsd"/>
+    <xsd:element name="coreProperties" type="CT_coreProperties"/>
+    <xsd:complexType name="CT_coreProperties">
+      <xsd:all>
+        <xsd:element ref="dc:creator" minOccurs="0" maxOccurs="1"/>
+        <xsd:element ref="dcterms:created" minOccurs="0" maxOccurs="1"/>
+        <xsd:element ref="dc:identifier" minOccurs="0" maxOccurs="1"/>
+        <xsd:element name="contentType" minOccurs="0" maxOccurs="1" type="xsd:string" ma:index="0" ma:displayName="Type de contenu"/>
+        <xsd:element ref="dc:title" minOccurs="0" maxOccurs="1" ma:index="4" ma:displayName="Titre"/>
+        <xsd:element ref="dc:subject" minOccurs="0" maxOccurs="1"/>
+        <xsd:element ref="dc:description" minOccurs="0" maxOccurs="1"/>
+        <xsd:element name="keywords" minOccurs="0" maxOccurs="1" type="xsd:string"/>
+        <xsd:element ref="dc:language" minOccurs="0" maxOccurs="1"/>
+        <xsd:element name="category" minOccurs="0" maxOccurs="1" type="xsd:string"/>
+        <xsd:element name="version" minOccurs="0" maxOccurs="1" type="xsd:string"/>
+        <xsd:element name="revision" minOccurs="0" maxOccurs="1" type="xsd:string">
+          <xsd:annotation>
+            <xsd:documentation>
+                        This value indicates the number of saves or revisions. The application is responsible for updating this value after each revision.
+                    </xsd:documentation>
+          </xsd:annotation>
+        </xsd:element>
+        <xsd:element name="lastModifiedBy" minOccurs="0" maxOccurs="1" type="xsd:string"/>
+        <xsd:element ref="dcterms:modified" minOccurs="0" maxOccurs="1"/>
+        <xsd:element name="contentStatus" minOccurs="0" maxOccurs="1" type="xsd:string"/>
+      </xsd:all>
+    </xsd:complexType>
+  </xsd:schema>
+  <xs:schema xmlns:pc="http://schemas.microsoft.com/office/infopath/2007/PartnerControls" xmlns:xs="http://www.w3.org/2001/XMLSchema" targetNamespace="http://schemas.microsoft.com/office/infopath/2007/PartnerControls" elementFormDefault="qualified" attributeFormDefault="unqualified">
+    <xs:element name="Person">
+      <xs:complexType>
+        <xs:sequence>
+          <xs:element ref="pc:DisplayName" minOccurs="0"/>
+          <xs:element ref="pc:AccountId" minOccurs="0"/>
+          <xs:element ref="pc:AccountType" minOccurs="0"/>
+        </xs:sequence>
+      </xs:complexType>
+    </xs:element>
+    <xs:element name="DisplayName" type="xs:string"/>
+    <xs:element name="AccountId" type="xs:string"/>
+    <xs:element name="AccountType" type="xs:string"/>
+    <xs:element name="BDCAssociatedEntity">
+      <xs:complexType>
+        <xs:sequence>
+          <xs:element ref="pc:BDCEntity" minOccurs="0" maxOccurs="unbounded"/>
+        </xs:sequence>
+        <xs:attribute ref="pc:EntityNamespace"/>
+        <xs:attribute ref="pc:EntityName"/>
+        <xs:attribute ref="pc:SystemInstanceName"/>
+        <xs:attribute ref="pc:AssociationName"/>
+      </xs:complexType>
+    </xs:element>
+    <xs:attribute name="EntityNamespace" type="xs:string"/>
+    <xs:attribute name="EntityName" type="xs:string"/>
+    <xs:attribute name="SystemInstanceName" type="xs:string"/>
+    <xs:attribute name="AssociationName" type="xs:string"/>
+    <xs:element name="BDCEntity">
+      <xs:complexType>
+        <xs:sequence>
+          <xs:element ref="pc:EntityDisplayName" minOccurs="0"/>
+          <xs:element ref="pc:EntityInstanceReference" minOccurs="0"/>
+          <xs:element ref="pc:EntityId1" minOccurs="0"/>
+          <xs:element ref="pc:EntityId2" minOccurs="0"/>
+          <xs:element ref="pc:EntityId3" minOccurs="0"/>
+          <xs:element ref="pc:EntityId4" minOccurs="0"/>
+          <xs:element ref="pc:EntityId5" minOccurs="0"/>
+        </xs:sequence>
+      </xs:complexType>
+    </xs:element>
+    <xs:element name="EntityDisplayName" type="xs:string"/>
+    <xs:element name="EntityInstanceReference" type="xs:string"/>
+    <xs:element name="EntityId1" type="xs:string"/>
+    <xs:element name="EntityId2" type="xs:string"/>
+    <xs:element name="EntityId3" type="xs:string"/>
+    <xs:element name="EntityId4" type="xs:string"/>
+    <xs:element name="EntityId5" type="xs:string"/>
+    <xs:element name="Terms">
+      <xs:complexType>
+        <xs:sequence>
+          <xs:element ref="pc:TermInfo" minOccurs="0" maxOccurs="unbounded"/>
+        </xs:sequence>
+      </xs:complexType>
+    </xs:element>
+    <xs:element name="TermInfo">
+      <xs:complexType>
+        <xs:sequence>
+          <xs:element ref="pc:TermName" minOccurs="0"/>
+          <xs:element ref="pc:TermId" minOccurs="0"/>
+        </xs:sequence>
+      </xs:complexType>
+    </xs:element>
+    <xs:element name="TermName" type="xs:string"/>
+    <xs:element name="TermId" type="xs:string"/>
+  </xs:schema>
+</ct:contentTypeSchema>
+</file>
+
+<file path=customXml/item3.xml><?xml version="1.0" encoding="utf-8"?>
+<?mso-contentType ?>
+<FormTemplates xmlns="http://schemas.microsoft.com/sharepoint/v3/contenttype/forms">
+  <Display>DocumentLibraryForm</Display>
+  <Edit>DocumentLibraryForm</Edit>
+  <New>DocumentLibraryForm</New>
+</FormTemplates>
+</file>
+
+<file path=customXml/item4.xml><?xml version="1.0" encoding="utf-8"?>
+<p:properties xmlns:p="http://schemas.microsoft.com/office/2006/metadata/properties" xmlns:xsi="http://www.w3.org/2001/XMLSchema-instance" xmlns:pc="http://schemas.microsoft.com/office/infopath/2007/PartnerControls">
+  <documentManagement>
+    <lcf76f155ced4ddcb4097134ff3c332f xmlns="fb9e79c0-bf7d-4541-ad11-9b5ee1986de7">
+      <Terms xmlns="http://schemas.microsoft.com/office/infopath/2007/PartnerControls"/>
+    </lcf76f155ced4ddcb4097134ff3c332f>
+    <TaxCatchAll xmlns="9557e399-a1c9-473b-ac16-70934b9cf9e9" xsi:nil="true"/>
+  </documentManagement>
+</p:properties>
+</file>
+
 <file path=customXml/itemProps1.xml><?xml version="1.0" encoding="utf-8"?>
 <ds:datastoreItem xmlns:ds="http://schemas.openxmlformats.org/officeDocument/2006/customXml" ds:itemID="{9D49A577-6B9E-4524-B7FC-DF475FA0DB0D}">
   <ds:schemaRefs>
     <ds:schemaRef ds:uri="http://schemas.openxmlformats.org/officeDocument/2006/bibliography"/>
   </ds:schemaRefs>
 </ds:datastoreItem>
+</file>
+
+<file path=customXml/itemProps2.xml><?xml version="1.0" encoding="utf-8"?>
+<ds:datastoreItem xmlns:ds="http://schemas.openxmlformats.org/officeDocument/2006/customXml" ds:itemID="{CD9DC7CF-5976-4617-8D0C-0EC06813403F}"/>
+</file>
+
+<file path=customXml/itemProps3.xml><?xml version="1.0" encoding="utf-8"?>
+<ds:datastoreItem xmlns:ds="http://schemas.openxmlformats.org/officeDocument/2006/customXml" ds:itemID="{BB0F6E35-2F76-4A4C-887B-0DFD1AE8CEA5}"/>
+</file>
+
+<file path=customXml/itemProps4.xml><?xml version="1.0" encoding="utf-8"?>
+<ds:datastoreItem xmlns:ds="http://schemas.openxmlformats.org/officeDocument/2006/customXml" ds:itemID="{029FB969-078B-4572-9F1D-D4B972D7F7C6}"/>
 </file>
</xml_diff>